<commit_message>
Day3 Passing Data from controller to View & DI I
</commit_message>
<xml_diff>
--- a/sample-app/Whiteboard/WhiteBoard.docx
+++ b/sample-app/Whiteboard/WhiteBoard.docx
@@ -2353,16 +2353,16 @@
         <mc:AlternateContent>
           <mc:Choice Requires="wps">
             <w:drawing>
-              <wp:anchor distT="0" distB="0" distL="114300" distR="114300" simplePos="0" relativeHeight="251662336" behindDoc="0" locked="0" layoutInCell="1" allowOverlap="1" wp14:anchorId="0D85E10F" wp14:editId="4E1358B1">
+              <wp:anchor distT="0" distB="0" distL="114300" distR="114300" simplePos="0" relativeHeight="251662336" behindDoc="0" locked="0" layoutInCell="1" allowOverlap="1" wp14:anchorId="0D85E10F" wp14:editId="7FF5CF73">
                 <wp:simplePos x="0" y="0"/>
                 <wp:positionH relativeFrom="column">
-                  <wp:posOffset>873369</wp:posOffset>
+                  <wp:posOffset>876300</wp:posOffset>
                 </wp:positionH>
                 <wp:positionV relativeFrom="paragraph">
                   <wp:posOffset>152400</wp:posOffset>
                 </wp:positionV>
-                <wp:extent cx="7719353" cy="4091354"/>
-                <wp:effectExtent l="0" t="0" r="15240" b="23495"/>
+                <wp:extent cx="8458200" cy="4091354"/>
+                <wp:effectExtent l="0" t="0" r="19050" b="23495"/>
                 <wp:wrapNone/>
                 <wp:docPr id="4" name="Rectangle 4"/>
                 <wp:cNvGraphicFramePr/>
@@ -2373,7 +2373,7 @@
                       <wps:spPr>
                         <a:xfrm>
                           <a:off x="0" y="0"/>
-                          <a:ext cx="7719353" cy="4091354"/>
+                          <a:ext cx="8458200" cy="4091354"/>
                         </a:xfrm>
                         <a:prstGeom prst="rect">
                           <a:avLst/>
@@ -2415,7 +2415,7 @@
           </mc:Choice>
           <mc:Fallback>
             <w:pict>
-              <v:rect w14:anchorId="2B3C2F13" id="Rectangle 4" o:spid="_x0000_s1026" style="position:absolute;margin-left:68.75pt;margin-top:12pt;width:607.8pt;height:322.15pt;z-index:251662336;visibility:visible;mso-wrap-style:square;mso-width-percent:0;mso-height-percent:0;mso-wrap-distance-left:9pt;mso-wrap-distance-top:0;mso-wrap-distance-right:9pt;mso-wrap-distance-bottom:0;mso-position-horizontal:absolute;mso-position-horizontal-relative:text;mso-position-vertical:absolute;mso-position-vertical-relative:text;mso-width-percent:0;mso-height-percent:0;mso-width-relative:margin;mso-height-relative:margin;v-text-anchor:middle" o:gfxdata="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" fillcolor="#4472c4 [3204]" strokecolor="#1f3763 [1604]" strokeweight="1pt"/>
+              <v:rect w14:anchorId="66129993" id="Rectangle 4" o:spid="_x0000_s1026" style="position:absolute;margin-left:69pt;margin-top:12pt;width:666pt;height:322.15pt;z-index:251662336;visibility:visible;mso-wrap-style:square;mso-width-percent:0;mso-height-percent:0;mso-wrap-distance-left:9pt;mso-wrap-distance-top:0;mso-wrap-distance-right:9pt;mso-wrap-distance-bottom:0;mso-position-horizontal:absolute;mso-position-horizontal-relative:text;mso-position-vertical:absolute;mso-position-vertical-relative:text;mso-width-percent:0;mso-height-percent:0;mso-width-relative:margin;mso-height-relative:margin;v-text-anchor:middle" o:gfxdata="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" fillcolor="#4472c4 [3204]" strokecolor="#1f3763 [1604]" strokeweight="1pt"/>
             </w:pict>
           </mc:Fallback>
         </mc:AlternateContent>
@@ -2429,6 +2429,85 @@
           <w:szCs w:val="28"/>
         </w:rPr>
       </w:pPr>
+      <w:r>
+        <w:rPr>
+          <w:noProof/>
+          <w:color w:val="2F5496" w:themeColor="accent1" w:themeShade="BF"/>
+          <w:sz w:val="28"/>
+          <w:szCs w:val="28"/>
+        </w:rPr>
+        <mc:AlternateContent>
+          <mc:Choice Requires="wps">
+            <w:drawing>
+              <wp:anchor distT="0" distB="0" distL="114300" distR="114300" simplePos="0" relativeHeight="251732992" behindDoc="0" locked="0" layoutInCell="1" allowOverlap="1" wp14:anchorId="309E1B1F" wp14:editId="6B348F08">
+                <wp:simplePos x="0" y="0"/>
+                <wp:positionH relativeFrom="column">
+                  <wp:posOffset>5067300</wp:posOffset>
+                </wp:positionH>
+                <wp:positionV relativeFrom="paragraph">
+                  <wp:posOffset>45085</wp:posOffset>
+                </wp:positionV>
+                <wp:extent cx="4168140" cy="3688080"/>
+                <wp:effectExtent l="0" t="0" r="22860" b="26670"/>
+                <wp:wrapNone/>
+                <wp:docPr id="58" name="Rectangle 58"/>
+                <wp:cNvGraphicFramePr/>
+                <a:graphic xmlns:a="http://schemas.openxmlformats.org/drawingml/2006/main">
+                  <a:graphicData uri="http://schemas.microsoft.com/office/word/2010/wordprocessingShape">
+                    <wps:wsp>
+                      <wps:cNvSpPr/>
+                      <wps:spPr>
+                        <a:xfrm>
+                          <a:off x="0" y="0"/>
+                          <a:ext cx="4168140" cy="3688080"/>
+                        </a:xfrm>
+                        <a:prstGeom prst="rect">
+                          <a:avLst/>
+                        </a:prstGeom>
+                      </wps:spPr>
+                      <wps:style>
+                        <a:lnRef idx="1">
+                          <a:schemeClr val="dk1"/>
+                        </a:lnRef>
+                        <a:fillRef idx="2">
+                          <a:schemeClr val="dk1"/>
+                        </a:fillRef>
+                        <a:effectRef idx="1">
+                          <a:schemeClr val="dk1"/>
+                        </a:effectRef>
+                        <a:fontRef idx="minor">
+                          <a:schemeClr val="dk1"/>
+                        </a:fontRef>
+                      </wps:style>
+                      <wps:bodyPr rot="0" spcFirstLastPara="0" vertOverflow="overflow" horzOverflow="overflow" vert="horz" wrap="square" lIns="91440" tIns="45720" rIns="91440" bIns="45720" numCol="1" spcCol="0" rtlCol="0" fromWordArt="0" anchor="ctr" anchorCtr="0" forceAA="0" compatLnSpc="1">
+                        <a:prstTxWarp prst="textNoShape">
+                          <a:avLst/>
+                        </a:prstTxWarp>
+                        <a:noAutofit/>
+                      </wps:bodyPr>
+                    </wps:wsp>
+                  </a:graphicData>
+                </a:graphic>
+                <wp14:sizeRelH relativeFrom="margin">
+                  <wp14:pctWidth>0</wp14:pctWidth>
+                </wp14:sizeRelH>
+                <wp14:sizeRelV relativeFrom="margin">
+                  <wp14:pctHeight>0</wp14:pctHeight>
+                </wp14:sizeRelV>
+              </wp:anchor>
+            </w:drawing>
+          </mc:Choice>
+          <mc:Fallback>
+            <w:pict>
+              <v:rect w14:anchorId="54CEADE0" id="Rectangle 58" o:spid="_x0000_s1026" style="position:absolute;margin-left:399pt;margin-top:3.55pt;width:328.2pt;height:290.4pt;z-index:251732992;visibility:visible;mso-wrap-style:square;mso-width-percent:0;mso-height-percent:0;mso-wrap-distance-left:9pt;mso-wrap-distance-top:0;mso-wrap-distance-right:9pt;mso-wrap-distance-bottom:0;mso-position-horizontal:absolute;mso-position-horizontal-relative:text;mso-position-vertical:absolute;mso-position-vertical-relative:text;mso-width-percent:0;mso-height-percent:0;mso-width-relative:margin;mso-height-relative:margin;v-text-anchor:middle" o:gfxdata="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" fillcolor="#555 [2160]" strokecolor="black [3200]" strokeweight=".5pt">
+                <v:fill color2="#313131 [2608]" rotate="t" colors="0 #9b9b9b;.5 #8e8e8e;1 #797979" focus="100%" type="gradient">
+                  <o:fill v:ext="view" type="gradientUnscaled"/>
+                </v:fill>
+              </v:rect>
+            </w:pict>
+          </mc:Fallback>
+        </mc:AlternateContent>
+      </w:r>
       <w:r>
         <w:rPr>
           <w:noProof/>
@@ -3552,7 +3631,7 @@
         <mc:AlternateContent>
           <mc:Choice Requires="wps">
             <w:drawing>
-              <wp:anchor distT="0" distB="0" distL="114300" distR="114300" simplePos="0" relativeHeight="251688960" behindDoc="0" locked="0" layoutInCell="1" allowOverlap="1" wp14:anchorId="792E5EFB" wp14:editId="4EAB6F6A">
+              <wp:anchor distT="0" distB="0" distL="114300" distR="114300" simplePos="0" relativeHeight="251688960" behindDoc="0" locked="0" layoutInCell="1" allowOverlap="1" wp14:anchorId="792E5EFB" wp14:editId="39C39173">
                 <wp:simplePos x="0" y="0"/>
                 <wp:positionH relativeFrom="column">
                   <wp:posOffset>3628292</wp:posOffset>
@@ -3610,7 +3689,11 @@
           </mc:Choice>
           <mc:Fallback>
             <w:pict>
-              <v:shape w14:anchorId="456E6706" id="Straight Arrow Connector 25" o:spid="_x0000_s1026" type="#_x0000_t32" style="position:absolute;margin-left:285.7pt;margin-top:22.1pt;width:42pt;height:13.05pt;z-index:251688960;visibility:visible;mso-wrap-style:square;mso-width-percent:0;mso-height-percent:0;mso-wrap-distance-left:9pt;mso-wrap-distance-top:0;mso-wrap-distance-right:9pt;mso-wrap-distance-bottom:0;mso-position-horizontal:absolute;mso-position-horizontal-relative:text;mso-position-vertical:absolute;mso-position-vertical-relative:text;mso-width-percent:0;mso-height-percent:0;mso-width-relative:margin;mso-height-relative:margin" o:gfxdata="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" strokecolor="#70ad47 [3209]" strokeweight="1.5pt">
+              <v:shapetype w14:anchorId="64C27AD1" id="_x0000_t32" coordsize="21600,21600" o:spt="32" o:oned="t" path="m,l21600,21600e" filled="f">
+                <v:path arrowok="t" fillok="f" o:connecttype="none"/>
+                <o:lock v:ext="edit" shapetype="t"/>
+              </v:shapetype>
+              <v:shape id="Straight Arrow Connector 25" o:spid="_x0000_s1026" type="#_x0000_t32" style="position:absolute;margin-left:285.7pt;margin-top:22.1pt;width:42pt;height:13.05pt;z-index:251688960;visibility:visible;mso-wrap-style:square;mso-width-percent:0;mso-height-percent:0;mso-wrap-distance-left:9pt;mso-wrap-distance-top:0;mso-wrap-distance-right:9pt;mso-wrap-distance-bottom:0;mso-position-horizontal:absolute;mso-position-horizontal-relative:text;mso-position-vertical:absolute;mso-position-vertical-relative:text;mso-width-percent:0;mso-height-percent:0;mso-width-relative:margin;mso-height-relative:margin" o:gfxdata="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" strokecolor="#70ad47 [3209]" strokeweight="1.5pt">
                 <v:stroke endarrow="block" joinstyle="miter"/>
               </v:shape>
             </w:pict>
@@ -3970,6 +4053,104 @@
         <mc:AlternateContent>
           <mc:Choice Requires="wps">
             <w:drawing>
+              <wp:anchor distT="0" distB="0" distL="114300" distR="114300" simplePos="0" relativeHeight="251734016" behindDoc="0" locked="0" layoutInCell="1" allowOverlap="1" wp14:anchorId="01C21644" wp14:editId="3DDD536C">
+                <wp:simplePos x="0" y="0"/>
+                <wp:positionH relativeFrom="column">
+                  <wp:posOffset>5455920</wp:posOffset>
+                </wp:positionH>
+                <wp:positionV relativeFrom="paragraph">
+                  <wp:posOffset>5080</wp:posOffset>
+                </wp:positionV>
+                <wp:extent cx="769620" cy="883920"/>
+                <wp:effectExtent l="0" t="0" r="11430" b="11430"/>
+                <wp:wrapNone/>
+                <wp:docPr id="59" name="Flowchart: Multidocument 59"/>
+                <wp:cNvGraphicFramePr/>
+                <a:graphic xmlns:a="http://schemas.openxmlformats.org/drawingml/2006/main">
+                  <a:graphicData uri="http://schemas.microsoft.com/office/word/2010/wordprocessingShape">
+                    <wps:wsp>
+                      <wps:cNvSpPr/>
+                      <wps:spPr>
+                        <a:xfrm>
+                          <a:off x="0" y="0"/>
+                          <a:ext cx="769620" cy="883920"/>
+                        </a:xfrm>
+                        <a:prstGeom prst="flowChartMultidocument">
+                          <a:avLst/>
+                        </a:prstGeom>
+                      </wps:spPr>
+                      <wps:style>
+                        <a:lnRef idx="3">
+                          <a:schemeClr val="lt1"/>
+                        </a:lnRef>
+                        <a:fillRef idx="1">
+                          <a:schemeClr val="accent4"/>
+                        </a:fillRef>
+                        <a:effectRef idx="1">
+                          <a:schemeClr val="accent4"/>
+                        </a:effectRef>
+                        <a:fontRef idx="minor">
+                          <a:schemeClr val="lt1"/>
+                        </a:fontRef>
+                      </wps:style>
+                      <wps:txbx>
+                        <w:txbxContent>
+                          <w:p>
+                            <w:pPr>
+                              <w:jc w:val="center"/>
+                            </w:pPr>
+                            <w:r>
+                              <w:t>Home</w:t>
+                            </w:r>
+                          </w:p>
+                        </w:txbxContent>
+                      </wps:txbx>
+                      <wps:bodyPr rot="0" spcFirstLastPara="0" vertOverflow="overflow" horzOverflow="overflow" vert="horz" wrap="square" lIns="91440" tIns="45720" rIns="91440" bIns="45720" numCol="1" spcCol="0" rtlCol="0" fromWordArt="0" anchor="ctr" anchorCtr="0" forceAA="0" compatLnSpc="1">
+                        <a:prstTxWarp prst="textNoShape">
+                          <a:avLst/>
+                        </a:prstTxWarp>
+                        <a:noAutofit/>
+                      </wps:bodyPr>
+                    </wps:wsp>
+                  </a:graphicData>
+                </a:graphic>
+              </wp:anchor>
+            </w:drawing>
+          </mc:Choice>
+          <mc:Fallback>
+            <w:pict>
+              <v:shapetype w14:anchorId="01C21644" id="_x0000_t115" coordsize="21600,21600" o:spt="115" path="m,20465v810,317,1620,452,2397,725c3077,21325,3790,21417,4405,21597v1620,,2202,-180,2657,-272c7580,21280,8002,21010,8455,20917v422,-135,810,-405,1327,-542c10205,20150,10657,19967,11080,19742v517,-182,970,-407,1425,-590c13087,19017,13605,18745,14255,18610v615,-180,1262,-318,1942,-408c16975,18202,17785,18022,18595,18022r,-1670l19192,16252r808,l20000,14467r722,-75l21597,14392,21597,,2972,r,1815l1532,1815r,1860l,3675,,20465xem1532,3675nfl18595,3675r,12677em2972,1815nfl20000,1815r,12652e">
+                <v:stroke joinstyle="miter"/>
+                <v:path o:extrusionok="f" o:connecttype="custom" o:connectlocs="10800,0;0,10800;10800,19890;21600,10800" textboxrect="0,3675,18595,18022"/>
+              </v:shapetype>
+              <v:shape id="Flowchart: Multidocument 59" o:spid="_x0000_s1035" type="#_x0000_t115" style="position:absolute;margin-left:429.6pt;margin-top:.4pt;width:60.6pt;height:69.6pt;z-index:251734016;visibility:visible;mso-wrap-style:square;mso-wrap-distance-left:9pt;mso-wrap-distance-top:0;mso-wrap-distance-right:9pt;mso-wrap-distance-bottom:0;mso-position-horizontal:absolute;mso-position-horizontal-relative:text;mso-position-vertical:absolute;mso-position-vertical-relative:text;v-text-anchor:middle" o:gfxdata="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" fillcolor="#ffc000 [3207]" strokecolor="white [3201]" strokeweight="1.5pt">
+                <v:textbox>
+                  <w:txbxContent>
+                    <w:p>
+                      <w:pPr>
+                        <w:jc w:val="center"/>
+                      </w:pPr>
+                      <w:r>
+                        <w:t>Home</w:t>
+                      </w:r>
+                    </w:p>
+                  </w:txbxContent>
+                </v:textbox>
+              </v:shape>
+            </w:pict>
+          </mc:Fallback>
+        </mc:AlternateContent>
+      </w:r>
+      <w:r>
+        <w:rPr>
+          <w:noProof/>
+          <w:color w:val="2F5496" w:themeColor="accent1" w:themeShade="BF"/>
+          <w:sz w:val="28"/>
+          <w:szCs w:val="28"/>
+        </w:rPr>
+        <mc:AlternateContent>
+          <mc:Choice Requires="wps">
+            <w:drawing>
               <wp:anchor distT="0" distB="0" distL="114300" distR="114300" simplePos="0" relativeHeight="251677696" behindDoc="0" locked="0" layoutInCell="1" allowOverlap="1" wp14:anchorId="63A3694F" wp14:editId="195304AC">
                 <wp:simplePos x="0" y="0"/>
                 <wp:positionH relativeFrom="margin">
@@ -4039,7 +4220,7 @@
           </mc:Choice>
           <mc:Fallback>
             <w:pict>
-              <v:rect w14:anchorId="63A3694F" id="Rectangle 17" o:spid="_x0000_s1035" style="position:absolute;margin-left:0;margin-top:.2pt;width:35.5pt;height:29.55pt;z-index:251677696;visibility:visible;mso-wrap-style:square;mso-width-percent:0;mso-wrap-distance-left:9pt;mso-wrap-distance-top:0;mso-wrap-distance-right:9pt;mso-wrap-distance-bottom:0;mso-position-horizontal:center;mso-position-horizontal-relative:margin;mso-position-vertical:absolute;mso-position-vertical-relative:text;mso-width-percent:0;mso-width-relative:margin;v-text-anchor:middle" o:gfxdata="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" fillcolor="white [3201]" strokecolor="#70ad47 [3209]" strokeweight="1pt">
+              <v:rect w14:anchorId="63A3694F" id="Rectangle 17" o:spid="_x0000_s1036" style="position:absolute;margin-left:0;margin-top:.2pt;width:35.5pt;height:29.55pt;z-index:251677696;visibility:visible;mso-wrap-style:square;mso-width-percent:0;mso-wrap-distance-left:9pt;mso-wrap-distance-top:0;mso-wrap-distance-right:9pt;mso-wrap-distance-bottom:0;mso-position-horizontal:center;mso-position-horizontal-relative:margin;mso-position-vertical:absolute;mso-position-vertical-relative:text;mso-width-percent:0;mso-width-relative:margin;v-text-anchor:middle" o:gfxdata="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" fillcolor="white [3201]" strokecolor="#70ad47 [3209]" strokeweight="1pt">
                 <v:textbox>
                   <w:txbxContent>
                     <w:p>
@@ -4211,6 +4392,75 @@
           <w:szCs w:val="28"/>
         </w:rPr>
       </w:pPr>
+      <w:r>
+        <w:rPr>
+          <w:noProof/>
+          <w:color w:val="2F5496" w:themeColor="accent1" w:themeShade="BF"/>
+          <w:sz w:val="28"/>
+          <w:szCs w:val="28"/>
+        </w:rPr>
+        <mc:AlternateContent>
+          <mc:Choice Requires="wps">
+            <w:drawing>
+              <wp:anchor distT="0" distB="0" distL="114300" distR="114300" simplePos="0" relativeHeight="251735040" behindDoc="0" locked="0" layoutInCell="1" allowOverlap="1" wp14:anchorId="4148F14F" wp14:editId="5B1F4B39">
+                <wp:simplePos x="0" y="0"/>
+                <wp:positionH relativeFrom="column">
+                  <wp:posOffset>4777740</wp:posOffset>
+                </wp:positionH>
+                <wp:positionV relativeFrom="paragraph">
+                  <wp:posOffset>255905</wp:posOffset>
+                </wp:positionV>
+                <wp:extent cx="647700" cy="289560"/>
+                <wp:effectExtent l="0" t="38100" r="57150" b="34290"/>
+                <wp:wrapNone/>
+                <wp:docPr id="60" name="Straight Arrow Connector 60"/>
+                <wp:cNvGraphicFramePr/>
+                <a:graphic xmlns:a="http://schemas.openxmlformats.org/drawingml/2006/main">
+                  <a:graphicData uri="http://schemas.microsoft.com/office/word/2010/wordprocessingShape">
+                    <wps:wsp>
+                      <wps:cNvCnPr/>
+                      <wps:spPr>
+                        <a:xfrm flipV="1">
+                          <a:off x="0" y="0"/>
+                          <a:ext cx="647700" cy="289560"/>
+                        </a:xfrm>
+                        <a:prstGeom prst="straightConnector1">
+                          <a:avLst/>
+                        </a:prstGeom>
+                        <a:ln>
+                          <a:tailEnd type="triangle"/>
+                        </a:ln>
+                      </wps:spPr>
+                      <wps:style>
+                        <a:lnRef idx="3">
+                          <a:schemeClr val="accent6"/>
+                        </a:lnRef>
+                        <a:fillRef idx="0">
+                          <a:schemeClr val="accent6"/>
+                        </a:fillRef>
+                        <a:effectRef idx="2">
+                          <a:schemeClr val="accent6"/>
+                        </a:effectRef>
+                        <a:fontRef idx="minor">
+                          <a:schemeClr val="tx1"/>
+                        </a:fontRef>
+                      </wps:style>
+                      <wps:bodyPr/>
+                    </wps:wsp>
+                  </a:graphicData>
+                </a:graphic>
+              </wp:anchor>
+            </w:drawing>
+          </mc:Choice>
+          <mc:Fallback>
+            <w:pict>
+              <v:shape w14:anchorId="3EA4926C" id="Straight Arrow Connector 60" o:spid="_x0000_s1026" type="#_x0000_t32" style="position:absolute;margin-left:376.2pt;margin-top:20.15pt;width:51pt;height:22.8pt;flip:y;z-index:251735040;visibility:visible;mso-wrap-style:square;mso-wrap-distance-left:9pt;mso-wrap-distance-top:0;mso-wrap-distance-right:9pt;mso-wrap-distance-bottom:0;mso-position-horizontal:absolute;mso-position-horizontal-relative:text;mso-position-vertical:absolute;mso-position-vertical-relative:text" o:gfxdata="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" strokecolor="#70ad47 [3209]" strokeweight="1.5pt">
+                <v:stroke endarrow="block" joinstyle="miter"/>
+              </v:shape>
+            </w:pict>
+          </mc:Fallback>
+        </mc:AlternateContent>
+      </w:r>
       <w:r>
         <w:rPr>
           <w:noProof/>
@@ -4443,7 +4693,7 @@
           </mc:Choice>
           <mc:Fallback>
             <w:pict>
-              <v:rect w14:anchorId="04868AF3" id="Rectangle 23" o:spid="_x0000_s1036" style="position:absolute;margin-left:311.1pt;margin-top:9.65pt;width:57.25pt;height:52.15pt;z-index:251686912;visibility:visible;mso-wrap-style:square;mso-width-percent:0;mso-height-percent:0;mso-wrap-distance-left:9pt;mso-wrap-distance-top:0;mso-wrap-distance-right:9pt;mso-wrap-distance-bottom:0;mso-position-horizontal:absolute;mso-position-horizontal-relative:text;mso-position-vertical:absolute;mso-position-vertical-relative:text;mso-width-percent:0;mso-height-percent:0;mso-width-relative:margin;mso-height-relative:margin;v-text-anchor:middle" o:gfxdata="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" fillcolor="#ffc000 [3207]" strokecolor="white [3201]" strokeweight="1.5pt">
+              <v:rect w14:anchorId="04868AF3" id="Rectangle 23" o:spid="_x0000_s1037" style="position:absolute;margin-left:311.1pt;margin-top:9.65pt;width:57.25pt;height:52.15pt;z-index:251686912;visibility:visible;mso-wrap-style:square;mso-width-percent:0;mso-height-percent:0;mso-wrap-distance-left:9pt;mso-wrap-distance-top:0;mso-wrap-distance-right:9pt;mso-wrap-distance-bottom:0;mso-position-horizontal:absolute;mso-position-horizontal-relative:text;mso-position-vertical:absolute;mso-position-vertical-relative:text;mso-width-percent:0;mso-height-percent:0;mso-width-relative:margin;mso-height-relative:margin;v-text-anchor:middle" o:gfxdata="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" fillcolor="#ffc000 [3207]" strokecolor="white [3201]" strokeweight="1.5pt">
                 <v:textbox>
                   <w:txbxContent>
                     <w:p>
@@ -4546,7 +4796,7 @@
           </mc:Choice>
           <mc:Fallback>
             <w:pict>
-              <v:rect w14:anchorId="2C69EA66" id="Rectangle 22" o:spid="_x0000_s1037" style="position:absolute;margin-left:242.75pt;margin-top:10.15pt;width:59.1pt;height:51.7pt;z-index:251684864;visibility:visible;mso-wrap-style:square;mso-width-percent:0;mso-height-percent:0;mso-wrap-distance-left:9pt;mso-wrap-distance-top:0;mso-wrap-distance-right:9pt;mso-wrap-distance-bottom:0;mso-position-horizontal:absolute;mso-position-horizontal-relative:text;mso-position-vertical:absolute;mso-position-vertical-relative:text;mso-width-percent:0;mso-height-percent:0;mso-width-relative:margin;mso-height-relative:margin;v-text-anchor:middle" o:gfxdata="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" fillcolor="#ffc000 [3207]" strokecolor="white [3201]" strokeweight="1.5pt">
+              <v:rect w14:anchorId="2C69EA66" id="Rectangle 22" o:spid="_x0000_s1038" style="position:absolute;margin-left:242.75pt;margin-top:10.15pt;width:59.1pt;height:51.7pt;z-index:251684864;visibility:visible;mso-wrap-style:square;mso-width-percent:0;mso-height-percent:0;mso-wrap-distance-left:9pt;mso-wrap-distance-top:0;mso-wrap-distance-right:9pt;mso-wrap-distance-bottom:0;mso-position-horizontal:absolute;mso-position-horizontal-relative:text;mso-position-vertical:absolute;mso-position-vertical-relative:text;mso-width-percent:0;mso-height-percent:0;mso-width-relative:margin;mso-height-relative:margin;v-text-anchor:middle" o:gfxdata="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" fillcolor="#ffc000 [3207]" strokecolor="white [3201]" strokeweight="1.5pt">
                 <v:textbox>
                   <w:txbxContent>
                     <w:p>
@@ -4655,7 +4905,7 @@
           </mc:Choice>
           <mc:Fallback>
             <w:pict>
-              <v:rect w14:anchorId="5A6313F4" id="Rectangle 21" o:spid="_x0000_s1038" style="position:absolute;margin-left:173.55pt;margin-top:9.65pt;width:58.15pt;height:52.15pt;z-index:251682816;visibility:visible;mso-wrap-style:square;mso-width-percent:0;mso-height-percent:0;mso-wrap-distance-left:9pt;mso-wrap-distance-top:0;mso-wrap-distance-right:9pt;mso-wrap-distance-bottom:0;mso-position-horizontal:absolute;mso-position-horizontal-relative:text;mso-position-vertical:absolute;mso-position-vertical-relative:text;mso-width-percent:0;mso-height-percent:0;mso-width-relative:margin;mso-height-relative:margin;v-text-anchor:middle" o:gfxdata="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" fillcolor="#ffc000 [3207]" strokecolor="white [3201]" strokeweight="1.5pt">
+              <v:rect w14:anchorId="5A6313F4" id="Rectangle 21" o:spid="_x0000_s1039" style="position:absolute;margin-left:173.55pt;margin-top:9.65pt;width:58.15pt;height:52.15pt;z-index:251682816;visibility:visible;mso-wrap-style:square;mso-width-percent:0;mso-height-percent:0;mso-wrap-distance-left:9pt;mso-wrap-distance-top:0;mso-wrap-distance-right:9pt;mso-wrap-distance-bottom:0;mso-position-horizontal:absolute;mso-position-horizontal-relative:text;mso-position-vertical:absolute;mso-position-vertical-relative:text;mso-width-percent:0;mso-height-percent:0;mso-width-relative:margin;mso-height-relative:margin;v-text-anchor:middle" o:gfxdata="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" fillcolor="#ffc000 [3207]" strokecolor="white [3201]" strokeweight="1.5pt">
                 <v:textbox>
                   <w:txbxContent>
                     <w:p>
@@ -4767,7 +5017,7 @@
           </mc:Choice>
           <mc:Fallback>
             <w:pict>
-              <v:rect w14:anchorId="6D77BAA8" id="Rectangle 20" o:spid="_x0000_s1039" style="position:absolute;margin-left:96.4pt;margin-top:9pt;width:56.3pt;height:51.25pt;z-index:251680768;visibility:visible;mso-wrap-style:square;mso-width-percent:0;mso-height-percent:0;mso-wrap-distance-left:9pt;mso-wrap-distance-top:0;mso-wrap-distance-right:9pt;mso-wrap-distance-bottom:0;mso-position-horizontal:absolute;mso-position-horizontal-relative:text;mso-position-vertical:absolute;mso-position-vertical-relative:text;mso-width-percent:0;mso-height-percent:0;mso-width-relative:margin;mso-height-relative:margin;v-text-anchor:middle" o:gfxdata="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" fillcolor="#ffc000 [3207]" strokecolor="white [3201]" strokeweight="1.5pt">
+              <v:rect w14:anchorId="6D77BAA8" id="Rectangle 20" o:spid="_x0000_s1040" style="position:absolute;margin-left:96.4pt;margin-top:9pt;width:56.3pt;height:51.25pt;z-index:251680768;visibility:visible;mso-wrap-style:square;mso-width-percent:0;mso-height-percent:0;mso-wrap-distance-left:9pt;mso-wrap-distance-top:0;mso-wrap-distance-right:9pt;mso-wrap-distance-bottom:0;mso-position-horizontal:absolute;mso-position-horizontal-relative:text;mso-position-vertical:absolute;mso-position-vertical-relative:text;mso-width-percent:0;mso-height-percent:0;mso-width-relative:margin;mso-height-relative:margin;v-text-anchor:middle" o:gfxdata="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" fillcolor="#ffc000 [3207]" strokecolor="white [3201]" strokeweight="1.5pt">
                 <v:textbox>
                   <w:txbxContent>
                     <w:p>
@@ -4977,7 +5227,7 @@
           </mc:Choice>
           <mc:Fallback>
             <w:pict>
-              <v:shape w14:anchorId="787751A1" id="Text Box 10" o:spid="_x0000_s1040" type="#_x0000_t202" style="position:absolute;left:0;text-align:left;margin-left:128.75pt;margin-top:9.75pt;width:168.9pt;height:24pt;z-index:251669504;visibility:visible;mso-wrap-style:square;mso-height-percent:0;mso-wrap-distance-left:9pt;mso-wrap-distance-top:0;mso-wrap-distance-right:9pt;mso-wrap-distance-bottom:0;mso-position-horizontal:absolute;mso-position-horizontal-relative:text;mso-position-vertical:absolute;mso-position-vertical-relative:text;mso-height-percent:0;mso-height-relative:margin;v-text-anchor:top" o:gfxdata="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" fillcolor="black [3200]" strokecolor="white [3201]" strokeweight="1.5pt">
+              <v:shape w14:anchorId="787751A1" id="Text Box 10" o:spid="_x0000_s1041" type="#_x0000_t202" style="position:absolute;left:0;text-align:left;margin-left:128.75pt;margin-top:9.75pt;width:168.9pt;height:24pt;z-index:251669504;visibility:visible;mso-wrap-style:square;mso-height-percent:0;mso-wrap-distance-left:9pt;mso-wrap-distance-top:0;mso-wrap-distance-right:9pt;mso-wrap-distance-bottom:0;mso-position-horizontal:absolute;mso-position-horizontal-relative:text;mso-position-vertical:absolute;mso-position-vertical-relative:text;mso-height-percent:0;mso-height-relative:margin;v-text-anchor:top" o:gfxdata="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" fillcolor="black [3200]" strokecolor="white [3201]" strokeweight="1.5pt">
                 <v:textbox>
                   <w:txbxContent>
                     <w:p>
@@ -5077,7 +5327,7 @@
           </mc:Choice>
           <mc:Fallback>
             <w:pict>
-              <v:shape w14:anchorId="06F0DA2A" id="Text Box 5" o:spid="_x0000_s1041" type="#_x0000_t202" style="position:absolute;margin-left:264.9pt;margin-top:9.55pt;width:186pt;height:24.45pt;z-index:251663360;visibility:visible;mso-wrap-style:square;mso-wrap-distance-left:9pt;mso-wrap-distance-top:0;mso-wrap-distance-right:9pt;mso-wrap-distance-bottom:0;mso-position-horizontal:absolute;mso-position-horizontal-relative:text;mso-position-vertical:absolute;mso-position-vertical-relative:text;v-text-anchor:top" o:gfxdata="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" fillcolor="white [3201]" strokeweight=".5pt">
+              <v:shape w14:anchorId="06F0DA2A" id="Text Box 5" o:spid="_x0000_s1042" type="#_x0000_t202" style="position:absolute;margin-left:264.9pt;margin-top:9.55pt;width:186pt;height:24.45pt;z-index:251663360;visibility:visible;mso-wrap-style:square;mso-wrap-distance-left:9pt;mso-wrap-distance-top:0;mso-wrap-distance-right:9pt;mso-wrap-distance-bottom:0;mso-position-horizontal:absolute;mso-position-horizontal-relative:text;mso-position-vertical:absolute;mso-position-vertical-relative:text;v-text-anchor:top" o:gfxdata="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" fillcolor="white [3201]" strokeweight=".5pt">
                 <v:textbox>
                   <w:txbxContent>
                     <w:p>
@@ -5230,6 +5480,7 @@
         <w:rPr>
           <w:b/>
           <w:bCs/>
+          <w:noProof/>
           <w:color w:val="C00000"/>
           <w:sz w:val="28"/>
           <w:szCs w:val="28"/>
@@ -5340,7 +5591,7 @@
           </mc:Choice>
           <mc:Fallback>
             <w:pict>
-              <v:rect w14:anchorId="65BCF122" id="Rectangle 32" o:spid="_x0000_s1042" style="position:absolute;margin-left:240pt;margin-top:11.65pt;width:272.75pt;height:172.6pt;z-index:251697152;visibility:visible;mso-wrap-style:square;mso-width-percent:0;mso-height-percent:0;mso-wrap-distance-left:9pt;mso-wrap-distance-top:0;mso-wrap-distance-right:9pt;mso-wrap-distance-bottom:0;mso-position-horizontal:absolute;mso-position-horizontal-relative:text;mso-position-vertical:absolute;mso-position-vertical-relative:text;mso-width-percent:0;mso-height-percent:0;mso-width-relative:margin;mso-height-relative:margin;v-text-anchor:middle" o:gfxdata="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" fillcolor="#555 [2160]" strokecolor="black [3200]" strokeweight=".5pt">
+              <v:rect w14:anchorId="65BCF122" id="Rectangle 32" o:spid="_x0000_s1043" style="position:absolute;margin-left:240pt;margin-top:11.65pt;width:272.75pt;height:172.6pt;z-index:251697152;visibility:visible;mso-wrap-style:square;mso-width-percent:0;mso-height-percent:0;mso-wrap-distance-left:9pt;mso-wrap-distance-top:0;mso-wrap-distance-right:9pt;mso-wrap-distance-bottom:0;mso-position-horizontal:absolute;mso-position-horizontal-relative:text;mso-position-vertical:absolute;mso-position-vertical-relative:text;mso-width-percent:0;mso-height-percent:0;mso-width-relative:margin;mso-height-relative:margin;v-text-anchor:middle" o:gfxdata="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" fillcolor="#555 [2160]" strokecolor="black [3200]" strokeweight=".5pt">
                 <v:fill color2="#313131 [2608]" rotate="t" colors="0 #9b9b9b;.5 #8e8e8e;1 #797979" focus="100%" type="gradient">
                   <o:fill v:ext="view" type="gradientUnscaled"/>
                 </v:fill>
@@ -5478,7 +5729,7 @@
           </mc:Choice>
           <mc:Fallback>
             <w:pict>
-              <v:shape w14:anchorId="7865A202" id="Text Box 36" o:spid="_x0000_s1043" type="#_x0000_t202" style="position:absolute;margin-left:338.75pt;margin-top:8.8pt;width:42pt;height:39.7pt;z-index:251701248;visibility:visible;mso-wrap-style:square;mso-wrap-distance-left:9pt;mso-wrap-distance-top:0;mso-wrap-distance-right:9pt;mso-wrap-distance-bottom:0;mso-position-horizontal:absolute;mso-position-horizontal-relative:text;mso-position-vertical:absolute;mso-position-vertical-relative:text;v-text-anchor:top" o:gfxdata="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" fillcolor="white [3201]" strokeweight=".5pt">
+              <v:shape w14:anchorId="7865A202" id="Text Box 36" o:spid="_x0000_s1044" type="#_x0000_t202" style="position:absolute;margin-left:338.75pt;margin-top:8.8pt;width:42pt;height:39.7pt;z-index:251701248;visibility:visible;mso-wrap-style:square;mso-wrap-distance-left:9pt;mso-wrap-distance-top:0;mso-wrap-distance-right:9pt;mso-wrap-distance-bottom:0;mso-position-horizontal:absolute;mso-position-horizontal-relative:text;mso-position-vertical:absolute;mso-position-vertical-relative:text;v-text-anchor:top" o:gfxdata="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" fillcolor="white [3201]" strokeweight=".5pt">
                 <v:textbox>
                   <w:txbxContent>
                     <w:p>
@@ -5571,7 +5822,7 @@
           </mc:Choice>
           <mc:Fallback>
             <w:pict>
-              <v:shape w14:anchorId="48C529FF" id="Text Box 35" o:spid="_x0000_s1044" type="#_x0000_t202" style="position:absolute;margin-left:258.45pt;margin-top:6.4pt;width:45.7pt;height:40.1pt;z-index:251700224;visibility:visible;mso-wrap-style:square;mso-width-percent:0;mso-height-percent:0;mso-wrap-distance-left:9pt;mso-wrap-distance-top:0;mso-wrap-distance-right:9pt;mso-wrap-distance-bottom:0;mso-position-horizontal:absolute;mso-position-horizontal-relative:text;mso-position-vertical:absolute;mso-position-vertical-relative:text;mso-width-percent:0;mso-height-percent:0;mso-width-relative:margin;mso-height-relative:margin;v-text-anchor:top" o:gfxdata="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" fillcolor="white [3201]" strokeweight=".5pt">
+              <v:shape w14:anchorId="48C529FF" id="Text Box 35" o:spid="_x0000_s1045" type="#_x0000_t202" style="position:absolute;margin-left:258.45pt;margin-top:6.4pt;width:45.7pt;height:40.1pt;z-index:251700224;visibility:visible;mso-wrap-style:square;mso-width-percent:0;mso-height-percent:0;mso-wrap-distance-left:9pt;mso-wrap-distance-top:0;mso-wrap-distance-right:9pt;mso-wrap-distance-bottom:0;mso-position-horizontal:absolute;mso-position-horizontal-relative:text;mso-position-vertical:absolute;mso-position-vertical-relative:text;mso-width-percent:0;mso-height-percent:0;mso-width-relative:margin;mso-height-relative:margin;v-text-anchor:top" o:gfxdata="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" fillcolor="white [3201]" strokeweight=".5pt">
                 <v:textbox>
                   <w:txbxContent>
                     <w:p>
@@ -5670,7 +5921,7 @@
           </mc:Choice>
           <mc:Fallback>
             <w:pict>
-              <v:rect w14:anchorId="3FCEE5D3" id="Rectangle 30" o:spid="_x0000_s1045" style="position:absolute;margin-left:78.45pt;margin-top:18.4pt;width:57.2pt;height:60.45pt;z-index:251695104;visibility:visible;mso-wrap-style:square;mso-width-percent:0;mso-wrap-distance-left:9pt;mso-wrap-distance-top:0;mso-wrap-distance-right:9pt;mso-wrap-distance-bottom:0;mso-position-horizontal:absolute;mso-position-horizontal-relative:text;mso-position-vertical:absolute;mso-position-vertical-relative:text;mso-width-percent:0;mso-width-relative:margin;v-text-anchor:middle" o:gfxdata="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" fillcolor="#f3a875 [2165]" strokecolor="#ed7d31 [3205]" strokeweight=".5pt">
+              <v:rect w14:anchorId="3FCEE5D3" id="Rectangle 30" o:spid="_x0000_s1046" style="position:absolute;margin-left:78.45pt;margin-top:18.4pt;width:57.2pt;height:60.45pt;z-index:251695104;visibility:visible;mso-wrap-style:square;mso-width-percent:0;mso-wrap-distance-left:9pt;mso-wrap-distance-top:0;mso-wrap-distance-right:9pt;mso-wrap-distance-bottom:0;mso-position-horizontal:absolute;mso-position-horizontal-relative:text;mso-position-vertical:absolute;mso-position-vertical-relative:text;mso-width-percent:0;mso-width-relative:margin;v-text-anchor:middle" o:gfxdata="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" fillcolor="#f3a875 [2165]" strokecolor="#ed7d31 [3205]" strokeweight=".5pt">
                 <v:fill color2="#f09558 [2613]" rotate="t" colors="0 #f7bda4;.5 #f5b195;1 #f8a581" focus="100%" type="gradient">
                   <o:fill v:ext="view" type="gradientUnscaled"/>
                 </v:fill>
@@ -5758,7 +6009,7 @@
           </mc:Choice>
           <mc:Fallback>
             <w:pict>
-              <v:shape w14:anchorId="4C65C9F6" id="Text Box 33" o:spid="_x0000_s1046" type="#_x0000_t202" style="position:absolute;margin-left:148.15pt;margin-top:1pt;width:59.1pt;height:31.4pt;z-index:251698176;visibility:visible;mso-wrap-style:square;mso-wrap-distance-left:9pt;mso-wrap-distance-top:0;mso-wrap-distance-right:9pt;mso-wrap-distance-bottom:0;mso-position-horizontal:absolute;mso-position-horizontal-relative:text;mso-position-vertical:absolute;mso-position-vertical-relative:text;v-text-anchor:top" o:gfxdata="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" fillcolor="white [3201]" strokeweight=".5pt">
+              <v:shape w14:anchorId="4C65C9F6" id="Text Box 33" o:spid="_x0000_s1047" type="#_x0000_t202" style="position:absolute;margin-left:148.15pt;margin-top:1pt;width:59.1pt;height:31.4pt;z-index:251698176;visibility:visible;mso-wrap-style:square;mso-wrap-distance-left:9pt;mso-wrap-distance-top:0;mso-wrap-distance-right:9pt;mso-wrap-distance-bottom:0;mso-position-horizontal:absolute;mso-position-horizontal-relative:text;mso-position-vertical:absolute;mso-position-vertical-relative:text;v-text-anchor:top" o:gfxdata="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" fillcolor="white [3201]" strokeweight=".5pt">
                 <v:textbox>
                   <w:txbxContent>
                     <w:p>
@@ -5849,7 +6100,7 @@
           </mc:Choice>
           <mc:Fallback>
             <w:pict>
-              <v:shape w14:anchorId="259FE24E" id="Text Box 39" o:spid="_x0000_s1047" type="#_x0000_t202" style="position:absolute;margin-left:339.3pt;margin-top:23.7pt;width:42pt;height:39.7pt;z-index:251706368;visibility:visible;mso-wrap-style:square;mso-wrap-distance-left:9pt;mso-wrap-distance-top:0;mso-wrap-distance-right:9pt;mso-wrap-distance-bottom:0;mso-position-horizontal:absolute;mso-position-horizontal-relative:text;mso-position-vertical:absolute;mso-position-vertical-relative:text;v-text-anchor:top" o:gfxdata="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" fillcolor="white [3201]" strokeweight=".5pt">
+              <v:shape w14:anchorId="259FE24E" id="Text Box 39" o:spid="_x0000_s1048" type="#_x0000_t202" style="position:absolute;margin-left:339.3pt;margin-top:23.7pt;width:42pt;height:39.7pt;z-index:251706368;visibility:visible;mso-wrap-style:square;mso-wrap-distance-left:9pt;mso-wrap-distance-top:0;mso-wrap-distance-right:9pt;mso-wrap-distance-bottom:0;mso-position-horizontal:absolute;mso-position-horizontal-relative:text;mso-position-vertical:absolute;mso-position-vertical-relative:text;v-text-anchor:top" o:gfxdata="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" fillcolor="white [3201]" strokeweight=".5pt">
                 <v:textbox>
                   <w:txbxContent>
                     <w:p>
@@ -5940,11 +6191,7 @@
           </mc:Choice>
           <mc:Fallback>
             <w:pict>
-              <v:shapetype w14:anchorId="33E19C53" id="_x0000_t115" coordsize="21600,21600" o:spt="115" path="m,20465v810,317,1620,452,2397,725c3077,21325,3790,21417,4405,21597v1620,,2202,-180,2657,-272c7580,21280,8002,21010,8455,20917v422,-135,810,-405,1327,-542c10205,20150,10657,19967,11080,19742v517,-182,970,-407,1425,-590c13087,19017,13605,18745,14255,18610v615,-180,1262,-318,1942,-408c16975,18202,17785,18022,18595,18022r,-1670l19192,16252r808,l20000,14467r722,-75l21597,14392,21597,,2972,r,1815l1532,1815r,1860l,3675,,20465xem1532,3675nfl18595,3675r,12677em2972,1815nfl20000,1815r,12652e">
-                <v:stroke joinstyle="miter"/>
-                <v:path o:extrusionok="f" o:connecttype="custom" o:connectlocs="10800,0;0,10800;10800,19890;21600,10800" textboxrect="0,3675,18595,18022"/>
-              </v:shapetype>
-              <v:shape id="Flowchart: Multidocument 34" o:spid="_x0000_s1048" type="#_x0000_t115" style="position:absolute;margin-left:415.85pt;margin-top:.35pt;width:73.85pt;height:62.75pt;z-index:251699200;visibility:visible;mso-wrap-style:square;mso-wrap-distance-left:9pt;mso-wrap-distance-top:0;mso-wrap-distance-right:9pt;mso-wrap-distance-bottom:0;mso-position-horizontal:absolute;mso-position-horizontal-relative:text;mso-position-vertical:absolute;mso-position-vertical-relative:text;v-text-anchor:middle" o:gfxdata="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" fillcolor="white [3201]" strokecolor="#70ad47 [3209]" strokeweight="1pt">
+              <v:shape w14:anchorId="33E19C53" id="Flowchart: Multidocument 34" o:spid="_x0000_s1049" type="#_x0000_t115" style="position:absolute;margin-left:415.85pt;margin-top:.35pt;width:73.85pt;height:62.75pt;z-index:251699200;visibility:visible;mso-wrap-style:square;mso-wrap-distance-left:9pt;mso-wrap-distance-top:0;mso-wrap-distance-right:9pt;mso-wrap-distance-bottom:0;mso-position-horizontal:absolute;mso-position-horizontal-relative:text;mso-position-vertical:absolute;mso-position-vertical-relative:text;v-text-anchor:middle" o:gfxdata="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" fillcolor="white [3201]" strokecolor="#70ad47 [3209]" strokeweight="1pt">
                 <v:textbox>
                   <w:txbxContent>
                     <w:p>
@@ -6104,7 +6351,7 @@
           </mc:Choice>
           <mc:Fallback>
             <w:pict>
-              <v:shape w14:anchorId="531A38C4" id="Text Box 38" o:spid="_x0000_s1049" type="#_x0000_t202" style="position:absolute;margin-left:258.4pt;margin-top:25pt;width:48.9pt;height:34.6pt;z-index:251704320;visibility:visible;mso-wrap-style:square;mso-wrap-distance-left:9pt;mso-wrap-distance-top:0;mso-wrap-distance-right:9pt;mso-wrap-distance-bottom:0;mso-position-horizontal:absolute;mso-position-horizontal-relative:text;mso-position-vertical:absolute;mso-position-vertical-relative:text;v-text-anchor:top" o:gfxdata="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" fillcolor="white [3201]" strokeweight=".5pt">
+              <v:shape w14:anchorId="531A38C4" id="Text Box 38" o:spid="_x0000_s1050" type="#_x0000_t202" style="position:absolute;margin-left:258.4pt;margin-top:25pt;width:48.9pt;height:34.6pt;z-index:251704320;visibility:visible;mso-wrap-style:square;mso-wrap-distance-left:9pt;mso-wrap-distance-top:0;mso-wrap-distance-right:9pt;mso-wrap-distance-bottom:0;mso-position-horizontal:absolute;mso-position-horizontal-relative:text;mso-position-vertical:absolute;mso-position-vertical-relative:text;v-text-anchor:top" o:gfxdata="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" fillcolor="white [3201]" strokeweight=".5pt">
                 <v:textbox>
                   <w:txbxContent>
                     <w:p>
@@ -6375,7 +6622,7 @@
           </mc:Choice>
           <mc:Fallback>
             <w:pict>
-              <v:shape w14:anchorId="29732FCB" id="Text Box 41" o:spid="_x0000_s1050" type="#_x0000_t202" style="position:absolute;margin-left:259.85pt;margin-top:18.9pt;width:52.6pt;height:35.5pt;z-index:251710464;visibility:visible;mso-wrap-style:square;mso-width-percent:0;mso-height-percent:0;mso-wrap-distance-left:9pt;mso-wrap-distance-top:0;mso-wrap-distance-right:9pt;mso-wrap-distance-bottom:0;mso-position-horizontal:absolute;mso-position-horizontal-relative:text;mso-position-vertical:absolute;mso-position-vertical-relative:text;mso-width-percent:0;mso-height-percent:0;mso-width-relative:margin;mso-height-relative:margin;v-text-anchor:top" o:gfxdata="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" fillcolor="white [3201]" strokeweight=".5pt">
+              <v:shape w14:anchorId="29732FCB" id="Text Box 41" o:spid="_x0000_s1051" type="#_x0000_t202" style="position:absolute;margin-left:259.85pt;margin-top:18.9pt;width:52.6pt;height:35.5pt;z-index:251710464;visibility:visible;mso-wrap-style:square;mso-width-percent:0;mso-height-percent:0;mso-wrap-distance-left:9pt;mso-wrap-distance-top:0;mso-wrap-distance-right:9pt;mso-wrap-distance-bottom:0;mso-position-horizontal:absolute;mso-position-horizontal-relative:text;mso-position-vertical:absolute;mso-position-vertical-relative:text;mso-width-percent:0;mso-height-percent:0;mso-width-relative:margin;mso-height-relative:margin;v-text-anchor:top" o:gfxdata="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" fillcolor="white [3201]" strokeweight=".5pt">
                 <v:textbox>
                   <w:txbxContent>
                     <w:p>
@@ -6462,7 +6709,7 @@
           </mc:Choice>
           <mc:Fallback>
             <w:pict>
-              <v:shape w14:anchorId="5756B038" id="Text Box 42" o:spid="_x0000_s1051" type="#_x0000_t202" style="position:absolute;margin-left:340.55pt;margin-top:17.95pt;width:42pt;height:39.7pt;z-index:251712512;visibility:visible;mso-wrap-style:square;mso-wrap-distance-left:9pt;mso-wrap-distance-top:0;mso-wrap-distance-right:9pt;mso-wrap-distance-bottom:0;mso-position-horizontal:absolute;mso-position-horizontal-relative:text;mso-position-vertical:absolute;mso-position-vertical-relative:text;v-text-anchor:top" o:gfxdata="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" fillcolor="white [3201]" strokeweight=".5pt">
+              <v:shape w14:anchorId="5756B038" id="Text Box 42" o:spid="_x0000_s1052" type="#_x0000_t202" style="position:absolute;margin-left:340.55pt;margin-top:17.95pt;width:42pt;height:39.7pt;z-index:251712512;visibility:visible;mso-wrap-style:square;mso-wrap-distance-left:9pt;mso-wrap-distance-top:0;mso-wrap-distance-right:9pt;mso-wrap-distance-bottom:0;mso-position-horizontal:absolute;mso-position-horizontal-relative:text;mso-position-vertical:absolute;mso-position-vertical-relative:text;v-text-anchor:top" o:gfxdata="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" fillcolor="white [3201]" strokeweight=".5pt">
                 <v:textbox>
                   <w:txbxContent>
                     <w:p>
@@ -7240,7 +7487,7 @@
           </mc:Choice>
           <mc:Fallback>
             <w:pict>
-              <v:shape w14:anchorId="21621836" id="Text Box 46" o:spid="_x0000_s1052" type="#_x0000_t202" style="position:absolute;left:0;text-align:left;margin-left:417.7pt;margin-top:12.35pt;width:133.85pt;height:32.3pt;z-index:251718656;visibility:visible;mso-wrap-style:square;mso-wrap-distance-left:9pt;mso-wrap-distance-top:0;mso-wrap-distance-right:9pt;mso-wrap-distance-bottom:0;mso-position-horizontal:absolute;mso-position-horizontal-relative:text;mso-position-vertical:absolute;mso-position-vertical-relative:text;v-text-anchor:top" o:gfxdata="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" fillcolor="white [3201]" strokeweight=".5pt">
+              <v:shape w14:anchorId="21621836" id="Text Box 46" o:spid="_x0000_s1053" type="#_x0000_t202" style="position:absolute;left:0;text-align:left;margin-left:417.7pt;margin-top:12.35pt;width:133.85pt;height:32.3pt;z-index:251718656;visibility:visible;mso-wrap-style:square;mso-wrap-distance-left:9pt;mso-wrap-distance-top:0;mso-wrap-distance-right:9pt;mso-wrap-distance-bottom:0;mso-position-horizontal:absolute;mso-position-horizontal-relative:text;mso-position-vertical:absolute;mso-position-vertical-relative:text;v-text-anchor:top" o:gfxdata="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" fillcolor="white [3201]" strokeweight=".5pt">
                 <v:textbox>
                   <w:txbxContent>
                     <w:p>
@@ -7655,7 +7902,7 @@
           </mc:Choice>
           <mc:Fallback>
             <w:pict>
-              <v:roundrect w14:anchorId="58593CF0" id="Rectangle: Rounded Corners 47" o:spid="_x0000_s1053" style="position:absolute;margin-left:446.3pt;margin-top:6.75pt;width:135.7pt;height:39.7pt;z-index:251719680;visibility:visible;mso-wrap-style:square;mso-height-percent:0;mso-wrap-distance-left:9pt;mso-wrap-distance-top:0;mso-wrap-distance-right:9pt;mso-wrap-distance-bottom:0;mso-position-horizontal:absolute;mso-position-horizontal-relative:text;mso-position-vertical:absolute;mso-position-vertical-relative:text;mso-height-percent:0;mso-height-relative:margin;v-text-anchor:middle" arcsize="10923f" o:gfxdata="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" fillcolor="white [3201]" strokecolor="#70ad47 [3209]" strokeweight="1pt">
+              <v:roundrect w14:anchorId="58593CF0" id="Rectangle: Rounded Corners 47" o:spid="_x0000_s1054" style="position:absolute;margin-left:446.3pt;margin-top:6.75pt;width:135.7pt;height:39.7pt;z-index:251719680;visibility:visible;mso-wrap-style:square;mso-height-percent:0;mso-wrap-distance-left:9pt;mso-wrap-distance-top:0;mso-wrap-distance-right:9pt;mso-wrap-distance-bottom:0;mso-position-horizontal:absolute;mso-position-horizontal-relative:text;mso-position-vertical:absolute;mso-position-vertical-relative:text;mso-height-percent:0;mso-height-relative:margin;v-text-anchor:middle" arcsize="10923f" o:gfxdata="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" fillcolor="white [3201]" strokecolor="#70ad47 [3209]" strokeweight="1pt">
                 <v:stroke joinstyle="miter"/>
                 <v:textbox>
                   <w:txbxContent>
@@ -7822,7 +8069,7 @@
           </mc:Choice>
           <mc:Fallback>
             <w:pict>
-              <v:shape w14:anchorId="12971165" id="Text Box 51" o:spid="_x0000_s1054" type="#_x0000_t202" style="position:absolute;margin-left:43.85pt;margin-top:5.65pt;width:204.9pt;height:27.7pt;z-index:251725824;visibility:visible;mso-wrap-style:square;mso-wrap-distance-left:9pt;mso-wrap-distance-top:0;mso-wrap-distance-right:9pt;mso-wrap-distance-bottom:0;mso-position-horizontal:absolute;mso-position-horizontal-relative:text;mso-position-vertical:absolute;mso-position-vertical-relative:text;v-text-anchor:top" o:gfxdata="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" fillcolor="white [3201]" strokeweight=".5pt">
+              <v:shape w14:anchorId="12971165" id="Text Box 51" o:spid="_x0000_s1055" type="#_x0000_t202" style="position:absolute;margin-left:43.85pt;margin-top:5.65pt;width:204.9pt;height:27.7pt;z-index:251725824;visibility:visible;mso-wrap-style:square;mso-wrap-distance-left:9pt;mso-wrap-distance-top:0;mso-wrap-distance-right:9pt;mso-wrap-distance-bottom:0;mso-position-horizontal:absolute;mso-position-horizontal-relative:text;mso-position-vertical:absolute;mso-position-vertical-relative:text;v-text-anchor:top" o:gfxdata="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" fillcolor="white [3201]" strokeweight=".5pt">
                 <v:textbox>
                   <w:txbxContent>
                     <w:p>
@@ -8008,7 +8255,7 @@
           </mc:Choice>
           <mc:Fallback>
             <w:pict>
-              <v:roundrect w14:anchorId="5E93D1FF" id="Rectangle: Rounded Corners 49" o:spid="_x0000_s1055" style="position:absolute;margin-left:0;margin-top:.4pt;width:135.7pt;height:39.7pt;z-index:251723776;visibility:visible;mso-wrap-style:square;mso-height-percent:0;mso-wrap-distance-left:9pt;mso-wrap-distance-top:0;mso-wrap-distance-right:9pt;mso-wrap-distance-bottom:0;mso-position-horizontal:center;mso-position-horizontal-relative:margin;mso-position-vertical:absolute;mso-position-vertical-relative:text;mso-height-percent:0;mso-height-relative:margin;v-text-anchor:middle" arcsize="10923f" o:gfxdata="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" fillcolor="white [3201]" strokecolor="#70ad47 [3209]" strokeweight="1pt">
+              <v:roundrect w14:anchorId="5E93D1FF" id="Rectangle: Rounded Corners 49" o:spid="_x0000_s1056" style="position:absolute;margin-left:0;margin-top:.4pt;width:135.7pt;height:39.7pt;z-index:251723776;visibility:visible;mso-wrap-style:square;mso-height-percent:0;mso-wrap-distance-left:9pt;mso-wrap-distance-top:0;mso-wrap-distance-right:9pt;mso-wrap-distance-bottom:0;mso-position-horizontal:center;mso-position-horizontal-relative:margin;mso-position-vertical:absolute;mso-position-vertical-relative:text;mso-height-percent:0;mso-height-relative:margin;v-text-anchor:middle" arcsize="10923f" o:gfxdata="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" fillcolor="white [3201]" strokecolor="#70ad47 [3209]" strokeweight="1pt">
                 <v:stroke joinstyle="miter"/>
                 <v:textbox>
                   <w:txbxContent>
@@ -8093,16 +8340,7 @@
                               <w:jc w:val="center"/>
                             </w:pPr>
                             <w:r>
-                              <w:t>View</w:t>
-                            </w:r>
-                            <w:r>
-                              <w:t xml:space="preserve"> : </w:t>
-                            </w:r>
-                            <w:r>
-                              <w:t>Display :  UI</w:t>
-                            </w:r>
-                            <w:r>
-                              <w:t xml:space="preserve"> </w:t>
+                              <w:t xml:space="preserve">View : Display :  UI </w:t>
                             </w:r>
                           </w:p>
                         </w:txbxContent>
@@ -8124,7 +8362,7 @@
           </mc:Choice>
           <mc:Fallback>
             <w:pict>
-              <v:roundrect w14:anchorId="5292D776" id="Rectangle: Rounded Corners 48" o:spid="_x0000_s1056" style="position:absolute;margin-left:452.25pt;margin-top:25.8pt;width:135.7pt;height:39.7pt;z-index:251721728;visibility:visible;mso-wrap-style:square;mso-height-percent:0;mso-wrap-distance-left:9pt;mso-wrap-distance-top:0;mso-wrap-distance-right:9pt;mso-wrap-distance-bottom:0;mso-position-horizontal:absolute;mso-position-horizontal-relative:text;mso-position-vertical:absolute;mso-position-vertical-relative:text;mso-height-percent:0;mso-height-relative:margin;v-text-anchor:middle" arcsize="10923f" o:gfxdata="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" fillcolor="white [3201]" strokecolor="#70ad47 [3209]" strokeweight="1pt">
+              <v:roundrect w14:anchorId="5292D776" id="Rectangle: Rounded Corners 48" o:spid="_x0000_s1057" style="position:absolute;margin-left:452.25pt;margin-top:25.8pt;width:135.7pt;height:39.7pt;z-index:251721728;visibility:visible;mso-wrap-style:square;mso-height-percent:0;mso-wrap-distance-left:9pt;mso-wrap-distance-top:0;mso-wrap-distance-right:9pt;mso-wrap-distance-bottom:0;mso-position-horizontal:absolute;mso-position-horizontal-relative:text;mso-position-vertical:absolute;mso-position-vertical-relative:text;mso-height-percent:0;mso-height-relative:margin;v-text-anchor:middle" arcsize="10923f" o:gfxdata="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" fillcolor="white [3201]" strokecolor="#70ad47 [3209]" strokeweight="1pt">
                 <v:stroke joinstyle="miter"/>
                 <v:textbox>
                   <w:txbxContent>
@@ -8133,16 +8371,7 @@
                         <w:jc w:val="center"/>
                       </w:pPr>
                       <w:r>
-                        <w:t>View</w:t>
-                      </w:r>
-                      <w:r>
-                        <w:t xml:space="preserve"> : </w:t>
-                      </w:r>
-                      <w:r>
-                        <w:t>Display :  UI</w:t>
-                      </w:r>
-                      <w:r>
-                        <w:t xml:space="preserve"> </w:t>
+                        <w:t xml:space="preserve">View : Display :  UI </w:t>
                       </w:r>
                     </w:p>
                   </w:txbxContent>
@@ -9393,6 +9622,3319 @@
           <w:szCs w:val="28"/>
         </w:rPr>
       </w:pPr>
+      <w:r>
+        <w:rPr>
+          <w:color w:val="2F5496" w:themeColor="accent1" w:themeShade="BF"/>
+          <w:sz w:val="28"/>
+          <w:szCs w:val="28"/>
+        </w:rPr>
+        <w:lastRenderedPageBreak/>
+        <w:t>How Controller Can pass Data to View</w:t>
+      </w:r>
+    </w:p>
+    <w:p>
+      <w:pPr>
+        <w:rPr>
+          <w:color w:val="2F5496" w:themeColor="accent1" w:themeShade="BF"/>
+          <w:sz w:val="28"/>
+          <w:szCs w:val="28"/>
+        </w:rPr>
+      </w:pPr>
+      <w:r>
+        <w:rPr>
+          <w:noProof/>
+          <w:color w:val="2F5496" w:themeColor="accent1" w:themeShade="BF"/>
+          <w:sz w:val="28"/>
+          <w:szCs w:val="28"/>
+        </w:rPr>
+        <mc:AlternateContent>
+          <mc:Choice Requires="wps">
+            <w:drawing>
+              <wp:anchor distT="0" distB="0" distL="114300" distR="114300" simplePos="0" relativeHeight="251747328" behindDoc="0" locked="0" layoutInCell="1" allowOverlap="1" wp14:anchorId="29E78041" wp14:editId="590D7689">
+                <wp:simplePos x="0" y="0"/>
+                <wp:positionH relativeFrom="column">
+                  <wp:posOffset>5981700</wp:posOffset>
+                </wp:positionH>
+                <wp:positionV relativeFrom="paragraph">
+                  <wp:posOffset>75565</wp:posOffset>
+                </wp:positionV>
+                <wp:extent cx="3162300" cy="1996440"/>
+                <wp:effectExtent l="0" t="0" r="19050" b="3810"/>
+                <wp:wrapNone/>
+                <wp:docPr id="68" name="Flowchart: Document 68"/>
+                <wp:cNvGraphicFramePr/>
+                <a:graphic xmlns:a="http://schemas.openxmlformats.org/drawingml/2006/main">
+                  <a:graphicData uri="http://schemas.microsoft.com/office/word/2010/wordprocessingShape">
+                    <wps:wsp>
+                      <wps:cNvSpPr/>
+                      <wps:spPr>
+                        <a:xfrm>
+                          <a:off x="0" y="0"/>
+                          <a:ext cx="3162300" cy="1996440"/>
+                        </a:xfrm>
+                        <a:prstGeom prst="flowChartDocument">
+                          <a:avLst/>
+                        </a:prstGeom>
+                      </wps:spPr>
+                      <wps:style>
+                        <a:lnRef idx="2">
+                          <a:schemeClr val="accent1">
+                            <a:shade val="50000"/>
+                          </a:schemeClr>
+                        </a:lnRef>
+                        <a:fillRef idx="1">
+                          <a:schemeClr val="accent1"/>
+                        </a:fillRef>
+                        <a:effectRef idx="0">
+                          <a:schemeClr val="accent1"/>
+                        </a:effectRef>
+                        <a:fontRef idx="minor">
+                          <a:schemeClr val="lt1"/>
+                        </a:fontRef>
+                      </wps:style>
+                      <wps:txbx>
+                        <w:txbxContent>
+                          <w:p>
+                            <w:pPr>
+                              <w:jc w:val="center"/>
+                            </w:pPr>
+                            <w:r>
+                              <w:t>Customer Index</w:t>
+                            </w:r>
+                          </w:p>
+                          <w:p>
+                            <w:pPr>
+                              <w:jc w:val="center"/>
+                            </w:pPr>
+                            <w:proofErr w:type="spellStart"/>
+                            <w:r>
+                              <w:t>RaZor</w:t>
+                            </w:r>
+                            <w:proofErr w:type="spellEnd"/>
+                            <w:r>
+                              <w:t xml:space="preserve"> Syntax</w:t>
+                            </w:r>
+                          </w:p>
+                          <w:p>
+                            <w:pPr>
+                              <w:jc w:val="center"/>
+                            </w:pPr>
+                            <w:r>
+                              <w:t>@ViewBag.CustomerId</w:t>
+                            </w:r>
+                          </w:p>
+                        </w:txbxContent>
+                      </wps:txbx>
+                      <wps:bodyPr rot="0" spcFirstLastPara="0" vertOverflow="overflow" horzOverflow="overflow" vert="horz" wrap="square" lIns="91440" tIns="45720" rIns="91440" bIns="45720" numCol="1" spcCol="0" rtlCol="0" fromWordArt="0" anchor="ctr" anchorCtr="0" forceAA="0" compatLnSpc="1">
+                        <a:prstTxWarp prst="textNoShape">
+                          <a:avLst/>
+                        </a:prstTxWarp>
+                        <a:noAutofit/>
+                      </wps:bodyPr>
+                    </wps:wsp>
+                  </a:graphicData>
+                </a:graphic>
+                <wp14:sizeRelH relativeFrom="margin">
+                  <wp14:pctWidth>0</wp14:pctWidth>
+                </wp14:sizeRelH>
+                <wp14:sizeRelV relativeFrom="margin">
+                  <wp14:pctHeight>0</wp14:pctHeight>
+                </wp14:sizeRelV>
+              </wp:anchor>
+            </w:drawing>
+          </mc:Choice>
+          <mc:Fallback>
+            <w:pict>
+              <v:shape w14:anchorId="29E78041" id="Flowchart: Document 68" o:spid="_x0000_s1058" type="#_x0000_t114" style="position:absolute;margin-left:471pt;margin-top:5.95pt;width:249pt;height:157.2pt;z-index:251747328;visibility:visible;mso-wrap-style:square;mso-width-percent:0;mso-height-percent:0;mso-wrap-distance-left:9pt;mso-wrap-distance-top:0;mso-wrap-distance-right:9pt;mso-wrap-distance-bottom:0;mso-position-horizontal:absolute;mso-position-horizontal-relative:text;mso-position-vertical:absolute;mso-position-vertical-relative:text;mso-width-percent:0;mso-height-percent:0;mso-width-relative:margin;mso-height-relative:margin;v-text-anchor:middle" o:gfxdata="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" fillcolor="#4472c4 [3204]" strokecolor="#1f3763 [1604]" strokeweight="1pt">
+                <v:textbox>
+                  <w:txbxContent>
+                    <w:p>
+                      <w:pPr>
+                        <w:jc w:val="center"/>
+                      </w:pPr>
+                      <w:r>
+                        <w:t>Customer Index</w:t>
+                      </w:r>
+                    </w:p>
+                    <w:p>
+                      <w:pPr>
+                        <w:jc w:val="center"/>
+                      </w:pPr>
+                      <w:proofErr w:type="spellStart"/>
+                      <w:r>
+                        <w:t>RaZor</w:t>
+                      </w:r>
+                      <w:proofErr w:type="spellEnd"/>
+                      <w:r>
+                        <w:t xml:space="preserve"> Syntax</w:t>
+                      </w:r>
+                    </w:p>
+                    <w:p>
+                      <w:pPr>
+                        <w:jc w:val="center"/>
+                      </w:pPr>
+                      <w:r>
+                        <w:t>@ViewBag.CustomerId</w:t>
+                      </w:r>
+                    </w:p>
+                  </w:txbxContent>
+                </v:textbox>
+              </v:shape>
+            </w:pict>
+          </mc:Fallback>
+        </mc:AlternateContent>
+      </w:r>
+    </w:p>
+    <w:p>
+      <w:pPr>
+        <w:pStyle w:val="ListParagraph"/>
+        <w:numPr>
+          <w:ilvl w:val="0"/>
+          <w:numId w:val="13"/>
+        </w:numPr>
+        <w:rPr>
+          <w:color w:val="2F5496" w:themeColor="accent1" w:themeShade="BF"/>
+          <w:sz w:val="28"/>
+          <w:szCs w:val="28"/>
+        </w:rPr>
+      </w:pPr>
+      <w:proofErr w:type="spellStart"/>
+      <w:r>
+        <w:rPr>
+          <w:color w:val="2F5496" w:themeColor="accent1" w:themeShade="BF"/>
+          <w:sz w:val="28"/>
+          <w:szCs w:val="28"/>
+        </w:rPr>
+        <w:t>ViewBag</w:t>
+      </w:r>
+      <w:proofErr w:type="spellEnd"/>
+      <w:r>
+        <w:rPr>
+          <w:color w:val="2F5496" w:themeColor="accent1" w:themeShade="BF"/>
+          <w:sz w:val="28"/>
+          <w:szCs w:val="28"/>
+        </w:rPr>
+        <w:t xml:space="preserve"> : dynamic</w:t>
+      </w:r>
+    </w:p>
+    <w:p>
+      <w:pPr>
+        <w:rPr>
+          <w:color w:val="2F5496" w:themeColor="accent1" w:themeShade="BF"/>
+          <w:sz w:val="28"/>
+          <w:szCs w:val="28"/>
+        </w:rPr>
+      </w:pPr>
+      <w:r>
+        <w:rPr>
+          <w:noProof/>
+          <w:color w:val="2F5496" w:themeColor="accent1" w:themeShade="BF"/>
+          <w:sz w:val="28"/>
+          <w:szCs w:val="28"/>
+        </w:rPr>
+        <mc:AlternateContent>
+          <mc:Choice Requires="wps">
+            <w:drawing>
+              <wp:anchor distT="0" distB="0" distL="114300" distR="114300" simplePos="0" relativeHeight="251741184" behindDoc="0" locked="0" layoutInCell="1" allowOverlap="1" wp14:anchorId="3F00E605" wp14:editId="056C5612">
+                <wp:simplePos x="0" y="0"/>
+                <wp:positionH relativeFrom="column">
+                  <wp:posOffset>3764280</wp:posOffset>
+                </wp:positionH>
+                <wp:positionV relativeFrom="paragraph">
+                  <wp:posOffset>28575</wp:posOffset>
+                </wp:positionV>
+                <wp:extent cx="1264920" cy="617220"/>
+                <wp:effectExtent l="0" t="0" r="11430" b="11430"/>
+                <wp:wrapNone/>
+                <wp:docPr id="64" name="Rectangle 64"/>
+                <wp:cNvGraphicFramePr/>
+                <a:graphic xmlns:a="http://schemas.openxmlformats.org/drawingml/2006/main">
+                  <a:graphicData uri="http://schemas.microsoft.com/office/word/2010/wordprocessingShape">
+                    <wps:wsp>
+                      <wps:cNvSpPr/>
+                      <wps:spPr>
+                        <a:xfrm>
+                          <a:off x="0" y="0"/>
+                          <a:ext cx="1264920" cy="617220"/>
+                        </a:xfrm>
+                        <a:prstGeom prst="rect">
+                          <a:avLst/>
+                        </a:prstGeom>
+                      </wps:spPr>
+                      <wps:style>
+                        <a:lnRef idx="2">
+                          <a:schemeClr val="accent1">
+                            <a:shade val="50000"/>
+                          </a:schemeClr>
+                        </a:lnRef>
+                        <a:fillRef idx="1">
+                          <a:schemeClr val="accent1"/>
+                        </a:fillRef>
+                        <a:effectRef idx="0">
+                          <a:schemeClr val="accent1"/>
+                        </a:effectRef>
+                        <a:fontRef idx="minor">
+                          <a:schemeClr val="lt1"/>
+                        </a:fontRef>
+                      </wps:style>
+                      <wps:txbx>
+                        <w:txbxContent>
+                          <w:p>
+                            <w:pPr>
+                              <w:jc w:val="center"/>
+                            </w:pPr>
+                            <w:r>
+                              <w:t>Delhi</w:t>
+                            </w:r>
+                          </w:p>
+                        </w:txbxContent>
+                      </wps:txbx>
+                      <wps:bodyPr rot="0" spcFirstLastPara="0" vertOverflow="overflow" horzOverflow="overflow" vert="horz" wrap="square" lIns="91440" tIns="45720" rIns="91440" bIns="45720" numCol="1" spcCol="0" rtlCol="0" fromWordArt="0" anchor="ctr" anchorCtr="0" forceAA="0" compatLnSpc="1">
+                        <a:prstTxWarp prst="textNoShape">
+                          <a:avLst/>
+                        </a:prstTxWarp>
+                        <a:noAutofit/>
+                      </wps:bodyPr>
+                    </wps:wsp>
+                  </a:graphicData>
+                </a:graphic>
+              </wp:anchor>
+            </w:drawing>
+          </mc:Choice>
+          <mc:Fallback>
+            <w:pict>
+              <v:rect w14:anchorId="3F00E605" id="Rectangle 64" o:spid="_x0000_s1059" style="position:absolute;margin-left:296.4pt;margin-top:2.25pt;width:99.6pt;height:48.6pt;z-index:251741184;visibility:visible;mso-wrap-style:square;mso-wrap-distance-left:9pt;mso-wrap-distance-top:0;mso-wrap-distance-right:9pt;mso-wrap-distance-bottom:0;mso-position-horizontal:absolute;mso-position-horizontal-relative:text;mso-position-vertical:absolute;mso-position-vertical-relative:text;v-text-anchor:middle" o:gfxdata="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" fillcolor="#4472c4 [3204]" strokecolor="#1f3763 [1604]" strokeweight="1pt">
+                <v:textbox>
+                  <w:txbxContent>
+                    <w:p>
+                      <w:pPr>
+                        <w:jc w:val="center"/>
+                      </w:pPr>
+                      <w:r>
+                        <w:t>Delhi</w:t>
+                      </w:r>
+                    </w:p>
+                  </w:txbxContent>
+                </v:textbox>
+              </v:rect>
+            </w:pict>
+          </mc:Fallback>
+        </mc:AlternateContent>
+      </w:r>
+      <w:r>
+        <w:rPr>
+          <w:noProof/>
+          <w:color w:val="2F5496" w:themeColor="accent1" w:themeShade="BF"/>
+          <w:sz w:val="28"/>
+          <w:szCs w:val="28"/>
+        </w:rPr>
+        <mc:AlternateContent>
+          <mc:Choice Requires="wps">
+            <w:drawing>
+              <wp:anchor distT="0" distB="0" distL="114300" distR="114300" simplePos="0" relativeHeight="251739136" behindDoc="0" locked="0" layoutInCell="1" allowOverlap="1" wp14:anchorId="76BB9DB5" wp14:editId="5ECCF0A3">
+                <wp:simplePos x="0" y="0"/>
+                <wp:positionH relativeFrom="column">
+                  <wp:posOffset>2270760</wp:posOffset>
+                </wp:positionH>
+                <wp:positionV relativeFrom="paragraph">
+                  <wp:posOffset>66675</wp:posOffset>
+                </wp:positionV>
+                <wp:extent cx="1264920" cy="617220"/>
+                <wp:effectExtent l="0" t="0" r="11430" b="11430"/>
+                <wp:wrapNone/>
+                <wp:docPr id="63" name="Rectangle 63"/>
+                <wp:cNvGraphicFramePr/>
+                <a:graphic xmlns:a="http://schemas.openxmlformats.org/drawingml/2006/main">
+                  <a:graphicData uri="http://schemas.microsoft.com/office/word/2010/wordprocessingShape">
+                    <wps:wsp>
+                      <wps:cNvSpPr/>
+                      <wps:spPr>
+                        <a:xfrm>
+                          <a:off x="0" y="0"/>
+                          <a:ext cx="1264920" cy="617220"/>
+                        </a:xfrm>
+                        <a:prstGeom prst="rect">
+                          <a:avLst/>
+                        </a:prstGeom>
+                      </wps:spPr>
+                      <wps:style>
+                        <a:lnRef idx="2">
+                          <a:schemeClr val="accent1">
+                            <a:shade val="50000"/>
+                          </a:schemeClr>
+                        </a:lnRef>
+                        <a:fillRef idx="1">
+                          <a:schemeClr val="accent1"/>
+                        </a:fillRef>
+                        <a:effectRef idx="0">
+                          <a:schemeClr val="accent1"/>
+                        </a:effectRef>
+                        <a:fontRef idx="minor">
+                          <a:schemeClr val="lt1"/>
+                        </a:fontRef>
+                      </wps:style>
+                      <wps:txbx>
+                        <w:txbxContent>
+                          <w:p>
+                            <w:pPr>
+                              <w:jc w:val="center"/>
+                            </w:pPr>
+                            <w:r>
+                              <w:t>Rohit</w:t>
+                            </w:r>
+                          </w:p>
+                        </w:txbxContent>
+                      </wps:txbx>
+                      <wps:bodyPr rot="0" spcFirstLastPara="0" vertOverflow="overflow" horzOverflow="overflow" vert="horz" wrap="square" lIns="91440" tIns="45720" rIns="91440" bIns="45720" numCol="1" spcCol="0" rtlCol="0" fromWordArt="0" anchor="ctr" anchorCtr="0" forceAA="0" compatLnSpc="1">
+                        <a:prstTxWarp prst="textNoShape">
+                          <a:avLst/>
+                        </a:prstTxWarp>
+                        <a:noAutofit/>
+                      </wps:bodyPr>
+                    </wps:wsp>
+                  </a:graphicData>
+                </a:graphic>
+              </wp:anchor>
+            </w:drawing>
+          </mc:Choice>
+          <mc:Fallback>
+            <w:pict>
+              <v:rect w14:anchorId="76BB9DB5" id="Rectangle 63" o:spid="_x0000_s1060" style="position:absolute;margin-left:178.8pt;margin-top:5.25pt;width:99.6pt;height:48.6pt;z-index:251739136;visibility:visible;mso-wrap-style:square;mso-wrap-distance-left:9pt;mso-wrap-distance-top:0;mso-wrap-distance-right:9pt;mso-wrap-distance-bottom:0;mso-position-horizontal:absolute;mso-position-horizontal-relative:text;mso-position-vertical:absolute;mso-position-vertical-relative:text;v-text-anchor:middle" o:gfxdata="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" fillcolor="#4472c4 [3204]" strokecolor="#1f3763 [1604]" strokeweight="1pt">
+                <v:textbox>
+                  <w:txbxContent>
+                    <w:p>
+                      <w:pPr>
+                        <w:jc w:val="center"/>
+                      </w:pPr>
+                      <w:r>
+                        <w:t>Rohit</w:t>
+                      </w:r>
+                    </w:p>
+                  </w:txbxContent>
+                </v:textbox>
+              </v:rect>
+            </w:pict>
+          </mc:Fallback>
+        </mc:AlternateContent>
+      </w:r>
+      <w:r>
+        <w:rPr>
+          <w:noProof/>
+          <w:color w:val="2F5496" w:themeColor="accent1" w:themeShade="BF"/>
+          <w:sz w:val="28"/>
+          <w:szCs w:val="28"/>
+        </w:rPr>
+        <mc:AlternateContent>
+          <mc:Choice Requires="wps">
+            <w:drawing>
+              <wp:anchor distT="0" distB="0" distL="114300" distR="114300" simplePos="0" relativeHeight="251737088" behindDoc="0" locked="0" layoutInCell="1" allowOverlap="1" wp14:anchorId="2C13A74D" wp14:editId="2874189D">
+                <wp:simplePos x="0" y="0"/>
+                <wp:positionH relativeFrom="column">
+                  <wp:posOffset>769620</wp:posOffset>
+                </wp:positionH>
+                <wp:positionV relativeFrom="paragraph">
+                  <wp:posOffset>89535</wp:posOffset>
+                </wp:positionV>
+                <wp:extent cx="1264920" cy="617220"/>
+                <wp:effectExtent l="0" t="0" r="11430" b="11430"/>
+                <wp:wrapNone/>
+                <wp:docPr id="62" name="Rectangle 62"/>
+                <wp:cNvGraphicFramePr/>
+                <a:graphic xmlns:a="http://schemas.openxmlformats.org/drawingml/2006/main">
+                  <a:graphicData uri="http://schemas.microsoft.com/office/word/2010/wordprocessingShape">
+                    <wps:wsp>
+                      <wps:cNvSpPr/>
+                      <wps:spPr>
+                        <a:xfrm>
+                          <a:off x="0" y="0"/>
+                          <a:ext cx="1264920" cy="617220"/>
+                        </a:xfrm>
+                        <a:prstGeom prst="rect">
+                          <a:avLst/>
+                        </a:prstGeom>
+                      </wps:spPr>
+                      <wps:style>
+                        <a:lnRef idx="2">
+                          <a:schemeClr val="accent1">
+                            <a:shade val="50000"/>
+                          </a:schemeClr>
+                        </a:lnRef>
+                        <a:fillRef idx="1">
+                          <a:schemeClr val="accent1"/>
+                        </a:fillRef>
+                        <a:effectRef idx="0">
+                          <a:schemeClr val="accent1"/>
+                        </a:effectRef>
+                        <a:fontRef idx="minor">
+                          <a:schemeClr val="lt1"/>
+                        </a:fontRef>
+                      </wps:style>
+                      <wps:txbx>
+                        <w:txbxContent>
+                          <w:p>
+                            <w:pPr>
+                              <w:jc w:val="center"/>
+                            </w:pPr>
+                            <w:r>
+                              <w:t>1</w:t>
+                            </w:r>
+                          </w:p>
+                        </w:txbxContent>
+                      </wps:txbx>
+                      <wps:bodyPr rot="0" spcFirstLastPara="0" vertOverflow="overflow" horzOverflow="overflow" vert="horz" wrap="square" lIns="91440" tIns="45720" rIns="91440" bIns="45720" numCol="1" spcCol="0" rtlCol="0" fromWordArt="0" anchor="ctr" anchorCtr="0" forceAA="0" compatLnSpc="1">
+                        <a:prstTxWarp prst="textNoShape">
+                          <a:avLst/>
+                        </a:prstTxWarp>
+                        <a:noAutofit/>
+                      </wps:bodyPr>
+                    </wps:wsp>
+                  </a:graphicData>
+                </a:graphic>
+              </wp:anchor>
+            </w:drawing>
+          </mc:Choice>
+          <mc:Fallback>
+            <w:pict>
+              <v:rect w14:anchorId="2C13A74D" id="Rectangle 62" o:spid="_x0000_s1061" style="position:absolute;margin-left:60.6pt;margin-top:7.05pt;width:99.6pt;height:48.6pt;z-index:251737088;visibility:visible;mso-wrap-style:square;mso-wrap-distance-left:9pt;mso-wrap-distance-top:0;mso-wrap-distance-right:9pt;mso-wrap-distance-bottom:0;mso-position-horizontal:absolute;mso-position-horizontal-relative:text;mso-position-vertical:absolute;mso-position-vertical-relative:text;v-text-anchor:middle" o:gfxdata="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" fillcolor="#4472c4 [3204]" strokecolor="#1f3763 [1604]" strokeweight="1pt">
+                <v:textbox>
+                  <w:txbxContent>
+                    <w:p>
+                      <w:pPr>
+                        <w:jc w:val="center"/>
+                      </w:pPr>
+                      <w:r>
+                        <w:t>1</w:t>
+                      </w:r>
+                    </w:p>
+                  </w:txbxContent>
+                </v:textbox>
+              </v:rect>
+            </w:pict>
+          </mc:Fallback>
+        </mc:AlternateContent>
+      </w:r>
+    </w:p>
+    <w:p>
+      <w:pPr>
+        <w:rPr>
+          <w:color w:val="2F5496" w:themeColor="accent1" w:themeShade="BF"/>
+          <w:sz w:val="28"/>
+          <w:szCs w:val="28"/>
+        </w:rPr>
+      </w:pPr>
+    </w:p>
+    <w:p>
+      <w:pPr>
+        <w:rPr>
+          <w:color w:val="2F5496" w:themeColor="accent1" w:themeShade="BF"/>
+          <w:sz w:val="28"/>
+          <w:szCs w:val="28"/>
+        </w:rPr>
+      </w:pPr>
+      <w:r>
+        <w:rPr>
+          <w:noProof/>
+          <w:color w:val="2F5496" w:themeColor="accent1" w:themeShade="BF"/>
+          <w:sz w:val="28"/>
+          <w:szCs w:val="28"/>
+        </w:rPr>
+        <mc:AlternateContent>
+          <mc:Choice Requires="wps">
+            <w:drawing>
+              <wp:anchor distT="0" distB="0" distL="114300" distR="114300" simplePos="0" relativeHeight="251748352" behindDoc="0" locked="0" layoutInCell="1" allowOverlap="1" wp14:anchorId="1D316E0F" wp14:editId="6032B85A">
+                <wp:simplePos x="0" y="0"/>
+                <wp:positionH relativeFrom="column">
+                  <wp:posOffset>3139440</wp:posOffset>
+                </wp:positionH>
+                <wp:positionV relativeFrom="paragraph">
+                  <wp:posOffset>20320</wp:posOffset>
+                </wp:positionV>
+                <wp:extent cx="4320540" cy="853440"/>
+                <wp:effectExtent l="0" t="57150" r="3810" b="22860"/>
+                <wp:wrapNone/>
+                <wp:docPr id="69" name="Straight Arrow Connector 69"/>
+                <wp:cNvGraphicFramePr/>
+                <a:graphic xmlns:a="http://schemas.openxmlformats.org/drawingml/2006/main">
+                  <a:graphicData uri="http://schemas.microsoft.com/office/word/2010/wordprocessingShape">
+                    <wps:wsp>
+                      <wps:cNvCnPr/>
+                      <wps:spPr>
+                        <a:xfrm flipV="1">
+                          <a:off x="0" y="0"/>
+                          <a:ext cx="4320540" cy="853440"/>
+                        </a:xfrm>
+                        <a:prstGeom prst="straightConnector1">
+                          <a:avLst/>
+                        </a:prstGeom>
+                        <a:ln>
+                          <a:tailEnd type="triangle"/>
+                        </a:ln>
+                      </wps:spPr>
+                      <wps:style>
+                        <a:lnRef idx="3">
+                          <a:schemeClr val="accent6"/>
+                        </a:lnRef>
+                        <a:fillRef idx="0">
+                          <a:schemeClr val="accent6"/>
+                        </a:fillRef>
+                        <a:effectRef idx="2">
+                          <a:schemeClr val="accent6"/>
+                        </a:effectRef>
+                        <a:fontRef idx="minor">
+                          <a:schemeClr val="tx1"/>
+                        </a:fontRef>
+                      </wps:style>
+                      <wps:bodyPr/>
+                    </wps:wsp>
+                  </a:graphicData>
+                </a:graphic>
+              </wp:anchor>
+            </w:drawing>
+          </mc:Choice>
+          <mc:Fallback>
+            <w:pict>
+              <v:shape w14:anchorId="6AB7D044" id="Straight Arrow Connector 69" o:spid="_x0000_s1026" type="#_x0000_t32" style="position:absolute;margin-left:247.2pt;margin-top:1.6pt;width:340.2pt;height:67.2pt;flip:y;z-index:251748352;visibility:visible;mso-wrap-style:square;mso-wrap-distance-left:9pt;mso-wrap-distance-top:0;mso-wrap-distance-right:9pt;mso-wrap-distance-bottom:0;mso-position-horizontal:absolute;mso-position-horizontal-relative:text;mso-position-vertical:absolute;mso-position-vertical-relative:text" o:gfxdata="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" strokecolor="#70ad47 [3209]" strokeweight="1.5pt">
+                <v:stroke endarrow="block" joinstyle="miter"/>
+              </v:shape>
+            </w:pict>
+          </mc:Fallback>
+        </mc:AlternateContent>
+      </w:r>
+      <w:r>
+        <w:rPr>
+          <w:noProof/>
+          <w:color w:val="2F5496" w:themeColor="accent1" w:themeShade="BF"/>
+          <w:sz w:val="28"/>
+          <w:szCs w:val="28"/>
+        </w:rPr>
+        <mc:AlternateContent>
+          <mc:Choice Requires="wps">
+            <w:drawing>
+              <wp:anchor distT="0" distB="0" distL="114300" distR="114300" simplePos="0" relativeHeight="251746304" behindDoc="0" locked="0" layoutInCell="1" allowOverlap="1" wp14:anchorId="4CD1A906" wp14:editId="62238218">
+                <wp:simplePos x="0" y="0"/>
+                <wp:positionH relativeFrom="column">
+                  <wp:posOffset>3139440</wp:posOffset>
+                </wp:positionH>
+                <wp:positionV relativeFrom="paragraph">
+                  <wp:posOffset>58420</wp:posOffset>
+                </wp:positionV>
+                <wp:extent cx="1104900" cy="632460"/>
+                <wp:effectExtent l="0" t="38100" r="57150" b="34290"/>
+                <wp:wrapNone/>
+                <wp:docPr id="67" name="Straight Arrow Connector 67"/>
+                <wp:cNvGraphicFramePr/>
+                <a:graphic xmlns:a="http://schemas.openxmlformats.org/drawingml/2006/main">
+                  <a:graphicData uri="http://schemas.microsoft.com/office/word/2010/wordprocessingShape">
+                    <wps:wsp>
+                      <wps:cNvCnPr/>
+                      <wps:spPr>
+                        <a:xfrm flipV="1">
+                          <a:off x="0" y="0"/>
+                          <a:ext cx="1104900" cy="632460"/>
+                        </a:xfrm>
+                        <a:prstGeom prst="straightConnector1">
+                          <a:avLst/>
+                        </a:prstGeom>
+                        <a:ln>
+                          <a:tailEnd type="triangle"/>
+                        </a:ln>
+                      </wps:spPr>
+                      <wps:style>
+                        <a:lnRef idx="1">
+                          <a:schemeClr val="accent1"/>
+                        </a:lnRef>
+                        <a:fillRef idx="0">
+                          <a:schemeClr val="accent1"/>
+                        </a:fillRef>
+                        <a:effectRef idx="0">
+                          <a:schemeClr val="accent1"/>
+                        </a:effectRef>
+                        <a:fontRef idx="minor">
+                          <a:schemeClr val="tx1"/>
+                        </a:fontRef>
+                      </wps:style>
+                      <wps:bodyPr/>
+                    </wps:wsp>
+                  </a:graphicData>
+                </a:graphic>
+                <wp14:sizeRelH relativeFrom="margin">
+                  <wp14:pctWidth>0</wp14:pctWidth>
+                </wp14:sizeRelH>
+                <wp14:sizeRelV relativeFrom="margin">
+                  <wp14:pctHeight>0</wp14:pctHeight>
+                </wp14:sizeRelV>
+              </wp:anchor>
+            </w:drawing>
+          </mc:Choice>
+          <mc:Fallback>
+            <w:pict>
+              <v:shape w14:anchorId="3CE76201" id="Straight Arrow Connector 67" o:spid="_x0000_s1026" type="#_x0000_t32" style="position:absolute;margin-left:247.2pt;margin-top:4.6pt;width:87pt;height:49.8pt;flip:y;z-index:251746304;visibility:visible;mso-wrap-style:square;mso-width-percent:0;mso-height-percent:0;mso-wrap-distance-left:9pt;mso-wrap-distance-top:0;mso-wrap-distance-right:9pt;mso-wrap-distance-bottom:0;mso-position-horizontal:absolute;mso-position-horizontal-relative:text;mso-position-vertical:absolute;mso-position-vertical-relative:text;mso-width-percent:0;mso-height-percent:0;mso-width-relative:margin;mso-height-relative:margin" o:gfxdata="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" strokecolor="#4472c4 [3204]" strokeweight=".5pt">
+                <v:stroke endarrow="block" joinstyle="miter"/>
+              </v:shape>
+            </w:pict>
+          </mc:Fallback>
+        </mc:AlternateContent>
+      </w:r>
+      <w:r>
+        <w:rPr>
+          <w:noProof/>
+          <w:color w:val="2F5496" w:themeColor="accent1" w:themeShade="BF"/>
+          <w:sz w:val="28"/>
+          <w:szCs w:val="28"/>
+        </w:rPr>
+        <mc:AlternateContent>
+          <mc:Choice Requires="wps">
+            <w:drawing>
+              <wp:anchor distT="0" distB="0" distL="114300" distR="114300" simplePos="0" relativeHeight="251744256" behindDoc="0" locked="0" layoutInCell="1" allowOverlap="1" wp14:anchorId="04EEC594" wp14:editId="6F7FF7FB">
+                <wp:simplePos x="0" y="0"/>
+                <wp:positionH relativeFrom="column">
+                  <wp:posOffset>2575559</wp:posOffset>
+                </wp:positionH>
+                <wp:positionV relativeFrom="paragraph">
+                  <wp:posOffset>43180</wp:posOffset>
+                </wp:positionV>
+                <wp:extent cx="45719" cy="784860"/>
+                <wp:effectExtent l="38100" t="38100" r="50165" b="15240"/>
+                <wp:wrapNone/>
+                <wp:docPr id="66" name="Straight Arrow Connector 66"/>
+                <wp:cNvGraphicFramePr/>
+                <a:graphic xmlns:a="http://schemas.openxmlformats.org/drawingml/2006/main">
+                  <a:graphicData uri="http://schemas.microsoft.com/office/word/2010/wordprocessingShape">
+                    <wps:wsp>
+                      <wps:cNvCnPr/>
+                      <wps:spPr>
+                        <a:xfrm flipV="1">
+                          <a:off x="0" y="0"/>
+                          <a:ext cx="45719" cy="784860"/>
+                        </a:xfrm>
+                        <a:prstGeom prst="straightConnector1">
+                          <a:avLst/>
+                        </a:prstGeom>
+                        <a:ln>
+                          <a:tailEnd type="triangle"/>
+                        </a:ln>
+                      </wps:spPr>
+                      <wps:style>
+                        <a:lnRef idx="1">
+                          <a:schemeClr val="accent1"/>
+                        </a:lnRef>
+                        <a:fillRef idx="0">
+                          <a:schemeClr val="accent1"/>
+                        </a:fillRef>
+                        <a:effectRef idx="0">
+                          <a:schemeClr val="accent1"/>
+                        </a:effectRef>
+                        <a:fontRef idx="minor">
+                          <a:schemeClr val="tx1"/>
+                        </a:fontRef>
+                      </wps:style>
+                      <wps:bodyPr/>
+                    </wps:wsp>
+                  </a:graphicData>
+                </a:graphic>
+                <wp14:sizeRelH relativeFrom="margin">
+                  <wp14:pctWidth>0</wp14:pctWidth>
+                </wp14:sizeRelH>
+                <wp14:sizeRelV relativeFrom="margin">
+                  <wp14:pctHeight>0</wp14:pctHeight>
+                </wp14:sizeRelV>
+              </wp:anchor>
+            </w:drawing>
+          </mc:Choice>
+          <mc:Fallback>
+            <w:pict>
+              <v:shape w14:anchorId="5214C43A" id="Straight Arrow Connector 66" o:spid="_x0000_s1026" type="#_x0000_t32" style="position:absolute;margin-left:202.8pt;margin-top:3.4pt;width:3.6pt;height:61.8pt;flip:y;z-index:251744256;visibility:visible;mso-wrap-style:square;mso-width-percent:0;mso-height-percent:0;mso-wrap-distance-left:9pt;mso-wrap-distance-top:0;mso-wrap-distance-right:9pt;mso-wrap-distance-bottom:0;mso-position-horizontal:absolute;mso-position-horizontal-relative:text;mso-position-vertical:absolute;mso-position-vertical-relative:text;mso-width-percent:0;mso-height-percent:0;mso-width-relative:margin;mso-height-relative:margin" o:gfxdata="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" strokecolor="#4472c4 [3204]" strokeweight=".5pt">
+                <v:stroke endarrow="block" joinstyle="miter"/>
+              </v:shape>
+            </w:pict>
+          </mc:Fallback>
+        </mc:AlternateContent>
+      </w:r>
+      <w:r>
+        <w:rPr>
+          <w:noProof/>
+          <w:color w:val="2F5496" w:themeColor="accent1" w:themeShade="BF"/>
+          <w:sz w:val="28"/>
+          <w:szCs w:val="28"/>
+        </w:rPr>
+        <mc:AlternateContent>
+          <mc:Choice Requires="wps">
+            <w:drawing>
+              <wp:anchor distT="0" distB="0" distL="114300" distR="114300" simplePos="0" relativeHeight="251742208" behindDoc="0" locked="0" layoutInCell="1" allowOverlap="1" wp14:anchorId="340D43E8" wp14:editId="79BD3C9D">
+                <wp:simplePos x="0" y="0"/>
+                <wp:positionH relativeFrom="column">
+                  <wp:posOffset>1859280</wp:posOffset>
+                </wp:positionH>
+                <wp:positionV relativeFrom="paragraph">
+                  <wp:posOffset>27940</wp:posOffset>
+                </wp:positionV>
+                <wp:extent cx="563880" cy="647700"/>
+                <wp:effectExtent l="38100" t="38100" r="26670" b="19050"/>
+                <wp:wrapNone/>
+                <wp:docPr id="65" name="Straight Arrow Connector 65"/>
+                <wp:cNvGraphicFramePr/>
+                <a:graphic xmlns:a="http://schemas.openxmlformats.org/drawingml/2006/main">
+                  <a:graphicData uri="http://schemas.microsoft.com/office/word/2010/wordprocessingShape">
+                    <wps:wsp>
+                      <wps:cNvCnPr/>
+                      <wps:spPr>
+                        <a:xfrm flipH="1" flipV="1">
+                          <a:off x="0" y="0"/>
+                          <a:ext cx="563880" cy="647700"/>
+                        </a:xfrm>
+                        <a:prstGeom prst="straightConnector1">
+                          <a:avLst/>
+                        </a:prstGeom>
+                        <a:ln>
+                          <a:tailEnd type="triangle"/>
+                        </a:ln>
+                      </wps:spPr>
+                      <wps:style>
+                        <a:lnRef idx="1">
+                          <a:schemeClr val="accent1"/>
+                        </a:lnRef>
+                        <a:fillRef idx="0">
+                          <a:schemeClr val="accent1"/>
+                        </a:fillRef>
+                        <a:effectRef idx="0">
+                          <a:schemeClr val="accent1"/>
+                        </a:effectRef>
+                        <a:fontRef idx="minor">
+                          <a:schemeClr val="tx1"/>
+                        </a:fontRef>
+                      </wps:style>
+                      <wps:bodyPr/>
+                    </wps:wsp>
+                  </a:graphicData>
+                </a:graphic>
+              </wp:anchor>
+            </w:drawing>
+          </mc:Choice>
+          <mc:Fallback>
+            <w:pict>
+              <v:shape w14:anchorId="7DB4A01E" id="Straight Arrow Connector 65" o:spid="_x0000_s1026" type="#_x0000_t32" style="position:absolute;margin-left:146.4pt;margin-top:2.2pt;width:44.4pt;height:51pt;flip:x y;z-index:251742208;visibility:visible;mso-wrap-style:square;mso-wrap-distance-left:9pt;mso-wrap-distance-top:0;mso-wrap-distance-right:9pt;mso-wrap-distance-bottom:0;mso-position-horizontal:absolute;mso-position-horizontal-relative:text;mso-position-vertical:absolute;mso-position-vertical-relative:text" o:gfxdata="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" strokecolor="#4472c4 [3204]" strokeweight=".5pt">
+                <v:stroke endarrow="block" joinstyle="miter"/>
+              </v:shape>
+            </w:pict>
+          </mc:Fallback>
+        </mc:AlternateContent>
+      </w:r>
+    </w:p>
+    <w:p>
+      <w:pPr>
+        <w:rPr>
+          <w:color w:val="2F5496" w:themeColor="accent1" w:themeShade="BF"/>
+          <w:sz w:val="28"/>
+          <w:szCs w:val="28"/>
+        </w:rPr>
+      </w:pPr>
+      <w:r>
+        <w:rPr>
+          <w:noProof/>
+          <w:color w:val="2F5496" w:themeColor="accent1" w:themeShade="BF"/>
+          <w:sz w:val="28"/>
+          <w:szCs w:val="28"/>
+        </w:rPr>
+        <mc:AlternateContent>
+          <mc:Choice Requires="wps">
+            <w:drawing>
+              <wp:anchor distT="0" distB="0" distL="114300" distR="114300" simplePos="0" relativeHeight="251736064" behindDoc="0" locked="0" layoutInCell="1" allowOverlap="1" wp14:anchorId="29E95021" wp14:editId="4843B149">
+                <wp:simplePos x="0" y="0"/>
+                <wp:positionH relativeFrom="column">
+                  <wp:posOffset>2324100</wp:posOffset>
+                </wp:positionH>
+                <wp:positionV relativeFrom="paragraph">
+                  <wp:posOffset>301625</wp:posOffset>
+                </wp:positionV>
+                <wp:extent cx="777240" cy="556260"/>
+                <wp:effectExtent l="0" t="0" r="22860" b="15240"/>
+                <wp:wrapNone/>
+                <wp:docPr id="61" name="Rectangle 61"/>
+                <wp:cNvGraphicFramePr/>
+                <a:graphic xmlns:a="http://schemas.openxmlformats.org/drawingml/2006/main">
+                  <a:graphicData uri="http://schemas.microsoft.com/office/word/2010/wordprocessingShape">
+                    <wps:wsp>
+                      <wps:cNvSpPr/>
+                      <wps:spPr>
+                        <a:xfrm>
+                          <a:off x="0" y="0"/>
+                          <a:ext cx="777240" cy="556260"/>
+                        </a:xfrm>
+                        <a:prstGeom prst="rect">
+                          <a:avLst/>
+                        </a:prstGeom>
+                      </wps:spPr>
+                      <wps:style>
+                        <a:lnRef idx="3">
+                          <a:schemeClr val="lt1"/>
+                        </a:lnRef>
+                        <a:fillRef idx="1">
+                          <a:schemeClr val="accent4"/>
+                        </a:fillRef>
+                        <a:effectRef idx="1">
+                          <a:schemeClr val="accent4"/>
+                        </a:effectRef>
+                        <a:fontRef idx="minor">
+                          <a:schemeClr val="lt1"/>
+                        </a:fontRef>
+                      </wps:style>
+                      <wps:txbx>
+                        <w:txbxContent>
+                          <w:p>
+                            <w:pPr>
+                              <w:jc w:val="center"/>
+                            </w:pPr>
+                            <w:proofErr w:type="spellStart"/>
+                            <w:r>
+                              <w:t>ViewBag</w:t>
+                            </w:r>
+                            <w:proofErr w:type="spellEnd"/>
+                          </w:p>
+                        </w:txbxContent>
+                      </wps:txbx>
+                      <wps:bodyPr rot="0" spcFirstLastPara="0" vertOverflow="overflow" horzOverflow="overflow" vert="horz" wrap="square" lIns="91440" tIns="45720" rIns="91440" bIns="45720" numCol="1" spcCol="0" rtlCol="0" fromWordArt="0" anchor="ctr" anchorCtr="0" forceAA="0" compatLnSpc="1">
+                        <a:prstTxWarp prst="textNoShape">
+                          <a:avLst/>
+                        </a:prstTxWarp>
+                        <a:noAutofit/>
+                      </wps:bodyPr>
+                    </wps:wsp>
+                  </a:graphicData>
+                </a:graphic>
+              </wp:anchor>
+            </w:drawing>
+          </mc:Choice>
+          <mc:Fallback>
+            <w:pict>
+              <v:rect w14:anchorId="29E95021" id="Rectangle 61" o:spid="_x0000_s1062" style="position:absolute;margin-left:183pt;margin-top:23.75pt;width:61.2pt;height:43.8pt;z-index:251736064;visibility:visible;mso-wrap-style:square;mso-wrap-distance-left:9pt;mso-wrap-distance-top:0;mso-wrap-distance-right:9pt;mso-wrap-distance-bottom:0;mso-position-horizontal:absolute;mso-position-horizontal-relative:text;mso-position-vertical:absolute;mso-position-vertical-relative:text;v-text-anchor:middle" o:gfxdata="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" fillcolor="#ffc000 [3207]" strokecolor="white [3201]" strokeweight="1.5pt">
+                <v:textbox>
+                  <w:txbxContent>
+                    <w:p>
+                      <w:pPr>
+                        <w:jc w:val="center"/>
+                      </w:pPr>
+                      <w:proofErr w:type="spellStart"/>
+                      <w:r>
+                        <w:t>ViewBag</w:t>
+                      </w:r>
+                      <w:proofErr w:type="spellEnd"/>
+                    </w:p>
+                  </w:txbxContent>
+                </v:textbox>
+              </v:rect>
+            </w:pict>
+          </mc:Fallback>
+        </mc:AlternateContent>
+      </w:r>
+    </w:p>
+    <w:p>
+      <w:pPr>
+        <w:rPr>
+          <w:color w:val="2F5496" w:themeColor="accent1" w:themeShade="BF"/>
+          <w:sz w:val="28"/>
+          <w:szCs w:val="28"/>
+        </w:rPr>
+      </w:pPr>
+    </w:p>
+    <w:p>
+      <w:pPr>
+        <w:rPr>
+          <w:color w:val="2F5496" w:themeColor="accent1" w:themeShade="BF"/>
+          <w:sz w:val="28"/>
+          <w:szCs w:val="28"/>
+        </w:rPr>
+      </w:pPr>
+    </w:p>
+    <w:p>
+      <w:pPr>
+        <w:tabs>
+          <w:tab w:val="left" w:pos="1344"/>
+        </w:tabs>
+        <w:rPr>
+          <w:color w:val="2F5496" w:themeColor="accent1" w:themeShade="BF"/>
+          <w:sz w:val="28"/>
+          <w:szCs w:val="28"/>
+        </w:rPr>
+      </w:pPr>
+    </w:p>
+    <w:p>
+      <w:pPr>
+        <w:tabs>
+          <w:tab w:val="left" w:pos="1344"/>
+        </w:tabs>
+        <w:rPr>
+          <w:color w:val="2F5496" w:themeColor="accent1" w:themeShade="BF"/>
+          <w:sz w:val="28"/>
+          <w:szCs w:val="28"/>
+        </w:rPr>
+      </w:pPr>
+      <w:proofErr w:type="spellStart"/>
+      <w:r>
+        <w:rPr>
+          <w:color w:val="2F5496" w:themeColor="accent1" w:themeShade="BF"/>
+          <w:sz w:val="28"/>
+          <w:szCs w:val="28"/>
+        </w:rPr>
+        <w:t>ViewBag</w:t>
+      </w:r>
+      <w:proofErr w:type="spellEnd"/>
+    </w:p>
+    <w:p>
+      <w:pPr>
+        <w:pStyle w:val="ListParagraph"/>
+        <w:numPr>
+          <w:ilvl w:val="0"/>
+          <w:numId w:val="1"/>
+        </w:numPr>
+        <w:tabs>
+          <w:tab w:val="left" w:pos="1344"/>
+        </w:tabs>
+        <w:rPr>
+          <w:color w:val="2F5496" w:themeColor="accent1" w:themeShade="BF"/>
+          <w:sz w:val="28"/>
+          <w:szCs w:val="28"/>
+        </w:rPr>
+      </w:pPr>
+      <w:proofErr w:type="spellStart"/>
+      <w:r>
+        <w:rPr>
+          <w:color w:val="2F5496" w:themeColor="accent1" w:themeShade="BF"/>
+          <w:sz w:val="28"/>
+          <w:szCs w:val="28"/>
+        </w:rPr>
+        <w:t>Intellisense</w:t>
+      </w:r>
+      <w:proofErr w:type="spellEnd"/>
+    </w:p>
+    <w:p>
+      <w:pPr>
+        <w:pStyle w:val="ListParagraph"/>
+        <w:numPr>
+          <w:ilvl w:val="0"/>
+          <w:numId w:val="1"/>
+        </w:numPr>
+        <w:autoSpaceDE w:val="0"/>
+        <w:autoSpaceDN w:val="0"/>
+        <w:adjustRightInd w:val="0"/>
+        <w:spacing w:after="0" w:line="240" w:lineRule="auto"/>
+        <w:rPr>
+          <w:rFonts w:ascii="Consolas" w:hAnsi="Consolas" w:cs="Consolas"/>
+          <w:color w:val="000000"/>
+          <w:sz w:val="19"/>
+          <w:szCs w:val="19"/>
+        </w:rPr>
+      </w:pPr>
+      <w:r>
+        <w:rPr>
+          <w:rFonts w:ascii="Consolas" w:hAnsi="Consolas" w:cs="Consolas"/>
+          <w:color w:val="008000"/>
+          <w:sz w:val="19"/>
+          <w:szCs w:val="19"/>
+        </w:rPr>
+        <w:t xml:space="preserve">// For Passing object </w:t>
+      </w:r>
+      <w:proofErr w:type="spellStart"/>
+      <w:r>
+        <w:rPr>
+          <w:rFonts w:ascii="Consolas" w:hAnsi="Consolas" w:cs="Consolas"/>
+          <w:color w:val="008000"/>
+          <w:sz w:val="19"/>
+          <w:szCs w:val="19"/>
+        </w:rPr>
+        <w:t>ViewBag</w:t>
+      </w:r>
+      <w:proofErr w:type="spellEnd"/>
+      <w:r>
+        <w:rPr>
+          <w:rFonts w:ascii="Consolas" w:hAnsi="Consolas" w:cs="Consolas"/>
+          <w:color w:val="008000"/>
+          <w:sz w:val="19"/>
+          <w:szCs w:val="19"/>
+        </w:rPr>
+        <w:t xml:space="preserve"> is not Good Option</w:t>
+      </w:r>
+    </w:p>
+    <w:p>
+      <w:pPr>
+        <w:pStyle w:val="ListParagraph"/>
+        <w:numPr>
+          <w:ilvl w:val="0"/>
+          <w:numId w:val="1"/>
+        </w:numPr>
+        <w:tabs>
+          <w:tab w:val="left" w:pos="1344"/>
+        </w:tabs>
+        <w:rPr>
+          <w:color w:val="2F5496" w:themeColor="accent1" w:themeShade="BF"/>
+          <w:sz w:val="28"/>
+          <w:szCs w:val="28"/>
+        </w:rPr>
+      </w:pPr>
+      <w:r>
+        <w:rPr>
+          <w:rFonts w:ascii="Consolas" w:hAnsi="Consolas" w:cs="Consolas"/>
+          <w:color w:val="000000"/>
+          <w:sz w:val="19"/>
+          <w:szCs w:val="19"/>
+        </w:rPr>
+        <w:t xml:space="preserve">            </w:t>
+      </w:r>
+      <w:r>
+        <w:rPr>
+          <w:rFonts w:ascii="Consolas" w:hAnsi="Consolas" w:cs="Consolas"/>
+          <w:color w:val="008000"/>
+          <w:sz w:val="19"/>
+          <w:szCs w:val="19"/>
+        </w:rPr>
+        <w:t>// Best Practice :  Create a model class</w:t>
+      </w:r>
+    </w:p>
+    <w:p>
+      <w:pPr>
+        <w:tabs>
+          <w:tab w:val="left" w:pos="1344"/>
+        </w:tabs>
+        <w:rPr>
+          <w:color w:val="2F5496" w:themeColor="accent1" w:themeShade="BF"/>
+          <w:sz w:val="28"/>
+          <w:szCs w:val="28"/>
+        </w:rPr>
+      </w:pPr>
+      <w:r>
+        <w:rPr>
+          <w:color w:val="2F5496" w:themeColor="accent1" w:themeShade="BF"/>
+          <w:sz w:val="28"/>
+          <w:szCs w:val="28"/>
+        </w:rPr>
+        <w:t xml:space="preserve">Model Approach </w:t>
+      </w:r>
+    </w:p>
+    <w:p>
+      <w:pPr>
+        <w:pStyle w:val="ListParagraph"/>
+        <w:numPr>
+          <w:ilvl w:val="0"/>
+          <w:numId w:val="1"/>
+        </w:numPr>
+        <w:tabs>
+          <w:tab w:val="left" w:pos="1344"/>
+        </w:tabs>
+        <w:rPr>
+          <w:color w:val="2F5496" w:themeColor="accent1" w:themeShade="BF"/>
+          <w:sz w:val="28"/>
+          <w:szCs w:val="28"/>
+        </w:rPr>
+      </w:pPr>
+      <w:r>
+        <w:rPr>
+          <w:color w:val="2F5496" w:themeColor="accent1" w:themeShade="BF"/>
+          <w:sz w:val="28"/>
+          <w:szCs w:val="28"/>
+        </w:rPr>
+        <w:t xml:space="preserve"> We build a Class </w:t>
+      </w:r>
+    </w:p>
+    <w:p>
+      <w:pPr>
+        <w:pStyle w:val="ListParagraph"/>
+        <w:numPr>
+          <w:ilvl w:val="0"/>
+          <w:numId w:val="1"/>
+        </w:numPr>
+        <w:tabs>
+          <w:tab w:val="left" w:pos="1344"/>
+        </w:tabs>
+        <w:rPr>
+          <w:color w:val="2F5496" w:themeColor="accent1" w:themeShade="BF"/>
+          <w:sz w:val="28"/>
+          <w:szCs w:val="28"/>
+        </w:rPr>
+      </w:pPr>
+      <w:r>
+        <w:rPr>
+          <w:color w:val="2F5496" w:themeColor="accent1" w:themeShade="BF"/>
+          <w:sz w:val="28"/>
+          <w:szCs w:val="28"/>
+        </w:rPr>
+        <w:t>Class is made available to View</w:t>
+      </w:r>
+    </w:p>
+    <w:p>
+      <w:pPr>
+        <w:pStyle w:val="ListParagraph"/>
+        <w:numPr>
+          <w:ilvl w:val="0"/>
+          <w:numId w:val="1"/>
+        </w:numPr>
+        <w:tabs>
+          <w:tab w:val="left" w:pos="1344"/>
+        </w:tabs>
+        <w:rPr>
+          <w:color w:val="2F5496" w:themeColor="accent1" w:themeShade="BF"/>
+          <w:sz w:val="28"/>
+          <w:szCs w:val="28"/>
+        </w:rPr>
+      </w:pPr>
+      <w:r>
+        <w:rPr>
+          <w:color w:val="2F5496" w:themeColor="accent1" w:themeShade="BF"/>
+          <w:sz w:val="28"/>
+          <w:szCs w:val="28"/>
+        </w:rPr>
+        <w:t>To Access customer model in this case in the View . we need to Import that model into our view</w:t>
+      </w:r>
+    </w:p>
+    <w:p>
+      <w:pPr>
+        <w:pStyle w:val="ListParagraph"/>
+        <w:tabs>
+          <w:tab w:val="left" w:pos="1344"/>
+        </w:tabs>
+        <w:rPr>
+          <w:color w:val="2F5496" w:themeColor="accent1" w:themeShade="BF"/>
+          <w:sz w:val="28"/>
+          <w:szCs w:val="28"/>
+        </w:rPr>
+      </w:pPr>
+      <w:r>
+        <w:rPr>
+          <w:color w:val="2F5496" w:themeColor="accent1" w:themeShade="BF"/>
+          <w:sz w:val="28"/>
+          <w:szCs w:val="28"/>
+        </w:rPr>
+        <w:t xml:space="preserve">@model </w:t>
+      </w:r>
+      <w:proofErr w:type="spellStart"/>
+      <w:r>
+        <w:rPr>
+          <w:color w:val="2F5496" w:themeColor="accent1" w:themeShade="BF"/>
+          <w:sz w:val="28"/>
+          <w:szCs w:val="28"/>
+        </w:rPr>
+        <w:t>modelName</w:t>
+      </w:r>
+      <w:proofErr w:type="spellEnd"/>
+    </w:p>
+    <w:p>
+      <w:pPr>
+        <w:pStyle w:val="ListParagraph"/>
+        <w:tabs>
+          <w:tab w:val="left" w:pos="1344"/>
+        </w:tabs>
+        <w:rPr>
+          <w:color w:val="2F5496" w:themeColor="accent1" w:themeShade="BF"/>
+          <w:sz w:val="28"/>
+          <w:szCs w:val="28"/>
+        </w:rPr>
+      </w:pPr>
+    </w:p>
+    <w:p>
+      <w:pPr>
+        <w:pStyle w:val="ListParagraph"/>
+        <w:numPr>
+          <w:ilvl w:val="0"/>
+          <w:numId w:val="1"/>
+        </w:numPr>
+        <w:tabs>
+          <w:tab w:val="left" w:pos="1344"/>
+        </w:tabs>
+        <w:rPr>
+          <w:color w:val="2F5496" w:themeColor="accent1" w:themeShade="BF"/>
+          <w:sz w:val="28"/>
+          <w:szCs w:val="28"/>
+        </w:rPr>
+      </w:pPr>
+      <w:r>
+        <w:rPr>
+          <w:color w:val="2F5496" w:themeColor="accent1" w:themeShade="BF"/>
+          <w:sz w:val="28"/>
+          <w:szCs w:val="28"/>
+        </w:rPr>
+        <w:t>Create a Special Object Model</w:t>
+      </w:r>
+    </w:p>
+    <w:p>
+      <w:pPr>
+        <w:pStyle w:val="ListParagraph"/>
+        <w:numPr>
+          <w:ilvl w:val="0"/>
+          <w:numId w:val="1"/>
+        </w:numPr>
+        <w:tabs>
+          <w:tab w:val="left" w:pos="1344"/>
+        </w:tabs>
+        <w:rPr>
+          <w:color w:val="2F5496" w:themeColor="accent1" w:themeShade="BF"/>
+          <w:sz w:val="28"/>
+          <w:szCs w:val="28"/>
+        </w:rPr>
+      </w:pPr>
+      <w:r>
+        <w:rPr>
+          <w:color w:val="2F5496" w:themeColor="accent1" w:themeShade="BF"/>
+          <w:sz w:val="28"/>
+          <w:szCs w:val="28"/>
+        </w:rPr>
+        <w:t>We cant not pass 2 models in a single View.</w:t>
+      </w:r>
+      <w:r>
+        <w:rPr>
+          <w:color w:val="2F5496" w:themeColor="accent1" w:themeShade="BF"/>
+          <w:sz w:val="28"/>
+          <w:szCs w:val="28"/>
+        </w:rPr>
+        <w:t xml:space="preserve"> But if in case my view wants to display information from multiple models then we have to use a concept of </w:t>
+      </w:r>
+      <w:proofErr w:type="spellStart"/>
+      <w:r>
+        <w:rPr>
+          <w:color w:val="2F5496" w:themeColor="accent1" w:themeShade="BF"/>
+          <w:sz w:val="28"/>
+          <w:szCs w:val="28"/>
+          <w:highlight w:val="yellow"/>
+        </w:rPr>
+        <w:t>ViewModels</w:t>
+      </w:r>
+      <w:proofErr w:type="spellEnd"/>
+    </w:p>
+    <w:p>
+      <w:pPr>
+        <w:tabs>
+          <w:tab w:val="left" w:pos="1344"/>
+        </w:tabs>
+        <w:rPr>
+          <w:color w:val="2F5496" w:themeColor="accent1" w:themeShade="BF"/>
+          <w:sz w:val="28"/>
+          <w:szCs w:val="28"/>
+        </w:rPr>
+      </w:pPr>
+    </w:p>
+    <w:p>
+      <w:pPr>
+        <w:rPr>
+          <w:color w:val="2F5496" w:themeColor="accent1" w:themeShade="BF"/>
+          <w:sz w:val="28"/>
+          <w:szCs w:val="28"/>
+        </w:rPr>
+      </w:pPr>
+      <w:r>
+        <w:rPr>
+          <w:color w:val="2F5496" w:themeColor="accent1" w:themeShade="BF"/>
+          <w:sz w:val="28"/>
+          <w:szCs w:val="28"/>
+        </w:rPr>
+        <w:t>Razor Syntax :  is use  to display information on View.</w:t>
+      </w:r>
+    </w:p>
+    <w:p>
+      <w:pPr>
+        <w:pStyle w:val="ListParagraph"/>
+        <w:numPr>
+          <w:ilvl w:val="0"/>
+          <w:numId w:val="1"/>
+        </w:numPr>
+        <w:rPr>
+          <w:color w:val="2F5496" w:themeColor="accent1" w:themeShade="BF"/>
+          <w:sz w:val="28"/>
+          <w:szCs w:val="28"/>
+        </w:rPr>
+      </w:pPr>
+      <w:r>
+        <w:rPr>
+          <w:color w:val="2F5496" w:themeColor="accent1" w:themeShade="BF"/>
+          <w:sz w:val="28"/>
+          <w:szCs w:val="28"/>
+        </w:rPr>
+        <w:t xml:space="preserve">It starts with </w:t>
+      </w:r>
+      <w:r>
+        <w:rPr>
+          <w:color w:val="2F5496" w:themeColor="accent1" w:themeShade="BF"/>
+          <w:sz w:val="28"/>
+          <w:szCs w:val="28"/>
+          <w:highlight w:val="yellow"/>
+        </w:rPr>
+        <w:t>@</w:t>
+      </w:r>
+      <w:r>
+        <w:rPr>
+          <w:color w:val="2F5496" w:themeColor="accent1" w:themeShade="BF"/>
+          <w:sz w:val="28"/>
+          <w:szCs w:val="28"/>
+        </w:rPr>
+        <w:t xml:space="preserve"> symbol</w:t>
+      </w:r>
+    </w:p>
+    <w:p>
+      <w:pPr>
+        <w:pStyle w:val="ListParagraph"/>
+        <w:numPr>
+          <w:ilvl w:val="0"/>
+          <w:numId w:val="1"/>
+        </w:numPr>
+        <w:rPr>
+          <w:color w:val="2F5496" w:themeColor="accent1" w:themeShade="BF"/>
+          <w:sz w:val="28"/>
+          <w:szCs w:val="28"/>
+        </w:rPr>
+      </w:pPr>
+      <w:r>
+        <w:rPr>
+          <w:color w:val="2F5496" w:themeColor="accent1" w:themeShade="BF"/>
+          <w:sz w:val="28"/>
+          <w:szCs w:val="28"/>
+        </w:rPr>
+        <w:t>You can use all C Sharp Syntax :  @if..else , @foreach, @for, Whil</w:t>
+      </w:r>
+      <w:r>
+        <w:rPr>
+          <w:color w:val="2F5496" w:themeColor="accent1" w:themeShade="BF"/>
+          <w:sz w:val="28"/>
+          <w:szCs w:val="28"/>
+        </w:rPr>
+        <w:t>e</w:t>
+      </w:r>
+    </w:p>
+    <w:p>
+      <w:pPr>
+        <w:pStyle w:val="ListParagraph"/>
+        <w:rPr>
+          <w:color w:val="2F5496" w:themeColor="accent1" w:themeShade="BF"/>
+          <w:sz w:val="28"/>
+          <w:szCs w:val="28"/>
+        </w:rPr>
+      </w:pPr>
+      <w:hyperlink r:id="rId10" w:history="1">
+        <w:r>
+          <w:rPr>
+            <w:rStyle w:val="Hyperlink"/>
+          </w:rPr>
+          <w:t>Razor syntax reference for ASP.NET Core | Microsoft Docs</w:t>
+        </w:r>
+      </w:hyperlink>
+    </w:p>
+    <w:p>
+      <w:pPr>
+        <w:rPr>
+          <w:color w:val="2F5496" w:themeColor="accent1" w:themeShade="BF"/>
+          <w:sz w:val="28"/>
+          <w:szCs w:val="28"/>
+        </w:rPr>
+      </w:pPr>
+    </w:p>
+    <w:p>
+      <w:pPr>
+        <w:rPr>
+          <w:color w:val="2F5496" w:themeColor="accent1" w:themeShade="BF"/>
+          <w:sz w:val="28"/>
+          <w:szCs w:val="28"/>
+        </w:rPr>
+      </w:pPr>
+    </w:p>
+    <w:p>
+      <w:pPr>
+        <w:rPr>
+          <w:color w:val="2F5496" w:themeColor="accent1" w:themeShade="BF"/>
+          <w:sz w:val="28"/>
+          <w:szCs w:val="28"/>
+        </w:rPr>
+      </w:pPr>
+      <w:r>
+        <w:rPr>
+          <w:color w:val="2F5496" w:themeColor="accent1" w:themeShade="BF"/>
+          <w:sz w:val="28"/>
+          <w:szCs w:val="28"/>
+        </w:rPr>
+        <w:t>Case Study  : Application  : Admin</w:t>
+      </w:r>
+    </w:p>
+    <w:p>
+      <w:pPr>
+        <w:pStyle w:val="ListParagraph"/>
+        <w:numPr>
+          <w:ilvl w:val="0"/>
+          <w:numId w:val="1"/>
+        </w:numPr>
+        <w:rPr>
+          <w:color w:val="2F5496" w:themeColor="accent1" w:themeShade="BF"/>
+          <w:sz w:val="28"/>
+          <w:szCs w:val="28"/>
+        </w:rPr>
+      </w:pPr>
+      <w:r>
+        <w:rPr>
+          <w:color w:val="2F5496" w:themeColor="accent1" w:themeShade="BF"/>
+          <w:sz w:val="28"/>
+          <w:szCs w:val="28"/>
+        </w:rPr>
+        <w:t>Product Information</w:t>
+      </w:r>
+      <w:r>
+        <w:rPr>
+          <w:color w:val="2F5496" w:themeColor="accent1" w:themeShade="BF"/>
+          <w:sz w:val="28"/>
+          <w:szCs w:val="28"/>
+        </w:rPr>
+        <w:t xml:space="preserve"> :  Store in Memory Collection</w:t>
+      </w:r>
+    </w:p>
+    <w:p>
+      <w:pPr>
+        <w:pStyle w:val="ListParagraph"/>
+        <w:rPr>
+          <w:color w:val="2F5496" w:themeColor="accent1" w:themeShade="BF"/>
+          <w:sz w:val="28"/>
+          <w:szCs w:val="28"/>
+        </w:rPr>
+      </w:pPr>
+      <w:r>
+        <w:rPr>
+          <w:color w:val="2F5496" w:themeColor="accent1" w:themeShade="BF"/>
+          <w:sz w:val="28"/>
+          <w:szCs w:val="28"/>
+        </w:rPr>
+        <w:t xml:space="preserve">// Read : Display </w:t>
+      </w:r>
+    </w:p>
+    <w:p>
+      <w:pPr>
+        <w:pStyle w:val="ListParagraph"/>
+        <w:rPr>
+          <w:color w:val="2F5496" w:themeColor="accent1" w:themeShade="BF"/>
+          <w:sz w:val="28"/>
+          <w:szCs w:val="28"/>
+        </w:rPr>
+      </w:pPr>
+      <w:r>
+        <w:rPr>
+          <w:color w:val="2F5496" w:themeColor="accent1" w:themeShade="BF"/>
+          <w:sz w:val="28"/>
+          <w:szCs w:val="28"/>
+        </w:rPr>
+        <w:t xml:space="preserve">// Dummy </w:t>
+      </w:r>
+      <w:proofErr w:type="spellStart"/>
+      <w:r>
+        <w:rPr>
+          <w:color w:val="2F5496" w:themeColor="accent1" w:themeShade="BF"/>
+          <w:sz w:val="28"/>
+          <w:szCs w:val="28"/>
+        </w:rPr>
+        <w:t>List:Models</w:t>
+      </w:r>
+      <w:proofErr w:type="spellEnd"/>
+    </w:p>
+    <w:p>
+      <w:pPr>
+        <w:pStyle w:val="ListParagraph"/>
+        <w:rPr>
+          <w:color w:val="2F5496" w:themeColor="accent1" w:themeShade="BF"/>
+          <w:sz w:val="28"/>
+          <w:szCs w:val="28"/>
+        </w:rPr>
+      </w:pPr>
+    </w:p>
+    <w:p>
+      <w:pPr>
+        <w:pStyle w:val="ListParagraph"/>
+        <w:rPr>
+          <w:color w:val="2F5496" w:themeColor="accent1" w:themeShade="BF"/>
+          <w:sz w:val="28"/>
+          <w:szCs w:val="28"/>
+        </w:rPr>
+      </w:pPr>
+      <w:r>
+        <w:rPr>
+          <w:color w:val="2F5496" w:themeColor="accent1" w:themeShade="BF"/>
+          <w:sz w:val="28"/>
+          <w:szCs w:val="28"/>
+        </w:rPr>
+        <w:t>Best Practice</w:t>
+      </w:r>
+      <w:r>
+        <w:rPr>
+          <w:color w:val="2F5496" w:themeColor="accent1" w:themeShade="BF"/>
+          <w:sz w:val="28"/>
+          <w:szCs w:val="28"/>
+        </w:rPr>
+        <w:t xml:space="preserve"> :  Repository Pattern</w:t>
+      </w:r>
+    </w:p>
+    <w:p>
+      <w:pPr>
+        <w:pStyle w:val="ListParagraph"/>
+        <w:numPr>
+          <w:ilvl w:val="0"/>
+          <w:numId w:val="14"/>
+        </w:numPr>
+        <w:rPr>
+          <w:color w:val="2F5496" w:themeColor="accent1" w:themeShade="BF"/>
+          <w:sz w:val="28"/>
+          <w:szCs w:val="28"/>
+        </w:rPr>
+      </w:pPr>
+      <w:r>
+        <w:rPr>
+          <w:color w:val="2F5496" w:themeColor="accent1" w:themeShade="BF"/>
+          <w:sz w:val="28"/>
+          <w:szCs w:val="28"/>
+        </w:rPr>
+        <w:t xml:space="preserve"> Contract :  Interface : What all Methods will be available :  Methods Add</w:t>
+      </w:r>
+      <w:r>
+        <w:rPr>
+          <w:color w:val="2F5496" w:themeColor="accent1" w:themeShade="BF"/>
+          <w:sz w:val="28"/>
+          <w:szCs w:val="28"/>
+        </w:rPr>
+        <w:t xml:space="preserve"> : application more loosely coupled</w:t>
+      </w:r>
+    </w:p>
+    <w:p>
+      <w:pPr>
+        <w:pStyle w:val="ListParagraph"/>
+        <w:numPr>
+          <w:ilvl w:val="0"/>
+          <w:numId w:val="14"/>
+        </w:numPr>
+        <w:rPr>
+          <w:color w:val="2F5496" w:themeColor="accent1" w:themeShade="BF"/>
+          <w:sz w:val="28"/>
+          <w:szCs w:val="28"/>
+        </w:rPr>
+      </w:pPr>
+      <w:r>
+        <w:rPr>
+          <w:color w:val="2F5496" w:themeColor="accent1" w:themeShade="BF"/>
+          <w:sz w:val="28"/>
+          <w:szCs w:val="28"/>
+        </w:rPr>
+        <w:t>Implement those interface : Code</w:t>
+      </w:r>
+    </w:p>
+    <w:p>
+      <w:pPr>
+        <w:rPr>
+          <w:color w:val="2F5496" w:themeColor="accent1" w:themeShade="BF"/>
+          <w:sz w:val="28"/>
+          <w:szCs w:val="28"/>
+        </w:rPr>
+      </w:pPr>
+    </w:p>
+    <w:p>
+      <w:pPr>
+        <w:rPr>
+          <w:color w:val="2F5496" w:themeColor="accent1" w:themeShade="BF"/>
+          <w:sz w:val="28"/>
+          <w:szCs w:val="28"/>
+        </w:rPr>
+      </w:pPr>
+      <w:r>
+        <w:rPr>
+          <w:noProof/>
+          <w:color w:val="2F5496" w:themeColor="accent1" w:themeShade="BF"/>
+          <w:sz w:val="28"/>
+          <w:szCs w:val="28"/>
+        </w:rPr>
+        <w:lastRenderedPageBreak/>
+        <mc:AlternateContent>
+          <mc:Choice Requires="wps">
+            <w:drawing>
+              <wp:anchor distT="0" distB="0" distL="114300" distR="114300" simplePos="0" relativeHeight="251756544" behindDoc="0" locked="0" layoutInCell="1" allowOverlap="1" wp14:anchorId="62AAE5D3" wp14:editId="4CAEC575">
+                <wp:simplePos x="0" y="0"/>
+                <wp:positionH relativeFrom="column">
+                  <wp:posOffset>4442460</wp:posOffset>
+                </wp:positionH>
+                <wp:positionV relativeFrom="paragraph">
+                  <wp:posOffset>106680</wp:posOffset>
+                </wp:positionV>
+                <wp:extent cx="1127760" cy="3962400"/>
+                <wp:effectExtent l="0" t="0" r="15240" b="19050"/>
+                <wp:wrapNone/>
+                <wp:docPr id="77" name="Rectangle 77"/>
+                <wp:cNvGraphicFramePr/>
+                <a:graphic xmlns:a="http://schemas.openxmlformats.org/drawingml/2006/main">
+                  <a:graphicData uri="http://schemas.microsoft.com/office/word/2010/wordprocessingShape">
+                    <wps:wsp>
+                      <wps:cNvSpPr/>
+                      <wps:spPr>
+                        <a:xfrm>
+                          <a:off x="0" y="0"/>
+                          <a:ext cx="1127760" cy="3962400"/>
+                        </a:xfrm>
+                        <a:prstGeom prst="rect">
+                          <a:avLst/>
+                        </a:prstGeom>
+                      </wps:spPr>
+                      <wps:style>
+                        <a:lnRef idx="2">
+                          <a:schemeClr val="accent1">
+                            <a:shade val="50000"/>
+                          </a:schemeClr>
+                        </a:lnRef>
+                        <a:fillRef idx="1">
+                          <a:schemeClr val="accent1"/>
+                        </a:fillRef>
+                        <a:effectRef idx="0">
+                          <a:schemeClr val="accent1"/>
+                        </a:effectRef>
+                        <a:fontRef idx="minor">
+                          <a:schemeClr val="lt1"/>
+                        </a:fontRef>
+                      </wps:style>
+                      <wps:txbx>
+                        <w:txbxContent>
+                          <w:p>
+                            <w:pPr>
+                              <w:jc w:val="center"/>
+                            </w:pPr>
+                            <w:proofErr w:type="spellStart"/>
+                            <w:r>
+                              <w:t>IStoreRepostory</w:t>
+                            </w:r>
+                            <w:proofErr w:type="spellEnd"/>
+                          </w:p>
+                        </w:txbxContent>
+                      </wps:txbx>
+                      <wps:bodyPr rot="0" spcFirstLastPara="0" vertOverflow="overflow" horzOverflow="overflow" vert="horz" wrap="square" lIns="91440" tIns="45720" rIns="91440" bIns="45720" numCol="1" spcCol="0" rtlCol="0" fromWordArt="0" anchor="ctr" anchorCtr="0" forceAA="0" compatLnSpc="1">
+                        <a:prstTxWarp prst="textNoShape">
+                          <a:avLst/>
+                        </a:prstTxWarp>
+                        <a:noAutofit/>
+                      </wps:bodyPr>
+                    </wps:wsp>
+                  </a:graphicData>
+                </a:graphic>
+                <wp14:sizeRelV relativeFrom="margin">
+                  <wp14:pctHeight>0</wp14:pctHeight>
+                </wp14:sizeRelV>
+              </wp:anchor>
+            </w:drawing>
+          </mc:Choice>
+          <mc:Fallback>
+            <w:pict>
+              <v:rect w14:anchorId="62AAE5D3" id="Rectangle 77" o:spid="_x0000_s1063" style="position:absolute;margin-left:349.8pt;margin-top:8.4pt;width:88.8pt;height:312pt;z-index:251756544;visibility:visible;mso-wrap-style:square;mso-height-percent:0;mso-wrap-distance-left:9pt;mso-wrap-distance-top:0;mso-wrap-distance-right:9pt;mso-wrap-distance-bottom:0;mso-position-horizontal:absolute;mso-position-horizontal-relative:text;mso-position-vertical:absolute;mso-position-vertical-relative:text;mso-height-percent:0;mso-height-relative:margin;v-text-anchor:middle" o:gfxdata="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" fillcolor="#4472c4 [3204]" strokecolor="#1f3763 [1604]" strokeweight="1pt">
+                <v:textbox>
+                  <w:txbxContent>
+                    <w:p>
+                      <w:pPr>
+                        <w:jc w:val="center"/>
+                      </w:pPr>
+                      <w:proofErr w:type="spellStart"/>
+                      <w:r>
+                        <w:t>IStoreRepostory</w:t>
+                      </w:r>
+                      <w:proofErr w:type="spellEnd"/>
+                    </w:p>
+                  </w:txbxContent>
+                </v:textbox>
+              </v:rect>
+            </w:pict>
+          </mc:Fallback>
+        </mc:AlternateContent>
+      </w:r>
+      <w:r>
+        <w:rPr>
+          <w:noProof/>
+          <w:color w:val="2F5496" w:themeColor="accent1" w:themeShade="BF"/>
+          <w:sz w:val="28"/>
+          <w:szCs w:val="28"/>
+        </w:rPr>
+        <mc:AlternateContent>
+          <mc:Choice Requires="wps">
+            <w:drawing>
+              <wp:anchor distT="0" distB="0" distL="114300" distR="114300" simplePos="0" relativeHeight="251749376" behindDoc="0" locked="0" layoutInCell="1" allowOverlap="1" wp14:anchorId="7BF5A4E7" wp14:editId="6C24567B">
+                <wp:simplePos x="0" y="0"/>
+                <wp:positionH relativeFrom="column">
+                  <wp:posOffset>1318260</wp:posOffset>
+                </wp:positionH>
+                <wp:positionV relativeFrom="paragraph">
+                  <wp:posOffset>228600</wp:posOffset>
+                </wp:positionV>
+                <wp:extent cx="2346960" cy="3048000"/>
+                <wp:effectExtent l="0" t="0" r="15240" b="19050"/>
+                <wp:wrapNone/>
+                <wp:docPr id="70" name="Rectangle 70"/>
+                <wp:cNvGraphicFramePr/>
+                <a:graphic xmlns:a="http://schemas.openxmlformats.org/drawingml/2006/main">
+                  <a:graphicData uri="http://schemas.microsoft.com/office/word/2010/wordprocessingShape">
+                    <wps:wsp>
+                      <wps:cNvSpPr/>
+                      <wps:spPr>
+                        <a:xfrm>
+                          <a:off x="0" y="0"/>
+                          <a:ext cx="2346960" cy="3048000"/>
+                        </a:xfrm>
+                        <a:prstGeom prst="rect">
+                          <a:avLst/>
+                        </a:prstGeom>
+                      </wps:spPr>
+                      <wps:style>
+                        <a:lnRef idx="2">
+                          <a:schemeClr val="accent1">
+                            <a:shade val="50000"/>
+                          </a:schemeClr>
+                        </a:lnRef>
+                        <a:fillRef idx="1">
+                          <a:schemeClr val="accent1"/>
+                        </a:fillRef>
+                        <a:effectRef idx="0">
+                          <a:schemeClr val="accent1"/>
+                        </a:effectRef>
+                        <a:fontRef idx="minor">
+                          <a:schemeClr val="lt1"/>
+                        </a:fontRef>
+                      </wps:style>
+                      <wps:txbx>
+                        <w:txbxContent>
+                          <w:p>
+                            <w:pPr>
+                              <w:jc w:val="center"/>
+                            </w:pPr>
+                            <w:r>
+                              <w:t>Home Controller</w:t>
+                            </w:r>
+                          </w:p>
+                          <w:p>
+                            <w:pPr>
+                              <w:jc w:val="center"/>
+                            </w:pPr>
+                            <w:proofErr w:type="spellStart"/>
+                            <w:r>
+                              <w:t>IStoreRepositrou</w:t>
+                            </w:r>
+                            <w:proofErr w:type="spellEnd"/>
+                            <w:r>
+                              <w:t xml:space="preserve">  s = </w:t>
+                            </w:r>
+                          </w:p>
+                          <w:p>
+                            <w:pPr>
+                              <w:jc w:val="center"/>
+                            </w:pPr>
+                          </w:p>
+                          <w:p>
+                            <w:pPr>
+                              <w:jc w:val="center"/>
+                            </w:pPr>
+                            <w:proofErr w:type="spellStart"/>
+                            <w:r>
+                              <w:t>s.Products</w:t>
+                            </w:r>
+                            <w:proofErr w:type="spellEnd"/>
+                            <w:r>
+                              <w:t>()</w:t>
+                            </w:r>
+                          </w:p>
+                          <w:p>
+                            <w:pPr>
+                              <w:jc w:val="center"/>
+                            </w:pPr>
+                          </w:p>
+                          <w:p>
+                            <w:pPr>
+                              <w:jc w:val="center"/>
+                            </w:pPr>
+                          </w:p>
+                        </w:txbxContent>
+                      </wps:txbx>
+                      <wps:bodyPr rot="0" spcFirstLastPara="0" vertOverflow="overflow" horzOverflow="overflow" vert="horz" wrap="square" lIns="91440" tIns="45720" rIns="91440" bIns="45720" numCol="1" spcCol="0" rtlCol="0" fromWordArt="0" anchor="ctr" anchorCtr="0" forceAA="0" compatLnSpc="1">
+                        <a:prstTxWarp prst="textNoShape">
+                          <a:avLst/>
+                        </a:prstTxWarp>
+                        <a:noAutofit/>
+                      </wps:bodyPr>
+                    </wps:wsp>
+                  </a:graphicData>
+                </a:graphic>
+                <wp14:sizeRelH relativeFrom="margin">
+                  <wp14:pctWidth>0</wp14:pctWidth>
+                </wp14:sizeRelH>
+                <wp14:sizeRelV relativeFrom="margin">
+                  <wp14:pctHeight>0</wp14:pctHeight>
+                </wp14:sizeRelV>
+              </wp:anchor>
+            </w:drawing>
+          </mc:Choice>
+          <mc:Fallback>
+            <w:pict>
+              <v:rect w14:anchorId="7BF5A4E7" id="Rectangle 70" o:spid="_x0000_s1064" style="position:absolute;margin-left:103.8pt;margin-top:18pt;width:184.8pt;height:240pt;z-index:251749376;visibility:visible;mso-wrap-style:square;mso-width-percent:0;mso-height-percent:0;mso-wrap-distance-left:9pt;mso-wrap-distance-top:0;mso-wrap-distance-right:9pt;mso-wrap-distance-bottom:0;mso-position-horizontal:absolute;mso-position-horizontal-relative:text;mso-position-vertical:absolute;mso-position-vertical-relative:text;mso-width-percent:0;mso-height-percent:0;mso-width-relative:margin;mso-height-relative:margin;v-text-anchor:middle" o:gfxdata="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" fillcolor="#4472c4 [3204]" strokecolor="#1f3763 [1604]" strokeweight="1pt">
+                <v:textbox>
+                  <w:txbxContent>
+                    <w:p>
+                      <w:pPr>
+                        <w:jc w:val="center"/>
+                      </w:pPr>
+                      <w:r>
+                        <w:t>Home Controller</w:t>
+                      </w:r>
+                    </w:p>
+                    <w:p>
+                      <w:pPr>
+                        <w:jc w:val="center"/>
+                      </w:pPr>
+                      <w:proofErr w:type="spellStart"/>
+                      <w:r>
+                        <w:t>IStoreRepositrou</w:t>
+                      </w:r>
+                      <w:proofErr w:type="spellEnd"/>
+                      <w:r>
+                        <w:t xml:space="preserve">  s = </w:t>
+                      </w:r>
+                    </w:p>
+                    <w:p>
+                      <w:pPr>
+                        <w:jc w:val="center"/>
+                      </w:pPr>
+                    </w:p>
+                    <w:p>
+                      <w:pPr>
+                        <w:jc w:val="center"/>
+                      </w:pPr>
+                      <w:proofErr w:type="spellStart"/>
+                      <w:r>
+                        <w:t>s.Products</w:t>
+                      </w:r>
+                      <w:proofErr w:type="spellEnd"/>
+                      <w:r>
+                        <w:t>()</w:t>
+                      </w:r>
+                    </w:p>
+                    <w:p>
+                      <w:pPr>
+                        <w:jc w:val="center"/>
+                      </w:pPr>
+                    </w:p>
+                    <w:p>
+                      <w:pPr>
+                        <w:jc w:val="center"/>
+                      </w:pPr>
+                    </w:p>
+                  </w:txbxContent>
+                </v:textbox>
+              </v:rect>
+            </w:pict>
+          </mc:Fallback>
+        </mc:AlternateContent>
+      </w:r>
+      <w:r>
+        <w:rPr>
+          <w:noProof/>
+          <w:color w:val="2F5496" w:themeColor="accent1" w:themeShade="BF"/>
+          <w:sz w:val="28"/>
+          <w:szCs w:val="28"/>
+        </w:rPr>
+        <mc:AlternateContent>
+          <mc:Choice Requires="wps">
+            <w:drawing>
+              <wp:anchor distT="0" distB="0" distL="114300" distR="114300" simplePos="0" relativeHeight="251750400" behindDoc="0" locked="0" layoutInCell="1" allowOverlap="1" wp14:anchorId="2847BF26" wp14:editId="4D2FC195">
+                <wp:simplePos x="0" y="0"/>
+                <wp:positionH relativeFrom="column">
+                  <wp:posOffset>6888480</wp:posOffset>
+                </wp:positionH>
+                <wp:positionV relativeFrom="paragraph">
+                  <wp:posOffset>76200</wp:posOffset>
+                </wp:positionV>
+                <wp:extent cx="1866900" cy="1417320"/>
+                <wp:effectExtent l="0" t="0" r="19050" b="11430"/>
+                <wp:wrapNone/>
+                <wp:docPr id="71" name="Rectangle 71"/>
+                <wp:cNvGraphicFramePr/>
+                <a:graphic xmlns:a="http://schemas.openxmlformats.org/drawingml/2006/main">
+                  <a:graphicData uri="http://schemas.microsoft.com/office/word/2010/wordprocessingShape">
+                    <wps:wsp>
+                      <wps:cNvSpPr/>
+                      <wps:spPr>
+                        <a:xfrm>
+                          <a:off x="0" y="0"/>
+                          <a:ext cx="1866900" cy="1417320"/>
+                        </a:xfrm>
+                        <a:prstGeom prst="rect">
+                          <a:avLst/>
+                        </a:prstGeom>
+                      </wps:spPr>
+                      <wps:style>
+                        <a:lnRef idx="2">
+                          <a:schemeClr val="accent1">
+                            <a:shade val="50000"/>
+                          </a:schemeClr>
+                        </a:lnRef>
+                        <a:fillRef idx="1">
+                          <a:schemeClr val="accent1"/>
+                        </a:fillRef>
+                        <a:effectRef idx="0">
+                          <a:schemeClr val="accent1"/>
+                        </a:effectRef>
+                        <a:fontRef idx="minor">
+                          <a:schemeClr val="lt1"/>
+                        </a:fontRef>
+                      </wps:style>
+                      <wps:txbx>
+                        <w:txbxContent>
+                          <w:p>
+                            <w:pPr>
+                              <w:jc w:val="center"/>
+                            </w:pPr>
+                            <w:proofErr w:type="spellStart"/>
+                            <w:r>
+                              <w:t>ProductInMemoryRepo</w:t>
+                            </w:r>
+                            <w:proofErr w:type="spellEnd"/>
+                          </w:p>
+                        </w:txbxContent>
+                      </wps:txbx>
+                      <wps:bodyPr rot="0" spcFirstLastPara="0" vertOverflow="overflow" horzOverflow="overflow" vert="horz" wrap="square" lIns="91440" tIns="45720" rIns="91440" bIns="45720" numCol="1" spcCol="0" rtlCol="0" fromWordArt="0" anchor="ctr" anchorCtr="0" forceAA="0" compatLnSpc="1">
+                        <a:prstTxWarp prst="textNoShape">
+                          <a:avLst/>
+                        </a:prstTxWarp>
+                        <a:noAutofit/>
+                      </wps:bodyPr>
+                    </wps:wsp>
+                  </a:graphicData>
+                </a:graphic>
+              </wp:anchor>
+            </w:drawing>
+          </mc:Choice>
+          <mc:Fallback>
+            <w:pict>
+              <v:rect w14:anchorId="2847BF26" id="Rectangle 71" o:spid="_x0000_s1065" style="position:absolute;margin-left:542.4pt;margin-top:6pt;width:147pt;height:111.6pt;z-index:251750400;visibility:visible;mso-wrap-style:square;mso-wrap-distance-left:9pt;mso-wrap-distance-top:0;mso-wrap-distance-right:9pt;mso-wrap-distance-bottom:0;mso-position-horizontal:absolute;mso-position-horizontal-relative:text;mso-position-vertical:absolute;mso-position-vertical-relative:text;v-text-anchor:middle" o:gfxdata="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" fillcolor="#4472c4 [3204]" strokecolor="#1f3763 [1604]" strokeweight="1pt">
+                <v:textbox>
+                  <w:txbxContent>
+                    <w:p>
+                      <w:pPr>
+                        <w:jc w:val="center"/>
+                      </w:pPr>
+                      <w:proofErr w:type="spellStart"/>
+                      <w:r>
+                        <w:t>ProductInMemoryRepo</w:t>
+                      </w:r>
+                      <w:proofErr w:type="spellEnd"/>
+                    </w:p>
+                  </w:txbxContent>
+                </v:textbox>
+              </v:rect>
+            </w:pict>
+          </mc:Fallback>
+        </mc:AlternateContent>
+      </w:r>
+    </w:p>
+    <w:p>
+      <w:pPr>
+        <w:rPr>
+          <w:color w:val="2F5496" w:themeColor="accent1" w:themeShade="BF"/>
+          <w:sz w:val="28"/>
+          <w:szCs w:val="28"/>
+        </w:rPr>
+      </w:pPr>
+    </w:p>
+    <w:p>
+      <w:pPr>
+        <w:rPr>
+          <w:color w:val="2F5496" w:themeColor="accent1" w:themeShade="BF"/>
+          <w:sz w:val="28"/>
+          <w:szCs w:val="28"/>
+        </w:rPr>
+      </w:pPr>
+    </w:p>
+    <w:p>
+      <w:pPr>
+        <w:rPr>
+          <w:color w:val="2F5496" w:themeColor="accent1" w:themeShade="BF"/>
+          <w:sz w:val="28"/>
+          <w:szCs w:val="28"/>
+        </w:rPr>
+      </w:pPr>
+    </w:p>
+    <w:p>
+      <w:pPr>
+        <w:rPr>
+          <w:color w:val="2F5496" w:themeColor="accent1" w:themeShade="BF"/>
+          <w:sz w:val="28"/>
+          <w:szCs w:val="28"/>
+        </w:rPr>
+      </w:pPr>
+      <w:r>
+        <w:rPr>
+          <w:noProof/>
+          <w:color w:val="2F5496" w:themeColor="accent1" w:themeShade="BF"/>
+          <w:sz w:val="28"/>
+          <w:szCs w:val="28"/>
+        </w:rPr>
+        <mc:AlternateContent>
+          <mc:Choice Requires="wps">
+            <w:drawing>
+              <wp:anchor distT="0" distB="0" distL="114300" distR="114300" simplePos="0" relativeHeight="251758592" behindDoc="0" locked="0" layoutInCell="1" allowOverlap="1" wp14:anchorId="56F5A64F" wp14:editId="3B4AFB78">
+                <wp:simplePos x="0" y="0"/>
+                <wp:positionH relativeFrom="column">
+                  <wp:posOffset>3596640</wp:posOffset>
+                </wp:positionH>
+                <wp:positionV relativeFrom="paragraph">
+                  <wp:posOffset>196215</wp:posOffset>
+                </wp:positionV>
+                <wp:extent cx="754380" cy="7620"/>
+                <wp:effectExtent l="19050" t="57150" r="0" b="87630"/>
+                <wp:wrapNone/>
+                <wp:docPr id="79" name="Straight Arrow Connector 79"/>
+                <wp:cNvGraphicFramePr/>
+                <a:graphic xmlns:a="http://schemas.openxmlformats.org/drawingml/2006/main">
+                  <a:graphicData uri="http://schemas.microsoft.com/office/word/2010/wordprocessingShape">
+                    <wps:wsp>
+                      <wps:cNvCnPr/>
+                      <wps:spPr>
+                        <a:xfrm flipH="1">
+                          <a:off x="0" y="0"/>
+                          <a:ext cx="754380" cy="7620"/>
+                        </a:xfrm>
+                        <a:prstGeom prst="straightConnector1">
+                          <a:avLst/>
+                        </a:prstGeom>
+                        <a:ln>
+                          <a:tailEnd type="triangle"/>
+                        </a:ln>
+                      </wps:spPr>
+                      <wps:style>
+                        <a:lnRef idx="1">
+                          <a:schemeClr val="accent1"/>
+                        </a:lnRef>
+                        <a:fillRef idx="0">
+                          <a:schemeClr val="accent1"/>
+                        </a:fillRef>
+                        <a:effectRef idx="0">
+                          <a:schemeClr val="accent1"/>
+                        </a:effectRef>
+                        <a:fontRef idx="minor">
+                          <a:schemeClr val="tx1"/>
+                        </a:fontRef>
+                      </wps:style>
+                      <wps:bodyPr/>
+                    </wps:wsp>
+                  </a:graphicData>
+                </a:graphic>
+              </wp:anchor>
+            </w:drawing>
+          </mc:Choice>
+          <mc:Fallback>
+            <w:pict>
+              <v:shape w14:anchorId="6B5FE7A3" id="Straight Arrow Connector 79" o:spid="_x0000_s1026" type="#_x0000_t32" style="position:absolute;margin-left:283.2pt;margin-top:15.45pt;width:59.4pt;height:.6pt;flip:x;z-index:251758592;visibility:visible;mso-wrap-style:square;mso-wrap-distance-left:9pt;mso-wrap-distance-top:0;mso-wrap-distance-right:9pt;mso-wrap-distance-bottom:0;mso-position-horizontal:absolute;mso-position-horizontal-relative:text;mso-position-vertical:absolute;mso-position-vertical-relative:text" o:gfxdata="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" strokecolor="#4472c4 [3204]" strokeweight=".5pt">
+                <v:stroke endarrow="block" joinstyle="miter"/>
+              </v:shape>
+            </w:pict>
+          </mc:Fallback>
+        </mc:AlternateContent>
+      </w:r>
+      <w:r>
+        <w:rPr>
+          <w:noProof/>
+          <w:color w:val="2F5496" w:themeColor="accent1" w:themeShade="BF"/>
+          <w:sz w:val="28"/>
+          <w:szCs w:val="28"/>
+        </w:rPr>
+        <mc:AlternateContent>
+          <mc:Choice Requires="wps">
+            <w:drawing>
+              <wp:anchor distT="0" distB="0" distL="114300" distR="114300" simplePos="0" relativeHeight="251757568" behindDoc="0" locked="0" layoutInCell="1" allowOverlap="1" wp14:anchorId="51B11371" wp14:editId="601645B8">
+                <wp:simplePos x="0" y="0"/>
+                <wp:positionH relativeFrom="column">
+                  <wp:posOffset>5486400</wp:posOffset>
+                </wp:positionH>
+                <wp:positionV relativeFrom="paragraph">
+                  <wp:posOffset>192405</wp:posOffset>
+                </wp:positionV>
+                <wp:extent cx="1524000" cy="2053590"/>
+                <wp:effectExtent l="0" t="0" r="76200" b="60960"/>
+                <wp:wrapNone/>
+                <wp:docPr id="78" name="Straight Arrow Connector 78"/>
+                <wp:cNvGraphicFramePr/>
+                <a:graphic xmlns:a="http://schemas.openxmlformats.org/drawingml/2006/main">
+                  <a:graphicData uri="http://schemas.microsoft.com/office/word/2010/wordprocessingShape">
+                    <wps:wsp>
+                      <wps:cNvCnPr/>
+                      <wps:spPr>
+                        <a:xfrm>
+                          <a:off x="0" y="0"/>
+                          <a:ext cx="1524000" cy="2053590"/>
+                        </a:xfrm>
+                        <a:prstGeom prst="straightConnector1">
+                          <a:avLst/>
+                        </a:prstGeom>
+                        <a:ln>
+                          <a:tailEnd type="triangle"/>
+                        </a:ln>
+                      </wps:spPr>
+                      <wps:style>
+                        <a:lnRef idx="3">
+                          <a:schemeClr val="accent6"/>
+                        </a:lnRef>
+                        <a:fillRef idx="0">
+                          <a:schemeClr val="accent6"/>
+                        </a:fillRef>
+                        <a:effectRef idx="2">
+                          <a:schemeClr val="accent6"/>
+                        </a:effectRef>
+                        <a:fontRef idx="minor">
+                          <a:schemeClr val="tx1"/>
+                        </a:fontRef>
+                      </wps:style>
+                      <wps:bodyPr/>
+                    </wps:wsp>
+                  </a:graphicData>
+                </a:graphic>
+                <wp14:sizeRelH relativeFrom="margin">
+                  <wp14:pctWidth>0</wp14:pctWidth>
+                </wp14:sizeRelH>
+                <wp14:sizeRelV relativeFrom="margin">
+                  <wp14:pctHeight>0</wp14:pctHeight>
+                </wp14:sizeRelV>
+              </wp:anchor>
+            </w:drawing>
+          </mc:Choice>
+          <mc:Fallback>
+            <w:pict>
+              <v:shape w14:anchorId="35FA80D2" id="Straight Arrow Connector 78" o:spid="_x0000_s1026" type="#_x0000_t32" style="position:absolute;margin-left:6in;margin-top:15.15pt;width:120pt;height:161.7pt;z-index:251757568;visibility:visible;mso-wrap-style:square;mso-width-percent:0;mso-height-percent:0;mso-wrap-distance-left:9pt;mso-wrap-distance-top:0;mso-wrap-distance-right:9pt;mso-wrap-distance-bottom:0;mso-position-horizontal:absolute;mso-position-horizontal-relative:text;mso-position-vertical:absolute;mso-position-vertical-relative:text;mso-width-percent:0;mso-height-percent:0;mso-width-relative:margin;mso-height-relative:margin" o:gfxdata="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" strokecolor="#70ad47 [3209]" strokeweight="1.5pt">
+                <v:stroke endarrow="block" joinstyle="miter"/>
+              </v:shape>
+            </w:pict>
+          </mc:Fallback>
+        </mc:AlternateContent>
+      </w:r>
+    </w:p>
+    <w:p>
+      <w:pPr>
+        <w:rPr>
+          <w:color w:val="2F5496" w:themeColor="accent1" w:themeShade="BF"/>
+          <w:sz w:val="28"/>
+          <w:szCs w:val="28"/>
+        </w:rPr>
+      </w:pPr>
+      <w:r>
+        <w:rPr>
+          <w:noProof/>
+          <w:color w:val="2F5496" w:themeColor="accent1" w:themeShade="BF"/>
+          <w:sz w:val="28"/>
+          <w:szCs w:val="28"/>
+        </w:rPr>
+        <mc:AlternateContent>
+          <mc:Choice Requires="wps">
+            <w:drawing>
+              <wp:anchor distT="0" distB="0" distL="114300" distR="114300" simplePos="0" relativeHeight="251752448" behindDoc="0" locked="0" layoutInCell="1" allowOverlap="1" wp14:anchorId="16CF35D5" wp14:editId="09EB1F9B">
+                <wp:simplePos x="0" y="0"/>
+                <wp:positionH relativeFrom="column">
+                  <wp:posOffset>6964680</wp:posOffset>
+                </wp:positionH>
+                <wp:positionV relativeFrom="paragraph">
+                  <wp:posOffset>35560</wp:posOffset>
+                </wp:positionV>
+                <wp:extent cx="1821180" cy="1394460"/>
+                <wp:effectExtent l="0" t="0" r="26670" b="15240"/>
+                <wp:wrapNone/>
+                <wp:docPr id="73" name="Flowchart: Document 73"/>
+                <wp:cNvGraphicFramePr/>
+                <a:graphic xmlns:a="http://schemas.openxmlformats.org/drawingml/2006/main">
+                  <a:graphicData uri="http://schemas.microsoft.com/office/word/2010/wordprocessingShape">
+                    <wps:wsp>
+                      <wps:cNvSpPr/>
+                      <wps:spPr>
+                        <a:xfrm>
+                          <a:off x="0" y="0"/>
+                          <a:ext cx="1821180" cy="1394460"/>
+                        </a:xfrm>
+                        <a:prstGeom prst="flowChartDocument">
+                          <a:avLst/>
+                        </a:prstGeom>
+                      </wps:spPr>
+                      <wps:style>
+                        <a:lnRef idx="2">
+                          <a:schemeClr val="accent1">
+                            <a:shade val="50000"/>
+                          </a:schemeClr>
+                        </a:lnRef>
+                        <a:fillRef idx="1">
+                          <a:schemeClr val="accent1"/>
+                        </a:fillRef>
+                        <a:effectRef idx="0">
+                          <a:schemeClr val="accent1"/>
+                        </a:effectRef>
+                        <a:fontRef idx="minor">
+                          <a:schemeClr val="lt1"/>
+                        </a:fontRef>
+                      </wps:style>
+                      <wps:txbx>
+                        <w:txbxContent>
+                          <w:p>
+                            <w:pPr>
+                              <w:jc w:val="center"/>
+                            </w:pPr>
+                            <w:proofErr w:type="spellStart"/>
+                            <w:r>
+                              <w:t>ProductSQLRepos</w:t>
+                            </w:r>
+                            <w:proofErr w:type="spellEnd"/>
+                          </w:p>
+                        </w:txbxContent>
+                      </wps:txbx>
+                      <wps:bodyPr rot="0" spcFirstLastPara="0" vertOverflow="overflow" horzOverflow="overflow" vert="horz" wrap="square" lIns="91440" tIns="45720" rIns="91440" bIns="45720" numCol="1" spcCol="0" rtlCol="0" fromWordArt="0" anchor="ctr" anchorCtr="0" forceAA="0" compatLnSpc="1">
+                        <a:prstTxWarp prst="textNoShape">
+                          <a:avLst/>
+                        </a:prstTxWarp>
+                        <a:noAutofit/>
+                      </wps:bodyPr>
+                    </wps:wsp>
+                  </a:graphicData>
+                </a:graphic>
+              </wp:anchor>
+            </w:drawing>
+          </mc:Choice>
+          <mc:Fallback>
+            <w:pict>
+              <v:shape w14:anchorId="16CF35D5" id="Flowchart: Document 73" o:spid="_x0000_s1066" type="#_x0000_t114" style="position:absolute;margin-left:548.4pt;margin-top:2.8pt;width:143.4pt;height:109.8pt;z-index:251752448;visibility:visible;mso-wrap-style:square;mso-wrap-distance-left:9pt;mso-wrap-distance-top:0;mso-wrap-distance-right:9pt;mso-wrap-distance-bottom:0;mso-position-horizontal:absolute;mso-position-horizontal-relative:text;mso-position-vertical:absolute;mso-position-vertical-relative:text;v-text-anchor:middle" o:gfxdata="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" fillcolor="#4472c4 [3204]" strokecolor="#1f3763 [1604]" strokeweight="1pt">
+                <v:textbox>
+                  <w:txbxContent>
+                    <w:p>
+                      <w:pPr>
+                        <w:jc w:val="center"/>
+                      </w:pPr>
+                      <w:proofErr w:type="spellStart"/>
+                      <w:r>
+                        <w:t>ProductSQLRepos</w:t>
+                      </w:r>
+                      <w:proofErr w:type="spellEnd"/>
+                    </w:p>
+                  </w:txbxContent>
+                </v:textbox>
+              </v:shape>
+            </w:pict>
+          </mc:Fallback>
+        </mc:AlternateContent>
+      </w:r>
+    </w:p>
+    <w:p>
+      <w:pPr>
+        <w:rPr>
+          <w:color w:val="2F5496" w:themeColor="accent1" w:themeShade="BF"/>
+          <w:sz w:val="28"/>
+          <w:szCs w:val="28"/>
+        </w:rPr>
+      </w:pPr>
+      <w:r>
+        <w:rPr>
+          <w:noProof/>
+          <w:color w:val="2F5496" w:themeColor="accent1" w:themeShade="BF"/>
+          <w:sz w:val="28"/>
+          <w:szCs w:val="28"/>
+        </w:rPr>
+        <mc:AlternateContent>
+          <mc:Choice Requires="wps">
+            <w:drawing>
+              <wp:anchor distT="0" distB="0" distL="114300" distR="114300" simplePos="0" relativeHeight="251753472" behindDoc="0" locked="0" layoutInCell="1" allowOverlap="1" wp14:anchorId="6D6BF134" wp14:editId="4DD01E2B">
+                <wp:simplePos x="0" y="0"/>
+                <wp:positionH relativeFrom="column">
+                  <wp:posOffset>9220200</wp:posOffset>
+                </wp:positionH>
+                <wp:positionV relativeFrom="paragraph">
+                  <wp:posOffset>316865</wp:posOffset>
+                </wp:positionV>
+                <wp:extent cx="495300" cy="510540"/>
+                <wp:effectExtent l="0" t="0" r="19050" b="22860"/>
+                <wp:wrapNone/>
+                <wp:docPr id="74" name="Cylinder 74"/>
+                <wp:cNvGraphicFramePr/>
+                <a:graphic xmlns:a="http://schemas.openxmlformats.org/drawingml/2006/main">
+                  <a:graphicData uri="http://schemas.microsoft.com/office/word/2010/wordprocessingShape">
+                    <wps:wsp>
+                      <wps:cNvSpPr/>
+                      <wps:spPr>
+                        <a:xfrm>
+                          <a:off x="0" y="0"/>
+                          <a:ext cx="495300" cy="510540"/>
+                        </a:xfrm>
+                        <a:prstGeom prst="can">
+                          <a:avLst/>
+                        </a:prstGeom>
+                      </wps:spPr>
+                      <wps:style>
+                        <a:lnRef idx="2">
+                          <a:schemeClr val="accent1">
+                            <a:shade val="50000"/>
+                          </a:schemeClr>
+                        </a:lnRef>
+                        <a:fillRef idx="1">
+                          <a:schemeClr val="accent1"/>
+                        </a:fillRef>
+                        <a:effectRef idx="0">
+                          <a:schemeClr val="accent1"/>
+                        </a:effectRef>
+                        <a:fontRef idx="minor">
+                          <a:schemeClr val="lt1"/>
+                        </a:fontRef>
+                      </wps:style>
+                      <wps:bodyPr rot="0" spcFirstLastPara="0" vertOverflow="overflow" horzOverflow="overflow" vert="horz" wrap="square" lIns="91440" tIns="45720" rIns="91440" bIns="45720" numCol="1" spcCol="0" rtlCol="0" fromWordArt="0" anchor="ctr" anchorCtr="0" forceAA="0" compatLnSpc="1">
+                        <a:prstTxWarp prst="textNoShape">
+                          <a:avLst/>
+                        </a:prstTxWarp>
+                        <a:noAutofit/>
+                      </wps:bodyPr>
+                    </wps:wsp>
+                  </a:graphicData>
+                </a:graphic>
+              </wp:anchor>
+            </w:drawing>
+          </mc:Choice>
+          <mc:Fallback>
+            <w:pict>
+              <v:shapetype w14:anchorId="6F975BD1" id="_x0000_t22" coordsize="21600,21600" o:spt="22" adj="5400" path="m10800,qx0@1l0@2qy10800,21600,21600@2l21600@1qy10800,xem0@1qy10800@0,21600@1nfe">
+                <v:formulas>
+                  <v:f eqn="val #0"/>
+                  <v:f eqn="prod #0 1 2"/>
+                  <v:f eqn="sum height 0 @1"/>
+                </v:formulas>
+                <v:path o:extrusionok="f" gradientshapeok="t" o:connecttype="custom" o:connectlocs="10800,@0;10800,0;0,10800;10800,21600;21600,10800" o:connectangles="270,270,180,90,0" textboxrect="0,@0,21600,@2"/>
+                <v:handles>
+                  <v:h position="center,#0" yrange="0,10800"/>
+                </v:handles>
+                <o:complex v:ext="view"/>
+              </v:shapetype>
+              <v:shape id="Cylinder 74" o:spid="_x0000_s1026" type="#_x0000_t22" style="position:absolute;margin-left:726pt;margin-top:24.95pt;width:39pt;height:40.2pt;z-index:251753472;visibility:visible;mso-wrap-style:square;mso-wrap-distance-left:9pt;mso-wrap-distance-top:0;mso-wrap-distance-right:9pt;mso-wrap-distance-bottom:0;mso-position-horizontal:absolute;mso-position-horizontal-relative:text;mso-position-vertical:absolute;mso-position-vertical-relative:text;v-text-anchor:middle" o:gfxdata="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" adj="5239" fillcolor="#4472c4 [3204]" strokecolor="#1f3763 [1604]" strokeweight="1pt">
+                <v:stroke joinstyle="miter"/>
+              </v:shape>
+            </w:pict>
+          </mc:Fallback>
+        </mc:AlternateContent>
+      </w:r>
+    </w:p>
+    <w:p>
+      <w:pPr>
+        <w:rPr>
+          <w:color w:val="2F5496" w:themeColor="accent1" w:themeShade="BF"/>
+          <w:sz w:val="28"/>
+          <w:szCs w:val="28"/>
+        </w:rPr>
+      </w:pPr>
+    </w:p>
+    <w:p>
+      <w:pPr>
+        <w:rPr>
+          <w:color w:val="2F5496" w:themeColor="accent1" w:themeShade="BF"/>
+          <w:sz w:val="28"/>
+          <w:szCs w:val="28"/>
+        </w:rPr>
+      </w:pPr>
+    </w:p>
+    <w:p>
+      <w:pPr>
+        <w:pStyle w:val="ListParagraph"/>
+        <w:rPr>
+          <w:color w:val="2F5496" w:themeColor="accent1" w:themeShade="BF"/>
+          <w:sz w:val="28"/>
+          <w:szCs w:val="28"/>
+        </w:rPr>
+      </w:pPr>
+    </w:p>
+    <w:p>
+      <w:pPr>
+        <w:pStyle w:val="ListParagraph"/>
+        <w:rPr>
+          <w:color w:val="2F5496" w:themeColor="accent1" w:themeShade="BF"/>
+          <w:sz w:val="28"/>
+          <w:szCs w:val="28"/>
+        </w:rPr>
+      </w:pPr>
+      <w:r>
+        <w:rPr>
+          <w:noProof/>
+          <w:color w:val="2F5496" w:themeColor="accent1" w:themeShade="BF"/>
+          <w:sz w:val="28"/>
+          <w:szCs w:val="28"/>
+        </w:rPr>
+        <mc:AlternateContent>
+          <mc:Choice Requires="wps">
+            <w:drawing>
+              <wp:anchor distT="0" distB="0" distL="114300" distR="114300" simplePos="0" relativeHeight="251755520" behindDoc="0" locked="0" layoutInCell="1" allowOverlap="1" wp14:anchorId="692340D2" wp14:editId="1DB37549">
+                <wp:simplePos x="0" y="0"/>
+                <wp:positionH relativeFrom="column">
+                  <wp:posOffset>6987540</wp:posOffset>
+                </wp:positionH>
+                <wp:positionV relativeFrom="paragraph">
+                  <wp:posOffset>248285</wp:posOffset>
+                </wp:positionV>
+                <wp:extent cx="1821180" cy="1394460"/>
+                <wp:effectExtent l="0" t="0" r="26670" b="15240"/>
+                <wp:wrapNone/>
+                <wp:docPr id="75" name="Flowchart: Document 75"/>
+                <wp:cNvGraphicFramePr/>
+                <a:graphic xmlns:a="http://schemas.openxmlformats.org/drawingml/2006/main">
+                  <a:graphicData uri="http://schemas.microsoft.com/office/word/2010/wordprocessingShape">
+                    <wps:wsp>
+                      <wps:cNvSpPr/>
+                      <wps:spPr>
+                        <a:xfrm>
+                          <a:off x="0" y="0"/>
+                          <a:ext cx="1821180" cy="1394460"/>
+                        </a:xfrm>
+                        <a:prstGeom prst="flowChartDocument">
+                          <a:avLst/>
+                        </a:prstGeom>
+                      </wps:spPr>
+                      <wps:style>
+                        <a:lnRef idx="2">
+                          <a:schemeClr val="accent1">
+                            <a:shade val="50000"/>
+                          </a:schemeClr>
+                        </a:lnRef>
+                        <a:fillRef idx="1">
+                          <a:schemeClr val="accent1"/>
+                        </a:fillRef>
+                        <a:effectRef idx="0">
+                          <a:schemeClr val="accent1"/>
+                        </a:effectRef>
+                        <a:fontRef idx="minor">
+                          <a:schemeClr val="lt1"/>
+                        </a:fontRef>
+                      </wps:style>
+                      <wps:txbx>
+                        <w:txbxContent>
+                          <w:p>
+                            <w:pPr>
+                              <w:jc w:val="center"/>
+                            </w:pPr>
+                            <w:proofErr w:type="spellStart"/>
+                            <w:r>
+                              <w:t>Product</w:t>
+                            </w:r>
+                            <w:r>
+                              <w:t>Oracle</w:t>
+                            </w:r>
+                            <w:r>
+                              <w:t>Repos</w:t>
+                            </w:r>
+                            <w:proofErr w:type="spellEnd"/>
+                          </w:p>
+                        </w:txbxContent>
+                      </wps:txbx>
+                      <wps:bodyPr rot="0" spcFirstLastPara="0" vertOverflow="overflow" horzOverflow="overflow" vert="horz" wrap="square" lIns="91440" tIns="45720" rIns="91440" bIns="45720" numCol="1" spcCol="0" rtlCol="0" fromWordArt="0" anchor="ctr" anchorCtr="0" forceAA="0" compatLnSpc="1">
+                        <a:prstTxWarp prst="textNoShape">
+                          <a:avLst/>
+                        </a:prstTxWarp>
+                        <a:noAutofit/>
+                      </wps:bodyPr>
+                    </wps:wsp>
+                  </a:graphicData>
+                </a:graphic>
+              </wp:anchor>
+            </w:drawing>
+          </mc:Choice>
+          <mc:Fallback>
+            <w:pict>
+              <v:shape w14:anchorId="692340D2" id="Flowchart: Document 75" o:spid="_x0000_s1067" type="#_x0000_t114" style="position:absolute;left:0;text-align:left;margin-left:550.2pt;margin-top:19.55pt;width:143.4pt;height:109.8pt;z-index:251755520;visibility:visible;mso-wrap-style:square;mso-wrap-distance-left:9pt;mso-wrap-distance-top:0;mso-wrap-distance-right:9pt;mso-wrap-distance-bottom:0;mso-position-horizontal:absolute;mso-position-horizontal-relative:text;mso-position-vertical:absolute;mso-position-vertical-relative:text;v-text-anchor:middle" o:gfxdata="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" fillcolor="#4472c4 [3204]" strokecolor="#1f3763 [1604]" strokeweight="1pt">
+                <v:textbox>
+                  <w:txbxContent>
+                    <w:p>
+                      <w:pPr>
+                        <w:jc w:val="center"/>
+                      </w:pPr>
+                      <w:proofErr w:type="spellStart"/>
+                      <w:r>
+                        <w:t>Product</w:t>
+                      </w:r>
+                      <w:r>
+                        <w:t>Oracle</w:t>
+                      </w:r>
+                      <w:r>
+                        <w:t>Repos</w:t>
+                      </w:r>
+                      <w:proofErr w:type="spellEnd"/>
+                    </w:p>
+                  </w:txbxContent>
+                </v:textbox>
+              </v:shape>
+            </w:pict>
+          </mc:Fallback>
+        </mc:AlternateContent>
+      </w:r>
+    </w:p>
+    <w:p>
+      <w:pPr>
+        <w:rPr>
+          <w:color w:val="2F5496" w:themeColor="accent1" w:themeShade="BF"/>
+          <w:sz w:val="28"/>
+          <w:szCs w:val="28"/>
+        </w:rPr>
+      </w:pPr>
+    </w:p>
+    <w:p>
+      <w:pPr>
+        <w:rPr>
+          <w:color w:val="2F5496" w:themeColor="accent1" w:themeShade="BF"/>
+          <w:sz w:val="28"/>
+          <w:szCs w:val="28"/>
+        </w:rPr>
+      </w:pPr>
+    </w:p>
+    <w:p>
+      <w:pPr>
+        <w:rPr>
+          <w:color w:val="2F5496" w:themeColor="accent1" w:themeShade="BF"/>
+          <w:sz w:val="28"/>
+          <w:szCs w:val="28"/>
+        </w:rPr>
+      </w:pPr>
+    </w:p>
+    <w:p>
+      <w:pPr>
+        <w:rPr>
+          <w:color w:val="2F5496" w:themeColor="accent1" w:themeShade="BF"/>
+          <w:sz w:val="28"/>
+          <w:szCs w:val="28"/>
+        </w:rPr>
+      </w:pPr>
+    </w:p>
+    <w:p>
+      <w:pPr>
+        <w:rPr>
+          <w:color w:val="2F5496" w:themeColor="accent1" w:themeShade="BF"/>
+          <w:sz w:val="28"/>
+          <w:szCs w:val="28"/>
+        </w:rPr>
+      </w:pPr>
+    </w:p>
+    <w:p>
+      <w:pPr>
+        <w:rPr>
+          <w:color w:val="2F5496" w:themeColor="accent1" w:themeShade="BF"/>
+          <w:sz w:val="28"/>
+          <w:szCs w:val="28"/>
+        </w:rPr>
+      </w:pPr>
+    </w:p>
+    <w:p>
+      <w:pPr>
+        <w:rPr>
+          <w:color w:val="2F5496" w:themeColor="accent1" w:themeShade="BF"/>
+          <w:sz w:val="28"/>
+          <w:szCs w:val="28"/>
+        </w:rPr>
+      </w:pPr>
+      <w:r>
+        <w:rPr>
+          <w:color w:val="2F5496" w:themeColor="accent1" w:themeShade="BF"/>
+          <w:sz w:val="28"/>
+          <w:szCs w:val="28"/>
+        </w:rPr>
+        <w:lastRenderedPageBreak/>
+        <w:t>Dependency Injection</w:t>
+      </w:r>
+    </w:p>
+    <w:p>
+      <w:pPr>
+        <w:rPr>
+          <w:color w:val="2F5496" w:themeColor="accent1" w:themeShade="BF"/>
+          <w:sz w:val="28"/>
+          <w:szCs w:val="28"/>
+        </w:rPr>
+      </w:pPr>
+    </w:p>
+    <w:p>
+      <w:pPr>
+        <w:pStyle w:val="ListParagraph"/>
+        <w:numPr>
+          <w:ilvl w:val="0"/>
+          <w:numId w:val="1"/>
+        </w:numPr>
+        <w:rPr>
+          <w:color w:val="2F5496" w:themeColor="accent1" w:themeShade="BF"/>
+          <w:sz w:val="28"/>
+          <w:szCs w:val="28"/>
+        </w:rPr>
+      </w:pPr>
+      <w:r>
+        <w:rPr>
+          <w:color w:val="2F5496" w:themeColor="accent1" w:themeShade="BF"/>
+          <w:sz w:val="28"/>
+          <w:szCs w:val="28"/>
+        </w:rPr>
+        <w:t>We use Mechanism of Constructor Injection</w:t>
+      </w:r>
+    </w:p>
+    <w:p>
+      <w:pPr>
+        <w:pStyle w:val="ListParagraph"/>
+        <w:numPr>
+          <w:ilvl w:val="0"/>
+          <w:numId w:val="1"/>
+        </w:numPr>
+        <w:rPr>
+          <w:color w:val="2F5496" w:themeColor="accent1" w:themeShade="BF"/>
+          <w:sz w:val="28"/>
+          <w:szCs w:val="28"/>
+        </w:rPr>
+      </w:pPr>
+      <w:r>
+        <w:rPr>
+          <w:color w:val="2F5496" w:themeColor="accent1" w:themeShade="BF"/>
+          <w:sz w:val="28"/>
+          <w:szCs w:val="28"/>
+        </w:rPr>
+        <w:t xml:space="preserve">It makes your </w:t>
+      </w:r>
+      <w:r>
+        <w:rPr>
+          <w:color w:val="2F5496" w:themeColor="accent1" w:themeShade="BF"/>
+          <w:sz w:val="28"/>
+          <w:szCs w:val="28"/>
+          <w:highlight w:val="yellow"/>
+        </w:rPr>
+        <w:t>application loosely coupled</w:t>
+      </w:r>
+    </w:p>
+    <w:p>
+      <w:pPr>
+        <w:pStyle w:val="ListParagraph"/>
+        <w:numPr>
+          <w:ilvl w:val="0"/>
+          <w:numId w:val="1"/>
+        </w:numPr>
+        <w:rPr>
+          <w:color w:val="2F5496" w:themeColor="accent1" w:themeShade="BF"/>
+          <w:sz w:val="28"/>
+          <w:szCs w:val="28"/>
+        </w:rPr>
+      </w:pPr>
+      <w:r>
+        <w:rPr>
+          <w:color w:val="2F5496" w:themeColor="accent1" w:themeShade="BF"/>
+          <w:sz w:val="28"/>
+          <w:szCs w:val="28"/>
+        </w:rPr>
+        <w:t>It makes your code unit testable</w:t>
+      </w:r>
+    </w:p>
+    <w:p>
+      <w:pPr>
+        <w:rPr>
+          <w:color w:val="2F5496" w:themeColor="accent1" w:themeShade="BF"/>
+          <w:sz w:val="28"/>
+          <w:szCs w:val="28"/>
+        </w:rPr>
+      </w:pPr>
+    </w:p>
+    <w:p>
+      <w:pPr>
+        <w:pStyle w:val="ListParagraph"/>
+        <w:numPr>
+          <w:ilvl w:val="0"/>
+          <w:numId w:val="15"/>
+        </w:numPr>
+        <w:rPr>
+          <w:color w:val="2F5496" w:themeColor="accent1" w:themeShade="BF"/>
+          <w:sz w:val="28"/>
+          <w:szCs w:val="28"/>
+        </w:rPr>
+      </w:pPr>
+      <w:r>
+        <w:rPr>
+          <w:color w:val="2F5496" w:themeColor="accent1" w:themeShade="BF"/>
+          <w:sz w:val="28"/>
+          <w:szCs w:val="28"/>
+        </w:rPr>
+        <w:t xml:space="preserve">Interface :  </w:t>
+      </w:r>
+      <w:proofErr w:type="spellStart"/>
+      <w:r>
+        <w:rPr>
+          <w:color w:val="2F5496" w:themeColor="accent1" w:themeShade="BF"/>
+          <w:sz w:val="28"/>
+          <w:szCs w:val="28"/>
+        </w:rPr>
+        <w:t>Istorerepo</w:t>
+      </w:r>
+      <w:proofErr w:type="spellEnd"/>
+    </w:p>
+    <w:p>
+      <w:pPr>
+        <w:pStyle w:val="ListParagraph"/>
+        <w:numPr>
+          <w:ilvl w:val="0"/>
+          <w:numId w:val="15"/>
+        </w:numPr>
+        <w:rPr>
+          <w:color w:val="2F5496" w:themeColor="accent1" w:themeShade="BF"/>
+          <w:sz w:val="28"/>
+          <w:szCs w:val="28"/>
+        </w:rPr>
+      </w:pPr>
+      <w:r>
+        <w:rPr>
+          <w:color w:val="2F5496" w:themeColor="accent1" w:themeShade="BF"/>
+          <w:sz w:val="28"/>
+          <w:szCs w:val="28"/>
+        </w:rPr>
+        <w:t xml:space="preserve">Class who implement those interface: </w:t>
+      </w:r>
+      <w:proofErr w:type="spellStart"/>
+      <w:r>
+        <w:rPr>
+          <w:color w:val="2F5496" w:themeColor="accent1" w:themeShade="BF"/>
+          <w:sz w:val="28"/>
+          <w:szCs w:val="28"/>
+        </w:rPr>
+        <w:t>ProductInMemroy</w:t>
+      </w:r>
+      <w:proofErr w:type="spellEnd"/>
+    </w:p>
+    <w:p>
+      <w:pPr>
+        <w:pStyle w:val="ListParagraph"/>
+        <w:numPr>
+          <w:ilvl w:val="0"/>
+          <w:numId w:val="15"/>
+        </w:numPr>
+        <w:rPr>
+          <w:color w:val="2F5496" w:themeColor="accent1" w:themeShade="BF"/>
+          <w:sz w:val="28"/>
+          <w:szCs w:val="28"/>
+        </w:rPr>
+      </w:pPr>
+      <w:r>
+        <w:rPr>
+          <w:color w:val="2F5496" w:themeColor="accent1" w:themeShade="BF"/>
+          <w:sz w:val="28"/>
+          <w:szCs w:val="28"/>
+        </w:rPr>
+        <w:t xml:space="preserve">Controller Use </w:t>
+      </w:r>
+      <w:proofErr w:type="spellStart"/>
+      <w:r>
+        <w:rPr>
+          <w:color w:val="2F5496" w:themeColor="accent1" w:themeShade="BF"/>
+          <w:sz w:val="28"/>
+          <w:szCs w:val="28"/>
+        </w:rPr>
+        <w:t>Ctor</w:t>
+      </w:r>
+      <w:proofErr w:type="spellEnd"/>
+      <w:r>
+        <w:rPr>
+          <w:color w:val="2F5496" w:themeColor="accent1" w:themeShade="BF"/>
+          <w:sz w:val="28"/>
+          <w:szCs w:val="28"/>
+        </w:rPr>
+        <w:t xml:space="preserve"> Injection Add to pass Dependent Object</w:t>
+      </w:r>
+    </w:p>
+    <w:p>
+      <w:pPr>
+        <w:pStyle w:val="ListParagraph"/>
+        <w:rPr>
+          <w:color w:val="2F5496" w:themeColor="accent1" w:themeShade="BF"/>
+          <w:sz w:val="28"/>
+          <w:szCs w:val="28"/>
+        </w:rPr>
+      </w:pPr>
+    </w:p>
+    <w:p>
+      <w:pPr>
+        <w:autoSpaceDE w:val="0"/>
+        <w:autoSpaceDN w:val="0"/>
+        <w:adjustRightInd w:val="0"/>
+        <w:spacing w:after="0" w:line="240" w:lineRule="auto"/>
+        <w:rPr>
+          <w:rFonts w:ascii="Consolas" w:hAnsi="Consolas" w:cs="Consolas"/>
+          <w:color w:val="000000"/>
+          <w:sz w:val="19"/>
+          <w:szCs w:val="19"/>
+        </w:rPr>
+      </w:pPr>
+      <w:r>
+        <w:rPr>
+          <w:rFonts w:ascii="Consolas" w:hAnsi="Consolas" w:cs="Consolas"/>
+          <w:color w:val="0000FF"/>
+          <w:sz w:val="19"/>
+          <w:szCs w:val="19"/>
+        </w:rPr>
+        <w:t>private</w:t>
+      </w:r>
+      <w:r>
+        <w:rPr>
+          <w:rFonts w:ascii="Consolas" w:hAnsi="Consolas" w:cs="Consolas"/>
+          <w:color w:val="000000"/>
+          <w:sz w:val="19"/>
+          <w:szCs w:val="19"/>
+        </w:rPr>
+        <w:t xml:space="preserve"> </w:t>
+      </w:r>
+      <w:proofErr w:type="spellStart"/>
+      <w:r>
+        <w:rPr>
+          <w:rFonts w:ascii="Consolas" w:hAnsi="Consolas" w:cs="Consolas"/>
+          <w:color w:val="0000FF"/>
+          <w:sz w:val="19"/>
+          <w:szCs w:val="19"/>
+        </w:rPr>
+        <w:t>readonly</w:t>
+      </w:r>
+      <w:proofErr w:type="spellEnd"/>
+      <w:r>
+        <w:rPr>
+          <w:rFonts w:ascii="Consolas" w:hAnsi="Consolas" w:cs="Consolas"/>
+          <w:color w:val="000000"/>
+          <w:sz w:val="19"/>
+          <w:szCs w:val="19"/>
+        </w:rPr>
+        <w:t xml:space="preserve"> </w:t>
+      </w:r>
+      <w:proofErr w:type="spellStart"/>
+      <w:r>
+        <w:rPr>
+          <w:rFonts w:ascii="Consolas" w:hAnsi="Consolas" w:cs="Consolas"/>
+          <w:color w:val="000000"/>
+          <w:sz w:val="19"/>
+          <w:szCs w:val="19"/>
+        </w:rPr>
+        <w:t>IStoreRepository</w:t>
+      </w:r>
+      <w:proofErr w:type="spellEnd"/>
+      <w:r>
+        <w:rPr>
+          <w:rFonts w:ascii="Consolas" w:hAnsi="Consolas" w:cs="Consolas"/>
+          <w:color w:val="000000"/>
+          <w:sz w:val="19"/>
+          <w:szCs w:val="19"/>
+        </w:rPr>
+        <w:t xml:space="preserve"> _repository;</w:t>
+      </w:r>
+    </w:p>
+    <w:p>
+      <w:pPr>
+        <w:autoSpaceDE w:val="0"/>
+        <w:autoSpaceDN w:val="0"/>
+        <w:adjustRightInd w:val="0"/>
+        <w:spacing w:after="0" w:line="240" w:lineRule="auto"/>
+        <w:rPr>
+          <w:rFonts w:ascii="Consolas" w:hAnsi="Consolas" w:cs="Consolas"/>
+          <w:color w:val="000000"/>
+          <w:sz w:val="19"/>
+          <w:szCs w:val="19"/>
+        </w:rPr>
+      </w:pPr>
+    </w:p>
+    <w:p>
+      <w:pPr>
+        <w:autoSpaceDE w:val="0"/>
+        <w:autoSpaceDN w:val="0"/>
+        <w:adjustRightInd w:val="0"/>
+        <w:spacing w:after="0" w:line="240" w:lineRule="auto"/>
+        <w:rPr>
+          <w:rFonts w:ascii="Consolas" w:hAnsi="Consolas" w:cs="Consolas"/>
+          <w:color w:val="000000"/>
+          <w:sz w:val="19"/>
+          <w:szCs w:val="19"/>
+        </w:rPr>
+      </w:pPr>
+      <w:r>
+        <w:rPr>
+          <w:rFonts w:ascii="Consolas" w:hAnsi="Consolas" w:cs="Consolas"/>
+          <w:color w:val="000000"/>
+          <w:sz w:val="19"/>
+          <w:szCs w:val="19"/>
+        </w:rPr>
+        <w:t xml:space="preserve">        </w:t>
+      </w:r>
+      <w:r>
+        <w:rPr>
+          <w:rFonts w:ascii="Consolas" w:hAnsi="Consolas" w:cs="Consolas"/>
+          <w:color w:val="008000"/>
+          <w:sz w:val="19"/>
+          <w:szCs w:val="19"/>
+        </w:rPr>
+        <w:t xml:space="preserve">// </w:t>
+      </w:r>
+      <w:proofErr w:type="spellStart"/>
+      <w:r>
+        <w:rPr>
+          <w:rFonts w:ascii="Consolas" w:hAnsi="Consolas" w:cs="Consolas"/>
+          <w:color w:val="008000"/>
+          <w:sz w:val="19"/>
+          <w:szCs w:val="19"/>
+        </w:rPr>
+        <w:t>Ctor</w:t>
+      </w:r>
+      <w:proofErr w:type="spellEnd"/>
+      <w:r>
+        <w:rPr>
+          <w:rFonts w:ascii="Consolas" w:hAnsi="Consolas" w:cs="Consolas"/>
+          <w:color w:val="008000"/>
+          <w:sz w:val="19"/>
+          <w:szCs w:val="19"/>
+        </w:rPr>
+        <w:t xml:space="preserve"> Injection</w:t>
+      </w:r>
+    </w:p>
+    <w:p>
+      <w:pPr>
+        <w:autoSpaceDE w:val="0"/>
+        <w:autoSpaceDN w:val="0"/>
+        <w:adjustRightInd w:val="0"/>
+        <w:spacing w:after="0" w:line="240" w:lineRule="auto"/>
+        <w:rPr>
+          <w:rFonts w:ascii="Consolas" w:hAnsi="Consolas" w:cs="Consolas"/>
+          <w:color w:val="000000"/>
+          <w:sz w:val="19"/>
+          <w:szCs w:val="19"/>
+        </w:rPr>
+      </w:pPr>
+      <w:r>
+        <w:rPr>
+          <w:rFonts w:ascii="Consolas" w:hAnsi="Consolas" w:cs="Consolas"/>
+          <w:color w:val="000000"/>
+          <w:sz w:val="19"/>
+          <w:szCs w:val="19"/>
+        </w:rPr>
+        <w:t xml:space="preserve">        </w:t>
+      </w:r>
+      <w:r>
+        <w:rPr>
+          <w:rFonts w:ascii="Consolas" w:hAnsi="Consolas" w:cs="Consolas"/>
+          <w:color w:val="0000FF"/>
+          <w:sz w:val="19"/>
+          <w:szCs w:val="19"/>
+        </w:rPr>
+        <w:t>public</w:t>
+      </w:r>
+      <w:r>
+        <w:rPr>
+          <w:rFonts w:ascii="Consolas" w:hAnsi="Consolas" w:cs="Consolas"/>
+          <w:color w:val="000000"/>
+          <w:sz w:val="19"/>
+          <w:szCs w:val="19"/>
+        </w:rPr>
+        <w:t xml:space="preserve"> </w:t>
+      </w:r>
+      <w:proofErr w:type="spellStart"/>
+      <w:r>
+        <w:rPr>
+          <w:rFonts w:ascii="Consolas" w:hAnsi="Consolas" w:cs="Consolas"/>
+          <w:color w:val="2B91AF"/>
+          <w:sz w:val="19"/>
+          <w:szCs w:val="19"/>
+        </w:rPr>
+        <w:t>HomeController</w:t>
+      </w:r>
+      <w:proofErr w:type="spellEnd"/>
+      <w:r>
+        <w:rPr>
+          <w:rFonts w:ascii="Consolas" w:hAnsi="Consolas" w:cs="Consolas"/>
+          <w:color w:val="000000"/>
+          <w:sz w:val="19"/>
+          <w:szCs w:val="19"/>
+        </w:rPr>
+        <w:t>(</w:t>
+      </w:r>
+      <w:proofErr w:type="spellStart"/>
+      <w:r>
+        <w:rPr>
+          <w:rFonts w:ascii="Consolas" w:hAnsi="Consolas" w:cs="Consolas"/>
+          <w:color w:val="000000"/>
+          <w:sz w:val="19"/>
+          <w:szCs w:val="19"/>
+        </w:rPr>
+        <w:t>IStoreRepository</w:t>
+      </w:r>
+      <w:proofErr w:type="spellEnd"/>
+      <w:r>
+        <w:rPr>
+          <w:rFonts w:ascii="Consolas" w:hAnsi="Consolas" w:cs="Consolas"/>
+          <w:color w:val="000000"/>
+          <w:sz w:val="19"/>
+          <w:szCs w:val="19"/>
+        </w:rPr>
+        <w:t xml:space="preserve"> repository)</w:t>
+      </w:r>
+    </w:p>
+    <w:p>
+      <w:pPr>
+        <w:autoSpaceDE w:val="0"/>
+        <w:autoSpaceDN w:val="0"/>
+        <w:adjustRightInd w:val="0"/>
+        <w:spacing w:after="0" w:line="240" w:lineRule="auto"/>
+        <w:rPr>
+          <w:rFonts w:ascii="Consolas" w:hAnsi="Consolas" w:cs="Consolas"/>
+          <w:color w:val="000000"/>
+          <w:sz w:val="19"/>
+          <w:szCs w:val="19"/>
+        </w:rPr>
+      </w:pPr>
+      <w:r>
+        <w:rPr>
+          <w:rFonts w:ascii="Consolas" w:hAnsi="Consolas" w:cs="Consolas"/>
+          <w:color w:val="000000"/>
+          <w:sz w:val="19"/>
+          <w:szCs w:val="19"/>
+        </w:rPr>
+        <w:t xml:space="preserve">        {</w:t>
+      </w:r>
+    </w:p>
+    <w:p>
+      <w:pPr>
+        <w:autoSpaceDE w:val="0"/>
+        <w:autoSpaceDN w:val="0"/>
+        <w:adjustRightInd w:val="0"/>
+        <w:spacing w:after="0" w:line="240" w:lineRule="auto"/>
+        <w:rPr>
+          <w:rFonts w:ascii="Consolas" w:hAnsi="Consolas" w:cs="Consolas"/>
+          <w:color w:val="000000"/>
+          <w:sz w:val="19"/>
+          <w:szCs w:val="19"/>
+        </w:rPr>
+      </w:pPr>
+      <w:r>
+        <w:rPr>
+          <w:rFonts w:ascii="Consolas" w:hAnsi="Consolas" w:cs="Consolas"/>
+          <w:color w:val="000000"/>
+          <w:sz w:val="19"/>
+          <w:szCs w:val="19"/>
+        </w:rPr>
+        <w:t xml:space="preserve">            _repository = repository;</w:t>
+      </w:r>
+    </w:p>
+    <w:p>
+      <w:pPr>
+        <w:pStyle w:val="ListParagraph"/>
+        <w:rPr>
+          <w:color w:val="2F5496" w:themeColor="accent1" w:themeShade="BF"/>
+          <w:sz w:val="28"/>
+          <w:szCs w:val="28"/>
+        </w:rPr>
+      </w:pPr>
+      <w:r>
+        <w:rPr>
+          <w:rFonts w:ascii="Consolas" w:hAnsi="Consolas" w:cs="Consolas"/>
+          <w:color w:val="000000"/>
+          <w:sz w:val="19"/>
+          <w:szCs w:val="19"/>
+        </w:rPr>
+        <w:t xml:space="preserve">        }</w:t>
+      </w:r>
+    </w:p>
+    <w:p>
+      <w:pPr>
+        <w:pStyle w:val="ListParagraph"/>
+        <w:numPr>
+          <w:ilvl w:val="0"/>
+          <w:numId w:val="15"/>
+        </w:numPr>
+        <w:rPr>
+          <w:color w:val="2F5496" w:themeColor="accent1" w:themeShade="BF"/>
+          <w:sz w:val="28"/>
+          <w:szCs w:val="28"/>
+        </w:rPr>
+      </w:pPr>
+      <w:r>
+        <w:rPr>
+          <w:color w:val="2F5496" w:themeColor="accent1" w:themeShade="BF"/>
+          <w:sz w:val="28"/>
+          <w:szCs w:val="28"/>
+        </w:rPr>
+        <w:t>Associate interface with the client he is pointing to.</w:t>
+      </w:r>
+    </w:p>
+    <w:p>
+      <w:pPr>
+        <w:rPr>
+          <w:rFonts w:ascii="Consolas" w:hAnsi="Consolas" w:cs="Consolas"/>
+          <w:color w:val="000000"/>
+          <w:sz w:val="19"/>
+          <w:szCs w:val="19"/>
+        </w:rPr>
+      </w:pPr>
+      <w:r>
+        <w:rPr>
+          <w:color w:val="2F5496" w:themeColor="accent1" w:themeShade="BF"/>
+          <w:sz w:val="28"/>
+          <w:szCs w:val="28"/>
+        </w:rPr>
+        <w:t xml:space="preserve">    </w:t>
+      </w:r>
+      <w:r>
+        <w:rPr>
+          <w:rFonts w:ascii="Consolas" w:hAnsi="Consolas" w:cs="Consolas"/>
+          <w:color w:val="000000"/>
+          <w:sz w:val="19"/>
+          <w:szCs w:val="19"/>
+        </w:rPr>
+        <w:t xml:space="preserve">   </w:t>
+      </w:r>
+      <w:proofErr w:type="spellStart"/>
+      <w:r>
+        <w:rPr>
+          <w:rFonts w:ascii="Consolas" w:hAnsi="Consolas" w:cs="Consolas"/>
+          <w:color w:val="000000"/>
+          <w:sz w:val="19"/>
+          <w:szCs w:val="19"/>
+        </w:rPr>
+        <w:t>services.AddScoped</w:t>
+      </w:r>
+      <w:proofErr w:type="spellEnd"/>
+      <w:r>
+        <w:rPr>
+          <w:rFonts w:ascii="Consolas" w:hAnsi="Consolas" w:cs="Consolas"/>
+          <w:color w:val="000000"/>
+          <w:sz w:val="19"/>
+          <w:szCs w:val="19"/>
+        </w:rPr>
+        <w:t>&lt;</w:t>
+      </w:r>
+      <w:proofErr w:type="spellStart"/>
+      <w:r>
+        <w:rPr>
+          <w:rFonts w:ascii="Consolas" w:hAnsi="Consolas" w:cs="Consolas"/>
+          <w:color w:val="000000"/>
+          <w:sz w:val="19"/>
+          <w:szCs w:val="19"/>
+        </w:rPr>
+        <w:t>IStoreRepository</w:t>
+      </w:r>
+      <w:proofErr w:type="spellEnd"/>
+      <w:r>
+        <w:rPr>
+          <w:rFonts w:ascii="Consolas" w:hAnsi="Consolas" w:cs="Consolas"/>
+          <w:color w:val="000000"/>
+          <w:sz w:val="19"/>
+          <w:szCs w:val="19"/>
+        </w:rPr>
+        <w:t xml:space="preserve">, </w:t>
+      </w:r>
+      <w:proofErr w:type="spellStart"/>
+      <w:r>
+        <w:rPr>
+          <w:rFonts w:ascii="Consolas" w:hAnsi="Consolas" w:cs="Consolas"/>
+          <w:color w:val="000000"/>
+          <w:sz w:val="19"/>
+          <w:szCs w:val="19"/>
+        </w:rPr>
+        <w:t>ProductIOracleepository</w:t>
+      </w:r>
+      <w:proofErr w:type="spellEnd"/>
+      <w:r>
+        <w:rPr>
+          <w:rFonts w:ascii="Consolas" w:hAnsi="Consolas" w:cs="Consolas"/>
+          <w:color w:val="000000"/>
+          <w:sz w:val="19"/>
+          <w:szCs w:val="19"/>
+        </w:rPr>
+        <w:t>&gt;();</w:t>
+      </w:r>
+    </w:p>
+    <w:p>
+      <w:pPr>
+        <w:rPr>
+          <w:rFonts w:ascii="Consolas" w:hAnsi="Consolas" w:cs="Consolas"/>
+          <w:color w:val="000000"/>
+          <w:sz w:val="19"/>
+          <w:szCs w:val="19"/>
+        </w:rPr>
+      </w:pPr>
+    </w:p>
+    <w:p>
+      <w:pPr>
+        <w:rPr>
+          <w:color w:val="2F5496" w:themeColor="accent1" w:themeShade="BF"/>
+          <w:sz w:val="28"/>
+          <w:szCs w:val="28"/>
+        </w:rPr>
+      </w:pPr>
+    </w:p>
+    <w:p>
+      <w:pPr>
+        <w:rPr>
+          <w:color w:val="2F5496" w:themeColor="accent1" w:themeShade="BF"/>
+          <w:sz w:val="28"/>
+          <w:szCs w:val="28"/>
+        </w:rPr>
+      </w:pPr>
+    </w:p>
+    <w:p>
+      <w:pPr>
+        <w:pStyle w:val="ListParagraph"/>
+        <w:numPr>
+          <w:ilvl w:val="0"/>
+          <w:numId w:val="1"/>
+        </w:numPr>
+        <w:rPr>
+          <w:color w:val="2F5496" w:themeColor="accent1" w:themeShade="BF"/>
+          <w:sz w:val="28"/>
+          <w:szCs w:val="28"/>
+        </w:rPr>
+      </w:pPr>
+      <w:r>
+        <w:rPr>
+          <w:color w:val="2F5496" w:themeColor="accent1" w:themeShade="BF"/>
+          <w:sz w:val="28"/>
+          <w:szCs w:val="28"/>
+        </w:rPr>
+        <w:t>CRUD :Operation</w:t>
+      </w:r>
+    </w:p>
+    <w:p>
+      <w:pPr>
+        <w:pStyle w:val="ListParagraph"/>
+        <w:numPr>
+          <w:ilvl w:val="0"/>
+          <w:numId w:val="1"/>
+        </w:numPr>
+        <w:rPr>
+          <w:color w:val="2F5496" w:themeColor="accent1" w:themeShade="BF"/>
+          <w:sz w:val="28"/>
+          <w:szCs w:val="28"/>
+        </w:rPr>
+      </w:pPr>
+      <w:r>
+        <w:rPr>
+          <w:color w:val="2F5496" w:themeColor="accent1" w:themeShade="BF"/>
+          <w:sz w:val="28"/>
+          <w:szCs w:val="28"/>
+        </w:rPr>
+        <w:lastRenderedPageBreak/>
+        <w:t>Pagination</w:t>
+      </w:r>
+    </w:p>
+    <w:p>
+      <w:pPr>
+        <w:pStyle w:val="ListParagraph"/>
+        <w:numPr>
+          <w:ilvl w:val="0"/>
+          <w:numId w:val="1"/>
+        </w:numPr>
+        <w:rPr>
+          <w:color w:val="2F5496" w:themeColor="accent1" w:themeShade="BF"/>
+          <w:sz w:val="28"/>
+          <w:szCs w:val="28"/>
+        </w:rPr>
+      </w:pPr>
+      <w:r>
+        <w:rPr>
+          <w:color w:val="2F5496" w:themeColor="accent1" w:themeShade="BF"/>
+          <w:sz w:val="28"/>
+          <w:szCs w:val="28"/>
+        </w:rPr>
+        <w:t>Connect with SQL Database</w:t>
+      </w:r>
+    </w:p>
+    <w:p>
+      <w:pPr>
+        <w:rPr>
+          <w:color w:val="2F5496" w:themeColor="accent1" w:themeShade="BF"/>
+          <w:sz w:val="28"/>
+          <w:szCs w:val="28"/>
+        </w:rPr>
+      </w:pPr>
+    </w:p>
+    <w:p>
+      <w:pPr>
+        <w:rPr>
+          <w:color w:val="2F5496" w:themeColor="accent1" w:themeShade="BF"/>
+          <w:sz w:val="28"/>
+          <w:szCs w:val="28"/>
+        </w:rPr>
+      </w:pPr>
     </w:p>
     <w:p>
       <w:pPr>
@@ -9728,9 +13270,9 @@
     </w:lvl>
   </w:abstractNum>
   <w:abstractNum w:abstractNumId="3" w15:restartNumberingAfterBreak="0">
-    <w:nsid w:val="1B9E2F24"/>
+    <w:nsid w:val="16766800"/>
     <w:multiLevelType w:val="hybridMultilevel"/>
-    <w:tmpl w:val="B284E4C6"/>
+    <w:tmpl w:val="B86A2FDC"/>
     <w:lvl w:ilvl="0" w:tplc="4009000F">
       <w:start w:val="1"/>
       <w:numFmt w:val="decimal"/>
@@ -9817,6 +13359,95 @@
     </w:lvl>
   </w:abstractNum>
   <w:abstractNum w:abstractNumId="4" w15:restartNumberingAfterBreak="0">
+    <w:nsid w:val="1B9E2F24"/>
+    <w:multiLevelType w:val="hybridMultilevel"/>
+    <w:tmpl w:val="B284E4C6"/>
+    <w:lvl w:ilvl="0" w:tplc="4009000F">
+      <w:start w:val="1"/>
+      <w:numFmt w:val="decimal"/>
+      <w:lvlText w:val="%1."/>
+      <w:lvlJc w:val="left"/>
+      <w:pPr>
+        <w:ind w:left="720" w:hanging="360"/>
+      </w:pPr>
+      <w:rPr>
+        <w:rFonts w:hint="default"/>
+      </w:rPr>
+    </w:lvl>
+    <w:lvl w:ilvl="1" w:tplc="40090019" w:tentative="1">
+      <w:start w:val="1"/>
+      <w:numFmt w:val="lowerLetter"/>
+      <w:lvlText w:val="%2."/>
+      <w:lvlJc w:val="left"/>
+      <w:pPr>
+        <w:ind w:left="1440" w:hanging="360"/>
+      </w:pPr>
+    </w:lvl>
+    <w:lvl w:ilvl="2" w:tplc="4009001B" w:tentative="1">
+      <w:start w:val="1"/>
+      <w:numFmt w:val="lowerRoman"/>
+      <w:lvlText w:val="%3."/>
+      <w:lvlJc w:val="right"/>
+      <w:pPr>
+        <w:ind w:left="2160" w:hanging="180"/>
+      </w:pPr>
+    </w:lvl>
+    <w:lvl w:ilvl="3" w:tplc="4009000F" w:tentative="1">
+      <w:start w:val="1"/>
+      <w:numFmt w:val="decimal"/>
+      <w:lvlText w:val="%4."/>
+      <w:lvlJc w:val="left"/>
+      <w:pPr>
+        <w:ind w:left="2880" w:hanging="360"/>
+      </w:pPr>
+    </w:lvl>
+    <w:lvl w:ilvl="4" w:tplc="40090019" w:tentative="1">
+      <w:start w:val="1"/>
+      <w:numFmt w:val="lowerLetter"/>
+      <w:lvlText w:val="%5."/>
+      <w:lvlJc w:val="left"/>
+      <w:pPr>
+        <w:ind w:left="3600" w:hanging="360"/>
+      </w:pPr>
+    </w:lvl>
+    <w:lvl w:ilvl="5" w:tplc="4009001B" w:tentative="1">
+      <w:start w:val="1"/>
+      <w:numFmt w:val="lowerRoman"/>
+      <w:lvlText w:val="%6."/>
+      <w:lvlJc w:val="right"/>
+      <w:pPr>
+        <w:ind w:left="4320" w:hanging="180"/>
+      </w:pPr>
+    </w:lvl>
+    <w:lvl w:ilvl="6" w:tplc="4009000F" w:tentative="1">
+      <w:start w:val="1"/>
+      <w:numFmt w:val="decimal"/>
+      <w:lvlText w:val="%7."/>
+      <w:lvlJc w:val="left"/>
+      <w:pPr>
+        <w:ind w:left="5040" w:hanging="360"/>
+      </w:pPr>
+    </w:lvl>
+    <w:lvl w:ilvl="7" w:tplc="40090019" w:tentative="1">
+      <w:start w:val="1"/>
+      <w:numFmt w:val="lowerLetter"/>
+      <w:lvlText w:val="%8."/>
+      <w:lvlJc w:val="left"/>
+      <w:pPr>
+        <w:ind w:left="5760" w:hanging="360"/>
+      </w:pPr>
+    </w:lvl>
+    <w:lvl w:ilvl="8" w:tplc="4009001B" w:tentative="1">
+      <w:start w:val="1"/>
+      <w:numFmt w:val="lowerRoman"/>
+      <w:lvlText w:val="%9."/>
+      <w:lvlJc w:val="right"/>
+      <w:pPr>
+        <w:ind w:left="6480" w:hanging="180"/>
+      </w:pPr>
+    </w:lvl>
+  </w:abstractNum>
+  <w:abstractNum w:abstractNumId="5" w15:restartNumberingAfterBreak="0">
     <w:nsid w:val="1F13669F"/>
     <w:multiLevelType w:val="hybridMultilevel"/>
     <w:tmpl w:val="8C840896"/>
@@ -9928,7 +13559,7 @@
       </w:rPr>
     </w:lvl>
   </w:abstractNum>
-  <w:abstractNum w:abstractNumId="5" w15:restartNumberingAfterBreak="0">
+  <w:abstractNum w:abstractNumId="6" w15:restartNumberingAfterBreak="0">
     <w:nsid w:val="39104971"/>
     <w:multiLevelType w:val="hybridMultilevel"/>
     <w:tmpl w:val="B39CDEA8"/>
@@ -10017,17 +13648,17 @@
       </w:pPr>
     </w:lvl>
   </w:abstractNum>
-  <w:abstractNum w:abstractNumId="6" w15:restartNumberingAfterBreak="0">
-    <w:nsid w:val="4D671ECD"/>
+  <w:abstractNum w:abstractNumId="7" w15:restartNumberingAfterBreak="0">
+    <w:nsid w:val="44147FB1"/>
     <w:multiLevelType w:val="hybridMultilevel"/>
-    <w:tmpl w:val="9228A312"/>
-    <w:lvl w:ilvl="0" w:tplc="A1083F10">
+    <w:tmpl w:val="E9BEC942"/>
+    <w:lvl w:ilvl="0" w:tplc="4009000F">
       <w:start w:val="1"/>
       <w:numFmt w:val="decimal"/>
       <w:lvlText w:val="%1."/>
       <w:lvlJc w:val="left"/>
       <w:pPr>
-        <w:ind w:left="1080" w:hanging="360"/>
+        <w:ind w:left="720" w:hanging="360"/>
       </w:pPr>
       <w:rPr>
         <w:rFonts w:hint="default"/>
@@ -10039,7 +13670,7 @@
       <w:lvlText w:val="%2."/>
       <w:lvlJc w:val="left"/>
       <w:pPr>
-        <w:ind w:left="1800" w:hanging="360"/>
+        <w:ind w:left="1440" w:hanging="360"/>
       </w:pPr>
     </w:lvl>
     <w:lvl w:ilvl="2" w:tplc="4009001B" w:tentative="1">
@@ -10048,7 +13679,7 @@
       <w:lvlText w:val="%3."/>
       <w:lvlJc w:val="right"/>
       <w:pPr>
-        <w:ind w:left="2520" w:hanging="180"/>
+        <w:ind w:left="2160" w:hanging="180"/>
       </w:pPr>
     </w:lvl>
     <w:lvl w:ilvl="3" w:tplc="4009000F" w:tentative="1">
@@ -10057,7 +13688,7 @@
       <w:lvlText w:val="%4."/>
       <w:lvlJc w:val="left"/>
       <w:pPr>
-        <w:ind w:left="3240" w:hanging="360"/>
+        <w:ind w:left="2880" w:hanging="360"/>
       </w:pPr>
     </w:lvl>
     <w:lvl w:ilvl="4" w:tplc="40090019" w:tentative="1">
@@ -10066,7 +13697,7 @@
       <w:lvlText w:val="%5."/>
       <w:lvlJc w:val="left"/>
       <w:pPr>
-        <w:ind w:left="3960" w:hanging="360"/>
+        <w:ind w:left="3600" w:hanging="360"/>
       </w:pPr>
     </w:lvl>
     <w:lvl w:ilvl="5" w:tplc="4009001B" w:tentative="1">
@@ -10075,7 +13706,7 @@
       <w:lvlText w:val="%6."/>
       <w:lvlJc w:val="right"/>
       <w:pPr>
-        <w:ind w:left="4680" w:hanging="180"/>
+        <w:ind w:left="4320" w:hanging="180"/>
       </w:pPr>
     </w:lvl>
     <w:lvl w:ilvl="6" w:tplc="4009000F" w:tentative="1">
@@ -10084,7 +13715,7 @@
       <w:lvlText w:val="%7."/>
       <w:lvlJc w:val="left"/>
       <w:pPr>
-        <w:ind w:left="5400" w:hanging="360"/>
+        <w:ind w:left="5040" w:hanging="360"/>
       </w:pPr>
     </w:lvl>
     <w:lvl w:ilvl="7" w:tplc="40090019" w:tentative="1">
@@ -10093,7 +13724,7 @@
       <w:lvlText w:val="%8."/>
       <w:lvlJc w:val="left"/>
       <w:pPr>
-        <w:ind w:left="6120" w:hanging="360"/>
+        <w:ind w:left="5760" w:hanging="360"/>
       </w:pPr>
     </w:lvl>
     <w:lvl w:ilvl="8" w:tplc="4009001B" w:tentative="1">
@@ -10102,21 +13733,21 @@
       <w:lvlText w:val="%9."/>
       <w:lvlJc w:val="right"/>
       <w:pPr>
-        <w:ind w:left="6840" w:hanging="180"/>
+        <w:ind w:left="6480" w:hanging="180"/>
       </w:pPr>
     </w:lvl>
   </w:abstractNum>
-  <w:abstractNum w:abstractNumId="7" w15:restartNumberingAfterBreak="0">
-    <w:nsid w:val="4F2341C1"/>
+  <w:abstractNum w:abstractNumId="8" w15:restartNumberingAfterBreak="0">
+    <w:nsid w:val="44233843"/>
     <w:multiLevelType w:val="hybridMultilevel"/>
-    <w:tmpl w:val="927AE58C"/>
-    <w:lvl w:ilvl="0" w:tplc="5A8C117E">
+    <w:tmpl w:val="C9DED716"/>
+    <w:lvl w:ilvl="0" w:tplc="C0C4C068">
       <w:start w:val="1"/>
-      <w:numFmt w:val="lowerRoman"/>
+      <w:numFmt w:val="decimal"/>
       <w:lvlText w:val="%1."/>
       <w:lvlJc w:val="left"/>
       <w:pPr>
-        <w:ind w:left="1440" w:hanging="720"/>
+        <w:ind w:left="1080" w:hanging="360"/>
       </w:pPr>
       <w:rPr>
         <w:rFonts w:hint="default"/>
@@ -10195,17 +13826,17 @@
       </w:pPr>
     </w:lvl>
   </w:abstractNum>
-  <w:abstractNum w:abstractNumId="8" w15:restartNumberingAfterBreak="0">
-    <w:nsid w:val="66983319"/>
+  <w:abstractNum w:abstractNumId="9" w15:restartNumberingAfterBreak="0">
+    <w:nsid w:val="4D671ECD"/>
     <w:multiLevelType w:val="hybridMultilevel"/>
-    <w:tmpl w:val="F5F44614"/>
-    <w:lvl w:ilvl="0" w:tplc="D27C625C">
+    <w:tmpl w:val="9228A312"/>
+    <w:lvl w:ilvl="0" w:tplc="A1083F10">
       <w:start w:val="1"/>
-      <w:numFmt w:val="lowerRoman"/>
+      <w:numFmt w:val="decimal"/>
       <w:lvlText w:val="%1."/>
       <w:lvlJc w:val="left"/>
       <w:pPr>
-        <w:ind w:left="1800" w:hanging="720"/>
+        <w:ind w:left="1080" w:hanging="360"/>
       </w:pPr>
       <w:rPr>
         <w:rFonts w:hint="default"/>
@@ -10217,7 +13848,7 @@
       <w:lvlText w:val="%2."/>
       <w:lvlJc w:val="left"/>
       <w:pPr>
-        <w:ind w:left="2160" w:hanging="360"/>
+        <w:ind w:left="1800" w:hanging="360"/>
       </w:pPr>
     </w:lvl>
     <w:lvl w:ilvl="2" w:tplc="4009001B" w:tentative="1">
@@ -10226,7 +13857,7 @@
       <w:lvlText w:val="%3."/>
       <w:lvlJc w:val="right"/>
       <w:pPr>
-        <w:ind w:left="2880" w:hanging="180"/>
+        <w:ind w:left="2520" w:hanging="180"/>
       </w:pPr>
     </w:lvl>
     <w:lvl w:ilvl="3" w:tplc="4009000F" w:tentative="1">
@@ -10235,7 +13866,7 @@
       <w:lvlText w:val="%4."/>
       <w:lvlJc w:val="left"/>
       <w:pPr>
-        <w:ind w:left="3600" w:hanging="360"/>
+        <w:ind w:left="3240" w:hanging="360"/>
       </w:pPr>
     </w:lvl>
     <w:lvl w:ilvl="4" w:tplc="40090019" w:tentative="1">
@@ -10244,7 +13875,7 @@
       <w:lvlText w:val="%5."/>
       <w:lvlJc w:val="left"/>
       <w:pPr>
-        <w:ind w:left="4320" w:hanging="360"/>
+        <w:ind w:left="3960" w:hanging="360"/>
       </w:pPr>
     </w:lvl>
     <w:lvl w:ilvl="5" w:tplc="4009001B" w:tentative="1">
@@ -10253,7 +13884,7 @@
       <w:lvlText w:val="%6."/>
       <w:lvlJc w:val="right"/>
       <w:pPr>
-        <w:ind w:left="5040" w:hanging="180"/>
+        <w:ind w:left="4680" w:hanging="180"/>
       </w:pPr>
     </w:lvl>
     <w:lvl w:ilvl="6" w:tplc="4009000F" w:tentative="1">
@@ -10262,7 +13893,7 @@
       <w:lvlText w:val="%7."/>
       <w:lvlJc w:val="left"/>
       <w:pPr>
-        <w:ind w:left="5760" w:hanging="360"/>
+        <w:ind w:left="5400" w:hanging="360"/>
       </w:pPr>
     </w:lvl>
     <w:lvl w:ilvl="7" w:tplc="40090019" w:tentative="1">
@@ -10271,7 +13902,7 @@
       <w:lvlText w:val="%8."/>
       <w:lvlJc w:val="left"/>
       <w:pPr>
-        <w:ind w:left="6480" w:hanging="360"/>
+        <w:ind w:left="6120" w:hanging="360"/>
       </w:pPr>
     </w:lvl>
     <w:lvl w:ilvl="8" w:tplc="4009001B" w:tentative="1">
@@ -10280,21 +13911,21 @@
       <w:lvlText w:val="%9."/>
       <w:lvlJc w:val="right"/>
       <w:pPr>
-        <w:ind w:left="7200" w:hanging="180"/>
+        <w:ind w:left="6840" w:hanging="180"/>
       </w:pPr>
     </w:lvl>
   </w:abstractNum>
-  <w:abstractNum w:abstractNumId="9" w15:restartNumberingAfterBreak="0">
-    <w:nsid w:val="71760A0A"/>
+  <w:abstractNum w:abstractNumId="10" w15:restartNumberingAfterBreak="0">
+    <w:nsid w:val="4F2341C1"/>
     <w:multiLevelType w:val="hybridMultilevel"/>
-    <w:tmpl w:val="E86894FE"/>
-    <w:lvl w:ilvl="0" w:tplc="4009000F">
+    <w:tmpl w:val="927AE58C"/>
+    <w:lvl w:ilvl="0" w:tplc="5A8C117E">
       <w:start w:val="1"/>
-      <w:numFmt w:val="decimal"/>
+      <w:numFmt w:val="lowerRoman"/>
       <w:lvlText w:val="%1."/>
       <w:lvlJc w:val="left"/>
       <w:pPr>
-        <w:ind w:left="720" w:hanging="360"/>
+        <w:ind w:left="1440" w:hanging="720"/>
       </w:pPr>
       <w:rPr>
         <w:rFonts w:hint="default"/>
@@ -10306,7 +13937,7 @@
       <w:lvlText w:val="%2."/>
       <w:lvlJc w:val="left"/>
       <w:pPr>
-        <w:ind w:left="1440" w:hanging="360"/>
+        <w:ind w:left="1800" w:hanging="360"/>
       </w:pPr>
     </w:lvl>
     <w:lvl w:ilvl="2" w:tplc="4009001B" w:tentative="1">
@@ -10315,7 +13946,7 @@
       <w:lvlText w:val="%3."/>
       <w:lvlJc w:val="right"/>
       <w:pPr>
-        <w:ind w:left="2160" w:hanging="180"/>
+        <w:ind w:left="2520" w:hanging="180"/>
       </w:pPr>
     </w:lvl>
     <w:lvl w:ilvl="3" w:tplc="4009000F" w:tentative="1">
@@ -10324,7 +13955,7 @@
       <w:lvlText w:val="%4."/>
       <w:lvlJc w:val="left"/>
       <w:pPr>
-        <w:ind w:left="2880" w:hanging="360"/>
+        <w:ind w:left="3240" w:hanging="360"/>
       </w:pPr>
     </w:lvl>
     <w:lvl w:ilvl="4" w:tplc="40090019" w:tentative="1">
@@ -10333,7 +13964,7 @@
       <w:lvlText w:val="%5."/>
       <w:lvlJc w:val="left"/>
       <w:pPr>
-        <w:ind w:left="3600" w:hanging="360"/>
+        <w:ind w:left="3960" w:hanging="360"/>
       </w:pPr>
     </w:lvl>
     <w:lvl w:ilvl="5" w:tplc="4009001B" w:tentative="1">
@@ -10342,7 +13973,7 @@
       <w:lvlText w:val="%6."/>
       <w:lvlJc w:val="right"/>
       <w:pPr>
-        <w:ind w:left="4320" w:hanging="180"/>
+        <w:ind w:left="4680" w:hanging="180"/>
       </w:pPr>
     </w:lvl>
     <w:lvl w:ilvl="6" w:tplc="4009000F" w:tentative="1">
@@ -10351,7 +13982,7 @@
       <w:lvlText w:val="%7."/>
       <w:lvlJc w:val="left"/>
       <w:pPr>
-        <w:ind w:left="5040" w:hanging="360"/>
+        <w:ind w:left="5400" w:hanging="360"/>
       </w:pPr>
     </w:lvl>
     <w:lvl w:ilvl="7" w:tplc="40090019" w:tentative="1">
@@ -10360,7 +13991,7 @@
       <w:lvlText w:val="%8."/>
       <w:lvlJc w:val="left"/>
       <w:pPr>
-        <w:ind w:left="5760" w:hanging="360"/>
+        <w:ind w:left="6120" w:hanging="360"/>
       </w:pPr>
     </w:lvl>
     <w:lvl w:ilvl="8" w:tplc="4009001B" w:tentative="1">
@@ -10369,11 +14000,189 @@
       <w:lvlText w:val="%9."/>
       <w:lvlJc w:val="right"/>
       <w:pPr>
-        <w:ind w:left="6480" w:hanging="180"/>
+        <w:ind w:left="6840" w:hanging="180"/>
       </w:pPr>
     </w:lvl>
   </w:abstractNum>
-  <w:abstractNum w:abstractNumId="10" w15:restartNumberingAfterBreak="0">
+  <w:abstractNum w:abstractNumId="11" w15:restartNumberingAfterBreak="0">
+    <w:nsid w:val="66983319"/>
+    <w:multiLevelType w:val="hybridMultilevel"/>
+    <w:tmpl w:val="F5F44614"/>
+    <w:lvl w:ilvl="0" w:tplc="D27C625C">
+      <w:start w:val="1"/>
+      <w:numFmt w:val="lowerRoman"/>
+      <w:lvlText w:val="%1."/>
+      <w:lvlJc w:val="left"/>
+      <w:pPr>
+        <w:ind w:left="1800" w:hanging="720"/>
+      </w:pPr>
+      <w:rPr>
+        <w:rFonts w:hint="default"/>
+      </w:rPr>
+    </w:lvl>
+    <w:lvl w:ilvl="1" w:tplc="40090019" w:tentative="1">
+      <w:start w:val="1"/>
+      <w:numFmt w:val="lowerLetter"/>
+      <w:lvlText w:val="%2."/>
+      <w:lvlJc w:val="left"/>
+      <w:pPr>
+        <w:ind w:left="2160" w:hanging="360"/>
+      </w:pPr>
+    </w:lvl>
+    <w:lvl w:ilvl="2" w:tplc="4009001B" w:tentative="1">
+      <w:start w:val="1"/>
+      <w:numFmt w:val="lowerRoman"/>
+      <w:lvlText w:val="%3."/>
+      <w:lvlJc w:val="right"/>
+      <w:pPr>
+        <w:ind w:left="2880" w:hanging="180"/>
+      </w:pPr>
+    </w:lvl>
+    <w:lvl w:ilvl="3" w:tplc="4009000F" w:tentative="1">
+      <w:start w:val="1"/>
+      <w:numFmt w:val="decimal"/>
+      <w:lvlText w:val="%4."/>
+      <w:lvlJc w:val="left"/>
+      <w:pPr>
+        <w:ind w:left="3600" w:hanging="360"/>
+      </w:pPr>
+    </w:lvl>
+    <w:lvl w:ilvl="4" w:tplc="40090019" w:tentative="1">
+      <w:start w:val="1"/>
+      <w:numFmt w:val="lowerLetter"/>
+      <w:lvlText w:val="%5."/>
+      <w:lvlJc w:val="left"/>
+      <w:pPr>
+        <w:ind w:left="4320" w:hanging="360"/>
+      </w:pPr>
+    </w:lvl>
+    <w:lvl w:ilvl="5" w:tplc="4009001B" w:tentative="1">
+      <w:start w:val="1"/>
+      <w:numFmt w:val="lowerRoman"/>
+      <w:lvlText w:val="%6."/>
+      <w:lvlJc w:val="right"/>
+      <w:pPr>
+        <w:ind w:left="5040" w:hanging="180"/>
+      </w:pPr>
+    </w:lvl>
+    <w:lvl w:ilvl="6" w:tplc="4009000F" w:tentative="1">
+      <w:start w:val="1"/>
+      <w:numFmt w:val="decimal"/>
+      <w:lvlText w:val="%7."/>
+      <w:lvlJc w:val="left"/>
+      <w:pPr>
+        <w:ind w:left="5760" w:hanging="360"/>
+      </w:pPr>
+    </w:lvl>
+    <w:lvl w:ilvl="7" w:tplc="40090019" w:tentative="1">
+      <w:start w:val="1"/>
+      <w:numFmt w:val="lowerLetter"/>
+      <w:lvlText w:val="%8."/>
+      <w:lvlJc w:val="left"/>
+      <w:pPr>
+        <w:ind w:left="6480" w:hanging="360"/>
+      </w:pPr>
+    </w:lvl>
+    <w:lvl w:ilvl="8" w:tplc="4009001B" w:tentative="1">
+      <w:start w:val="1"/>
+      <w:numFmt w:val="lowerRoman"/>
+      <w:lvlText w:val="%9."/>
+      <w:lvlJc w:val="right"/>
+      <w:pPr>
+        <w:ind w:left="7200" w:hanging="180"/>
+      </w:pPr>
+    </w:lvl>
+  </w:abstractNum>
+  <w:abstractNum w:abstractNumId="12" w15:restartNumberingAfterBreak="0">
+    <w:nsid w:val="71760A0A"/>
+    <w:multiLevelType w:val="hybridMultilevel"/>
+    <w:tmpl w:val="E86894FE"/>
+    <w:lvl w:ilvl="0" w:tplc="4009000F">
+      <w:start w:val="1"/>
+      <w:numFmt w:val="decimal"/>
+      <w:lvlText w:val="%1."/>
+      <w:lvlJc w:val="left"/>
+      <w:pPr>
+        <w:ind w:left="720" w:hanging="360"/>
+      </w:pPr>
+      <w:rPr>
+        <w:rFonts w:hint="default"/>
+      </w:rPr>
+    </w:lvl>
+    <w:lvl w:ilvl="1" w:tplc="40090019" w:tentative="1">
+      <w:start w:val="1"/>
+      <w:numFmt w:val="lowerLetter"/>
+      <w:lvlText w:val="%2."/>
+      <w:lvlJc w:val="left"/>
+      <w:pPr>
+        <w:ind w:left="1440" w:hanging="360"/>
+      </w:pPr>
+    </w:lvl>
+    <w:lvl w:ilvl="2" w:tplc="4009001B" w:tentative="1">
+      <w:start w:val="1"/>
+      <w:numFmt w:val="lowerRoman"/>
+      <w:lvlText w:val="%3."/>
+      <w:lvlJc w:val="right"/>
+      <w:pPr>
+        <w:ind w:left="2160" w:hanging="180"/>
+      </w:pPr>
+    </w:lvl>
+    <w:lvl w:ilvl="3" w:tplc="4009000F" w:tentative="1">
+      <w:start w:val="1"/>
+      <w:numFmt w:val="decimal"/>
+      <w:lvlText w:val="%4."/>
+      <w:lvlJc w:val="left"/>
+      <w:pPr>
+        <w:ind w:left="2880" w:hanging="360"/>
+      </w:pPr>
+    </w:lvl>
+    <w:lvl w:ilvl="4" w:tplc="40090019" w:tentative="1">
+      <w:start w:val="1"/>
+      <w:numFmt w:val="lowerLetter"/>
+      <w:lvlText w:val="%5."/>
+      <w:lvlJc w:val="left"/>
+      <w:pPr>
+        <w:ind w:left="3600" w:hanging="360"/>
+      </w:pPr>
+    </w:lvl>
+    <w:lvl w:ilvl="5" w:tplc="4009001B" w:tentative="1">
+      <w:start w:val="1"/>
+      <w:numFmt w:val="lowerRoman"/>
+      <w:lvlText w:val="%6."/>
+      <w:lvlJc w:val="right"/>
+      <w:pPr>
+        <w:ind w:left="4320" w:hanging="180"/>
+      </w:pPr>
+    </w:lvl>
+    <w:lvl w:ilvl="6" w:tplc="4009000F" w:tentative="1">
+      <w:start w:val="1"/>
+      <w:numFmt w:val="decimal"/>
+      <w:lvlText w:val="%7."/>
+      <w:lvlJc w:val="left"/>
+      <w:pPr>
+        <w:ind w:left="5040" w:hanging="360"/>
+      </w:pPr>
+    </w:lvl>
+    <w:lvl w:ilvl="7" w:tplc="40090019" w:tentative="1">
+      <w:start w:val="1"/>
+      <w:numFmt w:val="lowerLetter"/>
+      <w:lvlText w:val="%8."/>
+      <w:lvlJc w:val="left"/>
+      <w:pPr>
+        <w:ind w:left="5760" w:hanging="360"/>
+      </w:pPr>
+    </w:lvl>
+    <w:lvl w:ilvl="8" w:tplc="4009001B" w:tentative="1">
+      <w:start w:val="1"/>
+      <w:numFmt w:val="lowerRoman"/>
+      <w:lvlText w:val="%9."/>
+      <w:lvlJc w:val="right"/>
+      <w:pPr>
+        <w:ind w:left="6480" w:hanging="180"/>
+      </w:pPr>
+    </w:lvl>
+  </w:abstractNum>
+  <w:abstractNum w:abstractNumId="13" w15:restartNumberingAfterBreak="0">
     <w:nsid w:val="76626170"/>
     <w:multiLevelType w:val="multilevel"/>
     <w:tmpl w:val="B1A6C6D0"/>
@@ -10522,7 +14331,7 @@
       </w:rPr>
     </w:lvl>
   </w:abstractNum>
-  <w:abstractNum w:abstractNumId="11" w15:restartNumberingAfterBreak="0">
+  <w:abstractNum w:abstractNumId="14" w15:restartNumberingAfterBreak="0">
     <w:nsid w:val="776776DE"/>
     <w:multiLevelType w:val="hybridMultilevel"/>
     <w:tmpl w:val="69F2D5E0"/>
@@ -10636,31 +14445,31 @@
     </w:lvl>
   </w:abstractNum>
   <w:num w:numId="1">
-    <w:abstractNumId w:val="4"/>
+    <w:abstractNumId w:val="5"/>
   </w:num>
   <w:num w:numId="2">
     <w:abstractNumId w:val="1"/>
   </w:num>
   <w:num w:numId="3">
-    <w:abstractNumId w:val="6"/>
+    <w:abstractNumId w:val="9"/>
   </w:num>
   <w:num w:numId="4">
-    <w:abstractNumId w:val="8"/>
+    <w:abstractNumId w:val="11"/>
   </w:num>
   <w:num w:numId="5">
-    <w:abstractNumId w:val="9"/>
+    <w:abstractNumId w:val="12"/>
   </w:num>
   <w:num w:numId="6">
-    <w:abstractNumId w:val="3"/>
+    <w:abstractNumId w:val="4"/>
   </w:num>
   <w:num w:numId="7">
+    <w:abstractNumId w:val="13"/>
+  </w:num>
+  <w:num w:numId="8">
     <w:abstractNumId w:val="10"/>
   </w:num>
-  <w:num w:numId="8">
-    <w:abstractNumId w:val="7"/>
-  </w:num>
   <w:num w:numId="9">
-    <w:abstractNumId w:val="5"/>
+    <w:abstractNumId w:val="6"/>
   </w:num>
   <w:num w:numId="10">
     <w:abstractNumId w:val="0"/>
@@ -10669,7 +14478,16 @@
     <w:abstractNumId w:val="2"/>
   </w:num>
   <w:num w:numId="12">
-    <w:abstractNumId w:val="11"/>
+    <w:abstractNumId w:val="14"/>
+  </w:num>
+  <w:num w:numId="13">
+    <w:abstractNumId w:val="3"/>
+  </w:num>
+  <w:num w:numId="14">
+    <w:abstractNumId w:val="8"/>
+  </w:num>
+  <w:num w:numId="15">
+    <w:abstractNumId w:val="7"/>
   </w:num>
 </w:numbering>
 </file>

</xml_diff>

<commit_message>
Day5 TagHelper and CRUD Operation Completed
</commit_message>
<xml_diff>
--- a/sample-app/Whiteboard/WhiteBoard.docx
+++ b/sample-app/Whiteboard/WhiteBoard.docx
@@ -5181,16 +5181,16 @@
         <mc:AlternateContent>
           <mc:Choice Requires="wps">
             <w:drawing>
-              <wp:anchor distT="0" distB="0" distL="114300" distR="114300" simplePos="0" relativeHeight="251767808" behindDoc="0" locked="0" layoutInCell="1" allowOverlap="1" wp14:anchorId="10D23636" wp14:editId="3CD94781">
+              <wp:anchor distT="0" distB="0" distL="114300" distR="114300" simplePos="0" relativeHeight="251767808" behindDoc="0" locked="0" layoutInCell="1" allowOverlap="1" wp14:anchorId="10D23636" wp14:editId="6B89FB65">
                 <wp:simplePos x="0" y="0"/>
                 <wp:positionH relativeFrom="column">
                   <wp:posOffset>7033260</wp:posOffset>
                 </wp:positionH>
                 <wp:positionV relativeFrom="paragraph">
-                  <wp:posOffset>292735</wp:posOffset>
+                  <wp:posOffset>247015</wp:posOffset>
                 </wp:positionV>
-                <wp:extent cx="769620" cy="670560"/>
-                <wp:effectExtent l="0" t="0" r="11430" b="15240"/>
+                <wp:extent cx="1173480" cy="937260"/>
+                <wp:effectExtent l="0" t="0" r="26670" b="15240"/>
                 <wp:wrapNone/>
                 <wp:docPr id="84" name="Rectangle 84"/>
                 <wp:cNvGraphicFramePr/>
@@ -5201,7 +5201,7 @@
                       <wps:spPr>
                         <a:xfrm>
                           <a:off x="0" y="0"/>
-                          <a:ext cx="769620" cy="670560"/>
+                          <a:ext cx="1173480" cy="937260"/>
                         </a:xfrm>
                         <a:prstGeom prst="rect">
                           <a:avLst/>
@@ -5239,6 +5239,14 @@
                               <w:t>@</w:t>
                             </w:r>
                           </w:p>
+                          <w:p>
+                            <w:pPr>
+                              <w:jc w:val="center"/>
+                            </w:pPr>
+                            <w:r>
+                              <w:t>TagHelper</w:t>
+                            </w:r>
+                          </w:p>
                         </w:txbxContent>
                       </wps:txbx>
                       <wps:bodyPr rot="0" spcFirstLastPara="0" vertOverflow="overflow" horzOverflow="overflow" vert="horz" wrap="square" lIns="91440" tIns="45720" rIns="91440" bIns="45720" numCol="1" spcCol="0" rtlCol="0" fromWordArt="0" anchor="ctr" anchorCtr="0" forceAA="0" compatLnSpc="1">
@@ -5250,12 +5258,18 @@
                     </wps:wsp>
                   </a:graphicData>
                 </a:graphic>
+                <wp14:sizeRelH relativeFrom="margin">
+                  <wp14:pctWidth>0</wp14:pctWidth>
+                </wp14:sizeRelH>
+                <wp14:sizeRelV relativeFrom="margin">
+                  <wp14:pctHeight>0</wp14:pctHeight>
+                </wp14:sizeRelV>
               </wp:anchor>
             </w:drawing>
           </mc:Choice>
           <mc:Fallback>
             <w:pict>
-              <v:rect w14:anchorId="10D23636" id="Rectangle 84" o:spid="_x0000_s1042" style="position:absolute;margin-left:553.8pt;margin-top:23.05pt;width:60.6pt;height:52.8pt;z-index:251767808;visibility:visible;mso-wrap-style:square;mso-wrap-distance-left:9pt;mso-wrap-distance-top:0;mso-wrap-distance-right:9pt;mso-wrap-distance-bottom:0;mso-position-horizontal:absolute;mso-position-horizontal-relative:text;mso-position-vertical:absolute;mso-position-vertical-relative:text;v-text-anchor:middle" o:gfxdata="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" fillcolor="white [3201]" strokecolor="#70ad47 [3209]" strokeweight="1pt">
+              <v:rect w14:anchorId="10D23636" id="Rectangle 84" o:spid="_x0000_s1042" style="position:absolute;margin-left:553.8pt;margin-top:19.45pt;width:92.4pt;height:73.8pt;z-index:251767808;visibility:visible;mso-wrap-style:square;mso-width-percent:0;mso-height-percent:0;mso-wrap-distance-left:9pt;mso-wrap-distance-top:0;mso-wrap-distance-right:9pt;mso-wrap-distance-bottom:0;mso-position-horizontal:absolute;mso-position-horizontal-relative:text;mso-position-vertical:absolute;mso-position-vertical-relative:text;mso-width-percent:0;mso-height-percent:0;mso-width-relative:margin;mso-height-relative:margin;v-text-anchor:middle" o:gfxdata="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" fillcolor="white [3201]" strokecolor="#70ad47 [3209]" strokeweight="1pt">
                 <v:textbox>
                   <w:txbxContent>
                     <w:p>
@@ -5272,6 +5286,14 @@
                       </w:pPr>
                       <w:r>
                         <w:t>@</w:t>
+                      </w:r>
+                    </w:p>
+                    <w:p>
+                      <w:pPr>
+                        <w:jc w:val="center"/>
+                      </w:pPr>
+                      <w:r>
+                        <w:t>TagHelper</w:t>
                       </w:r>
                     </w:p>
                   </w:txbxContent>
@@ -14710,10 +14732,7 @@
                               <w:jc w:val="center"/>
                             </w:pPr>
                             <w:r>
-                              <w:t xml:space="preserve">RandomService : </w:t>
-                            </w:r>
-                            <w:r>
-                              <w:t>2000</w:t>
+                              <w:t>RandomService : 2000</w:t>
                             </w:r>
                           </w:p>
                         </w:txbxContent>
@@ -14740,10 +14759,7 @@
                         <w:jc w:val="center"/>
                       </w:pPr>
                       <w:r>
-                        <w:t xml:space="preserve">RandomService : </w:t>
-                      </w:r>
-                      <w:r>
-                        <w:t>2000</w:t>
+                        <w:t>RandomService : 2000</w:t>
                       </w:r>
                     </w:p>
                   </w:txbxContent>
@@ -15172,10 +15188,7 @@
                               <w:jc w:val="center"/>
                             </w:pPr>
                             <w:r>
-                              <w:t xml:space="preserve">RandomService : </w:t>
-                            </w:r>
-                            <w:r>
-                              <w:t>10000</w:t>
+                              <w:t>RandomService : 10000</w:t>
                             </w:r>
                           </w:p>
                         </w:txbxContent>
@@ -15202,10 +15215,7 @@
                         <w:jc w:val="center"/>
                       </w:pPr>
                       <w:r>
-                        <w:t xml:space="preserve">RandomService : </w:t>
-                      </w:r>
-                      <w:r>
-                        <w:t>10000</w:t>
+                        <w:t>RandomService : 10000</w:t>
                       </w:r>
                     </w:p>
                   </w:txbxContent>
@@ -15263,10 +15273,7 @@
                         <w:txbxContent>
                           <w:p>
                             <w:r>
-                              <w:t>Request</w:t>
-                            </w:r>
-                            <w:r>
-                              <w:t xml:space="preserve"> :  </w:t>
+                              <w:t xml:space="preserve">Request :  </w:t>
                             </w:r>
                             <w:r>
                               <w:t>Swapnil</w:t>
@@ -15293,10 +15300,7 @@
                   <w:txbxContent>
                     <w:p>
                       <w:r>
-                        <w:t>Request</w:t>
-                      </w:r>
-                      <w:r>
-                        <w:t xml:space="preserve"> :  </w:t>
+                        <w:t xml:space="preserve">Request :  </w:t>
                       </w:r>
                       <w:r>
                         <w:t>Swapnil</w:t>
@@ -16015,25 +16019,7 @@
           <w:szCs w:val="28"/>
           <w:highlight w:val="yellow"/>
         </w:rPr>
-        <w:t xml:space="preserve">Scalability : </w:t>
-      </w:r>
-      <w:r>
-        <w:rPr>
-          <w:color w:val="2F5496" w:themeColor="accent1" w:themeShade="BF"/>
-          <w:sz w:val="28"/>
-          <w:szCs w:val="28"/>
-          <w:highlight w:val="yellow"/>
-        </w:rPr>
-        <w:t>Cloud</w:t>
-      </w:r>
-      <w:r>
-        <w:rPr>
-          <w:color w:val="2F5496" w:themeColor="accent1" w:themeShade="BF"/>
-          <w:sz w:val="28"/>
-          <w:szCs w:val="28"/>
-          <w:highlight w:val="yellow"/>
-        </w:rPr>
-        <w:t>, K8s . .</w:t>
+        <w:t>Scalability : Cloud, K8s . .</w:t>
       </w:r>
     </w:p>
     <w:p>
@@ -16711,15 +16697,841 @@
           <w:szCs w:val="28"/>
         </w:rPr>
       </w:pPr>
-    </w:p>
-    <w:p>
-      <w:pPr>
-        <w:rPr>
-          <w:color w:val="2F5496" w:themeColor="accent1" w:themeShade="BF"/>
-          <w:sz w:val="28"/>
-          <w:szCs w:val="28"/>
-        </w:rPr>
-      </w:pPr>
+      <w:r>
+        <w:rPr>
+          <w:color w:val="2F5496" w:themeColor="accent1" w:themeShade="BF"/>
+          <w:sz w:val="28"/>
+          <w:szCs w:val="28"/>
+        </w:rPr>
+        <w:lastRenderedPageBreak/>
+        <w:t>TagHelper</w:t>
+      </w:r>
+    </w:p>
+    <w:p>
+      <w:pPr>
+        <w:pStyle w:val="ListParagraph"/>
+        <w:numPr>
+          <w:ilvl w:val="0"/>
+          <w:numId w:val="1"/>
+        </w:numPr>
+        <w:rPr>
+          <w:color w:val="2F5496" w:themeColor="accent1" w:themeShade="BF"/>
+          <w:sz w:val="28"/>
+          <w:szCs w:val="28"/>
+        </w:rPr>
+      </w:pPr>
+      <w:r>
+        <w:rPr>
+          <w:color w:val="2F5496" w:themeColor="accent1" w:themeShade="BF"/>
+          <w:sz w:val="28"/>
+          <w:szCs w:val="28"/>
+        </w:rPr>
+        <w:t xml:space="preserve"> Enables Server side code to participate rendering and creating HTML elements in Razor files</w:t>
+      </w:r>
+      <w:r>
+        <w:rPr>
+          <w:color w:val="2F5496" w:themeColor="accent1" w:themeShade="BF"/>
+          <w:sz w:val="28"/>
+          <w:szCs w:val="28"/>
+        </w:rPr>
+        <w:t>.</w:t>
+      </w:r>
+    </w:p>
+    <w:p>
+      <w:pPr>
+        <w:pStyle w:val="ListParagraph"/>
+        <w:rPr>
+          <w:color w:val="2F5496" w:themeColor="accent1" w:themeShade="BF"/>
+          <w:sz w:val="28"/>
+          <w:szCs w:val="28"/>
+        </w:rPr>
+      </w:pPr>
+    </w:p>
+    <w:p>
+      <w:pPr>
+        <w:pStyle w:val="ListParagraph"/>
+        <w:rPr>
+          <w:color w:val="2F5496" w:themeColor="accent1" w:themeShade="BF"/>
+          <w:sz w:val="28"/>
+          <w:szCs w:val="28"/>
+        </w:rPr>
+      </w:pPr>
+      <w:r>
+        <w:rPr>
+          <w:color w:val="2F5496" w:themeColor="accent1" w:themeShade="BF"/>
+          <w:sz w:val="28"/>
+          <w:szCs w:val="28"/>
+        </w:rPr>
+        <w:t>Anchor Tags</w:t>
+      </w:r>
+      <w:r>
+        <w:rPr>
+          <w:color w:val="2F5496" w:themeColor="accent1" w:themeShade="BF"/>
+          <w:sz w:val="28"/>
+          <w:szCs w:val="28"/>
+        </w:rPr>
+        <w:t xml:space="preserve"> : </w:t>
+      </w:r>
+      <w:r>
+        <w:rPr>
+          <w:rFonts w:ascii="Consolas" w:hAnsi="Consolas" w:cs="Consolas"/>
+          <w:color w:val="FF0000"/>
+          <w:sz w:val="19"/>
+          <w:szCs w:val="19"/>
+        </w:rPr>
+        <w:t xml:space="preserve"> </w:t>
+      </w:r>
+      <w:r>
+        <w:rPr>
+          <w:rFonts w:ascii="Consolas" w:hAnsi="Consolas" w:cs="Consolas"/>
+          <w:color w:val="0000FF"/>
+          <w:sz w:val="19"/>
+          <w:szCs w:val="19"/>
+        </w:rPr>
+        <w:t>&lt;</w:t>
+      </w:r>
+      <w:r>
+        <w:rPr>
+          <w:rFonts w:ascii="Consolas" w:hAnsi="Consolas" w:cs="Consolas"/>
+          <w:color w:val="800000"/>
+          <w:sz w:val="19"/>
+          <w:szCs w:val="19"/>
+        </w:rPr>
+        <w:t>a</w:t>
+      </w:r>
+      <w:r>
+        <w:rPr>
+          <w:rFonts w:ascii="Consolas" w:hAnsi="Consolas" w:cs="Consolas"/>
+          <w:color w:val="000000"/>
+          <w:sz w:val="19"/>
+          <w:szCs w:val="19"/>
+        </w:rPr>
+        <w:t xml:space="preserve"> </w:t>
+      </w:r>
+      <w:r>
+        <w:rPr>
+          <w:rFonts w:ascii="Consolas" w:hAnsi="Consolas" w:cs="Consolas"/>
+          <w:color w:val="FF0000"/>
+          <w:sz w:val="19"/>
+          <w:szCs w:val="19"/>
+        </w:rPr>
+        <w:t>asp-action</w:t>
+      </w:r>
+      <w:r>
+        <w:rPr>
+          <w:rFonts w:ascii="Consolas" w:hAnsi="Consolas" w:cs="Consolas"/>
+          <w:color w:val="0000FF"/>
+          <w:sz w:val="19"/>
+          <w:szCs w:val="19"/>
+        </w:rPr>
+        <w:t>=""</w:t>
+      </w:r>
+      <w:r>
+        <w:rPr>
+          <w:rFonts w:ascii="Consolas" w:hAnsi="Consolas" w:cs="Consolas"/>
+          <w:color w:val="000000"/>
+          <w:sz w:val="19"/>
+          <w:szCs w:val="19"/>
+        </w:rPr>
+        <w:t xml:space="preserve"> </w:t>
+      </w:r>
+      <w:r>
+        <w:rPr>
+          <w:rFonts w:ascii="Consolas" w:hAnsi="Consolas" w:cs="Consolas"/>
+          <w:color w:val="FF0000"/>
+          <w:sz w:val="19"/>
+          <w:szCs w:val="19"/>
+        </w:rPr>
+        <w:t>asp-controller</w:t>
+      </w:r>
+      <w:r>
+        <w:rPr>
+          <w:rFonts w:ascii="Consolas" w:hAnsi="Consolas" w:cs="Consolas"/>
+          <w:color w:val="0000FF"/>
+          <w:sz w:val="19"/>
+          <w:szCs w:val="19"/>
+        </w:rPr>
+        <w:t>=""&gt;</w:t>
+      </w:r>
+      <w:r>
+        <w:rPr>
+          <w:rFonts w:ascii="Consolas" w:hAnsi="Consolas" w:cs="Consolas"/>
+          <w:color w:val="000000"/>
+          <w:sz w:val="19"/>
+          <w:szCs w:val="19"/>
+        </w:rPr>
+        <w:t xml:space="preserve"> </w:t>
+      </w:r>
+      <w:r>
+        <w:rPr>
+          <w:rFonts w:ascii="Consolas" w:hAnsi="Consolas" w:cs="Consolas"/>
+          <w:color w:val="000000"/>
+          <w:sz w:val="19"/>
+          <w:szCs w:val="19"/>
+          <w:highlight w:val="yellow"/>
+        </w:rPr>
+        <w:t>@</w:t>
+      </w:r>
+      <w:r>
+        <w:rPr>
+          <w:rFonts w:ascii="Consolas" w:hAnsi="Consolas" w:cs="Consolas"/>
+          <w:color w:val="000000"/>
+          <w:sz w:val="19"/>
+          <w:szCs w:val="19"/>
+        </w:rPr>
+        <w:t>p.Name</w:t>
+      </w:r>
+      <w:r>
+        <w:rPr>
+          <w:rFonts w:ascii="Consolas" w:hAnsi="Consolas" w:cs="Consolas"/>
+          <w:color w:val="0000FF"/>
+          <w:sz w:val="19"/>
+          <w:szCs w:val="19"/>
+        </w:rPr>
+        <w:t>&lt;/</w:t>
+      </w:r>
+      <w:r>
+        <w:rPr>
+          <w:rFonts w:ascii="Consolas" w:hAnsi="Consolas" w:cs="Consolas"/>
+          <w:color w:val="800000"/>
+          <w:sz w:val="19"/>
+          <w:szCs w:val="19"/>
+        </w:rPr>
+        <w:t>a</w:t>
+      </w:r>
+      <w:r>
+        <w:rPr>
+          <w:rFonts w:ascii="Consolas" w:hAnsi="Consolas" w:cs="Consolas"/>
+          <w:color w:val="0000FF"/>
+          <w:sz w:val="19"/>
+          <w:szCs w:val="19"/>
+        </w:rPr>
+        <w:t>&gt;</w:t>
+      </w:r>
+    </w:p>
+    <w:p>
+      <w:pPr>
+        <w:pStyle w:val="ListParagraph"/>
+        <w:rPr>
+          <w:color w:val="2F5496" w:themeColor="accent1" w:themeShade="BF"/>
+          <w:sz w:val="28"/>
+          <w:szCs w:val="28"/>
+        </w:rPr>
+      </w:pPr>
+      <w:r>
+        <w:rPr>
+          <w:color w:val="2F5496" w:themeColor="accent1" w:themeShade="BF"/>
+          <w:sz w:val="28"/>
+          <w:szCs w:val="28"/>
+        </w:rPr>
+        <w:t>Form</w:t>
+      </w:r>
+    </w:p>
+    <w:p>
+      <w:pPr>
+        <w:pStyle w:val="ListParagraph"/>
+        <w:numPr>
+          <w:ilvl w:val="0"/>
+          <w:numId w:val="1"/>
+        </w:numPr>
+        <w:rPr>
+          <w:color w:val="2F5496" w:themeColor="accent1" w:themeShade="BF"/>
+          <w:sz w:val="28"/>
+          <w:szCs w:val="28"/>
+        </w:rPr>
+      </w:pPr>
+      <w:r>
+        <w:rPr>
+          <w:color w:val="2F5496" w:themeColor="accent1" w:themeShade="BF"/>
+          <w:sz w:val="28"/>
+          <w:szCs w:val="28"/>
+        </w:rPr>
+        <w:t xml:space="preserve">Textbox </w:t>
+      </w:r>
+    </w:p>
+    <w:p>
+      <w:pPr>
+        <w:pStyle w:val="ListParagraph"/>
+        <w:rPr>
+          <w:color w:val="2F5496" w:themeColor="accent1" w:themeShade="BF"/>
+          <w:sz w:val="28"/>
+          <w:szCs w:val="28"/>
+        </w:rPr>
+      </w:pPr>
+      <w:r>
+        <w:rPr>
+          <w:color w:val="2F5496" w:themeColor="accent1" w:themeShade="BF"/>
+          <w:sz w:val="28"/>
+          <w:szCs w:val="28"/>
+        </w:rPr>
+        <w:t>Controllers</w:t>
+      </w:r>
+    </w:p>
+    <w:p>
+      <w:pPr>
+        <w:pStyle w:val="ListParagraph"/>
+        <w:rPr>
+          <w:color w:val="2F5496" w:themeColor="accent1" w:themeShade="BF"/>
+          <w:sz w:val="28"/>
+          <w:szCs w:val="28"/>
+        </w:rPr>
+      </w:pPr>
+    </w:p>
+    <w:p>
+      <w:pPr>
+        <w:pStyle w:val="ListParagraph"/>
+        <w:numPr>
+          <w:ilvl w:val="0"/>
+          <w:numId w:val="20"/>
+        </w:numPr>
+        <w:rPr>
+          <w:color w:val="2F5496" w:themeColor="accent1" w:themeShade="BF"/>
+          <w:sz w:val="28"/>
+          <w:szCs w:val="28"/>
+        </w:rPr>
+      </w:pPr>
+      <w:r>
+        <w:rPr>
+          <w:color w:val="2F5496" w:themeColor="accent1" w:themeShade="BF"/>
+          <w:sz w:val="28"/>
+          <w:szCs w:val="28"/>
+        </w:rPr>
+        <w:t>Add Package : Microsoft.ASpNEt.MVC.TagHelpers</w:t>
+      </w:r>
+    </w:p>
+    <w:p>
+      <w:pPr>
+        <w:pStyle w:val="ListParagraph"/>
+        <w:numPr>
+          <w:ilvl w:val="0"/>
+          <w:numId w:val="20"/>
+        </w:numPr>
+        <w:rPr>
+          <w:color w:val="2F5496" w:themeColor="accent1" w:themeShade="BF"/>
+          <w:sz w:val="28"/>
+          <w:szCs w:val="28"/>
+        </w:rPr>
+      </w:pPr>
+      <w:r>
+        <w:rPr>
+          <w:color w:val="2F5496" w:themeColor="accent1" w:themeShade="BF"/>
+          <w:sz w:val="28"/>
+          <w:szCs w:val="28"/>
+        </w:rPr>
+        <w:t>Configure</w:t>
+      </w:r>
+    </w:p>
+    <w:p>
+      <w:pPr>
+        <w:pStyle w:val="ListParagraph"/>
+        <w:numPr>
+          <w:ilvl w:val="0"/>
+          <w:numId w:val="1"/>
+        </w:numPr>
+        <w:rPr>
+          <w:color w:val="2F5496" w:themeColor="accent1" w:themeShade="BF"/>
+          <w:sz w:val="28"/>
+          <w:szCs w:val="28"/>
+        </w:rPr>
+      </w:pPr>
+      <w:r>
+        <w:rPr>
+          <w:color w:val="2F5496" w:themeColor="accent1" w:themeShade="BF"/>
+          <w:sz w:val="28"/>
+          <w:szCs w:val="28"/>
+        </w:rPr>
+        <w:t>ViewImport file</w:t>
+      </w:r>
+    </w:p>
+    <w:p>
+      <w:pPr>
+        <w:pStyle w:val="ListParagraph"/>
+        <w:numPr>
+          <w:ilvl w:val="0"/>
+          <w:numId w:val="1"/>
+        </w:numPr>
+        <w:rPr>
+          <w:rStyle w:val="hljs-type"/>
+          <w:color w:val="2F5496" w:themeColor="accent1" w:themeShade="BF"/>
+          <w:sz w:val="28"/>
+          <w:szCs w:val="28"/>
+        </w:rPr>
+      </w:pPr>
+      <w:r>
+        <w:rPr>
+          <w:rStyle w:val="hljs-builtin"/>
+          <w:rFonts w:ascii="Consolas" w:hAnsi="Consolas"/>
+          <w:color w:val="0101FD"/>
+          <w:sz w:val="21"/>
+          <w:szCs w:val="21"/>
+          <w:shd w:val="clear" w:color="auto" w:fill="F2F2F2"/>
+        </w:rPr>
+        <w:t>@addTagHelper</w:t>
+      </w:r>
+      <w:r>
+        <w:rPr>
+          <w:rStyle w:val="hljs-type"/>
+          <w:rFonts w:ascii="Consolas" w:hAnsi="Consolas"/>
+          <w:color w:val="006881"/>
+          <w:sz w:val="21"/>
+          <w:szCs w:val="21"/>
+          <w:shd w:val="clear" w:color="auto" w:fill="F2F2F2"/>
+        </w:rPr>
+        <w:t xml:space="preserve"> *, Microsoft.AspNetCore.Mvc.TagHelpers</w:t>
+      </w:r>
+      <w:r>
+        <w:rPr>
+          <w:rStyle w:val="hljs-type"/>
+          <w:rFonts w:ascii="Consolas" w:hAnsi="Consolas"/>
+          <w:color w:val="006881"/>
+          <w:sz w:val="21"/>
+          <w:szCs w:val="21"/>
+          <w:shd w:val="clear" w:color="auto" w:fill="F2F2F2"/>
+        </w:rPr>
+        <w:t>(AssemblyName)</w:t>
+      </w:r>
+    </w:p>
+    <w:p>
+      <w:pPr>
+        <w:pStyle w:val="ListParagraph"/>
+        <w:numPr>
+          <w:ilvl w:val="0"/>
+          <w:numId w:val="1"/>
+        </w:numPr>
+        <w:rPr>
+          <w:color w:val="2F5496" w:themeColor="accent1" w:themeShade="BF"/>
+          <w:sz w:val="28"/>
+          <w:szCs w:val="28"/>
+        </w:rPr>
+      </w:pPr>
+      <w:r>
+        <w:rPr>
+          <w:rStyle w:val="hljs-builtin"/>
+          <w:rFonts w:ascii="Consolas" w:hAnsi="Consolas"/>
+          <w:color w:val="0101FD"/>
+          <w:sz w:val="21"/>
+          <w:szCs w:val="21"/>
+          <w:shd w:val="clear" w:color="auto" w:fill="F2F2F2"/>
+        </w:rPr>
+        <w:t xml:space="preserve">* :  </w:t>
+      </w:r>
+      <w:r>
+        <w:rPr>
+          <w:color w:val="2F5496" w:themeColor="accent1" w:themeShade="BF"/>
+          <w:sz w:val="28"/>
+          <w:szCs w:val="28"/>
+        </w:rPr>
+        <w:t>From Microsoft.ASpNet.Core.TagHelpers .. all the taghelpers should be available to every view</w:t>
+      </w:r>
+    </w:p>
+    <w:p>
+      <w:pPr>
+        <w:rPr>
+          <w:color w:val="2F5496" w:themeColor="accent1" w:themeShade="BF"/>
+          <w:sz w:val="28"/>
+          <w:szCs w:val="28"/>
+        </w:rPr>
+      </w:pPr>
+      <w:r>
+        <w:rPr>
+          <w:color w:val="2F5496" w:themeColor="accent1" w:themeShade="BF"/>
+          <w:sz w:val="28"/>
+          <w:szCs w:val="28"/>
+        </w:rPr>
+        <w:t>TagHelpers</w:t>
+      </w:r>
+    </w:p>
+    <w:p>
+      <w:pPr>
+        <w:pStyle w:val="ListParagraph"/>
+        <w:numPr>
+          <w:ilvl w:val="0"/>
+          <w:numId w:val="21"/>
+        </w:numPr>
+        <w:rPr>
+          <w:color w:val="2F5496" w:themeColor="accent1" w:themeShade="BF"/>
+          <w:sz w:val="28"/>
+          <w:szCs w:val="28"/>
+        </w:rPr>
+      </w:pPr>
+      <w:r>
+        <w:rPr>
+          <w:color w:val="2F5496" w:themeColor="accent1" w:themeShade="BF"/>
+          <w:sz w:val="28"/>
+          <w:szCs w:val="28"/>
+        </w:rPr>
+        <w:t xml:space="preserve">Built in TagHelpers </w:t>
+      </w:r>
+    </w:p>
+    <w:p>
+      <w:pPr>
+        <w:pStyle w:val="ListParagraph"/>
+        <w:numPr>
+          <w:ilvl w:val="0"/>
+          <w:numId w:val="1"/>
+        </w:numPr>
+        <w:rPr>
+          <w:color w:val="2F5496" w:themeColor="accent1" w:themeShade="BF"/>
+          <w:sz w:val="28"/>
+          <w:szCs w:val="28"/>
+        </w:rPr>
+      </w:pPr>
+      <w:hyperlink r:id="rId11" w:history="1">
+        <w:r>
+          <w:rPr>
+            <w:rStyle w:val="Hyperlink"/>
+          </w:rPr>
+          <w:t>Tag Helpers in ASP.NET Core | Microsoft Docs</w:t>
+        </w:r>
+      </w:hyperlink>
+    </w:p>
+    <w:p>
+      <w:pPr>
+        <w:pStyle w:val="ListParagraph"/>
+        <w:rPr>
+          <w:color w:val="2F5496" w:themeColor="accent1" w:themeShade="BF"/>
+          <w:sz w:val="28"/>
+          <w:szCs w:val="28"/>
+        </w:rPr>
+      </w:pPr>
+    </w:p>
+    <w:p>
+      <w:pPr>
+        <w:pStyle w:val="ListParagraph"/>
+        <w:numPr>
+          <w:ilvl w:val="0"/>
+          <w:numId w:val="21"/>
+        </w:numPr>
+        <w:rPr>
+          <w:color w:val="2F5496" w:themeColor="accent1" w:themeShade="BF"/>
+          <w:sz w:val="28"/>
+          <w:szCs w:val="28"/>
+        </w:rPr>
+      </w:pPr>
+      <w:r>
+        <w:rPr>
+          <w:color w:val="2F5496" w:themeColor="accent1" w:themeShade="BF"/>
+          <w:sz w:val="28"/>
+          <w:szCs w:val="28"/>
+        </w:rPr>
+        <w:t>Custom T</w:t>
+      </w:r>
+      <w:r>
+        <w:rPr>
+          <w:color w:val="2F5496" w:themeColor="accent1" w:themeShade="BF"/>
+          <w:sz w:val="28"/>
+          <w:szCs w:val="28"/>
+        </w:rPr>
+        <w:t>a</w:t>
+      </w:r>
+      <w:r>
+        <w:rPr>
+          <w:color w:val="2F5496" w:themeColor="accent1" w:themeShade="BF"/>
+          <w:sz w:val="28"/>
+          <w:szCs w:val="28"/>
+        </w:rPr>
+        <w:t>gHelpers</w:t>
+      </w:r>
+      <w:r>
+        <w:rPr>
+          <w:color w:val="2F5496" w:themeColor="accent1" w:themeShade="BF"/>
+          <w:sz w:val="28"/>
+          <w:szCs w:val="28"/>
+        </w:rPr>
+        <w:t xml:space="preserve"> – Will do it Later</w:t>
+      </w:r>
+    </w:p>
+    <w:p>
+      <w:pPr>
+        <w:pStyle w:val="ListParagraph"/>
+        <w:numPr>
+          <w:ilvl w:val="0"/>
+          <w:numId w:val="1"/>
+        </w:numPr>
+        <w:rPr>
+          <w:color w:val="2F5496" w:themeColor="accent1" w:themeShade="BF"/>
+          <w:sz w:val="28"/>
+          <w:szCs w:val="28"/>
+        </w:rPr>
+      </w:pPr>
+      <w:r>
+        <w:rPr>
+          <w:color w:val="2F5496" w:themeColor="accent1" w:themeShade="BF"/>
+          <w:sz w:val="28"/>
+          <w:szCs w:val="28"/>
+        </w:rPr>
+        <w:t>Something which is not available in Built in needs to be created by developer</w:t>
+      </w:r>
+    </w:p>
+    <w:p>
+      <w:pPr>
+        <w:rPr>
+          <w:color w:val="2F5496" w:themeColor="accent1" w:themeShade="BF"/>
+          <w:sz w:val="28"/>
+          <w:szCs w:val="28"/>
+        </w:rPr>
+      </w:pPr>
+    </w:p>
+    <w:p>
+      <w:pPr>
+        <w:rPr>
+          <w:color w:val="2F5496" w:themeColor="accent1" w:themeShade="BF"/>
+          <w:sz w:val="28"/>
+          <w:szCs w:val="28"/>
+        </w:rPr>
+      </w:pPr>
+      <w:r>
+        <w:rPr>
+          <w:color w:val="2F5496" w:themeColor="accent1" w:themeShade="BF"/>
+          <w:sz w:val="28"/>
+          <w:szCs w:val="28"/>
+        </w:rPr>
+        <w:t>Adv</w:t>
+      </w:r>
+    </w:p>
+    <w:p>
+      <w:pPr>
+        <w:pStyle w:val="ListParagraph"/>
+        <w:numPr>
+          <w:ilvl w:val="0"/>
+          <w:numId w:val="1"/>
+        </w:numPr>
+        <w:rPr>
+          <w:color w:val="2F5496" w:themeColor="accent1" w:themeShade="BF"/>
+          <w:sz w:val="28"/>
+          <w:szCs w:val="28"/>
+        </w:rPr>
+      </w:pPr>
+      <w:r>
+        <w:rPr>
+          <w:b/>
+          <w:bCs/>
+          <w:color w:val="2F5496" w:themeColor="accent1" w:themeShade="BF"/>
+          <w:sz w:val="28"/>
+          <w:szCs w:val="28"/>
+        </w:rPr>
+        <w:t>An HTML-friendly development experience</w:t>
+      </w:r>
+    </w:p>
+    <w:p>
+      <w:pPr>
+        <w:pStyle w:val="ListParagraph"/>
+        <w:numPr>
+          <w:ilvl w:val="0"/>
+          <w:numId w:val="1"/>
+        </w:numPr>
+        <w:rPr>
+          <w:color w:val="2F5496" w:themeColor="accent1" w:themeShade="BF"/>
+          <w:sz w:val="28"/>
+          <w:szCs w:val="28"/>
+        </w:rPr>
+      </w:pPr>
+      <w:r>
+        <w:rPr>
+          <w:rStyle w:val="Strong"/>
+          <w:rFonts w:ascii="Segoe UI" w:hAnsi="Segoe UI" w:cs="Segoe UI"/>
+          <w:color w:val="171717"/>
+          <w:shd w:val="clear" w:color="auto" w:fill="FFFFFF"/>
+        </w:rPr>
+        <w:lastRenderedPageBreak/>
+        <w:t> </w:t>
+      </w:r>
+      <w:r>
+        <w:rPr>
+          <w:color w:val="2F5496" w:themeColor="accent1" w:themeShade="BF"/>
+          <w:sz w:val="28"/>
+          <w:szCs w:val="28"/>
+        </w:rPr>
+        <w:t>rich IntelliSense environment for creating HTML</w:t>
+      </w:r>
+    </w:p>
+    <w:p>
+      <w:pPr>
+        <w:rPr>
+          <w:color w:val="2F5496" w:themeColor="accent1" w:themeShade="BF"/>
+          <w:sz w:val="28"/>
+          <w:szCs w:val="28"/>
+        </w:rPr>
+      </w:pPr>
+      <w:r>
+        <w:rPr>
+          <w:color w:val="2F5496" w:themeColor="accent1" w:themeShade="BF"/>
+          <w:sz w:val="28"/>
+          <w:szCs w:val="28"/>
+        </w:rPr>
+        <w:t xml:space="preserve">Smart Urls : </w:t>
+      </w:r>
+      <w:r>
+        <w:rPr>
+          <w:color w:val="2F5496" w:themeColor="accent1" w:themeShade="BF"/>
+          <w:sz w:val="28"/>
+          <w:szCs w:val="28"/>
+        </w:rPr>
+        <w:t>http://localhost:5000/home/details/1</w:t>
+      </w:r>
+    </w:p>
+    <w:p>
+      <w:pPr>
+        <w:rPr>
+          <w:color w:val="2F5496" w:themeColor="accent1" w:themeShade="BF"/>
+          <w:sz w:val="28"/>
+          <w:szCs w:val="28"/>
+        </w:rPr>
+      </w:pPr>
+      <w:r>
+        <w:rPr>
+          <w:color w:val="2F5496" w:themeColor="accent1" w:themeShade="BF"/>
+          <w:sz w:val="28"/>
+          <w:szCs w:val="28"/>
+        </w:rPr>
+        <w:t xml:space="preserve">View Data =&gt;  Controller </w:t>
+      </w:r>
+    </w:p>
+    <w:p>
+      <w:pPr>
+        <w:rPr>
+          <w:color w:val="2F5496" w:themeColor="accent1" w:themeShade="BF"/>
+          <w:sz w:val="28"/>
+          <w:szCs w:val="28"/>
+        </w:rPr>
+      </w:pPr>
+    </w:p>
+    <w:p>
+      <w:pPr>
+        <w:rPr>
+          <w:color w:val="2F5496" w:themeColor="accent1" w:themeShade="BF"/>
+          <w:sz w:val="28"/>
+          <w:szCs w:val="28"/>
+        </w:rPr>
+      </w:pPr>
+      <w:r>
+        <w:rPr>
+          <w:color w:val="2F5496" w:themeColor="accent1" w:themeShade="BF"/>
+          <w:sz w:val="28"/>
+          <w:szCs w:val="28"/>
+        </w:rPr>
+        <w:t xml:space="preserve">Problem </w:t>
+      </w:r>
+    </w:p>
+    <w:p>
+      <w:pPr>
+        <w:pStyle w:val="ListParagraph"/>
+        <w:numPr>
+          <w:ilvl w:val="0"/>
+          <w:numId w:val="1"/>
+        </w:numPr>
+        <w:rPr>
+          <w:color w:val="2F5496" w:themeColor="accent1" w:themeShade="BF"/>
+          <w:sz w:val="28"/>
+          <w:szCs w:val="28"/>
+        </w:rPr>
+      </w:pPr>
+      <w:r>
+        <w:rPr>
+          <w:color w:val="2F5496" w:themeColor="accent1" w:themeShade="BF"/>
+          <w:sz w:val="28"/>
+          <w:szCs w:val="28"/>
+        </w:rPr>
+        <w:t>I want to Add a new Product</w:t>
+      </w:r>
+    </w:p>
+    <w:p>
+      <w:pPr>
+        <w:rPr>
+          <w:color w:val="2F5496" w:themeColor="accent1" w:themeShade="BF"/>
+          <w:sz w:val="28"/>
+          <w:szCs w:val="28"/>
+        </w:rPr>
+      </w:pPr>
+      <w:r>
+        <w:rPr>
+          <w:color w:val="2F5496" w:themeColor="accent1" w:themeShade="BF"/>
+          <w:sz w:val="28"/>
+          <w:szCs w:val="28"/>
+        </w:rPr>
+        <w:t xml:space="preserve">  Steps</w:t>
+      </w:r>
+    </w:p>
+    <w:p>
+      <w:pPr>
+        <w:pStyle w:val="ListParagraph"/>
+        <w:numPr>
+          <w:ilvl w:val="0"/>
+          <w:numId w:val="1"/>
+        </w:numPr>
+        <w:rPr>
+          <w:color w:val="2F5496" w:themeColor="accent1" w:themeShade="BF"/>
+          <w:sz w:val="28"/>
+          <w:szCs w:val="28"/>
+        </w:rPr>
+      </w:pPr>
+      <w:r>
+        <w:rPr>
+          <w:color w:val="2F5496" w:themeColor="accent1" w:themeShade="BF"/>
+          <w:sz w:val="28"/>
+          <w:szCs w:val="28"/>
+        </w:rPr>
+        <w:t>View :  Form</w:t>
+      </w:r>
+    </w:p>
+    <w:p>
+      <w:pPr>
+        <w:pStyle w:val="ListParagraph"/>
+        <w:numPr>
+          <w:ilvl w:val="0"/>
+          <w:numId w:val="1"/>
+        </w:numPr>
+        <w:rPr>
+          <w:color w:val="2F5496" w:themeColor="accent1" w:themeShade="BF"/>
+          <w:sz w:val="28"/>
+          <w:szCs w:val="28"/>
+        </w:rPr>
+      </w:pPr>
+      <w:r>
+        <w:rPr>
+          <w:color w:val="2F5496" w:themeColor="accent1" w:themeShade="BF"/>
+          <w:sz w:val="28"/>
+          <w:szCs w:val="28"/>
+        </w:rPr>
+        <w:t xml:space="preserve">Action Method : Model class Pass </w:t>
+      </w:r>
+    </w:p>
+    <w:p>
+      <w:pPr>
+        <w:pStyle w:val="ListParagraph"/>
+        <w:rPr>
+          <w:color w:val="2F5496" w:themeColor="accent1" w:themeShade="BF"/>
+          <w:sz w:val="28"/>
+          <w:szCs w:val="28"/>
+        </w:rPr>
+      </w:pPr>
+    </w:p>
+    <w:p>
+      <w:pPr>
+        <w:pStyle w:val="ListParagraph"/>
+        <w:rPr>
+          <w:color w:val="2F5496" w:themeColor="accent1" w:themeShade="BF"/>
+          <w:sz w:val="28"/>
+          <w:szCs w:val="28"/>
+        </w:rPr>
+      </w:pPr>
+    </w:p>
+    <w:p>
+      <w:pPr>
+        <w:rPr>
+          <w:color w:val="2F5496" w:themeColor="accent1" w:themeShade="BF"/>
+          <w:sz w:val="28"/>
+          <w:szCs w:val="28"/>
+        </w:rPr>
+      </w:pPr>
+      <w:r>
+        <w:rPr>
+          <w:color w:val="2F5496" w:themeColor="accent1" w:themeShade="BF"/>
+          <w:sz w:val="28"/>
+          <w:szCs w:val="28"/>
+        </w:rPr>
+        <w:t>Completed CRUD Operation with some things are still pending in that</w:t>
+      </w:r>
     </w:p>
     <w:p>
       <w:pPr>
@@ -17327,16 +18139,16 @@
     </w:lvl>
   </w:abstractNum>
   <w:abstractNum w:abstractNumId="6" w15:restartNumberingAfterBreak="0">
-    <w:nsid w:val="38EF5C0D"/>
+    <w:nsid w:val="2F8B1CBE"/>
     <w:multiLevelType w:val="hybridMultilevel"/>
-    <w:tmpl w:val="1340D6F0"/>
-    <w:lvl w:ilvl="0" w:tplc="4112A540">
+    <w:tmpl w:val="91665FA2"/>
+    <w:lvl w:ilvl="0" w:tplc="4009000F">
       <w:start w:val="1"/>
-      <w:numFmt w:val="lowerRoman"/>
+      <w:numFmt w:val="decimal"/>
       <w:lvlText w:val="%1."/>
       <w:lvlJc w:val="left"/>
       <w:pPr>
-        <w:ind w:left="1080" w:hanging="720"/>
+        <w:ind w:left="720" w:hanging="360"/>
       </w:pPr>
       <w:rPr>
         <w:rFonts w:hint="default"/>
@@ -17416,16 +18228,16 @@
     </w:lvl>
   </w:abstractNum>
   <w:abstractNum w:abstractNumId="7" w15:restartNumberingAfterBreak="0">
-    <w:nsid w:val="39104971"/>
+    <w:nsid w:val="38EF5C0D"/>
     <w:multiLevelType w:val="hybridMultilevel"/>
-    <w:tmpl w:val="B39CDEA8"/>
-    <w:lvl w:ilvl="0" w:tplc="EF7CF5F8">
+    <w:tmpl w:val="1340D6F0"/>
+    <w:lvl w:ilvl="0" w:tplc="4112A540">
       <w:start w:val="1"/>
-      <w:numFmt w:val="decimal"/>
+      <w:numFmt w:val="lowerRoman"/>
       <w:lvlText w:val="%1."/>
       <w:lvlJc w:val="left"/>
       <w:pPr>
-        <w:ind w:left="1800" w:hanging="360"/>
+        <w:ind w:left="1080" w:hanging="720"/>
       </w:pPr>
       <w:rPr>
         <w:rFonts w:hint="default"/>
@@ -17437,7 +18249,7 @@
       <w:lvlText w:val="%2."/>
       <w:lvlJc w:val="left"/>
       <w:pPr>
-        <w:ind w:left="2520" w:hanging="360"/>
+        <w:ind w:left="1440" w:hanging="360"/>
       </w:pPr>
     </w:lvl>
     <w:lvl w:ilvl="2" w:tplc="4009001B" w:tentative="1">
@@ -17446,7 +18258,7 @@
       <w:lvlText w:val="%3."/>
       <w:lvlJc w:val="right"/>
       <w:pPr>
-        <w:ind w:left="3240" w:hanging="180"/>
+        <w:ind w:left="2160" w:hanging="180"/>
       </w:pPr>
     </w:lvl>
     <w:lvl w:ilvl="3" w:tplc="4009000F" w:tentative="1">
@@ -17455,7 +18267,7 @@
       <w:lvlText w:val="%4."/>
       <w:lvlJc w:val="left"/>
       <w:pPr>
-        <w:ind w:left="3960" w:hanging="360"/>
+        <w:ind w:left="2880" w:hanging="360"/>
       </w:pPr>
     </w:lvl>
     <w:lvl w:ilvl="4" w:tplc="40090019" w:tentative="1">
@@ -17464,7 +18276,7 @@
       <w:lvlText w:val="%5."/>
       <w:lvlJc w:val="left"/>
       <w:pPr>
-        <w:ind w:left="4680" w:hanging="360"/>
+        <w:ind w:left="3600" w:hanging="360"/>
       </w:pPr>
     </w:lvl>
     <w:lvl w:ilvl="5" w:tplc="4009001B" w:tentative="1">
@@ -17473,7 +18285,7 @@
       <w:lvlText w:val="%6."/>
       <w:lvlJc w:val="right"/>
       <w:pPr>
-        <w:ind w:left="5400" w:hanging="180"/>
+        <w:ind w:left="4320" w:hanging="180"/>
       </w:pPr>
     </w:lvl>
     <w:lvl w:ilvl="6" w:tplc="4009000F" w:tentative="1">
@@ -17482,7 +18294,7 @@
       <w:lvlText w:val="%7."/>
       <w:lvlJc w:val="left"/>
       <w:pPr>
-        <w:ind w:left="6120" w:hanging="360"/>
+        <w:ind w:left="5040" w:hanging="360"/>
       </w:pPr>
     </w:lvl>
     <w:lvl w:ilvl="7" w:tplc="40090019" w:tentative="1">
@@ -17491,7 +18303,7 @@
       <w:lvlText w:val="%8."/>
       <w:lvlJc w:val="left"/>
       <w:pPr>
-        <w:ind w:left="6840" w:hanging="360"/>
+        <w:ind w:left="5760" w:hanging="360"/>
       </w:pPr>
     </w:lvl>
     <w:lvl w:ilvl="8" w:tplc="4009001B" w:tentative="1">
@@ -17500,21 +18312,21 @@
       <w:lvlText w:val="%9."/>
       <w:lvlJc w:val="right"/>
       <w:pPr>
-        <w:ind w:left="7560" w:hanging="180"/>
+        <w:ind w:left="6480" w:hanging="180"/>
       </w:pPr>
     </w:lvl>
   </w:abstractNum>
   <w:abstractNum w:abstractNumId="8" w15:restartNumberingAfterBreak="0">
-    <w:nsid w:val="407A5D00"/>
+    <w:nsid w:val="39104971"/>
     <w:multiLevelType w:val="hybridMultilevel"/>
-    <w:tmpl w:val="B7B06F88"/>
-    <w:lvl w:ilvl="0" w:tplc="62E21882">
+    <w:tmpl w:val="B39CDEA8"/>
+    <w:lvl w:ilvl="0" w:tplc="EF7CF5F8">
       <w:start w:val="1"/>
       <w:numFmt w:val="decimal"/>
       <w:lvlText w:val="%1."/>
       <w:lvlJc w:val="left"/>
       <w:pPr>
-        <w:ind w:left="1080" w:hanging="360"/>
+        <w:ind w:left="1800" w:hanging="360"/>
       </w:pPr>
       <w:rPr>
         <w:rFonts w:hint="default"/>
@@ -17526,7 +18338,7 @@
       <w:lvlText w:val="%2."/>
       <w:lvlJc w:val="left"/>
       <w:pPr>
-        <w:ind w:left="1800" w:hanging="360"/>
+        <w:ind w:left="2520" w:hanging="360"/>
       </w:pPr>
     </w:lvl>
     <w:lvl w:ilvl="2" w:tplc="4009001B" w:tentative="1">
@@ -17535,7 +18347,7 @@
       <w:lvlText w:val="%3."/>
       <w:lvlJc w:val="right"/>
       <w:pPr>
-        <w:ind w:left="2520" w:hanging="180"/>
+        <w:ind w:left="3240" w:hanging="180"/>
       </w:pPr>
     </w:lvl>
     <w:lvl w:ilvl="3" w:tplc="4009000F" w:tentative="1">
@@ -17544,7 +18356,7 @@
       <w:lvlText w:val="%4."/>
       <w:lvlJc w:val="left"/>
       <w:pPr>
-        <w:ind w:left="3240" w:hanging="360"/>
+        <w:ind w:left="3960" w:hanging="360"/>
       </w:pPr>
     </w:lvl>
     <w:lvl w:ilvl="4" w:tplc="40090019" w:tentative="1">
@@ -17553,7 +18365,7 @@
       <w:lvlText w:val="%5."/>
       <w:lvlJc w:val="left"/>
       <w:pPr>
-        <w:ind w:left="3960" w:hanging="360"/>
+        <w:ind w:left="4680" w:hanging="360"/>
       </w:pPr>
     </w:lvl>
     <w:lvl w:ilvl="5" w:tplc="4009001B" w:tentative="1">
@@ -17562,7 +18374,7 @@
       <w:lvlText w:val="%6."/>
       <w:lvlJc w:val="right"/>
       <w:pPr>
-        <w:ind w:left="4680" w:hanging="180"/>
+        <w:ind w:left="5400" w:hanging="180"/>
       </w:pPr>
     </w:lvl>
     <w:lvl w:ilvl="6" w:tplc="4009000F" w:tentative="1">
@@ -17571,7 +18383,7 @@
       <w:lvlText w:val="%7."/>
       <w:lvlJc w:val="left"/>
       <w:pPr>
-        <w:ind w:left="5400" w:hanging="360"/>
+        <w:ind w:left="6120" w:hanging="360"/>
       </w:pPr>
     </w:lvl>
     <w:lvl w:ilvl="7" w:tplc="40090019" w:tentative="1">
@@ -17580,7 +18392,7 @@
       <w:lvlText w:val="%8."/>
       <w:lvlJc w:val="left"/>
       <w:pPr>
-        <w:ind w:left="6120" w:hanging="360"/>
+        <w:ind w:left="6840" w:hanging="360"/>
       </w:pPr>
     </w:lvl>
     <w:lvl w:ilvl="8" w:tplc="4009001B" w:tentative="1">
@@ -17589,21 +18401,21 @@
       <w:lvlText w:val="%9."/>
       <w:lvlJc w:val="right"/>
       <w:pPr>
-        <w:ind w:left="6840" w:hanging="180"/>
+        <w:ind w:left="7560" w:hanging="180"/>
       </w:pPr>
     </w:lvl>
   </w:abstractNum>
   <w:abstractNum w:abstractNumId="9" w15:restartNumberingAfterBreak="0">
-    <w:nsid w:val="44147FB1"/>
+    <w:nsid w:val="407A5D00"/>
     <w:multiLevelType w:val="hybridMultilevel"/>
-    <w:tmpl w:val="E9BEC942"/>
-    <w:lvl w:ilvl="0" w:tplc="4009000F">
+    <w:tmpl w:val="B7B06F88"/>
+    <w:lvl w:ilvl="0" w:tplc="62E21882">
       <w:start w:val="1"/>
       <w:numFmt w:val="decimal"/>
       <w:lvlText w:val="%1."/>
       <w:lvlJc w:val="left"/>
       <w:pPr>
-        <w:ind w:left="720" w:hanging="360"/>
+        <w:ind w:left="1080" w:hanging="360"/>
       </w:pPr>
       <w:rPr>
         <w:rFonts w:hint="default"/>
@@ -17615,7 +18427,7 @@
       <w:lvlText w:val="%2."/>
       <w:lvlJc w:val="left"/>
       <w:pPr>
-        <w:ind w:left="1440" w:hanging="360"/>
+        <w:ind w:left="1800" w:hanging="360"/>
       </w:pPr>
     </w:lvl>
     <w:lvl w:ilvl="2" w:tplc="4009001B" w:tentative="1">
@@ -17624,7 +18436,7 @@
       <w:lvlText w:val="%3."/>
       <w:lvlJc w:val="right"/>
       <w:pPr>
-        <w:ind w:left="2160" w:hanging="180"/>
+        <w:ind w:left="2520" w:hanging="180"/>
       </w:pPr>
     </w:lvl>
     <w:lvl w:ilvl="3" w:tplc="4009000F" w:tentative="1">
@@ -17633,7 +18445,7 @@
       <w:lvlText w:val="%4."/>
       <w:lvlJc w:val="left"/>
       <w:pPr>
-        <w:ind w:left="2880" w:hanging="360"/>
+        <w:ind w:left="3240" w:hanging="360"/>
       </w:pPr>
     </w:lvl>
     <w:lvl w:ilvl="4" w:tplc="40090019" w:tentative="1">
@@ -17642,7 +18454,7 @@
       <w:lvlText w:val="%5."/>
       <w:lvlJc w:val="left"/>
       <w:pPr>
-        <w:ind w:left="3600" w:hanging="360"/>
+        <w:ind w:left="3960" w:hanging="360"/>
       </w:pPr>
     </w:lvl>
     <w:lvl w:ilvl="5" w:tplc="4009001B" w:tentative="1">
@@ -17651,7 +18463,7 @@
       <w:lvlText w:val="%6."/>
       <w:lvlJc w:val="right"/>
       <w:pPr>
-        <w:ind w:left="4320" w:hanging="180"/>
+        <w:ind w:left="4680" w:hanging="180"/>
       </w:pPr>
     </w:lvl>
     <w:lvl w:ilvl="6" w:tplc="4009000F" w:tentative="1">
@@ -17660,7 +18472,7 @@
       <w:lvlText w:val="%7."/>
       <w:lvlJc w:val="left"/>
       <w:pPr>
-        <w:ind w:left="5040" w:hanging="360"/>
+        <w:ind w:left="5400" w:hanging="360"/>
       </w:pPr>
     </w:lvl>
     <w:lvl w:ilvl="7" w:tplc="40090019" w:tentative="1">
@@ -17669,7 +18481,7 @@
       <w:lvlText w:val="%8."/>
       <w:lvlJc w:val="left"/>
       <w:pPr>
-        <w:ind w:left="5760" w:hanging="360"/>
+        <w:ind w:left="6120" w:hanging="360"/>
       </w:pPr>
     </w:lvl>
     <w:lvl w:ilvl="8" w:tplc="4009001B" w:tentative="1">
@@ -17678,21 +18490,21 @@
       <w:lvlText w:val="%9."/>
       <w:lvlJc w:val="right"/>
       <w:pPr>
-        <w:ind w:left="6480" w:hanging="180"/>
+        <w:ind w:left="6840" w:hanging="180"/>
       </w:pPr>
     </w:lvl>
   </w:abstractNum>
   <w:abstractNum w:abstractNumId="10" w15:restartNumberingAfterBreak="0">
-    <w:nsid w:val="44233843"/>
+    <w:nsid w:val="44147FB1"/>
     <w:multiLevelType w:val="hybridMultilevel"/>
-    <w:tmpl w:val="C9DED716"/>
-    <w:lvl w:ilvl="0" w:tplc="C0C4C068">
+    <w:tmpl w:val="E9BEC942"/>
+    <w:lvl w:ilvl="0" w:tplc="4009000F">
       <w:start w:val="1"/>
       <w:numFmt w:val="decimal"/>
       <w:lvlText w:val="%1."/>
       <w:lvlJc w:val="left"/>
       <w:pPr>
-        <w:ind w:left="1080" w:hanging="360"/>
+        <w:ind w:left="720" w:hanging="360"/>
       </w:pPr>
       <w:rPr>
         <w:rFonts w:hint="default"/>
@@ -17704,7 +18516,7 @@
       <w:lvlText w:val="%2."/>
       <w:lvlJc w:val="left"/>
       <w:pPr>
-        <w:ind w:left="1800" w:hanging="360"/>
+        <w:ind w:left="1440" w:hanging="360"/>
       </w:pPr>
     </w:lvl>
     <w:lvl w:ilvl="2" w:tplc="4009001B" w:tentative="1">
@@ -17713,7 +18525,7 @@
       <w:lvlText w:val="%3."/>
       <w:lvlJc w:val="right"/>
       <w:pPr>
-        <w:ind w:left="2520" w:hanging="180"/>
+        <w:ind w:left="2160" w:hanging="180"/>
       </w:pPr>
     </w:lvl>
     <w:lvl w:ilvl="3" w:tplc="4009000F" w:tentative="1">
@@ -17722,7 +18534,7 @@
       <w:lvlText w:val="%4."/>
       <w:lvlJc w:val="left"/>
       <w:pPr>
-        <w:ind w:left="3240" w:hanging="360"/>
+        <w:ind w:left="2880" w:hanging="360"/>
       </w:pPr>
     </w:lvl>
     <w:lvl w:ilvl="4" w:tplc="40090019" w:tentative="1">
@@ -17731,7 +18543,7 @@
       <w:lvlText w:val="%5."/>
       <w:lvlJc w:val="left"/>
       <w:pPr>
-        <w:ind w:left="3960" w:hanging="360"/>
+        <w:ind w:left="3600" w:hanging="360"/>
       </w:pPr>
     </w:lvl>
     <w:lvl w:ilvl="5" w:tplc="4009001B" w:tentative="1">
@@ -17740,7 +18552,7 @@
       <w:lvlText w:val="%6."/>
       <w:lvlJc w:val="right"/>
       <w:pPr>
-        <w:ind w:left="4680" w:hanging="180"/>
+        <w:ind w:left="4320" w:hanging="180"/>
       </w:pPr>
     </w:lvl>
     <w:lvl w:ilvl="6" w:tplc="4009000F" w:tentative="1">
@@ -17749,7 +18561,7 @@
       <w:lvlText w:val="%7."/>
       <w:lvlJc w:val="left"/>
       <w:pPr>
-        <w:ind w:left="5400" w:hanging="360"/>
+        <w:ind w:left="5040" w:hanging="360"/>
       </w:pPr>
     </w:lvl>
     <w:lvl w:ilvl="7" w:tplc="40090019" w:tentative="1">
@@ -17758,7 +18570,7 @@
       <w:lvlText w:val="%8."/>
       <w:lvlJc w:val="left"/>
       <w:pPr>
-        <w:ind w:left="6120" w:hanging="360"/>
+        <w:ind w:left="5760" w:hanging="360"/>
       </w:pPr>
     </w:lvl>
     <w:lvl w:ilvl="8" w:tplc="4009001B" w:tentative="1">
@@ -17767,15 +18579,15 @@
       <w:lvlText w:val="%9."/>
       <w:lvlJc w:val="right"/>
       <w:pPr>
-        <w:ind w:left="6840" w:hanging="180"/>
+        <w:ind w:left="6480" w:hanging="180"/>
       </w:pPr>
     </w:lvl>
   </w:abstractNum>
   <w:abstractNum w:abstractNumId="11" w15:restartNumberingAfterBreak="0">
-    <w:nsid w:val="4D671ECD"/>
+    <w:nsid w:val="44233843"/>
     <w:multiLevelType w:val="hybridMultilevel"/>
-    <w:tmpl w:val="9228A312"/>
-    <w:lvl w:ilvl="0" w:tplc="A1083F10">
+    <w:tmpl w:val="C9DED716"/>
+    <w:lvl w:ilvl="0" w:tplc="C0C4C068">
       <w:start w:val="1"/>
       <w:numFmt w:val="decimal"/>
       <w:lvlText w:val="%1."/>
@@ -17861,16 +18673,16 @@
     </w:lvl>
   </w:abstractNum>
   <w:abstractNum w:abstractNumId="12" w15:restartNumberingAfterBreak="0">
-    <w:nsid w:val="4F2341C1"/>
+    <w:nsid w:val="4D671ECD"/>
     <w:multiLevelType w:val="hybridMultilevel"/>
-    <w:tmpl w:val="927AE58C"/>
-    <w:lvl w:ilvl="0" w:tplc="5A8C117E">
+    <w:tmpl w:val="9228A312"/>
+    <w:lvl w:ilvl="0" w:tplc="A1083F10">
       <w:start w:val="1"/>
-      <w:numFmt w:val="lowerRoman"/>
+      <w:numFmt w:val="decimal"/>
       <w:lvlText w:val="%1."/>
       <w:lvlJc w:val="left"/>
       <w:pPr>
-        <w:ind w:left="1440" w:hanging="720"/>
+        <w:ind w:left="1080" w:hanging="360"/>
       </w:pPr>
       <w:rPr>
         <w:rFonts w:hint="default"/>
@@ -17950,16 +18762,16 @@
     </w:lvl>
   </w:abstractNum>
   <w:abstractNum w:abstractNumId="13" w15:restartNumberingAfterBreak="0">
-    <w:nsid w:val="59486ACA"/>
+    <w:nsid w:val="4F2341C1"/>
     <w:multiLevelType w:val="hybridMultilevel"/>
-    <w:tmpl w:val="6002BCB4"/>
-    <w:lvl w:ilvl="0" w:tplc="4009000F">
+    <w:tmpl w:val="927AE58C"/>
+    <w:lvl w:ilvl="0" w:tplc="5A8C117E">
       <w:start w:val="1"/>
-      <w:numFmt w:val="decimal"/>
+      <w:numFmt w:val="lowerRoman"/>
       <w:lvlText w:val="%1."/>
       <w:lvlJc w:val="left"/>
       <w:pPr>
-        <w:ind w:left="720" w:hanging="360"/>
+        <w:ind w:left="1440" w:hanging="720"/>
       </w:pPr>
       <w:rPr>
         <w:rFonts w:hint="default"/>
@@ -17971,7 +18783,7 @@
       <w:lvlText w:val="%2."/>
       <w:lvlJc w:val="left"/>
       <w:pPr>
-        <w:ind w:left="1440" w:hanging="360"/>
+        <w:ind w:left="1800" w:hanging="360"/>
       </w:pPr>
     </w:lvl>
     <w:lvl w:ilvl="2" w:tplc="4009001B" w:tentative="1">
@@ -17980,7 +18792,7 @@
       <w:lvlText w:val="%3."/>
       <w:lvlJc w:val="right"/>
       <w:pPr>
-        <w:ind w:left="2160" w:hanging="180"/>
+        <w:ind w:left="2520" w:hanging="180"/>
       </w:pPr>
     </w:lvl>
     <w:lvl w:ilvl="3" w:tplc="4009000F" w:tentative="1">
@@ -17989,7 +18801,7 @@
       <w:lvlText w:val="%4."/>
       <w:lvlJc w:val="left"/>
       <w:pPr>
-        <w:ind w:left="2880" w:hanging="360"/>
+        <w:ind w:left="3240" w:hanging="360"/>
       </w:pPr>
     </w:lvl>
     <w:lvl w:ilvl="4" w:tplc="40090019" w:tentative="1">
@@ -17998,7 +18810,7 @@
       <w:lvlText w:val="%5."/>
       <w:lvlJc w:val="left"/>
       <w:pPr>
-        <w:ind w:left="3600" w:hanging="360"/>
+        <w:ind w:left="3960" w:hanging="360"/>
       </w:pPr>
     </w:lvl>
     <w:lvl w:ilvl="5" w:tplc="4009001B" w:tentative="1">
@@ -18007,7 +18819,7 @@
       <w:lvlText w:val="%6."/>
       <w:lvlJc w:val="right"/>
       <w:pPr>
-        <w:ind w:left="4320" w:hanging="180"/>
+        <w:ind w:left="4680" w:hanging="180"/>
       </w:pPr>
     </w:lvl>
     <w:lvl w:ilvl="6" w:tplc="4009000F" w:tentative="1">
@@ -18016,7 +18828,7 @@
       <w:lvlText w:val="%7."/>
       <w:lvlJc w:val="left"/>
       <w:pPr>
-        <w:ind w:left="5040" w:hanging="360"/>
+        <w:ind w:left="5400" w:hanging="360"/>
       </w:pPr>
     </w:lvl>
     <w:lvl w:ilvl="7" w:tplc="40090019" w:tentative="1">
@@ -18025,7 +18837,7 @@
       <w:lvlText w:val="%8."/>
       <w:lvlJc w:val="left"/>
       <w:pPr>
-        <w:ind w:left="5760" w:hanging="360"/>
+        <w:ind w:left="6120" w:hanging="360"/>
       </w:pPr>
     </w:lvl>
     <w:lvl w:ilvl="8" w:tplc="4009001B" w:tentative="1">
@@ -18034,21 +18846,21 @@
       <w:lvlText w:val="%9."/>
       <w:lvlJc w:val="right"/>
       <w:pPr>
-        <w:ind w:left="6480" w:hanging="180"/>
+        <w:ind w:left="6840" w:hanging="180"/>
       </w:pPr>
     </w:lvl>
   </w:abstractNum>
   <w:abstractNum w:abstractNumId="14" w15:restartNumberingAfterBreak="0">
-    <w:nsid w:val="66983319"/>
+    <w:nsid w:val="59486ACA"/>
     <w:multiLevelType w:val="hybridMultilevel"/>
-    <w:tmpl w:val="F5F44614"/>
-    <w:lvl w:ilvl="0" w:tplc="D27C625C">
+    <w:tmpl w:val="6002BCB4"/>
+    <w:lvl w:ilvl="0" w:tplc="4009000F">
       <w:start w:val="1"/>
-      <w:numFmt w:val="lowerRoman"/>
+      <w:numFmt w:val="decimal"/>
       <w:lvlText w:val="%1."/>
       <w:lvlJc w:val="left"/>
       <w:pPr>
-        <w:ind w:left="1800" w:hanging="720"/>
+        <w:ind w:left="720" w:hanging="360"/>
       </w:pPr>
       <w:rPr>
         <w:rFonts w:hint="default"/>
@@ -18060,7 +18872,7 @@
       <w:lvlText w:val="%2."/>
       <w:lvlJc w:val="left"/>
       <w:pPr>
-        <w:ind w:left="2160" w:hanging="360"/>
+        <w:ind w:left="1440" w:hanging="360"/>
       </w:pPr>
     </w:lvl>
     <w:lvl w:ilvl="2" w:tplc="4009001B" w:tentative="1">
@@ -18069,7 +18881,7 @@
       <w:lvlText w:val="%3."/>
       <w:lvlJc w:val="right"/>
       <w:pPr>
-        <w:ind w:left="2880" w:hanging="180"/>
+        <w:ind w:left="2160" w:hanging="180"/>
       </w:pPr>
     </w:lvl>
     <w:lvl w:ilvl="3" w:tplc="4009000F" w:tentative="1">
@@ -18078,7 +18890,7 @@
       <w:lvlText w:val="%4."/>
       <w:lvlJc w:val="left"/>
       <w:pPr>
-        <w:ind w:left="3600" w:hanging="360"/>
+        <w:ind w:left="2880" w:hanging="360"/>
       </w:pPr>
     </w:lvl>
     <w:lvl w:ilvl="4" w:tplc="40090019" w:tentative="1">
@@ -18087,7 +18899,7 @@
       <w:lvlText w:val="%5."/>
       <w:lvlJc w:val="left"/>
       <w:pPr>
-        <w:ind w:left="4320" w:hanging="360"/>
+        <w:ind w:left="3600" w:hanging="360"/>
       </w:pPr>
     </w:lvl>
     <w:lvl w:ilvl="5" w:tplc="4009001B" w:tentative="1">
@@ -18096,7 +18908,7 @@
       <w:lvlText w:val="%6."/>
       <w:lvlJc w:val="right"/>
       <w:pPr>
-        <w:ind w:left="5040" w:hanging="180"/>
+        <w:ind w:left="4320" w:hanging="180"/>
       </w:pPr>
     </w:lvl>
     <w:lvl w:ilvl="6" w:tplc="4009000F" w:tentative="1">
@@ -18105,7 +18917,7 @@
       <w:lvlText w:val="%7."/>
       <w:lvlJc w:val="left"/>
       <w:pPr>
-        <w:ind w:left="5760" w:hanging="360"/>
+        <w:ind w:left="5040" w:hanging="360"/>
       </w:pPr>
     </w:lvl>
     <w:lvl w:ilvl="7" w:tplc="40090019" w:tentative="1">
@@ -18114,7 +18926,7 @@
       <w:lvlText w:val="%8."/>
       <w:lvlJc w:val="left"/>
       <w:pPr>
-        <w:ind w:left="6480" w:hanging="360"/>
+        <w:ind w:left="5760" w:hanging="360"/>
       </w:pPr>
     </w:lvl>
     <w:lvl w:ilvl="8" w:tplc="4009001B" w:tentative="1">
@@ -18123,21 +18935,21 @@
       <w:lvlText w:val="%9."/>
       <w:lvlJc w:val="right"/>
       <w:pPr>
-        <w:ind w:left="7200" w:hanging="180"/>
+        <w:ind w:left="6480" w:hanging="180"/>
       </w:pPr>
     </w:lvl>
   </w:abstractNum>
   <w:abstractNum w:abstractNumId="15" w15:restartNumberingAfterBreak="0">
-    <w:nsid w:val="71760A0A"/>
+    <w:nsid w:val="66983319"/>
     <w:multiLevelType w:val="hybridMultilevel"/>
-    <w:tmpl w:val="E86894FE"/>
-    <w:lvl w:ilvl="0" w:tplc="4009000F">
+    <w:tmpl w:val="F5F44614"/>
+    <w:lvl w:ilvl="0" w:tplc="D27C625C">
       <w:start w:val="1"/>
-      <w:numFmt w:val="decimal"/>
+      <w:numFmt w:val="lowerRoman"/>
       <w:lvlText w:val="%1."/>
       <w:lvlJc w:val="left"/>
       <w:pPr>
-        <w:ind w:left="720" w:hanging="360"/>
+        <w:ind w:left="1800" w:hanging="720"/>
       </w:pPr>
       <w:rPr>
         <w:rFonts w:hint="default"/>
@@ -18149,7 +18961,7 @@
       <w:lvlText w:val="%2."/>
       <w:lvlJc w:val="left"/>
       <w:pPr>
-        <w:ind w:left="1440" w:hanging="360"/>
+        <w:ind w:left="2160" w:hanging="360"/>
       </w:pPr>
     </w:lvl>
     <w:lvl w:ilvl="2" w:tplc="4009001B" w:tentative="1">
@@ -18158,7 +18970,7 @@
       <w:lvlText w:val="%3."/>
       <w:lvlJc w:val="right"/>
       <w:pPr>
-        <w:ind w:left="2160" w:hanging="180"/>
+        <w:ind w:left="2880" w:hanging="180"/>
       </w:pPr>
     </w:lvl>
     <w:lvl w:ilvl="3" w:tplc="4009000F" w:tentative="1">
@@ -18167,7 +18979,7 @@
       <w:lvlText w:val="%4."/>
       <w:lvlJc w:val="left"/>
       <w:pPr>
-        <w:ind w:left="2880" w:hanging="360"/>
+        <w:ind w:left="3600" w:hanging="360"/>
       </w:pPr>
     </w:lvl>
     <w:lvl w:ilvl="4" w:tplc="40090019" w:tentative="1">
@@ -18176,7 +18988,7 @@
       <w:lvlText w:val="%5."/>
       <w:lvlJc w:val="left"/>
       <w:pPr>
-        <w:ind w:left="3600" w:hanging="360"/>
+        <w:ind w:left="4320" w:hanging="360"/>
       </w:pPr>
     </w:lvl>
     <w:lvl w:ilvl="5" w:tplc="4009001B" w:tentative="1">
@@ -18185,7 +18997,7 @@
       <w:lvlText w:val="%6."/>
       <w:lvlJc w:val="right"/>
       <w:pPr>
-        <w:ind w:left="4320" w:hanging="180"/>
+        <w:ind w:left="5040" w:hanging="180"/>
       </w:pPr>
     </w:lvl>
     <w:lvl w:ilvl="6" w:tplc="4009000F" w:tentative="1">
@@ -18194,7 +19006,7 @@
       <w:lvlText w:val="%7."/>
       <w:lvlJc w:val="left"/>
       <w:pPr>
-        <w:ind w:left="5040" w:hanging="360"/>
+        <w:ind w:left="5760" w:hanging="360"/>
       </w:pPr>
     </w:lvl>
     <w:lvl w:ilvl="7" w:tplc="40090019" w:tentative="1">
@@ -18203,7 +19015,7 @@
       <w:lvlText w:val="%8."/>
       <w:lvlJc w:val="left"/>
       <w:pPr>
-        <w:ind w:left="5760" w:hanging="360"/>
+        <w:ind w:left="6480" w:hanging="360"/>
       </w:pPr>
     </w:lvl>
     <w:lvl w:ilvl="8" w:tplc="4009001B" w:tentative="1">
@@ -18212,21 +19024,21 @@
       <w:lvlText w:val="%9."/>
       <w:lvlJc w:val="right"/>
       <w:pPr>
-        <w:ind w:left="6480" w:hanging="180"/>
+        <w:ind w:left="7200" w:hanging="180"/>
       </w:pPr>
     </w:lvl>
   </w:abstractNum>
   <w:abstractNum w:abstractNumId="16" w15:restartNumberingAfterBreak="0">
-    <w:nsid w:val="720C05FB"/>
+    <w:nsid w:val="71760A0A"/>
     <w:multiLevelType w:val="hybridMultilevel"/>
-    <w:tmpl w:val="1C72A5A6"/>
-    <w:lvl w:ilvl="0" w:tplc="5374043E">
+    <w:tmpl w:val="E86894FE"/>
+    <w:lvl w:ilvl="0" w:tplc="4009000F">
       <w:start w:val="1"/>
       <w:numFmt w:val="decimal"/>
       <w:lvlText w:val="%1."/>
       <w:lvlJc w:val="left"/>
       <w:pPr>
-        <w:ind w:left="1080" w:hanging="360"/>
+        <w:ind w:left="720" w:hanging="360"/>
       </w:pPr>
       <w:rPr>
         <w:rFonts w:hint="default"/>
@@ -18238,7 +19050,7 @@
       <w:lvlText w:val="%2."/>
       <w:lvlJc w:val="left"/>
       <w:pPr>
-        <w:ind w:left="1800" w:hanging="360"/>
+        <w:ind w:left="1440" w:hanging="360"/>
       </w:pPr>
     </w:lvl>
     <w:lvl w:ilvl="2" w:tplc="4009001B" w:tentative="1">
@@ -18247,7 +19059,7 @@
       <w:lvlText w:val="%3."/>
       <w:lvlJc w:val="right"/>
       <w:pPr>
-        <w:ind w:left="2520" w:hanging="180"/>
+        <w:ind w:left="2160" w:hanging="180"/>
       </w:pPr>
     </w:lvl>
     <w:lvl w:ilvl="3" w:tplc="4009000F" w:tentative="1">
@@ -18256,7 +19068,7 @@
       <w:lvlText w:val="%4."/>
       <w:lvlJc w:val="left"/>
       <w:pPr>
-        <w:ind w:left="3240" w:hanging="360"/>
+        <w:ind w:left="2880" w:hanging="360"/>
       </w:pPr>
     </w:lvl>
     <w:lvl w:ilvl="4" w:tplc="40090019" w:tentative="1">
@@ -18265,7 +19077,7 @@
       <w:lvlText w:val="%5."/>
       <w:lvlJc w:val="left"/>
       <w:pPr>
-        <w:ind w:left="3960" w:hanging="360"/>
+        <w:ind w:left="3600" w:hanging="360"/>
       </w:pPr>
     </w:lvl>
     <w:lvl w:ilvl="5" w:tplc="4009001B" w:tentative="1">
@@ -18274,7 +19086,7 @@
       <w:lvlText w:val="%6."/>
       <w:lvlJc w:val="right"/>
       <w:pPr>
-        <w:ind w:left="4680" w:hanging="180"/>
+        <w:ind w:left="4320" w:hanging="180"/>
       </w:pPr>
     </w:lvl>
     <w:lvl w:ilvl="6" w:tplc="4009000F" w:tentative="1">
@@ -18283,7 +19095,7 @@
       <w:lvlText w:val="%7."/>
       <w:lvlJc w:val="left"/>
       <w:pPr>
-        <w:ind w:left="5400" w:hanging="360"/>
+        <w:ind w:left="5040" w:hanging="360"/>
       </w:pPr>
     </w:lvl>
     <w:lvl w:ilvl="7" w:tplc="40090019" w:tentative="1">
@@ -18292,7 +19104,7 @@
       <w:lvlText w:val="%8."/>
       <w:lvlJc w:val="left"/>
       <w:pPr>
-        <w:ind w:left="6120" w:hanging="360"/>
+        <w:ind w:left="5760" w:hanging="360"/>
       </w:pPr>
     </w:lvl>
     <w:lvl w:ilvl="8" w:tplc="4009001B" w:tentative="1">
@@ -18301,11 +19113,100 @@
       <w:lvlText w:val="%9."/>
       <w:lvlJc w:val="right"/>
       <w:pPr>
-        <w:ind w:left="6840" w:hanging="180"/>
+        <w:ind w:left="6480" w:hanging="180"/>
       </w:pPr>
     </w:lvl>
   </w:abstractNum>
   <w:abstractNum w:abstractNumId="17" w15:restartNumberingAfterBreak="0">
+    <w:nsid w:val="720C05FB"/>
+    <w:multiLevelType w:val="hybridMultilevel"/>
+    <w:tmpl w:val="1C72A5A6"/>
+    <w:lvl w:ilvl="0" w:tplc="5374043E">
+      <w:start w:val="1"/>
+      <w:numFmt w:val="decimal"/>
+      <w:lvlText w:val="%1."/>
+      <w:lvlJc w:val="left"/>
+      <w:pPr>
+        <w:ind w:left="1080" w:hanging="360"/>
+      </w:pPr>
+      <w:rPr>
+        <w:rFonts w:hint="default"/>
+      </w:rPr>
+    </w:lvl>
+    <w:lvl w:ilvl="1" w:tplc="40090019" w:tentative="1">
+      <w:start w:val="1"/>
+      <w:numFmt w:val="lowerLetter"/>
+      <w:lvlText w:val="%2."/>
+      <w:lvlJc w:val="left"/>
+      <w:pPr>
+        <w:ind w:left="1800" w:hanging="360"/>
+      </w:pPr>
+    </w:lvl>
+    <w:lvl w:ilvl="2" w:tplc="4009001B" w:tentative="1">
+      <w:start w:val="1"/>
+      <w:numFmt w:val="lowerRoman"/>
+      <w:lvlText w:val="%3."/>
+      <w:lvlJc w:val="right"/>
+      <w:pPr>
+        <w:ind w:left="2520" w:hanging="180"/>
+      </w:pPr>
+    </w:lvl>
+    <w:lvl w:ilvl="3" w:tplc="4009000F" w:tentative="1">
+      <w:start w:val="1"/>
+      <w:numFmt w:val="decimal"/>
+      <w:lvlText w:val="%4."/>
+      <w:lvlJc w:val="left"/>
+      <w:pPr>
+        <w:ind w:left="3240" w:hanging="360"/>
+      </w:pPr>
+    </w:lvl>
+    <w:lvl w:ilvl="4" w:tplc="40090019" w:tentative="1">
+      <w:start w:val="1"/>
+      <w:numFmt w:val="lowerLetter"/>
+      <w:lvlText w:val="%5."/>
+      <w:lvlJc w:val="left"/>
+      <w:pPr>
+        <w:ind w:left="3960" w:hanging="360"/>
+      </w:pPr>
+    </w:lvl>
+    <w:lvl w:ilvl="5" w:tplc="4009001B" w:tentative="1">
+      <w:start w:val="1"/>
+      <w:numFmt w:val="lowerRoman"/>
+      <w:lvlText w:val="%6."/>
+      <w:lvlJc w:val="right"/>
+      <w:pPr>
+        <w:ind w:left="4680" w:hanging="180"/>
+      </w:pPr>
+    </w:lvl>
+    <w:lvl w:ilvl="6" w:tplc="4009000F" w:tentative="1">
+      <w:start w:val="1"/>
+      <w:numFmt w:val="decimal"/>
+      <w:lvlText w:val="%7."/>
+      <w:lvlJc w:val="left"/>
+      <w:pPr>
+        <w:ind w:left="5400" w:hanging="360"/>
+      </w:pPr>
+    </w:lvl>
+    <w:lvl w:ilvl="7" w:tplc="40090019" w:tentative="1">
+      <w:start w:val="1"/>
+      <w:numFmt w:val="lowerLetter"/>
+      <w:lvlText w:val="%8."/>
+      <w:lvlJc w:val="left"/>
+      <w:pPr>
+        <w:ind w:left="6120" w:hanging="360"/>
+      </w:pPr>
+    </w:lvl>
+    <w:lvl w:ilvl="8" w:tplc="4009001B" w:tentative="1">
+      <w:start w:val="1"/>
+      <w:numFmt w:val="lowerRoman"/>
+      <w:lvlText w:val="%9."/>
+      <w:lvlJc w:val="right"/>
+      <w:pPr>
+        <w:ind w:left="6840" w:hanging="180"/>
+      </w:pPr>
+    </w:lvl>
+  </w:abstractNum>
+  <w:abstractNum w:abstractNumId="18" w15:restartNumberingAfterBreak="0">
     <w:nsid w:val="76626170"/>
     <w:multiLevelType w:val="multilevel"/>
     <w:tmpl w:val="B1A6C6D0"/>
@@ -18454,7 +19355,7 @@
       </w:rPr>
     </w:lvl>
   </w:abstractNum>
-  <w:abstractNum w:abstractNumId="18" w15:restartNumberingAfterBreak="0">
+  <w:abstractNum w:abstractNumId="19" w15:restartNumberingAfterBreak="0">
     <w:nsid w:val="776776DE"/>
     <w:multiLevelType w:val="hybridMultilevel"/>
     <w:tmpl w:val="69F2D5E0"/>
@@ -18567,6 +19468,95 @@
       </w:rPr>
     </w:lvl>
   </w:abstractNum>
+  <w:abstractNum w:abstractNumId="20" w15:restartNumberingAfterBreak="0">
+    <w:nsid w:val="7B3A44AD"/>
+    <w:multiLevelType w:val="hybridMultilevel"/>
+    <w:tmpl w:val="B01E1476"/>
+    <w:lvl w:ilvl="0" w:tplc="B6F8FF46">
+      <w:start w:val="1"/>
+      <w:numFmt w:val="decimal"/>
+      <w:lvlText w:val="%1."/>
+      <w:lvlJc w:val="left"/>
+      <w:pPr>
+        <w:ind w:left="1080" w:hanging="360"/>
+      </w:pPr>
+      <w:rPr>
+        <w:rFonts w:hint="default"/>
+      </w:rPr>
+    </w:lvl>
+    <w:lvl w:ilvl="1" w:tplc="40090019" w:tentative="1">
+      <w:start w:val="1"/>
+      <w:numFmt w:val="lowerLetter"/>
+      <w:lvlText w:val="%2."/>
+      <w:lvlJc w:val="left"/>
+      <w:pPr>
+        <w:ind w:left="1800" w:hanging="360"/>
+      </w:pPr>
+    </w:lvl>
+    <w:lvl w:ilvl="2" w:tplc="4009001B" w:tentative="1">
+      <w:start w:val="1"/>
+      <w:numFmt w:val="lowerRoman"/>
+      <w:lvlText w:val="%3."/>
+      <w:lvlJc w:val="right"/>
+      <w:pPr>
+        <w:ind w:left="2520" w:hanging="180"/>
+      </w:pPr>
+    </w:lvl>
+    <w:lvl w:ilvl="3" w:tplc="4009000F" w:tentative="1">
+      <w:start w:val="1"/>
+      <w:numFmt w:val="decimal"/>
+      <w:lvlText w:val="%4."/>
+      <w:lvlJc w:val="left"/>
+      <w:pPr>
+        <w:ind w:left="3240" w:hanging="360"/>
+      </w:pPr>
+    </w:lvl>
+    <w:lvl w:ilvl="4" w:tplc="40090019" w:tentative="1">
+      <w:start w:val="1"/>
+      <w:numFmt w:val="lowerLetter"/>
+      <w:lvlText w:val="%5."/>
+      <w:lvlJc w:val="left"/>
+      <w:pPr>
+        <w:ind w:left="3960" w:hanging="360"/>
+      </w:pPr>
+    </w:lvl>
+    <w:lvl w:ilvl="5" w:tplc="4009001B" w:tentative="1">
+      <w:start w:val="1"/>
+      <w:numFmt w:val="lowerRoman"/>
+      <w:lvlText w:val="%6."/>
+      <w:lvlJc w:val="right"/>
+      <w:pPr>
+        <w:ind w:left="4680" w:hanging="180"/>
+      </w:pPr>
+    </w:lvl>
+    <w:lvl w:ilvl="6" w:tplc="4009000F" w:tentative="1">
+      <w:start w:val="1"/>
+      <w:numFmt w:val="decimal"/>
+      <w:lvlText w:val="%7."/>
+      <w:lvlJc w:val="left"/>
+      <w:pPr>
+        <w:ind w:left="5400" w:hanging="360"/>
+      </w:pPr>
+    </w:lvl>
+    <w:lvl w:ilvl="7" w:tplc="40090019" w:tentative="1">
+      <w:start w:val="1"/>
+      <w:numFmt w:val="lowerLetter"/>
+      <w:lvlText w:val="%8."/>
+      <w:lvlJc w:val="left"/>
+      <w:pPr>
+        <w:ind w:left="6120" w:hanging="360"/>
+      </w:pPr>
+    </w:lvl>
+    <w:lvl w:ilvl="8" w:tplc="4009001B" w:tentative="1">
+      <w:start w:val="1"/>
+      <w:numFmt w:val="lowerRoman"/>
+      <w:lvlText w:val="%9."/>
+      <w:lvlJc w:val="right"/>
+      <w:pPr>
+        <w:ind w:left="6840" w:hanging="180"/>
+      </w:pPr>
+    </w:lvl>
+  </w:abstractNum>
   <w:num w:numId="1">
     <w:abstractNumId w:val="5"/>
   </w:num>
@@ -18574,25 +19564,25 @@
     <w:abstractNumId w:val="1"/>
   </w:num>
   <w:num w:numId="3">
-    <w:abstractNumId w:val="11"/>
+    <w:abstractNumId w:val="12"/>
   </w:num>
   <w:num w:numId="4">
-    <w:abstractNumId w:val="14"/>
+    <w:abstractNumId w:val="15"/>
   </w:num>
   <w:num w:numId="5">
-    <w:abstractNumId w:val="15"/>
+    <w:abstractNumId w:val="16"/>
   </w:num>
   <w:num w:numId="6">
     <w:abstractNumId w:val="4"/>
   </w:num>
   <w:num w:numId="7">
-    <w:abstractNumId w:val="17"/>
+    <w:abstractNumId w:val="18"/>
   </w:num>
   <w:num w:numId="8">
-    <w:abstractNumId w:val="12"/>
+    <w:abstractNumId w:val="13"/>
   </w:num>
   <w:num w:numId="9">
-    <w:abstractNumId w:val="7"/>
+    <w:abstractNumId w:val="8"/>
   </w:num>
   <w:num w:numId="10">
     <w:abstractNumId w:val="0"/>
@@ -18601,27 +19591,33 @@
     <w:abstractNumId w:val="2"/>
   </w:num>
   <w:num w:numId="12">
-    <w:abstractNumId w:val="18"/>
+    <w:abstractNumId w:val="19"/>
   </w:num>
   <w:num w:numId="13">
     <w:abstractNumId w:val="3"/>
   </w:num>
   <w:num w:numId="14">
+    <w:abstractNumId w:val="11"/>
+  </w:num>
+  <w:num w:numId="15">
     <w:abstractNumId w:val="10"/>
   </w:num>
-  <w:num w:numId="15">
+  <w:num w:numId="16">
+    <w:abstractNumId w:val="17"/>
+  </w:num>
+  <w:num w:numId="17">
+    <w:abstractNumId w:val="14"/>
+  </w:num>
+  <w:num w:numId="18">
     <w:abstractNumId w:val="9"/>
   </w:num>
-  <w:num w:numId="16">
-    <w:abstractNumId w:val="16"/>
+  <w:num w:numId="19">
+    <w:abstractNumId w:val="7"/>
   </w:num>
-  <w:num w:numId="17">
-    <w:abstractNumId w:val="13"/>
+  <w:num w:numId="20">
+    <w:abstractNumId w:val="20"/>
   </w:num>
-  <w:num w:numId="18">
-    <w:abstractNumId w:val="8"/>
-  </w:num>
-  <w:num w:numId="19">
+  <w:num w:numId="21">
     <w:abstractNumId w:val="6"/>
   </w:num>
 </w:numbering>
@@ -19100,6 +20096,27 @@
       <w:shd w:val="clear" w:color="auto" w:fill="E1DFDD"/>
     </w:rPr>
   </w:style>
+  <w:style w:type="character" w:styleId="Strong">
+    <w:name w:val="Strong"/>
+    <w:basedOn w:val="DefaultParagraphFont"/>
+    <w:uiPriority w:val="22"/>
+    <w:qFormat/>
+    <w:rsid w:val="001473E4"/>
+    <w:rPr>
+      <w:b/>
+      <w:bCs/>
+    </w:rPr>
+  </w:style>
+  <w:style w:type="character" w:customStyle="1" w:styleId="hljs-builtin">
+    <w:name w:val="hljs-built_in"/>
+    <w:basedOn w:val="DefaultParagraphFont"/>
+    <w:rsid w:val="001473E4"/>
+  </w:style>
+  <w:style w:type="character" w:customStyle="1" w:styleId="hljs-type">
+    <w:name w:val="hljs-type"/>
+    <w:basedOn w:val="DefaultParagraphFont"/>
+    <w:rsid w:val="001473E4"/>
+  </w:style>
 </w:styles>
 </file>
 

</xml_diff>

<commit_message>
Day7 Model Validation and View Model Layer Added
</commit_message>
<xml_diff>
--- a/sample-app/Whiteboard/WhiteBoard.docx
+++ b/sample-app/Whiteboard/WhiteBoard.docx
@@ -1658,7 +1658,7 @@
       </w:pPr>
       <w:r>
         <w:rPr>
-          <w:color w:val="FF0000"/>
+          <w:color w:val="2F5496" w:themeColor="accent1" w:themeShade="BF"/>
           <w:sz w:val="28"/>
           <w:szCs w:val="28"/>
         </w:rPr>
@@ -1700,14 +1700,14 @@
           <w:numId w:val="4"/>
         </w:numPr>
         <w:rPr>
-          <w:color w:val="2F5496" w:themeColor="accent1" w:themeShade="BF"/>
-          <w:sz w:val="28"/>
-          <w:szCs w:val="28"/>
-        </w:rPr>
-      </w:pPr>
-      <w:r>
-        <w:rPr>
-          <w:color w:val="2F5496" w:themeColor="accent1" w:themeShade="BF"/>
+          <w:color w:val="C00000"/>
+          <w:sz w:val="28"/>
+          <w:szCs w:val="28"/>
+        </w:rPr>
+      </w:pPr>
+      <w:r>
+        <w:rPr>
+          <w:color w:val="C00000"/>
           <w:sz w:val="28"/>
           <w:szCs w:val="28"/>
         </w:rPr>
@@ -2149,7 +2149,7 @@
           </mc:Choice>
           <mc:Fallback>
             <w:pict>
-              <v:rect w14:anchorId="5DA5B7AB" id="Rectangle 4" o:spid="_x0000_s1026" style="position:absolute;margin-left:69pt;margin-top:12pt;width:666pt;height:322.15pt;z-index:251662336;visibility:visible;mso-wrap-style:square;mso-width-percent:0;mso-height-percent:0;mso-wrap-distance-left:9pt;mso-wrap-distance-top:0;mso-wrap-distance-right:9pt;mso-wrap-distance-bottom:0;mso-position-horizontal:absolute;mso-position-horizontal-relative:text;mso-position-vertical:absolute;mso-position-vertical-relative:text;mso-width-percent:0;mso-height-percent:0;mso-width-relative:margin;mso-height-relative:margin;v-text-anchor:middle" o:gfxdata="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" fillcolor="#4472c4 [3204]" strokecolor="#1f3763 [1604]" strokeweight="1pt"/>
+              <v:rect w14:anchorId="4328DC75" id="Rectangle 4" o:spid="_x0000_s1026" style="position:absolute;margin-left:69pt;margin-top:12pt;width:666pt;height:322.15pt;z-index:251662336;visibility:visible;mso-wrap-style:square;mso-width-percent:0;mso-height-percent:0;mso-wrap-distance-left:9pt;mso-wrap-distance-top:0;mso-wrap-distance-right:9pt;mso-wrap-distance-bottom:0;mso-position-horizontal:absolute;mso-position-horizontal-relative:text;mso-position-vertical:absolute;mso-position-vertical-relative:text;mso-width-percent:0;mso-height-percent:0;mso-width-relative:margin;mso-height-relative:margin;v-text-anchor:middle" o:gfxdata="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" fillcolor="#4472c4 [3204]" strokecolor="#1f3763 [1604]" strokeweight="1pt"/>
             </w:pict>
           </mc:Fallback>
         </mc:AlternateContent>
@@ -2227,7 +2227,7 @@
           </mc:Choice>
           <mc:Fallback>
             <w:pict>
-              <v:shapetype w14:anchorId="40DD0DFB" id="_x0000_t132" coordsize="21600,21600" o:spt="132" path="m10800,qx,3391l,18209qy10800,21600,21600,18209l21600,3391qy10800,xem,3391nfqy10800,6782,21600,3391e">
+              <v:shapetype w14:anchorId="374CDEB1" id="_x0000_t132" coordsize="21600,21600" o:spt="132" path="m10800,qx,3391l,18209qy10800,21600,21600,18209l21600,3391qy10800,xem,3391nfqy10800,6782,21600,3391e">
                 <v:path o:extrusionok="f" gradientshapeok="t" o:connecttype="custom" o:connectlocs="10800,6782;10800,0;0,10800;10800,21600;21600,10800" o:connectangles="270,270,180,90,0" textboxrect="0,6782,21600,18209"/>
               </v:shapetype>
               <v:shape id="Flowchart: Magnetic Disk 76" o:spid="_x0000_s1026" type="#_x0000_t132" style="position:absolute;margin-left:658.2pt;margin-top:22.15pt;width:52.8pt;height:58.2pt;z-index:251760640;visibility:visible;mso-wrap-style:square;mso-wrap-distance-left:9pt;mso-wrap-distance-top:0;mso-wrap-distance-right:9pt;mso-wrap-distance-bottom:0;mso-position-horizontal:absolute;mso-position-horizontal-relative:text;mso-position-vertical:absolute;mso-position-vertical-relative:text;v-text-anchor:middle" o:gfxdata="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" fillcolor="#ffc000 [3207]" strokecolor="white [3201]" strokeweight="1.5pt">
@@ -2582,9 +2582,11 @@
                       <w:pPr>
                         <w:jc w:val="center"/>
                       </w:pPr>
+                      <w:proofErr w:type="spellStart"/>
                       <w:r>
                         <w:t>Startup.cs</w:t>
                       </w:r>
+                      <w:proofErr w:type="spellEnd"/>
                     </w:p>
                   </w:txbxContent>
                 </v:textbox>
@@ -2682,9 +2684,11 @@
                       <w:pPr>
                         <w:jc w:val="center"/>
                       </w:pPr>
+                      <w:proofErr w:type="spellStart"/>
                       <w:r>
                         <w:t>Program.cs</w:t>
                       </w:r>
+                      <w:proofErr w:type="spellEnd"/>
                     </w:p>
                   </w:txbxContent>
                 </v:textbox>
@@ -2784,7 +2788,15 @@
                   <w:txbxContent>
                     <w:p>
                       <w:r>
-                        <w:t>?cultureinfo= de-DE = Germany</w:t>
+                        <w:t>?</w:t>
+                      </w:r>
+                      <w:proofErr w:type="spellStart"/>
+                      <w:r>
+                        <w:t>cultureinfo</w:t>
+                      </w:r>
+                      <w:proofErr w:type="spellEnd"/>
+                      <w:r>
+                        <w:t>= de-DE = Germany</w:t>
                       </w:r>
                     </w:p>
                   </w:txbxContent>
@@ -3183,9 +3195,11 @@
                 <v:textbox>
                   <w:txbxContent>
                     <w:p>
+                      <w:proofErr w:type="spellStart"/>
                       <w:r>
                         <w:t>IServiceColl</w:t>
                       </w:r>
+                      <w:proofErr w:type="spellEnd"/>
                     </w:p>
                   </w:txbxContent>
                 </v:textbox>
@@ -3278,9 +3292,11 @@
                 <v:textbox>
                   <w:txbxContent>
                     <w:p>
+                      <w:proofErr w:type="spellStart"/>
                       <w:r>
                         <w:t>IApp</w:t>
                       </w:r>
+                      <w:proofErr w:type="spellEnd"/>
                     </w:p>
                   </w:txbxContent>
                 </v:textbox>
@@ -3378,9 +3394,11 @@
                       <w:pPr>
                         <w:jc w:val="center"/>
                       </w:pPr>
+                      <w:proofErr w:type="spellStart"/>
                       <w:r>
                         <w:t>ConfigureService</w:t>
                       </w:r>
+                      <w:proofErr w:type="spellEnd"/>
                     </w:p>
                   </w:txbxContent>
                 </v:textbox>
@@ -4765,8 +4783,13 @@
                         <w:t>2.</w:t>
                       </w:r>
                       <w:r>
-                        <w:t>Custom Middlewar</w:t>
+                        <w:t xml:space="preserve">Custom </w:t>
                       </w:r>
+                      <w:proofErr w:type="spellStart"/>
+                      <w:r>
+                        <w:t>Middlewar</w:t>
+                      </w:r>
+                      <w:proofErr w:type="spellEnd"/>
                     </w:p>
                   </w:txbxContent>
                 </v:textbox>
@@ -5292,9 +5315,11 @@
                       <w:pPr>
                         <w:jc w:val="center"/>
                       </w:pPr>
+                      <w:proofErr w:type="spellStart"/>
                       <w:r>
                         <w:t>TagHelper</w:t>
                       </w:r>
+                      <w:proofErr w:type="spellEnd"/>
                     </w:p>
                   </w:txbxContent>
                 </v:textbox>
@@ -6237,8 +6262,13 @@
                 <v:textbox>
                   <w:txbxContent>
                     <w:p>
+                      <w:proofErr w:type="spellStart"/>
                       <w:r>
-                        <w:t xml:space="preserve">Req : DB  : 5 </w:t>
+                        <w:t>Req</w:t>
+                      </w:r>
+                      <w:proofErr w:type="spellEnd"/>
+                      <w:r>
+                        <w:t xml:space="preserve"> : DB  : 5 </w:t>
                       </w:r>
                     </w:p>
                   </w:txbxContent>
@@ -6756,8 +6786,13 @@
                 <v:textbox>
                   <w:txbxContent>
                     <w:p>
+                      <w:proofErr w:type="spellStart"/>
                       <w:r>
-                        <w:t>Req : File : 10</w:t>
+                        <w:t>Req</w:t>
+                      </w:r>
+                      <w:proofErr w:type="spellEnd"/>
+                      <w:r>
+                        <w:t xml:space="preserve"> : File : 10</w:t>
                       </w:r>
                     </w:p>
                   </w:txbxContent>
@@ -7017,8 +7052,13 @@
                 <v:textbox>
                   <w:txbxContent>
                     <w:p>
+                      <w:proofErr w:type="spellStart"/>
                       <w:r>
-                        <w:t xml:space="preserve">Req : Web : 15 </w:t>
+                        <w:t>Req</w:t>
+                      </w:r>
+                      <w:proofErr w:type="spellEnd"/>
+                      <w:r>
+                        <w:t xml:space="preserve"> : Web : 15 </w:t>
                       </w:r>
                     </w:p>
                   </w:txbxContent>
@@ -7220,14 +7260,18 @@
     <w:p>
       <w:pPr>
         <w:rPr>
-          <w:color w:val="2F5496" w:themeColor="accent1" w:themeShade="BF"/>
-          <w:sz w:val="28"/>
-          <w:szCs w:val="28"/>
-        </w:rPr>
-      </w:pPr>
-      <w:r>
-        <w:rPr>
-          <w:color w:val="2F5496" w:themeColor="accent1" w:themeShade="BF"/>
+          <w:b/>
+          <w:bCs/>
+          <w:color w:val="C00000"/>
+          <w:sz w:val="28"/>
+          <w:szCs w:val="28"/>
+        </w:rPr>
+      </w:pPr>
+      <w:r>
+        <w:rPr>
+          <w:b/>
+          <w:bCs/>
+          <w:color w:val="C00000"/>
           <w:sz w:val="28"/>
           <w:szCs w:val="28"/>
         </w:rPr>
@@ -7290,14 +7334,14 @@
           <w:numId w:val="6"/>
         </w:numPr>
         <w:rPr>
-          <w:color w:val="2F5496" w:themeColor="accent1" w:themeShade="BF"/>
-          <w:sz w:val="28"/>
-          <w:szCs w:val="28"/>
-        </w:rPr>
-      </w:pPr>
-      <w:r>
-        <w:rPr>
-          <w:color w:val="2F5496" w:themeColor="accent1" w:themeShade="BF"/>
+          <w:color w:val="C00000"/>
+          <w:sz w:val="28"/>
+          <w:szCs w:val="28"/>
+        </w:rPr>
+      </w:pPr>
+      <w:r>
+        <w:rPr>
+          <w:color w:val="C00000"/>
           <w:sz w:val="28"/>
           <w:szCs w:val="28"/>
         </w:rPr>
@@ -7631,19 +7675,41 @@
           <w:numId w:val="6"/>
         </w:numPr>
         <w:rPr>
-          <w:color w:val="2F5496" w:themeColor="accent1" w:themeShade="BF"/>
-          <w:sz w:val="28"/>
-          <w:szCs w:val="28"/>
-        </w:rPr>
-      </w:pPr>
-      <w:r>
-        <w:rPr>
-          <w:color w:val="2F5496" w:themeColor="accent1" w:themeShade="BF"/>
-          <w:sz w:val="28"/>
-          <w:szCs w:val="28"/>
-        </w:rPr>
-        <w:t>Custom = Later ..  After MVC Framework</w:t>
-      </w:r>
+          <w:color w:val="C00000"/>
+          <w:sz w:val="28"/>
+          <w:szCs w:val="28"/>
+        </w:rPr>
+      </w:pPr>
+      <w:r>
+        <w:rPr>
+          <w:color w:val="C00000"/>
+          <w:sz w:val="28"/>
+          <w:szCs w:val="28"/>
+        </w:rPr>
+        <w:t xml:space="preserve">Custom </w:t>
+      </w:r>
+      <w:r>
+        <w:rPr>
+          <w:color w:val="C00000"/>
+          <w:sz w:val="28"/>
+          <w:szCs w:val="28"/>
+        </w:rPr>
+        <w:t xml:space="preserve"> </w:t>
+      </w:r>
+    </w:p>
+    <w:p>
+      <w:pPr>
+        <w:pStyle w:val="ListParagraph"/>
+        <w:numPr>
+          <w:ilvl w:val="0"/>
+          <w:numId w:val="1"/>
+        </w:numPr>
+        <w:rPr>
+          <w:color w:val="C00000"/>
+          <w:sz w:val="28"/>
+          <w:szCs w:val="28"/>
+        </w:rPr>
+      </w:pPr>
     </w:p>
     <w:p>
       <w:pPr>
@@ -8592,7 +8658,15 @@
                         <w:jc w:val="center"/>
                       </w:pPr>
                       <w:r>
-                        <w:t>Controller :  Handles Req From browser</w:t>
+                        <w:t xml:space="preserve">Controller :  Handles </w:t>
+                      </w:r>
+                      <w:proofErr w:type="spellStart"/>
+                      <w:r>
+                        <w:t>Req</w:t>
+                      </w:r>
+                      <w:proofErr w:type="spellEnd"/>
+                      <w:r>
+                        <w:t xml:space="preserve"> From browser</w:t>
                       </w:r>
                     </w:p>
                   </w:txbxContent>
@@ -9973,8 +10047,13 @@
                       <w:pPr>
                         <w:jc w:val="center"/>
                       </w:pPr>
+                      <w:proofErr w:type="spellStart"/>
                       <w:r>
-                        <w:t>RaZor Syntax</w:t>
+                        <w:t>RaZor</w:t>
+                      </w:r>
+                      <w:proofErr w:type="spellEnd"/>
+                      <w:r>
+                        <w:t xml:space="preserve"> Syntax</w:t>
                       </w:r>
                     </w:p>
                     <w:p>
@@ -10718,9 +10797,11 @@
                       <w:pPr>
                         <w:jc w:val="center"/>
                       </w:pPr>
+                      <w:proofErr w:type="spellStart"/>
                       <w:r>
                         <w:t>ViewBag</w:t>
                       </w:r>
+                      <w:proofErr w:type="spellEnd"/>
                     </w:p>
                   </w:txbxContent>
                 </v:textbox>
@@ -10797,6 +10878,14 @@
           <w:szCs w:val="28"/>
         </w:rPr>
       </w:pPr>
+      <w:r>
+        <w:rPr>
+          <w:color w:val="2F5496" w:themeColor="accent1" w:themeShade="BF"/>
+          <w:sz w:val="28"/>
+          <w:szCs w:val="28"/>
+        </w:rPr>
+        <w:t xml:space="preserve">No </w:t>
+      </w:r>
       <w:r>
         <w:rPr>
           <w:color w:val="2F5496" w:themeColor="accent1" w:themeShade="BF"/>
@@ -11485,9 +11574,11 @@
                       <w:pPr>
                         <w:jc w:val="center"/>
                       </w:pPr>
+                      <w:proofErr w:type="spellStart"/>
                       <w:r>
                         <w:t>IStoreRepostory</w:t>
                       </w:r>
+                      <w:proofErr w:type="spellEnd"/>
                     </w:p>
                   </w:txbxContent>
                 </v:textbox>
@@ -11626,8 +11717,13 @@
                       <w:pPr>
                         <w:jc w:val="center"/>
                       </w:pPr>
+                      <w:proofErr w:type="spellStart"/>
                       <w:r>
-                        <w:t xml:space="preserve">IStoreRepositrou  s = </w:t>
+                        <w:t>IStoreRepositrou</w:t>
+                      </w:r>
+                      <w:proofErr w:type="spellEnd"/>
+                      <w:r>
+                        <w:t xml:space="preserve">  s = </w:t>
                       </w:r>
                     </w:p>
                     <w:p>
@@ -11639,8 +11735,13 @@
                       <w:pPr>
                         <w:jc w:val="center"/>
                       </w:pPr>
+                      <w:proofErr w:type="spellStart"/>
                       <w:r>
-                        <w:t>s.Products()</w:t>
+                        <w:t>s.Products</w:t>
+                      </w:r>
+                      <w:proofErr w:type="spellEnd"/>
+                      <w:r>
+                        <w:t>()</w:t>
                       </w:r>
                     </w:p>
                     <w:p>
@@ -11745,9 +11846,11 @@
                       <w:pPr>
                         <w:jc w:val="center"/>
                       </w:pPr>
+                      <w:proofErr w:type="spellStart"/>
                       <w:r>
                         <w:t>ProductInMemoryRepo</w:t>
                       </w:r>
+                      <w:proofErr w:type="spellEnd"/>
                     </w:p>
                   </w:txbxContent>
                 </v:textbox>
@@ -12030,9 +12133,11 @@
                       <w:pPr>
                         <w:jc w:val="center"/>
                       </w:pPr>
+                      <w:proofErr w:type="spellStart"/>
                       <w:r>
                         <w:t>ProductSQLRepos</w:t>
                       </w:r>
+                      <w:proofErr w:type="spellEnd"/>
                     </w:p>
                   </w:txbxContent>
                 </v:textbox>
@@ -12258,9 +12363,11 @@
                       <w:pPr>
                         <w:jc w:val="center"/>
                       </w:pPr>
+                      <w:proofErr w:type="spellStart"/>
                       <w:r>
                         <w:t>ProductOracleRepos</w:t>
                       </w:r>
+                      <w:proofErr w:type="spellEnd"/>
                     </w:p>
                   </w:txbxContent>
                 </v:textbox>
@@ -13448,9 +13555,11 @@
                       <w:pPr>
                         <w:jc w:val="center"/>
                       </w:pPr>
+                      <w:proofErr w:type="spellStart"/>
                       <w:r>
                         <w:t>IRandomService</w:t>
                       </w:r>
+                      <w:proofErr w:type="spellEnd"/>
                     </w:p>
                   </w:txbxContent>
                 </v:textbox>
@@ -13565,9 +13674,11 @@
                       <w:pPr>
                         <w:jc w:val="center"/>
                       </w:pPr>
+                      <w:proofErr w:type="spellStart"/>
                       <w:r>
                         <w:t>HomeController</w:t>
                       </w:r>
+                      <w:proofErr w:type="spellEnd"/>
                     </w:p>
                     <w:p>
                       <w:pPr>
@@ -13669,9 +13780,11 @@
                       <w:pPr>
                         <w:jc w:val="center"/>
                       </w:pPr>
+                      <w:proofErr w:type="spellStart"/>
                       <w:r>
                         <w:t>RandomService</w:t>
                       </w:r>
+                      <w:proofErr w:type="spellEnd"/>
                     </w:p>
                   </w:txbxContent>
                 </v:textbox>
@@ -13999,8 +14112,13 @@
                   <w:txbxContent>
                     <w:p>
                       <w:r>
-                        <w:t xml:space="preserve"> RandomWrapper</w:t>
+                        <w:t xml:space="preserve"> </w:t>
                       </w:r>
+                      <w:proofErr w:type="spellStart"/>
+                      <w:r>
+                        <w:t>RandomWrapper</w:t>
+                      </w:r>
+                      <w:proofErr w:type="spellEnd"/>
                     </w:p>
                     <w:p>
                       <w:r>
@@ -14097,8 +14215,13 @@
                   <w:txbxContent>
                     <w:p>
                       <w:r>
-                        <w:t xml:space="preserve"> IRandomWrapper</w:t>
+                        <w:t xml:space="preserve"> </w:t>
                       </w:r>
+                      <w:proofErr w:type="spellStart"/>
+                      <w:r>
+                        <w:t>IRandomWrapper</w:t>
+                      </w:r>
+                      <w:proofErr w:type="spellEnd"/>
                     </w:p>
                     <w:p>
                       <w:r>
@@ -14331,8 +14454,13 @@
                       <w:pPr>
                         <w:jc w:val="center"/>
                       </w:pPr>
+                      <w:proofErr w:type="spellStart"/>
                       <w:r>
-                        <w:t xml:space="preserve">RandomService : </w:t>
+                        <w:t>RandomService</w:t>
+                      </w:r>
+                      <w:proofErr w:type="spellEnd"/>
+                      <w:r>
+                        <w:t xml:space="preserve"> : </w:t>
                       </w:r>
                       <w:r>
                         <w:t>1000</w:t>
@@ -14436,9 +14564,11 @@
                       <w:pPr>
                         <w:jc w:val="center"/>
                       </w:pPr>
+                      <w:proofErr w:type="spellStart"/>
                       <w:r>
                         <w:t>HomeController</w:t>
                       </w:r>
+                      <w:proofErr w:type="spellEnd"/>
                     </w:p>
                   </w:txbxContent>
                 </v:textbox>
@@ -14781,8 +14911,13 @@
                       <w:pPr>
                         <w:jc w:val="center"/>
                       </w:pPr>
+                      <w:proofErr w:type="spellStart"/>
                       <w:r>
-                        <w:t>RandomService : 2000</w:t>
+                        <w:t>RandomService</w:t>
+                      </w:r>
+                      <w:proofErr w:type="spellEnd"/>
+                      <w:r>
+                        <w:t xml:space="preserve"> : 2000</w:t>
                       </w:r>
                     </w:p>
                   </w:txbxContent>
@@ -15043,9 +15178,11 @@
                       <w:pPr>
                         <w:jc w:val="center"/>
                       </w:pPr>
+                      <w:proofErr w:type="spellStart"/>
                       <w:r>
                         <w:t>RandomWrapper</w:t>
                       </w:r>
+                      <w:proofErr w:type="spellEnd"/>
                     </w:p>
                   </w:txbxContent>
                 </v:textbox>
@@ -15237,8 +15374,13 @@
                       <w:pPr>
                         <w:jc w:val="center"/>
                       </w:pPr>
+                      <w:proofErr w:type="spellStart"/>
                       <w:r>
-                        <w:t>RandomService : 10000</w:t>
+                        <w:t>RandomService</w:t>
+                      </w:r>
+                      <w:proofErr w:type="spellEnd"/>
+                      <w:r>
+                        <w:t xml:space="preserve"> : 10000</w:t>
                       </w:r>
                     </w:p>
                   </w:txbxContent>
@@ -15700,8 +15842,13 @@
                 <v:textbox>
                   <w:txbxContent>
                     <w:p>
+                      <w:proofErr w:type="spellStart"/>
                       <w:r>
-                        <w:t>RandomService :  12000</w:t>
+                        <w:t>RandomService</w:t>
+                      </w:r>
+                      <w:proofErr w:type="spellEnd"/>
+                      <w:r>
+                        <w:t xml:space="preserve"> :  12000</w:t>
                       </w:r>
                     </w:p>
                   </w:txbxContent>
@@ -17151,14 +17298,18 @@
     <w:p>
       <w:pPr>
         <w:rPr>
-          <w:color w:val="2F5496" w:themeColor="accent1" w:themeShade="BF"/>
-          <w:sz w:val="28"/>
-          <w:szCs w:val="28"/>
-        </w:rPr>
-      </w:pPr>
-      <w:r>
-        <w:rPr>
-          <w:color w:val="2F5496" w:themeColor="accent1" w:themeShade="BF"/>
+          <w:b/>
+          <w:bCs/>
+          <w:color w:val="C00000"/>
+          <w:sz w:val="28"/>
+          <w:szCs w:val="28"/>
+        </w:rPr>
+      </w:pPr>
+      <w:r>
+        <w:rPr>
+          <w:b/>
+          <w:bCs/>
+          <w:color w:val="C00000"/>
           <w:sz w:val="28"/>
           <w:szCs w:val="28"/>
         </w:rPr>
@@ -17173,14 +17324,14 @@
           <w:numId w:val="21"/>
         </w:numPr>
         <w:rPr>
-          <w:color w:val="C00000"/>
-          <w:sz w:val="28"/>
-          <w:szCs w:val="28"/>
-        </w:rPr>
-      </w:pPr>
-      <w:r>
-        <w:rPr>
-          <w:color w:val="C00000"/>
+          <w:color w:val="2F5496" w:themeColor="accent1" w:themeShade="BF"/>
+          <w:sz w:val="28"/>
+          <w:szCs w:val="28"/>
+        </w:rPr>
+      </w:pPr>
+      <w:r>
+        <w:rPr>
+          <w:color w:val="2F5496" w:themeColor="accent1" w:themeShade="BF"/>
           <w:sz w:val="28"/>
           <w:szCs w:val="28"/>
         </w:rPr>
@@ -17778,7 +17929,7 @@
           </mc:Choice>
           <mc:Fallback>
             <w:pict>
-              <v:rect w14:anchorId="24B4F393" id="Rectangle 114" o:spid="_x0000_s1026" style="position:absolute;margin-left:456pt;margin-top:10.35pt;width:204.55pt;height:151.65pt;z-index:251805696;visibility:visible;mso-wrap-style:square;mso-wrap-distance-left:9pt;mso-wrap-distance-top:0;mso-wrap-distance-right:9pt;mso-wrap-distance-bottom:0;mso-position-horizontal:absolute;mso-position-horizontal-relative:text;mso-position-vertical:absolute;mso-position-vertical-relative:text;v-text-anchor:middle" o:gfxdata="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" fillcolor="#4472c4 [3204]" strokecolor="#1f3763 [1604]" strokeweight="1pt"/>
+              <v:rect w14:anchorId="6FFF8E15" id="Rectangle 114" o:spid="_x0000_s1026" style="position:absolute;margin-left:456pt;margin-top:10.35pt;width:204.55pt;height:151.65pt;z-index:251805696;visibility:visible;mso-wrap-style:square;mso-wrap-distance-left:9pt;mso-wrap-distance-top:0;mso-wrap-distance-right:9pt;mso-wrap-distance-bottom:0;mso-position-horizontal:absolute;mso-position-horizontal-relative:text;mso-position-vertical:absolute;mso-position-vertical-relative:text;v-text-anchor:middle" o:gfxdata="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" fillcolor="#4472c4 [3204]" strokecolor="#1f3763 [1604]" strokeweight="1pt"/>
             </w:pict>
           </mc:Fallback>
         </mc:AlternateContent>
@@ -17973,8 +18124,13 @@
                   <w:txbxContent>
                     <w:p>
                       <w:r>
-                        <w:t>READ =&gt;cultureinfo</w:t>
+                        <w:t>READ =&gt;</w:t>
                       </w:r>
+                      <w:proofErr w:type="spellStart"/>
+                      <w:r>
+                        <w:t>cultureinfo</w:t>
+                      </w:r>
+                      <w:proofErr w:type="spellEnd"/>
                     </w:p>
                     <w:p>
                       <w:r>
@@ -18057,7 +18213,7 @@
           </mc:Choice>
           <mc:Fallback>
             <w:pict>
-              <v:shapetype w14:anchorId="518DCACD" id="_x0000_t13" coordsize="21600,21600" o:spt="13" adj="16200,5400" path="m@0,l@0@1,0@1,0@2@0@2@0,21600,21600,10800xe">
+              <v:shapetype w14:anchorId="738D7249" id="_x0000_t13" coordsize="21600,21600" o:spt="13" adj="16200,5400" path="m@0,l@0@1,0@1,0@2@0@2@0,21600,21600,10800xe">
                 <v:stroke joinstyle="miter"/>
                 <v:formulas>
                   <v:f eqn="val #0"/>
@@ -18158,7 +18314,7 @@
           </mc:Choice>
           <mc:Fallback>
             <w:pict>
-              <v:shapetype w14:anchorId="0A329B53" id="_x0000_t32" coordsize="21600,21600" o:spt="32" o:oned="t" path="m,l21600,21600e" filled="f">
+              <v:shapetype w14:anchorId="104DB97A" id="_x0000_t32" coordsize="21600,21600" o:spt="32" o:oned="t" path="m,l21600,21600e" filled="f">
                 <v:path arrowok="t" fillok="f" o:connecttype="none"/>
                 <o:lock v:ext="edit" shapetype="t"/>
               </v:shapetype>
@@ -18373,14 +18529,18 @@
     <w:p>
       <w:pPr>
         <w:rPr>
-          <w:color w:val="2F5496" w:themeColor="accent1" w:themeShade="BF"/>
-          <w:sz w:val="28"/>
-          <w:szCs w:val="28"/>
-        </w:rPr>
-      </w:pPr>
-      <w:r>
-        <w:rPr>
-          <w:color w:val="2F5496" w:themeColor="accent1" w:themeShade="BF"/>
+          <w:b/>
+          <w:bCs/>
+          <w:color w:val="C00000"/>
+          <w:sz w:val="28"/>
+          <w:szCs w:val="28"/>
+        </w:rPr>
+      </w:pPr>
+      <w:r>
+        <w:rPr>
+          <w:b/>
+          <w:bCs/>
+          <w:color w:val="C00000"/>
           <w:sz w:val="28"/>
           <w:szCs w:val="28"/>
         </w:rPr>
@@ -18525,102 +18685,1846 @@
     </w:p>
     <w:p>
       <w:pPr>
-        <w:rPr>
-          <w:color w:val="2F5496" w:themeColor="accent1" w:themeShade="BF"/>
-          <w:sz w:val="28"/>
-          <w:szCs w:val="28"/>
-        </w:rPr>
-      </w:pPr>
-    </w:p>
-    <w:p>
-      <w:pPr>
-        <w:rPr>
-          <w:color w:val="2F5496" w:themeColor="accent1" w:themeShade="BF"/>
-          <w:sz w:val="28"/>
-          <w:szCs w:val="28"/>
-        </w:rPr>
-      </w:pPr>
-    </w:p>
-    <w:p>
-      <w:pPr>
-        <w:rPr>
-          <w:color w:val="2F5496" w:themeColor="accent1" w:themeShade="BF"/>
-          <w:sz w:val="28"/>
-          <w:szCs w:val="28"/>
-        </w:rPr>
-      </w:pPr>
-    </w:p>
-    <w:p>
-      <w:pPr>
-        <w:rPr>
-          <w:color w:val="2F5496" w:themeColor="accent1" w:themeShade="BF"/>
-          <w:sz w:val="28"/>
-          <w:szCs w:val="28"/>
-        </w:rPr>
-      </w:pPr>
-    </w:p>
-    <w:p>
-      <w:pPr>
-        <w:rPr>
-          <w:color w:val="2F5496" w:themeColor="accent1" w:themeShade="BF"/>
-          <w:sz w:val="28"/>
-          <w:szCs w:val="28"/>
-        </w:rPr>
-      </w:pPr>
-    </w:p>
-    <w:p>
-      <w:pPr>
-        <w:rPr>
-          <w:color w:val="2F5496" w:themeColor="accent1" w:themeShade="BF"/>
-          <w:sz w:val="28"/>
-          <w:szCs w:val="28"/>
-        </w:rPr>
-      </w:pPr>
-    </w:p>
-    <w:p>
-      <w:pPr>
-        <w:rPr>
-          <w:color w:val="2F5496" w:themeColor="accent1" w:themeShade="BF"/>
-          <w:sz w:val="28"/>
-          <w:szCs w:val="28"/>
-        </w:rPr>
-      </w:pPr>
-    </w:p>
-    <w:p>
-      <w:pPr>
-        <w:rPr>
-          <w:color w:val="2F5496" w:themeColor="accent1" w:themeShade="BF"/>
-          <w:sz w:val="28"/>
-          <w:szCs w:val="28"/>
-        </w:rPr>
-      </w:pPr>
-    </w:p>
-    <w:p>
-      <w:pPr>
-        <w:rPr>
-          <w:color w:val="2F5496" w:themeColor="accent1" w:themeShade="BF"/>
-          <w:sz w:val="28"/>
-          <w:szCs w:val="28"/>
-        </w:rPr>
-      </w:pPr>
-    </w:p>
-    <w:p>
-      <w:pPr>
-        <w:rPr>
-          <w:color w:val="2F5496" w:themeColor="accent1" w:themeShade="BF"/>
-          <w:sz w:val="28"/>
-          <w:szCs w:val="28"/>
-        </w:rPr>
-      </w:pPr>
-    </w:p>
-    <w:p>
-      <w:pPr>
-        <w:rPr>
-          <w:color w:val="2F5496" w:themeColor="accent1" w:themeShade="BF"/>
-          <w:sz w:val="28"/>
-          <w:szCs w:val="28"/>
-        </w:rPr>
-      </w:pPr>
+        <w:pStyle w:val="ListParagraph"/>
+        <w:numPr>
+          <w:ilvl w:val="0"/>
+          <w:numId w:val="1"/>
+        </w:numPr>
+        <w:rPr>
+          <w:color w:val="2F5496" w:themeColor="accent1" w:themeShade="BF"/>
+          <w:sz w:val="28"/>
+          <w:szCs w:val="28"/>
+        </w:rPr>
+      </w:pPr>
+      <w:r>
+        <w:rPr>
+          <w:color w:val="2F5496" w:themeColor="accent1" w:themeShade="BF"/>
+          <w:sz w:val="28"/>
+          <w:szCs w:val="28"/>
+        </w:rPr>
+        <w:t>Whenever we want to add a method into existing class or interface.  We use Extension methods</w:t>
+      </w:r>
+    </w:p>
+    <w:p>
+      <w:pPr>
+        <w:rPr>
+          <w:color w:val="2F5496" w:themeColor="accent1" w:themeShade="BF"/>
+          <w:sz w:val="28"/>
+          <w:szCs w:val="28"/>
+        </w:rPr>
+      </w:pPr>
+    </w:p>
+    <w:p>
+      <w:pPr>
+        <w:rPr>
+          <w:color w:val="2F5496" w:themeColor="accent1" w:themeShade="BF"/>
+          <w:sz w:val="28"/>
+          <w:szCs w:val="28"/>
+        </w:rPr>
+      </w:pPr>
+    </w:p>
+    <w:p>
+      <w:pPr>
+        <w:rPr>
+          <w:color w:val="2F5496" w:themeColor="accent1" w:themeShade="BF"/>
+          <w:sz w:val="28"/>
+          <w:szCs w:val="28"/>
+        </w:rPr>
+      </w:pPr>
+      <w:r>
+        <w:rPr>
+          <w:color w:val="2F5496" w:themeColor="accent1" w:themeShade="BF"/>
+          <w:sz w:val="28"/>
+          <w:szCs w:val="28"/>
+        </w:rPr>
+        <w:t>Problem :  I am able to add product with null or invalid Values</w:t>
+      </w:r>
+    </w:p>
+    <w:p>
+      <w:pPr>
+        <w:rPr>
+          <w:color w:val="2F5496" w:themeColor="accent1" w:themeShade="BF"/>
+          <w:sz w:val="28"/>
+          <w:szCs w:val="28"/>
+        </w:rPr>
+      </w:pPr>
+      <w:r>
+        <w:rPr>
+          <w:color w:val="2F5496" w:themeColor="accent1" w:themeShade="BF"/>
+          <w:sz w:val="28"/>
+          <w:szCs w:val="28"/>
+        </w:rPr>
+        <w:t>Solution :  Validation</w:t>
+      </w:r>
+    </w:p>
+    <w:p>
+      <w:pPr>
+        <w:rPr>
+          <w:color w:val="2F5496" w:themeColor="accent1" w:themeShade="BF"/>
+          <w:sz w:val="28"/>
+          <w:szCs w:val="28"/>
+        </w:rPr>
+      </w:pPr>
+      <w:r>
+        <w:rPr>
+          <w:color w:val="2F5496" w:themeColor="accent1" w:themeShade="BF"/>
+          <w:sz w:val="28"/>
+          <w:szCs w:val="28"/>
+        </w:rPr>
+        <w:t>Model Validation</w:t>
+      </w:r>
+    </w:p>
+    <w:p>
+      <w:pPr>
+        <w:pStyle w:val="ListParagraph"/>
+        <w:numPr>
+          <w:ilvl w:val="0"/>
+          <w:numId w:val="1"/>
+        </w:numPr>
+        <w:rPr>
+          <w:color w:val="2F5496" w:themeColor="accent1" w:themeShade="BF"/>
+          <w:sz w:val="28"/>
+          <w:szCs w:val="28"/>
+        </w:rPr>
+      </w:pPr>
+      <w:r>
+        <w:rPr>
+          <w:color w:val="2F5496" w:themeColor="accent1" w:themeShade="BF"/>
+          <w:sz w:val="28"/>
+          <w:szCs w:val="28"/>
+        </w:rPr>
+        <w:t>It makes sure that only valid data will be added to the database.</w:t>
+      </w:r>
+    </w:p>
+    <w:p>
+      <w:pPr>
+        <w:pStyle w:val="ListParagraph"/>
+        <w:rPr>
+          <w:color w:val="2F5496" w:themeColor="accent1" w:themeShade="BF"/>
+          <w:sz w:val="28"/>
+          <w:szCs w:val="28"/>
+        </w:rPr>
+      </w:pPr>
+    </w:p>
+    <w:p>
+      <w:pPr>
+        <w:pStyle w:val="ListParagraph"/>
+        <w:rPr>
+          <w:color w:val="2F5496" w:themeColor="accent1" w:themeShade="BF"/>
+          <w:sz w:val="28"/>
+          <w:szCs w:val="28"/>
+        </w:rPr>
+      </w:pPr>
+      <w:r>
+        <w:rPr>
+          <w:color w:val="2F5496" w:themeColor="accent1" w:themeShade="BF"/>
+          <w:sz w:val="28"/>
+          <w:szCs w:val="28"/>
+        </w:rPr>
+        <w:t>ASP.NET Core</w:t>
+      </w:r>
+    </w:p>
+    <w:p>
+      <w:pPr>
+        <w:pStyle w:val="ListParagraph"/>
+        <w:rPr>
+          <w:color w:val="2F5496" w:themeColor="accent1" w:themeShade="BF"/>
+          <w:sz w:val="28"/>
+          <w:szCs w:val="28"/>
+        </w:rPr>
+      </w:pPr>
+    </w:p>
+    <w:p>
+      <w:pPr>
+        <w:pStyle w:val="ListParagraph"/>
+        <w:rPr>
+          <w:color w:val="2F5496" w:themeColor="accent1" w:themeShade="BF"/>
+          <w:sz w:val="28"/>
+          <w:szCs w:val="28"/>
+        </w:rPr>
+      </w:pPr>
+      <w:r>
+        <w:rPr>
+          <w:color w:val="2F5496" w:themeColor="accent1" w:themeShade="BF"/>
+          <w:sz w:val="28"/>
+          <w:szCs w:val="28"/>
+        </w:rPr>
+        <w:t>Data Annotations : Attributes</w:t>
+      </w:r>
+    </w:p>
+    <w:p>
+      <w:pPr>
+        <w:pStyle w:val="ListParagraph"/>
+        <w:numPr>
+          <w:ilvl w:val="0"/>
+          <w:numId w:val="24"/>
+        </w:numPr>
+        <w:rPr>
+          <w:color w:val="2F5496" w:themeColor="accent1" w:themeShade="BF"/>
+          <w:sz w:val="28"/>
+          <w:szCs w:val="28"/>
+        </w:rPr>
+      </w:pPr>
+      <w:r>
+        <w:rPr>
+          <w:color w:val="2F5496" w:themeColor="accent1" w:themeShade="BF"/>
+          <w:sz w:val="28"/>
+          <w:szCs w:val="28"/>
+        </w:rPr>
+        <w:t>Required :  Validates the field is not null</w:t>
+      </w:r>
+    </w:p>
+    <w:p>
+      <w:pPr>
+        <w:pStyle w:val="ListParagraph"/>
+        <w:numPr>
+          <w:ilvl w:val="0"/>
+          <w:numId w:val="24"/>
+        </w:numPr>
+        <w:rPr>
+          <w:color w:val="2F5496" w:themeColor="accent1" w:themeShade="BF"/>
+          <w:sz w:val="28"/>
+          <w:szCs w:val="28"/>
+        </w:rPr>
+      </w:pPr>
+      <w:r>
+        <w:rPr>
+          <w:color w:val="2F5496" w:themeColor="accent1" w:themeShade="BF"/>
+          <w:sz w:val="28"/>
+          <w:szCs w:val="28"/>
+        </w:rPr>
+        <w:t>Range : Specified Range : 18 to 50</w:t>
+      </w:r>
+    </w:p>
+    <w:p>
+      <w:pPr>
+        <w:pStyle w:val="ListParagraph"/>
+        <w:numPr>
+          <w:ilvl w:val="0"/>
+          <w:numId w:val="24"/>
+        </w:numPr>
+        <w:rPr>
+          <w:color w:val="2F5496" w:themeColor="accent1" w:themeShade="BF"/>
+          <w:sz w:val="28"/>
+          <w:szCs w:val="28"/>
+        </w:rPr>
+      </w:pPr>
+      <w:r>
+        <w:rPr>
+          <w:color w:val="2F5496" w:themeColor="accent1" w:themeShade="BF"/>
+          <w:sz w:val="28"/>
+          <w:szCs w:val="28"/>
+        </w:rPr>
+        <w:t>Compare :   Ex Password and Confiirm Password</w:t>
+      </w:r>
+    </w:p>
+    <w:p>
+      <w:pPr>
+        <w:pStyle w:val="ListParagraph"/>
+        <w:numPr>
+          <w:ilvl w:val="0"/>
+          <w:numId w:val="24"/>
+        </w:numPr>
+        <w:rPr>
+          <w:color w:val="2F5496" w:themeColor="accent1" w:themeShade="BF"/>
+          <w:sz w:val="28"/>
+          <w:szCs w:val="28"/>
+        </w:rPr>
+      </w:pPr>
+      <w:r>
+        <w:rPr>
+          <w:color w:val="2F5496" w:themeColor="accent1" w:themeShade="BF"/>
+          <w:sz w:val="28"/>
+          <w:szCs w:val="28"/>
+        </w:rPr>
+        <w:t>EmailAddress : …</w:t>
+      </w:r>
+    </w:p>
+    <w:p>
+      <w:pPr>
+        <w:pStyle w:val="ListParagraph"/>
+        <w:numPr>
+          <w:ilvl w:val="0"/>
+          <w:numId w:val="24"/>
+        </w:numPr>
+        <w:rPr>
+          <w:color w:val="2F5496" w:themeColor="accent1" w:themeShade="BF"/>
+          <w:sz w:val="28"/>
+          <w:szCs w:val="28"/>
+        </w:rPr>
+      </w:pPr>
+      <w:r>
+        <w:rPr>
+          <w:color w:val="2F5496" w:themeColor="accent1" w:themeShade="BF"/>
+          <w:sz w:val="28"/>
+          <w:szCs w:val="28"/>
+        </w:rPr>
+        <w:t>Phone : ..</w:t>
+      </w:r>
+    </w:p>
+    <w:p>
+      <w:pPr>
+        <w:pStyle w:val="ListParagraph"/>
+        <w:numPr>
+          <w:ilvl w:val="0"/>
+          <w:numId w:val="24"/>
+        </w:numPr>
+        <w:rPr>
+          <w:color w:val="2F5496" w:themeColor="accent1" w:themeShade="BF"/>
+          <w:sz w:val="28"/>
+          <w:szCs w:val="28"/>
+        </w:rPr>
+      </w:pPr>
+      <w:r>
+        <w:rPr>
+          <w:color w:val="2F5496" w:themeColor="accent1" w:themeShade="BF"/>
+          <w:sz w:val="28"/>
+          <w:szCs w:val="28"/>
+        </w:rPr>
+        <w:t>CreditCard : ..</w:t>
+      </w:r>
+    </w:p>
+    <w:p>
+      <w:pPr>
+        <w:pStyle w:val="ListParagraph"/>
+        <w:numPr>
+          <w:ilvl w:val="0"/>
+          <w:numId w:val="24"/>
+        </w:numPr>
+        <w:rPr>
+          <w:color w:val="2F5496" w:themeColor="accent1" w:themeShade="BF"/>
+          <w:sz w:val="28"/>
+          <w:szCs w:val="28"/>
+        </w:rPr>
+      </w:pPr>
+      <w:r>
+        <w:rPr>
+          <w:color w:val="2F5496" w:themeColor="accent1" w:themeShade="BF"/>
+          <w:sz w:val="28"/>
+          <w:szCs w:val="28"/>
+        </w:rPr>
+        <w:t>StringLength : Validates the Field for specified length limit</w:t>
+      </w:r>
+    </w:p>
+    <w:p>
+      <w:pPr>
+        <w:pStyle w:val="ListParagraph"/>
+        <w:numPr>
+          <w:ilvl w:val="0"/>
+          <w:numId w:val="24"/>
+        </w:numPr>
+        <w:rPr>
+          <w:color w:val="2F5496" w:themeColor="accent1" w:themeShade="BF"/>
+          <w:sz w:val="28"/>
+          <w:szCs w:val="28"/>
+        </w:rPr>
+      </w:pPr>
+      <w:r>
+        <w:rPr>
+          <w:color w:val="2F5496" w:themeColor="accent1" w:themeShade="BF"/>
+          <w:sz w:val="28"/>
+          <w:szCs w:val="28"/>
+        </w:rPr>
+        <w:t xml:space="preserve">RegularExpression :.. </w:t>
+      </w:r>
+    </w:p>
+    <w:p>
+      <w:pPr>
+        <w:pStyle w:val="ListParagraph"/>
+        <w:numPr>
+          <w:ilvl w:val="0"/>
+          <w:numId w:val="24"/>
+        </w:numPr>
+        <w:rPr>
+          <w:color w:val="2F5496" w:themeColor="accent1" w:themeShade="BF"/>
+          <w:sz w:val="28"/>
+          <w:szCs w:val="28"/>
+        </w:rPr>
+      </w:pPr>
+      <w:r>
+        <w:rPr>
+          <w:color w:val="2F5496" w:themeColor="accent1" w:themeShade="BF"/>
+          <w:sz w:val="28"/>
+          <w:szCs w:val="28"/>
+        </w:rPr>
+        <w:t>Remote :  Validates input on the client by calling action method on the server</w:t>
+      </w:r>
+    </w:p>
+    <w:p>
+      <w:pPr>
+        <w:pStyle w:val="ListParagraph"/>
+        <w:ind w:left="1080"/>
+        <w:rPr>
+          <w:color w:val="2F5496" w:themeColor="accent1" w:themeShade="BF"/>
+          <w:sz w:val="28"/>
+          <w:szCs w:val="28"/>
+        </w:rPr>
+      </w:pPr>
+      <w:r>
+        <w:rPr>
+          <w:color w:val="2F5496" w:themeColor="accent1" w:themeShade="BF"/>
+          <w:sz w:val="28"/>
+          <w:szCs w:val="28"/>
+        </w:rPr>
+        <w:lastRenderedPageBreak/>
+        <w:t>For Example</w:t>
+      </w:r>
+    </w:p>
+    <w:p>
+      <w:pPr>
+        <w:pStyle w:val="ListParagraph"/>
+        <w:rPr>
+          <w:color w:val="2F5496" w:themeColor="accent1" w:themeShade="BF"/>
+          <w:sz w:val="28"/>
+          <w:szCs w:val="28"/>
+        </w:rPr>
+      </w:pPr>
+      <w:r>
+        <w:rPr>
+          <w:color w:val="2F5496" w:themeColor="accent1" w:themeShade="BF"/>
+          <w:sz w:val="28"/>
+          <w:szCs w:val="28"/>
+        </w:rPr>
+        <w:t>Registration form , we pass  a username  and some validation happens , it says username is already taken</w:t>
+      </w:r>
+    </w:p>
+    <w:p>
+      <w:pPr>
+        <w:pStyle w:val="ListParagraph"/>
+        <w:ind w:left="1080"/>
+        <w:rPr>
+          <w:color w:val="2F5496" w:themeColor="accent1" w:themeShade="BF"/>
+          <w:sz w:val="28"/>
+          <w:szCs w:val="28"/>
+        </w:rPr>
+      </w:pPr>
+    </w:p>
+    <w:p>
+      <w:pPr>
+        <w:pStyle w:val="ListParagraph"/>
+        <w:ind w:left="1080"/>
+        <w:rPr>
+          <w:color w:val="2F5496" w:themeColor="accent1" w:themeShade="BF"/>
+          <w:sz w:val="28"/>
+          <w:szCs w:val="28"/>
+        </w:rPr>
+      </w:pPr>
+      <w:r>
+        <w:rPr>
+          <w:color w:val="2F5496" w:themeColor="accent1" w:themeShade="BF"/>
+          <w:sz w:val="28"/>
+          <w:szCs w:val="28"/>
+        </w:rPr>
+        <w:t>When We add Annotations we received an Error in the form of ModelState</w:t>
+      </w:r>
+      <w:r>
+        <w:rPr>
+          <w:color w:val="2F5496" w:themeColor="accent1" w:themeShade="BF"/>
+          <w:sz w:val="28"/>
+          <w:szCs w:val="28"/>
+        </w:rPr>
+        <w:t>. IsValid Or Invalid .</w:t>
+      </w:r>
+    </w:p>
+    <w:p>
+      <w:pPr>
+        <w:pStyle w:val="ListParagraph"/>
+        <w:ind w:left="1080"/>
+        <w:rPr>
+          <w:color w:val="2F5496" w:themeColor="accent1" w:themeShade="BF"/>
+          <w:sz w:val="28"/>
+          <w:szCs w:val="28"/>
+        </w:rPr>
+      </w:pPr>
+      <w:r>
+        <w:rPr>
+          <w:color w:val="2F5496" w:themeColor="accent1" w:themeShade="BF"/>
+          <w:sz w:val="28"/>
+          <w:szCs w:val="28"/>
+        </w:rPr>
+        <w:t xml:space="preserve">Its </w:t>
+      </w:r>
+      <w:r>
+        <w:rPr>
+          <w:color w:val="2F5496" w:themeColor="accent1" w:themeShade="BF"/>
+          <w:sz w:val="28"/>
+          <w:szCs w:val="28"/>
+          <w:highlight w:val="yellow"/>
+        </w:rPr>
+        <w:t>app</w:t>
+      </w:r>
+      <w:r>
+        <w:rPr>
+          <w:color w:val="2F5496" w:themeColor="accent1" w:themeShade="BF"/>
+          <w:sz w:val="28"/>
+          <w:szCs w:val="28"/>
+        </w:rPr>
+        <w:t xml:space="preserve"> Responsible to check whether its valid or not</w:t>
+      </w:r>
+    </w:p>
+    <w:p>
+      <w:pPr>
+        <w:pStyle w:val="ListParagraph"/>
+        <w:ind w:left="1080"/>
+        <w:rPr>
+          <w:color w:val="2F5496" w:themeColor="accent1" w:themeShade="BF"/>
+          <w:sz w:val="28"/>
+          <w:szCs w:val="28"/>
+        </w:rPr>
+      </w:pPr>
+    </w:p>
+    <w:p>
+      <w:pPr>
+        <w:pStyle w:val="ListParagraph"/>
+        <w:rPr>
+          <w:color w:val="2F5496" w:themeColor="accent1" w:themeShade="BF"/>
+          <w:sz w:val="28"/>
+          <w:szCs w:val="28"/>
+        </w:rPr>
+      </w:pPr>
+    </w:p>
+    <w:p>
+      <w:pPr>
+        <w:pStyle w:val="ListParagraph"/>
+        <w:rPr>
+          <w:color w:val="2F5496" w:themeColor="accent1" w:themeShade="BF"/>
+          <w:sz w:val="28"/>
+          <w:szCs w:val="28"/>
+        </w:rPr>
+      </w:pPr>
+      <w:r>
+        <w:rPr>
+          <w:color w:val="2F5496" w:themeColor="accent1" w:themeShade="BF"/>
+          <w:sz w:val="28"/>
+          <w:szCs w:val="28"/>
+        </w:rPr>
+        <w:t>Best Practice</w:t>
+      </w:r>
+    </w:p>
+    <w:p>
+      <w:pPr>
+        <w:pStyle w:val="ListParagraph"/>
+        <w:rPr>
+          <w:color w:val="2F5496" w:themeColor="accent1" w:themeShade="BF"/>
+          <w:sz w:val="28"/>
+          <w:szCs w:val="28"/>
+        </w:rPr>
+      </w:pPr>
+      <w:r>
+        <w:rPr>
+          <w:noProof/>
+          <w:color w:val="2F5496" w:themeColor="accent1" w:themeShade="BF"/>
+          <w:sz w:val="28"/>
+          <w:szCs w:val="28"/>
+        </w:rPr>
+        <mc:AlternateContent>
+          <mc:Choice Requires="wps">
+            <w:drawing>
+              <wp:anchor distT="0" distB="0" distL="114300" distR="114300" simplePos="0" relativeHeight="251817984" behindDoc="0" locked="0" layoutInCell="1" allowOverlap="1" wp14:anchorId="4E9C7F06" wp14:editId="391E8493">
+                <wp:simplePos x="0" y="0"/>
+                <wp:positionH relativeFrom="column">
+                  <wp:posOffset>3449782</wp:posOffset>
+                </wp:positionH>
+                <wp:positionV relativeFrom="paragraph">
+                  <wp:posOffset>72679</wp:posOffset>
+                </wp:positionV>
+                <wp:extent cx="2223654" cy="4447309"/>
+                <wp:effectExtent l="0" t="0" r="24765" b="10795"/>
+                <wp:wrapNone/>
+                <wp:docPr id="125" name="Rectangle 125"/>
+                <wp:cNvGraphicFramePr/>
+                <a:graphic xmlns:a="http://schemas.openxmlformats.org/drawingml/2006/main">
+                  <a:graphicData uri="http://schemas.microsoft.com/office/word/2010/wordprocessingShape">
+                    <wps:wsp>
+                      <wps:cNvSpPr/>
+                      <wps:spPr>
+                        <a:xfrm>
+                          <a:off x="0" y="0"/>
+                          <a:ext cx="2223654" cy="4447309"/>
+                        </a:xfrm>
+                        <a:prstGeom prst="rect">
+                          <a:avLst/>
+                        </a:prstGeom>
+                      </wps:spPr>
+                      <wps:style>
+                        <a:lnRef idx="2">
+                          <a:schemeClr val="accent1">
+                            <a:shade val="50000"/>
+                          </a:schemeClr>
+                        </a:lnRef>
+                        <a:fillRef idx="1">
+                          <a:schemeClr val="accent1"/>
+                        </a:fillRef>
+                        <a:effectRef idx="0">
+                          <a:schemeClr val="accent1"/>
+                        </a:effectRef>
+                        <a:fontRef idx="minor">
+                          <a:schemeClr val="lt1"/>
+                        </a:fontRef>
+                      </wps:style>
+                      <wps:txbx>
+                        <w:txbxContent>
+                          <w:p>
+                            <w:pPr>
+                              <w:jc w:val="center"/>
+                            </w:pPr>
+                            <w:r>
+                              <w:t>ViewModel</w:t>
+                            </w:r>
+                          </w:p>
+                          <w:p>
+                            <w:pPr>
+                              <w:jc w:val="center"/>
+                            </w:pPr>
+                          </w:p>
+                          <w:p>
+                            <w:pPr>
+                              <w:jc w:val="center"/>
+                            </w:pPr>
+                          </w:p>
+                          <w:p>
+                            <w:pPr>
+                              <w:jc w:val="center"/>
+                            </w:pPr>
+                          </w:p>
+                          <w:p>
+                            <w:pPr>
+                              <w:jc w:val="center"/>
+                            </w:pPr>
+                          </w:p>
+                          <w:p>
+                            <w:pPr>
+                              <w:jc w:val="center"/>
+                            </w:pPr>
+                          </w:p>
+                          <w:p>
+                            <w:pPr>
+                              <w:jc w:val="center"/>
+                            </w:pPr>
+                          </w:p>
+                          <w:p>
+                            <w:pPr>
+                              <w:jc w:val="center"/>
+                            </w:pPr>
+                          </w:p>
+                          <w:p>
+                            <w:pPr>
+                              <w:jc w:val="center"/>
+                            </w:pPr>
+                          </w:p>
+                          <w:p>
+                            <w:pPr>
+                              <w:jc w:val="center"/>
+                            </w:pPr>
+                          </w:p>
+                          <w:p>
+                            <w:pPr>
+                              <w:jc w:val="center"/>
+                            </w:pPr>
+                          </w:p>
+                          <w:p>
+                            <w:pPr>
+                              <w:jc w:val="center"/>
+                            </w:pPr>
+                          </w:p>
+                          <w:p>
+                            <w:pPr>
+                              <w:jc w:val="center"/>
+                            </w:pPr>
+                          </w:p>
+                          <w:p>
+                            <w:pPr>
+                              <w:jc w:val="center"/>
+                            </w:pPr>
+                          </w:p>
+                          <w:p>
+                            <w:pPr>
+                              <w:jc w:val="center"/>
+                            </w:pPr>
+                          </w:p>
+                        </w:txbxContent>
+                      </wps:txbx>
+                      <wps:bodyPr rot="0" spcFirstLastPara="0" vertOverflow="overflow" horzOverflow="overflow" vert="horz" wrap="square" lIns="91440" tIns="45720" rIns="91440" bIns="45720" numCol="1" spcCol="0" rtlCol="0" fromWordArt="0" anchor="ctr" anchorCtr="0" forceAA="0" compatLnSpc="1">
+                        <a:prstTxWarp prst="textNoShape">
+                          <a:avLst/>
+                        </a:prstTxWarp>
+                        <a:noAutofit/>
+                      </wps:bodyPr>
+                    </wps:wsp>
+                  </a:graphicData>
+                </a:graphic>
+              </wp:anchor>
+            </w:drawing>
+          </mc:Choice>
+          <mc:Fallback>
+            <w:pict>
+              <v:rect w14:anchorId="4E9C7F06" id="Rectangle 125" o:spid="_x0000_s1092" style="position:absolute;left:0;text-align:left;margin-left:271.65pt;margin-top:5.7pt;width:175.1pt;height:350.2pt;z-index:251817984;visibility:visible;mso-wrap-style:square;mso-wrap-distance-left:9pt;mso-wrap-distance-top:0;mso-wrap-distance-right:9pt;mso-wrap-distance-bottom:0;mso-position-horizontal:absolute;mso-position-horizontal-relative:text;mso-position-vertical:absolute;mso-position-vertical-relative:text;v-text-anchor:middle" o:gfxdata="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" fillcolor="#4472c4 [3204]" strokecolor="#1f3763 [1604]" strokeweight="1pt">
+                <v:textbox>
+                  <w:txbxContent>
+                    <w:p>
+                      <w:pPr>
+                        <w:jc w:val="center"/>
+                      </w:pPr>
+                      <w:r>
+                        <w:t>ViewModel</w:t>
+                      </w:r>
+                    </w:p>
+                    <w:p>
+                      <w:pPr>
+                        <w:jc w:val="center"/>
+                      </w:pPr>
+                    </w:p>
+                    <w:p>
+                      <w:pPr>
+                        <w:jc w:val="center"/>
+                      </w:pPr>
+                    </w:p>
+                    <w:p>
+                      <w:pPr>
+                        <w:jc w:val="center"/>
+                      </w:pPr>
+                    </w:p>
+                    <w:p>
+                      <w:pPr>
+                        <w:jc w:val="center"/>
+                      </w:pPr>
+                    </w:p>
+                    <w:p>
+                      <w:pPr>
+                        <w:jc w:val="center"/>
+                      </w:pPr>
+                    </w:p>
+                    <w:p>
+                      <w:pPr>
+                        <w:jc w:val="center"/>
+                      </w:pPr>
+                    </w:p>
+                    <w:p>
+                      <w:pPr>
+                        <w:jc w:val="center"/>
+                      </w:pPr>
+                    </w:p>
+                    <w:p>
+                      <w:pPr>
+                        <w:jc w:val="center"/>
+                      </w:pPr>
+                    </w:p>
+                    <w:p>
+                      <w:pPr>
+                        <w:jc w:val="center"/>
+                      </w:pPr>
+                    </w:p>
+                    <w:p>
+                      <w:pPr>
+                        <w:jc w:val="center"/>
+                      </w:pPr>
+                    </w:p>
+                    <w:p>
+                      <w:pPr>
+                        <w:jc w:val="center"/>
+                      </w:pPr>
+                    </w:p>
+                    <w:p>
+                      <w:pPr>
+                        <w:jc w:val="center"/>
+                      </w:pPr>
+                    </w:p>
+                    <w:p>
+                      <w:pPr>
+                        <w:jc w:val="center"/>
+                      </w:pPr>
+                    </w:p>
+                    <w:p>
+                      <w:pPr>
+                        <w:jc w:val="center"/>
+                      </w:pPr>
+                    </w:p>
+                  </w:txbxContent>
+                </v:textbox>
+              </v:rect>
+            </w:pict>
+          </mc:Fallback>
+        </mc:AlternateContent>
+      </w:r>
+      <w:r>
+        <w:rPr>
+          <w:noProof/>
+          <w:color w:val="2F5496" w:themeColor="accent1" w:themeShade="BF"/>
+          <w:sz w:val="28"/>
+          <w:szCs w:val="28"/>
+        </w:rPr>
+        <mc:AlternateContent>
+          <mc:Choice Requires="wps">
+            <w:drawing>
+              <wp:anchor distT="0" distB="0" distL="114300" distR="114300" simplePos="0" relativeHeight="251811840" behindDoc="0" locked="0" layoutInCell="1" allowOverlap="1" wp14:anchorId="32A844BE" wp14:editId="046F0C3E">
+                <wp:simplePos x="0" y="0"/>
+                <wp:positionH relativeFrom="column">
+                  <wp:posOffset>734291</wp:posOffset>
+                </wp:positionH>
+                <wp:positionV relativeFrom="paragraph">
+                  <wp:posOffset>197371</wp:posOffset>
+                </wp:positionV>
+                <wp:extent cx="1475509" cy="1288472"/>
+                <wp:effectExtent l="0" t="0" r="10795" b="26035"/>
+                <wp:wrapNone/>
+                <wp:docPr id="115" name="Rectangle 115"/>
+                <wp:cNvGraphicFramePr/>
+                <a:graphic xmlns:a="http://schemas.openxmlformats.org/drawingml/2006/main">
+                  <a:graphicData uri="http://schemas.microsoft.com/office/word/2010/wordprocessingShape">
+                    <wps:wsp>
+                      <wps:cNvSpPr/>
+                      <wps:spPr>
+                        <a:xfrm>
+                          <a:off x="0" y="0"/>
+                          <a:ext cx="1475509" cy="1288472"/>
+                        </a:xfrm>
+                        <a:prstGeom prst="rect">
+                          <a:avLst/>
+                        </a:prstGeom>
+                      </wps:spPr>
+                      <wps:style>
+                        <a:lnRef idx="2">
+                          <a:schemeClr val="accent1">
+                            <a:shade val="50000"/>
+                          </a:schemeClr>
+                        </a:lnRef>
+                        <a:fillRef idx="1">
+                          <a:schemeClr val="accent1"/>
+                        </a:fillRef>
+                        <a:effectRef idx="0">
+                          <a:schemeClr val="accent1"/>
+                        </a:effectRef>
+                        <a:fontRef idx="minor">
+                          <a:schemeClr val="lt1"/>
+                        </a:fontRef>
+                      </wps:style>
+                      <wps:txbx>
+                        <w:txbxContent>
+                          <w:p>
+                            <w:pPr>
+                              <w:jc w:val="center"/>
+                            </w:pPr>
+                            <w:r>
+                              <w:t>View : Create</w:t>
+                            </w:r>
+                          </w:p>
+                          <w:p>
+                            <w:pPr>
+                              <w:jc w:val="center"/>
+                            </w:pPr>
+                            <w:r>
+                              <w:t>Name</w:t>
+                            </w:r>
+                          </w:p>
+                        </w:txbxContent>
+                      </wps:txbx>
+                      <wps:bodyPr rot="0" spcFirstLastPara="0" vertOverflow="overflow" horzOverflow="overflow" vert="horz" wrap="square" lIns="91440" tIns="45720" rIns="91440" bIns="45720" numCol="1" spcCol="0" rtlCol="0" fromWordArt="0" anchor="ctr" anchorCtr="0" forceAA="0" compatLnSpc="1">
+                        <a:prstTxWarp prst="textNoShape">
+                          <a:avLst/>
+                        </a:prstTxWarp>
+                        <a:noAutofit/>
+                      </wps:bodyPr>
+                    </wps:wsp>
+                  </a:graphicData>
+                </a:graphic>
+                <wp14:sizeRelH relativeFrom="margin">
+                  <wp14:pctWidth>0</wp14:pctWidth>
+                </wp14:sizeRelH>
+                <wp14:sizeRelV relativeFrom="margin">
+                  <wp14:pctHeight>0</wp14:pctHeight>
+                </wp14:sizeRelV>
+              </wp:anchor>
+            </w:drawing>
+          </mc:Choice>
+          <mc:Fallback>
+            <w:pict>
+              <v:rect w14:anchorId="32A844BE" id="Rectangle 115" o:spid="_x0000_s1093" style="position:absolute;left:0;text-align:left;margin-left:57.8pt;margin-top:15.55pt;width:116.2pt;height:101.45pt;z-index:251811840;visibility:visible;mso-wrap-style:square;mso-width-percent:0;mso-height-percent:0;mso-wrap-distance-left:9pt;mso-wrap-distance-top:0;mso-wrap-distance-right:9pt;mso-wrap-distance-bottom:0;mso-position-horizontal:absolute;mso-position-horizontal-relative:text;mso-position-vertical:absolute;mso-position-vertical-relative:text;mso-width-percent:0;mso-height-percent:0;mso-width-relative:margin;mso-height-relative:margin;v-text-anchor:middle" o:gfxdata="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" fillcolor="#4472c4 [3204]" strokecolor="#1f3763 [1604]" strokeweight="1pt">
+                <v:textbox>
+                  <w:txbxContent>
+                    <w:p>
+                      <w:pPr>
+                        <w:jc w:val="center"/>
+                      </w:pPr>
+                      <w:r>
+                        <w:t>View : Create</w:t>
+                      </w:r>
+                    </w:p>
+                    <w:p>
+                      <w:pPr>
+                        <w:jc w:val="center"/>
+                      </w:pPr>
+                      <w:r>
+                        <w:t>Name</w:t>
+                      </w:r>
+                    </w:p>
+                  </w:txbxContent>
+                </v:textbox>
+              </v:rect>
+            </w:pict>
+          </mc:Fallback>
+        </mc:AlternateContent>
+      </w:r>
+    </w:p>
+    <w:p>
+      <w:pPr>
+        <w:pStyle w:val="ListParagraph"/>
+        <w:rPr>
+          <w:color w:val="2F5496" w:themeColor="accent1" w:themeShade="BF"/>
+          <w:sz w:val="28"/>
+          <w:szCs w:val="28"/>
+        </w:rPr>
+      </w:pPr>
+      <w:r>
+        <w:rPr>
+          <w:noProof/>
+          <w:color w:val="2F5496" w:themeColor="accent1" w:themeShade="BF"/>
+          <w:sz w:val="28"/>
+          <w:szCs w:val="28"/>
+        </w:rPr>
+        <mc:AlternateContent>
+          <mc:Choice Requires="wps">
+            <w:drawing>
+              <wp:anchor distT="0" distB="0" distL="114300" distR="114300" simplePos="0" relativeHeight="251819008" behindDoc="0" locked="0" layoutInCell="1" allowOverlap="1" wp14:anchorId="1C6ECD3B" wp14:editId="7FFB1383">
+                <wp:simplePos x="0" y="0"/>
+                <wp:positionH relativeFrom="column">
+                  <wp:posOffset>3816927</wp:posOffset>
+                </wp:positionH>
+                <wp:positionV relativeFrom="paragraph">
+                  <wp:posOffset>212436</wp:posOffset>
+                </wp:positionV>
+                <wp:extent cx="1551709" cy="1330037"/>
+                <wp:effectExtent l="0" t="0" r="10795" b="22860"/>
+                <wp:wrapNone/>
+                <wp:docPr id="126" name="Flowchart: Document 126"/>
+                <wp:cNvGraphicFramePr/>
+                <a:graphic xmlns:a="http://schemas.openxmlformats.org/drawingml/2006/main">
+                  <a:graphicData uri="http://schemas.microsoft.com/office/word/2010/wordprocessingShape">
+                    <wps:wsp>
+                      <wps:cNvSpPr/>
+                      <wps:spPr>
+                        <a:xfrm>
+                          <a:off x="0" y="0"/>
+                          <a:ext cx="1551709" cy="1330037"/>
+                        </a:xfrm>
+                        <a:prstGeom prst="flowChartDocument">
+                          <a:avLst/>
+                        </a:prstGeom>
+                      </wps:spPr>
+                      <wps:style>
+                        <a:lnRef idx="2">
+                          <a:schemeClr val="accent6"/>
+                        </a:lnRef>
+                        <a:fillRef idx="1">
+                          <a:schemeClr val="lt1"/>
+                        </a:fillRef>
+                        <a:effectRef idx="0">
+                          <a:schemeClr val="accent6"/>
+                        </a:effectRef>
+                        <a:fontRef idx="minor">
+                          <a:schemeClr val="dk1"/>
+                        </a:fontRef>
+                      </wps:style>
+                      <wps:txbx>
+                        <w:txbxContent>
+                          <w:p>
+                            <w:pPr>
+                              <w:jc w:val="center"/>
+                            </w:pPr>
+                            <w:r>
+                              <w:t>ProductEditViewModel</w:t>
+                            </w:r>
+                          </w:p>
+                          <w:p>
+                            <w:pPr>
+                              <w:jc w:val="center"/>
+                            </w:pPr>
+                            <w:r>
+                              <w:t>Validation Logic …</w:t>
+                            </w:r>
+                          </w:p>
+                          <w:p>
+                            <w:pPr>
+                              <w:jc w:val="center"/>
+                            </w:pPr>
+                          </w:p>
+                        </w:txbxContent>
+                      </wps:txbx>
+                      <wps:bodyPr rot="0" spcFirstLastPara="0" vertOverflow="overflow" horzOverflow="overflow" vert="horz" wrap="square" lIns="91440" tIns="45720" rIns="91440" bIns="45720" numCol="1" spcCol="0" rtlCol="0" fromWordArt="0" anchor="ctr" anchorCtr="0" forceAA="0" compatLnSpc="1">
+                        <a:prstTxWarp prst="textNoShape">
+                          <a:avLst/>
+                        </a:prstTxWarp>
+                        <a:noAutofit/>
+                      </wps:bodyPr>
+                    </wps:wsp>
+                  </a:graphicData>
+                </a:graphic>
+              </wp:anchor>
+            </w:drawing>
+          </mc:Choice>
+          <mc:Fallback>
+            <w:pict>
+              <v:shapetype w14:anchorId="1C6ECD3B" id="_x0000_t114" coordsize="21600,21600" o:spt="114" path="m,20172v945,400,1887,628,2795,913c3587,21312,4342,21370,5060,21597v2037,,2567,-227,3095,-285c8722,21197,9325,20970,9855,20800v490,-228,945,-400,1472,-740c11817,19887,12347,19660,12875,19375v567,-228,1095,-513,1700,-740c15177,18462,15782,18122,16537,17950v718,-113,1398,-398,2228,-513c19635,17437,20577,17322,21597,17322l21597,,,xe">
+                <v:stroke joinstyle="miter"/>
+                <v:path o:connecttype="custom" o:connectlocs="10800,0;0,10800;10800,20400;21600,10800" textboxrect="0,0,21600,17322"/>
+              </v:shapetype>
+              <v:shape id="Flowchart: Document 126" o:spid="_x0000_s1094" type="#_x0000_t114" style="position:absolute;left:0;text-align:left;margin-left:300.55pt;margin-top:16.75pt;width:122.2pt;height:104.75pt;z-index:251819008;visibility:visible;mso-wrap-style:square;mso-wrap-distance-left:9pt;mso-wrap-distance-top:0;mso-wrap-distance-right:9pt;mso-wrap-distance-bottom:0;mso-position-horizontal:absolute;mso-position-horizontal-relative:text;mso-position-vertical:absolute;mso-position-vertical-relative:text;v-text-anchor:middle" o:gfxdata="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" fillcolor="white [3201]" strokecolor="#70ad47 [3209]" strokeweight="1pt">
+                <v:textbox>
+                  <w:txbxContent>
+                    <w:p>
+                      <w:pPr>
+                        <w:jc w:val="center"/>
+                      </w:pPr>
+                      <w:r>
+                        <w:t>ProductEditViewModel</w:t>
+                      </w:r>
+                    </w:p>
+                    <w:p>
+                      <w:pPr>
+                        <w:jc w:val="center"/>
+                      </w:pPr>
+                      <w:r>
+                        <w:t>Validation Logic …</w:t>
+                      </w:r>
+                    </w:p>
+                    <w:p>
+                      <w:pPr>
+                        <w:jc w:val="center"/>
+                      </w:pPr>
+                    </w:p>
+                  </w:txbxContent>
+                </v:textbox>
+              </v:shape>
+            </w:pict>
+          </mc:Fallback>
+        </mc:AlternateContent>
+      </w:r>
+    </w:p>
+    <w:p>
+      <w:pPr>
+        <w:pStyle w:val="ListParagraph"/>
+        <w:rPr>
+          <w:color w:val="2F5496" w:themeColor="accent1" w:themeShade="BF"/>
+          <w:sz w:val="28"/>
+          <w:szCs w:val="28"/>
+        </w:rPr>
+      </w:pPr>
+      <w:r>
+        <w:rPr>
+          <w:noProof/>
+          <w:color w:val="2F5496" w:themeColor="accent1" w:themeShade="BF"/>
+          <w:sz w:val="28"/>
+          <w:szCs w:val="28"/>
+        </w:rPr>
+        <mc:AlternateContent>
+          <mc:Choice Requires="wps">
+            <w:drawing>
+              <wp:anchor distT="0" distB="0" distL="114300" distR="114300" simplePos="0" relativeHeight="251816960" behindDoc="0" locked="0" layoutInCell="1" allowOverlap="1" wp14:anchorId="484BC687" wp14:editId="5459272C">
+                <wp:simplePos x="0" y="0"/>
+                <wp:positionH relativeFrom="column">
+                  <wp:posOffset>6573982</wp:posOffset>
+                </wp:positionH>
+                <wp:positionV relativeFrom="paragraph">
+                  <wp:posOffset>5830</wp:posOffset>
+                </wp:positionV>
+                <wp:extent cx="2493818" cy="3131128"/>
+                <wp:effectExtent l="0" t="0" r="20955" b="0"/>
+                <wp:wrapNone/>
+                <wp:docPr id="121" name="Flowchart: Document 121"/>
+                <wp:cNvGraphicFramePr/>
+                <a:graphic xmlns:a="http://schemas.openxmlformats.org/drawingml/2006/main">
+                  <a:graphicData uri="http://schemas.microsoft.com/office/word/2010/wordprocessingShape">
+                    <wps:wsp>
+                      <wps:cNvSpPr/>
+                      <wps:spPr>
+                        <a:xfrm>
+                          <a:off x="0" y="0"/>
+                          <a:ext cx="2493818" cy="3131128"/>
+                        </a:xfrm>
+                        <a:prstGeom prst="flowChartDocument">
+                          <a:avLst/>
+                        </a:prstGeom>
+                      </wps:spPr>
+                      <wps:style>
+                        <a:lnRef idx="2">
+                          <a:schemeClr val="accent1">
+                            <a:shade val="50000"/>
+                          </a:schemeClr>
+                        </a:lnRef>
+                        <a:fillRef idx="1">
+                          <a:schemeClr val="accent1"/>
+                        </a:fillRef>
+                        <a:effectRef idx="0">
+                          <a:schemeClr val="accent1"/>
+                        </a:effectRef>
+                        <a:fontRef idx="minor">
+                          <a:schemeClr val="lt1"/>
+                        </a:fontRef>
+                      </wps:style>
+                      <wps:txbx>
+                        <w:txbxContent>
+                          <w:p>
+                            <w:pPr>
+                              <w:jc w:val="center"/>
+                            </w:pPr>
+                            <w:r>
+                              <w:t xml:space="preserve">Product  Model </w:t>
+                            </w:r>
+                          </w:p>
+                          <w:p>
+                            <w:pPr>
+                              <w:jc w:val="center"/>
+                            </w:pPr>
+                            <w:r>
+                              <w:t>Create View ID NOT Required for Update View ID Required</w:t>
+                            </w:r>
+                          </w:p>
+                          <w:p>
+                            <w:pPr>
+                              <w:jc w:val="center"/>
+                            </w:pPr>
+                            <w:r>
+                              <w:t>Name</w:t>
+                            </w:r>
+                          </w:p>
+                          <w:p>
+                            <w:pPr>
+                              <w:jc w:val="center"/>
+                            </w:pPr>
+                            <w:r>
+                              <w:t>Price 0,999</w:t>
+                            </w:r>
+                          </w:p>
+                          <w:p>
+                            <w:pPr>
+                              <w:jc w:val="center"/>
+                            </w:pPr>
+                            <w:r>
+                              <w:t>Description  : 20//100</w:t>
+                            </w:r>
+                          </w:p>
+                          <w:p>
+                            <w:pPr>
+                              <w:jc w:val="center"/>
+                            </w:pPr>
+                          </w:p>
+                          <w:p>
+                            <w:pPr>
+                              <w:jc w:val="center"/>
+                            </w:pPr>
+                          </w:p>
+                          <w:p>
+                            <w:pPr>
+                              <w:jc w:val="center"/>
+                            </w:pPr>
+                          </w:p>
+                          <w:p>
+                            <w:pPr>
+                              <w:jc w:val="center"/>
+                            </w:pPr>
+                          </w:p>
+                        </w:txbxContent>
+                      </wps:txbx>
+                      <wps:bodyPr rot="0" spcFirstLastPara="0" vertOverflow="overflow" horzOverflow="overflow" vert="horz" wrap="square" lIns="91440" tIns="45720" rIns="91440" bIns="45720" numCol="1" spcCol="0" rtlCol="0" fromWordArt="0" anchor="ctr" anchorCtr="0" forceAA="0" compatLnSpc="1">
+                        <a:prstTxWarp prst="textNoShape">
+                          <a:avLst/>
+                        </a:prstTxWarp>
+                        <a:noAutofit/>
+                      </wps:bodyPr>
+                    </wps:wsp>
+                  </a:graphicData>
+                </a:graphic>
+                <wp14:sizeRelH relativeFrom="margin">
+                  <wp14:pctWidth>0</wp14:pctWidth>
+                </wp14:sizeRelH>
+                <wp14:sizeRelV relativeFrom="margin">
+                  <wp14:pctHeight>0</wp14:pctHeight>
+                </wp14:sizeRelV>
+              </wp:anchor>
+            </w:drawing>
+          </mc:Choice>
+          <mc:Fallback>
+            <w:pict>
+              <v:shape w14:anchorId="484BC687" id="Flowchart: Document 121" o:spid="_x0000_s1095" type="#_x0000_t114" style="position:absolute;left:0;text-align:left;margin-left:517.65pt;margin-top:.45pt;width:196.35pt;height:246.55pt;z-index:251816960;visibility:visible;mso-wrap-style:square;mso-width-percent:0;mso-height-percent:0;mso-wrap-distance-left:9pt;mso-wrap-distance-top:0;mso-wrap-distance-right:9pt;mso-wrap-distance-bottom:0;mso-position-horizontal:absolute;mso-position-horizontal-relative:text;mso-position-vertical:absolute;mso-position-vertical-relative:text;mso-width-percent:0;mso-height-percent:0;mso-width-relative:margin;mso-height-relative:margin;v-text-anchor:middle" o:gfxdata="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" fillcolor="#4472c4 [3204]" strokecolor="#1f3763 [1604]" strokeweight="1pt">
+                <v:textbox>
+                  <w:txbxContent>
+                    <w:p>
+                      <w:pPr>
+                        <w:jc w:val="center"/>
+                      </w:pPr>
+                      <w:r>
+                        <w:t xml:space="preserve">Product  Model </w:t>
+                      </w:r>
+                    </w:p>
+                    <w:p>
+                      <w:pPr>
+                        <w:jc w:val="center"/>
+                      </w:pPr>
+                      <w:r>
+                        <w:t>Create View ID NOT Required for Update View ID Required</w:t>
+                      </w:r>
+                    </w:p>
+                    <w:p>
+                      <w:pPr>
+                        <w:jc w:val="center"/>
+                      </w:pPr>
+                      <w:r>
+                        <w:t>Name</w:t>
+                      </w:r>
+                    </w:p>
+                    <w:p>
+                      <w:pPr>
+                        <w:jc w:val="center"/>
+                      </w:pPr>
+                      <w:r>
+                        <w:t>Price 0,999</w:t>
+                      </w:r>
+                    </w:p>
+                    <w:p>
+                      <w:pPr>
+                        <w:jc w:val="center"/>
+                      </w:pPr>
+                      <w:r>
+                        <w:t>Description  : 20//100</w:t>
+                      </w:r>
+                    </w:p>
+                    <w:p>
+                      <w:pPr>
+                        <w:jc w:val="center"/>
+                      </w:pPr>
+                    </w:p>
+                    <w:p>
+                      <w:pPr>
+                        <w:jc w:val="center"/>
+                      </w:pPr>
+                    </w:p>
+                    <w:p>
+                      <w:pPr>
+                        <w:jc w:val="center"/>
+                      </w:pPr>
+                    </w:p>
+                    <w:p>
+                      <w:pPr>
+                        <w:jc w:val="center"/>
+                      </w:pPr>
+                    </w:p>
+                  </w:txbxContent>
+                </v:textbox>
+              </v:shape>
+            </w:pict>
+          </mc:Fallback>
+        </mc:AlternateContent>
+      </w:r>
+    </w:p>
+    <w:p>
+      <w:pPr>
+        <w:pStyle w:val="ListParagraph"/>
+        <w:rPr>
+          <w:color w:val="2F5496" w:themeColor="accent1" w:themeShade="BF"/>
+          <w:sz w:val="28"/>
+          <w:szCs w:val="28"/>
+        </w:rPr>
+      </w:pPr>
+    </w:p>
+    <w:p>
+      <w:pPr>
+        <w:rPr>
+          <w:color w:val="2F5496" w:themeColor="accent1" w:themeShade="BF"/>
+          <w:sz w:val="28"/>
+          <w:szCs w:val="28"/>
+        </w:rPr>
+      </w:pPr>
+      <w:r>
+        <w:rPr>
+          <w:noProof/>
+          <w:color w:val="2F5496" w:themeColor="accent1" w:themeShade="BF"/>
+          <w:sz w:val="28"/>
+          <w:szCs w:val="28"/>
+        </w:rPr>
+        <mc:AlternateContent>
+          <mc:Choice Requires="wps">
+            <w:drawing>
+              <wp:anchor distT="0" distB="0" distL="114300" distR="114300" simplePos="0" relativeHeight="251822080" behindDoc="0" locked="0" layoutInCell="1" allowOverlap="1" wp14:anchorId="7AD2E4AC" wp14:editId="3A446430">
+                <wp:simplePos x="0" y="0"/>
+                <wp:positionH relativeFrom="column">
+                  <wp:posOffset>2369127</wp:posOffset>
+                </wp:positionH>
+                <wp:positionV relativeFrom="paragraph">
+                  <wp:posOffset>260581</wp:posOffset>
+                </wp:positionV>
+                <wp:extent cx="1059873" cy="637309"/>
+                <wp:effectExtent l="19050" t="19050" r="45085" b="29845"/>
+                <wp:wrapNone/>
+                <wp:docPr id="128" name="Arrow: Left-Right 128"/>
+                <wp:cNvGraphicFramePr/>
+                <a:graphic xmlns:a="http://schemas.openxmlformats.org/drawingml/2006/main">
+                  <a:graphicData uri="http://schemas.microsoft.com/office/word/2010/wordprocessingShape">
+                    <wps:wsp>
+                      <wps:cNvSpPr/>
+                      <wps:spPr>
+                        <a:xfrm>
+                          <a:off x="0" y="0"/>
+                          <a:ext cx="1059873" cy="637309"/>
+                        </a:xfrm>
+                        <a:prstGeom prst="leftRightArrow">
+                          <a:avLst/>
+                        </a:prstGeom>
+                      </wps:spPr>
+                      <wps:style>
+                        <a:lnRef idx="2">
+                          <a:schemeClr val="accent1">
+                            <a:shade val="50000"/>
+                          </a:schemeClr>
+                        </a:lnRef>
+                        <a:fillRef idx="1">
+                          <a:schemeClr val="accent1"/>
+                        </a:fillRef>
+                        <a:effectRef idx="0">
+                          <a:schemeClr val="accent1"/>
+                        </a:effectRef>
+                        <a:fontRef idx="minor">
+                          <a:schemeClr val="lt1"/>
+                        </a:fontRef>
+                      </wps:style>
+                      <wps:bodyPr rot="0" spcFirstLastPara="0" vertOverflow="overflow" horzOverflow="overflow" vert="horz" wrap="square" lIns="91440" tIns="45720" rIns="91440" bIns="45720" numCol="1" spcCol="0" rtlCol="0" fromWordArt="0" anchor="ctr" anchorCtr="0" forceAA="0" compatLnSpc="1">
+                        <a:prstTxWarp prst="textNoShape">
+                          <a:avLst/>
+                        </a:prstTxWarp>
+                        <a:noAutofit/>
+                      </wps:bodyPr>
+                    </wps:wsp>
+                  </a:graphicData>
+                </a:graphic>
+              </wp:anchor>
+            </w:drawing>
+          </mc:Choice>
+          <mc:Fallback>
+            <w:pict>
+              <v:shapetype w14:anchorId="4F084301" id="_x0000_t69" coordsize="21600,21600" o:spt="69" adj="4320,5400" path="m,10800l@0,21600@0@3@2@3@2,21600,21600,10800@2,0@2@1@0@1@0,xe">
+                <v:stroke joinstyle="miter"/>
+                <v:formulas>
+                  <v:f eqn="val #0"/>
+                  <v:f eqn="val #1"/>
+                  <v:f eqn="sum 21600 0 #0"/>
+                  <v:f eqn="sum 21600 0 #1"/>
+                  <v:f eqn="prod #0 #1 10800"/>
+                  <v:f eqn="sum #0 0 @4"/>
+                  <v:f eqn="sum 21600 0 @5"/>
+                </v:formulas>
+                <v:path o:connecttype="custom" o:connectlocs="@2,0;10800,@1;@0,0;0,10800;@0,21600;10800,@3;@2,21600;21600,10800" o:connectangles="270,270,270,180,90,90,90,0" textboxrect="@5,@1,@6,@3"/>
+                <v:handles>
+                  <v:h position="#0,#1" xrange="0,10800" yrange="0,10800"/>
+                </v:handles>
+              </v:shapetype>
+              <v:shape id="Arrow: Left-Right 128" o:spid="_x0000_s1026" type="#_x0000_t69" style="position:absolute;margin-left:186.55pt;margin-top:20.5pt;width:83.45pt;height:50.2pt;z-index:251822080;visibility:visible;mso-wrap-style:square;mso-wrap-distance-left:9pt;mso-wrap-distance-top:0;mso-wrap-distance-right:9pt;mso-wrap-distance-bottom:0;mso-position-horizontal:absolute;mso-position-horizontal-relative:text;mso-position-vertical:absolute;mso-position-vertical-relative:text;v-text-anchor:middle" o:gfxdata="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" adj="6494" fillcolor="#4472c4 [3204]" strokecolor="#1f3763 [1604]" strokeweight="1pt"/>
+            </w:pict>
+          </mc:Fallback>
+        </mc:AlternateContent>
+      </w:r>
+    </w:p>
+    <w:p>
+      <w:pPr>
+        <w:rPr>
+          <w:color w:val="2F5496" w:themeColor="accent1" w:themeShade="BF"/>
+          <w:sz w:val="28"/>
+          <w:szCs w:val="28"/>
+        </w:rPr>
+      </w:pPr>
+      <w:r>
+        <w:rPr>
+          <w:noProof/>
+          <w:color w:val="2F5496" w:themeColor="accent1" w:themeShade="BF"/>
+          <w:sz w:val="28"/>
+          <w:szCs w:val="28"/>
+        </w:rPr>
+        <mc:AlternateContent>
+          <mc:Choice Requires="wps">
+            <w:drawing>
+              <wp:anchor distT="0" distB="0" distL="114300" distR="114300" simplePos="0" relativeHeight="251823104" behindDoc="0" locked="0" layoutInCell="1" allowOverlap="1" wp14:anchorId="15DDDB88" wp14:editId="34243F82">
+                <wp:simplePos x="0" y="0"/>
+                <wp:positionH relativeFrom="column">
+                  <wp:posOffset>5340927</wp:posOffset>
+                </wp:positionH>
+                <wp:positionV relativeFrom="paragraph">
+                  <wp:posOffset>167120</wp:posOffset>
+                </wp:positionV>
+                <wp:extent cx="1288473" cy="727364"/>
+                <wp:effectExtent l="19050" t="19050" r="26035" b="34925"/>
+                <wp:wrapNone/>
+                <wp:docPr id="129" name="Arrow: Left 129"/>
+                <wp:cNvGraphicFramePr/>
+                <a:graphic xmlns:a="http://schemas.openxmlformats.org/drawingml/2006/main">
+                  <a:graphicData uri="http://schemas.microsoft.com/office/word/2010/wordprocessingShape">
+                    <wps:wsp>
+                      <wps:cNvSpPr/>
+                      <wps:spPr>
+                        <a:xfrm>
+                          <a:off x="0" y="0"/>
+                          <a:ext cx="1288473" cy="727364"/>
+                        </a:xfrm>
+                        <a:prstGeom prst="leftArrow">
+                          <a:avLst/>
+                        </a:prstGeom>
+                      </wps:spPr>
+                      <wps:style>
+                        <a:lnRef idx="3">
+                          <a:schemeClr val="lt1"/>
+                        </a:lnRef>
+                        <a:fillRef idx="1">
+                          <a:schemeClr val="accent6"/>
+                        </a:fillRef>
+                        <a:effectRef idx="1">
+                          <a:schemeClr val="accent6"/>
+                        </a:effectRef>
+                        <a:fontRef idx="minor">
+                          <a:schemeClr val="lt1"/>
+                        </a:fontRef>
+                      </wps:style>
+                      <wps:bodyPr rot="0" spcFirstLastPara="0" vertOverflow="overflow" horzOverflow="overflow" vert="horz" wrap="square" lIns="91440" tIns="45720" rIns="91440" bIns="45720" numCol="1" spcCol="0" rtlCol="0" fromWordArt="0" anchor="ctr" anchorCtr="0" forceAA="0" compatLnSpc="1">
+                        <a:prstTxWarp prst="textNoShape">
+                          <a:avLst/>
+                        </a:prstTxWarp>
+                        <a:noAutofit/>
+                      </wps:bodyPr>
+                    </wps:wsp>
+                  </a:graphicData>
+                </a:graphic>
+              </wp:anchor>
+            </w:drawing>
+          </mc:Choice>
+          <mc:Fallback>
+            <w:pict>
+              <v:shapetype w14:anchorId="44CA3233" id="_x0000_t66" coordsize="21600,21600" o:spt="66" adj="5400,5400" path="m@0,l@0@1,21600@1,21600@2@0@2@0,21600,,10800xe">
+                <v:stroke joinstyle="miter"/>
+                <v:formulas>
+                  <v:f eqn="val #0"/>
+                  <v:f eqn="val #1"/>
+                  <v:f eqn="sum 21600 0 #1"/>
+                  <v:f eqn="prod #0 #1 10800"/>
+                  <v:f eqn="sum #0 0 @3"/>
+                </v:formulas>
+                <v:path o:connecttype="custom" o:connectlocs="@0,0;0,10800;@0,21600;21600,10800" o:connectangles="270,180,90,0" textboxrect="@4,@1,21600,@2"/>
+                <v:handles>
+                  <v:h position="#0,#1" xrange="0,21600" yrange="0,10800"/>
+                </v:handles>
+              </v:shapetype>
+              <v:shape id="Arrow: Left 129" o:spid="_x0000_s1026" type="#_x0000_t66" style="position:absolute;margin-left:420.55pt;margin-top:13.15pt;width:101.45pt;height:57.25pt;z-index:251823104;visibility:visible;mso-wrap-style:square;mso-wrap-distance-left:9pt;mso-wrap-distance-top:0;mso-wrap-distance-right:9pt;mso-wrap-distance-bottom:0;mso-position-horizontal:absolute;mso-position-horizontal-relative:text;mso-position-vertical:absolute;mso-position-vertical-relative:text;v-text-anchor:middle" o:gfxdata="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" adj="6097" fillcolor="#70ad47 [3209]" strokecolor="white [3201]" strokeweight="1.5pt"/>
+            </w:pict>
+          </mc:Fallback>
+        </mc:AlternateContent>
+      </w:r>
+      <w:r>
+        <w:rPr>
+          <w:noProof/>
+          <w:color w:val="2F5496" w:themeColor="accent1" w:themeShade="BF"/>
+          <w:sz w:val="28"/>
+          <w:szCs w:val="28"/>
+        </w:rPr>
+        <mc:AlternateContent>
+          <mc:Choice Requires="wps">
+            <w:drawing>
+              <wp:anchor distT="0" distB="0" distL="114300" distR="114300" simplePos="0" relativeHeight="251813888" behindDoc="0" locked="0" layoutInCell="1" allowOverlap="1" wp14:anchorId="6E7C0CE2" wp14:editId="3F6D6F00">
+                <wp:simplePos x="0" y="0"/>
+                <wp:positionH relativeFrom="column">
+                  <wp:posOffset>720205</wp:posOffset>
+                </wp:positionH>
+                <wp:positionV relativeFrom="paragraph">
+                  <wp:posOffset>215092</wp:posOffset>
+                </wp:positionV>
+                <wp:extent cx="1475509" cy="1288472"/>
+                <wp:effectExtent l="0" t="0" r="10795" b="26035"/>
+                <wp:wrapNone/>
+                <wp:docPr id="119" name="Rectangle 119"/>
+                <wp:cNvGraphicFramePr/>
+                <a:graphic xmlns:a="http://schemas.openxmlformats.org/drawingml/2006/main">
+                  <a:graphicData uri="http://schemas.microsoft.com/office/word/2010/wordprocessingShape">
+                    <wps:wsp>
+                      <wps:cNvSpPr/>
+                      <wps:spPr>
+                        <a:xfrm>
+                          <a:off x="0" y="0"/>
+                          <a:ext cx="1475509" cy="1288472"/>
+                        </a:xfrm>
+                        <a:prstGeom prst="rect">
+                          <a:avLst/>
+                        </a:prstGeom>
+                      </wps:spPr>
+                      <wps:style>
+                        <a:lnRef idx="2">
+                          <a:schemeClr val="accent1">
+                            <a:shade val="50000"/>
+                          </a:schemeClr>
+                        </a:lnRef>
+                        <a:fillRef idx="1">
+                          <a:schemeClr val="accent1"/>
+                        </a:fillRef>
+                        <a:effectRef idx="0">
+                          <a:schemeClr val="accent1"/>
+                        </a:effectRef>
+                        <a:fontRef idx="minor">
+                          <a:schemeClr val="lt1"/>
+                        </a:fontRef>
+                      </wps:style>
+                      <wps:txbx>
+                        <w:txbxContent>
+                          <w:p>
+                            <w:pPr>
+                              <w:jc w:val="center"/>
+                            </w:pPr>
+                            <w:r>
+                              <w:t xml:space="preserve">View : </w:t>
+                            </w:r>
+                            <w:r>
+                              <w:t>Update</w:t>
+                            </w:r>
+                          </w:p>
+                          <w:p>
+                            <w:pPr>
+                              <w:jc w:val="center"/>
+                            </w:pPr>
+                            <w:r>
+                              <w:t>Product Name</w:t>
+                            </w:r>
+                          </w:p>
+                        </w:txbxContent>
+                      </wps:txbx>
+                      <wps:bodyPr rot="0" spcFirstLastPara="0" vertOverflow="overflow" horzOverflow="overflow" vert="horz" wrap="square" lIns="91440" tIns="45720" rIns="91440" bIns="45720" numCol="1" spcCol="0" rtlCol="0" fromWordArt="0" anchor="ctr" anchorCtr="0" forceAA="0" compatLnSpc="1">
+                        <a:prstTxWarp prst="textNoShape">
+                          <a:avLst/>
+                        </a:prstTxWarp>
+                        <a:noAutofit/>
+                      </wps:bodyPr>
+                    </wps:wsp>
+                  </a:graphicData>
+                </a:graphic>
+                <wp14:sizeRelH relativeFrom="margin">
+                  <wp14:pctWidth>0</wp14:pctWidth>
+                </wp14:sizeRelH>
+                <wp14:sizeRelV relativeFrom="margin">
+                  <wp14:pctHeight>0</wp14:pctHeight>
+                </wp14:sizeRelV>
+              </wp:anchor>
+            </w:drawing>
+          </mc:Choice>
+          <mc:Fallback>
+            <w:pict>
+              <v:rect w14:anchorId="6E7C0CE2" id="Rectangle 119" o:spid="_x0000_s1096" style="position:absolute;margin-left:56.7pt;margin-top:16.95pt;width:116.2pt;height:101.45pt;z-index:251813888;visibility:visible;mso-wrap-style:square;mso-width-percent:0;mso-height-percent:0;mso-wrap-distance-left:9pt;mso-wrap-distance-top:0;mso-wrap-distance-right:9pt;mso-wrap-distance-bottom:0;mso-position-horizontal:absolute;mso-position-horizontal-relative:text;mso-position-vertical:absolute;mso-position-vertical-relative:text;mso-width-percent:0;mso-height-percent:0;mso-width-relative:margin;mso-height-relative:margin;v-text-anchor:middle" o:gfxdata="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" fillcolor="#4472c4 [3204]" strokecolor="#1f3763 [1604]" strokeweight="1pt">
+                <v:textbox>
+                  <w:txbxContent>
+                    <w:p>
+                      <w:pPr>
+                        <w:jc w:val="center"/>
+                      </w:pPr>
+                      <w:r>
+                        <w:t xml:space="preserve">View : </w:t>
+                      </w:r>
+                      <w:r>
+                        <w:t>Update</w:t>
+                      </w:r>
+                    </w:p>
+                    <w:p>
+                      <w:pPr>
+                        <w:jc w:val="center"/>
+                      </w:pPr>
+                      <w:r>
+                        <w:t>Product Name</w:t>
+                      </w:r>
+                    </w:p>
+                  </w:txbxContent>
+                </v:textbox>
+              </v:rect>
+            </w:pict>
+          </mc:Fallback>
+        </mc:AlternateContent>
+      </w:r>
+    </w:p>
+    <w:p>
+      <w:pPr>
+        <w:rPr>
+          <w:color w:val="2F5496" w:themeColor="accent1" w:themeShade="BF"/>
+          <w:sz w:val="28"/>
+          <w:szCs w:val="28"/>
+        </w:rPr>
+      </w:pPr>
+    </w:p>
+    <w:p>
+      <w:pPr>
+        <w:rPr>
+          <w:color w:val="2F5496" w:themeColor="accent1" w:themeShade="BF"/>
+          <w:sz w:val="28"/>
+          <w:szCs w:val="28"/>
+        </w:rPr>
+      </w:pPr>
+      <w:r>
+        <w:rPr>
+          <w:noProof/>
+          <w:color w:val="2F5496" w:themeColor="accent1" w:themeShade="BF"/>
+          <w:sz w:val="28"/>
+          <w:szCs w:val="28"/>
+        </w:rPr>
+        <mc:AlternateContent>
+          <mc:Choice Requires="wps">
+            <w:drawing>
+              <wp:anchor distT="0" distB="0" distL="114300" distR="114300" simplePos="0" relativeHeight="251821056" behindDoc="0" locked="0" layoutInCell="1" allowOverlap="1" wp14:anchorId="422F4F71" wp14:editId="3314031C">
+                <wp:simplePos x="0" y="0"/>
+                <wp:positionH relativeFrom="column">
+                  <wp:posOffset>3802496</wp:posOffset>
+                </wp:positionH>
+                <wp:positionV relativeFrom="paragraph">
+                  <wp:posOffset>263871</wp:posOffset>
+                </wp:positionV>
+                <wp:extent cx="1551709" cy="1330037"/>
+                <wp:effectExtent l="0" t="0" r="10795" b="22860"/>
+                <wp:wrapNone/>
+                <wp:docPr id="127" name="Flowchart: Document 127"/>
+                <wp:cNvGraphicFramePr/>
+                <a:graphic xmlns:a="http://schemas.openxmlformats.org/drawingml/2006/main">
+                  <a:graphicData uri="http://schemas.microsoft.com/office/word/2010/wordprocessingShape">
+                    <wps:wsp>
+                      <wps:cNvSpPr/>
+                      <wps:spPr>
+                        <a:xfrm>
+                          <a:off x="0" y="0"/>
+                          <a:ext cx="1551709" cy="1330037"/>
+                        </a:xfrm>
+                        <a:prstGeom prst="flowChartDocument">
+                          <a:avLst/>
+                        </a:prstGeom>
+                      </wps:spPr>
+                      <wps:style>
+                        <a:lnRef idx="2">
+                          <a:schemeClr val="accent6"/>
+                        </a:lnRef>
+                        <a:fillRef idx="1">
+                          <a:schemeClr val="lt1"/>
+                        </a:fillRef>
+                        <a:effectRef idx="0">
+                          <a:schemeClr val="accent6"/>
+                        </a:effectRef>
+                        <a:fontRef idx="minor">
+                          <a:schemeClr val="dk1"/>
+                        </a:fontRef>
+                      </wps:style>
+                      <wps:txbx>
+                        <w:txbxContent>
+                          <w:p>
+                            <w:pPr>
+                              <w:jc w:val="center"/>
+                            </w:pPr>
+                            <w:r>
+                              <w:t>ProductViewModel</w:t>
+                            </w:r>
+                          </w:p>
+                          <w:p>
+                            <w:pPr>
+                              <w:jc w:val="center"/>
+                            </w:pPr>
+                            <w:r>
+                              <w:t>Validation Logic …</w:t>
+                            </w:r>
+                          </w:p>
+                          <w:p>
+                            <w:pPr>
+                              <w:jc w:val="center"/>
+                            </w:pPr>
+                          </w:p>
+                        </w:txbxContent>
+                      </wps:txbx>
+                      <wps:bodyPr rot="0" spcFirstLastPara="0" vertOverflow="overflow" horzOverflow="overflow" vert="horz" wrap="square" lIns="91440" tIns="45720" rIns="91440" bIns="45720" numCol="1" spcCol="0" rtlCol="0" fromWordArt="0" anchor="ctr" anchorCtr="0" forceAA="0" compatLnSpc="1">
+                        <a:prstTxWarp prst="textNoShape">
+                          <a:avLst/>
+                        </a:prstTxWarp>
+                        <a:noAutofit/>
+                      </wps:bodyPr>
+                    </wps:wsp>
+                  </a:graphicData>
+                </a:graphic>
+              </wp:anchor>
+            </w:drawing>
+          </mc:Choice>
+          <mc:Fallback>
+            <w:pict>
+              <v:shape w14:anchorId="422F4F71" id="Flowchart: Document 127" o:spid="_x0000_s1097" type="#_x0000_t114" style="position:absolute;margin-left:299.4pt;margin-top:20.8pt;width:122.2pt;height:104.75pt;z-index:251821056;visibility:visible;mso-wrap-style:square;mso-wrap-distance-left:9pt;mso-wrap-distance-top:0;mso-wrap-distance-right:9pt;mso-wrap-distance-bottom:0;mso-position-horizontal:absolute;mso-position-horizontal-relative:text;mso-position-vertical:absolute;mso-position-vertical-relative:text;v-text-anchor:middle" o:gfxdata="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" fillcolor="white [3201]" strokecolor="#70ad47 [3209]" strokeweight="1pt">
+                <v:textbox>
+                  <w:txbxContent>
+                    <w:p>
+                      <w:pPr>
+                        <w:jc w:val="center"/>
+                      </w:pPr>
+                      <w:r>
+                        <w:t>ProductViewModel</w:t>
+                      </w:r>
+                    </w:p>
+                    <w:p>
+                      <w:pPr>
+                        <w:jc w:val="center"/>
+                      </w:pPr>
+                      <w:r>
+                        <w:t>Validation Logic …</w:t>
+                      </w:r>
+                    </w:p>
+                    <w:p>
+                      <w:pPr>
+                        <w:jc w:val="center"/>
+                      </w:pPr>
+                    </w:p>
+                  </w:txbxContent>
+                </v:textbox>
+              </v:shape>
+            </w:pict>
+          </mc:Fallback>
+        </mc:AlternateContent>
+      </w:r>
+    </w:p>
+    <w:p>
+      <w:pPr>
+        <w:rPr>
+          <w:color w:val="2F5496" w:themeColor="accent1" w:themeShade="BF"/>
+          <w:sz w:val="28"/>
+          <w:szCs w:val="28"/>
+        </w:rPr>
+      </w:pPr>
+    </w:p>
+    <w:p>
+      <w:pPr>
+        <w:rPr>
+          <w:color w:val="2F5496" w:themeColor="accent1" w:themeShade="BF"/>
+          <w:sz w:val="28"/>
+          <w:szCs w:val="28"/>
+        </w:rPr>
+      </w:pPr>
+    </w:p>
+    <w:p>
+      <w:pPr>
+        <w:rPr>
+          <w:color w:val="2F5496" w:themeColor="accent1" w:themeShade="BF"/>
+          <w:sz w:val="28"/>
+          <w:szCs w:val="28"/>
+        </w:rPr>
+      </w:pPr>
+      <w:r>
+        <w:rPr>
+          <w:noProof/>
+          <w:color w:val="2F5496" w:themeColor="accent1" w:themeShade="BF"/>
+          <w:sz w:val="28"/>
+          <w:szCs w:val="28"/>
+        </w:rPr>
+        <mc:AlternateContent>
+          <mc:Choice Requires="wps">
+            <w:drawing>
+              <wp:anchor distT="0" distB="0" distL="114300" distR="114300" simplePos="0" relativeHeight="251815936" behindDoc="0" locked="0" layoutInCell="1" allowOverlap="1" wp14:anchorId="0690550D" wp14:editId="72CBD10E">
+                <wp:simplePos x="0" y="0"/>
+                <wp:positionH relativeFrom="column">
+                  <wp:posOffset>740872</wp:posOffset>
+                </wp:positionH>
+                <wp:positionV relativeFrom="paragraph">
+                  <wp:posOffset>11834</wp:posOffset>
+                </wp:positionV>
+                <wp:extent cx="1475509" cy="1288472"/>
+                <wp:effectExtent l="0" t="0" r="10795" b="26035"/>
+                <wp:wrapNone/>
+                <wp:docPr id="120" name="Rectangle 120"/>
+                <wp:cNvGraphicFramePr/>
+                <a:graphic xmlns:a="http://schemas.openxmlformats.org/drawingml/2006/main">
+                  <a:graphicData uri="http://schemas.microsoft.com/office/word/2010/wordprocessingShape">
+                    <wps:wsp>
+                      <wps:cNvSpPr/>
+                      <wps:spPr>
+                        <a:xfrm>
+                          <a:off x="0" y="0"/>
+                          <a:ext cx="1475509" cy="1288472"/>
+                        </a:xfrm>
+                        <a:prstGeom prst="rect">
+                          <a:avLst/>
+                        </a:prstGeom>
+                      </wps:spPr>
+                      <wps:style>
+                        <a:lnRef idx="2">
+                          <a:schemeClr val="accent1">
+                            <a:shade val="50000"/>
+                          </a:schemeClr>
+                        </a:lnRef>
+                        <a:fillRef idx="1">
+                          <a:schemeClr val="accent1"/>
+                        </a:fillRef>
+                        <a:effectRef idx="0">
+                          <a:schemeClr val="accent1"/>
+                        </a:effectRef>
+                        <a:fontRef idx="minor">
+                          <a:schemeClr val="lt1"/>
+                        </a:fontRef>
+                      </wps:style>
+                      <wps:txbx>
+                        <w:txbxContent>
+                          <w:p>
+                            <w:pPr>
+                              <w:jc w:val="center"/>
+                            </w:pPr>
+                            <w:r>
+                              <w:t xml:space="preserve">View : </w:t>
+                            </w:r>
+                            <w:r>
+                              <w:t>EditByAdmin</w:t>
+                            </w:r>
+                          </w:p>
+                          <w:p>
+                            <w:pPr>
+                              <w:jc w:val="center"/>
+                            </w:pPr>
+                            <w:r>
+                              <w:t>Product Information</w:t>
+                            </w:r>
+                          </w:p>
+                        </w:txbxContent>
+                      </wps:txbx>
+                      <wps:bodyPr rot="0" spcFirstLastPara="0" vertOverflow="overflow" horzOverflow="overflow" vert="horz" wrap="square" lIns="91440" tIns="45720" rIns="91440" bIns="45720" numCol="1" spcCol="0" rtlCol="0" fromWordArt="0" anchor="ctr" anchorCtr="0" forceAA="0" compatLnSpc="1">
+                        <a:prstTxWarp prst="textNoShape">
+                          <a:avLst/>
+                        </a:prstTxWarp>
+                        <a:noAutofit/>
+                      </wps:bodyPr>
+                    </wps:wsp>
+                  </a:graphicData>
+                </a:graphic>
+                <wp14:sizeRelH relativeFrom="margin">
+                  <wp14:pctWidth>0</wp14:pctWidth>
+                </wp14:sizeRelH>
+                <wp14:sizeRelV relativeFrom="margin">
+                  <wp14:pctHeight>0</wp14:pctHeight>
+                </wp14:sizeRelV>
+              </wp:anchor>
+            </w:drawing>
+          </mc:Choice>
+          <mc:Fallback>
+            <w:pict>
+              <v:rect w14:anchorId="0690550D" id="Rectangle 120" o:spid="_x0000_s1098" style="position:absolute;margin-left:58.35pt;margin-top:.95pt;width:116.2pt;height:101.45pt;z-index:251815936;visibility:visible;mso-wrap-style:square;mso-width-percent:0;mso-height-percent:0;mso-wrap-distance-left:9pt;mso-wrap-distance-top:0;mso-wrap-distance-right:9pt;mso-wrap-distance-bottom:0;mso-position-horizontal:absolute;mso-position-horizontal-relative:text;mso-position-vertical:absolute;mso-position-vertical-relative:text;mso-width-percent:0;mso-height-percent:0;mso-width-relative:margin;mso-height-relative:margin;v-text-anchor:middle" o:gfxdata="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" fillcolor="#4472c4 [3204]" strokecolor="#1f3763 [1604]" strokeweight="1pt">
+                <v:textbox>
+                  <w:txbxContent>
+                    <w:p>
+                      <w:pPr>
+                        <w:jc w:val="center"/>
+                      </w:pPr>
+                      <w:r>
+                        <w:t xml:space="preserve">View : </w:t>
+                      </w:r>
+                      <w:r>
+                        <w:t>EditByAdmin</w:t>
+                      </w:r>
+                    </w:p>
+                    <w:p>
+                      <w:pPr>
+                        <w:jc w:val="center"/>
+                      </w:pPr>
+                      <w:r>
+                        <w:t>Product Information</w:t>
+                      </w:r>
+                    </w:p>
+                  </w:txbxContent>
+                </v:textbox>
+              </v:rect>
+            </w:pict>
+          </mc:Fallback>
+        </mc:AlternateContent>
+      </w:r>
     </w:p>
     <w:p>
       <w:pPr>
@@ -19126,16 +21030,16 @@
     </w:lvl>
   </w:abstractNum>
   <w:abstractNum w:abstractNumId="4" w15:restartNumberingAfterBreak="0">
-    <w:nsid w:val="1B9E2F24"/>
+    <w:nsid w:val="172B7A30"/>
     <w:multiLevelType w:val="hybridMultilevel"/>
-    <w:tmpl w:val="B284E4C6"/>
-    <w:lvl w:ilvl="0" w:tplc="4009000F">
+    <w:tmpl w:val="EC32E402"/>
+    <w:lvl w:ilvl="0" w:tplc="35545338">
       <w:start w:val="1"/>
       <w:numFmt w:val="decimal"/>
       <w:lvlText w:val="%1."/>
       <w:lvlJc w:val="left"/>
       <w:pPr>
-        <w:ind w:left="720" w:hanging="360"/>
+        <w:ind w:left="1080" w:hanging="360"/>
       </w:pPr>
       <w:rPr>
         <w:rFonts w:hint="default"/>
@@ -19147,7 +21051,7 @@
       <w:lvlText w:val="%2."/>
       <w:lvlJc w:val="left"/>
       <w:pPr>
-        <w:ind w:left="1440" w:hanging="360"/>
+        <w:ind w:left="1800" w:hanging="360"/>
       </w:pPr>
     </w:lvl>
     <w:lvl w:ilvl="2" w:tplc="4009001B" w:tentative="1">
@@ -19156,7 +21060,7 @@
       <w:lvlText w:val="%3."/>
       <w:lvlJc w:val="right"/>
       <w:pPr>
-        <w:ind w:left="2160" w:hanging="180"/>
+        <w:ind w:left="2520" w:hanging="180"/>
       </w:pPr>
     </w:lvl>
     <w:lvl w:ilvl="3" w:tplc="4009000F" w:tentative="1">
@@ -19165,7 +21069,7 @@
       <w:lvlText w:val="%4."/>
       <w:lvlJc w:val="left"/>
       <w:pPr>
-        <w:ind w:left="2880" w:hanging="360"/>
+        <w:ind w:left="3240" w:hanging="360"/>
       </w:pPr>
     </w:lvl>
     <w:lvl w:ilvl="4" w:tplc="40090019" w:tentative="1">
@@ -19174,7 +21078,7 @@
       <w:lvlText w:val="%5."/>
       <w:lvlJc w:val="left"/>
       <w:pPr>
-        <w:ind w:left="3600" w:hanging="360"/>
+        <w:ind w:left="3960" w:hanging="360"/>
       </w:pPr>
     </w:lvl>
     <w:lvl w:ilvl="5" w:tplc="4009001B" w:tentative="1">
@@ -19183,7 +21087,7 @@
       <w:lvlText w:val="%6."/>
       <w:lvlJc w:val="right"/>
       <w:pPr>
-        <w:ind w:left="4320" w:hanging="180"/>
+        <w:ind w:left="4680" w:hanging="180"/>
       </w:pPr>
     </w:lvl>
     <w:lvl w:ilvl="6" w:tplc="4009000F" w:tentative="1">
@@ -19192,7 +21096,7 @@
       <w:lvlText w:val="%7."/>
       <w:lvlJc w:val="left"/>
       <w:pPr>
-        <w:ind w:left="5040" w:hanging="360"/>
+        <w:ind w:left="5400" w:hanging="360"/>
       </w:pPr>
     </w:lvl>
     <w:lvl w:ilvl="7" w:tplc="40090019" w:tentative="1">
@@ -19201,7 +21105,7 @@
       <w:lvlText w:val="%8."/>
       <w:lvlJc w:val="left"/>
       <w:pPr>
-        <w:ind w:left="5760" w:hanging="360"/>
+        <w:ind w:left="6120" w:hanging="360"/>
       </w:pPr>
     </w:lvl>
     <w:lvl w:ilvl="8" w:tplc="4009001B" w:tentative="1">
@@ -19210,11 +21114,100 @@
       <w:lvlText w:val="%9."/>
       <w:lvlJc w:val="right"/>
       <w:pPr>
-        <w:ind w:left="6480" w:hanging="180"/>
+        <w:ind w:left="6840" w:hanging="180"/>
       </w:pPr>
     </w:lvl>
   </w:abstractNum>
   <w:abstractNum w:abstractNumId="5" w15:restartNumberingAfterBreak="0">
+    <w:nsid w:val="1B9E2F24"/>
+    <w:multiLevelType w:val="hybridMultilevel"/>
+    <w:tmpl w:val="B284E4C6"/>
+    <w:lvl w:ilvl="0" w:tplc="4009000F">
+      <w:start w:val="1"/>
+      <w:numFmt w:val="decimal"/>
+      <w:lvlText w:val="%1."/>
+      <w:lvlJc w:val="left"/>
+      <w:pPr>
+        <w:ind w:left="720" w:hanging="360"/>
+      </w:pPr>
+      <w:rPr>
+        <w:rFonts w:hint="default"/>
+      </w:rPr>
+    </w:lvl>
+    <w:lvl w:ilvl="1" w:tplc="40090019" w:tentative="1">
+      <w:start w:val="1"/>
+      <w:numFmt w:val="lowerLetter"/>
+      <w:lvlText w:val="%2."/>
+      <w:lvlJc w:val="left"/>
+      <w:pPr>
+        <w:ind w:left="1440" w:hanging="360"/>
+      </w:pPr>
+    </w:lvl>
+    <w:lvl w:ilvl="2" w:tplc="4009001B" w:tentative="1">
+      <w:start w:val="1"/>
+      <w:numFmt w:val="lowerRoman"/>
+      <w:lvlText w:val="%3."/>
+      <w:lvlJc w:val="right"/>
+      <w:pPr>
+        <w:ind w:left="2160" w:hanging="180"/>
+      </w:pPr>
+    </w:lvl>
+    <w:lvl w:ilvl="3" w:tplc="4009000F" w:tentative="1">
+      <w:start w:val="1"/>
+      <w:numFmt w:val="decimal"/>
+      <w:lvlText w:val="%4."/>
+      <w:lvlJc w:val="left"/>
+      <w:pPr>
+        <w:ind w:left="2880" w:hanging="360"/>
+      </w:pPr>
+    </w:lvl>
+    <w:lvl w:ilvl="4" w:tplc="40090019" w:tentative="1">
+      <w:start w:val="1"/>
+      <w:numFmt w:val="lowerLetter"/>
+      <w:lvlText w:val="%5."/>
+      <w:lvlJc w:val="left"/>
+      <w:pPr>
+        <w:ind w:left="3600" w:hanging="360"/>
+      </w:pPr>
+    </w:lvl>
+    <w:lvl w:ilvl="5" w:tplc="4009001B" w:tentative="1">
+      <w:start w:val="1"/>
+      <w:numFmt w:val="lowerRoman"/>
+      <w:lvlText w:val="%6."/>
+      <w:lvlJc w:val="right"/>
+      <w:pPr>
+        <w:ind w:left="4320" w:hanging="180"/>
+      </w:pPr>
+    </w:lvl>
+    <w:lvl w:ilvl="6" w:tplc="4009000F" w:tentative="1">
+      <w:start w:val="1"/>
+      <w:numFmt w:val="decimal"/>
+      <w:lvlText w:val="%7."/>
+      <w:lvlJc w:val="left"/>
+      <w:pPr>
+        <w:ind w:left="5040" w:hanging="360"/>
+      </w:pPr>
+    </w:lvl>
+    <w:lvl w:ilvl="7" w:tplc="40090019" w:tentative="1">
+      <w:start w:val="1"/>
+      <w:numFmt w:val="lowerLetter"/>
+      <w:lvlText w:val="%8."/>
+      <w:lvlJc w:val="left"/>
+      <w:pPr>
+        <w:ind w:left="5760" w:hanging="360"/>
+      </w:pPr>
+    </w:lvl>
+    <w:lvl w:ilvl="8" w:tplc="4009001B" w:tentative="1">
+      <w:start w:val="1"/>
+      <w:numFmt w:val="lowerRoman"/>
+      <w:lvlText w:val="%9."/>
+      <w:lvlJc w:val="right"/>
+      <w:pPr>
+        <w:ind w:left="6480" w:hanging="180"/>
+      </w:pPr>
+    </w:lvl>
+  </w:abstractNum>
+  <w:abstractNum w:abstractNumId="6" w15:restartNumberingAfterBreak="0">
     <w:nsid w:val="1F13669F"/>
     <w:multiLevelType w:val="hybridMultilevel"/>
     <w:tmpl w:val="8C840896"/>
@@ -19326,17 +21319,17 @@
       </w:rPr>
     </w:lvl>
   </w:abstractNum>
-  <w:abstractNum w:abstractNumId="6" w15:restartNumberingAfterBreak="0">
-    <w:nsid w:val="2F8B1CBE"/>
+  <w:abstractNum w:abstractNumId="7" w15:restartNumberingAfterBreak="0">
+    <w:nsid w:val="216012F6"/>
     <w:multiLevelType w:val="hybridMultilevel"/>
-    <w:tmpl w:val="91665FA2"/>
-    <w:lvl w:ilvl="0" w:tplc="4009000F">
+    <w:tmpl w:val="23E8CA40"/>
+    <w:lvl w:ilvl="0" w:tplc="4C9C614C">
       <w:start w:val="1"/>
       <w:numFmt w:val="decimal"/>
       <w:lvlText w:val="%1."/>
       <w:lvlJc w:val="left"/>
       <w:pPr>
-        <w:ind w:left="720" w:hanging="360"/>
+        <w:ind w:left="1080" w:hanging="360"/>
       </w:pPr>
       <w:rPr>
         <w:rFonts w:hint="default"/>
@@ -19348,7 +21341,7 @@
       <w:lvlText w:val="%2."/>
       <w:lvlJc w:val="left"/>
       <w:pPr>
-        <w:ind w:left="1440" w:hanging="360"/>
+        <w:ind w:left="1800" w:hanging="360"/>
       </w:pPr>
     </w:lvl>
     <w:lvl w:ilvl="2" w:tplc="4009001B" w:tentative="1">
@@ -19357,7 +21350,7 @@
       <w:lvlText w:val="%3."/>
       <w:lvlJc w:val="right"/>
       <w:pPr>
-        <w:ind w:left="2160" w:hanging="180"/>
+        <w:ind w:left="2520" w:hanging="180"/>
       </w:pPr>
     </w:lvl>
     <w:lvl w:ilvl="3" w:tplc="4009000F" w:tentative="1">
@@ -19366,7 +21359,7 @@
       <w:lvlText w:val="%4."/>
       <w:lvlJc w:val="left"/>
       <w:pPr>
-        <w:ind w:left="2880" w:hanging="360"/>
+        <w:ind w:left="3240" w:hanging="360"/>
       </w:pPr>
     </w:lvl>
     <w:lvl w:ilvl="4" w:tplc="40090019" w:tentative="1">
@@ -19375,7 +21368,7 @@
       <w:lvlText w:val="%5."/>
       <w:lvlJc w:val="left"/>
       <w:pPr>
-        <w:ind w:left="3600" w:hanging="360"/>
+        <w:ind w:left="3960" w:hanging="360"/>
       </w:pPr>
     </w:lvl>
     <w:lvl w:ilvl="5" w:tplc="4009001B" w:tentative="1">
@@ -19384,7 +21377,7 @@
       <w:lvlText w:val="%6."/>
       <w:lvlJc w:val="right"/>
       <w:pPr>
-        <w:ind w:left="4320" w:hanging="180"/>
+        <w:ind w:left="4680" w:hanging="180"/>
       </w:pPr>
     </w:lvl>
     <w:lvl w:ilvl="6" w:tplc="4009000F" w:tentative="1">
@@ -19393,7 +21386,7 @@
       <w:lvlText w:val="%7."/>
       <w:lvlJc w:val="left"/>
       <w:pPr>
-        <w:ind w:left="5040" w:hanging="360"/>
+        <w:ind w:left="5400" w:hanging="360"/>
       </w:pPr>
     </w:lvl>
     <w:lvl w:ilvl="7" w:tplc="40090019" w:tentative="1">
@@ -19402,7 +21395,7 @@
       <w:lvlText w:val="%8."/>
       <w:lvlJc w:val="left"/>
       <w:pPr>
-        <w:ind w:left="5760" w:hanging="360"/>
+        <w:ind w:left="6120" w:hanging="360"/>
       </w:pPr>
     </w:lvl>
     <w:lvl w:ilvl="8" w:tplc="4009001B" w:tentative="1">
@@ -19411,21 +21404,21 @@
       <w:lvlText w:val="%9."/>
       <w:lvlJc w:val="right"/>
       <w:pPr>
-        <w:ind w:left="6480" w:hanging="180"/>
+        <w:ind w:left="6840" w:hanging="180"/>
       </w:pPr>
     </w:lvl>
   </w:abstractNum>
-  <w:abstractNum w:abstractNumId="7" w15:restartNumberingAfterBreak="0">
-    <w:nsid w:val="38EF5C0D"/>
+  <w:abstractNum w:abstractNumId="8" w15:restartNumberingAfterBreak="0">
+    <w:nsid w:val="2F8B1CBE"/>
     <w:multiLevelType w:val="hybridMultilevel"/>
-    <w:tmpl w:val="1340D6F0"/>
-    <w:lvl w:ilvl="0" w:tplc="4112A540">
+    <w:tmpl w:val="91665FA2"/>
+    <w:lvl w:ilvl="0" w:tplc="4009000F">
       <w:start w:val="1"/>
-      <w:numFmt w:val="lowerRoman"/>
+      <w:numFmt w:val="decimal"/>
       <w:lvlText w:val="%1."/>
       <w:lvlJc w:val="left"/>
       <w:pPr>
-        <w:ind w:left="1080" w:hanging="720"/>
+        <w:ind w:left="720" w:hanging="360"/>
       </w:pPr>
       <w:rPr>
         <w:rFonts w:hint="default"/>
@@ -19504,17 +21497,17 @@
       </w:pPr>
     </w:lvl>
   </w:abstractNum>
-  <w:abstractNum w:abstractNumId="8" w15:restartNumberingAfterBreak="0">
-    <w:nsid w:val="39104971"/>
+  <w:abstractNum w:abstractNumId="9" w15:restartNumberingAfterBreak="0">
+    <w:nsid w:val="38EF5C0D"/>
     <w:multiLevelType w:val="hybridMultilevel"/>
-    <w:tmpl w:val="B39CDEA8"/>
-    <w:lvl w:ilvl="0" w:tplc="EF7CF5F8">
+    <w:tmpl w:val="1340D6F0"/>
+    <w:lvl w:ilvl="0" w:tplc="4112A540">
       <w:start w:val="1"/>
-      <w:numFmt w:val="decimal"/>
+      <w:numFmt w:val="lowerRoman"/>
       <w:lvlText w:val="%1."/>
       <w:lvlJc w:val="left"/>
       <w:pPr>
-        <w:ind w:left="1800" w:hanging="360"/>
+        <w:ind w:left="1080" w:hanging="720"/>
       </w:pPr>
       <w:rPr>
         <w:rFonts w:hint="default"/>
@@ -19526,7 +21519,7 @@
       <w:lvlText w:val="%2."/>
       <w:lvlJc w:val="left"/>
       <w:pPr>
-        <w:ind w:left="2520" w:hanging="360"/>
+        <w:ind w:left="1440" w:hanging="360"/>
       </w:pPr>
     </w:lvl>
     <w:lvl w:ilvl="2" w:tplc="4009001B" w:tentative="1">
@@ -19535,7 +21528,7 @@
       <w:lvlText w:val="%3."/>
       <w:lvlJc w:val="right"/>
       <w:pPr>
-        <w:ind w:left="3240" w:hanging="180"/>
+        <w:ind w:left="2160" w:hanging="180"/>
       </w:pPr>
     </w:lvl>
     <w:lvl w:ilvl="3" w:tplc="4009000F" w:tentative="1">
@@ -19544,7 +21537,7 @@
       <w:lvlText w:val="%4."/>
       <w:lvlJc w:val="left"/>
       <w:pPr>
-        <w:ind w:left="3960" w:hanging="360"/>
+        <w:ind w:left="2880" w:hanging="360"/>
       </w:pPr>
     </w:lvl>
     <w:lvl w:ilvl="4" w:tplc="40090019" w:tentative="1">
@@ -19553,7 +21546,7 @@
       <w:lvlText w:val="%5."/>
       <w:lvlJc w:val="left"/>
       <w:pPr>
-        <w:ind w:left="4680" w:hanging="360"/>
+        <w:ind w:left="3600" w:hanging="360"/>
       </w:pPr>
     </w:lvl>
     <w:lvl w:ilvl="5" w:tplc="4009001B" w:tentative="1">
@@ -19562,7 +21555,7 @@
       <w:lvlText w:val="%6."/>
       <w:lvlJc w:val="right"/>
       <w:pPr>
-        <w:ind w:left="5400" w:hanging="180"/>
+        <w:ind w:left="4320" w:hanging="180"/>
       </w:pPr>
     </w:lvl>
     <w:lvl w:ilvl="6" w:tplc="4009000F" w:tentative="1">
@@ -19571,7 +21564,7 @@
       <w:lvlText w:val="%7."/>
       <w:lvlJc w:val="left"/>
       <w:pPr>
-        <w:ind w:left="6120" w:hanging="360"/>
+        <w:ind w:left="5040" w:hanging="360"/>
       </w:pPr>
     </w:lvl>
     <w:lvl w:ilvl="7" w:tplc="40090019" w:tentative="1">
@@ -19580,7 +21573,7 @@
       <w:lvlText w:val="%8."/>
       <w:lvlJc w:val="left"/>
       <w:pPr>
-        <w:ind w:left="6840" w:hanging="360"/>
+        <w:ind w:left="5760" w:hanging="360"/>
       </w:pPr>
     </w:lvl>
     <w:lvl w:ilvl="8" w:tplc="4009001B" w:tentative="1">
@@ -19589,21 +21582,21 @@
       <w:lvlText w:val="%9."/>
       <w:lvlJc w:val="right"/>
       <w:pPr>
-        <w:ind w:left="7560" w:hanging="180"/>
+        <w:ind w:left="6480" w:hanging="180"/>
       </w:pPr>
     </w:lvl>
   </w:abstractNum>
-  <w:abstractNum w:abstractNumId="9" w15:restartNumberingAfterBreak="0">
-    <w:nsid w:val="407A5D00"/>
+  <w:abstractNum w:abstractNumId="10" w15:restartNumberingAfterBreak="0">
+    <w:nsid w:val="39104971"/>
     <w:multiLevelType w:val="hybridMultilevel"/>
-    <w:tmpl w:val="B7B06F88"/>
-    <w:lvl w:ilvl="0" w:tplc="62E21882">
+    <w:tmpl w:val="B39CDEA8"/>
+    <w:lvl w:ilvl="0" w:tplc="EF7CF5F8">
       <w:start w:val="1"/>
       <w:numFmt w:val="decimal"/>
       <w:lvlText w:val="%1."/>
       <w:lvlJc w:val="left"/>
       <w:pPr>
-        <w:ind w:left="1080" w:hanging="360"/>
+        <w:ind w:left="1800" w:hanging="360"/>
       </w:pPr>
       <w:rPr>
         <w:rFonts w:hint="default"/>
@@ -19615,7 +21608,7 @@
       <w:lvlText w:val="%2."/>
       <w:lvlJc w:val="left"/>
       <w:pPr>
-        <w:ind w:left="1800" w:hanging="360"/>
+        <w:ind w:left="2520" w:hanging="360"/>
       </w:pPr>
     </w:lvl>
     <w:lvl w:ilvl="2" w:tplc="4009001B" w:tentative="1">
@@ -19624,7 +21617,7 @@
       <w:lvlText w:val="%3."/>
       <w:lvlJc w:val="right"/>
       <w:pPr>
-        <w:ind w:left="2520" w:hanging="180"/>
+        <w:ind w:left="3240" w:hanging="180"/>
       </w:pPr>
     </w:lvl>
     <w:lvl w:ilvl="3" w:tplc="4009000F" w:tentative="1">
@@ -19633,7 +21626,7 @@
       <w:lvlText w:val="%4."/>
       <w:lvlJc w:val="left"/>
       <w:pPr>
-        <w:ind w:left="3240" w:hanging="360"/>
+        <w:ind w:left="3960" w:hanging="360"/>
       </w:pPr>
     </w:lvl>
     <w:lvl w:ilvl="4" w:tplc="40090019" w:tentative="1">
@@ -19642,7 +21635,7 @@
       <w:lvlText w:val="%5."/>
       <w:lvlJc w:val="left"/>
       <w:pPr>
-        <w:ind w:left="3960" w:hanging="360"/>
+        <w:ind w:left="4680" w:hanging="360"/>
       </w:pPr>
     </w:lvl>
     <w:lvl w:ilvl="5" w:tplc="4009001B" w:tentative="1">
@@ -19651,7 +21644,7 @@
       <w:lvlText w:val="%6."/>
       <w:lvlJc w:val="right"/>
       <w:pPr>
-        <w:ind w:left="4680" w:hanging="180"/>
+        <w:ind w:left="5400" w:hanging="180"/>
       </w:pPr>
     </w:lvl>
     <w:lvl w:ilvl="6" w:tplc="4009000F" w:tentative="1">
@@ -19660,7 +21653,7 @@
       <w:lvlText w:val="%7."/>
       <w:lvlJc w:val="left"/>
       <w:pPr>
-        <w:ind w:left="5400" w:hanging="360"/>
+        <w:ind w:left="6120" w:hanging="360"/>
       </w:pPr>
     </w:lvl>
     <w:lvl w:ilvl="7" w:tplc="40090019" w:tentative="1">
@@ -19669,7 +21662,7 @@
       <w:lvlText w:val="%8."/>
       <w:lvlJc w:val="left"/>
       <w:pPr>
-        <w:ind w:left="6120" w:hanging="360"/>
+        <w:ind w:left="6840" w:hanging="360"/>
       </w:pPr>
     </w:lvl>
     <w:lvl w:ilvl="8" w:tplc="4009001B" w:tentative="1">
@@ -19678,21 +21671,21 @@
       <w:lvlText w:val="%9."/>
       <w:lvlJc w:val="right"/>
       <w:pPr>
-        <w:ind w:left="6840" w:hanging="180"/>
+        <w:ind w:left="7560" w:hanging="180"/>
       </w:pPr>
     </w:lvl>
   </w:abstractNum>
-  <w:abstractNum w:abstractNumId="10" w15:restartNumberingAfterBreak="0">
-    <w:nsid w:val="44147FB1"/>
+  <w:abstractNum w:abstractNumId="11" w15:restartNumberingAfterBreak="0">
+    <w:nsid w:val="407A5D00"/>
     <w:multiLevelType w:val="hybridMultilevel"/>
-    <w:tmpl w:val="E9BEC942"/>
-    <w:lvl w:ilvl="0" w:tplc="4009000F">
+    <w:tmpl w:val="B7B06F88"/>
+    <w:lvl w:ilvl="0" w:tplc="62E21882">
       <w:start w:val="1"/>
       <w:numFmt w:val="decimal"/>
       <w:lvlText w:val="%1."/>
       <w:lvlJc w:val="left"/>
       <w:pPr>
-        <w:ind w:left="720" w:hanging="360"/>
+        <w:ind w:left="1080" w:hanging="360"/>
       </w:pPr>
       <w:rPr>
         <w:rFonts w:hint="default"/>
@@ -19704,7 +21697,7 @@
       <w:lvlText w:val="%2."/>
       <w:lvlJc w:val="left"/>
       <w:pPr>
-        <w:ind w:left="1440" w:hanging="360"/>
+        <w:ind w:left="1800" w:hanging="360"/>
       </w:pPr>
     </w:lvl>
     <w:lvl w:ilvl="2" w:tplc="4009001B" w:tentative="1">
@@ -19713,7 +21706,7 @@
       <w:lvlText w:val="%3."/>
       <w:lvlJc w:val="right"/>
       <w:pPr>
-        <w:ind w:left="2160" w:hanging="180"/>
+        <w:ind w:left="2520" w:hanging="180"/>
       </w:pPr>
     </w:lvl>
     <w:lvl w:ilvl="3" w:tplc="4009000F" w:tentative="1">
@@ -19722,7 +21715,7 @@
       <w:lvlText w:val="%4."/>
       <w:lvlJc w:val="left"/>
       <w:pPr>
-        <w:ind w:left="2880" w:hanging="360"/>
+        <w:ind w:left="3240" w:hanging="360"/>
       </w:pPr>
     </w:lvl>
     <w:lvl w:ilvl="4" w:tplc="40090019" w:tentative="1">
@@ -19731,7 +21724,7 @@
       <w:lvlText w:val="%5."/>
       <w:lvlJc w:val="left"/>
       <w:pPr>
-        <w:ind w:left="3600" w:hanging="360"/>
+        <w:ind w:left="3960" w:hanging="360"/>
       </w:pPr>
     </w:lvl>
     <w:lvl w:ilvl="5" w:tplc="4009001B" w:tentative="1">
@@ -19740,7 +21733,7 @@
       <w:lvlText w:val="%6."/>
       <w:lvlJc w:val="right"/>
       <w:pPr>
-        <w:ind w:left="4320" w:hanging="180"/>
+        <w:ind w:left="4680" w:hanging="180"/>
       </w:pPr>
     </w:lvl>
     <w:lvl w:ilvl="6" w:tplc="4009000F" w:tentative="1">
@@ -19749,7 +21742,7 @@
       <w:lvlText w:val="%7."/>
       <w:lvlJc w:val="left"/>
       <w:pPr>
-        <w:ind w:left="5040" w:hanging="360"/>
+        <w:ind w:left="5400" w:hanging="360"/>
       </w:pPr>
     </w:lvl>
     <w:lvl w:ilvl="7" w:tplc="40090019" w:tentative="1">
@@ -19758,7 +21751,7 @@
       <w:lvlText w:val="%8."/>
       <w:lvlJc w:val="left"/>
       <w:pPr>
-        <w:ind w:left="5760" w:hanging="360"/>
+        <w:ind w:left="6120" w:hanging="360"/>
       </w:pPr>
     </w:lvl>
     <w:lvl w:ilvl="8" w:tplc="4009001B" w:tentative="1">
@@ -19767,21 +21760,21 @@
       <w:lvlText w:val="%9."/>
       <w:lvlJc w:val="right"/>
       <w:pPr>
-        <w:ind w:left="6480" w:hanging="180"/>
+        <w:ind w:left="6840" w:hanging="180"/>
       </w:pPr>
     </w:lvl>
   </w:abstractNum>
-  <w:abstractNum w:abstractNumId="11" w15:restartNumberingAfterBreak="0">
-    <w:nsid w:val="44233843"/>
+  <w:abstractNum w:abstractNumId="12" w15:restartNumberingAfterBreak="0">
+    <w:nsid w:val="44147FB1"/>
     <w:multiLevelType w:val="hybridMultilevel"/>
-    <w:tmpl w:val="C9DED716"/>
-    <w:lvl w:ilvl="0" w:tplc="C0C4C068">
+    <w:tmpl w:val="E9BEC942"/>
+    <w:lvl w:ilvl="0" w:tplc="4009000F">
       <w:start w:val="1"/>
       <w:numFmt w:val="decimal"/>
       <w:lvlText w:val="%1."/>
       <w:lvlJc w:val="left"/>
       <w:pPr>
-        <w:ind w:left="1080" w:hanging="360"/>
+        <w:ind w:left="720" w:hanging="360"/>
       </w:pPr>
       <w:rPr>
         <w:rFonts w:hint="default"/>
@@ -19793,7 +21786,7 @@
       <w:lvlText w:val="%2."/>
       <w:lvlJc w:val="left"/>
       <w:pPr>
-        <w:ind w:left="1800" w:hanging="360"/>
+        <w:ind w:left="1440" w:hanging="360"/>
       </w:pPr>
     </w:lvl>
     <w:lvl w:ilvl="2" w:tplc="4009001B" w:tentative="1">
@@ -19802,7 +21795,7 @@
       <w:lvlText w:val="%3."/>
       <w:lvlJc w:val="right"/>
       <w:pPr>
-        <w:ind w:left="2520" w:hanging="180"/>
+        <w:ind w:left="2160" w:hanging="180"/>
       </w:pPr>
     </w:lvl>
     <w:lvl w:ilvl="3" w:tplc="4009000F" w:tentative="1">
@@ -19811,7 +21804,7 @@
       <w:lvlText w:val="%4."/>
       <w:lvlJc w:val="left"/>
       <w:pPr>
-        <w:ind w:left="3240" w:hanging="360"/>
+        <w:ind w:left="2880" w:hanging="360"/>
       </w:pPr>
     </w:lvl>
     <w:lvl w:ilvl="4" w:tplc="40090019" w:tentative="1">
@@ -19820,7 +21813,7 @@
       <w:lvlText w:val="%5."/>
       <w:lvlJc w:val="left"/>
       <w:pPr>
-        <w:ind w:left="3960" w:hanging="360"/>
+        <w:ind w:left="3600" w:hanging="360"/>
       </w:pPr>
     </w:lvl>
     <w:lvl w:ilvl="5" w:tplc="4009001B" w:tentative="1">
@@ -19829,7 +21822,7 @@
       <w:lvlText w:val="%6."/>
       <w:lvlJc w:val="right"/>
       <w:pPr>
-        <w:ind w:left="4680" w:hanging="180"/>
+        <w:ind w:left="4320" w:hanging="180"/>
       </w:pPr>
     </w:lvl>
     <w:lvl w:ilvl="6" w:tplc="4009000F" w:tentative="1">
@@ -19838,7 +21831,7 @@
       <w:lvlText w:val="%7."/>
       <w:lvlJc w:val="left"/>
       <w:pPr>
-        <w:ind w:left="5400" w:hanging="360"/>
+        <w:ind w:left="5040" w:hanging="360"/>
       </w:pPr>
     </w:lvl>
     <w:lvl w:ilvl="7" w:tplc="40090019" w:tentative="1">
@@ -19847,7 +21840,7 @@
       <w:lvlText w:val="%8."/>
       <w:lvlJc w:val="left"/>
       <w:pPr>
-        <w:ind w:left="6120" w:hanging="360"/>
+        <w:ind w:left="5760" w:hanging="360"/>
       </w:pPr>
     </w:lvl>
     <w:lvl w:ilvl="8" w:tplc="4009001B" w:tentative="1">
@@ -19856,15 +21849,15 @@
       <w:lvlText w:val="%9."/>
       <w:lvlJc w:val="right"/>
       <w:pPr>
-        <w:ind w:left="6840" w:hanging="180"/>
+        <w:ind w:left="6480" w:hanging="180"/>
       </w:pPr>
     </w:lvl>
   </w:abstractNum>
-  <w:abstractNum w:abstractNumId="12" w15:restartNumberingAfterBreak="0">
-    <w:nsid w:val="4D671ECD"/>
+  <w:abstractNum w:abstractNumId="13" w15:restartNumberingAfterBreak="0">
+    <w:nsid w:val="44233843"/>
     <w:multiLevelType w:val="hybridMultilevel"/>
-    <w:tmpl w:val="9228A312"/>
-    <w:lvl w:ilvl="0" w:tplc="A1083F10">
+    <w:tmpl w:val="C9DED716"/>
+    <w:lvl w:ilvl="0" w:tplc="C0C4C068">
       <w:start w:val="1"/>
       <w:numFmt w:val="decimal"/>
       <w:lvlText w:val="%1."/>
@@ -19949,17 +21942,17 @@
       </w:pPr>
     </w:lvl>
   </w:abstractNum>
-  <w:abstractNum w:abstractNumId="13" w15:restartNumberingAfterBreak="0">
-    <w:nsid w:val="4F2341C1"/>
+  <w:abstractNum w:abstractNumId="14" w15:restartNumberingAfterBreak="0">
+    <w:nsid w:val="4D671ECD"/>
     <w:multiLevelType w:val="hybridMultilevel"/>
-    <w:tmpl w:val="927AE58C"/>
-    <w:lvl w:ilvl="0" w:tplc="5A8C117E">
+    <w:tmpl w:val="9228A312"/>
+    <w:lvl w:ilvl="0" w:tplc="A1083F10">
       <w:start w:val="1"/>
-      <w:numFmt w:val="lowerRoman"/>
+      <w:numFmt w:val="decimal"/>
       <w:lvlText w:val="%1."/>
       <w:lvlJc w:val="left"/>
       <w:pPr>
-        <w:ind w:left="1440" w:hanging="720"/>
+        <w:ind w:left="1080" w:hanging="360"/>
       </w:pPr>
       <w:rPr>
         <w:rFonts w:hint="default"/>
@@ -20038,17 +22031,17 @@
       </w:pPr>
     </w:lvl>
   </w:abstractNum>
-  <w:abstractNum w:abstractNumId="14" w15:restartNumberingAfterBreak="0">
-    <w:nsid w:val="59486ACA"/>
+  <w:abstractNum w:abstractNumId="15" w15:restartNumberingAfterBreak="0">
+    <w:nsid w:val="4F2341C1"/>
     <w:multiLevelType w:val="hybridMultilevel"/>
-    <w:tmpl w:val="6002BCB4"/>
-    <w:lvl w:ilvl="0" w:tplc="4009000F">
+    <w:tmpl w:val="927AE58C"/>
+    <w:lvl w:ilvl="0" w:tplc="5A8C117E">
       <w:start w:val="1"/>
-      <w:numFmt w:val="decimal"/>
+      <w:numFmt w:val="lowerRoman"/>
       <w:lvlText w:val="%1."/>
       <w:lvlJc w:val="left"/>
       <w:pPr>
-        <w:ind w:left="720" w:hanging="360"/>
+        <w:ind w:left="1440" w:hanging="720"/>
       </w:pPr>
       <w:rPr>
         <w:rFonts w:hint="default"/>
@@ -20060,7 +22053,7 @@
       <w:lvlText w:val="%2."/>
       <w:lvlJc w:val="left"/>
       <w:pPr>
-        <w:ind w:left="1440" w:hanging="360"/>
+        <w:ind w:left="1800" w:hanging="360"/>
       </w:pPr>
     </w:lvl>
     <w:lvl w:ilvl="2" w:tplc="4009001B" w:tentative="1">
@@ -20069,7 +22062,7 @@
       <w:lvlText w:val="%3."/>
       <w:lvlJc w:val="right"/>
       <w:pPr>
-        <w:ind w:left="2160" w:hanging="180"/>
+        <w:ind w:left="2520" w:hanging="180"/>
       </w:pPr>
     </w:lvl>
     <w:lvl w:ilvl="3" w:tplc="4009000F" w:tentative="1">
@@ -20078,7 +22071,7 @@
       <w:lvlText w:val="%4."/>
       <w:lvlJc w:val="left"/>
       <w:pPr>
-        <w:ind w:left="2880" w:hanging="360"/>
+        <w:ind w:left="3240" w:hanging="360"/>
       </w:pPr>
     </w:lvl>
     <w:lvl w:ilvl="4" w:tplc="40090019" w:tentative="1">
@@ -20087,7 +22080,7 @@
       <w:lvlText w:val="%5."/>
       <w:lvlJc w:val="left"/>
       <w:pPr>
-        <w:ind w:left="3600" w:hanging="360"/>
+        <w:ind w:left="3960" w:hanging="360"/>
       </w:pPr>
     </w:lvl>
     <w:lvl w:ilvl="5" w:tplc="4009001B" w:tentative="1">
@@ -20096,7 +22089,7 @@
       <w:lvlText w:val="%6."/>
       <w:lvlJc w:val="right"/>
       <w:pPr>
-        <w:ind w:left="4320" w:hanging="180"/>
+        <w:ind w:left="4680" w:hanging="180"/>
       </w:pPr>
     </w:lvl>
     <w:lvl w:ilvl="6" w:tplc="4009000F" w:tentative="1">
@@ -20105,7 +22098,7 @@
       <w:lvlText w:val="%7."/>
       <w:lvlJc w:val="left"/>
       <w:pPr>
-        <w:ind w:left="5040" w:hanging="360"/>
+        <w:ind w:left="5400" w:hanging="360"/>
       </w:pPr>
     </w:lvl>
     <w:lvl w:ilvl="7" w:tplc="40090019" w:tentative="1">
@@ -20114,7 +22107,7 @@
       <w:lvlText w:val="%8."/>
       <w:lvlJc w:val="left"/>
       <w:pPr>
-        <w:ind w:left="5760" w:hanging="360"/>
+        <w:ind w:left="6120" w:hanging="360"/>
       </w:pPr>
     </w:lvl>
     <w:lvl w:ilvl="8" w:tplc="4009001B" w:tentative="1">
@@ -20123,14 +22116,14 @@
       <w:lvlText w:val="%9."/>
       <w:lvlJc w:val="right"/>
       <w:pPr>
-        <w:ind w:left="6480" w:hanging="180"/>
+        <w:ind w:left="6840" w:hanging="180"/>
       </w:pPr>
     </w:lvl>
   </w:abstractNum>
-  <w:abstractNum w:abstractNumId="15" w15:restartNumberingAfterBreak="0">
-    <w:nsid w:val="5B1E4873"/>
+  <w:abstractNum w:abstractNumId="16" w15:restartNumberingAfterBreak="0">
+    <w:nsid w:val="59486ACA"/>
     <w:multiLevelType w:val="hybridMultilevel"/>
-    <w:tmpl w:val="7282441A"/>
+    <w:tmpl w:val="6002BCB4"/>
     <w:lvl w:ilvl="0" w:tplc="4009000F">
       <w:start w:val="1"/>
       <w:numFmt w:val="decimal"/>
@@ -20216,17 +22209,17 @@
       </w:pPr>
     </w:lvl>
   </w:abstractNum>
-  <w:abstractNum w:abstractNumId="16" w15:restartNumberingAfterBreak="0">
-    <w:nsid w:val="66983319"/>
+  <w:abstractNum w:abstractNumId="17" w15:restartNumberingAfterBreak="0">
+    <w:nsid w:val="5B1E4873"/>
     <w:multiLevelType w:val="hybridMultilevel"/>
-    <w:tmpl w:val="F5F44614"/>
-    <w:lvl w:ilvl="0" w:tplc="D27C625C">
+    <w:tmpl w:val="7282441A"/>
+    <w:lvl w:ilvl="0" w:tplc="4009000F">
       <w:start w:val="1"/>
-      <w:numFmt w:val="lowerRoman"/>
+      <w:numFmt w:val="decimal"/>
       <w:lvlText w:val="%1."/>
       <w:lvlJc w:val="left"/>
       <w:pPr>
-        <w:ind w:left="1800" w:hanging="720"/>
+        <w:ind w:left="720" w:hanging="360"/>
       </w:pPr>
       <w:rPr>
         <w:rFonts w:hint="default"/>
@@ -20238,7 +22231,7 @@
       <w:lvlText w:val="%2."/>
       <w:lvlJc w:val="left"/>
       <w:pPr>
-        <w:ind w:left="2160" w:hanging="360"/>
+        <w:ind w:left="1440" w:hanging="360"/>
       </w:pPr>
     </w:lvl>
     <w:lvl w:ilvl="2" w:tplc="4009001B" w:tentative="1">
@@ -20247,7 +22240,7 @@
       <w:lvlText w:val="%3."/>
       <w:lvlJc w:val="right"/>
       <w:pPr>
-        <w:ind w:left="2880" w:hanging="180"/>
+        <w:ind w:left="2160" w:hanging="180"/>
       </w:pPr>
     </w:lvl>
     <w:lvl w:ilvl="3" w:tplc="4009000F" w:tentative="1">
@@ -20256,7 +22249,7 @@
       <w:lvlText w:val="%4."/>
       <w:lvlJc w:val="left"/>
       <w:pPr>
-        <w:ind w:left="3600" w:hanging="360"/>
+        <w:ind w:left="2880" w:hanging="360"/>
       </w:pPr>
     </w:lvl>
     <w:lvl w:ilvl="4" w:tplc="40090019" w:tentative="1">
@@ -20265,7 +22258,7 @@
       <w:lvlText w:val="%5."/>
       <w:lvlJc w:val="left"/>
       <w:pPr>
-        <w:ind w:left="4320" w:hanging="360"/>
+        <w:ind w:left="3600" w:hanging="360"/>
       </w:pPr>
     </w:lvl>
     <w:lvl w:ilvl="5" w:tplc="4009001B" w:tentative="1">
@@ -20274,7 +22267,7 @@
       <w:lvlText w:val="%6."/>
       <w:lvlJc w:val="right"/>
       <w:pPr>
-        <w:ind w:left="5040" w:hanging="180"/>
+        <w:ind w:left="4320" w:hanging="180"/>
       </w:pPr>
     </w:lvl>
     <w:lvl w:ilvl="6" w:tplc="4009000F" w:tentative="1">
@@ -20283,7 +22276,7 @@
       <w:lvlText w:val="%7."/>
       <w:lvlJc w:val="left"/>
       <w:pPr>
-        <w:ind w:left="5760" w:hanging="360"/>
+        <w:ind w:left="5040" w:hanging="360"/>
       </w:pPr>
     </w:lvl>
     <w:lvl w:ilvl="7" w:tplc="40090019" w:tentative="1">
@@ -20292,7 +22285,7 @@
       <w:lvlText w:val="%8."/>
       <w:lvlJc w:val="left"/>
       <w:pPr>
-        <w:ind w:left="6480" w:hanging="360"/>
+        <w:ind w:left="5760" w:hanging="360"/>
       </w:pPr>
     </w:lvl>
     <w:lvl w:ilvl="8" w:tplc="4009001B" w:tentative="1">
@@ -20301,21 +22294,21 @@
       <w:lvlText w:val="%9."/>
       <w:lvlJc w:val="right"/>
       <w:pPr>
-        <w:ind w:left="7200" w:hanging="180"/>
+        <w:ind w:left="6480" w:hanging="180"/>
       </w:pPr>
     </w:lvl>
   </w:abstractNum>
-  <w:abstractNum w:abstractNumId="17" w15:restartNumberingAfterBreak="0">
-    <w:nsid w:val="71760A0A"/>
+  <w:abstractNum w:abstractNumId="18" w15:restartNumberingAfterBreak="0">
+    <w:nsid w:val="66983319"/>
     <w:multiLevelType w:val="hybridMultilevel"/>
-    <w:tmpl w:val="E86894FE"/>
-    <w:lvl w:ilvl="0" w:tplc="4009000F">
+    <w:tmpl w:val="F5F44614"/>
+    <w:lvl w:ilvl="0" w:tplc="D27C625C">
       <w:start w:val="1"/>
-      <w:numFmt w:val="decimal"/>
+      <w:numFmt w:val="lowerRoman"/>
       <w:lvlText w:val="%1."/>
       <w:lvlJc w:val="left"/>
       <w:pPr>
-        <w:ind w:left="720" w:hanging="360"/>
+        <w:ind w:left="1800" w:hanging="720"/>
       </w:pPr>
       <w:rPr>
         <w:rFonts w:hint="default"/>
@@ -20327,7 +22320,7 @@
       <w:lvlText w:val="%2."/>
       <w:lvlJc w:val="left"/>
       <w:pPr>
-        <w:ind w:left="1440" w:hanging="360"/>
+        <w:ind w:left="2160" w:hanging="360"/>
       </w:pPr>
     </w:lvl>
     <w:lvl w:ilvl="2" w:tplc="4009001B" w:tentative="1">
@@ -20336,7 +22329,7 @@
       <w:lvlText w:val="%3."/>
       <w:lvlJc w:val="right"/>
       <w:pPr>
-        <w:ind w:left="2160" w:hanging="180"/>
+        <w:ind w:left="2880" w:hanging="180"/>
       </w:pPr>
     </w:lvl>
     <w:lvl w:ilvl="3" w:tplc="4009000F" w:tentative="1">
@@ -20345,7 +22338,7 @@
       <w:lvlText w:val="%4."/>
       <w:lvlJc w:val="left"/>
       <w:pPr>
-        <w:ind w:left="2880" w:hanging="360"/>
+        <w:ind w:left="3600" w:hanging="360"/>
       </w:pPr>
     </w:lvl>
     <w:lvl w:ilvl="4" w:tplc="40090019" w:tentative="1">
@@ -20354,7 +22347,7 @@
       <w:lvlText w:val="%5."/>
       <w:lvlJc w:val="left"/>
       <w:pPr>
-        <w:ind w:left="3600" w:hanging="360"/>
+        <w:ind w:left="4320" w:hanging="360"/>
       </w:pPr>
     </w:lvl>
     <w:lvl w:ilvl="5" w:tplc="4009001B" w:tentative="1">
@@ -20363,7 +22356,7 @@
       <w:lvlText w:val="%6."/>
       <w:lvlJc w:val="right"/>
       <w:pPr>
-        <w:ind w:left="4320" w:hanging="180"/>
+        <w:ind w:left="5040" w:hanging="180"/>
       </w:pPr>
     </w:lvl>
     <w:lvl w:ilvl="6" w:tplc="4009000F" w:tentative="1">
@@ -20372,7 +22365,7 @@
       <w:lvlText w:val="%7."/>
       <w:lvlJc w:val="left"/>
       <w:pPr>
-        <w:ind w:left="5040" w:hanging="360"/>
+        <w:ind w:left="5760" w:hanging="360"/>
       </w:pPr>
     </w:lvl>
     <w:lvl w:ilvl="7" w:tplc="40090019" w:tentative="1">
@@ -20381,7 +22374,7 @@
       <w:lvlText w:val="%8."/>
       <w:lvlJc w:val="left"/>
       <w:pPr>
-        <w:ind w:left="5760" w:hanging="360"/>
+        <w:ind w:left="6480" w:hanging="360"/>
       </w:pPr>
     </w:lvl>
     <w:lvl w:ilvl="8" w:tplc="4009001B" w:tentative="1">
@@ -20390,21 +22383,21 @@
       <w:lvlText w:val="%9."/>
       <w:lvlJc w:val="right"/>
       <w:pPr>
-        <w:ind w:left="6480" w:hanging="180"/>
+        <w:ind w:left="7200" w:hanging="180"/>
       </w:pPr>
     </w:lvl>
   </w:abstractNum>
-  <w:abstractNum w:abstractNumId="18" w15:restartNumberingAfterBreak="0">
-    <w:nsid w:val="720C05FB"/>
+  <w:abstractNum w:abstractNumId="19" w15:restartNumberingAfterBreak="0">
+    <w:nsid w:val="71760A0A"/>
     <w:multiLevelType w:val="hybridMultilevel"/>
-    <w:tmpl w:val="1C72A5A6"/>
-    <w:lvl w:ilvl="0" w:tplc="5374043E">
+    <w:tmpl w:val="E86894FE"/>
+    <w:lvl w:ilvl="0" w:tplc="4009000F">
       <w:start w:val="1"/>
       <w:numFmt w:val="decimal"/>
       <w:lvlText w:val="%1."/>
       <w:lvlJc w:val="left"/>
       <w:pPr>
-        <w:ind w:left="1080" w:hanging="360"/>
+        <w:ind w:left="720" w:hanging="360"/>
       </w:pPr>
       <w:rPr>
         <w:rFonts w:hint="default"/>
@@ -20416,7 +22409,7 @@
       <w:lvlText w:val="%2."/>
       <w:lvlJc w:val="left"/>
       <w:pPr>
-        <w:ind w:left="1800" w:hanging="360"/>
+        <w:ind w:left="1440" w:hanging="360"/>
       </w:pPr>
     </w:lvl>
     <w:lvl w:ilvl="2" w:tplc="4009001B" w:tentative="1">
@@ -20425,7 +22418,7 @@
       <w:lvlText w:val="%3."/>
       <w:lvlJc w:val="right"/>
       <w:pPr>
-        <w:ind w:left="2520" w:hanging="180"/>
+        <w:ind w:left="2160" w:hanging="180"/>
       </w:pPr>
     </w:lvl>
     <w:lvl w:ilvl="3" w:tplc="4009000F" w:tentative="1">
@@ -20434,7 +22427,7 @@
       <w:lvlText w:val="%4."/>
       <w:lvlJc w:val="left"/>
       <w:pPr>
-        <w:ind w:left="3240" w:hanging="360"/>
+        <w:ind w:left="2880" w:hanging="360"/>
       </w:pPr>
     </w:lvl>
     <w:lvl w:ilvl="4" w:tplc="40090019" w:tentative="1">
@@ -20443,7 +22436,7 @@
       <w:lvlText w:val="%5."/>
       <w:lvlJc w:val="left"/>
       <w:pPr>
-        <w:ind w:left="3960" w:hanging="360"/>
+        <w:ind w:left="3600" w:hanging="360"/>
       </w:pPr>
     </w:lvl>
     <w:lvl w:ilvl="5" w:tplc="4009001B" w:tentative="1">
@@ -20452,7 +22445,7 @@
       <w:lvlText w:val="%6."/>
       <w:lvlJc w:val="right"/>
       <w:pPr>
-        <w:ind w:left="4680" w:hanging="180"/>
+        <w:ind w:left="4320" w:hanging="180"/>
       </w:pPr>
     </w:lvl>
     <w:lvl w:ilvl="6" w:tplc="4009000F" w:tentative="1">
@@ -20461,7 +22454,7 @@
       <w:lvlText w:val="%7."/>
       <w:lvlJc w:val="left"/>
       <w:pPr>
-        <w:ind w:left="5400" w:hanging="360"/>
+        <w:ind w:left="5040" w:hanging="360"/>
       </w:pPr>
     </w:lvl>
     <w:lvl w:ilvl="7" w:tplc="40090019" w:tentative="1">
@@ -20470,7 +22463,7 @@
       <w:lvlText w:val="%8."/>
       <w:lvlJc w:val="left"/>
       <w:pPr>
-        <w:ind w:left="6120" w:hanging="360"/>
+        <w:ind w:left="5760" w:hanging="360"/>
       </w:pPr>
     </w:lvl>
     <w:lvl w:ilvl="8" w:tplc="4009001B" w:tentative="1">
@@ -20479,11 +22472,100 @@
       <w:lvlText w:val="%9."/>
       <w:lvlJc w:val="right"/>
       <w:pPr>
-        <w:ind w:left="6840" w:hanging="180"/>
+        <w:ind w:left="6480" w:hanging="180"/>
       </w:pPr>
     </w:lvl>
   </w:abstractNum>
-  <w:abstractNum w:abstractNumId="19" w15:restartNumberingAfterBreak="0">
+  <w:abstractNum w:abstractNumId="20" w15:restartNumberingAfterBreak="0">
+    <w:nsid w:val="720C05FB"/>
+    <w:multiLevelType w:val="hybridMultilevel"/>
+    <w:tmpl w:val="1C72A5A6"/>
+    <w:lvl w:ilvl="0" w:tplc="5374043E">
+      <w:start w:val="1"/>
+      <w:numFmt w:val="decimal"/>
+      <w:lvlText w:val="%1."/>
+      <w:lvlJc w:val="left"/>
+      <w:pPr>
+        <w:ind w:left="1080" w:hanging="360"/>
+      </w:pPr>
+      <w:rPr>
+        <w:rFonts w:hint="default"/>
+      </w:rPr>
+    </w:lvl>
+    <w:lvl w:ilvl="1" w:tplc="40090019" w:tentative="1">
+      <w:start w:val="1"/>
+      <w:numFmt w:val="lowerLetter"/>
+      <w:lvlText w:val="%2."/>
+      <w:lvlJc w:val="left"/>
+      <w:pPr>
+        <w:ind w:left="1800" w:hanging="360"/>
+      </w:pPr>
+    </w:lvl>
+    <w:lvl w:ilvl="2" w:tplc="4009001B" w:tentative="1">
+      <w:start w:val="1"/>
+      <w:numFmt w:val="lowerRoman"/>
+      <w:lvlText w:val="%3."/>
+      <w:lvlJc w:val="right"/>
+      <w:pPr>
+        <w:ind w:left="2520" w:hanging="180"/>
+      </w:pPr>
+    </w:lvl>
+    <w:lvl w:ilvl="3" w:tplc="4009000F" w:tentative="1">
+      <w:start w:val="1"/>
+      <w:numFmt w:val="decimal"/>
+      <w:lvlText w:val="%4."/>
+      <w:lvlJc w:val="left"/>
+      <w:pPr>
+        <w:ind w:left="3240" w:hanging="360"/>
+      </w:pPr>
+    </w:lvl>
+    <w:lvl w:ilvl="4" w:tplc="40090019" w:tentative="1">
+      <w:start w:val="1"/>
+      <w:numFmt w:val="lowerLetter"/>
+      <w:lvlText w:val="%5."/>
+      <w:lvlJc w:val="left"/>
+      <w:pPr>
+        <w:ind w:left="3960" w:hanging="360"/>
+      </w:pPr>
+    </w:lvl>
+    <w:lvl w:ilvl="5" w:tplc="4009001B" w:tentative="1">
+      <w:start w:val="1"/>
+      <w:numFmt w:val="lowerRoman"/>
+      <w:lvlText w:val="%6."/>
+      <w:lvlJc w:val="right"/>
+      <w:pPr>
+        <w:ind w:left="4680" w:hanging="180"/>
+      </w:pPr>
+    </w:lvl>
+    <w:lvl w:ilvl="6" w:tplc="4009000F" w:tentative="1">
+      <w:start w:val="1"/>
+      <w:numFmt w:val="decimal"/>
+      <w:lvlText w:val="%7."/>
+      <w:lvlJc w:val="left"/>
+      <w:pPr>
+        <w:ind w:left="5400" w:hanging="360"/>
+      </w:pPr>
+    </w:lvl>
+    <w:lvl w:ilvl="7" w:tplc="40090019" w:tentative="1">
+      <w:start w:val="1"/>
+      <w:numFmt w:val="lowerLetter"/>
+      <w:lvlText w:val="%8."/>
+      <w:lvlJc w:val="left"/>
+      <w:pPr>
+        <w:ind w:left="6120" w:hanging="360"/>
+      </w:pPr>
+    </w:lvl>
+    <w:lvl w:ilvl="8" w:tplc="4009001B" w:tentative="1">
+      <w:start w:val="1"/>
+      <w:numFmt w:val="lowerRoman"/>
+      <w:lvlText w:val="%9."/>
+      <w:lvlJc w:val="right"/>
+      <w:pPr>
+        <w:ind w:left="6840" w:hanging="180"/>
+      </w:pPr>
+    </w:lvl>
+  </w:abstractNum>
+  <w:abstractNum w:abstractNumId="21" w15:restartNumberingAfterBreak="0">
     <w:nsid w:val="76626170"/>
     <w:multiLevelType w:val="multilevel"/>
     <w:tmpl w:val="B1A6C6D0"/>
@@ -20632,7 +22714,7 @@
       </w:rPr>
     </w:lvl>
   </w:abstractNum>
-  <w:abstractNum w:abstractNumId="20" w15:restartNumberingAfterBreak="0">
+  <w:abstractNum w:abstractNumId="22" w15:restartNumberingAfterBreak="0">
     <w:nsid w:val="776776DE"/>
     <w:multiLevelType w:val="hybridMultilevel"/>
     <w:tmpl w:val="69F2D5E0"/>
@@ -20745,7 +22827,7 @@
       </w:rPr>
     </w:lvl>
   </w:abstractNum>
-  <w:abstractNum w:abstractNumId="21" w15:restartNumberingAfterBreak="0">
+  <w:abstractNum w:abstractNumId="23" w15:restartNumberingAfterBreak="0">
     <w:nsid w:val="7B3A44AD"/>
     <w:multiLevelType w:val="hybridMultilevel"/>
     <w:tmpl w:val="B01E1476"/>
@@ -20835,31 +22917,31 @@
     </w:lvl>
   </w:abstractNum>
   <w:num w:numId="1">
-    <w:abstractNumId w:val="5"/>
+    <w:abstractNumId w:val="6"/>
   </w:num>
   <w:num w:numId="2">
     <w:abstractNumId w:val="1"/>
   </w:num>
   <w:num w:numId="3">
-    <w:abstractNumId w:val="12"/>
+    <w:abstractNumId w:val="14"/>
   </w:num>
   <w:num w:numId="4">
-    <w:abstractNumId w:val="16"/>
+    <w:abstractNumId w:val="18"/>
   </w:num>
   <w:num w:numId="5">
-    <w:abstractNumId w:val="17"/>
+    <w:abstractNumId w:val="19"/>
   </w:num>
   <w:num w:numId="6">
-    <w:abstractNumId w:val="4"/>
+    <w:abstractNumId w:val="5"/>
   </w:num>
   <w:num w:numId="7">
-    <w:abstractNumId w:val="19"/>
+    <w:abstractNumId w:val="21"/>
   </w:num>
   <w:num w:numId="8">
-    <w:abstractNumId w:val="13"/>
+    <w:abstractNumId w:val="15"/>
   </w:num>
   <w:num w:numId="9">
-    <w:abstractNumId w:val="8"/>
+    <w:abstractNumId w:val="10"/>
   </w:num>
   <w:num w:numId="10">
     <w:abstractNumId w:val="0"/>
@@ -20868,37 +22950,43 @@
     <w:abstractNumId w:val="2"/>
   </w:num>
   <w:num w:numId="12">
-    <w:abstractNumId w:val="20"/>
+    <w:abstractNumId w:val="22"/>
   </w:num>
   <w:num w:numId="13">
     <w:abstractNumId w:val="3"/>
   </w:num>
   <w:num w:numId="14">
+    <w:abstractNumId w:val="13"/>
+  </w:num>
+  <w:num w:numId="15">
+    <w:abstractNumId w:val="12"/>
+  </w:num>
+  <w:num w:numId="16">
+    <w:abstractNumId w:val="20"/>
+  </w:num>
+  <w:num w:numId="17">
+    <w:abstractNumId w:val="16"/>
+  </w:num>
+  <w:num w:numId="18">
     <w:abstractNumId w:val="11"/>
   </w:num>
-  <w:num w:numId="15">
-    <w:abstractNumId w:val="10"/>
-  </w:num>
-  <w:num w:numId="16">
-    <w:abstractNumId w:val="18"/>
-  </w:num>
-  <w:num w:numId="17">
-    <w:abstractNumId w:val="14"/>
-  </w:num>
-  <w:num w:numId="18">
+  <w:num w:numId="19">
     <w:abstractNumId w:val="9"/>
   </w:num>
-  <w:num w:numId="19">
-    <w:abstractNumId w:val="7"/>
-  </w:num>
   <w:num w:numId="20">
-    <w:abstractNumId w:val="21"/>
+    <w:abstractNumId w:val="23"/>
   </w:num>
   <w:num w:numId="21">
-    <w:abstractNumId w:val="6"/>
+    <w:abstractNumId w:val="8"/>
   </w:num>
   <w:num w:numId="22">
-    <w:abstractNumId w:val="15"/>
+    <w:abstractNumId w:val="17"/>
+  </w:num>
+  <w:num w:numId="23">
+    <w:abstractNumId w:val="4"/>
+  </w:num>
+  <w:num w:numId="24">
+    <w:abstractNumId w:val="7"/>
   </w:num>
 </w:numbering>
 </file>

</xml_diff>

<commit_message>
Day8 Remote Validation  and  Automapper  Added
</commit_message>
<xml_diff>
--- a/sample-app/Whiteboard/WhiteBoard.docx
+++ b/sample-app/Whiteboard/WhiteBoard.docx
@@ -2582,11 +2582,9 @@
                       <w:pPr>
                         <w:jc w:val="center"/>
                       </w:pPr>
-                      <w:proofErr w:type="spellStart"/>
                       <w:r>
                         <w:t>Startup.cs</w:t>
                       </w:r>
-                      <w:proofErr w:type="spellEnd"/>
                     </w:p>
                   </w:txbxContent>
                 </v:textbox>
@@ -2684,11 +2682,9 @@
                       <w:pPr>
                         <w:jc w:val="center"/>
                       </w:pPr>
-                      <w:proofErr w:type="spellStart"/>
                       <w:r>
                         <w:t>Program.cs</w:t>
                       </w:r>
-                      <w:proofErr w:type="spellEnd"/>
                     </w:p>
                   </w:txbxContent>
                 </v:textbox>
@@ -2788,15 +2784,7 @@
                   <w:txbxContent>
                     <w:p>
                       <w:r>
-                        <w:t>?</w:t>
-                      </w:r>
-                      <w:proofErr w:type="spellStart"/>
-                      <w:r>
-                        <w:t>cultureinfo</w:t>
-                      </w:r>
-                      <w:proofErr w:type="spellEnd"/>
-                      <w:r>
-                        <w:t>= de-DE = Germany</w:t>
+                        <w:t>?cultureinfo= de-DE = Germany</w:t>
                       </w:r>
                     </w:p>
                   </w:txbxContent>
@@ -3195,11 +3183,9 @@
                 <v:textbox>
                   <w:txbxContent>
                     <w:p>
-                      <w:proofErr w:type="spellStart"/>
                       <w:r>
                         <w:t>IServiceColl</w:t>
                       </w:r>
-                      <w:proofErr w:type="spellEnd"/>
                     </w:p>
                   </w:txbxContent>
                 </v:textbox>
@@ -3292,11 +3278,9 @@
                 <v:textbox>
                   <w:txbxContent>
                     <w:p>
-                      <w:proofErr w:type="spellStart"/>
                       <w:r>
                         <w:t>IApp</w:t>
                       </w:r>
-                      <w:proofErr w:type="spellEnd"/>
                     </w:p>
                   </w:txbxContent>
                 </v:textbox>
@@ -3394,11 +3378,9 @@
                       <w:pPr>
                         <w:jc w:val="center"/>
                       </w:pPr>
-                      <w:proofErr w:type="spellStart"/>
                       <w:r>
                         <w:t>ConfigureService</w:t>
                       </w:r>
-                      <w:proofErr w:type="spellEnd"/>
                     </w:p>
                   </w:txbxContent>
                 </v:textbox>
@@ -4783,13 +4765,8 @@
                         <w:t>2.</w:t>
                       </w:r>
                       <w:r>
-                        <w:t xml:space="preserve">Custom </w:t>
+                        <w:t>Custom Middlewar</w:t>
                       </w:r>
-                      <w:proofErr w:type="spellStart"/>
-                      <w:r>
-                        <w:t>Middlewar</w:t>
-                      </w:r>
-                      <w:proofErr w:type="spellEnd"/>
                     </w:p>
                   </w:txbxContent>
                 </v:textbox>
@@ -5315,11 +5292,9 @@
                       <w:pPr>
                         <w:jc w:val="center"/>
                       </w:pPr>
-                      <w:proofErr w:type="spellStart"/>
                       <w:r>
                         <w:t>TagHelper</w:t>
                       </w:r>
-                      <w:proofErr w:type="spellEnd"/>
                     </w:p>
                   </w:txbxContent>
                 </v:textbox>
@@ -6262,13 +6237,8 @@
                 <v:textbox>
                   <w:txbxContent>
                     <w:p>
-                      <w:proofErr w:type="spellStart"/>
                       <w:r>
-                        <w:t>Req</w:t>
-                      </w:r>
-                      <w:proofErr w:type="spellEnd"/>
-                      <w:r>
-                        <w:t xml:space="preserve"> : DB  : 5 </w:t>
+                        <w:t xml:space="preserve">Req : DB  : 5 </w:t>
                       </w:r>
                     </w:p>
                   </w:txbxContent>
@@ -6786,13 +6756,8 @@
                 <v:textbox>
                   <w:txbxContent>
                     <w:p>
-                      <w:proofErr w:type="spellStart"/>
                       <w:r>
-                        <w:t>Req</w:t>
-                      </w:r>
-                      <w:proofErr w:type="spellEnd"/>
-                      <w:r>
-                        <w:t xml:space="preserve"> : File : 10</w:t>
+                        <w:t>Req : File : 10</w:t>
                       </w:r>
                     </w:p>
                   </w:txbxContent>
@@ -7052,13 +7017,8 @@
                 <v:textbox>
                   <w:txbxContent>
                     <w:p>
-                      <w:proofErr w:type="spellStart"/>
                       <w:r>
-                        <w:t>Req</w:t>
-                      </w:r>
-                      <w:proofErr w:type="spellEnd"/>
-                      <w:r>
-                        <w:t xml:space="preserve"> : Web : 15 </w:t>
+                        <w:t xml:space="preserve">Req : Web : 15 </w:t>
                       </w:r>
                     </w:p>
                   </w:txbxContent>
@@ -8658,15 +8618,7 @@
                         <w:jc w:val="center"/>
                       </w:pPr>
                       <w:r>
-                        <w:t xml:space="preserve">Controller :  Handles </w:t>
-                      </w:r>
-                      <w:proofErr w:type="spellStart"/>
-                      <w:r>
-                        <w:t>Req</w:t>
-                      </w:r>
-                      <w:proofErr w:type="spellEnd"/>
-                      <w:r>
-                        <w:t xml:space="preserve"> From browser</w:t>
+                        <w:t>Controller :  Handles Req From browser</w:t>
                       </w:r>
                     </w:p>
                   </w:txbxContent>
@@ -10047,13 +9999,8 @@
                       <w:pPr>
                         <w:jc w:val="center"/>
                       </w:pPr>
-                      <w:proofErr w:type="spellStart"/>
                       <w:r>
-                        <w:t>RaZor</w:t>
-                      </w:r>
-                      <w:proofErr w:type="spellEnd"/>
-                      <w:r>
-                        <w:t xml:space="preserve"> Syntax</w:t>
+                        <w:t>RaZor Syntax</w:t>
                       </w:r>
                     </w:p>
                     <w:p>
@@ -10797,11 +10744,9 @@
                       <w:pPr>
                         <w:jc w:val="center"/>
                       </w:pPr>
-                      <w:proofErr w:type="spellStart"/>
                       <w:r>
                         <w:t>ViewBag</w:t>
                       </w:r>
-                      <w:proofErr w:type="spellEnd"/>
                     </w:p>
                   </w:txbxContent>
                 </v:textbox>
@@ -11574,11 +11519,9 @@
                       <w:pPr>
                         <w:jc w:val="center"/>
                       </w:pPr>
-                      <w:proofErr w:type="spellStart"/>
                       <w:r>
                         <w:t>IStoreRepostory</w:t>
                       </w:r>
-                      <w:proofErr w:type="spellEnd"/>
                     </w:p>
                   </w:txbxContent>
                 </v:textbox>
@@ -11717,13 +11660,8 @@
                       <w:pPr>
                         <w:jc w:val="center"/>
                       </w:pPr>
-                      <w:proofErr w:type="spellStart"/>
                       <w:r>
-                        <w:t>IStoreRepositrou</w:t>
-                      </w:r>
-                      <w:proofErr w:type="spellEnd"/>
-                      <w:r>
-                        <w:t xml:space="preserve">  s = </w:t>
+                        <w:t xml:space="preserve">IStoreRepositrou  s = </w:t>
                       </w:r>
                     </w:p>
                     <w:p>
@@ -11735,13 +11673,8 @@
                       <w:pPr>
                         <w:jc w:val="center"/>
                       </w:pPr>
-                      <w:proofErr w:type="spellStart"/>
                       <w:r>
-                        <w:t>s.Products</w:t>
-                      </w:r>
-                      <w:proofErr w:type="spellEnd"/>
-                      <w:r>
-                        <w:t>()</w:t>
+                        <w:t>s.Products()</w:t>
                       </w:r>
                     </w:p>
                     <w:p>
@@ -11846,11 +11779,9 @@
                       <w:pPr>
                         <w:jc w:val="center"/>
                       </w:pPr>
-                      <w:proofErr w:type="spellStart"/>
                       <w:r>
                         <w:t>ProductInMemoryRepo</w:t>
                       </w:r>
-                      <w:proofErr w:type="spellEnd"/>
                     </w:p>
                   </w:txbxContent>
                 </v:textbox>
@@ -12133,11 +12064,9 @@
                       <w:pPr>
                         <w:jc w:val="center"/>
                       </w:pPr>
-                      <w:proofErr w:type="spellStart"/>
                       <w:r>
                         <w:t>ProductSQLRepos</w:t>
                       </w:r>
-                      <w:proofErr w:type="spellEnd"/>
                     </w:p>
                   </w:txbxContent>
                 </v:textbox>
@@ -12363,11 +12292,9 @@
                       <w:pPr>
                         <w:jc w:val="center"/>
                       </w:pPr>
-                      <w:proofErr w:type="spellStart"/>
                       <w:r>
                         <w:t>ProductOracleRepos</w:t>
                       </w:r>
-                      <w:proofErr w:type="spellEnd"/>
                     </w:p>
                   </w:txbxContent>
                 </v:textbox>
@@ -13555,11 +13482,9 @@
                       <w:pPr>
                         <w:jc w:val="center"/>
                       </w:pPr>
-                      <w:proofErr w:type="spellStart"/>
                       <w:r>
                         <w:t>IRandomService</w:t>
                       </w:r>
-                      <w:proofErr w:type="spellEnd"/>
                     </w:p>
                   </w:txbxContent>
                 </v:textbox>
@@ -13674,11 +13599,9 @@
                       <w:pPr>
                         <w:jc w:val="center"/>
                       </w:pPr>
-                      <w:proofErr w:type="spellStart"/>
                       <w:r>
                         <w:t>HomeController</w:t>
                       </w:r>
-                      <w:proofErr w:type="spellEnd"/>
                     </w:p>
                     <w:p>
                       <w:pPr>
@@ -13780,11 +13703,9 @@
                       <w:pPr>
                         <w:jc w:val="center"/>
                       </w:pPr>
-                      <w:proofErr w:type="spellStart"/>
                       <w:r>
                         <w:t>RandomService</w:t>
                       </w:r>
-                      <w:proofErr w:type="spellEnd"/>
                     </w:p>
                   </w:txbxContent>
                 </v:textbox>
@@ -14112,13 +14033,8 @@
                   <w:txbxContent>
                     <w:p>
                       <w:r>
-                        <w:t xml:space="preserve"> </w:t>
+                        <w:t xml:space="preserve"> RandomWrapper</w:t>
                       </w:r>
-                      <w:proofErr w:type="spellStart"/>
-                      <w:r>
-                        <w:t>RandomWrapper</w:t>
-                      </w:r>
-                      <w:proofErr w:type="spellEnd"/>
                     </w:p>
                     <w:p>
                       <w:r>
@@ -14215,13 +14131,8 @@
                   <w:txbxContent>
                     <w:p>
                       <w:r>
-                        <w:t xml:space="preserve"> </w:t>
+                        <w:t xml:space="preserve"> IRandomWrapper</w:t>
                       </w:r>
-                      <w:proofErr w:type="spellStart"/>
-                      <w:r>
-                        <w:t>IRandomWrapper</w:t>
-                      </w:r>
-                      <w:proofErr w:type="spellEnd"/>
                     </w:p>
                     <w:p>
                       <w:r>
@@ -14454,13 +14365,8 @@
                       <w:pPr>
                         <w:jc w:val="center"/>
                       </w:pPr>
-                      <w:proofErr w:type="spellStart"/>
                       <w:r>
-                        <w:t>RandomService</w:t>
-                      </w:r>
-                      <w:proofErr w:type="spellEnd"/>
-                      <w:r>
-                        <w:t xml:space="preserve"> : </w:t>
+                        <w:t xml:space="preserve">RandomService : </w:t>
                       </w:r>
                       <w:r>
                         <w:t>1000</w:t>
@@ -14564,11 +14470,9 @@
                       <w:pPr>
                         <w:jc w:val="center"/>
                       </w:pPr>
-                      <w:proofErr w:type="spellStart"/>
                       <w:r>
                         <w:t>HomeController</w:t>
                       </w:r>
-                      <w:proofErr w:type="spellEnd"/>
                     </w:p>
                   </w:txbxContent>
                 </v:textbox>
@@ -14911,13 +14815,8 @@
                       <w:pPr>
                         <w:jc w:val="center"/>
                       </w:pPr>
-                      <w:proofErr w:type="spellStart"/>
                       <w:r>
-                        <w:t>RandomService</w:t>
-                      </w:r>
-                      <w:proofErr w:type="spellEnd"/>
-                      <w:r>
-                        <w:t xml:space="preserve"> : 2000</w:t>
+                        <w:t>RandomService : 2000</w:t>
                       </w:r>
                     </w:p>
                   </w:txbxContent>
@@ -15178,11 +15077,9 @@
                       <w:pPr>
                         <w:jc w:val="center"/>
                       </w:pPr>
-                      <w:proofErr w:type="spellStart"/>
                       <w:r>
                         <w:t>RandomWrapper</w:t>
                       </w:r>
-                      <w:proofErr w:type="spellEnd"/>
                     </w:p>
                   </w:txbxContent>
                 </v:textbox>
@@ -15374,13 +15271,8 @@
                       <w:pPr>
                         <w:jc w:val="center"/>
                       </w:pPr>
-                      <w:proofErr w:type="spellStart"/>
                       <w:r>
-                        <w:t>RandomService</w:t>
-                      </w:r>
-                      <w:proofErr w:type="spellEnd"/>
-                      <w:r>
-                        <w:t xml:space="preserve"> : 10000</w:t>
+                        <w:t>RandomService : 10000</w:t>
                       </w:r>
                     </w:p>
                   </w:txbxContent>
@@ -15842,13 +15734,8 @@
                 <v:textbox>
                   <w:txbxContent>
                     <w:p>
-                      <w:proofErr w:type="spellStart"/>
                       <w:r>
-                        <w:t>RandomService</w:t>
-                      </w:r>
-                      <w:proofErr w:type="spellEnd"/>
-                      <w:r>
-                        <w:t xml:space="preserve"> :  12000</w:t>
+                        <w:t>RandomService :  12000</w:t>
                       </w:r>
                     </w:p>
                   </w:txbxContent>
@@ -18124,13 +18011,8 @@
                   <w:txbxContent>
                     <w:p>
                       <w:r>
-                        <w:t>READ =&gt;</w:t>
+                        <w:t>READ =&gt;cultureinfo</w:t>
                       </w:r>
-                      <w:proofErr w:type="spellStart"/>
-                      <w:r>
-                        <w:t>cultureinfo</w:t>
-                      </w:r>
-                      <w:proofErr w:type="spellEnd"/>
                     </w:p>
                     <w:p>
                       <w:r>
@@ -19046,8 +18928,33 @@
           <w:color w:val="2F5496" w:themeColor="accent1" w:themeShade="BF"/>
           <w:sz w:val="28"/>
           <w:szCs w:val="28"/>
-        </w:rPr>
-        <w:t>Remote :  Validates input on the client by calling action method on the server</w:t>
+          <w:highlight w:val="yellow"/>
+        </w:rPr>
+        <w:t>Remote</w:t>
+      </w:r>
+      <w:r>
+        <w:rPr>
+          <w:color w:val="2F5496" w:themeColor="accent1" w:themeShade="BF"/>
+          <w:sz w:val="28"/>
+          <w:szCs w:val="28"/>
+        </w:rPr>
+        <w:t xml:space="preserve"> :  Validates input on the client</w:t>
+      </w:r>
+      <w:r>
+        <w:rPr>
+          <w:color w:val="2F5496" w:themeColor="accent1" w:themeShade="BF"/>
+          <w:sz w:val="28"/>
+          <w:szCs w:val="28"/>
+        </w:rPr>
+        <w:t xml:space="preserve">  Side </w:t>
+      </w:r>
+      <w:r>
+        <w:rPr>
+          <w:color w:val="2F5496" w:themeColor="accent1" w:themeShade="BF"/>
+          <w:sz w:val="28"/>
+          <w:szCs w:val="28"/>
+        </w:rPr>
+        <w:t xml:space="preserve"> by calling action method on the server</w:t>
       </w:r>
     </w:p>
     <w:p>
@@ -19192,6 +19099,102 @@
           <w:szCs w:val="28"/>
         </w:rPr>
       </w:pPr>
+      <w:r>
+        <w:rPr>
+          <w:noProof/>
+          <w:color w:val="2F5496" w:themeColor="accent1" w:themeShade="BF"/>
+          <w:sz w:val="28"/>
+          <w:szCs w:val="28"/>
+        </w:rPr>
+        <mc:AlternateContent>
+          <mc:Choice Requires="wps">
+            <w:drawing>
+              <wp:anchor distT="0" distB="0" distL="114300" distR="114300" simplePos="0" relativeHeight="251824128" behindDoc="0" locked="0" layoutInCell="1" allowOverlap="1" wp14:anchorId="31AFF4A0" wp14:editId="57A80E17">
+                <wp:simplePos x="0" y="0"/>
+                <wp:positionH relativeFrom="column">
+                  <wp:posOffset>6553200</wp:posOffset>
+                </wp:positionH>
+                <wp:positionV relativeFrom="paragraph">
+                  <wp:posOffset>182303</wp:posOffset>
+                </wp:positionV>
+                <wp:extent cx="2237509" cy="401782"/>
+                <wp:effectExtent l="0" t="0" r="10795" b="17780"/>
+                <wp:wrapNone/>
+                <wp:docPr id="130" name="Rectangle 130"/>
+                <wp:cNvGraphicFramePr/>
+                <a:graphic xmlns:a="http://schemas.openxmlformats.org/drawingml/2006/main">
+                  <a:graphicData uri="http://schemas.microsoft.com/office/word/2010/wordprocessingShape">
+                    <wps:wsp>
+                      <wps:cNvSpPr/>
+                      <wps:spPr>
+                        <a:xfrm>
+                          <a:off x="0" y="0"/>
+                          <a:ext cx="2237509" cy="401782"/>
+                        </a:xfrm>
+                        <a:prstGeom prst="rect">
+                          <a:avLst/>
+                        </a:prstGeom>
+                      </wps:spPr>
+                      <wps:style>
+                        <a:lnRef idx="2">
+                          <a:schemeClr val="accent1">
+                            <a:shade val="50000"/>
+                          </a:schemeClr>
+                        </a:lnRef>
+                        <a:fillRef idx="1">
+                          <a:schemeClr val="accent1"/>
+                        </a:fillRef>
+                        <a:effectRef idx="0">
+                          <a:schemeClr val="accent1"/>
+                        </a:effectRef>
+                        <a:fontRef idx="minor">
+                          <a:schemeClr val="lt1"/>
+                        </a:fontRef>
+                      </wps:style>
+                      <wps:txbx>
+                        <w:txbxContent>
+                          <w:p>
+                            <w:pPr>
+                              <w:jc w:val="center"/>
+                            </w:pPr>
+                            <w:r>
+                              <w:t>DAta</w:t>
+                            </w:r>
+                          </w:p>
+                        </w:txbxContent>
+                      </wps:txbx>
+                      <wps:bodyPr rot="0" spcFirstLastPara="0" vertOverflow="overflow" horzOverflow="overflow" vert="horz" wrap="square" lIns="91440" tIns="45720" rIns="91440" bIns="45720" numCol="1" spcCol="0" rtlCol="0" fromWordArt="0" anchor="ctr" anchorCtr="0" forceAA="0" compatLnSpc="1">
+                        <a:prstTxWarp prst="textNoShape">
+                          <a:avLst/>
+                        </a:prstTxWarp>
+                        <a:noAutofit/>
+                      </wps:bodyPr>
+                    </wps:wsp>
+                  </a:graphicData>
+                </a:graphic>
+              </wp:anchor>
+            </w:drawing>
+          </mc:Choice>
+          <mc:Fallback>
+            <w:pict>
+              <v:rect w14:anchorId="31AFF4A0" id="Rectangle 130" o:spid="_x0000_s1092" style="position:absolute;left:0;text-align:left;margin-left:516pt;margin-top:14.35pt;width:176.2pt;height:31.65pt;z-index:251824128;visibility:visible;mso-wrap-style:square;mso-wrap-distance-left:9pt;mso-wrap-distance-top:0;mso-wrap-distance-right:9pt;mso-wrap-distance-bottom:0;mso-position-horizontal:absolute;mso-position-horizontal-relative:text;mso-position-vertical:absolute;mso-position-vertical-relative:text;v-text-anchor:middle" o:gfxdata="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" fillcolor="#4472c4 [3204]" strokecolor="#1f3763 [1604]" strokeweight="1pt">
+                <v:textbox>
+                  <w:txbxContent>
+                    <w:p>
+                      <w:pPr>
+                        <w:jc w:val="center"/>
+                      </w:pPr>
+                      <w:r>
+                        <w:t>DAta</w:t>
+                      </w:r>
+                    </w:p>
+                  </w:txbxContent>
+                </v:textbox>
+              </v:rect>
+            </w:pict>
+          </mc:Fallback>
+        </mc:AlternateContent>
+      </w:r>
       <w:r>
         <w:rPr>
           <w:color w:val="2F5496" w:themeColor="accent1" w:themeShade="BF"/>
@@ -19358,7 +19361,7 @@
           </mc:Choice>
           <mc:Fallback>
             <w:pict>
-              <v:rect w14:anchorId="4E9C7F06" id="Rectangle 125" o:spid="_x0000_s1092" style="position:absolute;left:0;text-align:left;margin-left:271.65pt;margin-top:5.7pt;width:175.1pt;height:350.2pt;z-index:251817984;visibility:visible;mso-wrap-style:square;mso-wrap-distance-left:9pt;mso-wrap-distance-top:0;mso-wrap-distance-right:9pt;mso-wrap-distance-bottom:0;mso-position-horizontal:absolute;mso-position-horizontal-relative:text;mso-position-vertical:absolute;mso-position-vertical-relative:text;v-text-anchor:middle" o:gfxdata="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" fillcolor="#4472c4 [3204]" strokecolor="#1f3763 [1604]" strokeweight="1pt">
+              <v:rect w14:anchorId="4E9C7F06" id="Rectangle 125" o:spid="_x0000_s1093" style="position:absolute;left:0;text-align:left;margin-left:271.65pt;margin-top:5.7pt;width:175.1pt;height:350.2pt;z-index:251817984;visibility:visible;mso-wrap-style:square;mso-wrap-distance-left:9pt;mso-wrap-distance-top:0;mso-wrap-distance-right:9pt;mso-wrap-distance-bottom:0;mso-position-horizontal:absolute;mso-position-horizontal-relative:text;mso-position-vertical:absolute;mso-position-vertical-relative:text;v-text-anchor:middle" o:gfxdata="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" fillcolor="#4472c4 [3204]" strokecolor="#1f3763 [1604]" strokeweight="1pt">
                 <v:textbox>
                   <w:txbxContent>
                     <w:p>
@@ -19538,7 +19541,7 @@
           </mc:Choice>
           <mc:Fallback>
             <w:pict>
-              <v:rect w14:anchorId="32A844BE" id="Rectangle 115" o:spid="_x0000_s1093" style="position:absolute;left:0;text-align:left;margin-left:57.8pt;margin-top:15.55pt;width:116.2pt;height:101.45pt;z-index:251811840;visibility:visible;mso-wrap-style:square;mso-width-percent:0;mso-height-percent:0;mso-wrap-distance-left:9pt;mso-wrap-distance-top:0;mso-wrap-distance-right:9pt;mso-wrap-distance-bottom:0;mso-position-horizontal:absolute;mso-position-horizontal-relative:text;mso-position-vertical:absolute;mso-position-vertical-relative:text;mso-width-percent:0;mso-height-percent:0;mso-width-relative:margin;mso-height-relative:margin;v-text-anchor:middle" o:gfxdata="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" fillcolor="#4472c4 [3204]" strokecolor="#1f3763 [1604]" strokeweight="1pt">
+              <v:rect w14:anchorId="32A844BE" id="Rectangle 115" o:spid="_x0000_s1094" style="position:absolute;left:0;text-align:left;margin-left:57.8pt;margin-top:15.55pt;width:116.2pt;height:101.45pt;z-index:251811840;visibility:visible;mso-wrap-style:square;mso-width-percent:0;mso-height-percent:0;mso-wrap-distance-left:9pt;mso-wrap-distance-top:0;mso-wrap-distance-right:9pt;mso-wrap-distance-bottom:0;mso-position-horizontal:absolute;mso-position-horizontal-relative:text;mso-position-vertical:absolute;mso-position-vertical-relative:text;mso-width-percent:0;mso-height-percent:0;mso-width-relative:margin;mso-height-relative:margin;v-text-anchor:middle" o:gfxdata="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" fillcolor="#4472c4 [3204]" strokecolor="#1f3763 [1604]" strokeweight="1pt">
                 <v:textbox>
                   <w:txbxContent>
                     <w:p>
@@ -19663,11 +19666,7 @@
           </mc:Choice>
           <mc:Fallback>
             <w:pict>
-              <v:shapetype w14:anchorId="1C6ECD3B" id="_x0000_t114" coordsize="21600,21600" o:spt="114" path="m,20172v945,400,1887,628,2795,913c3587,21312,4342,21370,5060,21597v2037,,2567,-227,3095,-285c8722,21197,9325,20970,9855,20800v490,-228,945,-400,1472,-740c11817,19887,12347,19660,12875,19375v567,-228,1095,-513,1700,-740c15177,18462,15782,18122,16537,17950v718,-113,1398,-398,2228,-513c19635,17437,20577,17322,21597,17322l21597,,,xe">
-                <v:stroke joinstyle="miter"/>
-                <v:path o:connecttype="custom" o:connectlocs="10800,0;0,10800;10800,20400;21600,10800" textboxrect="0,0,21600,17322"/>
-              </v:shapetype>
-              <v:shape id="Flowchart: Document 126" o:spid="_x0000_s1094" type="#_x0000_t114" style="position:absolute;left:0;text-align:left;margin-left:300.55pt;margin-top:16.75pt;width:122.2pt;height:104.75pt;z-index:251819008;visibility:visible;mso-wrap-style:square;mso-wrap-distance-left:9pt;mso-wrap-distance-top:0;mso-wrap-distance-right:9pt;mso-wrap-distance-bottom:0;mso-position-horizontal:absolute;mso-position-horizontal-relative:text;mso-position-vertical:absolute;mso-position-vertical-relative:text;v-text-anchor:middle" o:gfxdata="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" fillcolor="white [3201]" strokecolor="#70ad47 [3209]" strokeweight="1pt">
+              <v:shape w14:anchorId="1C6ECD3B" id="Flowchart: Document 126" o:spid="_x0000_s1095" type="#_x0000_t114" style="position:absolute;left:0;text-align:left;margin-left:300.55pt;margin-top:16.75pt;width:122.2pt;height:104.75pt;z-index:251819008;visibility:visible;mso-wrap-style:square;mso-wrap-distance-left:9pt;mso-wrap-distance-top:0;mso-wrap-distance-right:9pt;mso-wrap-distance-bottom:0;mso-position-horizontal:absolute;mso-position-horizontal-relative:text;mso-position-vertical:absolute;mso-position-vertical-relative:text;v-text-anchor:middle" o:gfxdata="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" fillcolor="white [3201]" strokecolor="#70ad47 [3209]" strokeweight="1pt">
                 <v:textbox>
                   <w:txbxContent>
                     <w:p>
@@ -19785,6 +19784,9 @@
                             <w:r>
                               <w:t>Name</w:t>
                             </w:r>
+                            <w:r>
+                              <w:t>s</w:t>
+                            </w:r>
                           </w:p>
                           <w:p>
                             <w:pPr>
@@ -19844,7 +19846,7 @@
           </mc:Choice>
           <mc:Fallback>
             <w:pict>
-              <v:shape w14:anchorId="484BC687" id="Flowchart: Document 121" o:spid="_x0000_s1095" type="#_x0000_t114" style="position:absolute;left:0;text-align:left;margin-left:517.65pt;margin-top:.45pt;width:196.35pt;height:246.55pt;z-index:251816960;visibility:visible;mso-wrap-style:square;mso-width-percent:0;mso-height-percent:0;mso-wrap-distance-left:9pt;mso-wrap-distance-top:0;mso-wrap-distance-right:9pt;mso-wrap-distance-bottom:0;mso-position-horizontal:absolute;mso-position-horizontal-relative:text;mso-position-vertical:absolute;mso-position-vertical-relative:text;mso-width-percent:0;mso-height-percent:0;mso-width-relative:margin;mso-height-relative:margin;v-text-anchor:middle" o:gfxdata="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" fillcolor="#4472c4 [3204]" strokecolor="#1f3763 [1604]" strokeweight="1pt">
+              <v:shape w14:anchorId="484BC687" id="Flowchart: Document 121" o:spid="_x0000_s1096" type="#_x0000_t114" style="position:absolute;left:0;text-align:left;margin-left:517.65pt;margin-top:.45pt;width:196.35pt;height:246.55pt;z-index:251816960;visibility:visible;mso-wrap-style:square;mso-width-percent:0;mso-height-percent:0;mso-wrap-distance-left:9pt;mso-wrap-distance-top:0;mso-wrap-distance-right:9pt;mso-wrap-distance-bottom:0;mso-position-horizontal:absolute;mso-position-horizontal-relative:text;mso-position-vertical:absolute;mso-position-vertical-relative:text;mso-width-percent:0;mso-height-percent:0;mso-width-relative:margin;mso-height-relative:margin;v-text-anchor:middle" o:gfxdata="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" fillcolor="#4472c4 [3204]" strokecolor="#1f3763 [1604]" strokeweight="1pt">
                 <v:textbox>
                   <w:txbxContent>
                     <w:p>
@@ -19869,6 +19871,9 @@
                       </w:pPr>
                       <w:r>
                         <w:t>Name</w:t>
+                      </w:r>
+                      <w:r>
+                        <w:t>s</w:t>
                       </w:r>
                     </w:p>
                     <w:p>
@@ -19933,6 +19938,15 @@
           <w:szCs w:val="28"/>
         </w:rPr>
       </w:pPr>
+    </w:p>
+    <w:p>
+      <w:pPr>
+        <w:rPr>
+          <w:color w:val="2F5496" w:themeColor="accent1" w:themeShade="BF"/>
+          <w:sz w:val="28"/>
+          <w:szCs w:val="28"/>
+        </w:rPr>
+      </w:pPr>
       <w:r>
         <w:rPr>
           <w:noProof/>
@@ -19943,16 +19957,129 @@
         <mc:AlternateContent>
           <mc:Choice Requires="wps">
             <w:drawing>
-              <wp:anchor distT="0" distB="0" distL="114300" distR="114300" simplePos="0" relativeHeight="251822080" behindDoc="0" locked="0" layoutInCell="1" allowOverlap="1" wp14:anchorId="7AD2E4AC" wp14:editId="3A446430">
+              <wp:anchor distT="0" distB="0" distL="114300" distR="114300" simplePos="0" relativeHeight="251825152" behindDoc="0" locked="0" layoutInCell="1" allowOverlap="1" wp14:anchorId="4D568D8E" wp14:editId="7B43CDED">
                 <wp:simplePos x="0" y="0"/>
                 <wp:positionH relativeFrom="column">
-                  <wp:posOffset>2369127</wp:posOffset>
+                  <wp:posOffset>5167341</wp:posOffset>
                 </wp:positionH>
                 <wp:positionV relativeFrom="paragraph">
-                  <wp:posOffset>260581</wp:posOffset>
+                  <wp:posOffset>187787</wp:posOffset>
                 </wp:positionV>
-                <wp:extent cx="1059873" cy="637309"/>
-                <wp:effectExtent l="19050" t="19050" r="45085" b="29845"/>
+                <wp:extent cx="1896284" cy="768927"/>
+                <wp:effectExtent l="19050" t="19050" r="27940" b="31750"/>
+                <wp:wrapNone/>
+                <wp:docPr id="131" name="Arrow: Left-Right 131"/>
+                <wp:cNvGraphicFramePr/>
+                <a:graphic xmlns:a="http://schemas.openxmlformats.org/drawingml/2006/main">
+                  <a:graphicData uri="http://schemas.microsoft.com/office/word/2010/wordprocessingShape">
+                    <wps:wsp>
+                      <wps:cNvSpPr/>
+                      <wps:spPr>
+                        <a:xfrm>
+                          <a:off x="0" y="0"/>
+                          <a:ext cx="1896284" cy="768927"/>
+                        </a:xfrm>
+                        <a:prstGeom prst="leftRightArrow">
+                          <a:avLst/>
+                        </a:prstGeom>
+                      </wps:spPr>
+                      <wps:style>
+                        <a:lnRef idx="1">
+                          <a:schemeClr val="accent6"/>
+                        </a:lnRef>
+                        <a:fillRef idx="2">
+                          <a:schemeClr val="accent6"/>
+                        </a:fillRef>
+                        <a:effectRef idx="1">
+                          <a:schemeClr val="accent6"/>
+                        </a:effectRef>
+                        <a:fontRef idx="minor">
+                          <a:schemeClr val="dk1"/>
+                        </a:fontRef>
+                      </wps:style>
+                      <wps:txbx>
+                        <w:txbxContent>
+                          <w:p>
+                            <w:pPr>
+                              <w:jc w:val="center"/>
+                            </w:pPr>
+                            <w:r>
+                              <w:t>Data</w:t>
+                            </w:r>
+                          </w:p>
+                        </w:txbxContent>
+                      </wps:txbx>
+                      <wps:bodyPr rot="0" spcFirstLastPara="0" vertOverflow="overflow" horzOverflow="overflow" vert="horz" wrap="square" lIns="91440" tIns="45720" rIns="91440" bIns="45720" numCol="1" spcCol="0" rtlCol="0" fromWordArt="0" anchor="ctr" anchorCtr="0" forceAA="0" compatLnSpc="1">
+                        <a:prstTxWarp prst="textNoShape">
+                          <a:avLst/>
+                        </a:prstTxWarp>
+                        <a:noAutofit/>
+                      </wps:bodyPr>
+                    </wps:wsp>
+                  </a:graphicData>
+                </a:graphic>
+              </wp:anchor>
+            </w:drawing>
+          </mc:Choice>
+          <mc:Fallback>
+            <w:pict>
+              <v:shapetype w14:anchorId="4D568D8E" id="_x0000_t69" coordsize="21600,21600" o:spt="69" adj="4320,5400" path="m,10800l@0,21600@0@3@2@3@2,21600,21600,10800@2,0@2@1@0@1@0,xe">
+                <v:stroke joinstyle="miter"/>
+                <v:formulas>
+                  <v:f eqn="val #0"/>
+                  <v:f eqn="val #1"/>
+                  <v:f eqn="sum 21600 0 #0"/>
+                  <v:f eqn="sum 21600 0 #1"/>
+                  <v:f eqn="prod #0 #1 10800"/>
+                  <v:f eqn="sum #0 0 @4"/>
+                  <v:f eqn="sum 21600 0 @5"/>
+                </v:formulas>
+                <v:path o:connecttype="custom" o:connectlocs="@2,0;10800,@1;@0,0;0,10800;@0,21600;10800,@3;@2,21600;21600,10800" o:connectangles="270,270,270,180,90,90,90,0" textboxrect="@5,@1,@6,@3"/>
+                <v:handles>
+                  <v:h position="#0,#1" xrange="0,10800" yrange="0,10800"/>
+                </v:handles>
+              </v:shapetype>
+              <v:shape id="Arrow: Left-Right 131" o:spid="_x0000_s1097" type="#_x0000_t69" style="position:absolute;margin-left:406.9pt;margin-top:14.8pt;width:149.3pt;height:60.55pt;z-index:251825152;visibility:visible;mso-wrap-style:square;mso-wrap-distance-left:9pt;mso-wrap-distance-top:0;mso-wrap-distance-right:9pt;mso-wrap-distance-bottom:0;mso-position-horizontal:absolute;mso-position-horizontal-relative:text;mso-position-vertical:absolute;mso-position-vertical-relative:text;v-text-anchor:middle" o:gfxdata="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" adj="4379" fillcolor="#9ecb81 [2169]" strokecolor="#70ad47 [3209]" strokeweight=".5pt">
+                <v:fill color2="#8ac066 [2617]" rotate="t" colors="0 #b5d5a7;.5 #aace99;1 #9cca86" focus="100%" type="gradient">
+                  <o:fill v:ext="view" type="gradientUnscaled"/>
+                </v:fill>
+                <v:textbox>
+                  <w:txbxContent>
+                    <w:p>
+                      <w:pPr>
+                        <w:jc w:val="center"/>
+                      </w:pPr>
+                      <w:r>
+                        <w:t>Data</w:t>
+                      </w:r>
+                    </w:p>
+                  </w:txbxContent>
+                </v:textbox>
+              </v:shape>
+            </w:pict>
+          </mc:Fallback>
+        </mc:AlternateContent>
+      </w:r>
+      <w:r>
+        <w:rPr>
+          <w:noProof/>
+          <w:color w:val="2F5496" w:themeColor="accent1" w:themeShade="BF"/>
+          <w:sz w:val="28"/>
+          <w:szCs w:val="28"/>
+        </w:rPr>
+        <mc:AlternateContent>
+          <mc:Choice Requires="wps">
+            <w:drawing>
+              <wp:anchor distT="0" distB="0" distL="114300" distR="114300" simplePos="0" relativeHeight="251822080" behindDoc="0" locked="0" layoutInCell="1" allowOverlap="1" wp14:anchorId="7AD2E4AC" wp14:editId="6ECFB11A">
+                <wp:simplePos x="0" y="0"/>
+                <wp:positionH relativeFrom="column">
+                  <wp:posOffset>2111086</wp:posOffset>
+                </wp:positionH>
+                <wp:positionV relativeFrom="paragraph">
+                  <wp:posOffset>26843</wp:posOffset>
+                </wp:positionV>
+                <wp:extent cx="1795896" cy="936914"/>
+                <wp:effectExtent l="19050" t="19050" r="13970" b="34925"/>
                 <wp:wrapNone/>
                 <wp:docPr id="128" name="Arrow: Left-Right 128"/>
                 <wp:cNvGraphicFramePr/>
@@ -19963,7 +20090,7 @@
                       <wps:spPr>
                         <a:xfrm>
                           <a:off x="0" y="0"/>
-                          <a:ext cx="1059873" cy="637309"/>
+                          <a:ext cx="1795896" cy="936914"/>
                         </a:xfrm>
                         <a:prstGeom prst="leftRightArrow">
                           <a:avLst/>
@@ -19994,41 +20121,22 @@
                     </wps:wsp>
                   </a:graphicData>
                 </a:graphic>
+                <wp14:sizeRelH relativeFrom="margin">
+                  <wp14:pctWidth>0</wp14:pctWidth>
+                </wp14:sizeRelH>
+                <wp14:sizeRelV relativeFrom="margin">
+                  <wp14:pctHeight>0</wp14:pctHeight>
+                </wp14:sizeRelV>
               </wp:anchor>
             </w:drawing>
           </mc:Choice>
           <mc:Fallback>
             <w:pict>
-              <v:shapetype w14:anchorId="4F084301" id="_x0000_t69" coordsize="21600,21600" o:spt="69" adj="4320,5400" path="m,10800l@0,21600@0@3@2@3@2,21600,21600,10800@2,0@2@1@0@1@0,xe">
-                <v:stroke joinstyle="miter"/>
-                <v:formulas>
-                  <v:f eqn="val #0"/>
-                  <v:f eqn="val #1"/>
-                  <v:f eqn="sum 21600 0 #0"/>
-                  <v:f eqn="sum 21600 0 #1"/>
-                  <v:f eqn="prod #0 #1 10800"/>
-                  <v:f eqn="sum #0 0 @4"/>
-                  <v:f eqn="sum 21600 0 @5"/>
-                </v:formulas>
-                <v:path o:connecttype="custom" o:connectlocs="@2,0;10800,@1;@0,0;0,10800;@0,21600;10800,@3;@2,21600;21600,10800" o:connectangles="270,270,270,180,90,90,90,0" textboxrect="@5,@1,@6,@3"/>
-                <v:handles>
-                  <v:h position="#0,#1" xrange="0,10800" yrange="0,10800"/>
-                </v:handles>
-              </v:shapetype>
-              <v:shape id="Arrow: Left-Right 128" o:spid="_x0000_s1026" type="#_x0000_t69" style="position:absolute;margin-left:186.55pt;margin-top:20.5pt;width:83.45pt;height:50.2pt;z-index:251822080;visibility:visible;mso-wrap-style:square;mso-wrap-distance-left:9pt;mso-wrap-distance-top:0;mso-wrap-distance-right:9pt;mso-wrap-distance-bottom:0;mso-position-horizontal:absolute;mso-position-horizontal-relative:text;mso-position-vertical:absolute;mso-position-vertical-relative:text;v-text-anchor:middle" o:gfxdata="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" adj="6494" fillcolor="#4472c4 [3204]" strokecolor="#1f3763 [1604]" strokeweight="1pt"/>
+              <v:shape w14:anchorId="383BADE5" id="Arrow: Left-Right 128" o:spid="_x0000_s1026" type="#_x0000_t69" style="position:absolute;margin-left:166.25pt;margin-top:2.1pt;width:141.4pt;height:73.75pt;z-index:251822080;visibility:visible;mso-wrap-style:square;mso-width-percent:0;mso-height-percent:0;mso-wrap-distance-left:9pt;mso-wrap-distance-top:0;mso-wrap-distance-right:9pt;mso-wrap-distance-bottom:0;mso-position-horizontal:absolute;mso-position-horizontal-relative:text;mso-position-vertical:absolute;mso-position-vertical-relative:text;mso-width-percent:0;mso-height-percent:0;mso-width-relative:margin;mso-height-relative:margin;v-text-anchor:middle" o:gfxdata="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" adj="5634" fillcolor="#4472c4 [3204]" strokecolor="#1f3763 [1604]" strokeweight="1pt"/>
             </w:pict>
           </mc:Fallback>
         </mc:AlternateContent>
       </w:r>
-    </w:p>
-    <w:p>
-      <w:pPr>
-        <w:rPr>
-          <w:color w:val="2F5496" w:themeColor="accent1" w:themeShade="BF"/>
-          <w:sz w:val="28"/>
-          <w:szCs w:val="28"/>
-        </w:rPr>
-      </w:pPr>
       <w:r>
         <w:rPr>
           <w:noProof/>
@@ -20039,90 +20147,7 @@
         <mc:AlternateContent>
           <mc:Choice Requires="wps">
             <w:drawing>
-              <wp:anchor distT="0" distB="0" distL="114300" distR="114300" simplePos="0" relativeHeight="251823104" behindDoc="0" locked="0" layoutInCell="1" allowOverlap="1" wp14:anchorId="15DDDB88" wp14:editId="34243F82">
-                <wp:simplePos x="0" y="0"/>
-                <wp:positionH relativeFrom="column">
-                  <wp:posOffset>5340927</wp:posOffset>
-                </wp:positionH>
-                <wp:positionV relativeFrom="paragraph">
-                  <wp:posOffset>167120</wp:posOffset>
-                </wp:positionV>
-                <wp:extent cx="1288473" cy="727364"/>
-                <wp:effectExtent l="19050" t="19050" r="26035" b="34925"/>
-                <wp:wrapNone/>
-                <wp:docPr id="129" name="Arrow: Left 129"/>
-                <wp:cNvGraphicFramePr/>
-                <a:graphic xmlns:a="http://schemas.openxmlformats.org/drawingml/2006/main">
-                  <a:graphicData uri="http://schemas.microsoft.com/office/word/2010/wordprocessingShape">
-                    <wps:wsp>
-                      <wps:cNvSpPr/>
-                      <wps:spPr>
-                        <a:xfrm>
-                          <a:off x="0" y="0"/>
-                          <a:ext cx="1288473" cy="727364"/>
-                        </a:xfrm>
-                        <a:prstGeom prst="leftArrow">
-                          <a:avLst/>
-                        </a:prstGeom>
-                      </wps:spPr>
-                      <wps:style>
-                        <a:lnRef idx="3">
-                          <a:schemeClr val="lt1"/>
-                        </a:lnRef>
-                        <a:fillRef idx="1">
-                          <a:schemeClr val="accent6"/>
-                        </a:fillRef>
-                        <a:effectRef idx="1">
-                          <a:schemeClr val="accent6"/>
-                        </a:effectRef>
-                        <a:fontRef idx="minor">
-                          <a:schemeClr val="lt1"/>
-                        </a:fontRef>
-                      </wps:style>
-                      <wps:bodyPr rot="0" spcFirstLastPara="0" vertOverflow="overflow" horzOverflow="overflow" vert="horz" wrap="square" lIns="91440" tIns="45720" rIns="91440" bIns="45720" numCol="1" spcCol="0" rtlCol="0" fromWordArt="0" anchor="ctr" anchorCtr="0" forceAA="0" compatLnSpc="1">
-                        <a:prstTxWarp prst="textNoShape">
-                          <a:avLst/>
-                        </a:prstTxWarp>
-                        <a:noAutofit/>
-                      </wps:bodyPr>
-                    </wps:wsp>
-                  </a:graphicData>
-                </a:graphic>
-              </wp:anchor>
-            </w:drawing>
-          </mc:Choice>
-          <mc:Fallback>
-            <w:pict>
-              <v:shapetype w14:anchorId="44CA3233" id="_x0000_t66" coordsize="21600,21600" o:spt="66" adj="5400,5400" path="m@0,l@0@1,21600@1,21600@2@0@2@0,21600,,10800xe">
-                <v:stroke joinstyle="miter"/>
-                <v:formulas>
-                  <v:f eqn="val #0"/>
-                  <v:f eqn="val #1"/>
-                  <v:f eqn="sum 21600 0 #1"/>
-                  <v:f eqn="prod #0 #1 10800"/>
-                  <v:f eqn="sum #0 0 @3"/>
-                </v:formulas>
-                <v:path o:connecttype="custom" o:connectlocs="@0,0;0,10800;@0,21600;21600,10800" o:connectangles="270,180,90,0" textboxrect="@4,@1,21600,@2"/>
-                <v:handles>
-                  <v:h position="#0,#1" xrange="0,21600" yrange="0,10800"/>
-                </v:handles>
-              </v:shapetype>
-              <v:shape id="Arrow: Left 129" o:spid="_x0000_s1026" type="#_x0000_t66" style="position:absolute;margin-left:420.55pt;margin-top:13.15pt;width:101.45pt;height:57.25pt;z-index:251823104;visibility:visible;mso-wrap-style:square;mso-wrap-distance-left:9pt;mso-wrap-distance-top:0;mso-wrap-distance-right:9pt;mso-wrap-distance-bottom:0;mso-position-horizontal:absolute;mso-position-horizontal-relative:text;mso-position-vertical:absolute;mso-position-vertical-relative:text;v-text-anchor:middle" o:gfxdata="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" adj="6097" fillcolor="#70ad47 [3209]" strokecolor="white [3201]" strokeweight="1.5pt"/>
-            </w:pict>
-          </mc:Fallback>
-        </mc:AlternateContent>
-      </w:r>
-      <w:r>
-        <w:rPr>
-          <w:noProof/>
-          <w:color w:val="2F5496" w:themeColor="accent1" w:themeShade="BF"/>
-          <w:sz w:val="28"/>
-          <w:szCs w:val="28"/>
-        </w:rPr>
-        <mc:AlternateContent>
-          <mc:Choice Requires="wps">
-            <w:drawing>
-              <wp:anchor distT="0" distB="0" distL="114300" distR="114300" simplePos="0" relativeHeight="251813888" behindDoc="0" locked="0" layoutInCell="1" allowOverlap="1" wp14:anchorId="6E7C0CE2" wp14:editId="3F6D6F00">
+              <wp:anchor distT="0" distB="0" distL="114300" distR="114300" simplePos="0" relativeHeight="251813888" behindDoc="0" locked="0" layoutInCell="1" allowOverlap="1" wp14:anchorId="6E7C0CE2" wp14:editId="0BE2247F">
                 <wp:simplePos x="0" y="0"/>
                 <wp:positionH relativeFrom="column">
                   <wp:posOffset>720205</wp:posOffset>
@@ -20171,10 +20196,7 @@
                               <w:jc w:val="center"/>
                             </w:pPr>
                             <w:r>
-                              <w:t xml:space="preserve">View : </w:t>
-                            </w:r>
-                            <w:r>
-                              <w:t>Update</w:t>
+                              <w:t>View : Update</w:t>
                             </w:r>
                           </w:p>
                           <w:p>
@@ -20207,7 +20229,7 @@
           </mc:Choice>
           <mc:Fallback>
             <w:pict>
-              <v:rect w14:anchorId="6E7C0CE2" id="Rectangle 119" o:spid="_x0000_s1096" style="position:absolute;margin-left:56.7pt;margin-top:16.95pt;width:116.2pt;height:101.45pt;z-index:251813888;visibility:visible;mso-wrap-style:square;mso-width-percent:0;mso-height-percent:0;mso-wrap-distance-left:9pt;mso-wrap-distance-top:0;mso-wrap-distance-right:9pt;mso-wrap-distance-bottom:0;mso-position-horizontal:absolute;mso-position-horizontal-relative:text;mso-position-vertical:absolute;mso-position-vertical-relative:text;mso-width-percent:0;mso-height-percent:0;mso-width-relative:margin;mso-height-relative:margin;v-text-anchor:middle" o:gfxdata="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" fillcolor="#4472c4 [3204]" strokecolor="#1f3763 [1604]" strokeweight="1pt">
+              <v:rect w14:anchorId="6E7C0CE2" id="Rectangle 119" o:spid="_x0000_s1098" style="position:absolute;margin-left:56.7pt;margin-top:16.95pt;width:116.2pt;height:101.45pt;z-index:251813888;visibility:visible;mso-wrap-style:square;mso-width-percent:0;mso-height-percent:0;mso-wrap-distance-left:9pt;mso-wrap-distance-top:0;mso-wrap-distance-right:9pt;mso-wrap-distance-bottom:0;mso-position-horizontal:absolute;mso-position-horizontal-relative:text;mso-position-vertical:absolute;mso-position-vertical-relative:text;mso-width-percent:0;mso-height-percent:0;mso-width-relative:margin;mso-height-relative:margin;v-text-anchor:middle" o:gfxdata="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" fillcolor="#4472c4 [3204]" strokecolor="#1f3763 [1604]" strokeweight="1pt">
                 <v:textbox>
                   <w:txbxContent>
                     <w:p>
@@ -20215,10 +20237,7 @@
                         <w:jc w:val="center"/>
                       </w:pPr>
                       <w:r>
-                        <w:t xml:space="preserve">View : </w:t>
-                      </w:r>
-                      <w:r>
-                        <w:t>Update</w:t>
+                        <w:t>View : Update</w:t>
                       </w:r>
                     </w:p>
                     <w:p>
@@ -20264,7 +20283,7 @@
         <mc:AlternateContent>
           <mc:Choice Requires="wps">
             <w:drawing>
-              <wp:anchor distT="0" distB="0" distL="114300" distR="114300" simplePos="0" relativeHeight="251821056" behindDoc="0" locked="0" layoutInCell="1" allowOverlap="1" wp14:anchorId="422F4F71" wp14:editId="3314031C">
+              <wp:anchor distT="0" distB="0" distL="114300" distR="114300" simplePos="0" relativeHeight="251821056" behindDoc="0" locked="0" layoutInCell="1" allowOverlap="1" wp14:anchorId="422F4F71" wp14:editId="4B179681">
                 <wp:simplePos x="0" y="0"/>
                 <wp:positionH relativeFrom="column">
                   <wp:posOffset>3802496</wp:posOffset>
@@ -20343,7 +20362,7 @@
           </mc:Choice>
           <mc:Fallback>
             <w:pict>
-              <v:shape w14:anchorId="422F4F71" id="Flowchart: Document 127" o:spid="_x0000_s1097" type="#_x0000_t114" style="position:absolute;margin-left:299.4pt;margin-top:20.8pt;width:122.2pt;height:104.75pt;z-index:251821056;visibility:visible;mso-wrap-style:square;mso-wrap-distance-left:9pt;mso-wrap-distance-top:0;mso-wrap-distance-right:9pt;mso-wrap-distance-bottom:0;mso-position-horizontal:absolute;mso-position-horizontal-relative:text;mso-position-vertical:absolute;mso-position-vertical-relative:text;v-text-anchor:middle" o:gfxdata="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" fillcolor="white [3201]" strokecolor="#70ad47 [3209]" strokeweight="1pt">
+              <v:shape w14:anchorId="422F4F71" id="Flowchart: Document 127" o:spid="_x0000_s1099" type="#_x0000_t114" style="position:absolute;margin-left:299.4pt;margin-top:20.8pt;width:122.2pt;height:104.75pt;z-index:251821056;visibility:visible;mso-wrap-style:square;mso-wrap-distance-left:9pt;mso-wrap-distance-top:0;mso-wrap-distance-right:9pt;mso-wrap-distance-bottom:0;mso-position-horizontal:absolute;mso-position-horizontal-relative:text;mso-position-vertical:absolute;mso-position-vertical-relative:text;v-text-anchor:middle" o:gfxdata="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" fillcolor="white [3201]" strokecolor="#70ad47 [3209]" strokeweight="1pt">
                 <v:textbox>
                   <w:txbxContent>
                     <w:p>
@@ -20460,10 +20479,7 @@
                               <w:jc w:val="center"/>
                             </w:pPr>
                             <w:r>
-                              <w:t xml:space="preserve">View : </w:t>
-                            </w:r>
-                            <w:r>
-                              <w:t>EditByAdmin</w:t>
+                              <w:t>View : EditByAdmin</w:t>
                             </w:r>
                           </w:p>
                           <w:p>
@@ -20496,7 +20512,7 @@
           </mc:Choice>
           <mc:Fallback>
             <w:pict>
-              <v:rect w14:anchorId="0690550D" id="Rectangle 120" o:spid="_x0000_s1098" style="position:absolute;margin-left:58.35pt;margin-top:.95pt;width:116.2pt;height:101.45pt;z-index:251815936;visibility:visible;mso-wrap-style:square;mso-width-percent:0;mso-height-percent:0;mso-wrap-distance-left:9pt;mso-wrap-distance-top:0;mso-wrap-distance-right:9pt;mso-wrap-distance-bottom:0;mso-position-horizontal:absolute;mso-position-horizontal-relative:text;mso-position-vertical:absolute;mso-position-vertical-relative:text;mso-width-percent:0;mso-height-percent:0;mso-width-relative:margin;mso-height-relative:margin;v-text-anchor:middle" o:gfxdata="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" fillcolor="#4472c4 [3204]" strokecolor="#1f3763 [1604]" strokeweight="1pt">
+              <v:rect w14:anchorId="0690550D" id="Rectangle 120" o:spid="_x0000_s1100" style="position:absolute;margin-left:58.35pt;margin-top:.95pt;width:116.2pt;height:101.45pt;z-index:251815936;visibility:visible;mso-wrap-style:square;mso-width-percent:0;mso-height-percent:0;mso-wrap-distance-left:9pt;mso-wrap-distance-top:0;mso-wrap-distance-right:9pt;mso-wrap-distance-bottom:0;mso-position-horizontal:absolute;mso-position-horizontal-relative:text;mso-position-vertical:absolute;mso-position-vertical-relative:text;mso-width-percent:0;mso-height-percent:0;mso-width-relative:margin;mso-height-relative:margin;v-text-anchor:middle" o:gfxdata="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" fillcolor="#4472c4 [3204]" strokecolor="#1f3763 [1604]" strokeweight="1pt">
                 <v:textbox>
                   <w:txbxContent>
                     <w:p>
@@ -20504,10 +20520,7 @@
                         <w:jc w:val="center"/>
                       </w:pPr>
                       <w:r>
-                        <w:t xml:space="preserve">View : </w:t>
-                      </w:r>
-                      <w:r>
-                        <w:t>EditByAdmin</w:t>
+                        <w:t>View : EditByAdmin</w:t>
                       </w:r>
                     </w:p>
                     <w:p>
@@ -20552,15 +20565,1981 @@
           <w:szCs w:val="28"/>
         </w:rPr>
       </w:pPr>
-    </w:p>
-    <w:p>
-      <w:pPr>
-        <w:rPr>
-          <w:color w:val="2F5496" w:themeColor="accent1" w:themeShade="BF"/>
-          <w:sz w:val="28"/>
-          <w:szCs w:val="28"/>
-        </w:rPr>
-      </w:pPr>
+      <w:r>
+        <w:rPr>
+          <w:color w:val="2F5496" w:themeColor="accent1" w:themeShade="BF"/>
+          <w:sz w:val="28"/>
+          <w:szCs w:val="28"/>
+        </w:rPr>
+        <w:t>Remote Validation</w:t>
+      </w:r>
+    </w:p>
+    <w:p>
+      <w:pPr>
+        <w:pStyle w:val="ListParagraph"/>
+        <w:numPr>
+          <w:ilvl w:val="0"/>
+          <w:numId w:val="1"/>
+        </w:numPr>
+        <w:rPr>
+          <w:color w:val="2F5496" w:themeColor="accent1" w:themeShade="BF"/>
+          <w:sz w:val="28"/>
+          <w:szCs w:val="28"/>
+        </w:rPr>
+      </w:pPr>
+      <w:r>
+        <w:rPr>
+          <w:color w:val="2F5496" w:themeColor="accent1" w:themeShade="BF"/>
+          <w:sz w:val="28"/>
+          <w:szCs w:val="28"/>
+        </w:rPr>
+        <w:t xml:space="preserve"> Implements Client Side Validation  </w:t>
+      </w:r>
+    </w:p>
+    <w:p>
+      <w:pPr>
+        <w:pStyle w:val="ListParagraph"/>
+        <w:numPr>
+          <w:ilvl w:val="0"/>
+          <w:numId w:val="1"/>
+        </w:numPr>
+        <w:rPr>
+          <w:color w:val="2F5496" w:themeColor="accent1" w:themeShade="BF"/>
+          <w:sz w:val="28"/>
+          <w:szCs w:val="28"/>
+        </w:rPr>
+      </w:pPr>
+      <w:r>
+        <w:rPr>
+          <w:color w:val="2F5496" w:themeColor="accent1" w:themeShade="BF"/>
+          <w:sz w:val="28"/>
+          <w:szCs w:val="28"/>
+        </w:rPr>
+        <w:t xml:space="preserve"> Calls Server Side Method </w:t>
+      </w:r>
+    </w:p>
+    <w:p>
+      <w:pPr>
+        <w:pStyle w:val="ListParagraph"/>
+        <w:numPr>
+          <w:ilvl w:val="0"/>
+          <w:numId w:val="1"/>
+        </w:numPr>
+        <w:rPr>
+          <w:color w:val="2F5496" w:themeColor="accent1" w:themeShade="BF"/>
+          <w:sz w:val="28"/>
+          <w:szCs w:val="28"/>
+        </w:rPr>
+      </w:pPr>
+      <w:r>
+        <w:rPr>
+          <w:color w:val="2F5496" w:themeColor="accent1" w:themeShade="BF"/>
+          <w:sz w:val="28"/>
+          <w:szCs w:val="28"/>
+        </w:rPr>
+        <w:t>This method has to be part of the controller where you want to add validation</w:t>
+      </w:r>
+    </w:p>
+    <w:p>
+      <w:pPr>
+        <w:rPr>
+          <w:color w:val="2F5496" w:themeColor="accent1" w:themeShade="BF"/>
+          <w:sz w:val="28"/>
+          <w:szCs w:val="28"/>
+        </w:rPr>
+      </w:pPr>
+      <w:r>
+        <w:rPr>
+          <w:noProof/>
+          <w:color w:val="2F5496" w:themeColor="accent1" w:themeShade="BF"/>
+          <w:sz w:val="28"/>
+          <w:szCs w:val="28"/>
+        </w:rPr>
+        <mc:AlternateContent>
+          <mc:Choice Requires="wps">
+            <w:drawing>
+              <wp:anchor distT="0" distB="0" distL="114300" distR="114300" simplePos="0" relativeHeight="251827200" behindDoc="0" locked="0" layoutInCell="1" allowOverlap="1" wp14:anchorId="2408D1BC" wp14:editId="24130F24">
+                <wp:simplePos x="0" y="0"/>
+                <wp:positionH relativeFrom="column">
+                  <wp:posOffset>6352309</wp:posOffset>
+                </wp:positionH>
+                <wp:positionV relativeFrom="paragraph">
+                  <wp:posOffset>206375</wp:posOffset>
+                </wp:positionV>
+                <wp:extent cx="1420091" cy="1260764"/>
+                <wp:effectExtent l="0" t="0" r="27940" b="15875"/>
+                <wp:wrapNone/>
+                <wp:docPr id="123" name="Flowchart: Document 123"/>
+                <wp:cNvGraphicFramePr/>
+                <a:graphic xmlns:a="http://schemas.openxmlformats.org/drawingml/2006/main">
+                  <a:graphicData uri="http://schemas.microsoft.com/office/word/2010/wordprocessingShape">
+                    <wps:wsp>
+                      <wps:cNvSpPr/>
+                      <wps:spPr>
+                        <a:xfrm>
+                          <a:off x="0" y="0"/>
+                          <a:ext cx="1420091" cy="1260764"/>
+                        </a:xfrm>
+                        <a:prstGeom prst="flowChartDocument">
+                          <a:avLst/>
+                        </a:prstGeom>
+                      </wps:spPr>
+                      <wps:style>
+                        <a:lnRef idx="2">
+                          <a:schemeClr val="accent1">
+                            <a:shade val="50000"/>
+                          </a:schemeClr>
+                        </a:lnRef>
+                        <a:fillRef idx="1">
+                          <a:schemeClr val="accent1"/>
+                        </a:fillRef>
+                        <a:effectRef idx="0">
+                          <a:schemeClr val="accent1"/>
+                        </a:effectRef>
+                        <a:fontRef idx="minor">
+                          <a:schemeClr val="lt1"/>
+                        </a:fontRef>
+                      </wps:style>
+                      <wps:txbx>
+                        <w:txbxContent>
+                          <w:p>
+                            <w:pPr>
+                              <w:jc w:val="center"/>
+                            </w:pPr>
+                            <w:r>
+                              <w:t>Server Side</w:t>
+                            </w:r>
+                          </w:p>
+                          <w:p>
+                            <w:pPr>
+                              <w:jc w:val="center"/>
+                            </w:pPr>
+                            <w:r>
+                              <w:t>Method</w:t>
+                            </w:r>
+                          </w:p>
+                        </w:txbxContent>
+                      </wps:txbx>
+                      <wps:bodyPr rot="0" spcFirstLastPara="0" vertOverflow="overflow" horzOverflow="overflow" vert="horz" wrap="square" lIns="91440" tIns="45720" rIns="91440" bIns="45720" numCol="1" spcCol="0" rtlCol="0" fromWordArt="0" anchor="ctr" anchorCtr="0" forceAA="0" compatLnSpc="1">
+                        <a:prstTxWarp prst="textNoShape">
+                          <a:avLst/>
+                        </a:prstTxWarp>
+                        <a:noAutofit/>
+                      </wps:bodyPr>
+                    </wps:wsp>
+                  </a:graphicData>
+                </a:graphic>
+              </wp:anchor>
+            </w:drawing>
+          </mc:Choice>
+          <mc:Fallback>
+            <w:pict>
+              <v:shape w14:anchorId="2408D1BC" id="Flowchart: Document 123" o:spid="_x0000_s1101" type="#_x0000_t114" style="position:absolute;margin-left:500.2pt;margin-top:16.25pt;width:111.8pt;height:99.25pt;z-index:251827200;visibility:visible;mso-wrap-style:square;mso-wrap-distance-left:9pt;mso-wrap-distance-top:0;mso-wrap-distance-right:9pt;mso-wrap-distance-bottom:0;mso-position-horizontal:absolute;mso-position-horizontal-relative:text;mso-position-vertical:absolute;mso-position-vertical-relative:text;v-text-anchor:middle" o:gfxdata="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" fillcolor="#4472c4 [3204]" strokecolor="#1f3763 [1604]" strokeweight="1pt">
+                <v:textbox>
+                  <w:txbxContent>
+                    <w:p>
+                      <w:pPr>
+                        <w:jc w:val="center"/>
+                      </w:pPr>
+                      <w:r>
+                        <w:t>Server Side</w:t>
+                      </w:r>
+                    </w:p>
+                    <w:p>
+                      <w:pPr>
+                        <w:jc w:val="center"/>
+                      </w:pPr>
+                      <w:r>
+                        <w:t>Method</w:t>
+                      </w:r>
+                    </w:p>
+                  </w:txbxContent>
+                </v:textbox>
+              </v:shape>
+            </w:pict>
+          </mc:Fallback>
+        </mc:AlternateContent>
+      </w:r>
+      <w:r>
+        <w:rPr>
+          <w:noProof/>
+          <w:color w:val="2F5496" w:themeColor="accent1" w:themeShade="BF"/>
+          <w:sz w:val="28"/>
+          <w:szCs w:val="28"/>
+        </w:rPr>
+        <mc:AlternateContent>
+          <mc:Choice Requires="wps">
+            <w:drawing>
+              <wp:anchor distT="0" distB="0" distL="114300" distR="114300" simplePos="0" relativeHeight="251826176" behindDoc="0" locked="0" layoutInCell="1" allowOverlap="1" wp14:anchorId="622051F1" wp14:editId="1EA007CD">
+                <wp:simplePos x="0" y="0"/>
+                <wp:positionH relativeFrom="column">
+                  <wp:posOffset>1059873</wp:posOffset>
+                </wp:positionH>
+                <wp:positionV relativeFrom="paragraph">
+                  <wp:posOffset>234084</wp:posOffset>
+                </wp:positionV>
+                <wp:extent cx="1565563" cy="1288473"/>
+                <wp:effectExtent l="0" t="0" r="15875" b="26035"/>
+                <wp:wrapNone/>
+                <wp:docPr id="122" name="Rectangle 122"/>
+                <wp:cNvGraphicFramePr/>
+                <a:graphic xmlns:a="http://schemas.openxmlformats.org/drawingml/2006/main">
+                  <a:graphicData uri="http://schemas.microsoft.com/office/word/2010/wordprocessingShape">
+                    <wps:wsp>
+                      <wps:cNvSpPr/>
+                      <wps:spPr>
+                        <a:xfrm>
+                          <a:off x="0" y="0"/>
+                          <a:ext cx="1565563" cy="1288473"/>
+                        </a:xfrm>
+                        <a:prstGeom prst="rect">
+                          <a:avLst/>
+                        </a:prstGeom>
+                      </wps:spPr>
+                      <wps:style>
+                        <a:lnRef idx="2">
+                          <a:schemeClr val="accent1">
+                            <a:shade val="50000"/>
+                          </a:schemeClr>
+                        </a:lnRef>
+                        <a:fillRef idx="1">
+                          <a:schemeClr val="accent1"/>
+                        </a:fillRef>
+                        <a:effectRef idx="0">
+                          <a:schemeClr val="accent1"/>
+                        </a:effectRef>
+                        <a:fontRef idx="minor">
+                          <a:schemeClr val="lt1"/>
+                        </a:fontRef>
+                      </wps:style>
+                      <wps:txbx>
+                        <w:txbxContent>
+                          <w:p>
+                            <w:pPr>
+                              <w:jc w:val="center"/>
+                            </w:pPr>
+                            <w:r>
+                              <w:t>Remote Validator</w:t>
+                            </w:r>
+                          </w:p>
+                          <w:p>
+                            <w:pPr>
+                              <w:jc w:val="center"/>
+                            </w:pPr>
+                            <w:r>
+                              <w:t>Action: method name</w:t>
+                            </w:r>
+                          </w:p>
+                          <w:p>
+                            <w:pPr>
+                              <w:jc w:val="center"/>
+                            </w:pPr>
+                            <w:r>
+                              <w:t>Controller = which ctrl</w:t>
+                            </w:r>
+                          </w:p>
+                        </w:txbxContent>
+                      </wps:txbx>
+                      <wps:bodyPr rot="0" spcFirstLastPara="0" vertOverflow="overflow" horzOverflow="overflow" vert="horz" wrap="square" lIns="91440" tIns="45720" rIns="91440" bIns="45720" numCol="1" spcCol="0" rtlCol="0" fromWordArt="0" anchor="ctr" anchorCtr="0" forceAA="0" compatLnSpc="1">
+                        <a:prstTxWarp prst="textNoShape">
+                          <a:avLst/>
+                        </a:prstTxWarp>
+                        <a:noAutofit/>
+                      </wps:bodyPr>
+                    </wps:wsp>
+                  </a:graphicData>
+                </a:graphic>
+              </wp:anchor>
+            </w:drawing>
+          </mc:Choice>
+          <mc:Fallback>
+            <w:pict>
+              <v:rect w14:anchorId="622051F1" id="Rectangle 122" o:spid="_x0000_s1102" style="position:absolute;margin-left:83.45pt;margin-top:18.45pt;width:123.25pt;height:101.45pt;z-index:251826176;visibility:visible;mso-wrap-style:square;mso-wrap-distance-left:9pt;mso-wrap-distance-top:0;mso-wrap-distance-right:9pt;mso-wrap-distance-bottom:0;mso-position-horizontal:absolute;mso-position-horizontal-relative:text;mso-position-vertical:absolute;mso-position-vertical-relative:text;v-text-anchor:middle" o:gfxdata="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" fillcolor="#4472c4 [3204]" strokecolor="#1f3763 [1604]" strokeweight="1pt">
+                <v:textbox>
+                  <w:txbxContent>
+                    <w:p>
+                      <w:pPr>
+                        <w:jc w:val="center"/>
+                      </w:pPr>
+                      <w:r>
+                        <w:t>Remote Validator</w:t>
+                      </w:r>
+                    </w:p>
+                    <w:p>
+                      <w:pPr>
+                        <w:jc w:val="center"/>
+                      </w:pPr>
+                      <w:r>
+                        <w:t>Action: method name</w:t>
+                      </w:r>
+                    </w:p>
+                    <w:p>
+                      <w:pPr>
+                        <w:jc w:val="center"/>
+                      </w:pPr>
+                      <w:r>
+                        <w:t>Controller = which ctrl</w:t>
+                      </w:r>
+                    </w:p>
+                  </w:txbxContent>
+                </v:textbox>
+              </v:rect>
+            </w:pict>
+          </mc:Fallback>
+        </mc:AlternateContent>
+      </w:r>
+    </w:p>
+    <w:p>
+      <w:pPr>
+        <w:rPr>
+          <w:color w:val="2F5496" w:themeColor="accent1" w:themeShade="BF"/>
+          <w:sz w:val="28"/>
+          <w:szCs w:val="28"/>
+        </w:rPr>
+      </w:pPr>
+      <w:r>
+        <w:rPr>
+          <w:noProof/>
+          <w:color w:val="2F5496" w:themeColor="accent1" w:themeShade="BF"/>
+          <w:sz w:val="28"/>
+          <w:szCs w:val="28"/>
+        </w:rPr>
+        <mc:AlternateContent>
+          <mc:Choice Requires="wps">
+            <w:drawing>
+              <wp:anchor distT="0" distB="0" distL="114300" distR="114300" simplePos="0" relativeHeight="251828224" behindDoc="0" locked="0" layoutInCell="1" allowOverlap="1" wp14:anchorId="1F8A8693" wp14:editId="23632CD9">
+                <wp:simplePos x="0" y="0"/>
+                <wp:positionH relativeFrom="column">
+                  <wp:posOffset>2784648</wp:posOffset>
+                </wp:positionH>
+                <wp:positionV relativeFrom="paragraph">
+                  <wp:posOffset>161290</wp:posOffset>
+                </wp:positionV>
+                <wp:extent cx="3401291" cy="436419"/>
+                <wp:effectExtent l="19050" t="19050" r="27940" b="40005"/>
+                <wp:wrapNone/>
+                <wp:docPr id="124" name="Arrow: Left 124"/>
+                <wp:cNvGraphicFramePr/>
+                <a:graphic xmlns:a="http://schemas.openxmlformats.org/drawingml/2006/main">
+                  <a:graphicData uri="http://schemas.microsoft.com/office/word/2010/wordprocessingShape">
+                    <wps:wsp>
+                      <wps:cNvSpPr/>
+                      <wps:spPr>
+                        <a:xfrm>
+                          <a:off x="0" y="0"/>
+                          <a:ext cx="3401291" cy="436419"/>
+                        </a:xfrm>
+                        <a:prstGeom prst="leftArrow">
+                          <a:avLst/>
+                        </a:prstGeom>
+                      </wps:spPr>
+                      <wps:style>
+                        <a:lnRef idx="3">
+                          <a:schemeClr val="lt1"/>
+                        </a:lnRef>
+                        <a:fillRef idx="1">
+                          <a:schemeClr val="accent6"/>
+                        </a:fillRef>
+                        <a:effectRef idx="1">
+                          <a:schemeClr val="accent6"/>
+                        </a:effectRef>
+                        <a:fontRef idx="minor">
+                          <a:schemeClr val="lt1"/>
+                        </a:fontRef>
+                      </wps:style>
+                      <wps:bodyPr rot="0" spcFirstLastPara="0" vertOverflow="overflow" horzOverflow="overflow" vert="horz" wrap="square" lIns="91440" tIns="45720" rIns="91440" bIns="45720" numCol="1" spcCol="0" rtlCol="0" fromWordArt="0" anchor="ctr" anchorCtr="0" forceAA="0" compatLnSpc="1">
+                        <a:prstTxWarp prst="textNoShape">
+                          <a:avLst/>
+                        </a:prstTxWarp>
+                        <a:noAutofit/>
+                      </wps:bodyPr>
+                    </wps:wsp>
+                  </a:graphicData>
+                </a:graphic>
+              </wp:anchor>
+            </w:drawing>
+          </mc:Choice>
+          <mc:Fallback>
+            <w:pict>
+              <v:shapetype w14:anchorId="577BD4F5" id="_x0000_t66" coordsize="21600,21600" o:spt="66" adj="5400,5400" path="m@0,l@0@1,21600@1,21600@2@0@2@0,21600,,10800xe">
+                <v:stroke joinstyle="miter"/>
+                <v:formulas>
+                  <v:f eqn="val #0"/>
+                  <v:f eqn="val #1"/>
+                  <v:f eqn="sum 21600 0 #1"/>
+                  <v:f eqn="prod #0 #1 10800"/>
+                  <v:f eqn="sum #0 0 @3"/>
+                </v:formulas>
+                <v:path o:connecttype="custom" o:connectlocs="@0,0;0,10800;@0,21600;21600,10800" o:connectangles="270,180,90,0" textboxrect="@4,@1,21600,@2"/>
+                <v:handles>
+                  <v:h position="#0,#1" xrange="0,21600" yrange="0,10800"/>
+                </v:handles>
+              </v:shapetype>
+              <v:shape id="Arrow: Left 124" o:spid="_x0000_s1026" type="#_x0000_t66" style="position:absolute;margin-left:219.25pt;margin-top:12.7pt;width:267.8pt;height:34.35pt;z-index:251828224;visibility:visible;mso-wrap-style:square;mso-wrap-distance-left:9pt;mso-wrap-distance-top:0;mso-wrap-distance-right:9pt;mso-wrap-distance-bottom:0;mso-position-horizontal:absolute;mso-position-horizontal-relative:text;mso-position-vertical:absolute;mso-position-vertical-relative:text;v-text-anchor:middle" o:gfxdata="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" adj="1386" fillcolor="#70ad47 [3209]" strokecolor="white [3201]" strokeweight="1.5pt"/>
+            </w:pict>
+          </mc:Fallback>
+        </mc:AlternateContent>
+      </w:r>
+    </w:p>
+    <w:p>
+      <w:pPr>
+        <w:rPr>
+          <w:color w:val="2F5496" w:themeColor="accent1" w:themeShade="BF"/>
+          <w:sz w:val="28"/>
+          <w:szCs w:val="28"/>
+        </w:rPr>
+      </w:pPr>
+      <w:r>
+        <w:rPr>
+          <w:noProof/>
+          <w:color w:val="2F5496" w:themeColor="accent1" w:themeShade="BF"/>
+          <w:sz w:val="28"/>
+          <w:szCs w:val="28"/>
+        </w:rPr>
+        <mc:AlternateContent>
+          <mc:Choice Requires="wps">
+            <w:drawing>
+              <wp:anchor distT="0" distB="0" distL="114300" distR="114300" simplePos="0" relativeHeight="251829248" behindDoc="0" locked="0" layoutInCell="1" allowOverlap="1" wp14:anchorId="13780AC6" wp14:editId="4D1C63EF">
+                <wp:simplePos x="0" y="0"/>
+                <wp:positionH relativeFrom="column">
+                  <wp:posOffset>3283527</wp:posOffset>
+                </wp:positionH>
+                <wp:positionV relativeFrom="paragraph">
+                  <wp:posOffset>234200</wp:posOffset>
+                </wp:positionV>
+                <wp:extent cx="2389909" cy="651163"/>
+                <wp:effectExtent l="0" t="0" r="10795" b="15875"/>
+                <wp:wrapNone/>
+                <wp:docPr id="129" name="Text Box 129"/>
+                <wp:cNvGraphicFramePr/>
+                <a:graphic xmlns:a="http://schemas.openxmlformats.org/drawingml/2006/main">
+                  <a:graphicData uri="http://schemas.microsoft.com/office/word/2010/wordprocessingShape">
+                    <wps:wsp>
+                      <wps:cNvSpPr txBox="1"/>
+                      <wps:spPr>
+                        <a:xfrm>
+                          <a:off x="0" y="0"/>
+                          <a:ext cx="2389909" cy="651163"/>
+                        </a:xfrm>
+                        <a:prstGeom prst="rect">
+                          <a:avLst/>
+                        </a:prstGeom>
+                        <a:solidFill>
+                          <a:schemeClr val="lt1"/>
+                        </a:solidFill>
+                        <a:ln w="6350">
+                          <a:solidFill>
+                            <a:prstClr val="black"/>
+                          </a:solidFill>
+                        </a:ln>
+                      </wps:spPr>
+                      <wps:txbx>
+                        <w:txbxContent>
+                          <w:p>
+                            <w:r>
+                              <w:t>JSON : true/false</w:t>
+                            </w:r>
+                          </w:p>
+                        </w:txbxContent>
+                      </wps:txbx>
+                      <wps:bodyPr rot="0" spcFirstLastPara="0" vertOverflow="overflow" horzOverflow="overflow" vert="horz" wrap="square" lIns="91440" tIns="45720" rIns="91440" bIns="45720" numCol="1" spcCol="0" rtlCol="0" fromWordArt="0" anchor="t" anchorCtr="0" forceAA="0" compatLnSpc="1">
+                        <a:prstTxWarp prst="textNoShape">
+                          <a:avLst/>
+                        </a:prstTxWarp>
+                        <a:noAutofit/>
+                      </wps:bodyPr>
+                    </wps:wsp>
+                  </a:graphicData>
+                </a:graphic>
+              </wp:anchor>
+            </w:drawing>
+          </mc:Choice>
+          <mc:Fallback>
+            <w:pict>
+              <v:shape w14:anchorId="13780AC6" id="Text Box 129" o:spid="_x0000_s1103" type="#_x0000_t202" style="position:absolute;margin-left:258.55pt;margin-top:18.45pt;width:188.2pt;height:51.25pt;z-index:251829248;visibility:visible;mso-wrap-style:square;mso-wrap-distance-left:9pt;mso-wrap-distance-top:0;mso-wrap-distance-right:9pt;mso-wrap-distance-bottom:0;mso-position-horizontal:absolute;mso-position-horizontal-relative:text;mso-position-vertical:absolute;mso-position-vertical-relative:text;v-text-anchor:top" o:gfxdata="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" fillcolor="white [3201]" strokeweight=".5pt">
+                <v:textbox>
+                  <w:txbxContent>
+                    <w:p>
+                      <w:r>
+                        <w:t>JSON : true/false</w:t>
+                      </w:r>
+                    </w:p>
+                  </w:txbxContent>
+                </v:textbox>
+              </v:shape>
+            </w:pict>
+          </mc:Fallback>
+        </mc:AlternateContent>
+      </w:r>
+    </w:p>
+    <w:p>
+      <w:pPr>
+        <w:rPr>
+          <w:color w:val="2F5496" w:themeColor="accent1" w:themeShade="BF"/>
+          <w:sz w:val="28"/>
+          <w:szCs w:val="28"/>
+        </w:rPr>
+      </w:pPr>
+    </w:p>
+    <w:p>
+      <w:pPr>
+        <w:rPr>
+          <w:color w:val="2F5496" w:themeColor="accent1" w:themeShade="BF"/>
+          <w:sz w:val="28"/>
+          <w:szCs w:val="28"/>
+        </w:rPr>
+      </w:pPr>
+    </w:p>
+    <w:p>
+      <w:pPr>
+        <w:rPr>
+          <w:color w:val="2F5496" w:themeColor="accent1" w:themeShade="BF"/>
+          <w:sz w:val="28"/>
+          <w:szCs w:val="28"/>
+        </w:rPr>
+      </w:pPr>
+    </w:p>
+    <w:p>
+      <w:pPr>
+        <w:rPr>
+          <w:color w:val="2F5496" w:themeColor="accent1" w:themeShade="BF"/>
+          <w:sz w:val="28"/>
+          <w:szCs w:val="28"/>
+        </w:rPr>
+      </w:pPr>
+      <w:r>
+        <w:rPr>
+          <w:color w:val="2F5496" w:themeColor="accent1" w:themeShade="BF"/>
+          <w:sz w:val="28"/>
+          <w:szCs w:val="28"/>
+        </w:rPr>
+        <w:t>Demo :  Check  Category Textbox user has entered Chess/Cricket/Soccer</w:t>
+      </w:r>
+    </w:p>
+    <w:p>
+      <w:pPr>
+        <w:rPr>
+          <w:color w:val="2F5496" w:themeColor="accent1" w:themeShade="BF"/>
+          <w:sz w:val="28"/>
+          <w:szCs w:val="28"/>
+        </w:rPr>
+      </w:pPr>
+      <w:r>
+        <w:rPr>
+          <w:color w:val="2F5496" w:themeColor="accent1" w:themeShade="BF"/>
+          <w:sz w:val="28"/>
+          <w:szCs w:val="28"/>
+        </w:rPr>
+        <w:t>Swapnil … this username is already der</w:t>
+      </w:r>
+    </w:p>
+    <w:p>
+      <w:pPr>
+        <w:rPr>
+          <w:color w:val="2F5496" w:themeColor="accent1" w:themeShade="BF"/>
+          <w:sz w:val="28"/>
+          <w:szCs w:val="28"/>
+        </w:rPr>
+      </w:pPr>
+    </w:p>
+    <w:p>
+      <w:pPr>
+        <w:rPr>
+          <w:color w:val="2F5496" w:themeColor="accent1" w:themeShade="BF"/>
+          <w:sz w:val="28"/>
+          <w:szCs w:val="28"/>
+        </w:rPr>
+      </w:pPr>
+      <w:r>
+        <w:rPr>
+          <w:color w:val="2F5496" w:themeColor="accent1" w:themeShade="BF"/>
+          <w:sz w:val="28"/>
+          <w:szCs w:val="28"/>
+        </w:rPr>
+        <w:t>ViewModel</w:t>
+      </w:r>
+    </w:p>
+    <w:p>
+      <w:pPr>
+        <w:pStyle w:val="ListParagraph"/>
+        <w:numPr>
+          <w:ilvl w:val="0"/>
+          <w:numId w:val="25"/>
+        </w:numPr>
+        <w:rPr>
+          <w:color w:val="2F5496" w:themeColor="accent1" w:themeShade="BF"/>
+          <w:sz w:val="28"/>
+          <w:szCs w:val="28"/>
+        </w:rPr>
+      </w:pPr>
+      <w:r>
+        <w:rPr>
+          <w:color w:val="2F5496" w:themeColor="accent1" w:themeShade="BF"/>
+          <w:sz w:val="28"/>
+          <w:szCs w:val="28"/>
+        </w:rPr>
+        <w:t>Validation Logic  : ViewModel</w:t>
+      </w:r>
+    </w:p>
+    <w:p>
+      <w:pPr>
+        <w:pStyle w:val="ListParagraph"/>
+        <w:numPr>
+          <w:ilvl w:val="0"/>
+          <w:numId w:val="25"/>
+        </w:numPr>
+        <w:rPr>
+          <w:color w:val="2F5496" w:themeColor="accent1" w:themeShade="BF"/>
+          <w:sz w:val="28"/>
+          <w:szCs w:val="28"/>
+        </w:rPr>
+      </w:pPr>
+      <w:r>
+        <w:rPr>
+          <w:color w:val="2F5496" w:themeColor="accent1" w:themeShade="BF"/>
+          <w:sz w:val="28"/>
+          <w:szCs w:val="28"/>
+        </w:rPr>
+        <w:t>Present Data in view different</w:t>
+      </w:r>
+    </w:p>
+    <w:p>
+      <w:pPr>
+        <w:rPr>
+          <w:color w:val="2F5496" w:themeColor="accent1" w:themeShade="BF"/>
+          <w:sz w:val="28"/>
+          <w:szCs w:val="28"/>
+        </w:rPr>
+      </w:pPr>
+    </w:p>
+    <w:p>
+      <w:pPr>
+        <w:rPr>
+          <w:color w:val="2F5496" w:themeColor="accent1" w:themeShade="BF"/>
+          <w:sz w:val="28"/>
+          <w:szCs w:val="28"/>
+        </w:rPr>
+      </w:pPr>
+      <w:r>
+        <w:rPr>
+          <w:noProof/>
+          <w:color w:val="2F5496" w:themeColor="accent1" w:themeShade="BF"/>
+          <w:sz w:val="28"/>
+          <w:szCs w:val="28"/>
+        </w:rPr>
+        <w:lastRenderedPageBreak/>
+        <mc:AlternateContent>
+          <mc:Choice Requires="wps">
+            <w:drawing>
+              <wp:anchor distT="0" distB="0" distL="114300" distR="114300" simplePos="0" relativeHeight="251839488" behindDoc="0" locked="0" layoutInCell="1" allowOverlap="1" wp14:anchorId="646C5433" wp14:editId="4A577ED7">
+                <wp:simplePos x="0" y="0"/>
+                <wp:positionH relativeFrom="column">
+                  <wp:posOffset>886345</wp:posOffset>
+                </wp:positionH>
+                <wp:positionV relativeFrom="paragraph">
+                  <wp:posOffset>-678757</wp:posOffset>
+                </wp:positionV>
+                <wp:extent cx="5805055" cy="775854"/>
+                <wp:effectExtent l="19050" t="19050" r="24765" b="43815"/>
+                <wp:wrapNone/>
+                <wp:docPr id="139" name="Arrow: Left-Right 139"/>
+                <wp:cNvGraphicFramePr/>
+                <a:graphic xmlns:a="http://schemas.openxmlformats.org/drawingml/2006/main">
+                  <a:graphicData uri="http://schemas.microsoft.com/office/word/2010/wordprocessingShape">
+                    <wps:wsp>
+                      <wps:cNvSpPr/>
+                      <wps:spPr>
+                        <a:xfrm>
+                          <a:off x="0" y="0"/>
+                          <a:ext cx="5805055" cy="775854"/>
+                        </a:xfrm>
+                        <a:prstGeom prst="leftRightArrow">
+                          <a:avLst/>
+                        </a:prstGeom>
+                      </wps:spPr>
+                      <wps:style>
+                        <a:lnRef idx="1">
+                          <a:schemeClr val="accent6"/>
+                        </a:lnRef>
+                        <a:fillRef idx="2">
+                          <a:schemeClr val="accent6"/>
+                        </a:fillRef>
+                        <a:effectRef idx="1">
+                          <a:schemeClr val="accent6"/>
+                        </a:effectRef>
+                        <a:fontRef idx="minor">
+                          <a:schemeClr val="dk1"/>
+                        </a:fontRef>
+                      </wps:style>
+                      <wps:txbx>
+                        <w:txbxContent>
+                          <w:p>
+                            <w:pPr>
+                              <w:jc w:val="center"/>
+                            </w:pPr>
+                            <w:r>
+                              <w:t>Conversion : AutoMapper</w:t>
+                            </w:r>
+                          </w:p>
+                        </w:txbxContent>
+                      </wps:txbx>
+                      <wps:bodyPr rot="0" spcFirstLastPara="0" vertOverflow="overflow" horzOverflow="overflow" vert="horz" wrap="square" lIns="91440" tIns="45720" rIns="91440" bIns="45720" numCol="1" spcCol="0" rtlCol="0" fromWordArt="0" anchor="ctr" anchorCtr="0" forceAA="0" compatLnSpc="1">
+                        <a:prstTxWarp prst="textNoShape">
+                          <a:avLst/>
+                        </a:prstTxWarp>
+                        <a:noAutofit/>
+                      </wps:bodyPr>
+                    </wps:wsp>
+                  </a:graphicData>
+                </a:graphic>
+              </wp:anchor>
+            </w:drawing>
+          </mc:Choice>
+          <mc:Fallback>
+            <w:pict>
+              <v:shape w14:anchorId="646C5433" id="Arrow: Left-Right 139" o:spid="_x0000_s1104" type="#_x0000_t69" style="position:absolute;margin-left:69.8pt;margin-top:-53.45pt;width:457.1pt;height:61.1pt;z-index:251839488;visibility:visible;mso-wrap-style:square;mso-wrap-distance-left:9pt;mso-wrap-distance-top:0;mso-wrap-distance-right:9pt;mso-wrap-distance-bottom:0;mso-position-horizontal:absolute;mso-position-horizontal-relative:text;mso-position-vertical:absolute;mso-position-vertical-relative:text;v-text-anchor:middle" o:gfxdata="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" adj="1443" fillcolor="#9ecb81 [2169]" strokecolor="#70ad47 [3209]" strokeweight=".5pt">
+                <v:fill color2="#8ac066 [2617]" rotate="t" colors="0 #b5d5a7;.5 #aace99;1 #9cca86" focus="100%" type="gradient">
+                  <o:fill v:ext="view" type="gradientUnscaled"/>
+                </v:fill>
+                <v:textbox>
+                  <w:txbxContent>
+                    <w:p>
+                      <w:pPr>
+                        <w:jc w:val="center"/>
+                      </w:pPr>
+                      <w:r>
+                        <w:t>Conversion : AutoMapper</w:t>
+                      </w:r>
+                    </w:p>
+                  </w:txbxContent>
+                </v:textbox>
+              </v:shape>
+            </w:pict>
+          </mc:Fallback>
+        </mc:AlternateContent>
+      </w:r>
+    </w:p>
+    <w:p>
+      <w:pPr>
+        <w:rPr>
+          <w:color w:val="2F5496" w:themeColor="accent1" w:themeShade="BF"/>
+          <w:sz w:val="28"/>
+          <w:szCs w:val="28"/>
+        </w:rPr>
+      </w:pPr>
+    </w:p>
+    <w:p>
+      <w:pPr>
+        <w:rPr>
+          <w:color w:val="2F5496" w:themeColor="accent1" w:themeShade="BF"/>
+          <w:sz w:val="28"/>
+          <w:szCs w:val="28"/>
+        </w:rPr>
+      </w:pPr>
+    </w:p>
+    <w:p>
+      <w:pPr>
+        <w:rPr>
+          <w:color w:val="2F5496" w:themeColor="accent1" w:themeShade="BF"/>
+          <w:sz w:val="28"/>
+          <w:szCs w:val="28"/>
+        </w:rPr>
+      </w:pPr>
+      <w:r>
+        <w:rPr>
+          <w:noProof/>
+          <w:color w:val="2F5496" w:themeColor="accent1" w:themeShade="BF"/>
+          <w:sz w:val="28"/>
+          <w:szCs w:val="28"/>
+        </w:rPr>
+        <mc:AlternateContent>
+          <mc:Choice Requires="wps">
+            <w:drawing>
+              <wp:anchor distT="0" distB="0" distL="114300" distR="114300" simplePos="0" relativeHeight="251838464" behindDoc="0" locked="0" layoutInCell="1" allowOverlap="1" wp14:anchorId="727C774F" wp14:editId="11322CA7">
+                <wp:simplePos x="0" y="0"/>
+                <wp:positionH relativeFrom="column">
+                  <wp:posOffset>4398818</wp:posOffset>
+                </wp:positionH>
+                <wp:positionV relativeFrom="paragraph">
+                  <wp:posOffset>249382</wp:posOffset>
+                </wp:positionV>
+                <wp:extent cx="1447800" cy="268316"/>
+                <wp:effectExtent l="0" t="19050" r="38100" b="36830"/>
+                <wp:wrapNone/>
+                <wp:docPr id="138" name="Arrow: Right 138"/>
+                <wp:cNvGraphicFramePr/>
+                <a:graphic xmlns:a="http://schemas.openxmlformats.org/drawingml/2006/main">
+                  <a:graphicData uri="http://schemas.microsoft.com/office/word/2010/wordprocessingShape">
+                    <wps:wsp>
+                      <wps:cNvSpPr/>
+                      <wps:spPr>
+                        <a:xfrm>
+                          <a:off x="0" y="0"/>
+                          <a:ext cx="1447800" cy="268316"/>
+                        </a:xfrm>
+                        <a:prstGeom prst="rightArrow">
+                          <a:avLst/>
+                        </a:prstGeom>
+                      </wps:spPr>
+                      <wps:style>
+                        <a:lnRef idx="2">
+                          <a:schemeClr val="accent1">
+                            <a:shade val="50000"/>
+                          </a:schemeClr>
+                        </a:lnRef>
+                        <a:fillRef idx="1">
+                          <a:schemeClr val="accent1"/>
+                        </a:fillRef>
+                        <a:effectRef idx="0">
+                          <a:schemeClr val="accent1"/>
+                        </a:effectRef>
+                        <a:fontRef idx="minor">
+                          <a:schemeClr val="lt1"/>
+                        </a:fontRef>
+                      </wps:style>
+                      <wps:bodyPr rot="0" spcFirstLastPara="0" vertOverflow="overflow" horzOverflow="overflow" vert="horz" wrap="square" lIns="91440" tIns="45720" rIns="91440" bIns="45720" numCol="1" spcCol="0" rtlCol="0" fromWordArt="0" anchor="ctr" anchorCtr="0" forceAA="0" compatLnSpc="1">
+                        <a:prstTxWarp prst="textNoShape">
+                          <a:avLst/>
+                        </a:prstTxWarp>
+                        <a:noAutofit/>
+                      </wps:bodyPr>
+                    </wps:wsp>
+                  </a:graphicData>
+                </a:graphic>
+              </wp:anchor>
+            </w:drawing>
+          </mc:Choice>
+          <mc:Fallback>
+            <w:pict>
+              <v:shapetype w14:anchorId="55900C01" id="_x0000_t13" coordsize="21600,21600" o:spt="13" adj="16200,5400" path="m@0,l@0@1,0@1,0@2@0@2@0,21600,21600,10800xe">
+                <v:stroke joinstyle="miter"/>
+                <v:formulas>
+                  <v:f eqn="val #0"/>
+                  <v:f eqn="val #1"/>
+                  <v:f eqn="sum height 0 #1"/>
+                  <v:f eqn="sum 10800 0 #1"/>
+                  <v:f eqn="sum width 0 #0"/>
+                  <v:f eqn="prod @4 @3 10800"/>
+                  <v:f eqn="sum width 0 @5"/>
+                </v:formulas>
+                <v:path o:connecttype="custom" o:connectlocs="@0,0;0,10800;@0,21600;21600,10800" o:connectangles="270,180,90,0" textboxrect="0,@1,@6,@2"/>
+                <v:handles>
+                  <v:h position="#0,#1" xrange="0,21600" yrange="0,10800"/>
+                </v:handles>
+              </v:shapetype>
+              <v:shape id="Arrow: Right 138" o:spid="_x0000_s1026" type="#_x0000_t13" style="position:absolute;margin-left:346.35pt;margin-top:19.65pt;width:114pt;height:21.15pt;z-index:251838464;visibility:visible;mso-wrap-style:square;mso-wrap-distance-left:9pt;mso-wrap-distance-top:0;mso-wrap-distance-right:9pt;mso-wrap-distance-bottom:0;mso-position-horizontal:absolute;mso-position-horizontal-relative:text;mso-position-vertical:absolute;mso-position-vertical-relative:text;v-text-anchor:middle" o:gfxdata="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" adj="19598" fillcolor="#4472c4 [3204]" strokecolor="#1f3763 [1604]" strokeweight="1pt"/>
+            </w:pict>
+          </mc:Fallback>
+        </mc:AlternateContent>
+      </w:r>
+      <w:r>
+        <w:rPr>
+          <w:noProof/>
+          <w:color w:val="2F5496" w:themeColor="accent1" w:themeShade="BF"/>
+          <w:sz w:val="28"/>
+          <w:szCs w:val="28"/>
+        </w:rPr>
+        <mc:AlternateContent>
+          <mc:Choice Requires="wps">
+            <w:drawing>
+              <wp:anchor distT="0" distB="0" distL="114300" distR="114300" simplePos="0" relativeHeight="251835392" behindDoc="0" locked="0" layoutInCell="1" allowOverlap="1" wp14:anchorId="2A92CE5A" wp14:editId="23B1DB74">
+                <wp:simplePos x="0" y="0"/>
+                <wp:positionH relativeFrom="column">
+                  <wp:posOffset>3477491</wp:posOffset>
+                </wp:positionH>
+                <wp:positionV relativeFrom="paragraph">
+                  <wp:posOffset>-568036</wp:posOffset>
+                </wp:positionV>
+                <wp:extent cx="886691" cy="1025236"/>
+                <wp:effectExtent l="0" t="0" r="27940" b="22860"/>
+                <wp:wrapNone/>
+                <wp:docPr id="136" name="Flowchart: Document 136"/>
+                <wp:cNvGraphicFramePr/>
+                <a:graphic xmlns:a="http://schemas.openxmlformats.org/drawingml/2006/main">
+                  <a:graphicData uri="http://schemas.microsoft.com/office/word/2010/wordprocessingShape">
+                    <wps:wsp>
+                      <wps:cNvSpPr/>
+                      <wps:spPr>
+                        <a:xfrm>
+                          <a:off x="0" y="0"/>
+                          <a:ext cx="886691" cy="1025236"/>
+                        </a:xfrm>
+                        <a:prstGeom prst="flowChartDocument">
+                          <a:avLst/>
+                        </a:prstGeom>
+                      </wps:spPr>
+                      <wps:style>
+                        <a:lnRef idx="2">
+                          <a:schemeClr val="accent1">
+                            <a:shade val="50000"/>
+                          </a:schemeClr>
+                        </a:lnRef>
+                        <a:fillRef idx="1">
+                          <a:schemeClr val="accent1"/>
+                        </a:fillRef>
+                        <a:effectRef idx="0">
+                          <a:schemeClr val="accent1"/>
+                        </a:effectRef>
+                        <a:fontRef idx="minor">
+                          <a:schemeClr val="lt1"/>
+                        </a:fontRef>
+                      </wps:style>
+                      <wps:txbx>
+                        <w:txbxContent>
+                          <w:p>
+                            <w:pPr>
+                              <w:jc w:val="center"/>
+                            </w:pPr>
+                            <w:r>
+                              <w:t>ViewModel</w:t>
+                            </w:r>
+                          </w:p>
+                          <w:p>
+                            <w:pPr>
+                              <w:jc w:val="center"/>
+                            </w:pPr>
+                            <w:r>
+                              <w:t>Name</w:t>
+                            </w:r>
+                          </w:p>
+                          <w:p>
+                            <w:pPr>
+                              <w:jc w:val="center"/>
+                            </w:pPr>
+                            <w:r>
+                              <w:t>Cost</w:t>
+                            </w:r>
+                          </w:p>
+                        </w:txbxContent>
+                      </wps:txbx>
+                      <wps:bodyPr rot="0" spcFirstLastPara="0" vertOverflow="overflow" horzOverflow="overflow" vert="horz" wrap="square" lIns="91440" tIns="45720" rIns="91440" bIns="45720" numCol="1" spcCol="0" rtlCol="0" fromWordArt="0" anchor="ctr" anchorCtr="0" forceAA="0" compatLnSpc="1">
+                        <a:prstTxWarp prst="textNoShape">
+                          <a:avLst/>
+                        </a:prstTxWarp>
+                        <a:noAutofit/>
+                      </wps:bodyPr>
+                    </wps:wsp>
+                  </a:graphicData>
+                </a:graphic>
+                <wp14:sizeRelV relativeFrom="margin">
+                  <wp14:pctHeight>0</wp14:pctHeight>
+                </wp14:sizeRelV>
+              </wp:anchor>
+            </w:drawing>
+          </mc:Choice>
+          <mc:Fallback>
+            <w:pict>
+              <v:shape w14:anchorId="2A92CE5A" id="Flowchart: Document 136" o:spid="_x0000_s1105" type="#_x0000_t114" style="position:absolute;margin-left:273.8pt;margin-top:-44.75pt;width:69.8pt;height:80.75pt;z-index:251835392;visibility:visible;mso-wrap-style:square;mso-height-percent:0;mso-wrap-distance-left:9pt;mso-wrap-distance-top:0;mso-wrap-distance-right:9pt;mso-wrap-distance-bottom:0;mso-position-horizontal:absolute;mso-position-horizontal-relative:text;mso-position-vertical:absolute;mso-position-vertical-relative:text;mso-height-percent:0;mso-height-relative:margin;v-text-anchor:middle" o:gfxdata="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" fillcolor="#4472c4 [3204]" strokecolor="#1f3763 [1604]" strokeweight="1pt">
+                <v:textbox>
+                  <w:txbxContent>
+                    <w:p>
+                      <w:pPr>
+                        <w:jc w:val="center"/>
+                      </w:pPr>
+                      <w:r>
+                        <w:t>ViewModel</w:t>
+                      </w:r>
+                    </w:p>
+                    <w:p>
+                      <w:pPr>
+                        <w:jc w:val="center"/>
+                      </w:pPr>
+                      <w:r>
+                        <w:t>Name</w:t>
+                      </w:r>
+                    </w:p>
+                    <w:p>
+                      <w:pPr>
+                        <w:jc w:val="center"/>
+                      </w:pPr>
+                      <w:r>
+                        <w:t>Cost</w:t>
+                      </w:r>
+                    </w:p>
+                  </w:txbxContent>
+                </v:textbox>
+              </v:shape>
+            </w:pict>
+          </mc:Fallback>
+        </mc:AlternateContent>
+      </w:r>
+      <w:r>
+        <w:rPr>
+          <w:noProof/>
+          <w:color w:val="2F5496" w:themeColor="accent1" w:themeShade="BF"/>
+          <w:sz w:val="28"/>
+          <w:szCs w:val="28"/>
+        </w:rPr>
+        <mc:AlternateContent>
+          <mc:Choice Requires="wps">
+            <w:drawing>
+              <wp:anchor distT="0" distB="0" distL="114300" distR="114300" simplePos="0" relativeHeight="251834368" behindDoc="0" locked="0" layoutInCell="1" allowOverlap="1" wp14:anchorId="3EBBF91C" wp14:editId="090EF145">
+                <wp:simplePos x="0" y="0"/>
+                <wp:positionH relativeFrom="column">
+                  <wp:posOffset>2459182</wp:posOffset>
+                </wp:positionH>
+                <wp:positionV relativeFrom="paragraph">
+                  <wp:posOffset>74468</wp:posOffset>
+                </wp:positionV>
+                <wp:extent cx="1115291" cy="443345"/>
+                <wp:effectExtent l="0" t="19050" r="46990" b="33020"/>
+                <wp:wrapNone/>
+                <wp:docPr id="135" name="Arrow: Right 135"/>
+                <wp:cNvGraphicFramePr/>
+                <a:graphic xmlns:a="http://schemas.openxmlformats.org/drawingml/2006/main">
+                  <a:graphicData uri="http://schemas.microsoft.com/office/word/2010/wordprocessingShape">
+                    <wps:wsp>
+                      <wps:cNvSpPr/>
+                      <wps:spPr>
+                        <a:xfrm>
+                          <a:off x="0" y="0"/>
+                          <a:ext cx="1115291" cy="443345"/>
+                        </a:xfrm>
+                        <a:prstGeom prst="rightArrow">
+                          <a:avLst/>
+                        </a:prstGeom>
+                      </wps:spPr>
+                      <wps:style>
+                        <a:lnRef idx="2">
+                          <a:schemeClr val="accent1">
+                            <a:shade val="50000"/>
+                          </a:schemeClr>
+                        </a:lnRef>
+                        <a:fillRef idx="1">
+                          <a:schemeClr val="accent1"/>
+                        </a:fillRef>
+                        <a:effectRef idx="0">
+                          <a:schemeClr val="accent1"/>
+                        </a:effectRef>
+                        <a:fontRef idx="minor">
+                          <a:schemeClr val="lt1"/>
+                        </a:fontRef>
+                      </wps:style>
+                      <wps:bodyPr rot="0" spcFirstLastPara="0" vertOverflow="overflow" horzOverflow="overflow" vert="horz" wrap="square" lIns="91440" tIns="45720" rIns="91440" bIns="45720" numCol="1" spcCol="0" rtlCol="0" fromWordArt="0" anchor="ctr" anchorCtr="0" forceAA="0" compatLnSpc="1">
+                        <a:prstTxWarp prst="textNoShape">
+                          <a:avLst/>
+                        </a:prstTxWarp>
+                        <a:noAutofit/>
+                      </wps:bodyPr>
+                    </wps:wsp>
+                  </a:graphicData>
+                </a:graphic>
+                <wp14:sizeRelH relativeFrom="margin">
+                  <wp14:pctWidth>0</wp14:pctWidth>
+                </wp14:sizeRelH>
+              </wp:anchor>
+            </w:drawing>
+          </mc:Choice>
+          <mc:Fallback>
+            <w:pict>
+              <v:shape w14:anchorId="07A50E37" id="Arrow: Right 135" o:spid="_x0000_s1026" type="#_x0000_t13" style="position:absolute;margin-left:193.65pt;margin-top:5.85pt;width:87.8pt;height:34.9pt;z-index:251834368;visibility:visible;mso-wrap-style:square;mso-width-percent:0;mso-wrap-distance-left:9pt;mso-wrap-distance-top:0;mso-wrap-distance-right:9pt;mso-wrap-distance-bottom:0;mso-position-horizontal:absolute;mso-position-horizontal-relative:text;mso-position-vertical:absolute;mso-position-vertical-relative:text;mso-width-percent:0;mso-width-relative:margin;v-text-anchor:middle" o:gfxdata="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" adj="17307" fillcolor="#4472c4 [3204]" strokecolor="#1f3763 [1604]" strokeweight="1pt"/>
+            </w:pict>
+          </mc:Fallback>
+        </mc:AlternateContent>
+      </w:r>
+      <w:r>
+        <w:rPr>
+          <w:noProof/>
+          <w:color w:val="2F5496" w:themeColor="accent1" w:themeShade="BF"/>
+          <w:sz w:val="28"/>
+          <w:szCs w:val="28"/>
+        </w:rPr>
+        <mc:AlternateContent>
+          <mc:Choice Requires="wps">
+            <w:drawing>
+              <wp:anchor distT="0" distB="0" distL="114300" distR="114300" simplePos="0" relativeHeight="251831296" behindDoc="0" locked="0" layoutInCell="1" allowOverlap="1" wp14:anchorId="1C45CA3B" wp14:editId="391514B0">
+                <wp:simplePos x="0" y="0"/>
+                <wp:positionH relativeFrom="column">
+                  <wp:posOffset>5839691</wp:posOffset>
+                </wp:positionH>
+                <wp:positionV relativeFrom="paragraph">
+                  <wp:posOffset>-713509</wp:posOffset>
+                </wp:positionV>
+                <wp:extent cx="983673" cy="983673"/>
+                <wp:effectExtent l="0" t="0" r="26035" b="26035"/>
+                <wp:wrapNone/>
+                <wp:docPr id="133" name="Flowchart: Document 133"/>
+                <wp:cNvGraphicFramePr/>
+                <a:graphic xmlns:a="http://schemas.openxmlformats.org/drawingml/2006/main">
+                  <a:graphicData uri="http://schemas.microsoft.com/office/word/2010/wordprocessingShape">
+                    <wps:wsp>
+                      <wps:cNvSpPr/>
+                      <wps:spPr>
+                        <a:xfrm>
+                          <a:off x="0" y="0"/>
+                          <a:ext cx="983673" cy="983673"/>
+                        </a:xfrm>
+                        <a:prstGeom prst="flowChartDocument">
+                          <a:avLst/>
+                        </a:prstGeom>
+                      </wps:spPr>
+                      <wps:style>
+                        <a:lnRef idx="2">
+                          <a:schemeClr val="accent1">
+                            <a:shade val="50000"/>
+                          </a:schemeClr>
+                        </a:lnRef>
+                        <a:fillRef idx="1">
+                          <a:schemeClr val="accent1"/>
+                        </a:fillRef>
+                        <a:effectRef idx="0">
+                          <a:schemeClr val="accent1"/>
+                        </a:effectRef>
+                        <a:fontRef idx="minor">
+                          <a:schemeClr val="lt1"/>
+                        </a:fontRef>
+                      </wps:style>
+                      <wps:txbx>
+                        <w:txbxContent>
+                          <w:p>
+                            <w:r>
+                              <w:t>Name</w:t>
+                            </w:r>
+                            <w:r>
+                              <w:t xml:space="preserve"> :View</w:t>
+                            </w:r>
+                          </w:p>
+                          <w:p>
+                            <w:r>
+                              <w:t>Cost</w:t>
+                            </w:r>
+                          </w:p>
+                        </w:txbxContent>
+                      </wps:txbx>
+                      <wps:bodyPr rot="0" spcFirstLastPara="0" vertOverflow="overflow" horzOverflow="overflow" vert="horz" wrap="square" lIns="91440" tIns="45720" rIns="91440" bIns="45720" numCol="1" spcCol="0" rtlCol="0" fromWordArt="0" anchor="ctr" anchorCtr="0" forceAA="0" compatLnSpc="1">
+                        <a:prstTxWarp prst="textNoShape">
+                          <a:avLst/>
+                        </a:prstTxWarp>
+                        <a:noAutofit/>
+                      </wps:bodyPr>
+                    </wps:wsp>
+                  </a:graphicData>
+                </a:graphic>
+              </wp:anchor>
+            </w:drawing>
+          </mc:Choice>
+          <mc:Fallback>
+            <w:pict>
+              <v:shape w14:anchorId="1C45CA3B" id="Flowchart: Document 133" o:spid="_x0000_s1106" type="#_x0000_t114" style="position:absolute;margin-left:459.8pt;margin-top:-56.2pt;width:77.45pt;height:77.45pt;z-index:251831296;visibility:visible;mso-wrap-style:square;mso-wrap-distance-left:9pt;mso-wrap-distance-top:0;mso-wrap-distance-right:9pt;mso-wrap-distance-bottom:0;mso-position-horizontal:absolute;mso-position-horizontal-relative:text;mso-position-vertical:absolute;mso-position-vertical-relative:text;v-text-anchor:middle" o:gfxdata="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" fillcolor="#4472c4 [3204]" strokecolor="#1f3763 [1604]" strokeweight="1pt">
+                <v:textbox>
+                  <w:txbxContent>
+                    <w:p>
+                      <w:r>
+                        <w:t>Name</w:t>
+                      </w:r>
+                      <w:r>
+                        <w:t xml:space="preserve"> :View</w:t>
+                      </w:r>
+                    </w:p>
+                    <w:p>
+                      <w:r>
+                        <w:t>Cost</w:t>
+                      </w:r>
+                    </w:p>
+                  </w:txbxContent>
+                </v:textbox>
+              </v:shape>
+            </w:pict>
+          </mc:Fallback>
+        </mc:AlternateContent>
+      </w:r>
+      <w:r>
+        <w:rPr>
+          <w:noProof/>
+          <w:color w:val="2F5496" w:themeColor="accent1" w:themeShade="BF"/>
+          <w:sz w:val="28"/>
+          <w:szCs w:val="28"/>
+        </w:rPr>
+        <mc:AlternateContent>
+          <mc:Choice Requires="wps">
+            <w:drawing>
+              <wp:anchor distT="0" distB="0" distL="114300" distR="114300" simplePos="0" relativeHeight="251830272" behindDoc="0" locked="0" layoutInCell="1" allowOverlap="1" wp14:anchorId="023AE879" wp14:editId="48374EC7">
+                <wp:simplePos x="0" y="0"/>
+                <wp:positionH relativeFrom="column">
+                  <wp:posOffset>574964</wp:posOffset>
+                </wp:positionH>
+                <wp:positionV relativeFrom="paragraph">
+                  <wp:posOffset>-443345</wp:posOffset>
+                </wp:positionV>
+                <wp:extent cx="1849581" cy="1648690"/>
+                <wp:effectExtent l="0" t="0" r="17780" b="27940"/>
+                <wp:wrapNone/>
+                <wp:docPr id="132" name="Rectangle 132"/>
+                <wp:cNvGraphicFramePr/>
+                <a:graphic xmlns:a="http://schemas.openxmlformats.org/drawingml/2006/main">
+                  <a:graphicData uri="http://schemas.microsoft.com/office/word/2010/wordprocessingShape">
+                    <wps:wsp>
+                      <wps:cNvSpPr/>
+                      <wps:spPr>
+                        <a:xfrm>
+                          <a:off x="0" y="0"/>
+                          <a:ext cx="1849581" cy="1648690"/>
+                        </a:xfrm>
+                        <a:prstGeom prst="rect">
+                          <a:avLst/>
+                        </a:prstGeom>
+                      </wps:spPr>
+                      <wps:style>
+                        <a:lnRef idx="2">
+                          <a:schemeClr val="accent1">
+                            <a:shade val="50000"/>
+                          </a:schemeClr>
+                        </a:lnRef>
+                        <a:fillRef idx="1">
+                          <a:schemeClr val="accent1"/>
+                        </a:fillRef>
+                        <a:effectRef idx="0">
+                          <a:schemeClr val="accent1"/>
+                        </a:effectRef>
+                        <a:fontRef idx="minor">
+                          <a:schemeClr val="lt1"/>
+                        </a:fontRef>
+                      </wps:style>
+                      <wps:txbx>
+                        <w:txbxContent>
+                          <w:p>
+                            <w:r>
+                              <w:t xml:space="preserve"> Model </w:t>
+                            </w:r>
+                            <w:r>
+                              <w:t xml:space="preserve"> : Model</w:t>
+                            </w:r>
+                          </w:p>
+                          <w:p>
+                            <w:r>
+                              <w:t>ID</w:t>
+                            </w:r>
+                          </w:p>
+                          <w:p>
+                            <w:r>
+                              <w:t>Name</w:t>
+                            </w:r>
+                          </w:p>
+                          <w:p>
+                            <w:r>
+                              <w:t>Cost</w:t>
+                            </w:r>
+                          </w:p>
+                          <w:p>
+                            <w:r>
+                              <w:t>Category</w:t>
+                            </w:r>
+                          </w:p>
+                        </w:txbxContent>
+                      </wps:txbx>
+                      <wps:bodyPr rot="0" spcFirstLastPara="0" vertOverflow="overflow" horzOverflow="overflow" vert="horz" wrap="square" lIns="91440" tIns="45720" rIns="91440" bIns="45720" numCol="1" spcCol="0" rtlCol="0" fromWordArt="0" anchor="ctr" anchorCtr="0" forceAA="0" compatLnSpc="1">
+                        <a:prstTxWarp prst="textNoShape">
+                          <a:avLst/>
+                        </a:prstTxWarp>
+                        <a:noAutofit/>
+                      </wps:bodyPr>
+                    </wps:wsp>
+                  </a:graphicData>
+                </a:graphic>
+              </wp:anchor>
+            </w:drawing>
+          </mc:Choice>
+          <mc:Fallback>
+            <w:pict>
+              <v:rect w14:anchorId="023AE879" id="Rectangle 132" o:spid="_x0000_s1107" style="position:absolute;margin-left:45.25pt;margin-top:-34.9pt;width:145.65pt;height:129.8pt;z-index:251830272;visibility:visible;mso-wrap-style:square;mso-wrap-distance-left:9pt;mso-wrap-distance-top:0;mso-wrap-distance-right:9pt;mso-wrap-distance-bottom:0;mso-position-horizontal:absolute;mso-position-horizontal-relative:text;mso-position-vertical:absolute;mso-position-vertical-relative:text;v-text-anchor:middle" o:gfxdata="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" fillcolor="#4472c4 [3204]" strokecolor="#1f3763 [1604]" strokeweight="1pt">
+                <v:textbox>
+                  <w:txbxContent>
+                    <w:p>
+                      <w:r>
+                        <w:t xml:space="preserve"> Model </w:t>
+                      </w:r>
+                      <w:r>
+                        <w:t xml:space="preserve"> : Model</w:t>
+                      </w:r>
+                    </w:p>
+                    <w:p>
+                      <w:r>
+                        <w:t>ID</w:t>
+                      </w:r>
+                    </w:p>
+                    <w:p>
+                      <w:r>
+                        <w:t>Name</w:t>
+                      </w:r>
+                    </w:p>
+                    <w:p>
+                      <w:r>
+                        <w:t>Cost</w:t>
+                      </w:r>
+                    </w:p>
+                    <w:p>
+                      <w:r>
+                        <w:t>Category</w:t>
+                      </w:r>
+                    </w:p>
+                  </w:txbxContent>
+                </v:textbox>
+              </v:rect>
+            </w:pict>
+          </mc:Fallback>
+        </mc:AlternateContent>
+      </w:r>
+    </w:p>
+    <w:p>
+      <w:pPr>
+        <w:rPr>
+          <w:color w:val="2F5496" w:themeColor="accent1" w:themeShade="BF"/>
+          <w:sz w:val="28"/>
+          <w:szCs w:val="28"/>
+        </w:rPr>
+      </w:pPr>
+      <w:r>
+        <w:rPr>
+          <w:noProof/>
+          <w:color w:val="2F5496" w:themeColor="accent1" w:themeShade="BF"/>
+          <w:sz w:val="28"/>
+          <w:szCs w:val="28"/>
+        </w:rPr>
+        <mc:AlternateContent>
+          <mc:Choice Requires="wps">
+            <w:drawing>
+              <wp:anchor distT="0" distB="0" distL="114300" distR="114300" simplePos="0" relativeHeight="251837440" behindDoc="0" locked="0" layoutInCell="1" allowOverlap="1" wp14:anchorId="26591A55" wp14:editId="749BDD6E">
+                <wp:simplePos x="0" y="0"/>
+                <wp:positionH relativeFrom="column">
+                  <wp:posOffset>3484188</wp:posOffset>
+                </wp:positionH>
+                <wp:positionV relativeFrom="paragraph">
+                  <wp:posOffset>128559</wp:posOffset>
+                </wp:positionV>
+                <wp:extent cx="886691" cy="1025236"/>
+                <wp:effectExtent l="0" t="0" r="27940" b="22860"/>
+                <wp:wrapNone/>
+                <wp:docPr id="137" name="Flowchart: Document 137"/>
+                <wp:cNvGraphicFramePr/>
+                <a:graphic xmlns:a="http://schemas.openxmlformats.org/drawingml/2006/main">
+                  <a:graphicData uri="http://schemas.microsoft.com/office/word/2010/wordprocessingShape">
+                    <wps:wsp>
+                      <wps:cNvSpPr/>
+                      <wps:spPr>
+                        <a:xfrm>
+                          <a:off x="0" y="0"/>
+                          <a:ext cx="886691" cy="1025236"/>
+                        </a:xfrm>
+                        <a:prstGeom prst="flowChartDocument">
+                          <a:avLst/>
+                        </a:prstGeom>
+                      </wps:spPr>
+                      <wps:style>
+                        <a:lnRef idx="2">
+                          <a:schemeClr val="accent1">
+                            <a:shade val="50000"/>
+                          </a:schemeClr>
+                        </a:lnRef>
+                        <a:fillRef idx="1">
+                          <a:schemeClr val="accent1"/>
+                        </a:fillRef>
+                        <a:effectRef idx="0">
+                          <a:schemeClr val="accent1"/>
+                        </a:effectRef>
+                        <a:fontRef idx="minor">
+                          <a:schemeClr val="lt1"/>
+                        </a:fontRef>
+                      </wps:style>
+                      <wps:txbx>
+                        <w:txbxContent>
+                          <w:p>
+                            <w:pPr>
+                              <w:jc w:val="center"/>
+                            </w:pPr>
+                            <w:r>
+                              <w:t>VM</w:t>
+                            </w:r>
+                          </w:p>
+                          <w:p>
+                            <w:pPr>
+                              <w:jc w:val="center"/>
+                            </w:pPr>
+                            <w:r>
+                              <w:t>Name</w:t>
+                            </w:r>
+                          </w:p>
+                          <w:p>
+                            <w:pPr>
+                              <w:jc w:val="center"/>
+                            </w:pPr>
+                            <w:r>
+                              <w:t>Category</w:t>
+                            </w:r>
+                          </w:p>
+                        </w:txbxContent>
+                      </wps:txbx>
+                      <wps:bodyPr rot="0" spcFirstLastPara="0" vertOverflow="overflow" horzOverflow="overflow" vert="horz" wrap="square" lIns="91440" tIns="45720" rIns="91440" bIns="45720" numCol="1" spcCol="0" rtlCol="0" fromWordArt="0" anchor="ctr" anchorCtr="0" forceAA="0" compatLnSpc="1">
+                        <a:prstTxWarp prst="textNoShape">
+                          <a:avLst/>
+                        </a:prstTxWarp>
+                        <a:noAutofit/>
+                      </wps:bodyPr>
+                    </wps:wsp>
+                  </a:graphicData>
+                </a:graphic>
+                <wp14:sizeRelV relativeFrom="margin">
+                  <wp14:pctHeight>0</wp14:pctHeight>
+                </wp14:sizeRelV>
+              </wp:anchor>
+            </w:drawing>
+          </mc:Choice>
+          <mc:Fallback>
+            <w:pict>
+              <v:shape w14:anchorId="26591A55" id="Flowchart: Document 137" o:spid="_x0000_s1108" type="#_x0000_t114" style="position:absolute;margin-left:274.35pt;margin-top:10.1pt;width:69.8pt;height:80.75pt;z-index:251837440;visibility:visible;mso-wrap-style:square;mso-height-percent:0;mso-wrap-distance-left:9pt;mso-wrap-distance-top:0;mso-wrap-distance-right:9pt;mso-wrap-distance-bottom:0;mso-position-horizontal:absolute;mso-position-horizontal-relative:text;mso-position-vertical:absolute;mso-position-vertical-relative:text;mso-height-percent:0;mso-height-relative:margin;v-text-anchor:middle" o:gfxdata="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" fillcolor="#4472c4 [3204]" strokecolor="#1f3763 [1604]" strokeweight="1pt">
+                <v:textbox>
+                  <w:txbxContent>
+                    <w:p>
+                      <w:pPr>
+                        <w:jc w:val="center"/>
+                      </w:pPr>
+                      <w:r>
+                        <w:t>VM</w:t>
+                      </w:r>
+                    </w:p>
+                    <w:p>
+                      <w:pPr>
+                        <w:jc w:val="center"/>
+                      </w:pPr>
+                      <w:r>
+                        <w:t>Name</w:t>
+                      </w:r>
+                    </w:p>
+                    <w:p>
+                      <w:pPr>
+                        <w:jc w:val="center"/>
+                      </w:pPr>
+                      <w:r>
+                        <w:t>Category</w:t>
+                      </w:r>
+                    </w:p>
+                  </w:txbxContent>
+                </v:textbox>
+              </v:shape>
+            </w:pict>
+          </mc:Fallback>
+        </mc:AlternateContent>
+      </w:r>
+      <w:r>
+        <w:rPr>
+          <w:noProof/>
+          <w:color w:val="2F5496" w:themeColor="accent1" w:themeShade="BF"/>
+          <w:sz w:val="28"/>
+          <w:szCs w:val="28"/>
+        </w:rPr>
+        <mc:AlternateContent>
+          <mc:Choice Requires="wps">
+            <w:drawing>
+              <wp:anchor distT="0" distB="0" distL="114300" distR="114300" simplePos="0" relativeHeight="251833344" behindDoc="0" locked="0" layoutInCell="1" allowOverlap="1" wp14:anchorId="04968C03" wp14:editId="7965BC72">
+                <wp:simplePos x="0" y="0"/>
+                <wp:positionH relativeFrom="column">
+                  <wp:posOffset>5922587</wp:posOffset>
+                </wp:positionH>
+                <wp:positionV relativeFrom="paragraph">
+                  <wp:posOffset>86995</wp:posOffset>
+                </wp:positionV>
+                <wp:extent cx="983673" cy="983673"/>
+                <wp:effectExtent l="0" t="0" r="26035" b="26035"/>
+                <wp:wrapNone/>
+                <wp:docPr id="134" name="Flowchart: Document 134"/>
+                <wp:cNvGraphicFramePr/>
+                <a:graphic xmlns:a="http://schemas.openxmlformats.org/drawingml/2006/main">
+                  <a:graphicData uri="http://schemas.microsoft.com/office/word/2010/wordprocessingShape">
+                    <wps:wsp>
+                      <wps:cNvSpPr/>
+                      <wps:spPr>
+                        <a:xfrm>
+                          <a:off x="0" y="0"/>
+                          <a:ext cx="983673" cy="983673"/>
+                        </a:xfrm>
+                        <a:prstGeom prst="flowChartDocument">
+                          <a:avLst/>
+                        </a:prstGeom>
+                      </wps:spPr>
+                      <wps:style>
+                        <a:lnRef idx="2">
+                          <a:schemeClr val="accent1">
+                            <a:shade val="50000"/>
+                          </a:schemeClr>
+                        </a:lnRef>
+                        <a:fillRef idx="1">
+                          <a:schemeClr val="accent1"/>
+                        </a:fillRef>
+                        <a:effectRef idx="0">
+                          <a:schemeClr val="accent1"/>
+                        </a:effectRef>
+                        <a:fontRef idx="minor">
+                          <a:schemeClr val="lt1"/>
+                        </a:fontRef>
+                      </wps:style>
+                      <wps:txbx>
+                        <w:txbxContent>
+                          <w:p>
+                            <w:pPr>
+                              <w:jc w:val="center"/>
+                            </w:pPr>
+                            <w:r>
+                              <w:t xml:space="preserve">Name </w:t>
+                            </w:r>
+                          </w:p>
+                          <w:p>
+                            <w:pPr>
+                              <w:jc w:val="center"/>
+                            </w:pPr>
+                            <w:r>
+                              <w:t>Category</w:t>
+                            </w:r>
+                          </w:p>
+                        </w:txbxContent>
+                      </wps:txbx>
+                      <wps:bodyPr rot="0" spcFirstLastPara="0" vertOverflow="overflow" horzOverflow="overflow" vert="horz" wrap="square" lIns="91440" tIns="45720" rIns="91440" bIns="45720" numCol="1" spcCol="0" rtlCol="0" fromWordArt="0" anchor="ctr" anchorCtr="0" forceAA="0" compatLnSpc="1">
+                        <a:prstTxWarp prst="textNoShape">
+                          <a:avLst/>
+                        </a:prstTxWarp>
+                        <a:noAutofit/>
+                      </wps:bodyPr>
+                    </wps:wsp>
+                  </a:graphicData>
+                </a:graphic>
+              </wp:anchor>
+            </w:drawing>
+          </mc:Choice>
+          <mc:Fallback>
+            <w:pict>
+              <v:shape w14:anchorId="04968C03" id="Flowchart: Document 134" o:spid="_x0000_s1109" type="#_x0000_t114" style="position:absolute;margin-left:466.35pt;margin-top:6.85pt;width:77.45pt;height:77.45pt;z-index:251833344;visibility:visible;mso-wrap-style:square;mso-wrap-distance-left:9pt;mso-wrap-distance-top:0;mso-wrap-distance-right:9pt;mso-wrap-distance-bottom:0;mso-position-horizontal:absolute;mso-position-horizontal-relative:text;mso-position-vertical:absolute;mso-position-vertical-relative:text;v-text-anchor:middle" o:gfxdata="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" fillcolor="#4472c4 [3204]" strokecolor="#1f3763 [1604]" strokeweight="1pt">
+                <v:textbox>
+                  <w:txbxContent>
+                    <w:p>
+                      <w:pPr>
+                        <w:jc w:val="center"/>
+                      </w:pPr>
+                      <w:r>
+                        <w:t xml:space="preserve">Name </w:t>
+                      </w:r>
+                    </w:p>
+                    <w:p>
+                      <w:pPr>
+                        <w:jc w:val="center"/>
+                      </w:pPr>
+                      <w:r>
+                        <w:t>Category</w:t>
+                      </w:r>
+                    </w:p>
+                  </w:txbxContent>
+                </v:textbox>
+              </v:shape>
+            </w:pict>
+          </mc:Fallback>
+        </mc:AlternateContent>
+      </w:r>
+    </w:p>
+    <w:p>
+      <w:pPr>
+        <w:rPr>
+          <w:color w:val="2F5496" w:themeColor="accent1" w:themeShade="BF"/>
+          <w:sz w:val="28"/>
+          <w:szCs w:val="28"/>
+        </w:rPr>
+      </w:pPr>
+    </w:p>
+    <w:p>
+      <w:pPr>
+        <w:rPr>
+          <w:color w:val="2F5496" w:themeColor="accent1" w:themeShade="BF"/>
+          <w:sz w:val="28"/>
+          <w:szCs w:val="28"/>
+        </w:rPr>
+      </w:pPr>
+    </w:p>
+    <w:p>
+      <w:pPr>
+        <w:rPr>
+          <w:color w:val="2F5496" w:themeColor="accent1" w:themeShade="BF"/>
+          <w:sz w:val="28"/>
+          <w:szCs w:val="28"/>
+        </w:rPr>
+      </w:pPr>
+    </w:p>
+    <w:p>
+      <w:pPr>
+        <w:rPr>
+          <w:color w:val="2F5496" w:themeColor="accent1" w:themeShade="BF"/>
+          <w:sz w:val="28"/>
+          <w:szCs w:val="28"/>
+        </w:rPr>
+      </w:pPr>
+    </w:p>
+    <w:p>
+      <w:pPr>
+        <w:rPr>
+          <w:color w:val="2F5496" w:themeColor="accent1" w:themeShade="BF"/>
+          <w:sz w:val="28"/>
+          <w:szCs w:val="28"/>
+        </w:rPr>
+      </w:pPr>
+      <w:r>
+        <w:rPr>
+          <w:color w:val="2F5496" w:themeColor="accent1" w:themeShade="BF"/>
+          <w:sz w:val="28"/>
+          <w:szCs w:val="28"/>
+        </w:rPr>
+        <w:t>Problem</w:t>
+      </w:r>
+    </w:p>
+    <w:p>
+      <w:pPr>
+        <w:pStyle w:val="ListParagraph"/>
+        <w:numPr>
+          <w:ilvl w:val="0"/>
+          <w:numId w:val="1"/>
+        </w:numPr>
+        <w:rPr>
+          <w:color w:val="2F5496" w:themeColor="accent1" w:themeShade="BF"/>
+          <w:sz w:val="28"/>
+          <w:szCs w:val="28"/>
+        </w:rPr>
+      </w:pPr>
+      <w:r>
+        <w:rPr>
+          <w:color w:val="2F5496" w:themeColor="accent1" w:themeShade="BF"/>
+          <w:sz w:val="28"/>
+          <w:szCs w:val="28"/>
+        </w:rPr>
+        <w:t xml:space="preserve"> We need to Convert one object to another</w:t>
+      </w:r>
+    </w:p>
+    <w:p>
+      <w:pPr>
+        <w:rPr>
+          <w:color w:val="2F5496" w:themeColor="accent1" w:themeShade="BF"/>
+          <w:sz w:val="28"/>
+          <w:szCs w:val="28"/>
+        </w:rPr>
+      </w:pPr>
+      <w:r>
+        <w:rPr>
+          <w:color w:val="2F5496" w:themeColor="accent1" w:themeShade="BF"/>
+          <w:sz w:val="28"/>
+          <w:szCs w:val="28"/>
+        </w:rPr>
+        <w:t xml:space="preserve">Solution </w:t>
+      </w:r>
+    </w:p>
+    <w:p>
+      <w:pPr>
+        <w:pStyle w:val="ListParagraph"/>
+        <w:numPr>
+          <w:ilvl w:val="0"/>
+          <w:numId w:val="1"/>
+        </w:numPr>
+        <w:rPr>
+          <w:color w:val="2F5496" w:themeColor="accent1" w:themeShade="BF"/>
+          <w:sz w:val="28"/>
+          <w:szCs w:val="28"/>
+        </w:rPr>
+      </w:pPr>
+      <w:r>
+        <w:rPr>
+          <w:color w:val="2F5496" w:themeColor="accent1" w:themeShade="BF"/>
+          <w:sz w:val="28"/>
+          <w:szCs w:val="28"/>
+        </w:rPr>
+        <w:t>Use AutoMapper</w:t>
+      </w:r>
+    </w:p>
+    <w:p>
+      <w:pPr>
+        <w:ind w:left="360"/>
+        <w:rPr>
+          <w:color w:val="2F5496" w:themeColor="accent1" w:themeShade="BF"/>
+          <w:sz w:val="28"/>
+          <w:szCs w:val="28"/>
+        </w:rPr>
+      </w:pPr>
+      <w:r>
+        <w:rPr>
+          <w:color w:val="2F5496" w:themeColor="accent1" w:themeShade="BF"/>
+          <w:sz w:val="28"/>
+          <w:szCs w:val="28"/>
+        </w:rPr>
+        <w:t>AutoMapper</w:t>
+      </w:r>
+    </w:p>
+    <w:p>
+      <w:pPr>
+        <w:pStyle w:val="ListParagraph"/>
+        <w:numPr>
+          <w:ilvl w:val="0"/>
+          <w:numId w:val="1"/>
+        </w:numPr>
+        <w:rPr>
+          <w:color w:val="2F5496" w:themeColor="accent1" w:themeShade="BF"/>
+          <w:sz w:val="28"/>
+          <w:szCs w:val="28"/>
+        </w:rPr>
+      </w:pPr>
+      <w:r>
+        <w:rPr>
+          <w:color w:val="2F5496" w:themeColor="accent1" w:themeShade="BF"/>
+          <w:sz w:val="28"/>
+          <w:szCs w:val="28"/>
+        </w:rPr>
+        <w:t>A convention-based object-object mapper</w:t>
+      </w:r>
+    </w:p>
+    <w:p>
+      <w:pPr>
+        <w:pStyle w:val="ListParagraph"/>
+        <w:rPr>
+          <w:color w:val="2F5496" w:themeColor="accent1" w:themeShade="BF"/>
+          <w:sz w:val="28"/>
+          <w:szCs w:val="28"/>
+        </w:rPr>
+      </w:pPr>
+    </w:p>
+    <w:p>
+      <w:pPr>
+        <w:pStyle w:val="ListParagraph"/>
+        <w:numPr>
+          <w:ilvl w:val="0"/>
+          <w:numId w:val="26"/>
+        </w:numPr>
+        <w:rPr>
+          <w:color w:val="2F5496" w:themeColor="accent1" w:themeShade="BF"/>
+          <w:sz w:val="28"/>
+          <w:szCs w:val="28"/>
+        </w:rPr>
+      </w:pPr>
+      <w:r>
+        <w:rPr>
+          <w:color w:val="2F5496" w:themeColor="accent1" w:themeShade="BF"/>
+          <w:sz w:val="28"/>
+          <w:szCs w:val="28"/>
+        </w:rPr>
+        <w:t xml:space="preserve"> Automapper</w:t>
+      </w:r>
+    </w:p>
+    <w:p>
+      <w:pPr>
+        <w:pStyle w:val="ListParagraph"/>
+        <w:numPr>
+          <w:ilvl w:val="0"/>
+          <w:numId w:val="26"/>
+        </w:numPr>
+        <w:rPr>
+          <w:color w:val="2F5496" w:themeColor="accent1" w:themeShade="BF"/>
+          <w:sz w:val="28"/>
+          <w:szCs w:val="28"/>
+        </w:rPr>
+      </w:pPr>
+      <w:r>
+        <w:rPr>
+          <w:color w:val="2F5496" w:themeColor="accent1" w:themeShade="BF"/>
+          <w:sz w:val="28"/>
+          <w:szCs w:val="28"/>
+        </w:rPr>
+        <w:t>Automapper.DependencyInjection</w:t>
+      </w:r>
+    </w:p>
+    <w:p>
+      <w:pPr>
+        <w:pStyle w:val="ListParagraph"/>
+        <w:numPr>
+          <w:ilvl w:val="0"/>
+          <w:numId w:val="26"/>
+        </w:numPr>
+        <w:rPr>
+          <w:color w:val="2F5496" w:themeColor="accent1" w:themeShade="BF"/>
+          <w:sz w:val="28"/>
+          <w:szCs w:val="28"/>
+        </w:rPr>
+      </w:pPr>
+      <w:r>
+        <w:rPr>
+          <w:color w:val="2F5496" w:themeColor="accent1" w:themeShade="BF"/>
+          <w:sz w:val="28"/>
+          <w:szCs w:val="28"/>
+        </w:rPr>
+        <w:lastRenderedPageBreak/>
+        <w:t>Activate Services Related to Automapper</w:t>
+      </w:r>
+    </w:p>
+    <w:p>
+      <w:pPr>
+        <w:pStyle w:val="ListParagraph"/>
+        <w:numPr>
+          <w:ilvl w:val="0"/>
+          <w:numId w:val="26"/>
+        </w:numPr>
+        <w:rPr>
+          <w:color w:val="2F5496" w:themeColor="accent1" w:themeShade="BF"/>
+          <w:sz w:val="28"/>
+          <w:szCs w:val="28"/>
+        </w:rPr>
+      </w:pPr>
+      <w:r>
+        <w:rPr>
+          <w:color w:val="2F5496" w:themeColor="accent1" w:themeShade="BF"/>
+          <w:sz w:val="28"/>
+          <w:szCs w:val="28"/>
+        </w:rPr>
+        <w:t>Create a class That contains logic for Automapper  , this class needs to be inherit from the Profile class</w:t>
+      </w:r>
+    </w:p>
+    <w:p>
+      <w:pPr>
+        <w:pStyle w:val="ListParagraph"/>
+        <w:numPr>
+          <w:ilvl w:val="0"/>
+          <w:numId w:val="26"/>
+        </w:numPr>
+        <w:rPr>
+          <w:color w:val="2F5496" w:themeColor="accent1" w:themeShade="BF"/>
+          <w:sz w:val="28"/>
+          <w:szCs w:val="28"/>
+        </w:rPr>
+      </w:pPr>
+      <w:r>
+        <w:rPr>
+          <w:color w:val="2F5496" w:themeColor="accent1" w:themeShade="BF"/>
+          <w:sz w:val="28"/>
+          <w:szCs w:val="28"/>
+        </w:rPr>
+        <w:t>Automapper l</w:t>
+      </w:r>
+      <w:r>
+        <w:rPr>
+          <w:color w:val="2F5496" w:themeColor="accent1" w:themeShade="BF"/>
+          <w:sz w:val="28"/>
+          <w:szCs w:val="28"/>
+          <w:highlight w:val="yellow"/>
+        </w:rPr>
+        <w:t>ogic</w:t>
+      </w:r>
+      <w:r>
+        <w:rPr>
+          <w:color w:val="2F5496" w:themeColor="accent1" w:themeShade="BF"/>
+          <w:sz w:val="28"/>
+          <w:szCs w:val="28"/>
+        </w:rPr>
+        <w:t xml:space="preserve"> should be present inside ctor . you need to us</w:t>
+      </w:r>
+      <w:r>
+        <w:rPr>
+          <w:color w:val="2F5496" w:themeColor="accent1" w:themeShade="BF"/>
+          <w:sz w:val="28"/>
+          <w:szCs w:val="28"/>
+          <w:highlight w:val="yellow"/>
+        </w:rPr>
+        <w:t>e CreateMap</w:t>
+      </w:r>
+      <w:r>
+        <w:rPr>
+          <w:color w:val="2F5496" w:themeColor="accent1" w:themeShade="BF"/>
+          <w:sz w:val="28"/>
+          <w:szCs w:val="28"/>
+        </w:rPr>
+        <w:t xml:space="preserve"> Method</w:t>
+      </w:r>
+    </w:p>
+    <w:p>
+      <w:pPr>
+        <w:pStyle w:val="ListParagraph"/>
+        <w:numPr>
+          <w:ilvl w:val="0"/>
+          <w:numId w:val="26"/>
+        </w:numPr>
+        <w:rPr>
+          <w:color w:val="2F5496" w:themeColor="accent1" w:themeShade="BF"/>
+          <w:sz w:val="28"/>
+          <w:szCs w:val="28"/>
+        </w:rPr>
+      </w:pPr>
+      <w:r>
+        <w:rPr>
+          <w:color w:val="2F5496" w:themeColor="accent1" w:themeShade="BF"/>
+          <w:sz w:val="28"/>
+          <w:szCs w:val="28"/>
+        </w:rPr>
+        <w:t>Use IMapper Interface</w:t>
+      </w:r>
+      <w:r>
+        <w:rPr>
+          <w:color w:val="2F5496" w:themeColor="accent1" w:themeShade="BF"/>
+          <w:sz w:val="28"/>
+          <w:szCs w:val="28"/>
+        </w:rPr>
+        <w:t xml:space="preserve"> , it contains Map Method that will call  Automapper logic</w:t>
+      </w:r>
+    </w:p>
+    <w:p>
+      <w:pPr>
+        <w:rPr>
+          <w:color w:val="2F5496" w:themeColor="accent1" w:themeShade="BF"/>
+          <w:sz w:val="28"/>
+          <w:szCs w:val="28"/>
+        </w:rPr>
+      </w:pPr>
+    </w:p>
+    <w:p>
+      <w:pPr>
+        <w:rPr>
+          <w:color w:val="2F5496" w:themeColor="accent1" w:themeShade="BF"/>
+          <w:sz w:val="28"/>
+          <w:szCs w:val="28"/>
+        </w:rPr>
+      </w:pPr>
+      <w:r>
+        <w:rPr>
+          <w:color w:val="2F5496" w:themeColor="accent1" w:themeShade="BF"/>
+          <w:sz w:val="28"/>
+          <w:szCs w:val="28"/>
+        </w:rPr>
+        <w:t>Adv</w:t>
+      </w:r>
+    </w:p>
+    <w:p>
+      <w:pPr>
+        <w:pStyle w:val="ListParagraph"/>
+        <w:numPr>
+          <w:ilvl w:val="0"/>
+          <w:numId w:val="1"/>
+        </w:numPr>
+        <w:rPr>
+          <w:color w:val="2F5496" w:themeColor="accent1" w:themeShade="BF"/>
+          <w:sz w:val="28"/>
+          <w:szCs w:val="28"/>
+        </w:rPr>
+      </w:pPr>
+      <w:r>
+        <w:rPr>
+          <w:color w:val="2F5496" w:themeColor="accent1" w:themeShade="BF"/>
+          <w:sz w:val="28"/>
+          <w:szCs w:val="28"/>
+        </w:rPr>
+        <w:t>Improves Developer productivity</w:t>
+      </w:r>
+    </w:p>
+    <w:p>
+      <w:pPr>
+        <w:pStyle w:val="ListParagraph"/>
+        <w:numPr>
+          <w:ilvl w:val="0"/>
+          <w:numId w:val="1"/>
+        </w:numPr>
+        <w:rPr>
+          <w:color w:val="2F5496" w:themeColor="accent1" w:themeShade="BF"/>
+          <w:sz w:val="28"/>
+          <w:szCs w:val="28"/>
+        </w:rPr>
+      </w:pPr>
+      <w:r>
+        <w:rPr>
+          <w:color w:val="2F5496" w:themeColor="accent1" w:themeShade="BF"/>
+          <w:sz w:val="28"/>
+          <w:szCs w:val="28"/>
+        </w:rPr>
+        <w:t>Maps One Object to another Object automatically.</w:t>
+      </w:r>
     </w:p>
     <w:p>
       <w:pPr>
@@ -21409,9 +23388,9 @@
     </w:lvl>
   </w:abstractNum>
   <w:abstractNum w:abstractNumId="8" w15:restartNumberingAfterBreak="0">
-    <w:nsid w:val="2F8B1CBE"/>
+    <w:nsid w:val="26F83AEB"/>
     <w:multiLevelType w:val="hybridMultilevel"/>
-    <w:tmpl w:val="91665FA2"/>
+    <w:tmpl w:val="F4F288DE"/>
     <w:lvl w:ilvl="0" w:tplc="4009000F">
       <w:start w:val="1"/>
       <w:numFmt w:val="decimal"/>
@@ -21498,16 +23477,16 @@
     </w:lvl>
   </w:abstractNum>
   <w:abstractNum w:abstractNumId="9" w15:restartNumberingAfterBreak="0">
-    <w:nsid w:val="38EF5C0D"/>
+    <w:nsid w:val="290F67CD"/>
     <w:multiLevelType w:val="hybridMultilevel"/>
-    <w:tmpl w:val="1340D6F0"/>
-    <w:lvl w:ilvl="0" w:tplc="4112A540">
+    <w:tmpl w:val="18C6D672"/>
+    <w:lvl w:ilvl="0" w:tplc="44C6E89A">
       <w:start w:val="1"/>
-      <w:numFmt w:val="lowerRoman"/>
+      <w:numFmt w:val="decimal"/>
       <w:lvlText w:val="%1."/>
       <w:lvlJc w:val="left"/>
       <w:pPr>
-        <w:ind w:left="1080" w:hanging="720"/>
+        <w:ind w:left="1080" w:hanging="360"/>
       </w:pPr>
       <w:rPr>
         <w:rFonts w:hint="default"/>
@@ -21519,7 +23498,7 @@
       <w:lvlText w:val="%2."/>
       <w:lvlJc w:val="left"/>
       <w:pPr>
-        <w:ind w:left="1440" w:hanging="360"/>
+        <w:ind w:left="1800" w:hanging="360"/>
       </w:pPr>
     </w:lvl>
     <w:lvl w:ilvl="2" w:tplc="4009001B" w:tentative="1">
@@ -21528,7 +23507,7 @@
       <w:lvlText w:val="%3."/>
       <w:lvlJc w:val="right"/>
       <w:pPr>
-        <w:ind w:left="2160" w:hanging="180"/>
+        <w:ind w:left="2520" w:hanging="180"/>
       </w:pPr>
     </w:lvl>
     <w:lvl w:ilvl="3" w:tplc="4009000F" w:tentative="1">
@@ -21537,7 +23516,7 @@
       <w:lvlText w:val="%4."/>
       <w:lvlJc w:val="left"/>
       <w:pPr>
-        <w:ind w:left="2880" w:hanging="360"/>
+        <w:ind w:left="3240" w:hanging="360"/>
       </w:pPr>
     </w:lvl>
     <w:lvl w:ilvl="4" w:tplc="40090019" w:tentative="1">
@@ -21546,7 +23525,7 @@
       <w:lvlText w:val="%5."/>
       <w:lvlJc w:val="left"/>
       <w:pPr>
-        <w:ind w:left="3600" w:hanging="360"/>
+        <w:ind w:left="3960" w:hanging="360"/>
       </w:pPr>
     </w:lvl>
     <w:lvl w:ilvl="5" w:tplc="4009001B" w:tentative="1">
@@ -21555,7 +23534,7 @@
       <w:lvlText w:val="%6."/>
       <w:lvlJc w:val="right"/>
       <w:pPr>
-        <w:ind w:left="4320" w:hanging="180"/>
+        <w:ind w:left="4680" w:hanging="180"/>
       </w:pPr>
     </w:lvl>
     <w:lvl w:ilvl="6" w:tplc="4009000F" w:tentative="1">
@@ -21564,7 +23543,7 @@
       <w:lvlText w:val="%7."/>
       <w:lvlJc w:val="left"/>
       <w:pPr>
-        <w:ind w:left="5040" w:hanging="360"/>
+        <w:ind w:left="5400" w:hanging="360"/>
       </w:pPr>
     </w:lvl>
     <w:lvl w:ilvl="7" w:tplc="40090019" w:tentative="1">
@@ -21573,7 +23552,7 @@
       <w:lvlText w:val="%8."/>
       <w:lvlJc w:val="left"/>
       <w:pPr>
-        <w:ind w:left="5760" w:hanging="360"/>
+        <w:ind w:left="6120" w:hanging="360"/>
       </w:pPr>
     </w:lvl>
     <w:lvl w:ilvl="8" w:tplc="4009001B" w:tentative="1">
@@ -21582,21 +23561,21 @@
       <w:lvlText w:val="%9."/>
       <w:lvlJc w:val="right"/>
       <w:pPr>
-        <w:ind w:left="6480" w:hanging="180"/>
+        <w:ind w:left="6840" w:hanging="180"/>
       </w:pPr>
     </w:lvl>
   </w:abstractNum>
   <w:abstractNum w:abstractNumId="10" w15:restartNumberingAfterBreak="0">
-    <w:nsid w:val="39104971"/>
+    <w:nsid w:val="2F8B1CBE"/>
     <w:multiLevelType w:val="hybridMultilevel"/>
-    <w:tmpl w:val="B39CDEA8"/>
-    <w:lvl w:ilvl="0" w:tplc="EF7CF5F8">
+    <w:tmpl w:val="91665FA2"/>
+    <w:lvl w:ilvl="0" w:tplc="4009000F">
       <w:start w:val="1"/>
       <w:numFmt w:val="decimal"/>
       <w:lvlText w:val="%1."/>
       <w:lvlJc w:val="left"/>
       <w:pPr>
-        <w:ind w:left="1800" w:hanging="360"/>
+        <w:ind w:left="720" w:hanging="360"/>
       </w:pPr>
       <w:rPr>
         <w:rFonts w:hint="default"/>
@@ -21608,7 +23587,7 @@
       <w:lvlText w:val="%2."/>
       <w:lvlJc w:val="left"/>
       <w:pPr>
-        <w:ind w:left="2520" w:hanging="360"/>
+        <w:ind w:left="1440" w:hanging="360"/>
       </w:pPr>
     </w:lvl>
     <w:lvl w:ilvl="2" w:tplc="4009001B" w:tentative="1">
@@ -21617,7 +23596,7 @@
       <w:lvlText w:val="%3."/>
       <w:lvlJc w:val="right"/>
       <w:pPr>
-        <w:ind w:left="3240" w:hanging="180"/>
+        <w:ind w:left="2160" w:hanging="180"/>
       </w:pPr>
     </w:lvl>
     <w:lvl w:ilvl="3" w:tplc="4009000F" w:tentative="1">
@@ -21626,7 +23605,7 @@
       <w:lvlText w:val="%4."/>
       <w:lvlJc w:val="left"/>
       <w:pPr>
-        <w:ind w:left="3960" w:hanging="360"/>
+        <w:ind w:left="2880" w:hanging="360"/>
       </w:pPr>
     </w:lvl>
     <w:lvl w:ilvl="4" w:tplc="40090019" w:tentative="1">
@@ -21635,7 +23614,7 @@
       <w:lvlText w:val="%5."/>
       <w:lvlJc w:val="left"/>
       <w:pPr>
-        <w:ind w:left="4680" w:hanging="360"/>
+        <w:ind w:left="3600" w:hanging="360"/>
       </w:pPr>
     </w:lvl>
     <w:lvl w:ilvl="5" w:tplc="4009001B" w:tentative="1">
@@ -21644,7 +23623,7 @@
       <w:lvlText w:val="%6."/>
       <w:lvlJc w:val="right"/>
       <w:pPr>
-        <w:ind w:left="5400" w:hanging="180"/>
+        <w:ind w:left="4320" w:hanging="180"/>
       </w:pPr>
     </w:lvl>
     <w:lvl w:ilvl="6" w:tplc="4009000F" w:tentative="1">
@@ -21653,7 +23632,7 @@
       <w:lvlText w:val="%7."/>
       <w:lvlJc w:val="left"/>
       <w:pPr>
-        <w:ind w:left="6120" w:hanging="360"/>
+        <w:ind w:left="5040" w:hanging="360"/>
       </w:pPr>
     </w:lvl>
     <w:lvl w:ilvl="7" w:tplc="40090019" w:tentative="1">
@@ -21662,7 +23641,7 @@
       <w:lvlText w:val="%8."/>
       <w:lvlJc w:val="left"/>
       <w:pPr>
-        <w:ind w:left="6840" w:hanging="360"/>
+        <w:ind w:left="5760" w:hanging="360"/>
       </w:pPr>
     </w:lvl>
     <w:lvl w:ilvl="8" w:tplc="4009001B" w:tentative="1">
@@ -21671,21 +23650,21 @@
       <w:lvlText w:val="%9."/>
       <w:lvlJc w:val="right"/>
       <w:pPr>
-        <w:ind w:left="7560" w:hanging="180"/>
+        <w:ind w:left="6480" w:hanging="180"/>
       </w:pPr>
     </w:lvl>
   </w:abstractNum>
   <w:abstractNum w:abstractNumId="11" w15:restartNumberingAfterBreak="0">
-    <w:nsid w:val="407A5D00"/>
+    <w:nsid w:val="38EF5C0D"/>
     <w:multiLevelType w:val="hybridMultilevel"/>
-    <w:tmpl w:val="B7B06F88"/>
-    <w:lvl w:ilvl="0" w:tplc="62E21882">
+    <w:tmpl w:val="1340D6F0"/>
+    <w:lvl w:ilvl="0" w:tplc="4112A540">
       <w:start w:val="1"/>
-      <w:numFmt w:val="decimal"/>
+      <w:numFmt w:val="lowerRoman"/>
       <w:lvlText w:val="%1."/>
       <w:lvlJc w:val="left"/>
       <w:pPr>
-        <w:ind w:left="1080" w:hanging="360"/>
+        <w:ind w:left="1080" w:hanging="720"/>
       </w:pPr>
       <w:rPr>
         <w:rFonts w:hint="default"/>
@@ -21697,7 +23676,7 @@
       <w:lvlText w:val="%2."/>
       <w:lvlJc w:val="left"/>
       <w:pPr>
-        <w:ind w:left="1800" w:hanging="360"/>
+        <w:ind w:left="1440" w:hanging="360"/>
       </w:pPr>
     </w:lvl>
     <w:lvl w:ilvl="2" w:tplc="4009001B" w:tentative="1">
@@ -21706,7 +23685,7 @@
       <w:lvlText w:val="%3."/>
       <w:lvlJc w:val="right"/>
       <w:pPr>
-        <w:ind w:left="2520" w:hanging="180"/>
+        <w:ind w:left="2160" w:hanging="180"/>
       </w:pPr>
     </w:lvl>
     <w:lvl w:ilvl="3" w:tplc="4009000F" w:tentative="1">
@@ -21715,7 +23694,7 @@
       <w:lvlText w:val="%4."/>
       <w:lvlJc w:val="left"/>
       <w:pPr>
-        <w:ind w:left="3240" w:hanging="360"/>
+        <w:ind w:left="2880" w:hanging="360"/>
       </w:pPr>
     </w:lvl>
     <w:lvl w:ilvl="4" w:tplc="40090019" w:tentative="1">
@@ -21724,7 +23703,7 @@
       <w:lvlText w:val="%5."/>
       <w:lvlJc w:val="left"/>
       <w:pPr>
-        <w:ind w:left="3960" w:hanging="360"/>
+        <w:ind w:left="3600" w:hanging="360"/>
       </w:pPr>
     </w:lvl>
     <w:lvl w:ilvl="5" w:tplc="4009001B" w:tentative="1">
@@ -21733,7 +23712,7 @@
       <w:lvlText w:val="%6."/>
       <w:lvlJc w:val="right"/>
       <w:pPr>
-        <w:ind w:left="4680" w:hanging="180"/>
+        <w:ind w:left="4320" w:hanging="180"/>
       </w:pPr>
     </w:lvl>
     <w:lvl w:ilvl="6" w:tplc="4009000F" w:tentative="1">
@@ -21742,7 +23721,7 @@
       <w:lvlText w:val="%7."/>
       <w:lvlJc w:val="left"/>
       <w:pPr>
-        <w:ind w:left="5400" w:hanging="360"/>
+        <w:ind w:left="5040" w:hanging="360"/>
       </w:pPr>
     </w:lvl>
     <w:lvl w:ilvl="7" w:tplc="40090019" w:tentative="1">
@@ -21751,7 +23730,7 @@
       <w:lvlText w:val="%8."/>
       <w:lvlJc w:val="left"/>
       <w:pPr>
-        <w:ind w:left="6120" w:hanging="360"/>
+        <w:ind w:left="5760" w:hanging="360"/>
       </w:pPr>
     </w:lvl>
     <w:lvl w:ilvl="8" w:tplc="4009001B" w:tentative="1">
@@ -21760,21 +23739,21 @@
       <w:lvlText w:val="%9."/>
       <w:lvlJc w:val="right"/>
       <w:pPr>
-        <w:ind w:left="6840" w:hanging="180"/>
+        <w:ind w:left="6480" w:hanging="180"/>
       </w:pPr>
     </w:lvl>
   </w:abstractNum>
   <w:abstractNum w:abstractNumId="12" w15:restartNumberingAfterBreak="0">
-    <w:nsid w:val="44147FB1"/>
+    <w:nsid w:val="39104971"/>
     <w:multiLevelType w:val="hybridMultilevel"/>
-    <w:tmpl w:val="E9BEC942"/>
-    <w:lvl w:ilvl="0" w:tplc="4009000F">
+    <w:tmpl w:val="B39CDEA8"/>
+    <w:lvl w:ilvl="0" w:tplc="EF7CF5F8">
       <w:start w:val="1"/>
       <w:numFmt w:val="decimal"/>
       <w:lvlText w:val="%1."/>
       <w:lvlJc w:val="left"/>
       <w:pPr>
-        <w:ind w:left="720" w:hanging="360"/>
+        <w:ind w:left="1800" w:hanging="360"/>
       </w:pPr>
       <w:rPr>
         <w:rFonts w:hint="default"/>
@@ -21786,7 +23765,7 @@
       <w:lvlText w:val="%2."/>
       <w:lvlJc w:val="left"/>
       <w:pPr>
-        <w:ind w:left="1440" w:hanging="360"/>
+        <w:ind w:left="2520" w:hanging="360"/>
       </w:pPr>
     </w:lvl>
     <w:lvl w:ilvl="2" w:tplc="4009001B" w:tentative="1">
@@ -21795,7 +23774,7 @@
       <w:lvlText w:val="%3."/>
       <w:lvlJc w:val="right"/>
       <w:pPr>
-        <w:ind w:left="2160" w:hanging="180"/>
+        <w:ind w:left="3240" w:hanging="180"/>
       </w:pPr>
     </w:lvl>
     <w:lvl w:ilvl="3" w:tplc="4009000F" w:tentative="1">
@@ -21804,7 +23783,7 @@
       <w:lvlText w:val="%4."/>
       <w:lvlJc w:val="left"/>
       <w:pPr>
-        <w:ind w:left="2880" w:hanging="360"/>
+        <w:ind w:left="3960" w:hanging="360"/>
       </w:pPr>
     </w:lvl>
     <w:lvl w:ilvl="4" w:tplc="40090019" w:tentative="1">
@@ -21813,7 +23792,7 @@
       <w:lvlText w:val="%5."/>
       <w:lvlJc w:val="left"/>
       <w:pPr>
-        <w:ind w:left="3600" w:hanging="360"/>
+        <w:ind w:left="4680" w:hanging="360"/>
       </w:pPr>
     </w:lvl>
     <w:lvl w:ilvl="5" w:tplc="4009001B" w:tentative="1">
@@ -21822,7 +23801,7 @@
       <w:lvlText w:val="%6."/>
       <w:lvlJc w:val="right"/>
       <w:pPr>
-        <w:ind w:left="4320" w:hanging="180"/>
+        <w:ind w:left="5400" w:hanging="180"/>
       </w:pPr>
     </w:lvl>
     <w:lvl w:ilvl="6" w:tplc="4009000F" w:tentative="1">
@@ -21831,7 +23810,7 @@
       <w:lvlText w:val="%7."/>
       <w:lvlJc w:val="left"/>
       <w:pPr>
-        <w:ind w:left="5040" w:hanging="360"/>
+        <w:ind w:left="6120" w:hanging="360"/>
       </w:pPr>
     </w:lvl>
     <w:lvl w:ilvl="7" w:tplc="40090019" w:tentative="1">
@@ -21840,7 +23819,7 @@
       <w:lvlText w:val="%8."/>
       <w:lvlJc w:val="left"/>
       <w:pPr>
-        <w:ind w:left="5760" w:hanging="360"/>
+        <w:ind w:left="6840" w:hanging="360"/>
       </w:pPr>
     </w:lvl>
     <w:lvl w:ilvl="8" w:tplc="4009001B" w:tentative="1">
@@ -21849,15 +23828,15 @@
       <w:lvlText w:val="%9."/>
       <w:lvlJc w:val="right"/>
       <w:pPr>
-        <w:ind w:left="6480" w:hanging="180"/>
+        <w:ind w:left="7560" w:hanging="180"/>
       </w:pPr>
     </w:lvl>
   </w:abstractNum>
   <w:abstractNum w:abstractNumId="13" w15:restartNumberingAfterBreak="0">
-    <w:nsid w:val="44233843"/>
+    <w:nsid w:val="407A5D00"/>
     <w:multiLevelType w:val="hybridMultilevel"/>
-    <w:tmpl w:val="C9DED716"/>
-    <w:lvl w:ilvl="0" w:tplc="C0C4C068">
+    <w:tmpl w:val="B7B06F88"/>
+    <w:lvl w:ilvl="0" w:tplc="62E21882">
       <w:start w:val="1"/>
       <w:numFmt w:val="decimal"/>
       <w:lvlText w:val="%1."/>
@@ -21943,16 +23922,16 @@
     </w:lvl>
   </w:abstractNum>
   <w:abstractNum w:abstractNumId="14" w15:restartNumberingAfterBreak="0">
-    <w:nsid w:val="4D671ECD"/>
+    <w:nsid w:val="44147FB1"/>
     <w:multiLevelType w:val="hybridMultilevel"/>
-    <w:tmpl w:val="9228A312"/>
-    <w:lvl w:ilvl="0" w:tplc="A1083F10">
+    <w:tmpl w:val="E9BEC942"/>
+    <w:lvl w:ilvl="0" w:tplc="4009000F">
       <w:start w:val="1"/>
       <w:numFmt w:val="decimal"/>
       <w:lvlText w:val="%1."/>
       <w:lvlJc w:val="left"/>
       <w:pPr>
-        <w:ind w:left="1080" w:hanging="360"/>
+        <w:ind w:left="720" w:hanging="360"/>
       </w:pPr>
       <w:rPr>
         <w:rFonts w:hint="default"/>
@@ -21964,7 +23943,7 @@
       <w:lvlText w:val="%2."/>
       <w:lvlJc w:val="left"/>
       <w:pPr>
-        <w:ind w:left="1800" w:hanging="360"/>
+        <w:ind w:left="1440" w:hanging="360"/>
       </w:pPr>
     </w:lvl>
     <w:lvl w:ilvl="2" w:tplc="4009001B" w:tentative="1">
@@ -21973,7 +23952,7 @@
       <w:lvlText w:val="%3."/>
       <w:lvlJc w:val="right"/>
       <w:pPr>
-        <w:ind w:left="2520" w:hanging="180"/>
+        <w:ind w:left="2160" w:hanging="180"/>
       </w:pPr>
     </w:lvl>
     <w:lvl w:ilvl="3" w:tplc="4009000F" w:tentative="1">
@@ -21982,7 +23961,7 @@
       <w:lvlText w:val="%4."/>
       <w:lvlJc w:val="left"/>
       <w:pPr>
-        <w:ind w:left="3240" w:hanging="360"/>
+        <w:ind w:left="2880" w:hanging="360"/>
       </w:pPr>
     </w:lvl>
     <w:lvl w:ilvl="4" w:tplc="40090019" w:tentative="1">
@@ -21991,7 +23970,7 @@
       <w:lvlText w:val="%5."/>
       <w:lvlJc w:val="left"/>
       <w:pPr>
-        <w:ind w:left="3960" w:hanging="360"/>
+        <w:ind w:left="3600" w:hanging="360"/>
       </w:pPr>
     </w:lvl>
     <w:lvl w:ilvl="5" w:tplc="4009001B" w:tentative="1">
@@ -22000,7 +23979,7 @@
       <w:lvlText w:val="%6."/>
       <w:lvlJc w:val="right"/>
       <w:pPr>
-        <w:ind w:left="4680" w:hanging="180"/>
+        <w:ind w:left="4320" w:hanging="180"/>
       </w:pPr>
     </w:lvl>
     <w:lvl w:ilvl="6" w:tplc="4009000F" w:tentative="1">
@@ -22009,7 +23988,7 @@
       <w:lvlText w:val="%7."/>
       <w:lvlJc w:val="left"/>
       <w:pPr>
-        <w:ind w:left="5400" w:hanging="360"/>
+        <w:ind w:left="5040" w:hanging="360"/>
       </w:pPr>
     </w:lvl>
     <w:lvl w:ilvl="7" w:tplc="40090019" w:tentative="1">
@@ -22018,7 +23997,7 @@
       <w:lvlText w:val="%8."/>
       <w:lvlJc w:val="left"/>
       <w:pPr>
-        <w:ind w:left="6120" w:hanging="360"/>
+        <w:ind w:left="5760" w:hanging="360"/>
       </w:pPr>
     </w:lvl>
     <w:lvl w:ilvl="8" w:tplc="4009001B" w:tentative="1">
@@ -22027,21 +24006,21 @@
       <w:lvlText w:val="%9."/>
       <w:lvlJc w:val="right"/>
       <w:pPr>
-        <w:ind w:left="6840" w:hanging="180"/>
+        <w:ind w:left="6480" w:hanging="180"/>
       </w:pPr>
     </w:lvl>
   </w:abstractNum>
   <w:abstractNum w:abstractNumId="15" w15:restartNumberingAfterBreak="0">
-    <w:nsid w:val="4F2341C1"/>
+    <w:nsid w:val="44233843"/>
     <w:multiLevelType w:val="hybridMultilevel"/>
-    <w:tmpl w:val="927AE58C"/>
-    <w:lvl w:ilvl="0" w:tplc="5A8C117E">
+    <w:tmpl w:val="C9DED716"/>
+    <w:lvl w:ilvl="0" w:tplc="C0C4C068">
       <w:start w:val="1"/>
-      <w:numFmt w:val="lowerRoman"/>
+      <w:numFmt w:val="decimal"/>
       <w:lvlText w:val="%1."/>
       <w:lvlJc w:val="left"/>
       <w:pPr>
-        <w:ind w:left="1440" w:hanging="720"/>
+        <w:ind w:left="1080" w:hanging="360"/>
       </w:pPr>
       <w:rPr>
         <w:rFonts w:hint="default"/>
@@ -22121,16 +24100,16 @@
     </w:lvl>
   </w:abstractNum>
   <w:abstractNum w:abstractNumId="16" w15:restartNumberingAfterBreak="0">
-    <w:nsid w:val="59486ACA"/>
+    <w:nsid w:val="4D671ECD"/>
     <w:multiLevelType w:val="hybridMultilevel"/>
-    <w:tmpl w:val="6002BCB4"/>
-    <w:lvl w:ilvl="0" w:tplc="4009000F">
+    <w:tmpl w:val="9228A312"/>
+    <w:lvl w:ilvl="0" w:tplc="A1083F10">
       <w:start w:val="1"/>
       <w:numFmt w:val="decimal"/>
       <w:lvlText w:val="%1."/>
       <w:lvlJc w:val="left"/>
       <w:pPr>
-        <w:ind w:left="720" w:hanging="360"/>
+        <w:ind w:left="1080" w:hanging="360"/>
       </w:pPr>
       <w:rPr>
         <w:rFonts w:hint="default"/>
@@ -22142,7 +24121,7 @@
       <w:lvlText w:val="%2."/>
       <w:lvlJc w:val="left"/>
       <w:pPr>
-        <w:ind w:left="1440" w:hanging="360"/>
+        <w:ind w:left="1800" w:hanging="360"/>
       </w:pPr>
     </w:lvl>
     <w:lvl w:ilvl="2" w:tplc="4009001B" w:tentative="1">
@@ -22151,7 +24130,7 @@
       <w:lvlText w:val="%3."/>
       <w:lvlJc w:val="right"/>
       <w:pPr>
-        <w:ind w:left="2160" w:hanging="180"/>
+        <w:ind w:left="2520" w:hanging="180"/>
       </w:pPr>
     </w:lvl>
     <w:lvl w:ilvl="3" w:tplc="4009000F" w:tentative="1">
@@ -22160,7 +24139,7 @@
       <w:lvlText w:val="%4."/>
       <w:lvlJc w:val="left"/>
       <w:pPr>
-        <w:ind w:left="2880" w:hanging="360"/>
+        <w:ind w:left="3240" w:hanging="360"/>
       </w:pPr>
     </w:lvl>
     <w:lvl w:ilvl="4" w:tplc="40090019" w:tentative="1">
@@ -22169,7 +24148,7 @@
       <w:lvlText w:val="%5."/>
       <w:lvlJc w:val="left"/>
       <w:pPr>
-        <w:ind w:left="3600" w:hanging="360"/>
+        <w:ind w:left="3960" w:hanging="360"/>
       </w:pPr>
     </w:lvl>
     <w:lvl w:ilvl="5" w:tplc="4009001B" w:tentative="1">
@@ -22178,7 +24157,7 @@
       <w:lvlText w:val="%6."/>
       <w:lvlJc w:val="right"/>
       <w:pPr>
-        <w:ind w:left="4320" w:hanging="180"/>
+        <w:ind w:left="4680" w:hanging="180"/>
       </w:pPr>
     </w:lvl>
     <w:lvl w:ilvl="6" w:tplc="4009000F" w:tentative="1">
@@ -22187,7 +24166,7 @@
       <w:lvlText w:val="%7."/>
       <w:lvlJc w:val="left"/>
       <w:pPr>
-        <w:ind w:left="5040" w:hanging="360"/>
+        <w:ind w:left="5400" w:hanging="360"/>
       </w:pPr>
     </w:lvl>
     <w:lvl w:ilvl="7" w:tplc="40090019" w:tentative="1">
@@ -22196,7 +24175,7 @@
       <w:lvlText w:val="%8."/>
       <w:lvlJc w:val="left"/>
       <w:pPr>
-        <w:ind w:left="5760" w:hanging="360"/>
+        <w:ind w:left="6120" w:hanging="360"/>
       </w:pPr>
     </w:lvl>
     <w:lvl w:ilvl="8" w:tplc="4009001B" w:tentative="1">
@@ -22205,21 +24184,21 @@
       <w:lvlText w:val="%9."/>
       <w:lvlJc w:val="right"/>
       <w:pPr>
-        <w:ind w:left="6480" w:hanging="180"/>
+        <w:ind w:left="6840" w:hanging="180"/>
       </w:pPr>
     </w:lvl>
   </w:abstractNum>
   <w:abstractNum w:abstractNumId="17" w15:restartNumberingAfterBreak="0">
-    <w:nsid w:val="5B1E4873"/>
+    <w:nsid w:val="4F2341C1"/>
     <w:multiLevelType w:val="hybridMultilevel"/>
-    <w:tmpl w:val="7282441A"/>
-    <w:lvl w:ilvl="0" w:tplc="4009000F">
+    <w:tmpl w:val="927AE58C"/>
+    <w:lvl w:ilvl="0" w:tplc="5A8C117E">
       <w:start w:val="1"/>
-      <w:numFmt w:val="decimal"/>
+      <w:numFmt w:val="lowerRoman"/>
       <w:lvlText w:val="%1."/>
       <w:lvlJc w:val="left"/>
       <w:pPr>
-        <w:ind w:left="720" w:hanging="360"/>
+        <w:ind w:left="1440" w:hanging="720"/>
       </w:pPr>
       <w:rPr>
         <w:rFonts w:hint="default"/>
@@ -22231,7 +24210,7 @@
       <w:lvlText w:val="%2."/>
       <w:lvlJc w:val="left"/>
       <w:pPr>
-        <w:ind w:left="1440" w:hanging="360"/>
+        <w:ind w:left="1800" w:hanging="360"/>
       </w:pPr>
     </w:lvl>
     <w:lvl w:ilvl="2" w:tplc="4009001B" w:tentative="1">
@@ -22240,7 +24219,7 @@
       <w:lvlText w:val="%3."/>
       <w:lvlJc w:val="right"/>
       <w:pPr>
-        <w:ind w:left="2160" w:hanging="180"/>
+        <w:ind w:left="2520" w:hanging="180"/>
       </w:pPr>
     </w:lvl>
     <w:lvl w:ilvl="3" w:tplc="4009000F" w:tentative="1">
@@ -22249,7 +24228,7 @@
       <w:lvlText w:val="%4."/>
       <w:lvlJc w:val="left"/>
       <w:pPr>
-        <w:ind w:left="2880" w:hanging="360"/>
+        <w:ind w:left="3240" w:hanging="360"/>
       </w:pPr>
     </w:lvl>
     <w:lvl w:ilvl="4" w:tplc="40090019" w:tentative="1">
@@ -22258,7 +24237,7 @@
       <w:lvlText w:val="%5."/>
       <w:lvlJc w:val="left"/>
       <w:pPr>
-        <w:ind w:left="3600" w:hanging="360"/>
+        <w:ind w:left="3960" w:hanging="360"/>
       </w:pPr>
     </w:lvl>
     <w:lvl w:ilvl="5" w:tplc="4009001B" w:tentative="1">
@@ -22267,7 +24246,7 @@
       <w:lvlText w:val="%6."/>
       <w:lvlJc w:val="right"/>
       <w:pPr>
-        <w:ind w:left="4320" w:hanging="180"/>
+        <w:ind w:left="4680" w:hanging="180"/>
       </w:pPr>
     </w:lvl>
     <w:lvl w:ilvl="6" w:tplc="4009000F" w:tentative="1">
@@ -22276,7 +24255,7 @@
       <w:lvlText w:val="%7."/>
       <w:lvlJc w:val="left"/>
       <w:pPr>
-        <w:ind w:left="5040" w:hanging="360"/>
+        <w:ind w:left="5400" w:hanging="360"/>
       </w:pPr>
     </w:lvl>
     <w:lvl w:ilvl="7" w:tplc="40090019" w:tentative="1">
@@ -22285,7 +24264,7 @@
       <w:lvlText w:val="%8."/>
       <w:lvlJc w:val="left"/>
       <w:pPr>
-        <w:ind w:left="5760" w:hanging="360"/>
+        <w:ind w:left="6120" w:hanging="360"/>
       </w:pPr>
     </w:lvl>
     <w:lvl w:ilvl="8" w:tplc="4009001B" w:tentative="1">
@@ -22294,21 +24273,21 @@
       <w:lvlText w:val="%9."/>
       <w:lvlJc w:val="right"/>
       <w:pPr>
-        <w:ind w:left="6480" w:hanging="180"/>
+        <w:ind w:left="6840" w:hanging="180"/>
       </w:pPr>
     </w:lvl>
   </w:abstractNum>
   <w:abstractNum w:abstractNumId="18" w15:restartNumberingAfterBreak="0">
-    <w:nsid w:val="66983319"/>
+    <w:nsid w:val="59486ACA"/>
     <w:multiLevelType w:val="hybridMultilevel"/>
-    <w:tmpl w:val="F5F44614"/>
-    <w:lvl w:ilvl="0" w:tplc="D27C625C">
+    <w:tmpl w:val="6002BCB4"/>
+    <w:lvl w:ilvl="0" w:tplc="4009000F">
       <w:start w:val="1"/>
-      <w:numFmt w:val="lowerRoman"/>
+      <w:numFmt w:val="decimal"/>
       <w:lvlText w:val="%1."/>
       <w:lvlJc w:val="left"/>
       <w:pPr>
-        <w:ind w:left="1800" w:hanging="720"/>
+        <w:ind w:left="720" w:hanging="360"/>
       </w:pPr>
       <w:rPr>
         <w:rFonts w:hint="default"/>
@@ -22320,7 +24299,7 @@
       <w:lvlText w:val="%2."/>
       <w:lvlJc w:val="left"/>
       <w:pPr>
-        <w:ind w:left="2160" w:hanging="360"/>
+        <w:ind w:left="1440" w:hanging="360"/>
       </w:pPr>
     </w:lvl>
     <w:lvl w:ilvl="2" w:tplc="4009001B" w:tentative="1">
@@ -22329,7 +24308,7 @@
       <w:lvlText w:val="%3."/>
       <w:lvlJc w:val="right"/>
       <w:pPr>
-        <w:ind w:left="2880" w:hanging="180"/>
+        <w:ind w:left="2160" w:hanging="180"/>
       </w:pPr>
     </w:lvl>
     <w:lvl w:ilvl="3" w:tplc="4009000F" w:tentative="1">
@@ -22338,7 +24317,7 @@
       <w:lvlText w:val="%4."/>
       <w:lvlJc w:val="left"/>
       <w:pPr>
-        <w:ind w:left="3600" w:hanging="360"/>
+        <w:ind w:left="2880" w:hanging="360"/>
       </w:pPr>
     </w:lvl>
     <w:lvl w:ilvl="4" w:tplc="40090019" w:tentative="1">
@@ -22347,7 +24326,7 @@
       <w:lvlText w:val="%5."/>
       <w:lvlJc w:val="left"/>
       <w:pPr>
-        <w:ind w:left="4320" w:hanging="360"/>
+        <w:ind w:left="3600" w:hanging="360"/>
       </w:pPr>
     </w:lvl>
     <w:lvl w:ilvl="5" w:tplc="4009001B" w:tentative="1">
@@ -22356,7 +24335,7 @@
       <w:lvlText w:val="%6."/>
       <w:lvlJc w:val="right"/>
       <w:pPr>
-        <w:ind w:left="5040" w:hanging="180"/>
+        <w:ind w:left="4320" w:hanging="180"/>
       </w:pPr>
     </w:lvl>
     <w:lvl w:ilvl="6" w:tplc="4009000F" w:tentative="1">
@@ -22365,7 +24344,7 @@
       <w:lvlText w:val="%7."/>
       <w:lvlJc w:val="left"/>
       <w:pPr>
-        <w:ind w:left="5760" w:hanging="360"/>
+        <w:ind w:left="5040" w:hanging="360"/>
       </w:pPr>
     </w:lvl>
     <w:lvl w:ilvl="7" w:tplc="40090019" w:tentative="1">
@@ -22374,7 +24353,7 @@
       <w:lvlText w:val="%8."/>
       <w:lvlJc w:val="left"/>
       <w:pPr>
-        <w:ind w:left="6480" w:hanging="360"/>
+        <w:ind w:left="5760" w:hanging="360"/>
       </w:pPr>
     </w:lvl>
     <w:lvl w:ilvl="8" w:tplc="4009001B" w:tentative="1">
@@ -22383,14 +24362,14 @@
       <w:lvlText w:val="%9."/>
       <w:lvlJc w:val="right"/>
       <w:pPr>
-        <w:ind w:left="7200" w:hanging="180"/>
+        <w:ind w:left="6480" w:hanging="180"/>
       </w:pPr>
     </w:lvl>
   </w:abstractNum>
   <w:abstractNum w:abstractNumId="19" w15:restartNumberingAfterBreak="0">
-    <w:nsid w:val="71760A0A"/>
+    <w:nsid w:val="5B1E4873"/>
     <w:multiLevelType w:val="hybridMultilevel"/>
-    <w:tmpl w:val="E86894FE"/>
+    <w:tmpl w:val="7282441A"/>
     <w:lvl w:ilvl="0" w:tplc="4009000F">
       <w:start w:val="1"/>
       <w:numFmt w:val="decimal"/>
@@ -22477,16 +24456,16 @@
     </w:lvl>
   </w:abstractNum>
   <w:abstractNum w:abstractNumId="20" w15:restartNumberingAfterBreak="0">
-    <w:nsid w:val="720C05FB"/>
+    <w:nsid w:val="66983319"/>
     <w:multiLevelType w:val="hybridMultilevel"/>
-    <w:tmpl w:val="1C72A5A6"/>
-    <w:lvl w:ilvl="0" w:tplc="5374043E">
+    <w:tmpl w:val="F5F44614"/>
+    <w:lvl w:ilvl="0" w:tplc="D27C625C">
       <w:start w:val="1"/>
-      <w:numFmt w:val="decimal"/>
+      <w:numFmt w:val="lowerRoman"/>
       <w:lvlText w:val="%1."/>
       <w:lvlJc w:val="left"/>
       <w:pPr>
-        <w:ind w:left="1080" w:hanging="360"/>
+        <w:ind w:left="1800" w:hanging="720"/>
       </w:pPr>
       <w:rPr>
         <w:rFonts w:hint="default"/>
@@ -22498,7 +24477,7 @@
       <w:lvlText w:val="%2."/>
       <w:lvlJc w:val="left"/>
       <w:pPr>
-        <w:ind w:left="1800" w:hanging="360"/>
+        <w:ind w:left="2160" w:hanging="360"/>
       </w:pPr>
     </w:lvl>
     <w:lvl w:ilvl="2" w:tplc="4009001B" w:tentative="1">
@@ -22507,7 +24486,7 @@
       <w:lvlText w:val="%3."/>
       <w:lvlJc w:val="right"/>
       <w:pPr>
-        <w:ind w:left="2520" w:hanging="180"/>
+        <w:ind w:left="2880" w:hanging="180"/>
       </w:pPr>
     </w:lvl>
     <w:lvl w:ilvl="3" w:tplc="4009000F" w:tentative="1">
@@ -22516,7 +24495,7 @@
       <w:lvlText w:val="%4."/>
       <w:lvlJc w:val="left"/>
       <w:pPr>
-        <w:ind w:left="3240" w:hanging="360"/>
+        <w:ind w:left="3600" w:hanging="360"/>
       </w:pPr>
     </w:lvl>
     <w:lvl w:ilvl="4" w:tplc="40090019" w:tentative="1">
@@ -22525,7 +24504,7 @@
       <w:lvlText w:val="%5."/>
       <w:lvlJc w:val="left"/>
       <w:pPr>
-        <w:ind w:left="3960" w:hanging="360"/>
+        <w:ind w:left="4320" w:hanging="360"/>
       </w:pPr>
     </w:lvl>
     <w:lvl w:ilvl="5" w:tplc="4009001B" w:tentative="1">
@@ -22534,7 +24513,7 @@
       <w:lvlText w:val="%6."/>
       <w:lvlJc w:val="right"/>
       <w:pPr>
-        <w:ind w:left="4680" w:hanging="180"/>
+        <w:ind w:left="5040" w:hanging="180"/>
       </w:pPr>
     </w:lvl>
     <w:lvl w:ilvl="6" w:tplc="4009000F" w:tentative="1">
@@ -22543,7 +24522,7 @@
       <w:lvlText w:val="%7."/>
       <w:lvlJc w:val="left"/>
       <w:pPr>
-        <w:ind w:left="5400" w:hanging="360"/>
+        <w:ind w:left="5760" w:hanging="360"/>
       </w:pPr>
     </w:lvl>
     <w:lvl w:ilvl="7" w:tplc="40090019" w:tentative="1">
@@ -22552,7 +24531,7 @@
       <w:lvlText w:val="%8."/>
       <w:lvlJc w:val="left"/>
       <w:pPr>
-        <w:ind w:left="6120" w:hanging="360"/>
+        <w:ind w:left="6480" w:hanging="360"/>
       </w:pPr>
     </w:lvl>
     <w:lvl w:ilvl="8" w:tplc="4009001B" w:tentative="1">
@@ -22561,11 +24540,189 @@
       <w:lvlText w:val="%9."/>
       <w:lvlJc w:val="right"/>
       <w:pPr>
-        <w:ind w:left="6840" w:hanging="180"/>
+        <w:ind w:left="7200" w:hanging="180"/>
       </w:pPr>
     </w:lvl>
   </w:abstractNum>
   <w:abstractNum w:abstractNumId="21" w15:restartNumberingAfterBreak="0">
+    <w:nsid w:val="71760A0A"/>
+    <w:multiLevelType w:val="hybridMultilevel"/>
+    <w:tmpl w:val="E86894FE"/>
+    <w:lvl w:ilvl="0" w:tplc="4009000F">
+      <w:start w:val="1"/>
+      <w:numFmt w:val="decimal"/>
+      <w:lvlText w:val="%1."/>
+      <w:lvlJc w:val="left"/>
+      <w:pPr>
+        <w:ind w:left="720" w:hanging="360"/>
+      </w:pPr>
+      <w:rPr>
+        <w:rFonts w:hint="default"/>
+      </w:rPr>
+    </w:lvl>
+    <w:lvl w:ilvl="1" w:tplc="40090019" w:tentative="1">
+      <w:start w:val="1"/>
+      <w:numFmt w:val="lowerLetter"/>
+      <w:lvlText w:val="%2."/>
+      <w:lvlJc w:val="left"/>
+      <w:pPr>
+        <w:ind w:left="1440" w:hanging="360"/>
+      </w:pPr>
+    </w:lvl>
+    <w:lvl w:ilvl="2" w:tplc="4009001B" w:tentative="1">
+      <w:start w:val="1"/>
+      <w:numFmt w:val="lowerRoman"/>
+      <w:lvlText w:val="%3."/>
+      <w:lvlJc w:val="right"/>
+      <w:pPr>
+        <w:ind w:left="2160" w:hanging="180"/>
+      </w:pPr>
+    </w:lvl>
+    <w:lvl w:ilvl="3" w:tplc="4009000F" w:tentative="1">
+      <w:start w:val="1"/>
+      <w:numFmt w:val="decimal"/>
+      <w:lvlText w:val="%4."/>
+      <w:lvlJc w:val="left"/>
+      <w:pPr>
+        <w:ind w:left="2880" w:hanging="360"/>
+      </w:pPr>
+    </w:lvl>
+    <w:lvl w:ilvl="4" w:tplc="40090019" w:tentative="1">
+      <w:start w:val="1"/>
+      <w:numFmt w:val="lowerLetter"/>
+      <w:lvlText w:val="%5."/>
+      <w:lvlJc w:val="left"/>
+      <w:pPr>
+        <w:ind w:left="3600" w:hanging="360"/>
+      </w:pPr>
+    </w:lvl>
+    <w:lvl w:ilvl="5" w:tplc="4009001B" w:tentative="1">
+      <w:start w:val="1"/>
+      <w:numFmt w:val="lowerRoman"/>
+      <w:lvlText w:val="%6."/>
+      <w:lvlJc w:val="right"/>
+      <w:pPr>
+        <w:ind w:left="4320" w:hanging="180"/>
+      </w:pPr>
+    </w:lvl>
+    <w:lvl w:ilvl="6" w:tplc="4009000F" w:tentative="1">
+      <w:start w:val="1"/>
+      <w:numFmt w:val="decimal"/>
+      <w:lvlText w:val="%7."/>
+      <w:lvlJc w:val="left"/>
+      <w:pPr>
+        <w:ind w:left="5040" w:hanging="360"/>
+      </w:pPr>
+    </w:lvl>
+    <w:lvl w:ilvl="7" w:tplc="40090019" w:tentative="1">
+      <w:start w:val="1"/>
+      <w:numFmt w:val="lowerLetter"/>
+      <w:lvlText w:val="%8."/>
+      <w:lvlJc w:val="left"/>
+      <w:pPr>
+        <w:ind w:left="5760" w:hanging="360"/>
+      </w:pPr>
+    </w:lvl>
+    <w:lvl w:ilvl="8" w:tplc="4009001B" w:tentative="1">
+      <w:start w:val="1"/>
+      <w:numFmt w:val="lowerRoman"/>
+      <w:lvlText w:val="%9."/>
+      <w:lvlJc w:val="right"/>
+      <w:pPr>
+        <w:ind w:left="6480" w:hanging="180"/>
+      </w:pPr>
+    </w:lvl>
+  </w:abstractNum>
+  <w:abstractNum w:abstractNumId="22" w15:restartNumberingAfterBreak="0">
+    <w:nsid w:val="720C05FB"/>
+    <w:multiLevelType w:val="hybridMultilevel"/>
+    <w:tmpl w:val="1C72A5A6"/>
+    <w:lvl w:ilvl="0" w:tplc="5374043E">
+      <w:start w:val="1"/>
+      <w:numFmt w:val="decimal"/>
+      <w:lvlText w:val="%1."/>
+      <w:lvlJc w:val="left"/>
+      <w:pPr>
+        <w:ind w:left="1080" w:hanging="360"/>
+      </w:pPr>
+      <w:rPr>
+        <w:rFonts w:hint="default"/>
+      </w:rPr>
+    </w:lvl>
+    <w:lvl w:ilvl="1" w:tplc="40090019" w:tentative="1">
+      <w:start w:val="1"/>
+      <w:numFmt w:val="lowerLetter"/>
+      <w:lvlText w:val="%2."/>
+      <w:lvlJc w:val="left"/>
+      <w:pPr>
+        <w:ind w:left="1800" w:hanging="360"/>
+      </w:pPr>
+    </w:lvl>
+    <w:lvl w:ilvl="2" w:tplc="4009001B" w:tentative="1">
+      <w:start w:val="1"/>
+      <w:numFmt w:val="lowerRoman"/>
+      <w:lvlText w:val="%3."/>
+      <w:lvlJc w:val="right"/>
+      <w:pPr>
+        <w:ind w:left="2520" w:hanging="180"/>
+      </w:pPr>
+    </w:lvl>
+    <w:lvl w:ilvl="3" w:tplc="4009000F" w:tentative="1">
+      <w:start w:val="1"/>
+      <w:numFmt w:val="decimal"/>
+      <w:lvlText w:val="%4."/>
+      <w:lvlJc w:val="left"/>
+      <w:pPr>
+        <w:ind w:left="3240" w:hanging="360"/>
+      </w:pPr>
+    </w:lvl>
+    <w:lvl w:ilvl="4" w:tplc="40090019" w:tentative="1">
+      <w:start w:val="1"/>
+      <w:numFmt w:val="lowerLetter"/>
+      <w:lvlText w:val="%5."/>
+      <w:lvlJc w:val="left"/>
+      <w:pPr>
+        <w:ind w:left="3960" w:hanging="360"/>
+      </w:pPr>
+    </w:lvl>
+    <w:lvl w:ilvl="5" w:tplc="4009001B" w:tentative="1">
+      <w:start w:val="1"/>
+      <w:numFmt w:val="lowerRoman"/>
+      <w:lvlText w:val="%6."/>
+      <w:lvlJc w:val="right"/>
+      <w:pPr>
+        <w:ind w:left="4680" w:hanging="180"/>
+      </w:pPr>
+    </w:lvl>
+    <w:lvl w:ilvl="6" w:tplc="4009000F" w:tentative="1">
+      <w:start w:val="1"/>
+      <w:numFmt w:val="decimal"/>
+      <w:lvlText w:val="%7."/>
+      <w:lvlJc w:val="left"/>
+      <w:pPr>
+        <w:ind w:left="5400" w:hanging="360"/>
+      </w:pPr>
+    </w:lvl>
+    <w:lvl w:ilvl="7" w:tplc="40090019" w:tentative="1">
+      <w:start w:val="1"/>
+      <w:numFmt w:val="lowerLetter"/>
+      <w:lvlText w:val="%8."/>
+      <w:lvlJc w:val="left"/>
+      <w:pPr>
+        <w:ind w:left="6120" w:hanging="360"/>
+      </w:pPr>
+    </w:lvl>
+    <w:lvl w:ilvl="8" w:tplc="4009001B" w:tentative="1">
+      <w:start w:val="1"/>
+      <w:numFmt w:val="lowerRoman"/>
+      <w:lvlText w:val="%9."/>
+      <w:lvlJc w:val="right"/>
+      <w:pPr>
+        <w:ind w:left="6840" w:hanging="180"/>
+      </w:pPr>
+    </w:lvl>
+  </w:abstractNum>
+  <w:abstractNum w:abstractNumId="23" w15:restartNumberingAfterBreak="0">
     <w:nsid w:val="76626170"/>
     <w:multiLevelType w:val="multilevel"/>
     <w:tmpl w:val="B1A6C6D0"/>
@@ -22714,7 +24871,7 @@
       </w:rPr>
     </w:lvl>
   </w:abstractNum>
-  <w:abstractNum w:abstractNumId="22" w15:restartNumberingAfterBreak="0">
+  <w:abstractNum w:abstractNumId="24" w15:restartNumberingAfterBreak="0">
     <w:nsid w:val="776776DE"/>
     <w:multiLevelType w:val="hybridMultilevel"/>
     <w:tmpl w:val="69F2D5E0"/>
@@ -22827,7 +24984,7 @@
       </w:rPr>
     </w:lvl>
   </w:abstractNum>
-  <w:abstractNum w:abstractNumId="23" w15:restartNumberingAfterBreak="0">
+  <w:abstractNum w:abstractNumId="25" w15:restartNumberingAfterBreak="0">
     <w:nsid w:val="7B3A44AD"/>
     <w:multiLevelType w:val="hybridMultilevel"/>
     <w:tmpl w:val="B01E1476"/>
@@ -22923,25 +25080,25 @@
     <w:abstractNumId w:val="1"/>
   </w:num>
   <w:num w:numId="3">
-    <w:abstractNumId w:val="14"/>
+    <w:abstractNumId w:val="16"/>
   </w:num>
   <w:num w:numId="4">
-    <w:abstractNumId w:val="18"/>
+    <w:abstractNumId w:val="20"/>
   </w:num>
   <w:num w:numId="5">
-    <w:abstractNumId w:val="19"/>
+    <w:abstractNumId w:val="21"/>
   </w:num>
   <w:num w:numId="6">
     <w:abstractNumId w:val="5"/>
   </w:num>
   <w:num w:numId="7">
-    <w:abstractNumId w:val="21"/>
+    <w:abstractNumId w:val="23"/>
   </w:num>
   <w:num w:numId="8">
-    <w:abstractNumId w:val="15"/>
+    <w:abstractNumId w:val="17"/>
   </w:num>
   <w:num w:numId="9">
-    <w:abstractNumId w:val="10"/>
+    <w:abstractNumId w:val="12"/>
   </w:num>
   <w:num w:numId="10">
     <w:abstractNumId w:val="0"/>
@@ -22950,43 +25107,49 @@
     <w:abstractNumId w:val="2"/>
   </w:num>
   <w:num w:numId="12">
-    <w:abstractNumId w:val="22"/>
+    <w:abstractNumId w:val="24"/>
   </w:num>
   <w:num w:numId="13">
     <w:abstractNumId w:val="3"/>
   </w:num>
   <w:num w:numId="14">
+    <w:abstractNumId w:val="15"/>
+  </w:num>
+  <w:num w:numId="15">
+    <w:abstractNumId w:val="14"/>
+  </w:num>
+  <w:num w:numId="16">
+    <w:abstractNumId w:val="22"/>
+  </w:num>
+  <w:num w:numId="17">
+    <w:abstractNumId w:val="18"/>
+  </w:num>
+  <w:num w:numId="18">
     <w:abstractNumId w:val="13"/>
   </w:num>
-  <w:num w:numId="15">
-    <w:abstractNumId w:val="12"/>
-  </w:num>
-  <w:num w:numId="16">
-    <w:abstractNumId w:val="20"/>
-  </w:num>
-  <w:num w:numId="17">
-    <w:abstractNumId w:val="16"/>
-  </w:num>
-  <w:num w:numId="18">
+  <w:num w:numId="19">
     <w:abstractNumId w:val="11"/>
   </w:num>
-  <w:num w:numId="19">
-    <w:abstractNumId w:val="9"/>
-  </w:num>
   <w:num w:numId="20">
-    <w:abstractNumId w:val="23"/>
+    <w:abstractNumId w:val="25"/>
   </w:num>
   <w:num w:numId="21">
-    <w:abstractNumId w:val="8"/>
+    <w:abstractNumId w:val="10"/>
   </w:num>
   <w:num w:numId="22">
-    <w:abstractNumId w:val="17"/>
+    <w:abstractNumId w:val="19"/>
   </w:num>
   <w:num w:numId="23">
     <w:abstractNumId w:val="4"/>
   </w:num>
   <w:num w:numId="24">
     <w:abstractNumId w:val="7"/>
+  </w:num>
+  <w:num w:numId="25">
+    <w:abstractNumId w:val="8"/>
+  </w:num>
+  <w:num w:numId="26">
+    <w:abstractNumId w:val="9"/>
   </w:num>
 </w:numbering>
 </file>
@@ -23390,6 +25553,26 @@
     <w:name w:val="Normal"/>
     <w:qFormat/>
   </w:style>
+  <w:style w:type="paragraph" w:styleId="Heading2">
+    <w:name w:val="heading 2"/>
+    <w:basedOn w:val="Normal"/>
+    <w:link w:val="Heading2Char"/>
+    <w:uiPriority w:val="9"/>
+    <w:qFormat/>
+    <w:rsid w:val="00F90675"/>
+    <w:pPr>
+      <w:spacing w:before="100" w:beforeAutospacing="1" w:after="100" w:afterAutospacing="1" w:line="240" w:lineRule="auto"/>
+      <w:outlineLvl w:val="1"/>
+    </w:pPr>
+    <w:rPr>
+      <w:rFonts w:ascii="Times New Roman" w:eastAsia="Times New Roman" w:hAnsi="Times New Roman" w:cs="Times New Roman"/>
+      <w:b/>
+      <w:bCs/>
+      <w:sz w:val="36"/>
+      <w:szCs w:val="36"/>
+      <w:lang w:eastAsia="en-IN"/>
+    </w:rPr>
+  </w:style>
   <w:style w:type="character" w:default="1" w:styleId="DefaultParagraphFont">
     <w:name w:val="Default Paragraph Font"/>
     <w:uiPriority w:val="1"/>
@@ -23484,6 +25667,21 @@
     <w:name w:val="hljs-type"/>
     <w:basedOn w:val="DefaultParagraphFont"/>
     <w:rsid w:val="001473E4"/>
+  </w:style>
+  <w:style w:type="character" w:customStyle="1" w:styleId="Heading2Char">
+    <w:name w:val="Heading 2 Char"/>
+    <w:basedOn w:val="DefaultParagraphFont"/>
+    <w:link w:val="Heading2"/>
+    <w:uiPriority w:val="9"/>
+    <w:rsid w:val="00F90675"/>
+    <w:rPr>
+      <w:rFonts w:ascii="Times New Roman" w:eastAsia="Times New Roman" w:hAnsi="Times New Roman" w:cs="Times New Roman"/>
+      <w:b/>
+      <w:bCs/>
+      <w:sz w:val="36"/>
+      <w:szCs w:val="36"/>
+      <w:lang w:eastAsia="en-IN"/>
+    </w:rPr>
   </w:style>
 </w:styles>
 </file>

</xml_diff>

<commit_message>
Day 9 :  NLog, DevException and StatusCode
</commit_message>
<xml_diff>
--- a/sample-app/Whiteboard/WhiteBoard.docx
+++ b/sample-app/Whiteboard/WhiteBoard.docx
@@ -22558,6 +22558,1636 @@
           <w:szCs w:val="28"/>
         </w:rPr>
       </w:pPr>
+      <w:r>
+        <w:rPr>
+          <w:color w:val="2F5496" w:themeColor="accent1" w:themeShade="BF"/>
+          <w:sz w:val="28"/>
+          <w:szCs w:val="28"/>
+        </w:rPr>
+        <w:t xml:space="preserve">Problem :  Application is deployed or hosted </w:t>
+      </w:r>
+      <w:r>
+        <w:rPr>
+          <w:color w:val="2F5496" w:themeColor="accent1" w:themeShade="BF"/>
+          <w:sz w:val="28"/>
+          <w:szCs w:val="28"/>
+          <w:highlight w:val="yellow"/>
+        </w:rPr>
+        <w:t>(Production)</w:t>
+      </w:r>
+      <w:r>
+        <w:rPr>
+          <w:color w:val="2F5496" w:themeColor="accent1" w:themeShade="BF"/>
+          <w:sz w:val="28"/>
+          <w:szCs w:val="28"/>
+        </w:rPr>
+        <w:t xml:space="preserve"> and suddenly client starts complaining its breaking.</w:t>
+      </w:r>
+    </w:p>
+    <w:p>
+      <w:pPr>
+        <w:rPr>
+          <w:color w:val="2F5496" w:themeColor="accent1" w:themeShade="BF"/>
+          <w:sz w:val="28"/>
+          <w:szCs w:val="28"/>
+        </w:rPr>
+      </w:pPr>
+    </w:p>
+    <w:p>
+      <w:pPr>
+        <w:rPr>
+          <w:color w:val="2F5496" w:themeColor="accent1" w:themeShade="BF"/>
+          <w:sz w:val="28"/>
+          <w:szCs w:val="28"/>
+        </w:rPr>
+      </w:pPr>
+      <w:r>
+        <w:rPr>
+          <w:color w:val="2F5496" w:themeColor="accent1" w:themeShade="BF"/>
+          <w:sz w:val="28"/>
+          <w:szCs w:val="28"/>
+        </w:rPr>
+        <w:t>Solution :  Log</w:t>
+      </w:r>
+      <w:r>
+        <w:rPr>
+          <w:color w:val="2F5496" w:themeColor="accent1" w:themeShade="BF"/>
+          <w:sz w:val="28"/>
+          <w:szCs w:val="28"/>
+        </w:rPr>
+        <w:t>s</w:t>
+      </w:r>
+    </w:p>
+    <w:p>
+      <w:pPr>
+        <w:rPr>
+          <w:color w:val="2F5496" w:themeColor="accent1" w:themeShade="BF"/>
+          <w:sz w:val="28"/>
+          <w:szCs w:val="28"/>
+        </w:rPr>
+      </w:pPr>
+      <w:r>
+        <w:rPr>
+          <w:color w:val="2F5496" w:themeColor="accent1" w:themeShade="BF"/>
+          <w:sz w:val="28"/>
+          <w:szCs w:val="28"/>
+        </w:rPr>
+        <w:t xml:space="preserve">Logging </w:t>
+      </w:r>
+    </w:p>
+    <w:p>
+      <w:pPr>
+        <w:pStyle w:val="ListParagraph"/>
+        <w:numPr>
+          <w:ilvl w:val="0"/>
+          <w:numId w:val="1"/>
+        </w:numPr>
+        <w:rPr>
+          <w:color w:val="2F5496" w:themeColor="accent1" w:themeShade="BF"/>
+          <w:sz w:val="28"/>
+          <w:szCs w:val="28"/>
+        </w:rPr>
+      </w:pPr>
+      <w:r>
+        <w:rPr>
+          <w:color w:val="2F5496" w:themeColor="accent1" w:themeShade="BF"/>
+          <w:sz w:val="28"/>
+          <w:szCs w:val="28"/>
+        </w:rPr>
+        <w:t xml:space="preserve">ASP.Net Core doesn’t include logging provider for </w:t>
+      </w:r>
+      <w:r>
+        <w:rPr>
+          <w:color w:val="FF0000"/>
+          <w:sz w:val="28"/>
+          <w:szCs w:val="28"/>
+        </w:rPr>
+        <w:t>writing logs to files</w:t>
+      </w:r>
+      <w:r>
+        <w:rPr>
+          <w:color w:val="2F5496" w:themeColor="accent1" w:themeShade="BF"/>
+          <w:sz w:val="28"/>
+          <w:szCs w:val="28"/>
+        </w:rPr>
+        <w:t>.</w:t>
+      </w:r>
+      <w:r>
+        <w:rPr>
+          <w:color w:val="2F5496" w:themeColor="accent1" w:themeShade="BF"/>
+          <w:sz w:val="28"/>
+          <w:szCs w:val="28"/>
+        </w:rPr>
+        <w:t>To Write Logs into files we need to use Third Party Logging Provider.</w:t>
+      </w:r>
+    </w:p>
+    <w:p>
+      <w:pPr>
+        <w:rPr>
+          <w:color w:val="2F5496" w:themeColor="accent1" w:themeShade="BF"/>
+          <w:sz w:val="28"/>
+          <w:szCs w:val="28"/>
+        </w:rPr>
+      </w:pPr>
+    </w:p>
+    <w:p>
+      <w:pPr>
+        <w:rPr>
+          <w:color w:val="2F5496" w:themeColor="accent1" w:themeShade="BF"/>
+          <w:sz w:val="28"/>
+          <w:szCs w:val="28"/>
+        </w:rPr>
+      </w:pPr>
+    </w:p>
+    <w:p>
+      <w:pPr>
+        <w:rPr>
+          <w:color w:val="2F5496" w:themeColor="accent1" w:themeShade="BF"/>
+          <w:sz w:val="28"/>
+          <w:szCs w:val="28"/>
+        </w:rPr>
+      </w:pPr>
+    </w:p>
+    <w:p>
+      <w:pPr>
+        <w:rPr>
+          <w:color w:val="2F5496" w:themeColor="accent1" w:themeShade="BF"/>
+          <w:sz w:val="28"/>
+          <w:szCs w:val="28"/>
+        </w:rPr>
+      </w:pPr>
+      <w:r>
+        <w:rPr>
+          <w:noProof/>
+          <w:color w:val="2F5496" w:themeColor="accent1" w:themeShade="BF"/>
+          <w:sz w:val="28"/>
+          <w:szCs w:val="28"/>
+        </w:rPr>
+        <w:lastRenderedPageBreak/>
+        <mc:AlternateContent>
+          <mc:Choice Requires="wps">
+            <w:drawing>
+              <wp:anchor distT="0" distB="0" distL="114300" distR="114300" simplePos="0" relativeHeight="251841536" behindDoc="0" locked="0" layoutInCell="1" allowOverlap="1" wp14:anchorId="10590439" wp14:editId="6E9EBF09">
+                <wp:simplePos x="0" y="0"/>
+                <wp:positionH relativeFrom="column">
+                  <wp:posOffset>3789218</wp:posOffset>
+                </wp:positionH>
+                <wp:positionV relativeFrom="paragraph">
+                  <wp:posOffset>6927</wp:posOffset>
+                </wp:positionV>
+                <wp:extent cx="2043430" cy="1544782"/>
+                <wp:effectExtent l="0" t="0" r="13970" b="17780"/>
+                <wp:wrapNone/>
+                <wp:docPr id="141" name="Rectangle 141"/>
+                <wp:cNvGraphicFramePr/>
+                <a:graphic xmlns:a="http://schemas.openxmlformats.org/drawingml/2006/main">
+                  <a:graphicData uri="http://schemas.microsoft.com/office/word/2010/wordprocessingShape">
+                    <wps:wsp>
+                      <wps:cNvSpPr/>
+                      <wps:spPr>
+                        <a:xfrm>
+                          <a:off x="0" y="0"/>
+                          <a:ext cx="2043430" cy="1544782"/>
+                        </a:xfrm>
+                        <a:prstGeom prst="rect">
+                          <a:avLst/>
+                        </a:prstGeom>
+                      </wps:spPr>
+                      <wps:style>
+                        <a:lnRef idx="2">
+                          <a:schemeClr val="accent1">
+                            <a:shade val="50000"/>
+                          </a:schemeClr>
+                        </a:lnRef>
+                        <a:fillRef idx="1">
+                          <a:schemeClr val="accent1"/>
+                        </a:fillRef>
+                        <a:effectRef idx="0">
+                          <a:schemeClr val="accent1"/>
+                        </a:effectRef>
+                        <a:fontRef idx="minor">
+                          <a:schemeClr val="lt1"/>
+                        </a:fontRef>
+                      </wps:style>
+                      <wps:txbx>
+                        <w:txbxContent>
+                          <w:p>
+                            <w:pPr>
+                              <w:jc w:val="center"/>
+                            </w:pPr>
+                            <w:r>
+                              <w:t>Logging Infrastructure</w:t>
+                            </w:r>
+                          </w:p>
+                          <w:p>
+                            <w:pPr>
+                              <w:jc w:val="center"/>
+                            </w:pPr>
+                            <w:r>
+                              <w:t xml:space="preserve">Third Party </w:t>
+                            </w:r>
+                          </w:p>
+                          <w:p>
+                            <w:pPr>
+                              <w:jc w:val="center"/>
+                            </w:pPr>
+                            <w:r>
+                              <w:t>NLog</w:t>
+                            </w:r>
+                          </w:p>
+                          <w:p>
+                            <w:pPr>
+                              <w:jc w:val="center"/>
+                            </w:pPr>
+                            <w:r>
+                              <w:t>Serilog</w:t>
+                            </w:r>
+                          </w:p>
+                        </w:txbxContent>
+                      </wps:txbx>
+                      <wps:bodyPr rot="0" spcFirstLastPara="0" vertOverflow="overflow" horzOverflow="overflow" vert="horz" wrap="square" lIns="91440" tIns="45720" rIns="91440" bIns="45720" numCol="1" spcCol="0" rtlCol="0" fromWordArt="0" anchor="ctr" anchorCtr="0" forceAA="0" compatLnSpc="1">
+                        <a:prstTxWarp prst="textNoShape">
+                          <a:avLst/>
+                        </a:prstTxWarp>
+                        <a:noAutofit/>
+                      </wps:bodyPr>
+                    </wps:wsp>
+                  </a:graphicData>
+                </a:graphic>
+                <wp14:sizeRelV relativeFrom="margin">
+                  <wp14:pctHeight>0</wp14:pctHeight>
+                </wp14:sizeRelV>
+              </wp:anchor>
+            </w:drawing>
+          </mc:Choice>
+          <mc:Fallback>
+            <w:pict>
+              <v:rect w14:anchorId="10590439" id="Rectangle 141" o:spid="_x0000_s1110" style="position:absolute;margin-left:298.35pt;margin-top:.55pt;width:160.9pt;height:121.65pt;z-index:251841536;visibility:visible;mso-wrap-style:square;mso-height-percent:0;mso-wrap-distance-left:9pt;mso-wrap-distance-top:0;mso-wrap-distance-right:9pt;mso-wrap-distance-bottom:0;mso-position-horizontal:absolute;mso-position-horizontal-relative:text;mso-position-vertical:absolute;mso-position-vertical-relative:text;mso-height-percent:0;mso-height-relative:margin;v-text-anchor:middle" o:gfxdata="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" fillcolor="#4472c4 [3204]" strokecolor="#1f3763 [1604]" strokeweight="1pt">
+                <v:textbox>
+                  <w:txbxContent>
+                    <w:p>
+                      <w:pPr>
+                        <w:jc w:val="center"/>
+                      </w:pPr>
+                      <w:r>
+                        <w:t>Logging Infrastructure</w:t>
+                      </w:r>
+                    </w:p>
+                    <w:p>
+                      <w:pPr>
+                        <w:jc w:val="center"/>
+                      </w:pPr>
+                      <w:r>
+                        <w:t xml:space="preserve">Third Party </w:t>
+                      </w:r>
+                    </w:p>
+                    <w:p>
+                      <w:pPr>
+                        <w:jc w:val="center"/>
+                      </w:pPr>
+                      <w:r>
+                        <w:t>NLog</w:t>
+                      </w:r>
+                    </w:p>
+                    <w:p>
+                      <w:pPr>
+                        <w:jc w:val="center"/>
+                      </w:pPr>
+                      <w:r>
+                        <w:t>Serilog</w:t>
+                      </w:r>
+                    </w:p>
+                  </w:txbxContent>
+                </v:textbox>
+              </v:rect>
+            </w:pict>
+          </mc:Fallback>
+        </mc:AlternateContent>
+      </w:r>
+      <w:r>
+        <w:rPr>
+          <w:noProof/>
+          <w:color w:val="2F5496" w:themeColor="accent1" w:themeShade="BF"/>
+          <w:sz w:val="28"/>
+          <w:szCs w:val="28"/>
+        </w:rPr>
+        <mc:AlternateContent>
+          <mc:Choice Requires="wps">
+            <w:drawing>
+              <wp:anchor distT="0" distB="0" distL="114300" distR="114300" simplePos="0" relativeHeight="251843584" behindDoc="0" locked="0" layoutInCell="1" allowOverlap="1" wp14:anchorId="1ADAD8FA" wp14:editId="294B2887">
+                <wp:simplePos x="0" y="0"/>
+                <wp:positionH relativeFrom="column">
+                  <wp:posOffset>7855527</wp:posOffset>
+                </wp:positionH>
+                <wp:positionV relativeFrom="paragraph">
+                  <wp:posOffset>173</wp:posOffset>
+                </wp:positionV>
+                <wp:extent cx="1163782" cy="962891"/>
+                <wp:effectExtent l="0" t="0" r="17780" b="27940"/>
+                <wp:wrapNone/>
+                <wp:docPr id="143" name="Flowchart: Document 143"/>
+                <wp:cNvGraphicFramePr/>
+                <a:graphic xmlns:a="http://schemas.openxmlformats.org/drawingml/2006/main">
+                  <a:graphicData uri="http://schemas.microsoft.com/office/word/2010/wordprocessingShape">
+                    <wps:wsp>
+                      <wps:cNvSpPr/>
+                      <wps:spPr>
+                        <a:xfrm>
+                          <a:off x="0" y="0"/>
+                          <a:ext cx="1163782" cy="962891"/>
+                        </a:xfrm>
+                        <a:prstGeom prst="flowChartDocument">
+                          <a:avLst/>
+                        </a:prstGeom>
+                      </wps:spPr>
+                      <wps:style>
+                        <a:lnRef idx="2">
+                          <a:schemeClr val="accent1">
+                            <a:shade val="50000"/>
+                          </a:schemeClr>
+                        </a:lnRef>
+                        <a:fillRef idx="1">
+                          <a:schemeClr val="accent1"/>
+                        </a:fillRef>
+                        <a:effectRef idx="0">
+                          <a:schemeClr val="accent1"/>
+                        </a:effectRef>
+                        <a:fontRef idx="minor">
+                          <a:schemeClr val="lt1"/>
+                        </a:fontRef>
+                      </wps:style>
+                      <wps:txbx>
+                        <w:txbxContent>
+                          <w:p>
+                            <w:pPr>
+                              <w:jc w:val="center"/>
+                            </w:pPr>
+                            <w:r>
+                              <w:t>File.txt</w:t>
+                            </w:r>
+                          </w:p>
+                        </w:txbxContent>
+                      </wps:txbx>
+                      <wps:bodyPr rot="0" spcFirstLastPara="0" vertOverflow="overflow" horzOverflow="overflow" vert="horz" wrap="square" lIns="91440" tIns="45720" rIns="91440" bIns="45720" numCol="1" spcCol="0" rtlCol="0" fromWordArt="0" anchor="ctr" anchorCtr="0" forceAA="0" compatLnSpc="1">
+                        <a:prstTxWarp prst="textNoShape">
+                          <a:avLst/>
+                        </a:prstTxWarp>
+                        <a:noAutofit/>
+                      </wps:bodyPr>
+                    </wps:wsp>
+                  </a:graphicData>
+                </a:graphic>
+              </wp:anchor>
+            </w:drawing>
+          </mc:Choice>
+          <mc:Fallback>
+            <w:pict>
+              <v:shape w14:anchorId="1ADAD8FA" id="Flowchart: Document 143" o:spid="_x0000_s1111" type="#_x0000_t114" style="position:absolute;margin-left:618.55pt;margin-top:0;width:91.65pt;height:75.8pt;z-index:251843584;visibility:visible;mso-wrap-style:square;mso-wrap-distance-left:9pt;mso-wrap-distance-top:0;mso-wrap-distance-right:9pt;mso-wrap-distance-bottom:0;mso-position-horizontal:absolute;mso-position-horizontal-relative:text;mso-position-vertical:absolute;mso-position-vertical-relative:text;v-text-anchor:middle" o:gfxdata="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" fillcolor="#4472c4 [3204]" strokecolor="#1f3763 [1604]" strokeweight="1pt">
+                <v:textbox>
+                  <w:txbxContent>
+                    <w:p>
+                      <w:pPr>
+                        <w:jc w:val="center"/>
+                      </w:pPr>
+                      <w:r>
+                        <w:t>File.txt</w:t>
+                      </w:r>
+                    </w:p>
+                  </w:txbxContent>
+                </v:textbox>
+              </v:shape>
+            </w:pict>
+          </mc:Fallback>
+        </mc:AlternateContent>
+      </w:r>
+      <w:r>
+        <w:rPr>
+          <w:noProof/>
+          <w:color w:val="2F5496" w:themeColor="accent1" w:themeShade="BF"/>
+          <w:sz w:val="28"/>
+          <w:szCs w:val="28"/>
+        </w:rPr>
+        <mc:AlternateContent>
+          <mc:Choice Requires="wps">
+            <w:drawing>
+              <wp:anchor distT="0" distB="0" distL="114300" distR="114300" simplePos="0" relativeHeight="251840512" behindDoc="0" locked="0" layoutInCell="1" allowOverlap="1" wp14:anchorId="1270C085" wp14:editId="26A31B09">
+                <wp:simplePos x="0" y="0"/>
+                <wp:positionH relativeFrom="column">
+                  <wp:posOffset>636847</wp:posOffset>
+                </wp:positionH>
+                <wp:positionV relativeFrom="paragraph">
+                  <wp:posOffset>-75911</wp:posOffset>
+                </wp:positionV>
+                <wp:extent cx="2147454" cy="1842655"/>
+                <wp:effectExtent l="0" t="0" r="24765" b="24765"/>
+                <wp:wrapNone/>
+                <wp:docPr id="140" name="Rectangle 140"/>
+                <wp:cNvGraphicFramePr/>
+                <a:graphic xmlns:a="http://schemas.openxmlformats.org/drawingml/2006/main">
+                  <a:graphicData uri="http://schemas.microsoft.com/office/word/2010/wordprocessingShape">
+                    <wps:wsp>
+                      <wps:cNvSpPr/>
+                      <wps:spPr>
+                        <a:xfrm>
+                          <a:off x="0" y="0"/>
+                          <a:ext cx="2147454" cy="1842655"/>
+                        </a:xfrm>
+                        <a:prstGeom prst="rect">
+                          <a:avLst/>
+                        </a:prstGeom>
+                      </wps:spPr>
+                      <wps:style>
+                        <a:lnRef idx="2">
+                          <a:schemeClr val="accent1">
+                            <a:shade val="50000"/>
+                          </a:schemeClr>
+                        </a:lnRef>
+                        <a:fillRef idx="1">
+                          <a:schemeClr val="accent1"/>
+                        </a:fillRef>
+                        <a:effectRef idx="0">
+                          <a:schemeClr val="accent1"/>
+                        </a:effectRef>
+                        <a:fontRef idx="minor">
+                          <a:schemeClr val="lt1"/>
+                        </a:fontRef>
+                      </wps:style>
+                      <wps:txbx>
+                        <w:txbxContent>
+                          <w:p>
+                            <w:pPr>
+                              <w:jc w:val="center"/>
+                            </w:pPr>
+                            <w:r>
+                              <w:t>Application</w:t>
+                            </w:r>
+                          </w:p>
+                        </w:txbxContent>
+                      </wps:txbx>
+                      <wps:bodyPr rot="0" spcFirstLastPara="0" vertOverflow="overflow" horzOverflow="overflow" vert="horz" wrap="square" lIns="91440" tIns="45720" rIns="91440" bIns="45720" numCol="1" spcCol="0" rtlCol="0" fromWordArt="0" anchor="ctr" anchorCtr="0" forceAA="0" compatLnSpc="1">
+                        <a:prstTxWarp prst="textNoShape">
+                          <a:avLst/>
+                        </a:prstTxWarp>
+                        <a:noAutofit/>
+                      </wps:bodyPr>
+                    </wps:wsp>
+                  </a:graphicData>
+                </a:graphic>
+              </wp:anchor>
+            </w:drawing>
+          </mc:Choice>
+          <mc:Fallback>
+            <w:pict>
+              <v:rect w14:anchorId="1270C085" id="Rectangle 140" o:spid="_x0000_s1112" style="position:absolute;margin-left:50.15pt;margin-top:-6pt;width:169.1pt;height:145.1pt;z-index:251840512;visibility:visible;mso-wrap-style:square;mso-wrap-distance-left:9pt;mso-wrap-distance-top:0;mso-wrap-distance-right:9pt;mso-wrap-distance-bottom:0;mso-position-horizontal:absolute;mso-position-horizontal-relative:text;mso-position-vertical:absolute;mso-position-vertical-relative:text;v-text-anchor:middle" o:gfxdata="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" fillcolor="#4472c4 [3204]" strokecolor="#1f3763 [1604]" strokeweight="1pt">
+                <v:textbox>
+                  <w:txbxContent>
+                    <w:p>
+                      <w:pPr>
+                        <w:jc w:val="center"/>
+                      </w:pPr>
+                      <w:r>
+                        <w:t>Application</w:t>
+                      </w:r>
+                    </w:p>
+                  </w:txbxContent>
+                </v:textbox>
+              </v:rect>
+            </w:pict>
+          </mc:Fallback>
+        </mc:AlternateContent>
+      </w:r>
+    </w:p>
+    <w:p>
+      <w:pPr>
+        <w:rPr>
+          <w:color w:val="2F5496" w:themeColor="accent1" w:themeShade="BF"/>
+          <w:sz w:val="28"/>
+          <w:szCs w:val="28"/>
+        </w:rPr>
+      </w:pPr>
+      <w:r>
+        <w:rPr>
+          <w:noProof/>
+          <w:color w:val="2F5496" w:themeColor="accent1" w:themeShade="BF"/>
+          <w:sz w:val="28"/>
+          <w:szCs w:val="28"/>
+        </w:rPr>
+        <mc:AlternateContent>
+          <mc:Choice Requires="wps">
+            <w:drawing>
+              <wp:anchor distT="0" distB="0" distL="114300" distR="114300" simplePos="0" relativeHeight="251844608" behindDoc="0" locked="0" layoutInCell="1" allowOverlap="1" wp14:anchorId="258D601B" wp14:editId="08D428AC">
+                <wp:simplePos x="0" y="0"/>
+                <wp:positionH relativeFrom="column">
+                  <wp:posOffset>5832763</wp:posOffset>
+                </wp:positionH>
+                <wp:positionV relativeFrom="paragraph">
+                  <wp:posOffset>211339</wp:posOffset>
+                </wp:positionV>
+                <wp:extent cx="1953491" cy="231890"/>
+                <wp:effectExtent l="0" t="57150" r="8890" b="34925"/>
+                <wp:wrapNone/>
+                <wp:docPr id="144" name="Straight Arrow Connector 144"/>
+                <wp:cNvGraphicFramePr/>
+                <a:graphic xmlns:a="http://schemas.openxmlformats.org/drawingml/2006/main">
+                  <a:graphicData uri="http://schemas.microsoft.com/office/word/2010/wordprocessingShape">
+                    <wps:wsp>
+                      <wps:cNvCnPr/>
+                      <wps:spPr>
+                        <a:xfrm flipV="1">
+                          <a:off x="0" y="0"/>
+                          <a:ext cx="1953491" cy="231890"/>
+                        </a:xfrm>
+                        <a:prstGeom prst="straightConnector1">
+                          <a:avLst/>
+                        </a:prstGeom>
+                        <a:ln>
+                          <a:tailEnd type="triangle"/>
+                        </a:ln>
+                      </wps:spPr>
+                      <wps:style>
+                        <a:lnRef idx="3">
+                          <a:schemeClr val="accent6"/>
+                        </a:lnRef>
+                        <a:fillRef idx="0">
+                          <a:schemeClr val="accent6"/>
+                        </a:fillRef>
+                        <a:effectRef idx="2">
+                          <a:schemeClr val="accent6"/>
+                        </a:effectRef>
+                        <a:fontRef idx="minor">
+                          <a:schemeClr val="tx1"/>
+                        </a:fontRef>
+                      </wps:style>
+                      <wps:bodyPr/>
+                    </wps:wsp>
+                  </a:graphicData>
+                </a:graphic>
+                <wp14:sizeRelH relativeFrom="margin">
+                  <wp14:pctWidth>0</wp14:pctWidth>
+                </wp14:sizeRelH>
+                <wp14:sizeRelV relativeFrom="margin">
+                  <wp14:pctHeight>0</wp14:pctHeight>
+                </wp14:sizeRelV>
+              </wp:anchor>
+            </w:drawing>
+          </mc:Choice>
+          <mc:Fallback>
+            <w:pict>
+              <v:shapetype w14:anchorId="72DE729A" id="_x0000_t32" coordsize="21600,21600" o:spt="32" o:oned="t" path="m,l21600,21600e" filled="f">
+                <v:path arrowok="t" fillok="f" o:connecttype="none"/>
+                <o:lock v:ext="edit" shapetype="t"/>
+              </v:shapetype>
+              <v:shape id="Straight Arrow Connector 144" o:spid="_x0000_s1026" type="#_x0000_t32" style="position:absolute;margin-left:459.25pt;margin-top:16.65pt;width:153.8pt;height:18.25pt;flip:y;z-index:251844608;visibility:visible;mso-wrap-style:square;mso-width-percent:0;mso-height-percent:0;mso-wrap-distance-left:9pt;mso-wrap-distance-top:0;mso-wrap-distance-right:9pt;mso-wrap-distance-bottom:0;mso-position-horizontal:absolute;mso-position-horizontal-relative:text;mso-position-vertical:absolute;mso-position-vertical-relative:text;mso-width-percent:0;mso-height-percent:0;mso-width-relative:margin;mso-height-relative:margin" o:gfxdata="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" strokecolor="#70ad47 [3209]" strokeweight="1.5pt">
+                <v:stroke endarrow="block" joinstyle="miter"/>
+              </v:shape>
+            </w:pict>
+          </mc:Fallback>
+        </mc:AlternateContent>
+      </w:r>
+    </w:p>
+    <w:p>
+      <w:pPr>
+        <w:rPr>
+          <w:color w:val="2F5496" w:themeColor="accent1" w:themeShade="BF"/>
+          <w:sz w:val="28"/>
+          <w:szCs w:val="28"/>
+        </w:rPr>
+      </w:pPr>
+      <w:r>
+        <w:rPr>
+          <w:noProof/>
+          <w:color w:val="2F5496" w:themeColor="accent1" w:themeShade="BF"/>
+          <w:sz w:val="28"/>
+          <w:szCs w:val="28"/>
+        </w:rPr>
+        <mc:AlternateContent>
+          <mc:Choice Requires="wps">
+            <w:drawing>
+              <wp:anchor distT="0" distB="0" distL="114300" distR="114300" simplePos="0" relativeHeight="251842560" behindDoc="0" locked="0" layoutInCell="1" allowOverlap="1" wp14:anchorId="7A46C9B4" wp14:editId="6957F8A4">
+                <wp:simplePos x="0" y="0"/>
+                <wp:positionH relativeFrom="column">
+                  <wp:posOffset>2819400</wp:posOffset>
+                </wp:positionH>
+                <wp:positionV relativeFrom="paragraph">
+                  <wp:posOffset>7043</wp:posOffset>
+                </wp:positionV>
+                <wp:extent cx="935182" cy="367145"/>
+                <wp:effectExtent l="19050" t="19050" r="17780" b="33020"/>
+                <wp:wrapNone/>
+                <wp:docPr id="142" name="Arrow: Left-Right 142"/>
+                <wp:cNvGraphicFramePr/>
+                <a:graphic xmlns:a="http://schemas.openxmlformats.org/drawingml/2006/main">
+                  <a:graphicData uri="http://schemas.microsoft.com/office/word/2010/wordprocessingShape">
+                    <wps:wsp>
+                      <wps:cNvSpPr/>
+                      <wps:spPr>
+                        <a:xfrm>
+                          <a:off x="0" y="0"/>
+                          <a:ext cx="935182" cy="367145"/>
+                        </a:xfrm>
+                        <a:prstGeom prst="leftRightArrow">
+                          <a:avLst/>
+                        </a:prstGeom>
+                      </wps:spPr>
+                      <wps:style>
+                        <a:lnRef idx="3">
+                          <a:schemeClr val="lt1"/>
+                        </a:lnRef>
+                        <a:fillRef idx="1">
+                          <a:schemeClr val="accent6"/>
+                        </a:fillRef>
+                        <a:effectRef idx="1">
+                          <a:schemeClr val="accent6"/>
+                        </a:effectRef>
+                        <a:fontRef idx="minor">
+                          <a:schemeClr val="lt1"/>
+                        </a:fontRef>
+                      </wps:style>
+                      <wps:bodyPr rot="0" spcFirstLastPara="0" vertOverflow="overflow" horzOverflow="overflow" vert="horz" wrap="square" lIns="91440" tIns="45720" rIns="91440" bIns="45720" numCol="1" spcCol="0" rtlCol="0" fromWordArt="0" anchor="ctr" anchorCtr="0" forceAA="0" compatLnSpc="1">
+                        <a:prstTxWarp prst="textNoShape">
+                          <a:avLst/>
+                        </a:prstTxWarp>
+                        <a:noAutofit/>
+                      </wps:bodyPr>
+                    </wps:wsp>
+                  </a:graphicData>
+                </a:graphic>
+              </wp:anchor>
+            </w:drawing>
+          </mc:Choice>
+          <mc:Fallback>
+            <w:pict>
+              <v:shape w14:anchorId="13A79CEB" id="Arrow: Left-Right 142" o:spid="_x0000_s1026" type="#_x0000_t69" style="position:absolute;margin-left:222pt;margin-top:.55pt;width:73.65pt;height:28.9pt;z-index:251842560;visibility:visible;mso-wrap-style:square;mso-wrap-distance-left:9pt;mso-wrap-distance-top:0;mso-wrap-distance-right:9pt;mso-wrap-distance-bottom:0;mso-position-horizontal:absolute;mso-position-horizontal-relative:text;mso-position-vertical:absolute;mso-position-vertical-relative:text;v-text-anchor:middle" o:gfxdata="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" adj="4240" fillcolor="#70ad47 [3209]" strokecolor="white [3201]" strokeweight="1.5pt"/>
+            </w:pict>
+          </mc:Fallback>
+        </mc:AlternateContent>
+      </w:r>
+    </w:p>
+    <w:p>
+      <w:pPr>
+        <w:rPr>
+          <w:color w:val="2F5496" w:themeColor="accent1" w:themeShade="BF"/>
+          <w:sz w:val="28"/>
+          <w:szCs w:val="28"/>
+        </w:rPr>
+      </w:pPr>
+    </w:p>
+    <w:p>
+      <w:pPr>
+        <w:rPr>
+          <w:color w:val="2F5496" w:themeColor="accent1" w:themeShade="BF"/>
+          <w:sz w:val="28"/>
+          <w:szCs w:val="28"/>
+        </w:rPr>
+      </w:pPr>
+    </w:p>
+    <w:p>
+      <w:pPr>
+        <w:rPr>
+          <w:color w:val="2F5496" w:themeColor="accent1" w:themeShade="BF"/>
+          <w:sz w:val="28"/>
+          <w:szCs w:val="28"/>
+        </w:rPr>
+      </w:pPr>
+    </w:p>
+    <w:p>
+      <w:pPr>
+        <w:rPr>
+          <w:color w:val="2F5496" w:themeColor="accent1" w:themeShade="BF"/>
+          <w:sz w:val="28"/>
+          <w:szCs w:val="28"/>
+        </w:rPr>
+      </w:pPr>
+    </w:p>
+    <w:p>
+      <w:pPr>
+        <w:rPr>
+          <w:b/>
+          <w:bCs/>
+          <w:color w:val="C00000"/>
+          <w:sz w:val="28"/>
+          <w:szCs w:val="28"/>
+        </w:rPr>
+      </w:pPr>
+      <w:r>
+        <w:rPr>
+          <w:b/>
+          <w:bCs/>
+          <w:color w:val="C00000"/>
+          <w:sz w:val="28"/>
+          <w:szCs w:val="28"/>
+        </w:rPr>
+        <w:t>NLog</w:t>
+      </w:r>
+    </w:p>
+    <w:p>
+      <w:pPr>
+        <w:pStyle w:val="ListParagraph"/>
+        <w:numPr>
+          <w:ilvl w:val="0"/>
+          <w:numId w:val="12"/>
+        </w:numPr>
+        <w:rPr>
+          <w:color w:val="2F5496" w:themeColor="accent1" w:themeShade="BF"/>
+          <w:sz w:val="28"/>
+          <w:szCs w:val="28"/>
+        </w:rPr>
+      </w:pPr>
+      <w:r>
+        <w:rPr>
+          <w:color w:val="2F5496" w:themeColor="accent1" w:themeShade="BF"/>
+          <w:sz w:val="28"/>
+          <w:szCs w:val="28"/>
+        </w:rPr>
+        <w:t>Open Source and Flexible framework for logging</w:t>
+      </w:r>
+    </w:p>
+    <w:p>
+      <w:pPr>
+        <w:pStyle w:val="ListParagraph"/>
+        <w:numPr>
+          <w:ilvl w:val="0"/>
+          <w:numId w:val="12"/>
+        </w:numPr>
+        <w:rPr>
+          <w:color w:val="2F5496" w:themeColor="accent1" w:themeShade="BF"/>
+          <w:sz w:val="28"/>
+          <w:szCs w:val="28"/>
+        </w:rPr>
+      </w:pPr>
+      <w:r>
+        <w:rPr>
+          <w:color w:val="2F5496" w:themeColor="accent1" w:themeShade="BF"/>
+          <w:sz w:val="28"/>
+          <w:szCs w:val="28"/>
+        </w:rPr>
+        <w:t xml:space="preserve">NLog can write a log to one or more targets at the same time </w:t>
+      </w:r>
+    </w:p>
+    <w:p>
+      <w:pPr>
+        <w:pStyle w:val="ListParagraph"/>
+        <w:numPr>
+          <w:ilvl w:val="0"/>
+          <w:numId w:val="12"/>
+        </w:numPr>
+        <w:rPr>
+          <w:color w:val="2F5496" w:themeColor="accent1" w:themeShade="BF"/>
+          <w:sz w:val="28"/>
+          <w:szCs w:val="28"/>
+        </w:rPr>
+      </w:pPr>
+      <w:r>
+        <w:rPr>
+          <w:color w:val="2F5496" w:themeColor="accent1" w:themeShade="BF"/>
+          <w:sz w:val="28"/>
+          <w:szCs w:val="28"/>
+        </w:rPr>
+        <w:t>It can write upto 30 Targets at a time.</w:t>
+      </w:r>
+    </w:p>
+    <w:p>
+      <w:pPr>
+        <w:rPr>
+          <w:color w:val="2F5496" w:themeColor="accent1" w:themeShade="BF"/>
+          <w:sz w:val="28"/>
+          <w:szCs w:val="28"/>
+        </w:rPr>
+      </w:pPr>
+      <w:hyperlink r:id="rId12" w:history="1">
+        <w:r>
+          <w:rPr>
+            <w:rStyle w:val="Hyperlink"/>
+          </w:rPr>
+          <w:t>NLog properties with Microsoft Extension Logging · NLog/NLog.Extensions.Logging Wiki (github.com)</w:t>
+        </w:r>
+      </w:hyperlink>
+    </w:p>
+    <w:p>
+      <w:pPr>
+        <w:pStyle w:val="ListParagraph"/>
+        <w:numPr>
+          <w:ilvl w:val="0"/>
+          <w:numId w:val="27"/>
+        </w:numPr>
+        <w:rPr>
+          <w:color w:val="2F5496" w:themeColor="accent1" w:themeShade="BF"/>
+          <w:sz w:val="28"/>
+          <w:szCs w:val="28"/>
+        </w:rPr>
+      </w:pPr>
+      <w:r>
+        <w:rPr>
+          <w:color w:val="2F5496" w:themeColor="accent1" w:themeShade="BF"/>
+          <w:sz w:val="28"/>
+          <w:szCs w:val="28"/>
+        </w:rPr>
+        <w:t>Install Libraries</w:t>
+      </w:r>
+    </w:p>
+    <w:p>
+      <w:pPr>
+        <w:pStyle w:val="ListParagraph"/>
+        <w:rPr>
+          <w:color w:val="2F5496" w:themeColor="accent1" w:themeShade="BF"/>
+          <w:sz w:val="28"/>
+          <w:szCs w:val="28"/>
+        </w:rPr>
+      </w:pPr>
+      <w:r>
+        <w:rPr>
+          <w:color w:val="2F5496" w:themeColor="accent1" w:themeShade="BF"/>
+          <w:sz w:val="28"/>
+          <w:szCs w:val="28"/>
+        </w:rPr>
+        <w:t>NLog : Core</w:t>
+      </w:r>
+    </w:p>
+    <w:p>
+      <w:pPr>
+        <w:pStyle w:val="ListParagraph"/>
+        <w:rPr>
+          <w:color w:val="2F5496" w:themeColor="accent1" w:themeShade="BF"/>
+          <w:sz w:val="28"/>
+          <w:szCs w:val="28"/>
+        </w:rPr>
+      </w:pPr>
+      <w:r>
+        <w:rPr>
+          <w:color w:val="2F5496" w:themeColor="accent1" w:themeShade="BF"/>
+          <w:sz w:val="28"/>
+          <w:szCs w:val="28"/>
+        </w:rPr>
+        <w:t>NLog.Web.AspNetCore</w:t>
+      </w:r>
+    </w:p>
+    <w:p>
+      <w:pPr>
+        <w:rPr>
+          <w:color w:val="2F5496" w:themeColor="accent1" w:themeShade="BF"/>
+          <w:sz w:val="28"/>
+          <w:szCs w:val="28"/>
+        </w:rPr>
+      </w:pPr>
+    </w:p>
+    <w:p>
+      <w:pPr>
+        <w:pStyle w:val="ListParagraph"/>
+        <w:numPr>
+          <w:ilvl w:val="0"/>
+          <w:numId w:val="27"/>
+        </w:numPr>
+        <w:rPr>
+          <w:color w:val="2F5496" w:themeColor="accent1" w:themeShade="BF"/>
+          <w:sz w:val="28"/>
+          <w:szCs w:val="28"/>
+        </w:rPr>
+      </w:pPr>
+      <w:r>
+        <w:rPr>
+          <w:color w:val="2F5496" w:themeColor="accent1" w:themeShade="BF"/>
+          <w:sz w:val="28"/>
+          <w:szCs w:val="28"/>
+        </w:rPr>
+        <w:t>Build  Configuration  file</w:t>
+      </w:r>
+      <w:r>
+        <w:rPr>
+          <w:color w:val="2F5496" w:themeColor="accent1" w:themeShade="BF"/>
+          <w:sz w:val="28"/>
+          <w:szCs w:val="28"/>
+        </w:rPr>
+        <w:t xml:space="preserve"> : XML</w:t>
+      </w:r>
+      <w:r>
+        <w:rPr>
+          <w:color w:val="2F5496" w:themeColor="accent1" w:themeShade="BF"/>
+          <w:sz w:val="28"/>
+          <w:szCs w:val="28"/>
+        </w:rPr>
+        <w:t xml:space="preserve"> : Contains Settings of how to log</w:t>
+      </w:r>
+    </w:p>
+    <w:p>
+      <w:pPr>
+        <w:pStyle w:val="ListParagraph"/>
+        <w:numPr>
+          <w:ilvl w:val="0"/>
+          <w:numId w:val="1"/>
+        </w:numPr>
+        <w:rPr>
+          <w:color w:val="2F5496" w:themeColor="accent1" w:themeShade="BF"/>
+          <w:sz w:val="28"/>
+          <w:szCs w:val="28"/>
+        </w:rPr>
+      </w:pPr>
+      <w:r>
+        <w:rPr>
+          <w:color w:val="2F5496" w:themeColor="accent1" w:themeShade="BF"/>
+          <w:sz w:val="28"/>
+          <w:szCs w:val="28"/>
+        </w:rPr>
+        <w:t xml:space="preserve"> Format </w:t>
+      </w:r>
+    </w:p>
+    <w:p>
+      <w:pPr>
+        <w:pStyle w:val="ListParagraph"/>
+        <w:numPr>
+          <w:ilvl w:val="0"/>
+          <w:numId w:val="1"/>
+        </w:numPr>
+        <w:rPr>
+          <w:color w:val="2F5496" w:themeColor="accent1" w:themeShade="BF"/>
+          <w:sz w:val="28"/>
+          <w:szCs w:val="28"/>
+        </w:rPr>
+      </w:pPr>
+      <w:r>
+        <w:rPr>
+          <w:color w:val="2F5496" w:themeColor="accent1" w:themeShade="BF"/>
+          <w:sz w:val="28"/>
+          <w:szCs w:val="28"/>
+        </w:rPr>
+        <w:t>Where to Store a file</w:t>
+      </w:r>
+    </w:p>
+    <w:p>
+      <w:pPr>
+        <w:pStyle w:val="ListParagraph"/>
+        <w:numPr>
+          <w:ilvl w:val="0"/>
+          <w:numId w:val="1"/>
+        </w:numPr>
+        <w:rPr>
+          <w:color w:val="2F5496" w:themeColor="accent1" w:themeShade="BF"/>
+          <w:sz w:val="28"/>
+          <w:szCs w:val="28"/>
+        </w:rPr>
+      </w:pPr>
+      <w:r>
+        <w:rPr>
+          <w:color w:val="2F5496" w:themeColor="accent1" w:themeShade="BF"/>
+          <w:sz w:val="28"/>
+          <w:szCs w:val="28"/>
+        </w:rPr>
+        <w:lastRenderedPageBreak/>
+        <w:t xml:space="preserve"> </w:t>
+      </w:r>
+      <w:r>
+        <w:rPr>
+          <w:color w:val="2F5496" w:themeColor="accent1" w:themeShade="BF"/>
+          <w:sz w:val="28"/>
+          <w:szCs w:val="28"/>
+        </w:rPr>
+        <w:t>What all to be logged</w:t>
+      </w:r>
+    </w:p>
+    <w:p>
+      <w:pPr>
+        <w:rPr>
+          <w:color w:val="2F5496" w:themeColor="accent1" w:themeShade="BF"/>
+          <w:sz w:val="28"/>
+          <w:szCs w:val="28"/>
+        </w:rPr>
+      </w:pPr>
+      <w:r>
+        <w:rPr>
+          <w:color w:val="2F5496" w:themeColor="accent1" w:themeShade="BF"/>
+          <w:sz w:val="28"/>
+          <w:szCs w:val="28"/>
+        </w:rPr>
+        <w:t xml:space="preserve">    Nlog.config</w:t>
+      </w:r>
+    </w:p>
+    <w:p>
+      <w:pPr>
+        <w:rPr>
+          <w:color w:val="2F5496" w:themeColor="accent1" w:themeShade="BF"/>
+          <w:sz w:val="28"/>
+          <w:szCs w:val="28"/>
+        </w:rPr>
+      </w:pPr>
+    </w:p>
+    <w:p>
+      <w:pPr>
+        <w:pStyle w:val="ListParagraph"/>
+        <w:numPr>
+          <w:ilvl w:val="0"/>
+          <w:numId w:val="27"/>
+        </w:numPr>
+        <w:rPr>
+          <w:color w:val="2F5496" w:themeColor="accent1" w:themeShade="BF"/>
+          <w:sz w:val="28"/>
+          <w:szCs w:val="28"/>
+        </w:rPr>
+      </w:pPr>
+      <w:r>
+        <w:rPr>
+          <w:color w:val="2F5496" w:themeColor="accent1" w:themeShade="BF"/>
+          <w:sz w:val="28"/>
+          <w:szCs w:val="28"/>
+        </w:rPr>
+        <w:t xml:space="preserve"> Configure Application to use NLog </w:t>
+      </w:r>
+      <w:r>
+        <w:rPr>
+          <w:color w:val="2F5496" w:themeColor="accent1" w:themeShade="BF"/>
+          <w:sz w:val="28"/>
+          <w:szCs w:val="28"/>
+        </w:rPr>
+        <w:t xml:space="preserve"> : File ..  Whatever ILogger is wrting same thing , he is writing in Files</w:t>
+      </w:r>
+    </w:p>
+    <w:p>
+      <w:pPr>
+        <w:pStyle w:val="ListParagraph"/>
+        <w:rPr>
+          <w:color w:val="2F5496" w:themeColor="accent1" w:themeShade="BF"/>
+          <w:sz w:val="28"/>
+          <w:szCs w:val="28"/>
+        </w:rPr>
+      </w:pPr>
+    </w:p>
+    <w:p>
+      <w:pPr>
+        <w:pStyle w:val="ListParagraph"/>
+        <w:rPr>
+          <w:color w:val="2F5496" w:themeColor="accent1" w:themeShade="BF"/>
+          <w:sz w:val="28"/>
+          <w:szCs w:val="28"/>
+        </w:rPr>
+      </w:pPr>
+      <w:r>
+        <w:rPr>
+          <w:color w:val="2F5496" w:themeColor="accent1" w:themeShade="BF"/>
+          <w:sz w:val="28"/>
+          <w:szCs w:val="28"/>
+        </w:rPr>
+        <w:t>webBuilder.UseNLog().UseStartup&lt;Startup&gt;();</w:t>
+      </w:r>
+    </w:p>
+    <w:p>
+      <w:pPr>
+        <w:pStyle w:val="ListParagraph"/>
+        <w:rPr>
+          <w:color w:val="2F5496" w:themeColor="accent1" w:themeShade="BF"/>
+          <w:sz w:val="28"/>
+          <w:szCs w:val="28"/>
+        </w:rPr>
+      </w:pPr>
+    </w:p>
+    <w:p>
+      <w:pPr>
+        <w:pStyle w:val="ListParagraph"/>
+        <w:numPr>
+          <w:ilvl w:val="0"/>
+          <w:numId w:val="27"/>
+        </w:numPr>
+        <w:rPr>
+          <w:color w:val="2F5496" w:themeColor="accent1" w:themeShade="BF"/>
+          <w:sz w:val="28"/>
+          <w:szCs w:val="28"/>
+        </w:rPr>
+      </w:pPr>
+      <w:r>
+        <w:rPr>
+          <w:color w:val="2F5496" w:themeColor="accent1" w:themeShade="BF"/>
+          <w:sz w:val="28"/>
+          <w:szCs w:val="28"/>
+        </w:rPr>
+        <w:t>Write a Logging Code using Interface  ILogger&lt;T&gt;</w:t>
+      </w:r>
+      <w:r>
+        <w:rPr>
+          <w:color w:val="2F5496" w:themeColor="accent1" w:themeShade="BF"/>
+          <w:sz w:val="28"/>
+          <w:szCs w:val="28"/>
+        </w:rPr>
+        <w:t xml:space="preserve"> : Microsoft : He doenst know how to log into Files</w:t>
+      </w:r>
+    </w:p>
+    <w:p>
+      <w:pPr>
+        <w:pStyle w:val="ListParagraph"/>
+        <w:numPr>
+          <w:ilvl w:val="0"/>
+          <w:numId w:val="1"/>
+        </w:numPr>
+        <w:rPr>
+          <w:color w:val="2F5496" w:themeColor="accent1" w:themeShade="BF"/>
+          <w:sz w:val="28"/>
+          <w:szCs w:val="28"/>
+        </w:rPr>
+      </w:pPr>
+      <w:r>
+        <w:rPr>
+          <w:color w:val="2F5496" w:themeColor="accent1" w:themeShade="BF"/>
+          <w:sz w:val="28"/>
+          <w:szCs w:val="28"/>
+        </w:rPr>
+        <w:t xml:space="preserve">Contains Methods : LogInformation, LogError, etc : By default Write into Console </w:t>
+      </w:r>
+    </w:p>
+    <w:p>
+      <w:pPr>
+        <w:rPr>
+          <w:color w:val="2F5496" w:themeColor="accent1" w:themeShade="BF"/>
+          <w:sz w:val="28"/>
+          <w:szCs w:val="28"/>
+        </w:rPr>
+      </w:pPr>
+    </w:p>
+    <w:p>
+      <w:pPr>
+        <w:rPr>
+          <w:color w:val="2F5496" w:themeColor="accent1" w:themeShade="BF"/>
+          <w:sz w:val="28"/>
+          <w:szCs w:val="28"/>
+        </w:rPr>
+      </w:pPr>
+      <w:r>
+        <w:rPr>
+          <w:color w:val="2F5496" w:themeColor="accent1" w:themeShade="BF"/>
+          <w:sz w:val="28"/>
+          <w:szCs w:val="28"/>
+        </w:rPr>
+        <w:t>Problem :  Whenever application throws application , I am getting an Exception Page that contains StackTrace or everything related to that exception.</w:t>
+      </w:r>
+      <w:r>
+        <w:rPr>
+          <w:color w:val="2F5496" w:themeColor="accent1" w:themeShade="BF"/>
+          <w:sz w:val="28"/>
+          <w:szCs w:val="28"/>
+        </w:rPr>
+        <w:t xml:space="preserve"> This By Default Page is also called as </w:t>
+      </w:r>
+      <w:r>
+        <w:rPr>
+          <w:color w:val="2F5496" w:themeColor="accent1" w:themeShade="BF"/>
+          <w:sz w:val="28"/>
+          <w:szCs w:val="28"/>
+        </w:rPr>
+        <w:t>DeveloperExceptionPage</w:t>
+      </w:r>
+      <w:r>
+        <w:rPr>
+          <w:color w:val="2F5496" w:themeColor="accent1" w:themeShade="BF"/>
+          <w:sz w:val="28"/>
+          <w:szCs w:val="28"/>
+        </w:rPr>
+        <w:t>.</w:t>
+      </w:r>
+    </w:p>
+    <w:p>
+      <w:pPr>
+        <w:rPr>
+          <w:color w:val="2F5496" w:themeColor="accent1" w:themeShade="BF"/>
+          <w:sz w:val="28"/>
+          <w:szCs w:val="28"/>
+        </w:rPr>
+      </w:pPr>
+      <w:r>
+        <w:rPr>
+          <w:color w:val="2F5496" w:themeColor="accent1" w:themeShade="BF"/>
+          <w:sz w:val="28"/>
+          <w:szCs w:val="28"/>
+        </w:rPr>
+        <w:t xml:space="preserve">Solution : Custom Error Page So that user wont get </w:t>
+      </w:r>
+      <w:r>
+        <w:rPr>
+          <w:color w:val="2F5496" w:themeColor="accent1" w:themeShade="BF"/>
+          <w:sz w:val="28"/>
+          <w:szCs w:val="28"/>
+        </w:rPr>
+        <w:t>DeveloperExceptionPage</w:t>
+      </w:r>
+    </w:p>
+    <w:p>
+      <w:pPr>
+        <w:rPr>
+          <w:color w:val="2F5496" w:themeColor="accent1" w:themeShade="BF"/>
+          <w:sz w:val="28"/>
+          <w:szCs w:val="28"/>
+        </w:rPr>
+      </w:pPr>
+    </w:p>
+    <w:p>
+      <w:pPr>
+        <w:rPr>
+          <w:color w:val="2F5496" w:themeColor="accent1" w:themeShade="BF"/>
+          <w:sz w:val="28"/>
+          <w:szCs w:val="28"/>
+        </w:rPr>
+      </w:pPr>
+      <w:r>
+        <w:rPr>
+          <w:color w:val="2F5496" w:themeColor="accent1" w:themeShade="BF"/>
+          <w:sz w:val="28"/>
+          <w:szCs w:val="28"/>
+        </w:rPr>
+        <w:t>Demo :  Custom Error Page</w:t>
+      </w:r>
+    </w:p>
+    <w:p>
+      <w:pPr>
+        <w:pStyle w:val="ListParagraph"/>
+        <w:numPr>
+          <w:ilvl w:val="0"/>
+          <w:numId w:val="28"/>
+        </w:numPr>
+        <w:rPr>
+          <w:color w:val="2F5496" w:themeColor="accent1" w:themeShade="BF"/>
+          <w:sz w:val="28"/>
+          <w:szCs w:val="28"/>
+        </w:rPr>
+      </w:pPr>
+      <w:r>
+        <w:rPr>
+          <w:color w:val="2F5496" w:themeColor="accent1" w:themeShade="BF"/>
+          <w:sz w:val="28"/>
+          <w:szCs w:val="28"/>
+        </w:rPr>
+        <w:t>Create Controller</w:t>
+      </w:r>
+    </w:p>
+    <w:p>
+      <w:pPr>
+        <w:pStyle w:val="ListParagraph"/>
+        <w:numPr>
+          <w:ilvl w:val="0"/>
+          <w:numId w:val="28"/>
+        </w:numPr>
+        <w:rPr>
+          <w:color w:val="2F5496" w:themeColor="accent1" w:themeShade="BF"/>
+          <w:sz w:val="28"/>
+          <w:szCs w:val="28"/>
+        </w:rPr>
+      </w:pPr>
+      <w:r>
+        <w:rPr>
+          <w:color w:val="2F5496" w:themeColor="accent1" w:themeShade="BF"/>
+          <w:sz w:val="28"/>
+          <w:szCs w:val="28"/>
+        </w:rPr>
+        <w:t>Design Error Page</w:t>
+      </w:r>
+    </w:p>
+    <w:p>
+      <w:pPr>
+        <w:pStyle w:val="ListParagraph"/>
+        <w:numPr>
+          <w:ilvl w:val="0"/>
+          <w:numId w:val="28"/>
+        </w:numPr>
+        <w:rPr>
+          <w:color w:val="2F5496" w:themeColor="accent1" w:themeShade="BF"/>
+          <w:sz w:val="28"/>
+          <w:szCs w:val="28"/>
+        </w:rPr>
+      </w:pPr>
+      <w:r>
+        <w:rPr>
+          <w:color w:val="2F5496" w:themeColor="accent1" w:themeShade="BF"/>
+          <w:sz w:val="28"/>
+          <w:szCs w:val="28"/>
+        </w:rPr>
+        <w:t>Configure Pipeline to use Custom Error Page in Staging or Production environment</w:t>
+      </w:r>
+    </w:p>
+    <w:p>
+      <w:pPr>
+        <w:pStyle w:val="ListParagraph"/>
+        <w:rPr>
+          <w:color w:val="2F5496" w:themeColor="accent1" w:themeShade="BF"/>
+          <w:sz w:val="28"/>
+          <w:szCs w:val="28"/>
+        </w:rPr>
+      </w:pPr>
+    </w:p>
+    <w:p>
+      <w:pPr>
+        <w:rPr>
+          <w:color w:val="2F5496" w:themeColor="accent1" w:themeShade="BF"/>
+          <w:sz w:val="28"/>
+          <w:szCs w:val="28"/>
+        </w:rPr>
+      </w:pPr>
+    </w:p>
+    <w:p>
+      <w:pPr>
+        <w:rPr>
+          <w:color w:val="2F5496" w:themeColor="accent1" w:themeShade="BF"/>
+          <w:sz w:val="28"/>
+          <w:szCs w:val="28"/>
+        </w:rPr>
+      </w:pPr>
+      <w:r>
+        <w:rPr>
+          <w:color w:val="2F5496" w:themeColor="accent1" w:themeShade="BF"/>
+          <w:sz w:val="28"/>
+          <w:szCs w:val="28"/>
+        </w:rPr>
+        <w:lastRenderedPageBreak/>
+        <w:t>Problem : When user may mistyped urls  , we are getting default error page from browser</w:t>
+      </w:r>
+    </w:p>
+    <w:p>
+      <w:pPr>
+        <w:rPr>
+          <w:color w:val="2F5496" w:themeColor="accent1" w:themeShade="BF"/>
+          <w:sz w:val="28"/>
+          <w:szCs w:val="28"/>
+        </w:rPr>
+      </w:pPr>
+      <w:r>
+        <w:rPr>
+          <w:color w:val="2F5496" w:themeColor="accent1" w:themeShade="BF"/>
+          <w:sz w:val="28"/>
+          <w:szCs w:val="28"/>
+        </w:rPr>
+        <w:t>Solution  : Can we get a default error page from ASP.Net Core</w:t>
+      </w:r>
+    </w:p>
+    <w:p>
+      <w:pPr>
+        <w:rPr>
+          <w:color w:val="2F5496" w:themeColor="accent1" w:themeShade="BF"/>
+          <w:sz w:val="28"/>
+          <w:szCs w:val="28"/>
+        </w:rPr>
+      </w:pPr>
+    </w:p>
+    <w:p>
+      <w:pPr>
+        <w:pStyle w:val="ListParagraph"/>
+        <w:numPr>
+          <w:ilvl w:val="0"/>
+          <w:numId w:val="12"/>
+        </w:numPr>
+        <w:rPr>
+          <w:color w:val="2F5496" w:themeColor="accent1" w:themeShade="BF"/>
+          <w:sz w:val="28"/>
+          <w:szCs w:val="28"/>
+        </w:rPr>
+      </w:pPr>
+      <w:r>
+        <w:rPr>
+          <w:color w:val="2F5496" w:themeColor="accent1" w:themeShade="BF"/>
+          <w:sz w:val="28"/>
+          <w:szCs w:val="28"/>
+        </w:rPr>
+        <w:t xml:space="preserve"> Additional method of handling an error  that can handle error codes like </w:t>
+      </w:r>
+      <w:r>
+        <w:rPr>
+          <w:color w:val="2F5496" w:themeColor="accent1" w:themeShade="BF"/>
+          <w:sz w:val="28"/>
+          <w:szCs w:val="28"/>
+          <w:highlight w:val="yellow"/>
+        </w:rPr>
+        <w:t>400 to 599</w:t>
+      </w:r>
+    </w:p>
+    <w:p>
+      <w:pPr>
+        <w:pStyle w:val="ListParagraph"/>
+        <w:numPr>
+          <w:ilvl w:val="0"/>
+          <w:numId w:val="12"/>
+        </w:numPr>
+        <w:rPr>
+          <w:color w:val="2F5496" w:themeColor="accent1" w:themeShade="BF"/>
+          <w:sz w:val="28"/>
+          <w:szCs w:val="28"/>
+        </w:rPr>
+      </w:pPr>
+      <w:r>
+        <w:rPr>
+          <w:color w:val="2F5496" w:themeColor="accent1" w:themeShade="BF"/>
+          <w:sz w:val="28"/>
+          <w:szCs w:val="28"/>
+        </w:rPr>
+        <w:t>Status Code Pages : Middleware  that handles errors between 400 to 599.</w:t>
+      </w:r>
+    </w:p>
+    <w:p>
+      <w:pPr>
+        <w:pStyle w:val="ListParagraph"/>
+        <w:numPr>
+          <w:ilvl w:val="0"/>
+          <w:numId w:val="12"/>
+        </w:numPr>
+        <w:rPr>
+          <w:color w:val="2F5496" w:themeColor="accent1" w:themeShade="BF"/>
+          <w:sz w:val="28"/>
+          <w:szCs w:val="28"/>
+        </w:rPr>
+      </w:pPr>
+      <w:r>
+        <w:rPr>
+          <w:color w:val="2F5496" w:themeColor="accent1" w:themeShade="BF"/>
+          <w:sz w:val="28"/>
+          <w:szCs w:val="28"/>
+        </w:rPr>
+        <w:t>This is Designed to handle cases where some part of the request went wrong without throwing an exception.</w:t>
+      </w:r>
+    </w:p>
+    <w:p>
+      <w:pPr>
+        <w:rPr>
+          <w:color w:val="2F5496" w:themeColor="accent1" w:themeShade="BF"/>
+          <w:sz w:val="28"/>
+          <w:szCs w:val="28"/>
+        </w:rPr>
+      </w:pPr>
+    </w:p>
+    <w:p>
+      <w:pPr>
+        <w:rPr>
+          <w:color w:val="2F5496" w:themeColor="accent1" w:themeShade="BF"/>
+          <w:sz w:val="28"/>
+          <w:szCs w:val="28"/>
+        </w:rPr>
+      </w:pPr>
+      <w:r>
+        <w:rPr>
+          <w:color w:val="2F5496" w:themeColor="accent1" w:themeShade="BF"/>
+          <w:sz w:val="28"/>
+          <w:szCs w:val="28"/>
+        </w:rPr>
+        <w:t>Different Error Handling Mechanism</w:t>
+      </w:r>
+    </w:p>
+    <w:p>
+      <w:hyperlink r:id="rId13" w:anchor="usestatuscodepages" w:history="1">
+        <w:r>
+          <w:rPr>
+            <w:rStyle w:val="Hyperlink"/>
+          </w:rPr>
+          <w:t>Handle errors in ASP.NET Core | Microsoft Docs</w:t>
+        </w:r>
+      </w:hyperlink>
+    </w:p>
+    <w:p/>
+    <w:p>
+      <w:pPr>
+        <w:pStyle w:val="ListParagraph"/>
+        <w:numPr>
+          <w:ilvl w:val="0"/>
+          <w:numId w:val="29"/>
+        </w:numPr>
+      </w:pPr>
+      <w:r>
+        <w:t>ModelState</w:t>
+      </w:r>
+    </w:p>
+    <w:p>
+      <w:pPr>
+        <w:pStyle w:val="ListParagraph"/>
+        <w:numPr>
+          <w:ilvl w:val="0"/>
+          <w:numId w:val="29"/>
+        </w:numPr>
+      </w:pPr>
+      <w:r>
+        <w:t>Exception Page</w:t>
+      </w:r>
+    </w:p>
+    <w:p>
+      <w:pPr>
+        <w:pStyle w:val="ListParagraph"/>
+        <w:numPr>
+          <w:ilvl w:val="0"/>
+          <w:numId w:val="29"/>
+        </w:numPr>
+      </w:pPr>
+      <w:r>
+        <w:t>StatusCode</w:t>
+      </w:r>
+    </w:p>
+    <w:p>
+      <w:pPr>
+        <w:pStyle w:val="ListParagraph"/>
+        <w:numPr>
+          <w:ilvl w:val="0"/>
+          <w:numId w:val="29"/>
+        </w:numPr>
+      </w:pPr>
+      <w:r>
+        <w:t>ExceptionFilter.</w:t>
+      </w:r>
+    </w:p>
+    <w:p/>
+    <w:p/>
+    <w:p>
+      <w:pPr>
+        <w:rPr>
+          <w:color w:val="2F5496" w:themeColor="accent1" w:themeShade="BF"/>
+          <w:sz w:val="28"/>
+          <w:szCs w:val="28"/>
+        </w:rPr>
+      </w:pPr>
+    </w:p>
+    <w:p>
+      <w:pPr>
+        <w:rPr>
+          <w:color w:val="2F5496" w:themeColor="accent1" w:themeShade="BF"/>
+          <w:sz w:val="28"/>
+          <w:szCs w:val="28"/>
+        </w:rPr>
+      </w:pPr>
+    </w:p>
+    <w:p>
+      <w:pPr>
+        <w:rPr>
+          <w:color w:val="2F5496" w:themeColor="accent1" w:themeShade="BF"/>
+          <w:sz w:val="28"/>
+          <w:szCs w:val="28"/>
+        </w:rPr>
+      </w:pPr>
+    </w:p>
+    <w:p>
+      <w:pPr>
+        <w:rPr>
+          <w:color w:val="2F5496" w:themeColor="accent1" w:themeShade="BF"/>
+          <w:sz w:val="28"/>
+          <w:szCs w:val="28"/>
+        </w:rPr>
+      </w:pPr>
+    </w:p>
+    <w:p>
+      <w:pPr>
+        <w:rPr>
+          <w:color w:val="2F5496" w:themeColor="accent1" w:themeShade="BF"/>
+          <w:sz w:val="28"/>
+          <w:szCs w:val="28"/>
+        </w:rPr>
+      </w:pPr>
+    </w:p>
+    <w:p>
+      <w:pPr>
+        <w:rPr>
+          <w:color w:val="2F5496" w:themeColor="accent1" w:themeShade="BF"/>
+          <w:sz w:val="28"/>
+          <w:szCs w:val="28"/>
+        </w:rPr>
+      </w:pPr>
+    </w:p>
+    <w:p>
+      <w:pPr>
+        <w:rPr>
+          <w:color w:val="2F5496" w:themeColor="accent1" w:themeShade="BF"/>
+          <w:sz w:val="28"/>
+          <w:szCs w:val="28"/>
+        </w:rPr>
+      </w:pPr>
+    </w:p>
+    <w:p>
+      <w:pPr>
+        <w:rPr>
+          <w:color w:val="2F5496" w:themeColor="accent1" w:themeShade="BF"/>
+          <w:sz w:val="28"/>
+          <w:szCs w:val="28"/>
+        </w:rPr>
+      </w:pPr>
+    </w:p>
+    <w:p>
+      <w:pPr>
+        <w:rPr>
+          <w:color w:val="2F5496" w:themeColor="accent1" w:themeShade="BF"/>
+          <w:sz w:val="28"/>
+          <w:szCs w:val="28"/>
+        </w:rPr>
+      </w:pPr>
+    </w:p>
+    <w:p>
+      <w:pPr>
+        <w:rPr>
+          <w:color w:val="2F5496" w:themeColor="accent1" w:themeShade="BF"/>
+          <w:sz w:val="28"/>
+          <w:szCs w:val="28"/>
+        </w:rPr>
+      </w:pPr>
+    </w:p>
+    <w:p>
+      <w:pPr>
+        <w:rPr>
+          <w:color w:val="2F5496" w:themeColor="accent1" w:themeShade="BF"/>
+          <w:sz w:val="28"/>
+          <w:szCs w:val="28"/>
+        </w:rPr>
+      </w:pPr>
+    </w:p>
+    <w:p>
+      <w:pPr>
+        <w:rPr>
+          <w:color w:val="2F5496" w:themeColor="accent1" w:themeShade="BF"/>
+          <w:sz w:val="28"/>
+          <w:szCs w:val="28"/>
+        </w:rPr>
+      </w:pPr>
     </w:p>
     <w:p>
       <w:pPr>
@@ -22920,9 +24550,9 @@
     </w:lvl>
   </w:abstractNum>
   <w:abstractNum w:abstractNumId="3" w15:restartNumberingAfterBreak="0">
-    <w:nsid w:val="16766800"/>
+    <w:nsid w:val="0B3E70B0"/>
     <w:multiLevelType w:val="hybridMultilevel"/>
-    <w:tmpl w:val="B86A2FDC"/>
+    <w:tmpl w:val="F78A181A"/>
     <w:lvl w:ilvl="0" w:tplc="4009000F">
       <w:start w:val="1"/>
       <w:numFmt w:val="decimal"/>
@@ -23009,16 +24639,16 @@
     </w:lvl>
   </w:abstractNum>
   <w:abstractNum w:abstractNumId="4" w15:restartNumberingAfterBreak="0">
-    <w:nsid w:val="172B7A30"/>
+    <w:nsid w:val="16766800"/>
     <w:multiLevelType w:val="hybridMultilevel"/>
-    <w:tmpl w:val="EC32E402"/>
-    <w:lvl w:ilvl="0" w:tplc="35545338">
+    <w:tmpl w:val="B86A2FDC"/>
+    <w:lvl w:ilvl="0" w:tplc="4009000F">
       <w:start w:val="1"/>
       <w:numFmt w:val="decimal"/>
       <w:lvlText w:val="%1."/>
       <w:lvlJc w:val="left"/>
       <w:pPr>
-        <w:ind w:left="1080" w:hanging="360"/>
+        <w:ind w:left="720" w:hanging="360"/>
       </w:pPr>
       <w:rPr>
         <w:rFonts w:hint="default"/>
@@ -23030,7 +24660,7 @@
       <w:lvlText w:val="%2."/>
       <w:lvlJc w:val="left"/>
       <w:pPr>
-        <w:ind w:left="1800" w:hanging="360"/>
+        <w:ind w:left="1440" w:hanging="360"/>
       </w:pPr>
     </w:lvl>
     <w:lvl w:ilvl="2" w:tplc="4009001B" w:tentative="1">
@@ -23039,7 +24669,7 @@
       <w:lvlText w:val="%3."/>
       <w:lvlJc w:val="right"/>
       <w:pPr>
-        <w:ind w:left="2520" w:hanging="180"/>
+        <w:ind w:left="2160" w:hanging="180"/>
       </w:pPr>
     </w:lvl>
     <w:lvl w:ilvl="3" w:tplc="4009000F" w:tentative="1">
@@ -23048,7 +24678,7 @@
       <w:lvlText w:val="%4."/>
       <w:lvlJc w:val="left"/>
       <w:pPr>
-        <w:ind w:left="3240" w:hanging="360"/>
+        <w:ind w:left="2880" w:hanging="360"/>
       </w:pPr>
     </w:lvl>
     <w:lvl w:ilvl="4" w:tplc="40090019" w:tentative="1">
@@ -23057,7 +24687,7 @@
       <w:lvlText w:val="%5."/>
       <w:lvlJc w:val="left"/>
       <w:pPr>
-        <w:ind w:left="3960" w:hanging="360"/>
+        <w:ind w:left="3600" w:hanging="360"/>
       </w:pPr>
     </w:lvl>
     <w:lvl w:ilvl="5" w:tplc="4009001B" w:tentative="1">
@@ -23066,7 +24696,7 @@
       <w:lvlText w:val="%6."/>
       <w:lvlJc w:val="right"/>
       <w:pPr>
-        <w:ind w:left="4680" w:hanging="180"/>
+        <w:ind w:left="4320" w:hanging="180"/>
       </w:pPr>
     </w:lvl>
     <w:lvl w:ilvl="6" w:tplc="4009000F" w:tentative="1">
@@ -23075,7 +24705,7 @@
       <w:lvlText w:val="%7."/>
       <w:lvlJc w:val="left"/>
       <w:pPr>
-        <w:ind w:left="5400" w:hanging="360"/>
+        <w:ind w:left="5040" w:hanging="360"/>
       </w:pPr>
     </w:lvl>
     <w:lvl w:ilvl="7" w:tplc="40090019" w:tentative="1">
@@ -23084,7 +24714,7 @@
       <w:lvlText w:val="%8."/>
       <w:lvlJc w:val="left"/>
       <w:pPr>
-        <w:ind w:left="6120" w:hanging="360"/>
+        <w:ind w:left="5760" w:hanging="360"/>
       </w:pPr>
     </w:lvl>
     <w:lvl w:ilvl="8" w:tplc="4009001B" w:tentative="1">
@@ -23093,21 +24723,21 @@
       <w:lvlText w:val="%9."/>
       <w:lvlJc w:val="right"/>
       <w:pPr>
-        <w:ind w:left="6840" w:hanging="180"/>
+        <w:ind w:left="6480" w:hanging="180"/>
       </w:pPr>
     </w:lvl>
   </w:abstractNum>
   <w:abstractNum w:abstractNumId="5" w15:restartNumberingAfterBreak="0">
-    <w:nsid w:val="1B9E2F24"/>
+    <w:nsid w:val="172B7A30"/>
     <w:multiLevelType w:val="hybridMultilevel"/>
-    <w:tmpl w:val="B284E4C6"/>
-    <w:lvl w:ilvl="0" w:tplc="4009000F">
+    <w:tmpl w:val="EC32E402"/>
+    <w:lvl w:ilvl="0" w:tplc="35545338">
       <w:start w:val="1"/>
       <w:numFmt w:val="decimal"/>
       <w:lvlText w:val="%1."/>
       <w:lvlJc w:val="left"/>
       <w:pPr>
-        <w:ind w:left="720" w:hanging="360"/>
+        <w:ind w:left="1080" w:hanging="360"/>
       </w:pPr>
       <w:rPr>
         <w:rFonts w:hint="default"/>
@@ -23119,7 +24749,7 @@
       <w:lvlText w:val="%2."/>
       <w:lvlJc w:val="left"/>
       <w:pPr>
-        <w:ind w:left="1440" w:hanging="360"/>
+        <w:ind w:left="1800" w:hanging="360"/>
       </w:pPr>
     </w:lvl>
     <w:lvl w:ilvl="2" w:tplc="4009001B" w:tentative="1">
@@ -23128,7 +24758,7 @@
       <w:lvlText w:val="%3."/>
       <w:lvlJc w:val="right"/>
       <w:pPr>
-        <w:ind w:left="2160" w:hanging="180"/>
+        <w:ind w:left="2520" w:hanging="180"/>
       </w:pPr>
     </w:lvl>
     <w:lvl w:ilvl="3" w:tplc="4009000F" w:tentative="1">
@@ -23137,7 +24767,7 @@
       <w:lvlText w:val="%4."/>
       <w:lvlJc w:val="left"/>
       <w:pPr>
-        <w:ind w:left="2880" w:hanging="360"/>
+        <w:ind w:left="3240" w:hanging="360"/>
       </w:pPr>
     </w:lvl>
     <w:lvl w:ilvl="4" w:tplc="40090019" w:tentative="1">
@@ -23146,7 +24776,7 @@
       <w:lvlText w:val="%5."/>
       <w:lvlJc w:val="left"/>
       <w:pPr>
-        <w:ind w:left="3600" w:hanging="360"/>
+        <w:ind w:left="3960" w:hanging="360"/>
       </w:pPr>
     </w:lvl>
     <w:lvl w:ilvl="5" w:tplc="4009001B" w:tentative="1">
@@ -23155,7 +24785,7 @@
       <w:lvlText w:val="%6."/>
       <w:lvlJc w:val="right"/>
       <w:pPr>
-        <w:ind w:left="4320" w:hanging="180"/>
+        <w:ind w:left="4680" w:hanging="180"/>
       </w:pPr>
     </w:lvl>
     <w:lvl w:ilvl="6" w:tplc="4009000F" w:tentative="1">
@@ -23164,7 +24794,7 @@
       <w:lvlText w:val="%7."/>
       <w:lvlJc w:val="left"/>
       <w:pPr>
-        <w:ind w:left="5040" w:hanging="360"/>
+        <w:ind w:left="5400" w:hanging="360"/>
       </w:pPr>
     </w:lvl>
     <w:lvl w:ilvl="7" w:tplc="40090019" w:tentative="1">
@@ -23173,7 +24803,7 @@
       <w:lvlText w:val="%8."/>
       <w:lvlJc w:val="left"/>
       <w:pPr>
-        <w:ind w:left="5760" w:hanging="360"/>
+        <w:ind w:left="6120" w:hanging="360"/>
       </w:pPr>
     </w:lvl>
     <w:lvl w:ilvl="8" w:tplc="4009001B" w:tentative="1">
@@ -23182,11 +24812,100 @@
       <w:lvlText w:val="%9."/>
       <w:lvlJc w:val="right"/>
       <w:pPr>
-        <w:ind w:left="6480" w:hanging="180"/>
+        <w:ind w:left="6840" w:hanging="180"/>
       </w:pPr>
     </w:lvl>
   </w:abstractNum>
   <w:abstractNum w:abstractNumId="6" w15:restartNumberingAfterBreak="0">
+    <w:nsid w:val="1B9E2F24"/>
+    <w:multiLevelType w:val="hybridMultilevel"/>
+    <w:tmpl w:val="B284E4C6"/>
+    <w:lvl w:ilvl="0" w:tplc="4009000F">
+      <w:start w:val="1"/>
+      <w:numFmt w:val="decimal"/>
+      <w:lvlText w:val="%1."/>
+      <w:lvlJc w:val="left"/>
+      <w:pPr>
+        <w:ind w:left="720" w:hanging="360"/>
+      </w:pPr>
+      <w:rPr>
+        <w:rFonts w:hint="default"/>
+      </w:rPr>
+    </w:lvl>
+    <w:lvl w:ilvl="1" w:tplc="40090019" w:tentative="1">
+      <w:start w:val="1"/>
+      <w:numFmt w:val="lowerLetter"/>
+      <w:lvlText w:val="%2."/>
+      <w:lvlJc w:val="left"/>
+      <w:pPr>
+        <w:ind w:left="1440" w:hanging="360"/>
+      </w:pPr>
+    </w:lvl>
+    <w:lvl w:ilvl="2" w:tplc="4009001B" w:tentative="1">
+      <w:start w:val="1"/>
+      <w:numFmt w:val="lowerRoman"/>
+      <w:lvlText w:val="%3."/>
+      <w:lvlJc w:val="right"/>
+      <w:pPr>
+        <w:ind w:left="2160" w:hanging="180"/>
+      </w:pPr>
+    </w:lvl>
+    <w:lvl w:ilvl="3" w:tplc="4009000F" w:tentative="1">
+      <w:start w:val="1"/>
+      <w:numFmt w:val="decimal"/>
+      <w:lvlText w:val="%4."/>
+      <w:lvlJc w:val="left"/>
+      <w:pPr>
+        <w:ind w:left="2880" w:hanging="360"/>
+      </w:pPr>
+    </w:lvl>
+    <w:lvl w:ilvl="4" w:tplc="40090019" w:tentative="1">
+      <w:start w:val="1"/>
+      <w:numFmt w:val="lowerLetter"/>
+      <w:lvlText w:val="%5."/>
+      <w:lvlJc w:val="left"/>
+      <w:pPr>
+        <w:ind w:left="3600" w:hanging="360"/>
+      </w:pPr>
+    </w:lvl>
+    <w:lvl w:ilvl="5" w:tplc="4009001B" w:tentative="1">
+      <w:start w:val="1"/>
+      <w:numFmt w:val="lowerRoman"/>
+      <w:lvlText w:val="%6."/>
+      <w:lvlJc w:val="right"/>
+      <w:pPr>
+        <w:ind w:left="4320" w:hanging="180"/>
+      </w:pPr>
+    </w:lvl>
+    <w:lvl w:ilvl="6" w:tplc="4009000F" w:tentative="1">
+      <w:start w:val="1"/>
+      <w:numFmt w:val="decimal"/>
+      <w:lvlText w:val="%7."/>
+      <w:lvlJc w:val="left"/>
+      <w:pPr>
+        <w:ind w:left="5040" w:hanging="360"/>
+      </w:pPr>
+    </w:lvl>
+    <w:lvl w:ilvl="7" w:tplc="40090019" w:tentative="1">
+      <w:start w:val="1"/>
+      <w:numFmt w:val="lowerLetter"/>
+      <w:lvlText w:val="%8."/>
+      <w:lvlJc w:val="left"/>
+      <w:pPr>
+        <w:ind w:left="5760" w:hanging="360"/>
+      </w:pPr>
+    </w:lvl>
+    <w:lvl w:ilvl="8" w:tplc="4009001B" w:tentative="1">
+      <w:start w:val="1"/>
+      <w:numFmt w:val="lowerRoman"/>
+      <w:lvlText w:val="%9."/>
+      <w:lvlJc w:val="right"/>
+      <w:pPr>
+        <w:ind w:left="6480" w:hanging="180"/>
+      </w:pPr>
+    </w:lvl>
+  </w:abstractNum>
+  <w:abstractNum w:abstractNumId="7" w15:restartNumberingAfterBreak="0">
     <w:nsid w:val="1F13669F"/>
     <w:multiLevelType w:val="hybridMultilevel"/>
     <w:tmpl w:val="8C840896"/>
@@ -23298,7 +25017,7 @@
       </w:rPr>
     </w:lvl>
   </w:abstractNum>
-  <w:abstractNum w:abstractNumId="7" w15:restartNumberingAfterBreak="0">
+  <w:abstractNum w:abstractNumId="8" w15:restartNumberingAfterBreak="0">
     <w:nsid w:val="216012F6"/>
     <w:multiLevelType w:val="hybridMultilevel"/>
     <w:tmpl w:val="23E8CA40"/>
@@ -23387,7 +25106,7 @@
       </w:pPr>
     </w:lvl>
   </w:abstractNum>
-  <w:abstractNum w:abstractNumId="8" w15:restartNumberingAfterBreak="0">
+  <w:abstractNum w:abstractNumId="9" w15:restartNumberingAfterBreak="0">
     <w:nsid w:val="26F83AEB"/>
     <w:multiLevelType w:val="hybridMultilevel"/>
     <w:tmpl w:val="F4F288DE"/>
@@ -23476,7 +25195,7 @@
       </w:pPr>
     </w:lvl>
   </w:abstractNum>
-  <w:abstractNum w:abstractNumId="9" w15:restartNumberingAfterBreak="0">
+  <w:abstractNum w:abstractNumId="10" w15:restartNumberingAfterBreak="0">
     <w:nsid w:val="290F67CD"/>
     <w:multiLevelType w:val="hybridMultilevel"/>
     <w:tmpl w:val="18C6D672"/>
@@ -23565,7 +25284,7 @@
       </w:pPr>
     </w:lvl>
   </w:abstractNum>
-  <w:abstractNum w:abstractNumId="10" w15:restartNumberingAfterBreak="0">
+  <w:abstractNum w:abstractNumId="11" w15:restartNumberingAfterBreak="0">
     <w:nsid w:val="2F8B1CBE"/>
     <w:multiLevelType w:val="hybridMultilevel"/>
     <w:tmpl w:val="91665FA2"/>
@@ -23654,7 +25373,7 @@
       </w:pPr>
     </w:lvl>
   </w:abstractNum>
-  <w:abstractNum w:abstractNumId="11" w15:restartNumberingAfterBreak="0">
+  <w:abstractNum w:abstractNumId="12" w15:restartNumberingAfterBreak="0">
     <w:nsid w:val="38EF5C0D"/>
     <w:multiLevelType w:val="hybridMultilevel"/>
     <w:tmpl w:val="1340D6F0"/>
@@ -23743,7 +25462,7 @@
       </w:pPr>
     </w:lvl>
   </w:abstractNum>
-  <w:abstractNum w:abstractNumId="12" w15:restartNumberingAfterBreak="0">
+  <w:abstractNum w:abstractNumId="13" w15:restartNumberingAfterBreak="0">
     <w:nsid w:val="39104971"/>
     <w:multiLevelType w:val="hybridMultilevel"/>
     <w:tmpl w:val="B39CDEA8"/>
@@ -23832,17 +25551,17 @@
       </w:pPr>
     </w:lvl>
   </w:abstractNum>
-  <w:abstractNum w:abstractNumId="13" w15:restartNumberingAfterBreak="0">
-    <w:nsid w:val="407A5D00"/>
+  <w:abstractNum w:abstractNumId="14" w15:restartNumberingAfterBreak="0">
+    <w:nsid w:val="3C8C769A"/>
     <w:multiLevelType w:val="hybridMultilevel"/>
-    <w:tmpl w:val="B7B06F88"/>
-    <w:lvl w:ilvl="0" w:tplc="62E21882">
+    <w:tmpl w:val="9B688CA0"/>
+    <w:lvl w:ilvl="0" w:tplc="4009000F">
       <w:start w:val="1"/>
       <w:numFmt w:val="decimal"/>
       <w:lvlText w:val="%1."/>
       <w:lvlJc w:val="left"/>
       <w:pPr>
-        <w:ind w:left="1080" w:hanging="360"/>
+        <w:ind w:left="720" w:hanging="360"/>
       </w:pPr>
       <w:rPr>
         <w:rFonts w:hint="default"/>
@@ -23854,7 +25573,7 @@
       <w:lvlText w:val="%2."/>
       <w:lvlJc w:val="left"/>
       <w:pPr>
-        <w:ind w:left="1800" w:hanging="360"/>
+        <w:ind w:left="1440" w:hanging="360"/>
       </w:pPr>
     </w:lvl>
     <w:lvl w:ilvl="2" w:tplc="4009001B" w:tentative="1">
@@ -23863,7 +25582,7 @@
       <w:lvlText w:val="%3."/>
       <w:lvlJc w:val="right"/>
       <w:pPr>
-        <w:ind w:left="2520" w:hanging="180"/>
+        <w:ind w:left="2160" w:hanging="180"/>
       </w:pPr>
     </w:lvl>
     <w:lvl w:ilvl="3" w:tplc="4009000F" w:tentative="1">
@@ -23872,7 +25591,7 @@
       <w:lvlText w:val="%4."/>
       <w:lvlJc w:val="left"/>
       <w:pPr>
-        <w:ind w:left="3240" w:hanging="360"/>
+        <w:ind w:left="2880" w:hanging="360"/>
       </w:pPr>
     </w:lvl>
     <w:lvl w:ilvl="4" w:tplc="40090019" w:tentative="1">
@@ -23881,7 +25600,7 @@
       <w:lvlText w:val="%5."/>
       <w:lvlJc w:val="left"/>
       <w:pPr>
-        <w:ind w:left="3960" w:hanging="360"/>
+        <w:ind w:left="3600" w:hanging="360"/>
       </w:pPr>
     </w:lvl>
     <w:lvl w:ilvl="5" w:tplc="4009001B" w:tentative="1">
@@ -23890,7 +25609,7 @@
       <w:lvlText w:val="%6."/>
       <w:lvlJc w:val="right"/>
       <w:pPr>
-        <w:ind w:left="4680" w:hanging="180"/>
+        <w:ind w:left="4320" w:hanging="180"/>
       </w:pPr>
     </w:lvl>
     <w:lvl w:ilvl="6" w:tplc="4009000F" w:tentative="1">
@@ -23899,7 +25618,7 @@
       <w:lvlText w:val="%7."/>
       <w:lvlJc w:val="left"/>
       <w:pPr>
-        <w:ind w:left="5400" w:hanging="360"/>
+        <w:ind w:left="5040" w:hanging="360"/>
       </w:pPr>
     </w:lvl>
     <w:lvl w:ilvl="7" w:tplc="40090019" w:tentative="1">
@@ -23908,7 +25627,7 @@
       <w:lvlText w:val="%8."/>
       <w:lvlJc w:val="left"/>
       <w:pPr>
-        <w:ind w:left="6120" w:hanging="360"/>
+        <w:ind w:left="5760" w:hanging="360"/>
       </w:pPr>
     </w:lvl>
     <w:lvl w:ilvl="8" w:tplc="4009001B" w:tentative="1">
@@ -23917,21 +25636,21 @@
       <w:lvlText w:val="%9."/>
       <w:lvlJc w:val="right"/>
       <w:pPr>
-        <w:ind w:left="6840" w:hanging="180"/>
+        <w:ind w:left="6480" w:hanging="180"/>
       </w:pPr>
     </w:lvl>
   </w:abstractNum>
-  <w:abstractNum w:abstractNumId="14" w15:restartNumberingAfterBreak="0">
-    <w:nsid w:val="44147FB1"/>
+  <w:abstractNum w:abstractNumId="15" w15:restartNumberingAfterBreak="0">
+    <w:nsid w:val="407A5D00"/>
     <w:multiLevelType w:val="hybridMultilevel"/>
-    <w:tmpl w:val="E9BEC942"/>
-    <w:lvl w:ilvl="0" w:tplc="4009000F">
+    <w:tmpl w:val="B7B06F88"/>
+    <w:lvl w:ilvl="0" w:tplc="62E21882">
       <w:start w:val="1"/>
       <w:numFmt w:val="decimal"/>
       <w:lvlText w:val="%1."/>
       <w:lvlJc w:val="left"/>
       <w:pPr>
-        <w:ind w:left="720" w:hanging="360"/>
+        <w:ind w:left="1080" w:hanging="360"/>
       </w:pPr>
       <w:rPr>
         <w:rFonts w:hint="default"/>
@@ -23943,7 +25662,7 @@
       <w:lvlText w:val="%2."/>
       <w:lvlJc w:val="left"/>
       <w:pPr>
-        <w:ind w:left="1440" w:hanging="360"/>
+        <w:ind w:left="1800" w:hanging="360"/>
       </w:pPr>
     </w:lvl>
     <w:lvl w:ilvl="2" w:tplc="4009001B" w:tentative="1">
@@ -23952,7 +25671,7 @@
       <w:lvlText w:val="%3."/>
       <w:lvlJc w:val="right"/>
       <w:pPr>
-        <w:ind w:left="2160" w:hanging="180"/>
+        <w:ind w:left="2520" w:hanging="180"/>
       </w:pPr>
     </w:lvl>
     <w:lvl w:ilvl="3" w:tplc="4009000F" w:tentative="1">
@@ -23961,7 +25680,7 @@
       <w:lvlText w:val="%4."/>
       <w:lvlJc w:val="left"/>
       <w:pPr>
-        <w:ind w:left="2880" w:hanging="360"/>
+        <w:ind w:left="3240" w:hanging="360"/>
       </w:pPr>
     </w:lvl>
     <w:lvl w:ilvl="4" w:tplc="40090019" w:tentative="1">
@@ -23970,7 +25689,7 @@
       <w:lvlText w:val="%5."/>
       <w:lvlJc w:val="left"/>
       <w:pPr>
-        <w:ind w:left="3600" w:hanging="360"/>
+        <w:ind w:left="3960" w:hanging="360"/>
       </w:pPr>
     </w:lvl>
     <w:lvl w:ilvl="5" w:tplc="4009001B" w:tentative="1">
@@ -23979,7 +25698,7 @@
       <w:lvlText w:val="%6."/>
       <w:lvlJc w:val="right"/>
       <w:pPr>
-        <w:ind w:left="4320" w:hanging="180"/>
+        <w:ind w:left="4680" w:hanging="180"/>
       </w:pPr>
     </w:lvl>
     <w:lvl w:ilvl="6" w:tplc="4009000F" w:tentative="1">
@@ -23988,7 +25707,7 @@
       <w:lvlText w:val="%7."/>
       <w:lvlJc w:val="left"/>
       <w:pPr>
-        <w:ind w:left="5040" w:hanging="360"/>
+        <w:ind w:left="5400" w:hanging="360"/>
       </w:pPr>
     </w:lvl>
     <w:lvl w:ilvl="7" w:tplc="40090019" w:tentative="1">
@@ -23997,7 +25716,7 @@
       <w:lvlText w:val="%8."/>
       <w:lvlJc w:val="left"/>
       <w:pPr>
-        <w:ind w:left="5760" w:hanging="360"/>
+        <w:ind w:left="6120" w:hanging="360"/>
       </w:pPr>
     </w:lvl>
     <w:lvl w:ilvl="8" w:tplc="4009001B" w:tentative="1">
@@ -24006,21 +25725,21 @@
       <w:lvlText w:val="%9."/>
       <w:lvlJc w:val="right"/>
       <w:pPr>
-        <w:ind w:left="6480" w:hanging="180"/>
+        <w:ind w:left="6840" w:hanging="180"/>
       </w:pPr>
     </w:lvl>
   </w:abstractNum>
-  <w:abstractNum w:abstractNumId="15" w15:restartNumberingAfterBreak="0">
-    <w:nsid w:val="44233843"/>
+  <w:abstractNum w:abstractNumId="16" w15:restartNumberingAfterBreak="0">
+    <w:nsid w:val="44147FB1"/>
     <w:multiLevelType w:val="hybridMultilevel"/>
-    <w:tmpl w:val="C9DED716"/>
-    <w:lvl w:ilvl="0" w:tplc="C0C4C068">
+    <w:tmpl w:val="E9BEC942"/>
+    <w:lvl w:ilvl="0" w:tplc="4009000F">
       <w:start w:val="1"/>
       <w:numFmt w:val="decimal"/>
       <w:lvlText w:val="%1."/>
       <w:lvlJc w:val="left"/>
       <w:pPr>
-        <w:ind w:left="1080" w:hanging="360"/>
+        <w:ind w:left="720" w:hanging="360"/>
       </w:pPr>
       <w:rPr>
         <w:rFonts w:hint="default"/>
@@ -24032,7 +25751,7 @@
       <w:lvlText w:val="%2."/>
       <w:lvlJc w:val="left"/>
       <w:pPr>
-        <w:ind w:left="1800" w:hanging="360"/>
+        <w:ind w:left="1440" w:hanging="360"/>
       </w:pPr>
     </w:lvl>
     <w:lvl w:ilvl="2" w:tplc="4009001B" w:tentative="1">
@@ -24041,7 +25760,7 @@
       <w:lvlText w:val="%3."/>
       <w:lvlJc w:val="right"/>
       <w:pPr>
-        <w:ind w:left="2520" w:hanging="180"/>
+        <w:ind w:left="2160" w:hanging="180"/>
       </w:pPr>
     </w:lvl>
     <w:lvl w:ilvl="3" w:tplc="4009000F" w:tentative="1">
@@ -24050,7 +25769,7 @@
       <w:lvlText w:val="%4."/>
       <w:lvlJc w:val="left"/>
       <w:pPr>
-        <w:ind w:left="3240" w:hanging="360"/>
+        <w:ind w:left="2880" w:hanging="360"/>
       </w:pPr>
     </w:lvl>
     <w:lvl w:ilvl="4" w:tplc="40090019" w:tentative="1">
@@ -24059,7 +25778,7 @@
       <w:lvlText w:val="%5."/>
       <w:lvlJc w:val="left"/>
       <w:pPr>
-        <w:ind w:left="3960" w:hanging="360"/>
+        <w:ind w:left="3600" w:hanging="360"/>
       </w:pPr>
     </w:lvl>
     <w:lvl w:ilvl="5" w:tplc="4009001B" w:tentative="1">
@@ -24068,7 +25787,7 @@
       <w:lvlText w:val="%6."/>
       <w:lvlJc w:val="right"/>
       <w:pPr>
-        <w:ind w:left="4680" w:hanging="180"/>
+        <w:ind w:left="4320" w:hanging="180"/>
       </w:pPr>
     </w:lvl>
     <w:lvl w:ilvl="6" w:tplc="4009000F" w:tentative="1">
@@ -24077,7 +25796,7 @@
       <w:lvlText w:val="%7."/>
       <w:lvlJc w:val="left"/>
       <w:pPr>
-        <w:ind w:left="5400" w:hanging="360"/>
+        <w:ind w:left="5040" w:hanging="360"/>
       </w:pPr>
     </w:lvl>
     <w:lvl w:ilvl="7" w:tplc="40090019" w:tentative="1">
@@ -24086,7 +25805,7 @@
       <w:lvlText w:val="%8."/>
       <w:lvlJc w:val="left"/>
       <w:pPr>
-        <w:ind w:left="6120" w:hanging="360"/>
+        <w:ind w:left="5760" w:hanging="360"/>
       </w:pPr>
     </w:lvl>
     <w:lvl w:ilvl="8" w:tplc="4009001B" w:tentative="1">
@@ -24095,15 +25814,15 @@
       <w:lvlText w:val="%9."/>
       <w:lvlJc w:val="right"/>
       <w:pPr>
-        <w:ind w:left="6840" w:hanging="180"/>
+        <w:ind w:left="6480" w:hanging="180"/>
       </w:pPr>
     </w:lvl>
   </w:abstractNum>
-  <w:abstractNum w:abstractNumId="16" w15:restartNumberingAfterBreak="0">
-    <w:nsid w:val="4D671ECD"/>
+  <w:abstractNum w:abstractNumId="17" w15:restartNumberingAfterBreak="0">
+    <w:nsid w:val="44233843"/>
     <w:multiLevelType w:val="hybridMultilevel"/>
-    <w:tmpl w:val="9228A312"/>
-    <w:lvl w:ilvl="0" w:tplc="A1083F10">
+    <w:tmpl w:val="C9DED716"/>
+    <w:lvl w:ilvl="0" w:tplc="C0C4C068">
       <w:start w:val="1"/>
       <w:numFmt w:val="decimal"/>
       <w:lvlText w:val="%1."/>
@@ -24188,17 +25907,17 @@
       </w:pPr>
     </w:lvl>
   </w:abstractNum>
-  <w:abstractNum w:abstractNumId="17" w15:restartNumberingAfterBreak="0">
-    <w:nsid w:val="4F2341C1"/>
+  <w:abstractNum w:abstractNumId="18" w15:restartNumberingAfterBreak="0">
+    <w:nsid w:val="4D671ECD"/>
     <w:multiLevelType w:val="hybridMultilevel"/>
-    <w:tmpl w:val="927AE58C"/>
-    <w:lvl w:ilvl="0" w:tplc="5A8C117E">
+    <w:tmpl w:val="9228A312"/>
+    <w:lvl w:ilvl="0" w:tplc="A1083F10">
       <w:start w:val="1"/>
-      <w:numFmt w:val="lowerRoman"/>
+      <w:numFmt w:val="decimal"/>
       <w:lvlText w:val="%1."/>
       <w:lvlJc w:val="left"/>
       <w:pPr>
-        <w:ind w:left="1440" w:hanging="720"/>
+        <w:ind w:left="1080" w:hanging="360"/>
       </w:pPr>
       <w:rPr>
         <w:rFonts w:hint="default"/>
@@ -24277,17 +25996,17 @@
       </w:pPr>
     </w:lvl>
   </w:abstractNum>
-  <w:abstractNum w:abstractNumId="18" w15:restartNumberingAfterBreak="0">
-    <w:nsid w:val="59486ACA"/>
+  <w:abstractNum w:abstractNumId="19" w15:restartNumberingAfterBreak="0">
+    <w:nsid w:val="4F2341C1"/>
     <w:multiLevelType w:val="hybridMultilevel"/>
-    <w:tmpl w:val="6002BCB4"/>
-    <w:lvl w:ilvl="0" w:tplc="4009000F">
+    <w:tmpl w:val="927AE58C"/>
+    <w:lvl w:ilvl="0" w:tplc="5A8C117E">
       <w:start w:val="1"/>
-      <w:numFmt w:val="decimal"/>
+      <w:numFmt w:val="lowerRoman"/>
       <w:lvlText w:val="%1."/>
       <w:lvlJc w:val="left"/>
       <w:pPr>
-        <w:ind w:left="720" w:hanging="360"/>
+        <w:ind w:left="1440" w:hanging="720"/>
       </w:pPr>
       <w:rPr>
         <w:rFonts w:hint="default"/>
@@ -24299,7 +26018,7 @@
       <w:lvlText w:val="%2."/>
       <w:lvlJc w:val="left"/>
       <w:pPr>
-        <w:ind w:left="1440" w:hanging="360"/>
+        <w:ind w:left="1800" w:hanging="360"/>
       </w:pPr>
     </w:lvl>
     <w:lvl w:ilvl="2" w:tplc="4009001B" w:tentative="1">
@@ -24308,7 +26027,7 @@
       <w:lvlText w:val="%3."/>
       <w:lvlJc w:val="right"/>
       <w:pPr>
-        <w:ind w:left="2160" w:hanging="180"/>
+        <w:ind w:left="2520" w:hanging="180"/>
       </w:pPr>
     </w:lvl>
     <w:lvl w:ilvl="3" w:tplc="4009000F" w:tentative="1">
@@ -24317,7 +26036,7 @@
       <w:lvlText w:val="%4."/>
       <w:lvlJc w:val="left"/>
       <w:pPr>
-        <w:ind w:left="2880" w:hanging="360"/>
+        <w:ind w:left="3240" w:hanging="360"/>
       </w:pPr>
     </w:lvl>
     <w:lvl w:ilvl="4" w:tplc="40090019" w:tentative="1">
@@ -24326,7 +26045,7 @@
       <w:lvlText w:val="%5."/>
       <w:lvlJc w:val="left"/>
       <w:pPr>
-        <w:ind w:left="3600" w:hanging="360"/>
+        <w:ind w:left="3960" w:hanging="360"/>
       </w:pPr>
     </w:lvl>
     <w:lvl w:ilvl="5" w:tplc="4009001B" w:tentative="1">
@@ -24335,7 +26054,7 @@
       <w:lvlText w:val="%6."/>
       <w:lvlJc w:val="right"/>
       <w:pPr>
-        <w:ind w:left="4320" w:hanging="180"/>
+        <w:ind w:left="4680" w:hanging="180"/>
       </w:pPr>
     </w:lvl>
     <w:lvl w:ilvl="6" w:tplc="4009000F" w:tentative="1">
@@ -24344,7 +26063,7 @@
       <w:lvlText w:val="%7."/>
       <w:lvlJc w:val="left"/>
       <w:pPr>
-        <w:ind w:left="5040" w:hanging="360"/>
+        <w:ind w:left="5400" w:hanging="360"/>
       </w:pPr>
     </w:lvl>
     <w:lvl w:ilvl="7" w:tplc="40090019" w:tentative="1">
@@ -24353,7 +26072,7 @@
       <w:lvlText w:val="%8."/>
       <w:lvlJc w:val="left"/>
       <w:pPr>
-        <w:ind w:left="5760" w:hanging="360"/>
+        <w:ind w:left="6120" w:hanging="360"/>
       </w:pPr>
     </w:lvl>
     <w:lvl w:ilvl="8" w:tplc="4009001B" w:tentative="1">
@@ -24362,14 +26081,14 @@
       <w:lvlText w:val="%9."/>
       <w:lvlJc w:val="right"/>
       <w:pPr>
-        <w:ind w:left="6480" w:hanging="180"/>
+        <w:ind w:left="6840" w:hanging="180"/>
       </w:pPr>
     </w:lvl>
   </w:abstractNum>
-  <w:abstractNum w:abstractNumId="19" w15:restartNumberingAfterBreak="0">
-    <w:nsid w:val="5B1E4873"/>
+  <w:abstractNum w:abstractNumId="20" w15:restartNumberingAfterBreak="0">
+    <w:nsid w:val="54877AFF"/>
     <w:multiLevelType w:val="hybridMultilevel"/>
-    <w:tmpl w:val="7282441A"/>
+    <w:tmpl w:val="59A8EE50"/>
     <w:lvl w:ilvl="0" w:tplc="4009000F">
       <w:start w:val="1"/>
       <w:numFmt w:val="decimal"/>
@@ -24455,17 +26174,17 @@
       </w:pPr>
     </w:lvl>
   </w:abstractNum>
-  <w:abstractNum w:abstractNumId="20" w15:restartNumberingAfterBreak="0">
-    <w:nsid w:val="66983319"/>
+  <w:abstractNum w:abstractNumId="21" w15:restartNumberingAfterBreak="0">
+    <w:nsid w:val="59486ACA"/>
     <w:multiLevelType w:val="hybridMultilevel"/>
-    <w:tmpl w:val="F5F44614"/>
-    <w:lvl w:ilvl="0" w:tplc="D27C625C">
+    <w:tmpl w:val="6002BCB4"/>
+    <w:lvl w:ilvl="0" w:tplc="4009000F">
       <w:start w:val="1"/>
-      <w:numFmt w:val="lowerRoman"/>
+      <w:numFmt w:val="decimal"/>
       <w:lvlText w:val="%1."/>
       <w:lvlJc w:val="left"/>
       <w:pPr>
-        <w:ind w:left="1800" w:hanging="720"/>
+        <w:ind w:left="720" w:hanging="360"/>
       </w:pPr>
       <w:rPr>
         <w:rFonts w:hint="default"/>
@@ -24477,7 +26196,7 @@
       <w:lvlText w:val="%2."/>
       <w:lvlJc w:val="left"/>
       <w:pPr>
-        <w:ind w:left="2160" w:hanging="360"/>
+        <w:ind w:left="1440" w:hanging="360"/>
       </w:pPr>
     </w:lvl>
     <w:lvl w:ilvl="2" w:tplc="4009001B" w:tentative="1">
@@ -24486,7 +26205,7 @@
       <w:lvlText w:val="%3."/>
       <w:lvlJc w:val="right"/>
       <w:pPr>
-        <w:ind w:left="2880" w:hanging="180"/>
+        <w:ind w:left="2160" w:hanging="180"/>
       </w:pPr>
     </w:lvl>
     <w:lvl w:ilvl="3" w:tplc="4009000F" w:tentative="1">
@@ -24495,7 +26214,7 @@
       <w:lvlText w:val="%4."/>
       <w:lvlJc w:val="left"/>
       <w:pPr>
-        <w:ind w:left="3600" w:hanging="360"/>
+        <w:ind w:left="2880" w:hanging="360"/>
       </w:pPr>
     </w:lvl>
     <w:lvl w:ilvl="4" w:tplc="40090019" w:tentative="1">
@@ -24504,7 +26223,7 @@
       <w:lvlText w:val="%5."/>
       <w:lvlJc w:val="left"/>
       <w:pPr>
-        <w:ind w:left="4320" w:hanging="360"/>
+        <w:ind w:left="3600" w:hanging="360"/>
       </w:pPr>
     </w:lvl>
     <w:lvl w:ilvl="5" w:tplc="4009001B" w:tentative="1">
@@ -24513,7 +26232,7 @@
       <w:lvlText w:val="%6."/>
       <w:lvlJc w:val="right"/>
       <w:pPr>
-        <w:ind w:left="5040" w:hanging="180"/>
+        <w:ind w:left="4320" w:hanging="180"/>
       </w:pPr>
     </w:lvl>
     <w:lvl w:ilvl="6" w:tplc="4009000F" w:tentative="1">
@@ -24522,7 +26241,7 @@
       <w:lvlText w:val="%7."/>
       <w:lvlJc w:val="left"/>
       <w:pPr>
-        <w:ind w:left="5760" w:hanging="360"/>
+        <w:ind w:left="5040" w:hanging="360"/>
       </w:pPr>
     </w:lvl>
     <w:lvl w:ilvl="7" w:tplc="40090019" w:tentative="1">
@@ -24531,7 +26250,7 @@
       <w:lvlText w:val="%8."/>
       <w:lvlJc w:val="left"/>
       <w:pPr>
-        <w:ind w:left="6480" w:hanging="360"/>
+        <w:ind w:left="5760" w:hanging="360"/>
       </w:pPr>
     </w:lvl>
     <w:lvl w:ilvl="8" w:tplc="4009001B" w:tentative="1">
@@ -24540,14 +26259,14 @@
       <w:lvlText w:val="%9."/>
       <w:lvlJc w:val="right"/>
       <w:pPr>
-        <w:ind w:left="7200" w:hanging="180"/>
+        <w:ind w:left="6480" w:hanging="180"/>
       </w:pPr>
     </w:lvl>
   </w:abstractNum>
-  <w:abstractNum w:abstractNumId="21" w15:restartNumberingAfterBreak="0">
-    <w:nsid w:val="71760A0A"/>
+  <w:abstractNum w:abstractNumId="22" w15:restartNumberingAfterBreak="0">
+    <w:nsid w:val="5B1E4873"/>
     <w:multiLevelType w:val="hybridMultilevel"/>
-    <w:tmpl w:val="E86894FE"/>
+    <w:tmpl w:val="7282441A"/>
     <w:lvl w:ilvl="0" w:tplc="4009000F">
       <w:start w:val="1"/>
       <w:numFmt w:val="decimal"/>
@@ -24633,17 +26352,17 @@
       </w:pPr>
     </w:lvl>
   </w:abstractNum>
-  <w:abstractNum w:abstractNumId="22" w15:restartNumberingAfterBreak="0">
-    <w:nsid w:val="720C05FB"/>
+  <w:abstractNum w:abstractNumId="23" w15:restartNumberingAfterBreak="0">
+    <w:nsid w:val="66983319"/>
     <w:multiLevelType w:val="hybridMultilevel"/>
-    <w:tmpl w:val="1C72A5A6"/>
-    <w:lvl w:ilvl="0" w:tplc="5374043E">
+    <w:tmpl w:val="F5F44614"/>
+    <w:lvl w:ilvl="0" w:tplc="D27C625C">
       <w:start w:val="1"/>
-      <w:numFmt w:val="decimal"/>
+      <w:numFmt w:val="lowerRoman"/>
       <w:lvlText w:val="%1."/>
       <w:lvlJc w:val="left"/>
       <w:pPr>
-        <w:ind w:left="1080" w:hanging="360"/>
+        <w:ind w:left="1800" w:hanging="720"/>
       </w:pPr>
       <w:rPr>
         <w:rFonts w:hint="default"/>
@@ -24655,7 +26374,7 @@
       <w:lvlText w:val="%2."/>
       <w:lvlJc w:val="left"/>
       <w:pPr>
-        <w:ind w:left="1800" w:hanging="360"/>
+        <w:ind w:left="2160" w:hanging="360"/>
       </w:pPr>
     </w:lvl>
     <w:lvl w:ilvl="2" w:tplc="4009001B" w:tentative="1">
@@ -24664,7 +26383,7 @@
       <w:lvlText w:val="%3."/>
       <w:lvlJc w:val="right"/>
       <w:pPr>
-        <w:ind w:left="2520" w:hanging="180"/>
+        <w:ind w:left="2880" w:hanging="180"/>
       </w:pPr>
     </w:lvl>
     <w:lvl w:ilvl="3" w:tplc="4009000F" w:tentative="1">
@@ -24673,7 +26392,7 @@
       <w:lvlText w:val="%4."/>
       <w:lvlJc w:val="left"/>
       <w:pPr>
-        <w:ind w:left="3240" w:hanging="360"/>
+        <w:ind w:left="3600" w:hanging="360"/>
       </w:pPr>
     </w:lvl>
     <w:lvl w:ilvl="4" w:tplc="40090019" w:tentative="1">
@@ -24682,7 +26401,7 @@
       <w:lvlText w:val="%5."/>
       <w:lvlJc w:val="left"/>
       <w:pPr>
-        <w:ind w:left="3960" w:hanging="360"/>
+        <w:ind w:left="4320" w:hanging="360"/>
       </w:pPr>
     </w:lvl>
     <w:lvl w:ilvl="5" w:tplc="4009001B" w:tentative="1">
@@ -24691,7 +26410,7 @@
       <w:lvlText w:val="%6."/>
       <w:lvlJc w:val="right"/>
       <w:pPr>
-        <w:ind w:left="4680" w:hanging="180"/>
+        <w:ind w:left="5040" w:hanging="180"/>
       </w:pPr>
     </w:lvl>
     <w:lvl w:ilvl="6" w:tplc="4009000F" w:tentative="1">
@@ -24700,7 +26419,7 @@
       <w:lvlText w:val="%7."/>
       <w:lvlJc w:val="left"/>
       <w:pPr>
-        <w:ind w:left="5400" w:hanging="360"/>
+        <w:ind w:left="5760" w:hanging="360"/>
       </w:pPr>
     </w:lvl>
     <w:lvl w:ilvl="7" w:tplc="40090019" w:tentative="1">
@@ -24709,7 +26428,7 @@
       <w:lvlText w:val="%8."/>
       <w:lvlJc w:val="left"/>
       <w:pPr>
-        <w:ind w:left="6120" w:hanging="360"/>
+        <w:ind w:left="6480" w:hanging="360"/>
       </w:pPr>
     </w:lvl>
     <w:lvl w:ilvl="8" w:tplc="4009001B" w:tentative="1">
@@ -24718,11 +26437,189 @@
       <w:lvlText w:val="%9."/>
       <w:lvlJc w:val="right"/>
       <w:pPr>
-        <w:ind w:left="6840" w:hanging="180"/>
+        <w:ind w:left="7200" w:hanging="180"/>
       </w:pPr>
     </w:lvl>
   </w:abstractNum>
-  <w:abstractNum w:abstractNumId="23" w15:restartNumberingAfterBreak="0">
+  <w:abstractNum w:abstractNumId="24" w15:restartNumberingAfterBreak="0">
+    <w:nsid w:val="71760A0A"/>
+    <w:multiLevelType w:val="hybridMultilevel"/>
+    <w:tmpl w:val="E86894FE"/>
+    <w:lvl w:ilvl="0" w:tplc="4009000F">
+      <w:start w:val="1"/>
+      <w:numFmt w:val="decimal"/>
+      <w:lvlText w:val="%1."/>
+      <w:lvlJc w:val="left"/>
+      <w:pPr>
+        <w:ind w:left="720" w:hanging="360"/>
+      </w:pPr>
+      <w:rPr>
+        <w:rFonts w:hint="default"/>
+      </w:rPr>
+    </w:lvl>
+    <w:lvl w:ilvl="1" w:tplc="40090019" w:tentative="1">
+      <w:start w:val="1"/>
+      <w:numFmt w:val="lowerLetter"/>
+      <w:lvlText w:val="%2."/>
+      <w:lvlJc w:val="left"/>
+      <w:pPr>
+        <w:ind w:left="1440" w:hanging="360"/>
+      </w:pPr>
+    </w:lvl>
+    <w:lvl w:ilvl="2" w:tplc="4009001B" w:tentative="1">
+      <w:start w:val="1"/>
+      <w:numFmt w:val="lowerRoman"/>
+      <w:lvlText w:val="%3."/>
+      <w:lvlJc w:val="right"/>
+      <w:pPr>
+        <w:ind w:left="2160" w:hanging="180"/>
+      </w:pPr>
+    </w:lvl>
+    <w:lvl w:ilvl="3" w:tplc="4009000F" w:tentative="1">
+      <w:start w:val="1"/>
+      <w:numFmt w:val="decimal"/>
+      <w:lvlText w:val="%4."/>
+      <w:lvlJc w:val="left"/>
+      <w:pPr>
+        <w:ind w:left="2880" w:hanging="360"/>
+      </w:pPr>
+    </w:lvl>
+    <w:lvl w:ilvl="4" w:tplc="40090019" w:tentative="1">
+      <w:start w:val="1"/>
+      <w:numFmt w:val="lowerLetter"/>
+      <w:lvlText w:val="%5."/>
+      <w:lvlJc w:val="left"/>
+      <w:pPr>
+        <w:ind w:left="3600" w:hanging="360"/>
+      </w:pPr>
+    </w:lvl>
+    <w:lvl w:ilvl="5" w:tplc="4009001B" w:tentative="1">
+      <w:start w:val="1"/>
+      <w:numFmt w:val="lowerRoman"/>
+      <w:lvlText w:val="%6."/>
+      <w:lvlJc w:val="right"/>
+      <w:pPr>
+        <w:ind w:left="4320" w:hanging="180"/>
+      </w:pPr>
+    </w:lvl>
+    <w:lvl w:ilvl="6" w:tplc="4009000F" w:tentative="1">
+      <w:start w:val="1"/>
+      <w:numFmt w:val="decimal"/>
+      <w:lvlText w:val="%7."/>
+      <w:lvlJc w:val="left"/>
+      <w:pPr>
+        <w:ind w:left="5040" w:hanging="360"/>
+      </w:pPr>
+    </w:lvl>
+    <w:lvl w:ilvl="7" w:tplc="40090019" w:tentative="1">
+      <w:start w:val="1"/>
+      <w:numFmt w:val="lowerLetter"/>
+      <w:lvlText w:val="%8."/>
+      <w:lvlJc w:val="left"/>
+      <w:pPr>
+        <w:ind w:left="5760" w:hanging="360"/>
+      </w:pPr>
+    </w:lvl>
+    <w:lvl w:ilvl="8" w:tplc="4009001B" w:tentative="1">
+      <w:start w:val="1"/>
+      <w:numFmt w:val="lowerRoman"/>
+      <w:lvlText w:val="%9."/>
+      <w:lvlJc w:val="right"/>
+      <w:pPr>
+        <w:ind w:left="6480" w:hanging="180"/>
+      </w:pPr>
+    </w:lvl>
+  </w:abstractNum>
+  <w:abstractNum w:abstractNumId="25" w15:restartNumberingAfterBreak="0">
+    <w:nsid w:val="720C05FB"/>
+    <w:multiLevelType w:val="hybridMultilevel"/>
+    <w:tmpl w:val="1C72A5A6"/>
+    <w:lvl w:ilvl="0" w:tplc="5374043E">
+      <w:start w:val="1"/>
+      <w:numFmt w:val="decimal"/>
+      <w:lvlText w:val="%1."/>
+      <w:lvlJc w:val="left"/>
+      <w:pPr>
+        <w:ind w:left="1080" w:hanging="360"/>
+      </w:pPr>
+      <w:rPr>
+        <w:rFonts w:hint="default"/>
+      </w:rPr>
+    </w:lvl>
+    <w:lvl w:ilvl="1" w:tplc="40090019" w:tentative="1">
+      <w:start w:val="1"/>
+      <w:numFmt w:val="lowerLetter"/>
+      <w:lvlText w:val="%2."/>
+      <w:lvlJc w:val="left"/>
+      <w:pPr>
+        <w:ind w:left="1800" w:hanging="360"/>
+      </w:pPr>
+    </w:lvl>
+    <w:lvl w:ilvl="2" w:tplc="4009001B" w:tentative="1">
+      <w:start w:val="1"/>
+      <w:numFmt w:val="lowerRoman"/>
+      <w:lvlText w:val="%3."/>
+      <w:lvlJc w:val="right"/>
+      <w:pPr>
+        <w:ind w:left="2520" w:hanging="180"/>
+      </w:pPr>
+    </w:lvl>
+    <w:lvl w:ilvl="3" w:tplc="4009000F" w:tentative="1">
+      <w:start w:val="1"/>
+      <w:numFmt w:val="decimal"/>
+      <w:lvlText w:val="%4."/>
+      <w:lvlJc w:val="left"/>
+      <w:pPr>
+        <w:ind w:left="3240" w:hanging="360"/>
+      </w:pPr>
+    </w:lvl>
+    <w:lvl w:ilvl="4" w:tplc="40090019" w:tentative="1">
+      <w:start w:val="1"/>
+      <w:numFmt w:val="lowerLetter"/>
+      <w:lvlText w:val="%5."/>
+      <w:lvlJc w:val="left"/>
+      <w:pPr>
+        <w:ind w:left="3960" w:hanging="360"/>
+      </w:pPr>
+    </w:lvl>
+    <w:lvl w:ilvl="5" w:tplc="4009001B" w:tentative="1">
+      <w:start w:val="1"/>
+      <w:numFmt w:val="lowerRoman"/>
+      <w:lvlText w:val="%6."/>
+      <w:lvlJc w:val="right"/>
+      <w:pPr>
+        <w:ind w:left="4680" w:hanging="180"/>
+      </w:pPr>
+    </w:lvl>
+    <w:lvl w:ilvl="6" w:tplc="4009000F" w:tentative="1">
+      <w:start w:val="1"/>
+      <w:numFmt w:val="decimal"/>
+      <w:lvlText w:val="%7."/>
+      <w:lvlJc w:val="left"/>
+      <w:pPr>
+        <w:ind w:left="5400" w:hanging="360"/>
+      </w:pPr>
+    </w:lvl>
+    <w:lvl w:ilvl="7" w:tplc="40090019" w:tentative="1">
+      <w:start w:val="1"/>
+      <w:numFmt w:val="lowerLetter"/>
+      <w:lvlText w:val="%8."/>
+      <w:lvlJc w:val="left"/>
+      <w:pPr>
+        <w:ind w:left="6120" w:hanging="360"/>
+      </w:pPr>
+    </w:lvl>
+    <w:lvl w:ilvl="8" w:tplc="4009001B" w:tentative="1">
+      <w:start w:val="1"/>
+      <w:numFmt w:val="lowerRoman"/>
+      <w:lvlText w:val="%9."/>
+      <w:lvlJc w:val="right"/>
+      <w:pPr>
+        <w:ind w:left="6840" w:hanging="180"/>
+      </w:pPr>
+    </w:lvl>
+  </w:abstractNum>
+  <w:abstractNum w:abstractNumId="26" w15:restartNumberingAfterBreak="0">
     <w:nsid w:val="76626170"/>
     <w:multiLevelType w:val="multilevel"/>
     <w:tmpl w:val="B1A6C6D0"/>
@@ -24871,7 +26768,7 @@
       </w:rPr>
     </w:lvl>
   </w:abstractNum>
-  <w:abstractNum w:abstractNumId="24" w15:restartNumberingAfterBreak="0">
+  <w:abstractNum w:abstractNumId="27" w15:restartNumberingAfterBreak="0">
     <w:nsid w:val="776776DE"/>
     <w:multiLevelType w:val="hybridMultilevel"/>
     <w:tmpl w:val="69F2D5E0"/>
@@ -24984,7 +26881,7 @@
       </w:rPr>
     </w:lvl>
   </w:abstractNum>
-  <w:abstractNum w:abstractNumId="25" w15:restartNumberingAfterBreak="0">
+  <w:abstractNum w:abstractNumId="28" w15:restartNumberingAfterBreak="0">
     <w:nsid w:val="7B3A44AD"/>
     <w:multiLevelType w:val="hybridMultilevel"/>
     <w:tmpl w:val="B01E1476"/>
@@ -25074,31 +26971,31 @@
     </w:lvl>
   </w:abstractNum>
   <w:num w:numId="1">
-    <w:abstractNumId w:val="6"/>
+    <w:abstractNumId w:val="7"/>
   </w:num>
   <w:num w:numId="2">
     <w:abstractNumId w:val="1"/>
   </w:num>
   <w:num w:numId="3">
-    <w:abstractNumId w:val="16"/>
+    <w:abstractNumId w:val="18"/>
   </w:num>
   <w:num w:numId="4">
-    <w:abstractNumId w:val="20"/>
+    <w:abstractNumId w:val="23"/>
   </w:num>
   <w:num w:numId="5">
-    <w:abstractNumId w:val="21"/>
+    <w:abstractNumId w:val="24"/>
   </w:num>
   <w:num w:numId="6">
-    <w:abstractNumId w:val="5"/>
+    <w:abstractNumId w:val="6"/>
   </w:num>
   <w:num w:numId="7">
-    <w:abstractNumId w:val="23"/>
+    <w:abstractNumId w:val="26"/>
   </w:num>
   <w:num w:numId="8">
-    <w:abstractNumId w:val="17"/>
+    <w:abstractNumId w:val="19"/>
   </w:num>
   <w:num w:numId="9">
-    <w:abstractNumId w:val="12"/>
+    <w:abstractNumId w:val="13"/>
   </w:num>
   <w:num w:numId="10">
     <w:abstractNumId w:val="0"/>
@@ -25107,49 +27004,58 @@
     <w:abstractNumId w:val="2"/>
   </w:num>
   <w:num w:numId="12">
-    <w:abstractNumId w:val="24"/>
+    <w:abstractNumId w:val="27"/>
   </w:num>
   <w:num w:numId="13">
+    <w:abstractNumId w:val="4"/>
+  </w:num>
+  <w:num w:numId="14">
+    <w:abstractNumId w:val="17"/>
+  </w:num>
+  <w:num w:numId="15">
+    <w:abstractNumId w:val="16"/>
+  </w:num>
+  <w:num w:numId="16">
+    <w:abstractNumId w:val="25"/>
+  </w:num>
+  <w:num w:numId="17">
+    <w:abstractNumId w:val="21"/>
+  </w:num>
+  <w:num w:numId="18">
+    <w:abstractNumId w:val="15"/>
+  </w:num>
+  <w:num w:numId="19">
+    <w:abstractNumId w:val="12"/>
+  </w:num>
+  <w:num w:numId="20">
+    <w:abstractNumId w:val="28"/>
+  </w:num>
+  <w:num w:numId="21">
+    <w:abstractNumId w:val="11"/>
+  </w:num>
+  <w:num w:numId="22">
+    <w:abstractNumId w:val="22"/>
+  </w:num>
+  <w:num w:numId="23">
+    <w:abstractNumId w:val="5"/>
+  </w:num>
+  <w:num w:numId="24">
+    <w:abstractNumId w:val="8"/>
+  </w:num>
+  <w:num w:numId="25">
+    <w:abstractNumId w:val="9"/>
+  </w:num>
+  <w:num w:numId="26">
+    <w:abstractNumId w:val="10"/>
+  </w:num>
+  <w:num w:numId="27">
     <w:abstractNumId w:val="3"/>
   </w:num>
-  <w:num w:numId="14">
-    <w:abstractNumId w:val="15"/>
+  <w:num w:numId="28">
+    <w:abstractNumId w:val="20"/>
   </w:num>
-  <w:num w:numId="15">
+  <w:num w:numId="29">
     <w:abstractNumId w:val="14"/>
-  </w:num>
-  <w:num w:numId="16">
-    <w:abstractNumId w:val="22"/>
-  </w:num>
-  <w:num w:numId="17">
-    <w:abstractNumId w:val="18"/>
-  </w:num>
-  <w:num w:numId="18">
-    <w:abstractNumId w:val="13"/>
-  </w:num>
-  <w:num w:numId="19">
-    <w:abstractNumId w:val="11"/>
-  </w:num>
-  <w:num w:numId="20">
-    <w:abstractNumId w:val="25"/>
-  </w:num>
-  <w:num w:numId="21">
-    <w:abstractNumId w:val="10"/>
-  </w:num>
-  <w:num w:numId="22">
-    <w:abstractNumId w:val="19"/>
-  </w:num>
-  <w:num w:numId="23">
-    <w:abstractNumId w:val="4"/>
-  </w:num>
-  <w:num w:numId="24">
-    <w:abstractNumId w:val="7"/>
-  </w:num>
-  <w:num w:numId="25">
-    <w:abstractNumId w:val="8"/>
-  </w:num>
-  <w:num w:numId="26">
-    <w:abstractNumId w:val="9"/>
   </w:num>
 </w:numbering>
 </file>

</xml_diff>

<commit_message>
Day10 Routing : Conventional Routing Plus Pagination
</commit_message>
<xml_diff>
--- a/sample-app/Whiteboard/WhiteBoard.docx
+++ b/sample-app/Whiteboard/WhiteBoard.docx
@@ -4901,7 +4901,7 @@
                               <w:jc w:val="center"/>
                             </w:pPr>
                             <w:r>
-                              <w:t>Middleware</w:t>
+                              <w:t>Endpoint</w:t>
                             </w:r>
                           </w:p>
                         </w:txbxContent>
@@ -4934,7 +4934,7 @@
                         <w:jc w:val="center"/>
                       </w:pPr>
                       <w:r>
-                        <w:t>Middleware</w:t>
+                        <w:t>Endpoint</w:t>
                       </w:r>
                     </w:p>
                   </w:txbxContent>
@@ -5001,10 +5001,7 @@
                               <w:jc w:val="center"/>
                             </w:pPr>
                             <w:r>
-                              <w:t>3</w:t>
-                            </w:r>
-                            <w:r>
-                              <w:t>Middleware</w:t>
+                              <w:t>Router</w:t>
                             </w:r>
                           </w:p>
                         </w:txbxContent>
@@ -5037,10 +5034,7 @@
                         <w:jc w:val="center"/>
                       </w:pPr>
                       <w:r>
-                        <w:t>3</w:t>
-                      </w:r>
-                      <w:r>
-                        <w:t>Middleware</w:t>
+                        <w:t>Router</w:t>
                       </w:r>
                     </w:p>
                   </w:txbxContent>
@@ -23728,40 +23722,24 @@
           <w:sz w:val="28"/>
           <w:szCs w:val="28"/>
         </w:rPr>
-        <w:t>DeveloperExceptionPage</w:t>
-      </w:r>
-      <w:r>
-        <w:rPr>
-          <w:color w:val="2F5496" w:themeColor="accent1" w:themeShade="BF"/>
-          <w:sz w:val="28"/>
-          <w:szCs w:val="28"/>
-        </w:rPr>
-        <w:t>.</w:t>
-      </w:r>
-    </w:p>
-    <w:p>
-      <w:pPr>
-        <w:rPr>
-          <w:color w:val="2F5496" w:themeColor="accent1" w:themeShade="BF"/>
-          <w:sz w:val="28"/>
-          <w:szCs w:val="28"/>
-        </w:rPr>
-      </w:pPr>
-      <w:r>
-        <w:rPr>
-          <w:color w:val="2F5496" w:themeColor="accent1" w:themeShade="BF"/>
-          <w:sz w:val="28"/>
-          <w:szCs w:val="28"/>
-        </w:rPr>
-        <w:t xml:space="preserve">Solution : Custom Error Page So that user wont get </w:t>
-      </w:r>
-      <w:r>
-        <w:rPr>
-          <w:color w:val="2F5496" w:themeColor="accent1" w:themeShade="BF"/>
-          <w:sz w:val="28"/>
-          <w:szCs w:val="28"/>
-        </w:rPr>
-        <w:t>DeveloperExceptionPage</w:t>
+        <w:t>DeveloperExceptionPage.</w:t>
+      </w:r>
+    </w:p>
+    <w:p>
+      <w:pPr>
+        <w:rPr>
+          <w:color w:val="2F5496" w:themeColor="accent1" w:themeShade="BF"/>
+          <w:sz w:val="28"/>
+          <w:szCs w:val="28"/>
+        </w:rPr>
+      </w:pPr>
+      <w:r>
+        <w:rPr>
+          <w:color w:val="2F5496" w:themeColor="accent1" w:themeShade="BF"/>
+          <w:sz w:val="28"/>
+          <w:szCs w:val="28"/>
+        </w:rPr>
+        <w:t>Solution : Custom Error Page So that user wont get DeveloperExceptionPage</w:t>
       </w:r>
     </w:p>
     <w:p>
@@ -24038,8 +24016,18 @@
           <w:ilvl w:val="0"/>
           <w:numId w:val="29"/>
         </w:numPr>
-      </w:pPr>
-      <w:r>
+        <w:rPr>
+          <w:color w:val="2F5496" w:themeColor="accent1" w:themeShade="BF"/>
+          <w:sz w:val="28"/>
+          <w:szCs w:val="28"/>
+        </w:rPr>
+      </w:pPr>
+      <w:r>
+        <w:rPr>
+          <w:color w:val="2F5496" w:themeColor="accent1" w:themeShade="BF"/>
+          <w:sz w:val="28"/>
+          <w:szCs w:val="28"/>
+        </w:rPr>
         <w:t>ModelState</w:t>
       </w:r>
     </w:p>
@@ -24050,8 +24038,18 @@
           <w:ilvl w:val="0"/>
           <w:numId w:val="29"/>
         </w:numPr>
-      </w:pPr>
-      <w:r>
+        <w:rPr>
+          <w:color w:val="2F5496" w:themeColor="accent1" w:themeShade="BF"/>
+          <w:sz w:val="28"/>
+          <w:szCs w:val="28"/>
+        </w:rPr>
+      </w:pPr>
+      <w:r>
+        <w:rPr>
+          <w:color w:val="2F5496" w:themeColor="accent1" w:themeShade="BF"/>
+          <w:sz w:val="28"/>
+          <w:szCs w:val="28"/>
+        </w:rPr>
         <w:t>Exception Page</w:t>
       </w:r>
     </w:p>
@@ -24062,8 +24060,18 @@
           <w:ilvl w:val="0"/>
           <w:numId w:val="29"/>
         </w:numPr>
-      </w:pPr>
-      <w:r>
+        <w:rPr>
+          <w:color w:val="2F5496" w:themeColor="accent1" w:themeShade="BF"/>
+          <w:sz w:val="28"/>
+          <w:szCs w:val="28"/>
+        </w:rPr>
+      </w:pPr>
+      <w:r>
+        <w:rPr>
+          <w:color w:val="2F5496" w:themeColor="accent1" w:themeShade="BF"/>
+          <w:sz w:val="28"/>
+          <w:szCs w:val="28"/>
+        </w:rPr>
         <w:t>StatusCode</w:t>
       </w:r>
     </w:p>
@@ -24074,11 +24082,1467 @@
           <w:ilvl w:val="0"/>
           <w:numId w:val="29"/>
         </w:numPr>
-      </w:pPr>
-      <w:r>
+        <w:rPr>
+          <w:color w:val="2F5496" w:themeColor="accent1" w:themeShade="BF"/>
+          <w:sz w:val="28"/>
+          <w:szCs w:val="28"/>
+        </w:rPr>
+      </w:pPr>
+      <w:r>
+        <w:rPr>
+          <w:color w:val="2F5496" w:themeColor="accent1" w:themeShade="BF"/>
+          <w:sz w:val="28"/>
+          <w:szCs w:val="28"/>
+        </w:rPr>
         <w:t>ExceptionFilter.</w:t>
       </w:r>
     </w:p>
+    <w:p/>
+    <w:p>
+      <w:pPr>
+        <w:rPr>
+          <w:color w:val="2F5496" w:themeColor="accent1" w:themeShade="BF"/>
+          <w:sz w:val="28"/>
+          <w:szCs w:val="28"/>
+        </w:rPr>
+      </w:pPr>
+      <w:r>
+        <w:rPr>
+          <w:color w:val="2F5496" w:themeColor="accent1" w:themeShade="BF"/>
+          <w:sz w:val="28"/>
+          <w:szCs w:val="28"/>
+        </w:rPr>
+        <w:t>Routing</w:t>
+      </w:r>
+    </w:p>
+    <w:p>
+      <w:pPr>
+        <w:pStyle w:val="ListParagraph"/>
+        <w:numPr>
+          <w:ilvl w:val="0"/>
+          <w:numId w:val="12"/>
+        </w:numPr>
+        <w:rPr>
+          <w:color w:val="2F5496" w:themeColor="accent1" w:themeShade="BF"/>
+          <w:sz w:val="28"/>
+          <w:szCs w:val="28"/>
+        </w:rPr>
+      </w:pPr>
+      <w:r>
+        <w:rPr>
+          <w:color w:val="2F5496" w:themeColor="accent1" w:themeShade="BF"/>
+          <w:sz w:val="28"/>
+          <w:szCs w:val="28"/>
+        </w:rPr>
+        <w:t xml:space="preserve">Responsible for matching </w:t>
+      </w:r>
+      <w:r>
+        <w:rPr>
+          <w:color w:val="2F5496" w:themeColor="accent1" w:themeShade="BF"/>
+          <w:sz w:val="28"/>
+          <w:szCs w:val="28"/>
+          <w:highlight w:val="yellow"/>
+        </w:rPr>
+        <w:t>incoming requests</w:t>
+      </w:r>
+      <w:r>
+        <w:rPr>
+          <w:color w:val="2F5496" w:themeColor="accent1" w:themeShade="BF"/>
+          <w:sz w:val="28"/>
+          <w:szCs w:val="28"/>
+        </w:rPr>
+        <w:t xml:space="preserve"> and dispatching it to app executable endpoints.</w:t>
+      </w:r>
+    </w:p>
+    <w:p>
+      <w:pPr>
+        <w:pStyle w:val="ListParagraph"/>
+        <w:numPr>
+          <w:ilvl w:val="0"/>
+          <w:numId w:val="12"/>
+        </w:numPr>
+        <w:rPr>
+          <w:color w:val="2F5496" w:themeColor="accent1" w:themeShade="BF"/>
+          <w:sz w:val="28"/>
+          <w:szCs w:val="28"/>
+        </w:rPr>
+      </w:pPr>
+      <w:r>
+        <w:rPr>
+          <w:color w:val="2F5496" w:themeColor="accent1" w:themeShade="BF"/>
+          <w:sz w:val="28"/>
+          <w:szCs w:val="28"/>
+        </w:rPr>
+        <w:t>Endpoints are Request handling code</w:t>
+      </w:r>
+    </w:p>
+    <w:p>
+      <w:pPr>
+        <w:pStyle w:val="ListParagraph"/>
+        <w:numPr>
+          <w:ilvl w:val="0"/>
+          <w:numId w:val="12"/>
+        </w:numPr>
+        <w:rPr>
+          <w:color w:val="2F5496" w:themeColor="accent1" w:themeShade="BF"/>
+          <w:sz w:val="28"/>
+          <w:szCs w:val="28"/>
+        </w:rPr>
+      </w:pPr>
+      <w:r>
+        <w:rPr>
+          <w:color w:val="2F5496" w:themeColor="accent1" w:themeShade="BF"/>
+          <w:sz w:val="28"/>
+          <w:szCs w:val="28"/>
+        </w:rPr>
+        <w:t xml:space="preserve"> Endpoints can  extract values from URI</w:t>
+      </w:r>
+    </w:p>
+    <w:p>
+      <w:pPr>
+        <w:rPr>
+          <w:color w:val="2F5496" w:themeColor="accent1" w:themeShade="BF"/>
+          <w:sz w:val="28"/>
+          <w:szCs w:val="28"/>
+        </w:rPr>
+      </w:pPr>
+      <w:r>
+        <w:rPr>
+          <w:color w:val="2F5496" w:themeColor="accent1" w:themeShade="BF"/>
+          <w:sz w:val="28"/>
+          <w:szCs w:val="28"/>
+        </w:rPr>
+        <w:lastRenderedPageBreak/>
+        <w:t>Routing Middlewares</w:t>
+      </w:r>
+    </w:p>
+    <w:p>
+      <w:pPr>
+        <w:pStyle w:val="ListParagraph"/>
+        <w:numPr>
+          <w:ilvl w:val="0"/>
+          <w:numId w:val="30"/>
+        </w:numPr>
+        <w:rPr>
+          <w:color w:val="2F5496" w:themeColor="accent1" w:themeShade="BF"/>
+          <w:sz w:val="28"/>
+          <w:szCs w:val="28"/>
+        </w:rPr>
+      </w:pPr>
+      <w:r>
+        <w:rPr>
+          <w:color w:val="2F5496" w:themeColor="accent1" w:themeShade="BF"/>
+          <w:sz w:val="28"/>
+          <w:szCs w:val="28"/>
+        </w:rPr>
+        <w:t>Use Routing</w:t>
+      </w:r>
+      <w:r>
+        <w:rPr>
+          <w:color w:val="2F5496" w:themeColor="accent1" w:themeShade="BF"/>
+          <w:sz w:val="28"/>
+          <w:szCs w:val="28"/>
+        </w:rPr>
+        <w:t xml:space="preserve"> : Middleware Pipeline , it looks for Set of endpoints defined in the app and select best match on the request.</w:t>
+      </w:r>
+    </w:p>
+    <w:p>
+      <w:pPr>
+        <w:pStyle w:val="ListParagraph"/>
+        <w:numPr>
+          <w:ilvl w:val="0"/>
+          <w:numId w:val="30"/>
+        </w:numPr>
+        <w:rPr>
+          <w:color w:val="2F5496" w:themeColor="accent1" w:themeShade="BF"/>
+          <w:sz w:val="28"/>
+          <w:szCs w:val="28"/>
+        </w:rPr>
+      </w:pPr>
+      <w:r>
+        <w:rPr>
+          <w:color w:val="2F5496" w:themeColor="accent1" w:themeShade="BF"/>
+          <w:sz w:val="28"/>
+          <w:szCs w:val="28"/>
+        </w:rPr>
+        <w:t>Use Endpoints</w:t>
+      </w:r>
+      <w:r>
+        <w:rPr>
+          <w:color w:val="2F5496" w:themeColor="accent1" w:themeShade="BF"/>
+          <w:sz w:val="28"/>
+          <w:szCs w:val="28"/>
+        </w:rPr>
+        <w:t xml:space="preserve"> : Contains  Endpoints, it runs delegate associated with the endpoint</w:t>
+      </w:r>
+    </w:p>
+    <w:p>
+      <w:pPr>
+        <w:rPr>
+          <w:color w:val="2F5496" w:themeColor="accent1" w:themeShade="BF"/>
+          <w:sz w:val="28"/>
+          <w:szCs w:val="28"/>
+        </w:rPr>
+      </w:pPr>
+      <w:r>
+        <w:rPr>
+          <w:color w:val="2F5496" w:themeColor="accent1" w:themeShade="BF"/>
+          <w:sz w:val="28"/>
+          <w:szCs w:val="28"/>
+        </w:rPr>
+        <w:t xml:space="preserve">Type Of Routing </w:t>
+      </w:r>
+    </w:p>
+    <w:p>
+      <w:pPr>
+        <w:pStyle w:val="ListParagraph"/>
+        <w:numPr>
+          <w:ilvl w:val="0"/>
+          <w:numId w:val="31"/>
+        </w:numPr>
+        <w:rPr>
+          <w:color w:val="2F5496" w:themeColor="accent1" w:themeShade="BF"/>
+          <w:sz w:val="28"/>
+          <w:szCs w:val="28"/>
+        </w:rPr>
+      </w:pPr>
+      <w:r>
+        <w:rPr>
+          <w:color w:val="2F5496" w:themeColor="accent1" w:themeShade="BF"/>
+          <w:sz w:val="28"/>
+          <w:szCs w:val="28"/>
+        </w:rPr>
+        <w:t>Conventional Routing: when you write Routing Logic in Startup.cs that is called as Conventional Routing</w:t>
+      </w:r>
+    </w:p>
+    <w:p>
+      <w:pPr>
+        <w:rPr>
+          <w:color w:val="2F5496" w:themeColor="accent1" w:themeShade="BF"/>
+          <w:sz w:val="28"/>
+          <w:szCs w:val="28"/>
+        </w:rPr>
+      </w:pPr>
+    </w:p>
+    <w:p>
+      <w:pPr>
+        <w:rPr>
+          <w:color w:val="2F5496" w:themeColor="accent1" w:themeShade="BF"/>
+          <w:sz w:val="28"/>
+          <w:szCs w:val="28"/>
+        </w:rPr>
+      </w:pPr>
+    </w:p>
+    <w:p>
+      <w:pPr>
+        <w:rPr>
+          <w:color w:val="2F5496" w:themeColor="accent1" w:themeShade="BF"/>
+          <w:sz w:val="28"/>
+          <w:szCs w:val="28"/>
+        </w:rPr>
+      </w:pPr>
+    </w:p>
+    <w:p>
+      <w:pPr>
+        <w:rPr>
+          <w:color w:val="2F5496" w:themeColor="accent1" w:themeShade="BF"/>
+          <w:sz w:val="28"/>
+          <w:szCs w:val="28"/>
+        </w:rPr>
+      </w:pPr>
+    </w:p>
+    <w:p>
+      <w:pPr>
+        <w:rPr>
+          <w:color w:val="2F5496" w:themeColor="accent1" w:themeShade="BF"/>
+          <w:sz w:val="28"/>
+          <w:szCs w:val="28"/>
+        </w:rPr>
+      </w:pPr>
+      <w:r>
+        <w:rPr>
+          <w:noProof/>
+          <w:color w:val="2F5496" w:themeColor="accent1" w:themeShade="BF"/>
+          <w:sz w:val="28"/>
+          <w:szCs w:val="28"/>
+        </w:rPr>
+        <mc:AlternateContent>
+          <mc:Choice Requires="wps">
+            <w:drawing>
+              <wp:anchor distT="0" distB="0" distL="114300" distR="114300" simplePos="0" relativeHeight="251860992" behindDoc="0" locked="0" layoutInCell="1" allowOverlap="1" wp14:anchorId="083B9D44" wp14:editId="00EBA241">
+                <wp:simplePos x="0" y="0"/>
+                <wp:positionH relativeFrom="column">
+                  <wp:posOffset>7557655</wp:posOffset>
+                </wp:positionH>
+                <wp:positionV relativeFrom="paragraph">
+                  <wp:posOffset>6927</wp:posOffset>
+                </wp:positionV>
+                <wp:extent cx="852054" cy="643833"/>
+                <wp:effectExtent l="0" t="0" r="24765" b="23495"/>
+                <wp:wrapNone/>
+                <wp:docPr id="166" name="Rectangle 166"/>
+                <wp:cNvGraphicFramePr/>
+                <a:graphic xmlns:a="http://schemas.openxmlformats.org/drawingml/2006/main">
+                  <a:graphicData uri="http://schemas.microsoft.com/office/word/2010/wordprocessingShape">
+                    <wps:wsp>
+                      <wps:cNvSpPr/>
+                      <wps:spPr>
+                        <a:xfrm>
+                          <a:off x="0" y="0"/>
+                          <a:ext cx="852054" cy="643833"/>
+                        </a:xfrm>
+                        <a:prstGeom prst="rect">
+                          <a:avLst/>
+                        </a:prstGeom>
+                      </wps:spPr>
+                      <wps:style>
+                        <a:lnRef idx="2">
+                          <a:schemeClr val="accent1">
+                            <a:shade val="50000"/>
+                          </a:schemeClr>
+                        </a:lnRef>
+                        <a:fillRef idx="1">
+                          <a:schemeClr val="accent1"/>
+                        </a:fillRef>
+                        <a:effectRef idx="0">
+                          <a:schemeClr val="accent1"/>
+                        </a:effectRef>
+                        <a:fontRef idx="minor">
+                          <a:schemeClr val="lt1"/>
+                        </a:fontRef>
+                      </wps:style>
+                      <wps:txbx>
+                        <w:txbxContent>
+                          <w:p>
+                            <w:pPr>
+                              <w:jc w:val="center"/>
+                            </w:pPr>
+                            <w:r>
+                              <w:t>Code</w:t>
+                            </w:r>
+                          </w:p>
+                        </w:txbxContent>
+                      </wps:txbx>
+                      <wps:bodyPr rot="0" spcFirstLastPara="0" vertOverflow="overflow" horzOverflow="overflow" vert="horz" wrap="square" lIns="91440" tIns="45720" rIns="91440" bIns="45720" numCol="1" spcCol="0" rtlCol="0" fromWordArt="0" anchor="ctr" anchorCtr="0" forceAA="0" compatLnSpc="1">
+                        <a:prstTxWarp prst="textNoShape">
+                          <a:avLst/>
+                        </a:prstTxWarp>
+                        <a:noAutofit/>
+                      </wps:bodyPr>
+                    </wps:wsp>
+                  </a:graphicData>
+                </a:graphic>
+              </wp:anchor>
+            </w:drawing>
+          </mc:Choice>
+          <mc:Fallback>
+            <w:pict>
+              <v:rect w14:anchorId="083B9D44" id="Rectangle 166" o:spid="_x0000_s1113" style="position:absolute;margin-left:595.1pt;margin-top:.55pt;width:67.1pt;height:50.7pt;z-index:251860992;visibility:visible;mso-wrap-style:square;mso-wrap-distance-left:9pt;mso-wrap-distance-top:0;mso-wrap-distance-right:9pt;mso-wrap-distance-bottom:0;mso-position-horizontal:absolute;mso-position-horizontal-relative:text;mso-position-vertical:absolute;mso-position-vertical-relative:text;v-text-anchor:middle" o:gfxdata="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" fillcolor="#4472c4 [3204]" strokecolor="#1f3763 [1604]" strokeweight="1pt">
+                <v:textbox>
+                  <w:txbxContent>
+                    <w:p>
+                      <w:pPr>
+                        <w:jc w:val="center"/>
+                      </w:pPr>
+                      <w:r>
+                        <w:t>Code</w:t>
+                      </w:r>
+                    </w:p>
+                  </w:txbxContent>
+                </v:textbox>
+              </v:rect>
+            </w:pict>
+          </mc:Fallback>
+        </mc:AlternateContent>
+      </w:r>
+      <w:r>
+        <w:rPr>
+          <w:noProof/>
+          <w:color w:val="2F5496" w:themeColor="accent1" w:themeShade="BF"/>
+          <w:sz w:val="28"/>
+          <w:szCs w:val="28"/>
+        </w:rPr>
+        <mc:AlternateContent>
+          <mc:Choice Requires="wps">
+            <w:drawing>
+              <wp:anchor distT="0" distB="0" distL="114300" distR="114300" simplePos="0" relativeHeight="251859968" behindDoc="0" locked="0" layoutInCell="1" allowOverlap="1" wp14:anchorId="781BC14A" wp14:editId="07BF817A">
+                <wp:simplePos x="0" y="0"/>
+                <wp:positionH relativeFrom="column">
+                  <wp:posOffset>6282632</wp:posOffset>
+                </wp:positionH>
+                <wp:positionV relativeFrom="paragraph">
+                  <wp:posOffset>311727</wp:posOffset>
+                </wp:positionV>
+                <wp:extent cx="1129550" cy="20782"/>
+                <wp:effectExtent l="0" t="76200" r="13970" b="74930"/>
+                <wp:wrapNone/>
+                <wp:docPr id="165" name="Straight Arrow Connector 165"/>
+                <wp:cNvGraphicFramePr/>
+                <a:graphic xmlns:a="http://schemas.openxmlformats.org/drawingml/2006/main">
+                  <a:graphicData uri="http://schemas.microsoft.com/office/word/2010/wordprocessingShape">
+                    <wps:wsp>
+                      <wps:cNvCnPr/>
+                      <wps:spPr>
+                        <a:xfrm flipV="1">
+                          <a:off x="0" y="0"/>
+                          <a:ext cx="1129550" cy="20782"/>
+                        </a:xfrm>
+                        <a:prstGeom prst="straightConnector1">
+                          <a:avLst/>
+                        </a:prstGeom>
+                        <a:ln>
+                          <a:tailEnd type="triangle"/>
+                        </a:ln>
+                      </wps:spPr>
+                      <wps:style>
+                        <a:lnRef idx="3">
+                          <a:schemeClr val="accent6"/>
+                        </a:lnRef>
+                        <a:fillRef idx="0">
+                          <a:schemeClr val="accent6"/>
+                        </a:fillRef>
+                        <a:effectRef idx="2">
+                          <a:schemeClr val="accent6"/>
+                        </a:effectRef>
+                        <a:fontRef idx="minor">
+                          <a:schemeClr val="tx1"/>
+                        </a:fontRef>
+                      </wps:style>
+                      <wps:bodyPr/>
+                    </wps:wsp>
+                  </a:graphicData>
+                </a:graphic>
+              </wp:anchor>
+            </w:drawing>
+          </mc:Choice>
+          <mc:Fallback>
+            <w:pict>
+              <v:shapetype w14:anchorId="7C4CA226" id="_x0000_t32" coordsize="21600,21600" o:spt="32" o:oned="t" path="m,l21600,21600e" filled="f">
+                <v:path arrowok="t" fillok="f" o:connecttype="none"/>
+                <o:lock v:ext="edit" shapetype="t"/>
+              </v:shapetype>
+              <v:shape id="Straight Arrow Connector 165" o:spid="_x0000_s1026" type="#_x0000_t32" style="position:absolute;margin-left:494.7pt;margin-top:24.55pt;width:88.95pt;height:1.65pt;flip:y;z-index:251859968;visibility:visible;mso-wrap-style:square;mso-wrap-distance-left:9pt;mso-wrap-distance-top:0;mso-wrap-distance-right:9pt;mso-wrap-distance-bottom:0;mso-position-horizontal:absolute;mso-position-horizontal-relative:text;mso-position-vertical:absolute;mso-position-vertical-relative:text" o:gfxdata="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" strokecolor="#70ad47 [3209]" strokeweight="1.5pt">
+                <v:stroke endarrow="block" joinstyle="miter"/>
+              </v:shape>
+            </w:pict>
+          </mc:Fallback>
+        </mc:AlternateContent>
+      </w:r>
+      <w:r>
+        <w:rPr>
+          <w:noProof/>
+          <w:color w:val="2F5496" w:themeColor="accent1" w:themeShade="BF"/>
+          <w:sz w:val="28"/>
+          <w:szCs w:val="28"/>
+        </w:rPr>
+        <mc:AlternateContent>
+          <mc:Choice Requires="wps">
+            <w:drawing>
+              <wp:anchor distT="0" distB="0" distL="114300" distR="114300" simplePos="0" relativeHeight="251848704" behindDoc="0" locked="0" layoutInCell="1" allowOverlap="1" wp14:anchorId="3368718D" wp14:editId="0D0B9EE1">
+                <wp:simplePos x="0" y="0"/>
+                <wp:positionH relativeFrom="column">
+                  <wp:posOffset>5409911</wp:posOffset>
+                </wp:positionH>
+                <wp:positionV relativeFrom="paragraph">
+                  <wp:posOffset>93172</wp:posOffset>
+                </wp:positionV>
+                <wp:extent cx="865909" cy="561109"/>
+                <wp:effectExtent l="0" t="0" r="10795" b="10795"/>
+                <wp:wrapNone/>
+                <wp:docPr id="158" name="Rectangle 158"/>
+                <wp:cNvGraphicFramePr/>
+                <a:graphic xmlns:a="http://schemas.openxmlformats.org/drawingml/2006/main">
+                  <a:graphicData uri="http://schemas.microsoft.com/office/word/2010/wordprocessingShape">
+                    <wps:wsp>
+                      <wps:cNvSpPr/>
+                      <wps:spPr>
+                        <a:xfrm>
+                          <a:off x="0" y="0"/>
+                          <a:ext cx="865909" cy="561109"/>
+                        </a:xfrm>
+                        <a:prstGeom prst="rect">
+                          <a:avLst/>
+                        </a:prstGeom>
+                      </wps:spPr>
+                      <wps:style>
+                        <a:lnRef idx="2">
+                          <a:schemeClr val="accent6"/>
+                        </a:lnRef>
+                        <a:fillRef idx="1">
+                          <a:schemeClr val="lt1"/>
+                        </a:fillRef>
+                        <a:effectRef idx="0">
+                          <a:schemeClr val="accent6"/>
+                        </a:effectRef>
+                        <a:fontRef idx="minor">
+                          <a:schemeClr val="dk1"/>
+                        </a:fontRef>
+                      </wps:style>
+                      <wps:txbx>
+                        <w:txbxContent>
+                          <w:p>
+                            <w:pPr>
+                              <w:jc w:val="center"/>
+                            </w:pPr>
+                            <w:r>
+                              <w:t>EP1</w:t>
+                            </w:r>
+                          </w:p>
+                        </w:txbxContent>
+                      </wps:txbx>
+                      <wps:bodyPr rot="0" spcFirstLastPara="0" vertOverflow="overflow" horzOverflow="overflow" vert="horz" wrap="square" lIns="91440" tIns="45720" rIns="91440" bIns="45720" numCol="1" spcCol="0" rtlCol="0" fromWordArt="0" anchor="ctr" anchorCtr="0" forceAA="0" compatLnSpc="1">
+                        <a:prstTxWarp prst="textNoShape">
+                          <a:avLst/>
+                        </a:prstTxWarp>
+                        <a:noAutofit/>
+                      </wps:bodyPr>
+                    </wps:wsp>
+                  </a:graphicData>
+                </a:graphic>
+              </wp:anchor>
+            </w:drawing>
+          </mc:Choice>
+          <mc:Fallback>
+            <w:pict>
+              <v:rect w14:anchorId="3368718D" id="Rectangle 158" o:spid="_x0000_s1114" style="position:absolute;margin-left:426pt;margin-top:7.35pt;width:68.2pt;height:44.2pt;z-index:251848704;visibility:visible;mso-wrap-style:square;mso-wrap-distance-left:9pt;mso-wrap-distance-top:0;mso-wrap-distance-right:9pt;mso-wrap-distance-bottom:0;mso-position-horizontal:absolute;mso-position-horizontal-relative:text;mso-position-vertical:absolute;mso-position-vertical-relative:text;v-text-anchor:middle" o:gfxdata="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" fillcolor="white [3201]" strokecolor="#70ad47 [3209]" strokeweight="1pt">
+                <v:textbox>
+                  <w:txbxContent>
+                    <w:p>
+                      <w:pPr>
+                        <w:jc w:val="center"/>
+                      </w:pPr>
+                      <w:r>
+                        <w:t>EP1</w:t>
+                      </w:r>
+                    </w:p>
+                  </w:txbxContent>
+                </v:textbox>
+              </v:rect>
+            </w:pict>
+          </mc:Fallback>
+        </mc:AlternateContent>
+      </w:r>
+      <w:r>
+        <w:rPr>
+          <w:noProof/>
+          <w:color w:val="2F5496" w:themeColor="accent1" w:themeShade="BF"/>
+          <w:sz w:val="28"/>
+          <w:szCs w:val="28"/>
+        </w:rPr>
+        <mc:AlternateContent>
+          <mc:Choice Requires="wps">
+            <w:drawing>
+              <wp:anchor distT="0" distB="0" distL="114300" distR="114300" simplePos="0" relativeHeight="251847680" behindDoc="0" locked="0" layoutInCell="1" allowOverlap="1" wp14:anchorId="3DC268AA" wp14:editId="6B3E5B9E">
+                <wp:simplePos x="0" y="0"/>
+                <wp:positionH relativeFrom="column">
+                  <wp:posOffset>5007956</wp:posOffset>
+                </wp:positionH>
+                <wp:positionV relativeFrom="paragraph">
+                  <wp:posOffset>-408305</wp:posOffset>
+                </wp:positionV>
+                <wp:extent cx="1634837" cy="2528454"/>
+                <wp:effectExtent l="0" t="0" r="22860" b="24765"/>
+                <wp:wrapNone/>
+                <wp:docPr id="157" name="Rectangle 157"/>
+                <wp:cNvGraphicFramePr/>
+                <a:graphic xmlns:a="http://schemas.openxmlformats.org/drawingml/2006/main">
+                  <a:graphicData uri="http://schemas.microsoft.com/office/word/2010/wordprocessingShape">
+                    <wps:wsp>
+                      <wps:cNvSpPr/>
+                      <wps:spPr>
+                        <a:xfrm>
+                          <a:off x="0" y="0"/>
+                          <a:ext cx="1634837" cy="2528454"/>
+                        </a:xfrm>
+                        <a:prstGeom prst="rect">
+                          <a:avLst/>
+                        </a:prstGeom>
+                      </wps:spPr>
+                      <wps:style>
+                        <a:lnRef idx="2">
+                          <a:schemeClr val="accent1">
+                            <a:shade val="50000"/>
+                          </a:schemeClr>
+                        </a:lnRef>
+                        <a:fillRef idx="1">
+                          <a:schemeClr val="accent1"/>
+                        </a:fillRef>
+                        <a:effectRef idx="0">
+                          <a:schemeClr val="accent1"/>
+                        </a:effectRef>
+                        <a:fontRef idx="minor">
+                          <a:schemeClr val="lt1"/>
+                        </a:fontRef>
+                      </wps:style>
+                      <wps:txbx>
+                        <w:txbxContent>
+                          <w:p>
+                            <w:pPr>
+                              <w:jc w:val="center"/>
+                            </w:pPr>
+                            <w:r>
+                              <w:t>Use</w:t>
+                            </w:r>
+                            <w:r>
+                              <w:t>Endpoint</w:t>
+                            </w:r>
+                          </w:p>
+                          <w:p>
+                            <w:pPr>
+                              <w:jc w:val="center"/>
+                            </w:pPr>
+                          </w:p>
+                          <w:p>
+                            <w:pPr>
+                              <w:jc w:val="center"/>
+                            </w:pPr>
+                          </w:p>
+                          <w:p>
+                            <w:pPr>
+                              <w:jc w:val="center"/>
+                            </w:pPr>
+                          </w:p>
+                          <w:p>
+                            <w:pPr>
+                              <w:jc w:val="center"/>
+                            </w:pPr>
+                          </w:p>
+                          <w:p>
+                            <w:pPr>
+                              <w:jc w:val="center"/>
+                            </w:pPr>
+                          </w:p>
+                          <w:p>
+                            <w:pPr>
+                              <w:jc w:val="center"/>
+                            </w:pPr>
+                          </w:p>
+                          <w:p>
+                            <w:pPr>
+                              <w:jc w:val="center"/>
+                            </w:pPr>
+                          </w:p>
+                        </w:txbxContent>
+                      </wps:txbx>
+                      <wps:bodyPr rot="0" spcFirstLastPara="0" vertOverflow="overflow" horzOverflow="overflow" vert="horz" wrap="square" lIns="91440" tIns="45720" rIns="91440" bIns="45720" numCol="1" spcCol="0" rtlCol="0" fromWordArt="0" anchor="ctr" anchorCtr="0" forceAA="0" compatLnSpc="1">
+                        <a:prstTxWarp prst="textNoShape">
+                          <a:avLst/>
+                        </a:prstTxWarp>
+                        <a:noAutofit/>
+                      </wps:bodyPr>
+                    </wps:wsp>
+                  </a:graphicData>
+                </a:graphic>
+              </wp:anchor>
+            </w:drawing>
+          </mc:Choice>
+          <mc:Fallback>
+            <w:pict>
+              <v:rect w14:anchorId="3DC268AA" id="Rectangle 157" o:spid="_x0000_s1115" style="position:absolute;margin-left:394.35pt;margin-top:-32.15pt;width:128.75pt;height:199.1pt;z-index:251847680;visibility:visible;mso-wrap-style:square;mso-wrap-distance-left:9pt;mso-wrap-distance-top:0;mso-wrap-distance-right:9pt;mso-wrap-distance-bottom:0;mso-position-horizontal:absolute;mso-position-horizontal-relative:text;mso-position-vertical:absolute;mso-position-vertical-relative:text;v-text-anchor:middle" o:gfxdata="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" fillcolor="#4472c4 [3204]" strokecolor="#1f3763 [1604]" strokeweight="1pt">
+                <v:textbox>
+                  <w:txbxContent>
+                    <w:p>
+                      <w:pPr>
+                        <w:jc w:val="center"/>
+                      </w:pPr>
+                      <w:r>
+                        <w:t>Use</w:t>
+                      </w:r>
+                      <w:r>
+                        <w:t>Endpoint</w:t>
+                      </w:r>
+                    </w:p>
+                    <w:p>
+                      <w:pPr>
+                        <w:jc w:val="center"/>
+                      </w:pPr>
+                    </w:p>
+                    <w:p>
+                      <w:pPr>
+                        <w:jc w:val="center"/>
+                      </w:pPr>
+                    </w:p>
+                    <w:p>
+                      <w:pPr>
+                        <w:jc w:val="center"/>
+                      </w:pPr>
+                    </w:p>
+                    <w:p>
+                      <w:pPr>
+                        <w:jc w:val="center"/>
+                      </w:pPr>
+                    </w:p>
+                    <w:p>
+                      <w:pPr>
+                        <w:jc w:val="center"/>
+                      </w:pPr>
+                    </w:p>
+                    <w:p>
+                      <w:pPr>
+                        <w:jc w:val="center"/>
+                      </w:pPr>
+                    </w:p>
+                    <w:p>
+                      <w:pPr>
+                        <w:jc w:val="center"/>
+                      </w:pPr>
+                    </w:p>
+                  </w:txbxContent>
+                </v:textbox>
+              </v:rect>
+            </w:pict>
+          </mc:Fallback>
+        </mc:AlternateContent>
+      </w:r>
+    </w:p>
+    <w:p>
+      <w:pPr>
+        <w:rPr>
+          <w:color w:val="2F5496" w:themeColor="accent1" w:themeShade="BF"/>
+          <w:sz w:val="28"/>
+          <w:szCs w:val="28"/>
+        </w:rPr>
+      </w:pPr>
+      <w:r>
+        <w:rPr>
+          <w:noProof/>
+          <w:color w:val="2F5496" w:themeColor="accent1" w:themeShade="BF"/>
+          <w:sz w:val="28"/>
+          <w:szCs w:val="28"/>
+        </w:rPr>
+        <mc:AlternateContent>
+          <mc:Choice Requires="wps">
+            <w:drawing>
+              <wp:anchor distT="0" distB="0" distL="114300" distR="114300" simplePos="0" relativeHeight="251854848" behindDoc="0" locked="0" layoutInCell="1" allowOverlap="1" wp14:anchorId="6E98A130" wp14:editId="509F3B7C">
+                <wp:simplePos x="0" y="0"/>
+                <wp:positionH relativeFrom="column">
+                  <wp:posOffset>3990108</wp:posOffset>
+                </wp:positionH>
+                <wp:positionV relativeFrom="paragraph">
+                  <wp:posOffset>58940</wp:posOffset>
+                </wp:positionV>
+                <wp:extent cx="1288473" cy="574963"/>
+                <wp:effectExtent l="0" t="38100" r="64135" b="34925"/>
+                <wp:wrapNone/>
+                <wp:docPr id="162" name="Straight Arrow Connector 162"/>
+                <wp:cNvGraphicFramePr/>
+                <a:graphic xmlns:a="http://schemas.openxmlformats.org/drawingml/2006/main">
+                  <a:graphicData uri="http://schemas.microsoft.com/office/word/2010/wordprocessingShape">
+                    <wps:wsp>
+                      <wps:cNvCnPr/>
+                      <wps:spPr>
+                        <a:xfrm flipV="1">
+                          <a:off x="0" y="0"/>
+                          <a:ext cx="1288473" cy="574963"/>
+                        </a:xfrm>
+                        <a:prstGeom prst="straightConnector1">
+                          <a:avLst/>
+                        </a:prstGeom>
+                        <a:ln>
+                          <a:tailEnd type="triangle"/>
+                        </a:ln>
+                      </wps:spPr>
+                      <wps:style>
+                        <a:lnRef idx="3">
+                          <a:schemeClr val="accent6"/>
+                        </a:lnRef>
+                        <a:fillRef idx="0">
+                          <a:schemeClr val="accent6"/>
+                        </a:fillRef>
+                        <a:effectRef idx="2">
+                          <a:schemeClr val="accent6"/>
+                        </a:effectRef>
+                        <a:fontRef idx="minor">
+                          <a:schemeClr val="tx1"/>
+                        </a:fontRef>
+                      </wps:style>
+                      <wps:bodyPr/>
+                    </wps:wsp>
+                  </a:graphicData>
+                </a:graphic>
+              </wp:anchor>
+            </w:drawing>
+          </mc:Choice>
+          <mc:Fallback>
+            <w:pict>
+              <v:shape w14:anchorId="51F076FB" id="Straight Arrow Connector 162" o:spid="_x0000_s1026" type="#_x0000_t32" style="position:absolute;margin-left:314.2pt;margin-top:4.65pt;width:101.45pt;height:45.25pt;flip:y;z-index:251854848;visibility:visible;mso-wrap-style:square;mso-wrap-distance-left:9pt;mso-wrap-distance-top:0;mso-wrap-distance-right:9pt;mso-wrap-distance-bottom:0;mso-position-horizontal:absolute;mso-position-horizontal-relative:text;mso-position-vertical:absolute;mso-position-vertical-relative:text" o:gfxdata="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" strokecolor="#70ad47 [3209]" strokeweight="1.5pt">
+                <v:stroke endarrow="block" joinstyle="miter"/>
+              </v:shape>
+            </w:pict>
+          </mc:Fallback>
+        </mc:AlternateContent>
+      </w:r>
+      <w:r>
+        <w:rPr>
+          <w:noProof/>
+          <w:color w:val="2F5496" w:themeColor="accent1" w:themeShade="BF"/>
+          <w:sz w:val="28"/>
+          <w:szCs w:val="28"/>
+        </w:rPr>
+        <mc:AlternateContent>
+          <mc:Choice Requires="wps">
+            <w:drawing>
+              <wp:anchor distT="0" distB="0" distL="114300" distR="114300" simplePos="0" relativeHeight="251853824" behindDoc="0" locked="0" layoutInCell="1" allowOverlap="1" wp14:anchorId="1538BC99" wp14:editId="13794571">
+                <wp:simplePos x="0" y="0"/>
+                <wp:positionH relativeFrom="column">
+                  <wp:posOffset>3048000</wp:posOffset>
+                </wp:positionH>
+                <wp:positionV relativeFrom="paragraph">
+                  <wp:posOffset>266758</wp:posOffset>
+                </wp:positionV>
+                <wp:extent cx="955964" cy="623454"/>
+                <wp:effectExtent l="0" t="0" r="15875" b="24765"/>
+                <wp:wrapNone/>
+                <wp:docPr id="161" name="Rectangle 161"/>
+                <wp:cNvGraphicFramePr/>
+                <a:graphic xmlns:a="http://schemas.openxmlformats.org/drawingml/2006/main">
+                  <a:graphicData uri="http://schemas.microsoft.com/office/word/2010/wordprocessingShape">
+                    <wps:wsp>
+                      <wps:cNvSpPr/>
+                      <wps:spPr>
+                        <a:xfrm>
+                          <a:off x="0" y="0"/>
+                          <a:ext cx="955964" cy="623454"/>
+                        </a:xfrm>
+                        <a:prstGeom prst="rect">
+                          <a:avLst/>
+                        </a:prstGeom>
+                      </wps:spPr>
+                      <wps:style>
+                        <a:lnRef idx="2">
+                          <a:schemeClr val="accent1">
+                            <a:shade val="50000"/>
+                          </a:schemeClr>
+                        </a:lnRef>
+                        <a:fillRef idx="1">
+                          <a:schemeClr val="accent1"/>
+                        </a:fillRef>
+                        <a:effectRef idx="0">
+                          <a:schemeClr val="accent1"/>
+                        </a:effectRef>
+                        <a:fontRef idx="minor">
+                          <a:schemeClr val="lt1"/>
+                        </a:fontRef>
+                      </wps:style>
+                      <wps:txbx>
+                        <w:txbxContent>
+                          <w:p>
+                            <w:pPr>
+                              <w:jc w:val="center"/>
+                            </w:pPr>
+                            <w:r>
+                              <w:t>UseRouting</w:t>
+                            </w:r>
+                          </w:p>
+                        </w:txbxContent>
+                      </wps:txbx>
+                      <wps:bodyPr rot="0" spcFirstLastPara="0" vertOverflow="overflow" horzOverflow="overflow" vert="horz" wrap="square" lIns="91440" tIns="45720" rIns="91440" bIns="45720" numCol="1" spcCol="0" rtlCol="0" fromWordArt="0" anchor="ctr" anchorCtr="0" forceAA="0" compatLnSpc="1">
+                        <a:prstTxWarp prst="textNoShape">
+                          <a:avLst/>
+                        </a:prstTxWarp>
+                        <a:noAutofit/>
+                      </wps:bodyPr>
+                    </wps:wsp>
+                  </a:graphicData>
+                </a:graphic>
+                <wp14:sizeRelH relativeFrom="margin">
+                  <wp14:pctWidth>0</wp14:pctWidth>
+                </wp14:sizeRelH>
+                <wp14:sizeRelV relativeFrom="margin">
+                  <wp14:pctHeight>0</wp14:pctHeight>
+                </wp14:sizeRelV>
+              </wp:anchor>
+            </w:drawing>
+          </mc:Choice>
+          <mc:Fallback>
+            <w:pict>
+              <v:rect w14:anchorId="1538BC99" id="Rectangle 161" o:spid="_x0000_s1116" style="position:absolute;margin-left:240pt;margin-top:21pt;width:75.25pt;height:49.1pt;z-index:251853824;visibility:visible;mso-wrap-style:square;mso-width-percent:0;mso-height-percent:0;mso-wrap-distance-left:9pt;mso-wrap-distance-top:0;mso-wrap-distance-right:9pt;mso-wrap-distance-bottom:0;mso-position-horizontal:absolute;mso-position-horizontal-relative:text;mso-position-vertical:absolute;mso-position-vertical-relative:text;mso-width-percent:0;mso-height-percent:0;mso-width-relative:margin;mso-height-relative:margin;v-text-anchor:middle" o:gfxdata="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" fillcolor="#4472c4 [3204]" strokecolor="#1f3763 [1604]" strokeweight="1pt">
+                <v:textbox>
+                  <w:txbxContent>
+                    <w:p>
+                      <w:pPr>
+                        <w:jc w:val="center"/>
+                      </w:pPr>
+                      <w:r>
+                        <w:t>UseRouting</w:t>
+                      </w:r>
+                    </w:p>
+                  </w:txbxContent>
+                </v:textbox>
+              </v:rect>
+            </w:pict>
+          </mc:Fallback>
+        </mc:AlternateContent>
+      </w:r>
+      <w:r>
+        <w:rPr>
+          <w:noProof/>
+          <w:color w:val="2F5496" w:themeColor="accent1" w:themeShade="BF"/>
+          <w:sz w:val="28"/>
+          <w:szCs w:val="28"/>
+        </w:rPr>
+        <mc:AlternateContent>
+          <mc:Choice Requires="wps">
+            <w:drawing>
+              <wp:anchor distT="0" distB="0" distL="114300" distR="114300" simplePos="0" relativeHeight="251846656" behindDoc="0" locked="0" layoutInCell="1" allowOverlap="1" wp14:anchorId="375176C1" wp14:editId="02C96DBF">
+                <wp:simplePos x="0" y="0"/>
+                <wp:positionH relativeFrom="column">
+                  <wp:posOffset>990600</wp:posOffset>
+                </wp:positionH>
+                <wp:positionV relativeFrom="paragraph">
+                  <wp:posOffset>79721</wp:posOffset>
+                </wp:positionV>
+                <wp:extent cx="1905000" cy="346364"/>
+                <wp:effectExtent l="0" t="0" r="19050" b="15875"/>
+                <wp:wrapNone/>
+                <wp:docPr id="156" name="Text Box 156"/>
+                <wp:cNvGraphicFramePr/>
+                <a:graphic xmlns:a="http://schemas.openxmlformats.org/drawingml/2006/main">
+                  <a:graphicData uri="http://schemas.microsoft.com/office/word/2010/wordprocessingShape">
+                    <wps:wsp>
+                      <wps:cNvSpPr txBox="1"/>
+                      <wps:spPr>
+                        <a:xfrm>
+                          <a:off x="0" y="0"/>
+                          <a:ext cx="1905000" cy="346364"/>
+                        </a:xfrm>
+                        <a:prstGeom prst="rect">
+                          <a:avLst/>
+                        </a:prstGeom>
+                        <a:solidFill>
+                          <a:schemeClr val="lt1"/>
+                        </a:solidFill>
+                        <a:ln w="6350">
+                          <a:solidFill>
+                            <a:prstClr val="black"/>
+                          </a:solidFill>
+                        </a:ln>
+                      </wps:spPr>
+                      <wps:txbx>
+                        <w:txbxContent>
+                          <w:p>
+                            <w:r>
+                              <w:t>https://localhost/</w:t>
+                            </w:r>
+                            <w:r>
+                              <w:t>Chess</w:t>
+                            </w:r>
+                          </w:p>
+                        </w:txbxContent>
+                      </wps:txbx>
+                      <wps:bodyPr rot="0" spcFirstLastPara="0" vertOverflow="overflow" horzOverflow="overflow" vert="horz" wrap="square" lIns="91440" tIns="45720" rIns="91440" bIns="45720" numCol="1" spcCol="0" rtlCol="0" fromWordArt="0" anchor="t" anchorCtr="0" forceAA="0" compatLnSpc="1">
+                        <a:prstTxWarp prst="textNoShape">
+                          <a:avLst/>
+                        </a:prstTxWarp>
+                        <a:noAutofit/>
+                      </wps:bodyPr>
+                    </wps:wsp>
+                  </a:graphicData>
+                </a:graphic>
+              </wp:anchor>
+            </w:drawing>
+          </mc:Choice>
+          <mc:Fallback>
+            <w:pict>
+              <v:shape w14:anchorId="375176C1" id="Text Box 156" o:spid="_x0000_s1117" type="#_x0000_t202" style="position:absolute;margin-left:78pt;margin-top:6.3pt;width:150pt;height:27.25pt;z-index:251846656;visibility:visible;mso-wrap-style:square;mso-wrap-distance-left:9pt;mso-wrap-distance-top:0;mso-wrap-distance-right:9pt;mso-wrap-distance-bottom:0;mso-position-horizontal:absolute;mso-position-horizontal-relative:text;mso-position-vertical:absolute;mso-position-vertical-relative:text;v-text-anchor:top" o:gfxdata="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" fillcolor="white [3201]" strokeweight=".5pt">
+                <v:textbox>
+                  <w:txbxContent>
+                    <w:p>
+                      <w:r>
+                        <w:t>https://localhost/</w:t>
+                      </w:r>
+                      <w:r>
+                        <w:t>Chess</w:t>
+                      </w:r>
+                    </w:p>
+                  </w:txbxContent>
+                </v:textbox>
+              </v:shape>
+            </w:pict>
+          </mc:Fallback>
+        </mc:AlternateContent>
+      </w:r>
+    </w:p>
+    <w:p>
+      <w:pPr>
+        <w:rPr>
+          <w:color w:val="2F5496" w:themeColor="accent1" w:themeShade="BF"/>
+          <w:sz w:val="28"/>
+          <w:szCs w:val="28"/>
+        </w:rPr>
+      </w:pPr>
+      <w:r>
+        <w:rPr>
+          <w:noProof/>
+          <w:color w:val="2F5496" w:themeColor="accent1" w:themeShade="BF"/>
+          <w:sz w:val="28"/>
+          <w:szCs w:val="28"/>
+        </w:rPr>
+        <mc:AlternateContent>
+          <mc:Choice Requires="wps">
+            <w:drawing>
+              <wp:anchor distT="0" distB="0" distL="114300" distR="114300" simplePos="0" relativeHeight="251856896" behindDoc="0" locked="0" layoutInCell="1" allowOverlap="1" wp14:anchorId="0B4D781C" wp14:editId="71E78019">
+                <wp:simplePos x="0" y="0"/>
+                <wp:positionH relativeFrom="column">
+                  <wp:posOffset>3990109</wp:posOffset>
+                </wp:positionH>
+                <wp:positionV relativeFrom="paragraph">
+                  <wp:posOffset>307281</wp:posOffset>
+                </wp:positionV>
+                <wp:extent cx="1419860" cy="88323"/>
+                <wp:effectExtent l="0" t="57150" r="27940" b="26035"/>
+                <wp:wrapNone/>
+                <wp:docPr id="163" name="Straight Arrow Connector 163"/>
+                <wp:cNvGraphicFramePr/>
+                <a:graphic xmlns:a="http://schemas.openxmlformats.org/drawingml/2006/main">
+                  <a:graphicData uri="http://schemas.microsoft.com/office/word/2010/wordprocessingShape">
+                    <wps:wsp>
+                      <wps:cNvCnPr/>
+                      <wps:spPr>
+                        <a:xfrm flipV="1">
+                          <a:off x="0" y="0"/>
+                          <a:ext cx="1419860" cy="88323"/>
+                        </a:xfrm>
+                        <a:prstGeom prst="straightConnector1">
+                          <a:avLst/>
+                        </a:prstGeom>
+                        <a:ln>
+                          <a:tailEnd type="triangle"/>
+                        </a:ln>
+                      </wps:spPr>
+                      <wps:style>
+                        <a:lnRef idx="3">
+                          <a:schemeClr val="accent6"/>
+                        </a:lnRef>
+                        <a:fillRef idx="0">
+                          <a:schemeClr val="accent6"/>
+                        </a:fillRef>
+                        <a:effectRef idx="2">
+                          <a:schemeClr val="accent6"/>
+                        </a:effectRef>
+                        <a:fontRef idx="minor">
+                          <a:schemeClr val="tx1"/>
+                        </a:fontRef>
+                      </wps:style>
+                      <wps:bodyPr/>
+                    </wps:wsp>
+                  </a:graphicData>
+                </a:graphic>
+                <wp14:sizeRelH relativeFrom="margin">
+                  <wp14:pctWidth>0</wp14:pctWidth>
+                </wp14:sizeRelH>
+                <wp14:sizeRelV relativeFrom="margin">
+                  <wp14:pctHeight>0</wp14:pctHeight>
+                </wp14:sizeRelV>
+              </wp:anchor>
+            </w:drawing>
+          </mc:Choice>
+          <mc:Fallback>
+            <w:pict>
+              <v:shape w14:anchorId="52AD9A83" id="Straight Arrow Connector 163" o:spid="_x0000_s1026" type="#_x0000_t32" style="position:absolute;margin-left:314.2pt;margin-top:24.2pt;width:111.8pt;height:6.95pt;flip:y;z-index:251856896;visibility:visible;mso-wrap-style:square;mso-width-percent:0;mso-height-percent:0;mso-wrap-distance-left:9pt;mso-wrap-distance-top:0;mso-wrap-distance-right:9pt;mso-wrap-distance-bottom:0;mso-position-horizontal:absolute;mso-position-horizontal-relative:text;mso-position-vertical:absolute;mso-position-vertical-relative:text;mso-width-percent:0;mso-height-percent:0;mso-width-relative:margin;mso-height-relative:margin" o:gfxdata="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" strokecolor="#70ad47 [3209]" strokeweight="1.5pt">
+                <v:stroke endarrow="block" joinstyle="miter"/>
+              </v:shape>
+            </w:pict>
+          </mc:Fallback>
+        </mc:AlternateContent>
+      </w:r>
+      <w:r>
+        <w:rPr>
+          <w:noProof/>
+          <w:color w:val="2F5496" w:themeColor="accent1" w:themeShade="BF"/>
+          <w:sz w:val="28"/>
+          <w:szCs w:val="28"/>
+        </w:rPr>
+        <mc:AlternateContent>
+          <mc:Choice Requires="wps">
+            <w:drawing>
+              <wp:anchor distT="0" distB="0" distL="114300" distR="114300" simplePos="0" relativeHeight="251845632" behindDoc="0" locked="0" layoutInCell="1" allowOverlap="1" wp14:anchorId="639B5A23" wp14:editId="733AD89E">
+                <wp:simplePos x="0" y="0"/>
+                <wp:positionH relativeFrom="column">
+                  <wp:posOffset>1059873</wp:posOffset>
+                </wp:positionH>
+                <wp:positionV relativeFrom="paragraph">
+                  <wp:posOffset>187152</wp:posOffset>
+                </wp:positionV>
+                <wp:extent cx="1898072" cy="45719"/>
+                <wp:effectExtent l="0" t="76200" r="6985" b="50165"/>
+                <wp:wrapNone/>
+                <wp:docPr id="155" name="Straight Arrow Connector 155"/>
+                <wp:cNvGraphicFramePr/>
+                <a:graphic xmlns:a="http://schemas.openxmlformats.org/drawingml/2006/main">
+                  <a:graphicData uri="http://schemas.microsoft.com/office/word/2010/wordprocessingShape">
+                    <wps:wsp>
+                      <wps:cNvCnPr/>
+                      <wps:spPr>
+                        <a:xfrm flipV="1">
+                          <a:off x="0" y="0"/>
+                          <a:ext cx="1898072" cy="45719"/>
+                        </a:xfrm>
+                        <a:prstGeom prst="straightConnector1">
+                          <a:avLst/>
+                        </a:prstGeom>
+                        <a:ln>
+                          <a:tailEnd type="triangle"/>
+                        </a:ln>
+                      </wps:spPr>
+                      <wps:style>
+                        <a:lnRef idx="1">
+                          <a:schemeClr val="accent1"/>
+                        </a:lnRef>
+                        <a:fillRef idx="0">
+                          <a:schemeClr val="accent1"/>
+                        </a:fillRef>
+                        <a:effectRef idx="0">
+                          <a:schemeClr val="accent1"/>
+                        </a:effectRef>
+                        <a:fontRef idx="minor">
+                          <a:schemeClr val="tx1"/>
+                        </a:fontRef>
+                      </wps:style>
+                      <wps:bodyPr/>
+                    </wps:wsp>
+                  </a:graphicData>
+                </a:graphic>
+                <wp14:sizeRelH relativeFrom="margin">
+                  <wp14:pctWidth>0</wp14:pctWidth>
+                </wp14:sizeRelH>
+                <wp14:sizeRelV relativeFrom="margin">
+                  <wp14:pctHeight>0</wp14:pctHeight>
+                </wp14:sizeRelV>
+              </wp:anchor>
+            </w:drawing>
+          </mc:Choice>
+          <mc:Fallback>
+            <w:pict>
+              <v:shape w14:anchorId="487955C8" id="Straight Arrow Connector 155" o:spid="_x0000_s1026" type="#_x0000_t32" style="position:absolute;margin-left:83.45pt;margin-top:14.75pt;width:149.45pt;height:3.6pt;flip:y;z-index:251845632;visibility:visible;mso-wrap-style:square;mso-width-percent:0;mso-height-percent:0;mso-wrap-distance-left:9pt;mso-wrap-distance-top:0;mso-wrap-distance-right:9pt;mso-wrap-distance-bottom:0;mso-position-horizontal:absolute;mso-position-horizontal-relative:text;mso-position-vertical:absolute;mso-position-vertical-relative:text;mso-width-percent:0;mso-height-percent:0;mso-width-relative:margin;mso-height-relative:margin" o:gfxdata="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" strokecolor="#4472c4 [3204]" strokeweight=".5pt">
+                <v:stroke endarrow="block" joinstyle="miter"/>
+              </v:shape>
+            </w:pict>
+          </mc:Fallback>
+        </mc:AlternateContent>
+      </w:r>
+      <w:r>
+        <w:rPr>
+          <w:noProof/>
+          <w:color w:val="2F5496" w:themeColor="accent1" w:themeShade="BF"/>
+          <w:sz w:val="28"/>
+          <w:szCs w:val="28"/>
+        </w:rPr>
+        <mc:AlternateContent>
+          <mc:Choice Requires="wps">
+            <w:drawing>
+              <wp:anchor distT="0" distB="0" distL="114300" distR="114300" simplePos="0" relativeHeight="251850752" behindDoc="0" locked="0" layoutInCell="1" allowOverlap="1" wp14:anchorId="161B9999" wp14:editId="7068865B">
+                <wp:simplePos x="0" y="0"/>
+                <wp:positionH relativeFrom="column">
+                  <wp:posOffset>5417127</wp:posOffset>
+                </wp:positionH>
+                <wp:positionV relativeFrom="paragraph">
+                  <wp:posOffset>7158</wp:posOffset>
+                </wp:positionV>
+                <wp:extent cx="865909" cy="561109"/>
+                <wp:effectExtent l="0" t="0" r="10795" b="10795"/>
+                <wp:wrapNone/>
+                <wp:docPr id="159" name="Rectangle 159"/>
+                <wp:cNvGraphicFramePr/>
+                <a:graphic xmlns:a="http://schemas.openxmlformats.org/drawingml/2006/main">
+                  <a:graphicData uri="http://schemas.microsoft.com/office/word/2010/wordprocessingShape">
+                    <wps:wsp>
+                      <wps:cNvSpPr/>
+                      <wps:spPr>
+                        <a:xfrm>
+                          <a:off x="0" y="0"/>
+                          <a:ext cx="865909" cy="561109"/>
+                        </a:xfrm>
+                        <a:prstGeom prst="rect">
+                          <a:avLst/>
+                        </a:prstGeom>
+                      </wps:spPr>
+                      <wps:style>
+                        <a:lnRef idx="2">
+                          <a:schemeClr val="accent6"/>
+                        </a:lnRef>
+                        <a:fillRef idx="1">
+                          <a:schemeClr val="lt1"/>
+                        </a:fillRef>
+                        <a:effectRef idx="0">
+                          <a:schemeClr val="accent6"/>
+                        </a:effectRef>
+                        <a:fontRef idx="minor">
+                          <a:schemeClr val="dk1"/>
+                        </a:fontRef>
+                      </wps:style>
+                      <wps:txbx>
+                        <w:txbxContent>
+                          <w:p>
+                            <w:pPr>
+                              <w:jc w:val="center"/>
+                            </w:pPr>
+                            <w:r>
+                              <w:t>EP2</w:t>
+                            </w:r>
+                          </w:p>
+                        </w:txbxContent>
+                      </wps:txbx>
+                      <wps:bodyPr rot="0" spcFirstLastPara="0" vertOverflow="overflow" horzOverflow="overflow" vert="horz" wrap="square" lIns="91440" tIns="45720" rIns="91440" bIns="45720" numCol="1" spcCol="0" rtlCol="0" fromWordArt="0" anchor="ctr" anchorCtr="0" forceAA="0" compatLnSpc="1">
+                        <a:prstTxWarp prst="textNoShape">
+                          <a:avLst/>
+                        </a:prstTxWarp>
+                        <a:noAutofit/>
+                      </wps:bodyPr>
+                    </wps:wsp>
+                  </a:graphicData>
+                </a:graphic>
+              </wp:anchor>
+            </w:drawing>
+          </mc:Choice>
+          <mc:Fallback>
+            <w:pict>
+              <v:rect w14:anchorId="161B9999" id="Rectangle 159" o:spid="_x0000_s1118" style="position:absolute;margin-left:426.55pt;margin-top:.55pt;width:68.2pt;height:44.2pt;z-index:251850752;visibility:visible;mso-wrap-style:square;mso-wrap-distance-left:9pt;mso-wrap-distance-top:0;mso-wrap-distance-right:9pt;mso-wrap-distance-bottom:0;mso-position-horizontal:absolute;mso-position-horizontal-relative:text;mso-position-vertical:absolute;mso-position-vertical-relative:text;v-text-anchor:middle" o:gfxdata="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" fillcolor="white [3201]" strokecolor="#70ad47 [3209]" strokeweight="1pt">
+                <v:textbox>
+                  <w:txbxContent>
+                    <w:p>
+                      <w:pPr>
+                        <w:jc w:val="center"/>
+                      </w:pPr>
+                      <w:r>
+                        <w:t>EP2</w:t>
+                      </w:r>
+                    </w:p>
+                  </w:txbxContent>
+                </v:textbox>
+              </v:rect>
+            </w:pict>
+          </mc:Fallback>
+        </mc:AlternateContent>
+      </w:r>
+    </w:p>
+    <w:p>
+      <w:pPr>
+        <w:rPr>
+          <w:color w:val="2F5496" w:themeColor="accent1" w:themeShade="BF"/>
+          <w:sz w:val="28"/>
+          <w:szCs w:val="28"/>
+        </w:rPr>
+      </w:pPr>
+      <w:r>
+        <w:rPr>
+          <w:noProof/>
+          <w:color w:val="2F5496" w:themeColor="accent1" w:themeShade="BF"/>
+          <w:sz w:val="28"/>
+          <w:szCs w:val="28"/>
+        </w:rPr>
+        <mc:AlternateContent>
+          <mc:Choice Requires="wps">
+            <w:drawing>
+              <wp:anchor distT="0" distB="0" distL="114300" distR="114300" simplePos="0" relativeHeight="251858944" behindDoc="0" locked="0" layoutInCell="1" allowOverlap="1" wp14:anchorId="4E6210AB" wp14:editId="54673BBD">
+                <wp:simplePos x="0" y="0"/>
+                <wp:positionH relativeFrom="column">
+                  <wp:posOffset>4045527</wp:posOffset>
+                </wp:positionH>
+                <wp:positionV relativeFrom="paragraph">
+                  <wp:posOffset>122036</wp:posOffset>
+                </wp:positionV>
+                <wp:extent cx="1419687" cy="408190"/>
+                <wp:effectExtent l="0" t="0" r="66675" b="68580"/>
+                <wp:wrapNone/>
+                <wp:docPr id="164" name="Straight Arrow Connector 164"/>
+                <wp:cNvGraphicFramePr/>
+                <a:graphic xmlns:a="http://schemas.openxmlformats.org/drawingml/2006/main">
+                  <a:graphicData uri="http://schemas.microsoft.com/office/word/2010/wordprocessingShape">
+                    <wps:wsp>
+                      <wps:cNvCnPr/>
+                      <wps:spPr>
+                        <a:xfrm>
+                          <a:off x="0" y="0"/>
+                          <a:ext cx="1419687" cy="408190"/>
+                        </a:xfrm>
+                        <a:prstGeom prst="straightConnector1">
+                          <a:avLst/>
+                        </a:prstGeom>
+                        <a:ln>
+                          <a:tailEnd type="triangle"/>
+                        </a:ln>
+                      </wps:spPr>
+                      <wps:style>
+                        <a:lnRef idx="3">
+                          <a:schemeClr val="accent6"/>
+                        </a:lnRef>
+                        <a:fillRef idx="0">
+                          <a:schemeClr val="accent6"/>
+                        </a:fillRef>
+                        <a:effectRef idx="2">
+                          <a:schemeClr val="accent6"/>
+                        </a:effectRef>
+                        <a:fontRef idx="minor">
+                          <a:schemeClr val="tx1"/>
+                        </a:fontRef>
+                      </wps:style>
+                      <wps:bodyPr/>
+                    </wps:wsp>
+                  </a:graphicData>
+                </a:graphic>
+                <wp14:sizeRelH relativeFrom="margin">
+                  <wp14:pctWidth>0</wp14:pctWidth>
+                </wp14:sizeRelH>
+                <wp14:sizeRelV relativeFrom="margin">
+                  <wp14:pctHeight>0</wp14:pctHeight>
+                </wp14:sizeRelV>
+              </wp:anchor>
+            </w:drawing>
+          </mc:Choice>
+          <mc:Fallback>
+            <w:pict>
+              <v:shape w14:anchorId="5E281F39" id="Straight Arrow Connector 164" o:spid="_x0000_s1026" type="#_x0000_t32" style="position:absolute;margin-left:318.55pt;margin-top:9.6pt;width:111.8pt;height:32.15pt;z-index:251858944;visibility:visible;mso-wrap-style:square;mso-width-percent:0;mso-height-percent:0;mso-wrap-distance-left:9pt;mso-wrap-distance-top:0;mso-wrap-distance-right:9pt;mso-wrap-distance-bottom:0;mso-position-horizontal:absolute;mso-position-horizontal-relative:text;mso-position-vertical:absolute;mso-position-vertical-relative:text;mso-width-percent:0;mso-height-percent:0;mso-width-relative:margin;mso-height-relative:margin" o:gfxdata="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" strokecolor="#70ad47 [3209]" strokeweight="1.5pt">
+                <v:stroke endarrow="block" joinstyle="miter"/>
+              </v:shape>
+            </w:pict>
+          </mc:Fallback>
+        </mc:AlternateContent>
+      </w:r>
+      <w:r>
+        <w:rPr>
+          <w:noProof/>
+          <w:color w:val="2F5496" w:themeColor="accent1" w:themeShade="BF"/>
+          <w:sz w:val="28"/>
+          <w:szCs w:val="28"/>
+        </w:rPr>
+        <mc:AlternateContent>
+          <mc:Choice Requires="wps">
+            <w:drawing>
+              <wp:anchor distT="0" distB="0" distL="114300" distR="114300" simplePos="0" relativeHeight="251852800" behindDoc="0" locked="0" layoutInCell="1" allowOverlap="1" wp14:anchorId="74EF8609" wp14:editId="5AAC037D">
+                <wp:simplePos x="0" y="0"/>
+                <wp:positionH relativeFrom="column">
+                  <wp:posOffset>5416550</wp:posOffset>
+                </wp:positionH>
+                <wp:positionV relativeFrom="paragraph">
+                  <wp:posOffset>322868</wp:posOffset>
+                </wp:positionV>
+                <wp:extent cx="865909" cy="561109"/>
+                <wp:effectExtent l="0" t="0" r="10795" b="10795"/>
+                <wp:wrapNone/>
+                <wp:docPr id="160" name="Rectangle 160"/>
+                <wp:cNvGraphicFramePr/>
+                <a:graphic xmlns:a="http://schemas.openxmlformats.org/drawingml/2006/main">
+                  <a:graphicData uri="http://schemas.microsoft.com/office/word/2010/wordprocessingShape">
+                    <wps:wsp>
+                      <wps:cNvSpPr/>
+                      <wps:spPr>
+                        <a:xfrm>
+                          <a:off x="0" y="0"/>
+                          <a:ext cx="865909" cy="561109"/>
+                        </a:xfrm>
+                        <a:prstGeom prst="rect">
+                          <a:avLst/>
+                        </a:prstGeom>
+                      </wps:spPr>
+                      <wps:style>
+                        <a:lnRef idx="2">
+                          <a:schemeClr val="accent6"/>
+                        </a:lnRef>
+                        <a:fillRef idx="1">
+                          <a:schemeClr val="lt1"/>
+                        </a:fillRef>
+                        <a:effectRef idx="0">
+                          <a:schemeClr val="accent6"/>
+                        </a:effectRef>
+                        <a:fontRef idx="minor">
+                          <a:schemeClr val="dk1"/>
+                        </a:fontRef>
+                      </wps:style>
+                      <wps:txbx>
+                        <w:txbxContent>
+                          <w:p>
+                            <w:pPr>
+                              <w:jc w:val="center"/>
+                            </w:pPr>
+                            <w:r>
+                              <w:t>EP2</w:t>
+                            </w:r>
+                          </w:p>
+                        </w:txbxContent>
+                      </wps:txbx>
+                      <wps:bodyPr rot="0" spcFirstLastPara="0" vertOverflow="overflow" horzOverflow="overflow" vert="horz" wrap="square" lIns="91440" tIns="45720" rIns="91440" bIns="45720" numCol="1" spcCol="0" rtlCol="0" fromWordArt="0" anchor="ctr" anchorCtr="0" forceAA="0" compatLnSpc="1">
+                        <a:prstTxWarp prst="textNoShape">
+                          <a:avLst/>
+                        </a:prstTxWarp>
+                        <a:noAutofit/>
+                      </wps:bodyPr>
+                    </wps:wsp>
+                  </a:graphicData>
+                </a:graphic>
+              </wp:anchor>
+            </w:drawing>
+          </mc:Choice>
+          <mc:Fallback>
+            <w:pict>
+              <v:rect w14:anchorId="74EF8609" id="Rectangle 160" o:spid="_x0000_s1119" style="position:absolute;margin-left:426.5pt;margin-top:25.4pt;width:68.2pt;height:44.2pt;z-index:251852800;visibility:visible;mso-wrap-style:square;mso-wrap-distance-left:9pt;mso-wrap-distance-top:0;mso-wrap-distance-right:9pt;mso-wrap-distance-bottom:0;mso-position-horizontal:absolute;mso-position-horizontal-relative:text;mso-position-vertical:absolute;mso-position-vertical-relative:text;v-text-anchor:middle" o:gfxdata="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" fillcolor="white [3201]" strokecolor="#70ad47 [3209]" strokeweight="1pt">
+                <v:textbox>
+                  <w:txbxContent>
+                    <w:p>
+                      <w:pPr>
+                        <w:jc w:val="center"/>
+                      </w:pPr>
+                      <w:r>
+                        <w:t>EP2</w:t>
+                      </w:r>
+                    </w:p>
+                  </w:txbxContent>
+                </v:textbox>
+              </v:rect>
+            </w:pict>
+          </mc:Fallback>
+        </mc:AlternateContent>
+      </w:r>
+    </w:p>
+    <w:p>
+      <w:pPr>
+        <w:rPr>
+          <w:color w:val="2F5496" w:themeColor="accent1" w:themeShade="BF"/>
+          <w:sz w:val="28"/>
+          <w:szCs w:val="28"/>
+        </w:rPr>
+      </w:pPr>
+    </w:p>
+    <w:p>
+      <w:pPr>
+        <w:rPr>
+          <w:color w:val="2F5496" w:themeColor="accent1" w:themeShade="BF"/>
+          <w:sz w:val="28"/>
+          <w:szCs w:val="28"/>
+        </w:rPr>
+      </w:pPr>
+    </w:p>
+    <w:p>
+      <w:pPr>
+        <w:rPr>
+          <w:color w:val="2F5496" w:themeColor="accent1" w:themeShade="BF"/>
+          <w:sz w:val="28"/>
+          <w:szCs w:val="28"/>
+        </w:rPr>
+      </w:pPr>
+    </w:p>
+    <w:p/>
+    <w:p/>
+    <w:p/>
+    <w:p/>
+    <w:p/>
+    <w:p/>
+    <w:p/>
+    <w:p/>
+    <w:p/>
+    <w:p/>
+    <w:p/>
+    <w:p/>
+    <w:p/>
+    <w:p/>
+    <w:p/>
+    <w:p/>
+    <w:p/>
+    <w:p/>
+    <w:p/>
+    <w:p/>
+    <w:p/>
+    <w:p/>
     <w:p/>
     <w:p/>
     <w:p>
@@ -25908,16 +27372,16 @@
     </w:lvl>
   </w:abstractNum>
   <w:abstractNum w:abstractNumId="18" w15:restartNumberingAfterBreak="0">
-    <w:nsid w:val="4D671ECD"/>
+    <w:nsid w:val="4B262E91"/>
     <w:multiLevelType w:val="hybridMultilevel"/>
-    <w:tmpl w:val="9228A312"/>
-    <w:lvl w:ilvl="0" w:tplc="A1083F10">
+    <w:tmpl w:val="635897C2"/>
+    <w:lvl w:ilvl="0" w:tplc="4009000F">
       <w:start w:val="1"/>
       <w:numFmt w:val="decimal"/>
       <w:lvlText w:val="%1."/>
       <w:lvlJc w:val="left"/>
       <w:pPr>
-        <w:ind w:left="1080" w:hanging="360"/>
+        <w:ind w:left="720" w:hanging="360"/>
       </w:pPr>
       <w:rPr>
         <w:rFonts w:hint="default"/>
@@ -25929,7 +27393,7 @@
       <w:lvlText w:val="%2."/>
       <w:lvlJc w:val="left"/>
       <w:pPr>
-        <w:ind w:left="1800" w:hanging="360"/>
+        <w:ind w:left="1440" w:hanging="360"/>
       </w:pPr>
     </w:lvl>
     <w:lvl w:ilvl="2" w:tplc="4009001B" w:tentative="1">
@@ -25938,7 +27402,7 @@
       <w:lvlText w:val="%3."/>
       <w:lvlJc w:val="right"/>
       <w:pPr>
-        <w:ind w:left="2520" w:hanging="180"/>
+        <w:ind w:left="2160" w:hanging="180"/>
       </w:pPr>
     </w:lvl>
     <w:lvl w:ilvl="3" w:tplc="4009000F" w:tentative="1">
@@ -25947,7 +27411,7 @@
       <w:lvlText w:val="%4."/>
       <w:lvlJc w:val="left"/>
       <w:pPr>
-        <w:ind w:left="3240" w:hanging="360"/>
+        <w:ind w:left="2880" w:hanging="360"/>
       </w:pPr>
     </w:lvl>
     <w:lvl w:ilvl="4" w:tplc="40090019" w:tentative="1">
@@ -25956,7 +27420,7 @@
       <w:lvlText w:val="%5."/>
       <w:lvlJc w:val="left"/>
       <w:pPr>
-        <w:ind w:left="3960" w:hanging="360"/>
+        <w:ind w:left="3600" w:hanging="360"/>
       </w:pPr>
     </w:lvl>
     <w:lvl w:ilvl="5" w:tplc="4009001B" w:tentative="1">
@@ -25965,7 +27429,7 @@
       <w:lvlText w:val="%6."/>
       <w:lvlJc w:val="right"/>
       <w:pPr>
-        <w:ind w:left="4680" w:hanging="180"/>
+        <w:ind w:left="4320" w:hanging="180"/>
       </w:pPr>
     </w:lvl>
     <w:lvl w:ilvl="6" w:tplc="4009000F" w:tentative="1">
@@ -25974,7 +27438,7 @@
       <w:lvlText w:val="%7."/>
       <w:lvlJc w:val="left"/>
       <w:pPr>
-        <w:ind w:left="5400" w:hanging="360"/>
+        <w:ind w:left="5040" w:hanging="360"/>
       </w:pPr>
     </w:lvl>
     <w:lvl w:ilvl="7" w:tplc="40090019" w:tentative="1">
@@ -25983,7 +27447,7 @@
       <w:lvlText w:val="%8."/>
       <w:lvlJc w:val="left"/>
       <w:pPr>
-        <w:ind w:left="6120" w:hanging="360"/>
+        <w:ind w:left="5760" w:hanging="360"/>
       </w:pPr>
     </w:lvl>
     <w:lvl w:ilvl="8" w:tplc="4009001B" w:tentative="1">
@@ -25992,21 +27456,21 @@
       <w:lvlText w:val="%9."/>
       <w:lvlJc w:val="right"/>
       <w:pPr>
-        <w:ind w:left="6840" w:hanging="180"/>
+        <w:ind w:left="6480" w:hanging="180"/>
       </w:pPr>
     </w:lvl>
   </w:abstractNum>
   <w:abstractNum w:abstractNumId="19" w15:restartNumberingAfterBreak="0">
-    <w:nsid w:val="4F2341C1"/>
+    <w:nsid w:val="4D671ECD"/>
     <w:multiLevelType w:val="hybridMultilevel"/>
-    <w:tmpl w:val="927AE58C"/>
-    <w:lvl w:ilvl="0" w:tplc="5A8C117E">
+    <w:tmpl w:val="9228A312"/>
+    <w:lvl w:ilvl="0" w:tplc="A1083F10">
       <w:start w:val="1"/>
-      <w:numFmt w:val="lowerRoman"/>
+      <w:numFmt w:val="decimal"/>
       <w:lvlText w:val="%1."/>
       <w:lvlJc w:val="left"/>
       <w:pPr>
-        <w:ind w:left="1440" w:hanging="720"/>
+        <w:ind w:left="1080" w:hanging="360"/>
       </w:pPr>
       <w:rPr>
         <w:rFonts w:hint="default"/>
@@ -26086,16 +27550,16 @@
     </w:lvl>
   </w:abstractNum>
   <w:abstractNum w:abstractNumId="20" w15:restartNumberingAfterBreak="0">
-    <w:nsid w:val="54877AFF"/>
+    <w:nsid w:val="4F2341C1"/>
     <w:multiLevelType w:val="hybridMultilevel"/>
-    <w:tmpl w:val="59A8EE50"/>
-    <w:lvl w:ilvl="0" w:tplc="4009000F">
+    <w:tmpl w:val="927AE58C"/>
+    <w:lvl w:ilvl="0" w:tplc="5A8C117E">
       <w:start w:val="1"/>
-      <w:numFmt w:val="decimal"/>
+      <w:numFmt w:val="lowerRoman"/>
       <w:lvlText w:val="%1."/>
       <w:lvlJc w:val="left"/>
       <w:pPr>
-        <w:ind w:left="720" w:hanging="360"/>
+        <w:ind w:left="1440" w:hanging="720"/>
       </w:pPr>
       <w:rPr>
         <w:rFonts w:hint="default"/>
@@ -26107,7 +27571,7 @@
       <w:lvlText w:val="%2."/>
       <w:lvlJc w:val="left"/>
       <w:pPr>
-        <w:ind w:left="1440" w:hanging="360"/>
+        <w:ind w:left="1800" w:hanging="360"/>
       </w:pPr>
     </w:lvl>
     <w:lvl w:ilvl="2" w:tplc="4009001B" w:tentative="1">
@@ -26116,7 +27580,7 @@
       <w:lvlText w:val="%3."/>
       <w:lvlJc w:val="right"/>
       <w:pPr>
-        <w:ind w:left="2160" w:hanging="180"/>
+        <w:ind w:left="2520" w:hanging="180"/>
       </w:pPr>
     </w:lvl>
     <w:lvl w:ilvl="3" w:tplc="4009000F" w:tentative="1">
@@ -26125,7 +27589,7 @@
       <w:lvlText w:val="%4."/>
       <w:lvlJc w:val="left"/>
       <w:pPr>
-        <w:ind w:left="2880" w:hanging="360"/>
+        <w:ind w:left="3240" w:hanging="360"/>
       </w:pPr>
     </w:lvl>
     <w:lvl w:ilvl="4" w:tplc="40090019" w:tentative="1">
@@ -26134,7 +27598,7 @@
       <w:lvlText w:val="%5."/>
       <w:lvlJc w:val="left"/>
       <w:pPr>
-        <w:ind w:left="3600" w:hanging="360"/>
+        <w:ind w:left="3960" w:hanging="360"/>
       </w:pPr>
     </w:lvl>
     <w:lvl w:ilvl="5" w:tplc="4009001B" w:tentative="1">
@@ -26143,7 +27607,7 @@
       <w:lvlText w:val="%6."/>
       <w:lvlJc w:val="right"/>
       <w:pPr>
-        <w:ind w:left="4320" w:hanging="180"/>
+        <w:ind w:left="4680" w:hanging="180"/>
       </w:pPr>
     </w:lvl>
     <w:lvl w:ilvl="6" w:tplc="4009000F" w:tentative="1">
@@ -26152,7 +27616,7 @@
       <w:lvlText w:val="%7."/>
       <w:lvlJc w:val="left"/>
       <w:pPr>
-        <w:ind w:left="5040" w:hanging="360"/>
+        <w:ind w:left="5400" w:hanging="360"/>
       </w:pPr>
     </w:lvl>
     <w:lvl w:ilvl="7" w:tplc="40090019" w:tentative="1">
@@ -26161,7 +27625,7 @@
       <w:lvlText w:val="%8."/>
       <w:lvlJc w:val="left"/>
       <w:pPr>
-        <w:ind w:left="5760" w:hanging="360"/>
+        <w:ind w:left="6120" w:hanging="360"/>
       </w:pPr>
     </w:lvl>
     <w:lvl w:ilvl="8" w:tplc="4009001B" w:tentative="1">
@@ -26170,21 +27634,21 @@
       <w:lvlText w:val="%9."/>
       <w:lvlJc w:val="right"/>
       <w:pPr>
-        <w:ind w:left="6480" w:hanging="180"/>
+        <w:ind w:left="6840" w:hanging="180"/>
       </w:pPr>
     </w:lvl>
   </w:abstractNum>
   <w:abstractNum w:abstractNumId="21" w15:restartNumberingAfterBreak="0">
-    <w:nsid w:val="59486ACA"/>
+    <w:nsid w:val="4FA77B6C"/>
     <w:multiLevelType w:val="hybridMultilevel"/>
-    <w:tmpl w:val="6002BCB4"/>
-    <w:lvl w:ilvl="0" w:tplc="4009000F">
+    <w:tmpl w:val="DBCE1786"/>
+    <w:lvl w:ilvl="0" w:tplc="0DF6DA3C">
       <w:start w:val="1"/>
       <w:numFmt w:val="decimal"/>
       <w:lvlText w:val="%1."/>
       <w:lvlJc w:val="left"/>
       <w:pPr>
-        <w:ind w:left="720" w:hanging="360"/>
+        <w:ind w:left="1080" w:hanging="360"/>
       </w:pPr>
       <w:rPr>
         <w:rFonts w:hint="default"/>
@@ -26196,7 +27660,7 @@
       <w:lvlText w:val="%2."/>
       <w:lvlJc w:val="left"/>
       <w:pPr>
-        <w:ind w:left="1440" w:hanging="360"/>
+        <w:ind w:left="1800" w:hanging="360"/>
       </w:pPr>
     </w:lvl>
     <w:lvl w:ilvl="2" w:tplc="4009001B" w:tentative="1">
@@ -26205,7 +27669,7 @@
       <w:lvlText w:val="%3."/>
       <w:lvlJc w:val="right"/>
       <w:pPr>
-        <w:ind w:left="2160" w:hanging="180"/>
+        <w:ind w:left="2520" w:hanging="180"/>
       </w:pPr>
     </w:lvl>
     <w:lvl w:ilvl="3" w:tplc="4009000F" w:tentative="1">
@@ -26214,7 +27678,7 @@
       <w:lvlText w:val="%4."/>
       <w:lvlJc w:val="left"/>
       <w:pPr>
-        <w:ind w:left="2880" w:hanging="360"/>
+        <w:ind w:left="3240" w:hanging="360"/>
       </w:pPr>
     </w:lvl>
     <w:lvl w:ilvl="4" w:tplc="40090019" w:tentative="1">
@@ -26223,7 +27687,7 @@
       <w:lvlText w:val="%5."/>
       <w:lvlJc w:val="left"/>
       <w:pPr>
-        <w:ind w:left="3600" w:hanging="360"/>
+        <w:ind w:left="3960" w:hanging="360"/>
       </w:pPr>
     </w:lvl>
     <w:lvl w:ilvl="5" w:tplc="4009001B" w:tentative="1">
@@ -26232,7 +27696,7 @@
       <w:lvlText w:val="%6."/>
       <w:lvlJc w:val="right"/>
       <w:pPr>
-        <w:ind w:left="4320" w:hanging="180"/>
+        <w:ind w:left="4680" w:hanging="180"/>
       </w:pPr>
     </w:lvl>
     <w:lvl w:ilvl="6" w:tplc="4009000F" w:tentative="1">
@@ -26241,7 +27705,7 @@
       <w:lvlText w:val="%7."/>
       <w:lvlJc w:val="left"/>
       <w:pPr>
-        <w:ind w:left="5040" w:hanging="360"/>
+        <w:ind w:left="5400" w:hanging="360"/>
       </w:pPr>
     </w:lvl>
     <w:lvl w:ilvl="7" w:tplc="40090019" w:tentative="1">
@@ -26250,7 +27714,7 @@
       <w:lvlText w:val="%8."/>
       <w:lvlJc w:val="left"/>
       <w:pPr>
-        <w:ind w:left="5760" w:hanging="360"/>
+        <w:ind w:left="6120" w:hanging="360"/>
       </w:pPr>
     </w:lvl>
     <w:lvl w:ilvl="8" w:tplc="4009001B" w:tentative="1">
@@ -26259,14 +27723,14 @@
       <w:lvlText w:val="%9."/>
       <w:lvlJc w:val="right"/>
       <w:pPr>
-        <w:ind w:left="6480" w:hanging="180"/>
+        <w:ind w:left="6840" w:hanging="180"/>
       </w:pPr>
     </w:lvl>
   </w:abstractNum>
   <w:abstractNum w:abstractNumId="22" w15:restartNumberingAfterBreak="0">
-    <w:nsid w:val="5B1E4873"/>
+    <w:nsid w:val="54877AFF"/>
     <w:multiLevelType w:val="hybridMultilevel"/>
-    <w:tmpl w:val="7282441A"/>
+    <w:tmpl w:val="59A8EE50"/>
     <w:lvl w:ilvl="0" w:tplc="4009000F">
       <w:start w:val="1"/>
       <w:numFmt w:val="decimal"/>
@@ -26353,16 +27817,16 @@
     </w:lvl>
   </w:abstractNum>
   <w:abstractNum w:abstractNumId="23" w15:restartNumberingAfterBreak="0">
-    <w:nsid w:val="66983319"/>
+    <w:nsid w:val="59486ACA"/>
     <w:multiLevelType w:val="hybridMultilevel"/>
-    <w:tmpl w:val="F5F44614"/>
-    <w:lvl w:ilvl="0" w:tplc="D27C625C">
+    <w:tmpl w:val="6002BCB4"/>
+    <w:lvl w:ilvl="0" w:tplc="4009000F">
       <w:start w:val="1"/>
-      <w:numFmt w:val="lowerRoman"/>
+      <w:numFmt w:val="decimal"/>
       <w:lvlText w:val="%1."/>
       <w:lvlJc w:val="left"/>
       <w:pPr>
-        <w:ind w:left="1800" w:hanging="720"/>
+        <w:ind w:left="720" w:hanging="360"/>
       </w:pPr>
       <w:rPr>
         <w:rFonts w:hint="default"/>
@@ -26374,7 +27838,7 @@
       <w:lvlText w:val="%2."/>
       <w:lvlJc w:val="left"/>
       <w:pPr>
-        <w:ind w:left="2160" w:hanging="360"/>
+        <w:ind w:left="1440" w:hanging="360"/>
       </w:pPr>
     </w:lvl>
     <w:lvl w:ilvl="2" w:tplc="4009001B" w:tentative="1">
@@ -26383,7 +27847,7 @@
       <w:lvlText w:val="%3."/>
       <w:lvlJc w:val="right"/>
       <w:pPr>
-        <w:ind w:left="2880" w:hanging="180"/>
+        <w:ind w:left="2160" w:hanging="180"/>
       </w:pPr>
     </w:lvl>
     <w:lvl w:ilvl="3" w:tplc="4009000F" w:tentative="1">
@@ -26392,7 +27856,7 @@
       <w:lvlText w:val="%4."/>
       <w:lvlJc w:val="left"/>
       <w:pPr>
-        <w:ind w:left="3600" w:hanging="360"/>
+        <w:ind w:left="2880" w:hanging="360"/>
       </w:pPr>
     </w:lvl>
     <w:lvl w:ilvl="4" w:tplc="40090019" w:tentative="1">
@@ -26401,7 +27865,7 @@
       <w:lvlText w:val="%5."/>
       <w:lvlJc w:val="left"/>
       <w:pPr>
-        <w:ind w:left="4320" w:hanging="360"/>
+        <w:ind w:left="3600" w:hanging="360"/>
       </w:pPr>
     </w:lvl>
     <w:lvl w:ilvl="5" w:tplc="4009001B" w:tentative="1">
@@ -26410,7 +27874,7 @@
       <w:lvlText w:val="%6."/>
       <w:lvlJc w:val="right"/>
       <w:pPr>
-        <w:ind w:left="5040" w:hanging="180"/>
+        <w:ind w:left="4320" w:hanging="180"/>
       </w:pPr>
     </w:lvl>
     <w:lvl w:ilvl="6" w:tplc="4009000F" w:tentative="1">
@@ -26419,7 +27883,7 @@
       <w:lvlText w:val="%7."/>
       <w:lvlJc w:val="left"/>
       <w:pPr>
-        <w:ind w:left="5760" w:hanging="360"/>
+        <w:ind w:left="5040" w:hanging="360"/>
       </w:pPr>
     </w:lvl>
     <w:lvl w:ilvl="7" w:tplc="40090019" w:tentative="1">
@@ -26428,7 +27892,7 @@
       <w:lvlText w:val="%8."/>
       <w:lvlJc w:val="left"/>
       <w:pPr>
-        <w:ind w:left="6480" w:hanging="360"/>
+        <w:ind w:left="5760" w:hanging="360"/>
       </w:pPr>
     </w:lvl>
     <w:lvl w:ilvl="8" w:tplc="4009001B" w:tentative="1">
@@ -26437,14 +27901,14 @@
       <w:lvlText w:val="%9."/>
       <w:lvlJc w:val="right"/>
       <w:pPr>
-        <w:ind w:left="7200" w:hanging="180"/>
+        <w:ind w:left="6480" w:hanging="180"/>
       </w:pPr>
     </w:lvl>
   </w:abstractNum>
   <w:abstractNum w:abstractNumId="24" w15:restartNumberingAfterBreak="0">
-    <w:nsid w:val="71760A0A"/>
+    <w:nsid w:val="5B1E4873"/>
     <w:multiLevelType w:val="hybridMultilevel"/>
-    <w:tmpl w:val="E86894FE"/>
+    <w:tmpl w:val="7282441A"/>
     <w:lvl w:ilvl="0" w:tplc="4009000F">
       <w:start w:val="1"/>
       <w:numFmt w:val="decimal"/>
@@ -26531,16 +27995,16 @@
     </w:lvl>
   </w:abstractNum>
   <w:abstractNum w:abstractNumId="25" w15:restartNumberingAfterBreak="0">
-    <w:nsid w:val="720C05FB"/>
+    <w:nsid w:val="66983319"/>
     <w:multiLevelType w:val="hybridMultilevel"/>
-    <w:tmpl w:val="1C72A5A6"/>
-    <w:lvl w:ilvl="0" w:tplc="5374043E">
+    <w:tmpl w:val="F5F44614"/>
+    <w:lvl w:ilvl="0" w:tplc="D27C625C">
       <w:start w:val="1"/>
-      <w:numFmt w:val="decimal"/>
+      <w:numFmt w:val="lowerRoman"/>
       <w:lvlText w:val="%1."/>
       <w:lvlJc w:val="left"/>
       <w:pPr>
-        <w:ind w:left="1080" w:hanging="360"/>
+        <w:ind w:left="1800" w:hanging="720"/>
       </w:pPr>
       <w:rPr>
         <w:rFonts w:hint="default"/>
@@ -26552,7 +28016,7 @@
       <w:lvlText w:val="%2."/>
       <w:lvlJc w:val="left"/>
       <w:pPr>
-        <w:ind w:left="1800" w:hanging="360"/>
+        <w:ind w:left="2160" w:hanging="360"/>
       </w:pPr>
     </w:lvl>
     <w:lvl w:ilvl="2" w:tplc="4009001B" w:tentative="1">
@@ -26561,7 +28025,7 @@
       <w:lvlText w:val="%3."/>
       <w:lvlJc w:val="right"/>
       <w:pPr>
-        <w:ind w:left="2520" w:hanging="180"/>
+        <w:ind w:left="2880" w:hanging="180"/>
       </w:pPr>
     </w:lvl>
     <w:lvl w:ilvl="3" w:tplc="4009000F" w:tentative="1">
@@ -26570,7 +28034,7 @@
       <w:lvlText w:val="%4."/>
       <w:lvlJc w:val="left"/>
       <w:pPr>
-        <w:ind w:left="3240" w:hanging="360"/>
+        <w:ind w:left="3600" w:hanging="360"/>
       </w:pPr>
     </w:lvl>
     <w:lvl w:ilvl="4" w:tplc="40090019" w:tentative="1">
@@ -26579,7 +28043,7 @@
       <w:lvlText w:val="%5."/>
       <w:lvlJc w:val="left"/>
       <w:pPr>
-        <w:ind w:left="3960" w:hanging="360"/>
+        <w:ind w:left="4320" w:hanging="360"/>
       </w:pPr>
     </w:lvl>
     <w:lvl w:ilvl="5" w:tplc="4009001B" w:tentative="1">
@@ -26588,7 +28052,7 @@
       <w:lvlText w:val="%6."/>
       <w:lvlJc w:val="right"/>
       <w:pPr>
-        <w:ind w:left="4680" w:hanging="180"/>
+        <w:ind w:left="5040" w:hanging="180"/>
       </w:pPr>
     </w:lvl>
     <w:lvl w:ilvl="6" w:tplc="4009000F" w:tentative="1">
@@ -26597,7 +28061,7 @@
       <w:lvlText w:val="%7."/>
       <w:lvlJc w:val="left"/>
       <w:pPr>
-        <w:ind w:left="5400" w:hanging="360"/>
+        <w:ind w:left="5760" w:hanging="360"/>
       </w:pPr>
     </w:lvl>
     <w:lvl w:ilvl="7" w:tplc="40090019" w:tentative="1">
@@ -26606,7 +28070,7 @@
       <w:lvlText w:val="%8."/>
       <w:lvlJc w:val="left"/>
       <w:pPr>
-        <w:ind w:left="6120" w:hanging="360"/>
+        <w:ind w:left="6480" w:hanging="360"/>
       </w:pPr>
     </w:lvl>
     <w:lvl w:ilvl="8" w:tplc="4009001B" w:tentative="1">
@@ -26615,11 +28079,189 @@
       <w:lvlText w:val="%9."/>
       <w:lvlJc w:val="right"/>
       <w:pPr>
-        <w:ind w:left="6840" w:hanging="180"/>
+        <w:ind w:left="7200" w:hanging="180"/>
       </w:pPr>
     </w:lvl>
   </w:abstractNum>
   <w:abstractNum w:abstractNumId="26" w15:restartNumberingAfterBreak="0">
+    <w:nsid w:val="71760A0A"/>
+    <w:multiLevelType w:val="hybridMultilevel"/>
+    <w:tmpl w:val="E86894FE"/>
+    <w:lvl w:ilvl="0" w:tplc="4009000F">
+      <w:start w:val="1"/>
+      <w:numFmt w:val="decimal"/>
+      <w:lvlText w:val="%1."/>
+      <w:lvlJc w:val="left"/>
+      <w:pPr>
+        <w:ind w:left="720" w:hanging="360"/>
+      </w:pPr>
+      <w:rPr>
+        <w:rFonts w:hint="default"/>
+      </w:rPr>
+    </w:lvl>
+    <w:lvl w:ilvl="1" w:tplc="40090019" w:tentative="1">
+      <w:start w:val="1"/>
+      <w:numFmt w:val="lowerLetter"/>
+      <w:lvlText w:val="%2."/>
+      <w:lvlJc w:val="left"/>
+      <w:pPr>
+        <w:ind w:left="1440" w:hanging="360"/>
+      </w:pPr>
+    </w:lvl>
+    <w:lvl w:ilvl="2" w:tplc="4009001B" w:tentative="1">
+      <w:start w:val="1"/>
+      <w:numFmt w:val="lowerRoman"/>
+      <w:lvlText w:val="%3."/>
+      <w:lvlJc w:val="right"/>
+      <w:pPr>
+        <w:ind w:left="2160" w:hanging="180"/>
+      </w:pPr>
+    </w:lvl>
+    <w:lvl w:ilvl="3" w:tplc="4009000F" w:tentative="1">
+      <w:start w:val="1"/>
+      <w:numFmt w:val="decimal"/>
+      <w:lvlText w:val="%4."/>
+      <w:lvlJc w:val="left"/>
+      <w:pPr>
+        <w:ind w:left="2880" w:hanging="360"/>
+      </w:pPr>
+    </w:lvl>
+    <w:lvl w:ilvl="4" w:tplc="40090019" w:tentative="1">
+      <w:start w:val="1"/>
+      <w:numFmt w:val="lowerLetter"/>
+      <w:lvlText w:val="%5."/>
+      <w:lvlJc w:val="left"/>
+      <w:pPr>
+        <w:ind w:left="3600" w:hanging="360"/>
+      </w:pPr>
+    </w:lvl>
+    <w:lvl w:ilvl="5" w:tplc="4009001B" w:tentative="1">
+      <w:start w:val="1"/>
+      <w:numFmt w:val="lowerRoman"/>
+      <w:lvlText w:val="%6."/>
+      <w:lvlJc w:val="right"/>
+      <w:pPr>
+        <w:ind w:left="4320" w:hanging="180"/>
+      </w:pPr>
+    </w:lvl>
+    <w:lvl w:ilvl="6" w:tplc="4009000F" w:tentative="1">
+      <w:start w:val="1"/>
+      <w:numFmt w:val="decimal"/>
+      <w:lvlText w:val="%7."/>
+      <w:lvlJc w:val="left"/>
+      <w:pPr>
+        <w:ind w:left="5040" w:hanging="360"/>
+      </w:pPr>
+    </w:lvl>
+    <w:lvl w:ilvl="7" w:tplc="40090019" w:tentative="1">
+      <w:start w:val="1"/>
+      <w:numFmt w:val="lowerLetter"/>
+      <w:lvlText w:val="%8."/>
+      <w:lvlJc w:val="left"/>
+      <w:pPr>
+        <w:ind w:left="5760" w:hanging="360"/>
+      </w:pPr>
+    </w:lvl>
+    <w:lvl w:ilvl="8" w:tplc="4009001B" w:tentative="1">
+      <w:start w:val="1"/>
+      <w:numFmt w:val="lowerRoman"/>
+      <w:lvlText w:val="%9."/>
+      <w:lvlJc w:val="right"/>
+      <w:pPr>
+        <w:ind w:left="6480" w:hanging="180"/>
+      </w:pPr>
+    </w:lvl>
+  </w:abstractNum>
+  <w:abstractNum w:abstractNumId="27" w15:restartNumberingAfterBreak="0">
+    <w:nsid w:val="720C05FB"/>
+    <w:multiLevelType w:val="hybridMultilevel"/>
+    <w:tmpl w:val="1C72A5A6"/>
+    <w:lvl w:ilvl="0" w:tplc="5374043E">
+      <w:start w:val="1"/>
+      <w:numFmt w:val="decimal"/>
+      <w:lvlText w:val="%1."/>
+      <w:lvlJc w:val="left"/>
+      <w:pPr>
+        <w:ind w:left="1080" w:hanging="360"/>
+      </w:pPr>
+      <w:rPr>
+        <w:rFonts w:hint="default"/>
+      </w:rPr>
+    </w:lvl>
+    <w:lvl w:ilvl="1" w:tplc="40090019" w:tentative="1">
+      <w:start w:val="1"/>
+      <w:numFmt w:val="lowerLetter"/>
+      <w:lvlText w:val="%2."/>
+      <w:lvlJc w:val="left"/>
+      <w:pPr>
+        <w:ind w:left="1800" w:hanging="360"/>
+      </w:pPr>
+    </w:lvl>
+    <w:lvl w:ilvl="2" w:tplc="4009001B" w:tentative="1">
+      <w:start w:val="1"/>
+      <w:numFmt w:val="lowerRoman"/>
+      <w:lvlText w:val="%3."/>
+      <w:lvlJc w:val="right"/>
+      <w:pPr>
+        <w:ind w:left="2520" w:hanging="180"/>
+      </w:pPr>
+    </w:lvl>
+    <w:lvl w:ilvl="3" w:tplc="4009000F" w:tentative="1">
+      <w:start w:val="1"/>
+      <w:numFmt w:val="decimal"/>
+      <w:lvlText w:val="%4."/>
+      <w:lvlJc w:val="left"/>
+      <w:pPr>
+        <w:ind w:left="3240" w:hanging="360"/>
+      </w:pPr>
+    </w:lvl>
+    <w:lvl w:ilvl="4" w:tplc="40090019" w:tentative="1">
+      <w:start w:val="1"/>
+      <w:numFmt w:val="lowerLetter"/>
+      <w:lvlText w:val="%5."/>
+      <w:lvlJc w:val="left"/>
+      <w:pPr>
+        <w:ind w:left="3960" w:hanging="360"/>
+      </w:pPr>
+    </w:lvl>
+    <w:lvl w:ilvl="5" w:tplc="4009001B" w:tentative="1">
+      <w:start w:val="1"/>
+      <w:numFmt w:val="lowerRoman"/>
+      <w:lvlText w:val="%6."/>
+      <w:lvlJc w:val="right"/>
+      <w:pPr>
+        <w:ind w:left="4680" w:hanging="180"/>
+      </w:pPr>
+    </w:lvl>
+    <w:lvl w:ilvl="6" w:tplc="4009000F" w:tentative="1">
+      <w:start w:val="1"/>
+      <w:numFmt w:val="decimal"/>
+      <w:lvlText w:val="%7."/>
+      <w:lvlJc w:val="left"/>
+      <w:pPr>
+        <w:ind w:left="5400" w:hanging="360"/>
+      </w:pPr>
+    </w:lvl>
+    <w:lvl w:ilvl="7" w:tplc="40090019" w:tentative="1">
+      <w:start w:val="1"/>
+      <w:numFmt w:val="lowerLetter"/>
+      <w:lvlText w:val="%8."/>
+      <w:lvlJc w:val="left"/>
+      <w:pPr>
+        <w:ind w:left="6120" w:hanging="360"/>
+      </w:pPr>
+    </w:lvl>
+    <w:lvl w:ilvl="8" w:tplc="4009001B" w:tentative="1">
+      <w:start w:val="1"/>
+      <w:numFmt w:val="lowerRoman"/>
+      <w:lvlText w:val="%9."/>
+      <w:lvlJc w:val="right"/>
+      <w:pPr>
+        <w:ind w:left="6840" w:hanging="180"/>
+      </w:pPr>
+    </w:lvl>
+  </w:abstractNum>
+  <w:abstractNum w:abstractNumId="28" w15:restartNumberingAfterBreak="0">
     <w:nsid w:val="76626170"/>
     <w:multiLevelType w:val="multilevel"/>
     <w:tmpl w:val="B1A6C6D0"/>
@@ -26768,7 +28410,7 @@
       </w:rPr>
     </w:lvl>
   </w:abstractNum>
-  <w:abstractNum w:abstractNumId="27" w15:restartNumberingAfterBreak="0">
+  <w:abstractNum w:abstractNumId="29" w15:restartNumberingAfterBreak="0">
     <w:nsid w:val="776776DE"/>
     <w:multiLevelType w:val="hybridMultilevel"/>
     <w:tmpl w:val="69F2D5E0"/>
@@ -26881,7 +28523,7 @@
       </w:rPr>
     </w:lvl>
   </w:abstractNum>
-  <w:abstractNum w:abstractNumId="28" w15:restartNumberingAfterBreak="0">
+  <w:abstractNum w:abstractNumId="30" w15:restartNumberingAfterBreak="0">
     <w:nsid w:val="7B3A44AD"/>
     <w:multiLevelType w:val="hybridMultilevel"/>
     <w:tmpl w:val="B01E1476"/>
@@ -26977,22 +28619,22 @@
     <w:abstractNumId w:val="1"/>
   </w:num>
   <w:num w:numId="3">
-    <w:abstractNumId w:val="18"/>
+    <w:abstractNumId w:val="19"/>
   </w:num>
   <w:num w:numId="4">
-    <w:abstractNumId w:val="23"/>
+    <w:abstractNumId w:val="25"/>
   </w:num>
   <w:num w:numId="5">
-    <w:abstractNumId w:val="24"/>
+    <w:abstractNumId w:val="26"/>
   </w:num>
   <w:num w:numId="6">
     <w:abstractNumId w:val="6"/>
   </w:num>
   <w:num w:numId="7">
-    <w:abstractNumId w:val="26"/>
+    <w:abstractNumId w:val="28"/>
   </w:num>
   <w:num w:numId="8">
-    <w:abstractNumId w:val="19"/>
+    <w:abstractNumId w:val="20"/>
   </w:num>
   <w:num w:numId="9">
     <w:abstractNumId w:val="13"/>
@@ -27004,7 +28646,7 @@
     <w:abstractNumId w:val="2"/>
   </w:num>
   <w:num w:numId="12">
-    <w:abstractNumId w:val="27"/>
+    <w:abstractNumId w:val="29"/>
   </w:num>
   <w:num w:numId="13">
     <w:abstractNumId w:val="4"/>
@@ -27016,10 +28658,10 @@
     <w:abstractNumId w:val="16"/>
   </w:num>
   <w:num w:numId="16">
-    <w:abstractNumId w:val="25"/>
+    <w:abstractNumId w:val="27"/>
   </w:num>
   <w:num w:numId="17">
-    <w:abstractNumId w:val="21"/>
+    <w:abstractNumId w:val="23"/>
   </w:num>
   <w:num w:numId="18">
     <w:abstractNumId w:val="15"/>
@@ -27028,13 +28670,13 @@
     <w:abstractNumId w:val="12"/>
   </w:num>
   <w:num w:numId="20">
-    <w:abstractNumId w:val="28"/>
+    <w:abstractNumId w:val="30"/>
   </w:num>
   <w:num w:numId="21">
     <w:abstractNumId w:val="11"/>
   </w:num>
   <w:num w:numId="22">
-    <w:abstractNumId w:val="22"/>
+    <w:abstractNumId w:val="24"/>
   </w:num>
   <w:num w:numId="23">
     <w:abstractNumId w:val="5"/>
@@ -27052,10 +28694,16 @@
     <w:abstractNumId w:val="3"/>
   </w:num>
   <w:num w:numId="28">
-    <w:abstractNumId w:val="20"/>
+    <w:abstractNumId w:val="22"/>
   </w:num>
   <w:num w:numId="29">
     <w:abstractNumId w:val="14"/>
+  </w:num>
+  <w:num w:numId="30">
+    <w:abstractNumId w:val="18"/>
+  </w:num>
+  <w:num w:numId="31">
+    <w:abstractNumId w:val="21"/>
   </w:num>
 </w:numbering>
 </file>

</xml_diff>

<commit_message>
Day 13 Entity Framework Added
</commit_message>
<xml_diff>
--- a/sample-app/Whiteboard/WhiteBoard.docx
+++ b/sample-app/Whiteboard/WhiteBoard.docx
@@ -27552,6 +27552,7 @@
           <w:color w:val="00B050"/>
           <w:sz w:val="28"/>
           <w:szCs w:val="28"/>
+          <w:u w:val="single"/>
         </w:rPr>
         <w:t>most of the data-access code</w:t>
       </w:r>
@@ -27578,6 +27579,7 @@
           <w:color w:val="00B050"/>
           <w:sz w:val="28"/>
           <w:szCs w:val="28"/>
+          <w:u w:val="single"/>
         </w:rPr>
         <w:t>developers usually need to write</w:t>
       </w:r>
@@ -27687,6 +27689,2573 @@
     </w:p>
     <w:p>
       <w:pPr>
+        <w:rPr>
+          <w:color w:val="2F5496" w:themeColor="accent1" w:themeShade="BF"/>
+          <w:sz w:val="28"/>
+          <w:szCs w:val="28"/>
+        </w:rPr>
+      </w:pPr>
+    </w:p>
+    <w:p>
+      <w:pPr>
+        <w:rPr>
+          <w:color w:val="2F5496" w:themeColor="accent1" w:themeShade="BF"/>
+          <w:sz w:val="28"/>
+          <w:szCs w:val="28"/>
+        </w:rPr>
+      </w:pPr>
+    </w:p>
+    <w:p>
+      <w:pPr>
+        <w:rPr>
+          <w:color w:val="2F5496" w:themeColor="accent1" w:themeShade="BF"/>
+          <w:sz w:val="28"/>
+          <w:szCs w:val="28"/>
+        </w:rPr>
+      </w:pPr>
+    </w:p>
+    <w:p>
+      <w:pPr>
+        <w:rPr>
+          <w:color w:val="2F5496" w:themeColor="accent1" w:themeShade="BF"/>
+          <w:sz w:val="28"/>
+          <w:szCs w:val="28"/>
+        </w:rPr>
+      </w:pPr>
+    </w:p>
+    <w:p>
+      <w:pPr>
+        <w:rPr>
+          <w:color w:val="2F5496" w:themeColor="accent1" w:themeShade="BF"/>
+          <w:sz w:val="28"/>
+          <w:szCs w:val="28"/>
+        </w:rPr>
+      </w:pPr>
+    </w:p>
+    <w:p>
+      <w:pPr>
+        <w:rPr>
+          <w:color w:val="2F5496" w:themeColor="accent1" w:themeShade="BF"/>
+          <w:sz w:val="28"/>
+          <w:szCs w:val="28"/>
+        </w:rPr>
+      </w:pPr>
+    </w:p>
+    <w:p>
+      <w:pPr>
+        <w:rPr>
+          <w:color w:val="2F5496" w:themeColor="accent1" w:themeShade="BF"/>
+          <w:sz w:val="28"/>
+          <w:szCs w:val="28"/>
+        </w:rPr>
+      </w:pPr>
+    </w:p>
+    <w:p>
+      <w:pPr>
+        <w:rPr>
+          <w:color w:val="2F5496" w:themeColor="accent1" w:themeShade="BF"/>
+          <w:sz w:val="28"/>
+          <w:szCs w:val="28"/>
+        </w:rPr>
+      </w:pPr>
+    </w:p>
+    <w:p>
+      <w:pPr>
+        <w:rPr>
+          <w:color w:val="2F5496" w:themeColor="accent1" w:themeShade="BF"/>
+          <w:sz w:val="28"/>
+          <w:szCs w:val="28"/>
+        </w:rPr>
+      </w:pPr>
+    </w:p>
+    <w:p>
+      <w:pPr>
+        <w:rPr>
+          <w:color w:val="2F5496" w:themeColor="accent1" w:themeShade="BF"/>
+          <w:sz w:val="28"/>
+          <w:szCs w:val="28"/>
+        </w:rPr>
+      </w:pPr>
+      <w:r>
+        <w:rPr>
+          <w:noProof/>
+          <w:color w:val="2F5496" w:themeColor="accent1" w:themeShade="BF"/>
+          <w:sz w:val="28"/>
+          <w:szCs w:val="28"/>
+        </w:rPr>
+        <w:lastRenderedPageBreak/>
+        <mc:AlternateContent>
+          <mc:Choice Requires="wps">
+            <w:drawing>
+              <wp:anchor distT="0" distB="0" distL="114300" distR="114300" simplePos="0" relativeHeight="251870208" behindDoc="0" locked="0" layoutInCell="1" allowOverlap="1" wp14:anchorId="22BF26AE" wp14:editId="1A195EAD">
+                <wp:simplePos x="0" y="0"/>
+                <wp:positionH relativeFrom="column">
+                  <wp:posOffset>6195060</wp:posOffset>
+                </wp:positionH>
+                <wp:positionV relativeFrom="paragraph">
+                  <wp:posOffset>-99060</wp:posOffset>
+                </wp:positionV>
+                <wp:extent cx="952500" cy="335280"/>
+                <wp:effectExtent l="0" t="0" r="76200" b="64770"/>
+                <wp:wrapNone/>
+                <wp:docPr id="153" name="Straight Arrow Connector 153"/>
+                <wp:cNvGraphicFramePr/>
+                <a:graphic xmlns:a="http://schemas.openxmlformats.org/drawingml/2006/main">
+                  <a:graphicData uri="http://schemas.microsoft.com/office/word/2010/wordprocessingShape">
+                    <wps:wsp>
+                      <wps:cNvCnPr/>
+                      <wps:spPr>
+                        <a:xfrm>
+                          <a:off x="0" y="0"/>
+                          <a:ext cx="952500" cy="335280"/>
+                        </a:xfrm>
+                        <a:prstGeom prst="straightConnector1">
+                          <a:avLst/>
+                        </a:prstGeom>
+                        <a:ln>
+                          <a:tailEnd type="triangle"/>
+                        </a:ln>
+                      </wps:spPr>
+                      <wps:style>
+                        <a:lnRef idx="3">
+                          <a:schemeClr val="accent6"/>
+                        </a:lnRef>
+                        <a:fillRef idx="0">
+                          <a:schemeClr val="accent6"/>
+                        </a:fillRef>
+                        <a:effectRef idx="2">
+                          <a:schemeClr val="accent6"/>
+                        </a:effectRef>
+                        <a:fontRef idx="minor">
+                          <a:schemeClr val="tx1"/>
+                        </a:fontRef>
+                      </wps:style>
+                      <wps:bodyPr/>
+                    </wps:wsp>
+                  </a:graphicData>
+                </a:graphic>
+              </wp:anchor>
+            </w:drawing>
+          </mc:Choice>
+          <mc:Fallback>
+            <w:pict>
+              <v:shapetype w14:anchorId="16579E62" id="_x0000_t32" coordsize="21600,21600" o:spt="32" o:oned="t" path="m,l21600,21600e" filled="f">
+                <v:path arrowok="t" fillok="f" o:connecttype="none"/>
+                <o:lock v:ext="edit" shapetype="t"/>
+              </v:shapetype>
+              <v:shape id="Straight Arrow Connector 153" o:spid="_x0000_s1026" type="#_x0000_t32" style="position:absolute;margin-left:487.8pt;margin-top:-7.8pt;width:75pt;height:26.4pt;z-index:251870208;visibility:visible;mso-wrap-style:square;mso-wrap-distance-left:9pt;mso-wrap-distance-top:0;mso-wrap-distance-right:9pt;mso-wrap-distance-bottom:0;mso-position-horizontal:absolute;mso-position-horizontal-relative:text;mso-position-vertical:absolute;mso-position-vertical-relative:text" o:gfxdata="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" strokecolor="#70ad47 [3209]" strokeweight="1.5pt">
+                <v:stroke endarrow="block" joinstyle="miter"/>
+              </v:shape>
+            </w:pict>
+          </mc:Fallback>
+        </mc:AlternateContent>
+      </w:r>
+      <w:r>
+        <w:rPr>
+          <w:noProof/>
+          <w:color w:val="2F5496" w:themeColor="accent1" w:themeShade="BF"/>
+          <w:sz w:val="28"/>
+          <w:szCs w:val="28"/>
+        </w:rPr>
+        <mc:AlternateContent>
+          <mc:Choice Requires="wps">
+            <w:drawing>
+              <wp:anchor distT="0" distB="0" distL="114300" distR="114300" simplePos="0" relativeHeight="251869184" behindDoc="0" locked="0" layoutInCell="1" allowOverlap="1" wp14:anchorId="142C0660" wp14:editId="4C1270CE">
+                <wp:simplePos x="0" y="0"/>
+                <wp:positionH relativeFrom="column">
+                  <wp:posOffset>1043940</wp:posOffset>
+                </wp:positionH>
+                <wp:positionV relativeFrom="paragraph">
+                  <wp:posOffset>-198120</wp:posOffset>
+                </wp:positionV>
+                <wp:extent cx="754380" cy="411480"/>
+                <wp:effectExtent l="0" t="38100" r="45720" b="26670"/>
+                <wp:wrapNone/>
+                <wp:docPr id="152" name="Straight Arrow Connector 152"/>
+                <wp:cNvGraphicFramePr/>
+                <a:graphic xmlns:a="http://schemas.openxmlformats.org/drawingml/2006/main">
+                  <a:graphicData uri="http://schemas.microsoft.com/office/word/2010/wordprocessingShape">
+                    <wps:wsp>
+                      <wps:cNvCnPr/>
+                      <wps:spPr>
+                        <a:xfrm flipV="1">
+                          <a:off x="0" y="0"/>
+                          <a:ext cx="754380" cy="411480"/>
+                        </a:xfrm>
+                        <a:prstGeom prst="straightConnector1">
+                          <a:avLst/>
+                        </a:prstGeom>
+                        <a:ln>
+                          <a:tailEnd type="triangle"/>
+                        </a:ln>
+                      </wps:spPr>
+                      <wps:style>
+                        <a:lnRef idx="3">
+                          <a:schemeClr val="accent6"/>
+                        </a:lnRef>
+                        <a:fillRef idx="0">
+                          <a:schemeClr val="accent6"/>
+                        </a:fillRef>
+                        <a:effectRef idx="2">
+                          <a:schemeClr val="accent6"/>
+                        </a:effectRef>
+                        <a:fontRef idx="minor">
+                          <a:schemeClr val="tx1"/>
+                        </a:fontRef>
+                      </wps:style>
+                      <wps:bodyPr/>
+                    </wps:wsp>
+                  </a:graphicData>
+                </a:graphic>
+              </wp:anchor>
+            </w:drawing>
+          </mc:Choice>
+          <mc:Fallback>
+            <w:pict>
+              <v:shape w14:anchorId="7AA22493" id="Straight Arrow Connector 152" o:spid="_x0000_s1026" type="#_x0000_t32" style="position:absolute;margin-left:82.2pt;margin-top:-15.6pt;width:59.4pt;height:32.4pt;flip:y;z-index:251869184;visibility:visible;mso-wrap-style:square;mso-wrap-distance-left:9pt;mso-wrap-distance-top:0;mso-wrap-distance-right:9pt;mso-wrap-distance-bottom:0;mso-position-horizontal:absolute;mso-position-horizontal-relative:text;mso-position-vertical:absolute;mso-position-vertical-relative:text" o:gfxdata="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" strokecolor="#70ad47 [3209]" strokeweight="1.5pt">
+                <v:stroke endarrow="block" joinstyle="miter"/>
+              </v:shape>
+            </w:pict>
+          </mc:Fallback>
+        </mc:AlternateContent>
+      </w:r>
+      <w:r>
+        <w:rPr>
+          <w:noProof/>
+          <w:color w:val="2F5496" w:themeColor="accent1" w:themeShade="BF"/>
+          <w:sz w:val="28"/>
+          <w:szCs w:val="28"/>
+        </w:rPr>
+        <mc:AlternateContent>
+          <mc:Choice Requires="wps">
+            <w:drawing>
+              <wp:anchor distT="0" distB="0" distL="114300" distR="114300" simplePos="0" relativeHeight="251868160" behindDoc="0" locked="0" layoutInCell="1" allowOverlap="1" wp14:anchorId="6A388C34" wp14:editId="212FC48A">
+                <wp:simplePos x="0" y="0"/>
+                <wp:positionH relativeFrom="column">
+                  <wp:posOffset>1836420</wp:posOffset>
+                </wp:positionH>
+                <wp:positionV relativeFrom="paragraph">
+                  <wp:posOffset>-647700</wp:posOffset>
+                </wp:positionV>
+                <wp:extent cx="4366260" cy="601980"/>
+                <wp:effectExtent l="0" t="0" r="15240" b="26670"/>
+                <wp:wrapNone/>
+                <wp:docPr id="151" name="Rectangle 151"/>
+                <wp:cNvGraphicFramePr/>
+                <a:graphic xmlns:a="http://schemas.openxmlformats.org/drawingml/2006/main">
+                  <a:graphicData uri="http://schemas.microsoft.com/office/word/2010/wordprocessingShape">
+                    <wps:wsp>
+                      <wps:cNvSpPr/>
+                      <wps:spPr>
+                        <a:xfrm>
+                          <a:off x="0" y="0"/>
+                          <a:ext cx="4366260" cy="601980"/>
+                        </a:xfrm>
+                        <a:prstGeom prst="rect">
+                          <a:avLst/>
+                        </a:prstGeom>
+                      </wps:spPr>
+                      <wps:style>
+                        <a:lnRef idx="2">
+                          <a:schemeClr val="accent6"/>
+                        </a:lnRef>
+                        <a:fillRef idx="1">
+                          <a:schemeClr val="lt1"/>
+                        </a:fillRef>
+                        <a:effectRef idx="0">
+                          <a:schemeClr val="accent6"/>
+                        </a:effectRef>
+                        <a:fontRef idx="minor">
+                          <a:schemeClr val="dk1"/>
+                        </a:fontRef>
+                      </wps:style>
+                      <wps:txbx>
+                        <w:txbxContent>
+                          <w:p>
+                            <w:pPr>
+                              <w:jc w:val="center"/>
+                            </w:pPr>
+                            <w:r>
+                              <w:t>Object Relational Mapping Framework : Entity framework</w:t>
+                            </w:r>
+                          </w:p>
+                        </w:txbxContent>
+                      </wps:txbx>
+                      <wps:bodyPr rot="0" spcFirstLastPara="0" vertOverflow="overflow" horzOverflow="overflow" vert="horz" wrap="square" lIns="91440" tIns="45720" rIns="91440" bIns="45720" numCol="1" spcCol="0" rtlCol="0" fromWordArt="0" anchor="ctr" anchorCtr="0" forceAA="0" compatLnSpc="1">
+                        <a:prstTxWarp prst="textNoShape">
+                          <a:avLst/>
+                        </a:prstTxWarp>
+                        <a:noAutofit/>
+                      </wps:bodyPr>
+                    </wps:wsp>
+                  </a:graphicData>
+                </a:graphic>
+              </wp:anchor>
+            </w:drawing>
+          </mc:Choice>
+          <mc:Fallback>
+            <w:pict>
+              <v:rect w14:anchorId="6A388C34" id="Rectangle 151" o:spid="_x0000_s1121" style="position:absolute;margin-left:144.6pt;margin-top:-51pt;width:343.8pt;height:47.4pt;z-index:251868160;visibility:visible;mso-wrap-style:square;mso-wrap-distance-left:9pt;mso-wrap-distance-top:0;mso-wrap-distance-right:9pt;mso-wrap-distance-bottom:0;mso-position-horizontal:absolute;mso-position-horizontal-relative:text;mso-position-vertical:absolute;mso-position-vertical-relative:text;v-text-anchor:middle" o:gfxdata="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" fillcolor="white [3201]" strokecolor="#70ad47 [3209]" strokeweight="1pt">
+                <v:textbox>
+                  <w:txbxContent>
+                    <w:p>
+                      <w:pPr>
+                        <w:jc w:val="center"/>
+                      </w:pPr>
+                      <w:r>
+                        <w:t>Object Relational Mapping Framework : Entity framework</w:t>
+                      </w:r>
+                    </w:p>
+                  </w:txbxContent>
+                </v:textbox>
+              </v:rect>
+            </w:pict>
+          </mc:Fallback>
+        </mc:AlternateContent>
+      </w:r>
+      <w:r>
+        <w:rPr>
+          <w:noProof/>
+          <w:color w:val="2F5496" w:themeColor="accent1" w:themeShade="BF"/>
+          <w:sz w:val="28"/>
+          <w:szCs w:val="28"/>
+        </w:rPr>
+        <mc:AlternateContent>
+          <mc:Choice Requires="wps">
+            <w:drawing>
+              <wp:anchor distT="0" distB="0" distL="114300" distR="114300" simplePos="0" relativeHeight="251867136" behindDoc="0" locked="0" layoutInCell="1" allowOverlap="1" wp14:anchorId="21807CB5" wp14:editId="41AB589C">
+                <wp:simplePos x="0" y="0"/>
+                <wp:positionH relativeFrom="column">
+                  <wp:posOffset>1524000</wp:posOffset>
+                </wp:positionH>
+                <wp:positionV relativeFrom="paragraph">
+                  <wp:posOffset>251460</wp:posOffset>
+                </wp:positionV>
+                <wp:extent cx="5029200" cy="3360420"/>
+                <wp:effectExtent l="0" t="0" r="19050" b="11430"/>
+                <wp:wrapNone/>
+                <wp:docPr id="150" name="Rectangle 150"/>
+                <wp:cNvGraphicFramePr/>
+                <a:graphic xmlns:a="http://schemas.openxmlformats.org/drawingml/2006/main">
+                  <a:graphicData uri="http://schemas.microsoft.com/office/word/2010/wordprocessingShape">
+                    <wps:wsp>
+                      <wps:cNvSpPr/>
+                      <wps:spPr>
+                        <a:xfrm>
+                          <a:off x="0" y="0"/>
+                          <a:ext cx="5029200" cy="3360420"/>
+                        </a:xfrm>
+                        <a:prstGeom prst="rect">
+                          <a:avLst/>
+                        </a:prstGeom>
+                      </wps:spPr>
+                      <wps:style>
+                        <a:lnRef idx="2">
+                          <a:schemeClr val="accent1">
+                            <a:shade val="50000"/>
+                          </a:schemeClr>
+                        </a:lnRef>
+                        <a:fillRef idx="1">
+                          <a:schemeClr val="accent1"/>
+                        </a:fillRef>
+                        <a:effectRef idx="0">
+                          <a:schemeClr val="accent1"/>
+                        </a:effectRef>
+                        <a:fontRef idx="minor">
+                          <a:schemeClr val="lt1"/>
+                        </a:fontRef>
+                      </wps:style>
+                      <wps:txbx>
+                        <w:txbxContent>
+                          <w:p>
+                            <w:pPr>
+                              <w:jc w:val="center"/>
+                            </w:pPr>
+                          </w:p>
+                        </w:txbxContent>
+                      </wps:txbx>
+                      <wps:bodyPr rot="0" spcFirstLastPara="0" vertOverflow="overflow" horzOverflow="overflow" vert="horz" wrap="square" lIns="91440" tIns="45720" rIns="91440" bIns="45720" numCol="1" spcCol="0" rtlCol="0" fromWordArt="0" anchor="ctr" anchorCtr="0" forceAA="0" compatLnSpc="1">
+                        <a:prstTxWarp prst="textNoShape">
+                          <a:avLst/>
+                        </a:prstTxWarp>
+                        <a:noAutofit/>
+                      </wps:bodyPr>
+                    </wps:wsp>
+                  </a:graphicData>
+                </a:graphic>
+              </wp:anchor>
+            </w:drawing>
+          </mc:Choice>
+          <mc:Fallback>
+            <w:pict>
+              <v:rect w14:anchorId="21807CB5" id="Rectangle 150" o:spid="_x0000_s1122" style="position:absolute;margin-left:120pt;margin-top:19.8pt;width:396pt;height:264.6pt;z-index:251867136;visibility:visible;mso-wrap-style:square;mso-wrap-distance-left:9pt;mso-wrap-distance-top:0;mso-wrap-distance-right:9pt;mso-wrap-distance-bottom:0;mso-position-horizontal:absolute;mso-position-horizontal-relative:text;mso-position-vertical:absolute;mso-position-vertical-relative:text;v-text-anchor:middle" o:gfxdata="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" fillcolor="#4472c4 [3204]" strokecolor="#1f3763 [1604]" strokeweight="1pt">
+                <v:textbox>
+                  <w:txbxContent>
+                    <w:p>
+                      <w:pPr>
+                        <w:jc w:val="center"/>
+                      </w:pPr>
+                    </w:p>
+                  </w:txbxContent>
+                </v:textbox>
+              </v:rect>
+            </w:pict>
+          </mc:Fallback>
+        </mc:AlternateContent>
+      </w:r>
+      <w:r>
+        <w:rPr>
+          <w:noProof/>
+          <w:color w:val="2F5496" w:themeColor="accent1" w:themeShade="BF"/>
+          <w:sz w:val="28"/>
+          <w:szCs w:val="28"/>
+        </w:rPr>
+        <mc:AlternateContent>
+          <mc:Choice Requires="wps">
+            <w:drawing>
+              <wp:anchor distT="0" distB="0" distL="114300" distR="114300" simplePos="0" relativeHeight="251866112" behindDoc="0" locked="0" layoutInCell="1" allowOverlap="1" wp14:anchorId="61BEFAC9" wp14:editId="4CC9249F">
+                <wp:simplePos x="0" y="0"/>
+                <wp:positionH relativeFrom="column">
+                  <wp:posOffset>7185660</wp:posOffset>
+                </wp:positionH>
+                <wp:positionV relativeFrom="paragraph">
+                  <wp:posOffset>243840</wp:posOffset>
+                </wp:positionV>
+                <wp:extent cx="1508760" cy="464820"/>
+                <wp:effectExtent l="0" t="0" r="15240" b="11430"/>
+                <wp:wrapNone/>
+                <wp:docPr id="148" name="Rectangle 148"/>
+                <wp:cNvGraphicFramePr/>
+                <a:graphic xmlns:a="http://schemas.openxmlformats.org/drawingml/2006/main">
+                  <a:graphicData uri="http://schemas.microsoft.com/office/word/2010/wordprocessingShape">
+                    <wps:wsp>
+                      <wps:cNvSpPr/>
+                      <wps:spPr>
+                        <a:xfrm>
+                          <a:off x="0" y="0"/>
+                          <a:ext cx="1508760" cy="464820"/>
+                        </a:xfrm>
+                        <a:prstGeom prst="rect">
+                          <a:avLst/>
+                        </a:prstGeom>
+                      </wps:spPr>
+                      <wps:style>
+                        <a:lnRef idx="2">
+                          <a:schemeClr val="accent6"/>
+                        </a:lnRef>
+                        <a:fillRef idx="1">
+                          <a:schemeClr val="lt1"/>
+                        </a:fillRef>
+                        <a:effectRef idx="0">
+                          <a:schemeClr val="accent6"/>
+                        </a:effectRef>
+                        <a:fontRef idx="minor">
+                          <a:schemeClr val="dk1"/>
+                        </a:fontRef>
+                      </wps:style>
+                      <wps:txbx>
+                        <w:txbxContent>
+                          <w:p>
+                            <w:pPr>
+                              <w:jc w:val="center"/>
+                            </w:pPr>
+                            <w:r>
+                              <w:t>Relational</w:t>
+                            </w:r>
+                          </w:p>
+                        </w:txbxContent>
+                      </wps:txbx>
+                      <wps:bodyPr rot="0" spcFirstLastPara="0" vertOverflow="overflow" horzOverflow="overflow" vert="horz" wrap="square" lIns="91440" tIns="45720" rIns="91440" bIns="45720" numCol="1" spcCol="0" rtlCol="0" fromWordArt="0" anchor="ctr" anchorCtr="0" forceAA="0" compatLnSpc="1">
+                        <a:prstTxWarp prst="textNoShape">
+                          <a:avLst/>
+                        </a:prstTxWarp>
+                        <a:noAutofit/>
+                      </wps:bodyPr>
+                    </wps:wsp>
+                  </a:graphicData>
+                </a:graphic>
+              </wp:anchor>
+            </w:drawing>
+          </mc:Choice>
+          <mc:Fallback>
+            <w:pict>
+              <v:rect w14:anchorId="61BEFAC9" id="Rectangle 148" o:spid="_x0000_s1123" style="position:absolute;margin-left:565.8pt;margin-top:19.2pt;width:118.8pt;height:36.6pt;z-index:251866112;visibility:visible;mso-wrap-style:square;mso-wrap-distance-left:9pt;mso-wrap-distance-top:0;mso-wrap-distance-right:9pt;mso-wrap-distance-bottom:0;mso-position-horizontal:absolute;mso-position-horizontal-relative:text;mso-position-vertical:absolute;mso-position-vertical-relative:text;v-text-anchor:middle" o:gfxdata="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" fillcolor="white [3201]" strokecolor="#70ad47 [3209]" strokeweight="1pt">
+                <v:textbox>
+                  <w:txbxContent>
+                    <w:p>
+                      <w:pPr>
+                        <w:jc w:val="center"/>
+                      </w:pPr>
+                      <w:r>
+                        <w:t>Relational</w:t>
+                      </w:r>
+                    </w:p>
+                  </w:txbxContent>
+                </v:textbox>
+              </v:rect>
+            </w:pict>
+          </mc:Fallback>
+        </mc:AlternateContent>
+      </w:r>
+      <w:r>
+        <w:rPr>
+          <w:noProof/>
+          <w:color w:val="2F5496" w:themeColor="accent1" w:themeShade="BF"/>
+          <w:sz w:val="28"/>
+          <w:szCs w:val="28"/>
+        </w:rPr>
+        <mc:AlternateContent>
+          <mc:Choice Requires="wps">
+            <w:drawing>
+              <wp:anchor distT="0" distB="0" distL="114300" distR="114300" simplePos="0" relativeHeight="251864064" behindDoc="0" locked="0" layoutInCell="1" allowOverlap="1" wp14:anchorId="6A070DCF" wp14:editId="2ACFA82B">
+                <wp:simplePos x="0" y="0"/>
+                <wp:positionH relativeFrom="column">
+                  <wp:posOffset>-449580</wp:posOffset>
+                </wp:positionH>
+                <wp:positionV relativeFrom="paragraph">
+                  <wp:posOffset>251460</wp:posOffset>
+                </wp:positionV>
+                <wp:extent cx="1508760" cy="464820"/>
+                <wp:effectExtent l="0" t="0" r="15240" b="11430"/>
+                <wp:wrapNone/>
+                <wp:docPr id="147" name="Rectangle 147"/>
+                <wp:cNvGraphicFramePr/>
+                <a:graphic xmlns:a="http://schemas.openxmlformats.org/drawingml/2006/main">
+                  <a:graphicData uri="http://schemas.microsoft.com/office/word/2010/wordprocessingShape">
+                    <wps:wsp>
+                      <wps:cNvSpPr/>
+                      <wps:spPr>
+                        <a:xfrm>
+                          <a:off x="0" y="0"/>
+                          <a:ext cx="1508760" cy="464820"/>
+                        </a:xfrm>
+                        <a:prstGeom prst="rect">
+                          <a:avLst/>
+                        </a:prstGeom>
+                      </wps:spPr>
+                      <wps:style>
+                        <a:lnRef idx="2">
+                          <a:schemeClr val="accent6"/>
+                        </a:lnRef>
+                        <a:fillRef idx="1">
+                          <a:schemeClr val="lt1"/>
+                        </a:fillRef>
+                        <a:effectRef idx="0">
+                          <a:schemeClr val="accent6"/>
+                        </a:effectRef>
+                        <a:fontRef idx="minor">
+                          <a:schemeClr val="dk1"/>
+                        </a:fontRef>
+                      </wps:style>
+                      <wps:txbx>
+                        <w:txbxContent>
+                          <w:p>
+                            <w:pPr>
+                              <w:jc w:val="center"/>
+                            </w:pPr>
+                            <w:r>
+                              <w:t>Objects</w:t>
+                            </w:r>
+                          </w:p>
+                        </w:txbxContent>
+                      </wps:txbx>
+                      <wps:bodyPr rot="0" spcFirstLastPara="0" vertOverflow="overflow" horzOverflow="overflow" vert="horz" wrap="square" lIns="91440" tIns="45720" rIns="91440" bIns="45720" numCol="1" spcCol="0" rtlCol="0" fromWordArt="0" anchor="ctr" anchorCtr="0" forceAA="0" compatLnSpc="1">
+                        <a:prstTxWarp prst="textNoShape">
+                          <a:avLst/>
+                        </a:prstTxWarp>
+                        <a:noAutofit/>
+                      </wps:bodyPr>
+                    </wps:wsp>
+                  </a:graphicData>
+                </a:graphic>
+              </wp:anchor>
+            </w:drawing>
+          </mc:Choice>
+          <mc:Fallback>
+            <w:pict>
+              <v:rect w14:anchorId="6A070DCF" id="Rectangle 147" o:spid="_x0000_s1124" style="position:absolute;margin-left:-35.4pt;margin-top:19.8pt;width:118.8pt;height:36.6pt;z-index:251864064;visibility:visible;mso-wrap-style:square;mso-wrap-distance-left:9pt;mso-wrap-distance-top:0;mso-wrap-distance-right:9pt;mso-wrap-distance-bottom:0;mso-position-horizontal:absolute;mso-position-horizontal-relative:text;mso-position-vertical:absolute;mso-position-vertical-relative:text;v-text-anchor:middle" o:gfxdata="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" fillcolor="white [3201]" strokecolor="#70ad47 [3209]" strokeweight="1pt">
+                <v:textbox>
+                  <w:txbxContent>
+                    <w:p>
+                      <w:pPr>
+                        <w:jc w:val="center"/>
+                      </w:pPr>
+                      <w:r>
+                        <w:t>Objects</w:t>
+                      </w:r>
+                    </w:p>
+                  </w:txbxContent>
+                </v:textbox>
+              </v:rect>
+            </w:pict>
+          </mc:Fallback>
+        </mc:AlternateContent>
+      </w:r>
+    </w:p>
+    <w:p>
+      <w:pPr>
+        <w:rPr>
+          <w:color w:val="2F5496" w:themeColor="accent1" w:themeShade="BF"/>
+          <w:sz w:val="28"/>
+          <w:szCs w:val="28"/>
+        </w:rPr>
+      </w:pPr>
+      <w:r>
+        <w:rPr>
+          <w:noProof/>
+          <w:color w:val="2F5496" w:themeColor="accent1" w:themeShade="BF"/>
+          <w:sz w:val="28"/>
+          <w:szCs w:val="28"/>
+        </w:rPr>
+        <mc:AlternateContent>
+          <mc:Choice Requires="wps">
+            <w:drawing>
+              <wp:anchor distT="0" distB="0" distL="114300" distR="114300" simplePos="0" relativeHeight="251872256" behindDoc="0" locked="0" layoutInCell="1" allowOverlap="1" wp14:anchorId="36945BAF" wp14:editId="6614C7C8">
+                <wp:simplePos x="0" y="0"/>
+                <wp:positionH relativeFrom="column">
+                  <wp:posOffset>3566160</wp:posOffset>
+                </wp:positionH>
+                <wp:positionV relativeFrom="paragraph">
+                  <wp:posOffset>136525</wp:posOffset>
+                </wp:positionV>
+                <wp:extent cx="1775460" cy="1249680"/>
+                <wp:effectExtent l="0" t="0" r="15240" b="26670"/>
+                <wp:wrapNone/>
+                <wp:docPr id="167" name="Flowchart: Document 167"/>
+                <wp:cNvGraphicFramePr/>
+                <a:graphic xmlns:a="http://schemas.openxmlformats.org/drawingml/2006/main">
+                  <a:graphicData uri="http://schemas.microsoft.com/office/word/2010/wordprocessingShape">
+                    <wps:wsp>
+                      <wps:cNvSpPr/>
+                      <wps:spPr>
+                        <a:xfrm>
+                          <a:off x="0" y="0"/>
+                          <a:ext cx="1775460" cy="1249680"/>
+                        </a:xfrm>
+                        <a:prstGeom prst="flowChartDocument">
+                          <a:avLst/>
+                        </a:prstGeom>
+                      </wps:spPr>
+                      <wps:style>
+                        <a:lnRef idx="2">
+                          <a:schemeClr val="dk1">
+                            <a:shade val="50000"/>
+                          </a:schemeClr>
+                        </a:lnRef>
+                        <a:fillRef idx="1">
+                          <a:schemeClr val="dk1"/>
+                        </a:fillRef>
+                        <a:effectRef idx="0">
+                          <a:schemeClr val="dk1"/>
+                        </a:effectRef>
+                        <a:fontRef idx="minor">
+                          <a:schemeClr val="lt1"/>
+                        </a:fontRef>
+                      </wps:style>
+                      <wps:txbx>
+                        <w:txbxContent>
+                          <w:p>
+                            <w:pPr>
+                              <w:jc w:val="center"/>
+                            </w:pPr>
+                            <w:r>
+                              <w:t xml:space="preserve">1.TataPowerDBDataContext </w:t>
+                            </w:r>
+                          </w:p>
+                          <w:p>
+                            <w:pPr>
+                              <w:pStyle w:val="ListParagraph"/>
+                              <w:numPr>
+                                <w:ilvl w:val="0"/>
+                                <w:numId w:val="36"/>
+                              </w:numPr>
+                              <w:jc w:val="center"/>
+                            </w:pPr>
+                            <w:r>
+                              <w:t>ConnectionString</w:t>
+                            </w:r>
+                          </w:p>
+                        </w:txbxContent>
+                      </wps:txbx>
+                      <wps:bodyPr rot="0" spcFirstLastPara="0" vertOverflow="overflow" horzOverflow="overflow" vert="horz" wrap="square" lIns="91440" tIns="45720" rIns="91440" bIns="45720" numCol="1" spcCol="0" rtlCol="0" fromWordArt="0" anchor="ctr" anchorCtr="0" forceAA="0" compatLnSpc="1">
+                        <a:prstTxWarp prst="textNoShape">
+                          <a:avLst/>
+                        </a:prstTxWarp>
+                        <a:noAutofit/>
+                      </wps:bodyPr>
+                    </wps:wsp>
+                  </a:graphicData>
+                </a:graphic>
+                <wp14:sizeRelH relativeFrom="margin">
+                  <wp14:pctWidth>0</wp14:pctWidth>
+                </wp14:sizeRelH>
+              </wp:anchor>
+            </w:drawing>
+          </mc:Choice>
+          <mc:Fallback>
+            <w:pict>
+              <v:shapetype w14:anchorId="36945BAF" id="_x0000_t114" coordsize="21600,21600" o:spt="114" path="m,20172v945,400,1887,628,2795,913c3587,21312,4342,21370,5060,21597v2037,,2567,-227,3095,-285c8722,21197,9325,20970,9855,20800v490,-228,945,-400,1472,-740c11817,19887,12347,19660,12875,19375v567,-228,1095,-513,1700,-740c15177,18462,15782,18122,16537,17950v718,-113,1398,-398,2228,-513c19635,17437,20577,17322,21597,17322l21597,,,xe">
+                <v:stroke joinstyle="miter"/>
+                <v:path o:connecttype="custom" o:connectlocs="10800,0;0,10800;10800,20400;21600,10800" textboxrect="0,0,21600,17322"/>
+              </v:shapetype>
+              <v:shape id="Flowchart: Document 167" o:spid="_x0000_s1125" type="#_x0000_t114" style="position:absolute;margin-left:280.8pt;margin-top:10.75pt;width:139.8pt;height:98.4pt;z-index:251872256;visibility:visible;mso-wrap-style:square;mso-width-percent:0;mso-wrap-distance-left:9pt;mso-wrap-distance-top:0;mso-wrap-distance-right:9pt;mso-wrap-distance-bottom:0;mso-position-horizontal:absolute;mso-position-horizontal-relative:text;mso-position-vertical:absolute;mso-position-vertical-relative:text;mso-width-percent:0;mso-width-relative:margin;v-text-anchor:middle" o:gfxdata="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" fillcolor="black [3200]" strokecolor="black [1600]" strokeweight="1pt">
+                <v:textbox>
+                  <w:txbxContent>
+                    <w:p>
+                      <w:pPr>
+                        <w:jc w:val="center"/>
+                      </w:pPr>
+                      <w:r>
+                        <w:t xml:space="preserve">1.TataPowerDBDataContext </w:t>
+                      </w:r>
+                    </w:p>
+                    <w:p>
+                      <w:pPr>
+                        <w:pStyle w:val="ListParagraph"/>
+                        <w:numPr>
+                          <w:ilvl w:val="0"/>
+                          <w:numId w:val="36"/>
+                        </w:numPr>
+                        <w:jc w:val="center"/>
+                      </w:pPr>
+                      <w:r>
+                        <w:t>ConnectionString</w:t>
+                      </w:r>
+                    </w:p>
+                  </w:txbxContent>
+                </v:textbox>
+              </v:shape>
+            </w:pict>
+          </mc:Fallback>
+        </mc:AlternateContent>
+      </w:r>
+    </w:p>
+    <w:p>
+      <w:pPr>
+        <w:rPr>
+          <w:color w:val="2F5496" w:themeColor="accent1" w:themeShade="BF"/>
+          <w:sz w:val="28"/>
+          <w:szCs w:val="28"/>
+        </w:rPr>
+      </w:pPr>
+      <w:r>
+        <w:rPr>
+          <w:noProof/>
+          <w:color w:val="2F5496" w:themeColor="accent1" w:themeShade="BF"/>
+          <w:sz w:val="28"/>
+          <w:szCs w:val="28"/>
+        </w:rPr>
+        <mc:AlternateContent>
+          <mc:Choice Requires="wps">
+            <w:drawing>
+              <wp:anchor distT="0" distB="0" distL="114300" distR="114300" simplePos="0" relativeHeight="251862016" behindDoc="0" locked="0" layoutInCell="1" allowOverlap="1" wp14:anchorId="7B962429" wp14:editId="06A00F02">
+                <wp:simplePos x="0" y="0"/>
+                <wp:positionH relativeFrom="column">
+                  <wp:posOffset>-365760</wp:posOffset>
+                </wp:positionH>
+                <wp:positionV relativeFrom="paragraph">
+                  <wp:posOffset>128270</wp:posOffset>
+                </wp:positionV>
+                <wp:extent cx="1341120" cy="1927860"/>
+                <wp:effectExtent l="0" t="0" r="11430" b="15240"/>
+                <wp:wrapNone/>
+                <wp:docPr id="145" name="Rectangle 145"/>
+                <wp:cNvGraphicFramePr/>
+                <a:graphic xmlns:a="http://schemas.openxmlformats.org/drawingml/2006/main">
+                  <a:graphicData uri="http://schemas.microsoft.com/office/word/2010/wordprocessingShape">
+                    <wps:wsp>
+                      <wps:cNvSpPr/>
+                      <wps:spPr>
+                        <a:xfrm>
+                          <a:off x="0" y="0"/>
+                          <a:ext cx="1341120" cy="1927860"/>
+                        </a:xfrm>
+                        <a:prstGeom prst="rect">
+                          <a:avLst/>
+                        </a:prstGeom>
+                      </wps:spPr>
+                      <wps:style>
+                        <a:lnRef idx="2">
+                          <a:schemeClr val="accent1">
+                            <a:shade val="50000"/>
+                          </a:schemeClr>
+                        </a:lnRef>
+                        <a:fillRef idx="1">
+                          <a:schemeClr val="accent1"/>
+                        </a:fillRef>
+                        <a:effectRef idx="0">
+                          <a:schemeClr val="accent1"/>
+                        </a:effectRef>
+                        <a:fontRef idx="minor">
+                          <a:schemeClr val="lt1"/>
+                        </a:fontRef>
+                      </wps:style>
+                      <wps:txbx>
+                        <w:txbxContent>
+                          <w:p>
+                            <w:pPr>
+                              <w:jc w:val="center"/>
+                            </w:pPr>
+                            <w:r>
+                              <w:t>Application</w:t>
+                            </w:r>
+                          </w:p>
+                        </w:txbxContent>
+                      </wps:txbx>
+                      <wps:bodyPr rot="0" spcFirstLastPara="0" vertOverflow="overflow" horzOverflow="overflow" vert="horz" wrap="square" lIns="91440" tIns="45720" rIns="91440" bIns="45720" numCol="1" spcCol="0" rtlCol="0" fromWordArt="0" anchor="ctr" anchorCtr="0" forceAA="0" compatLnSpc="1">
+                        <a:prstTxWarp prst="textNoShape">
+                          <a:avLst/>
+                        </a:prstTxWarp>
+                        <a:noAutofit/>
+                      </wps:bodyPr>
+                    </wps:wsp>
+                  </a:graphicData>
+                </a:graphic>
+                <wp14:sizeRelV relativeFrom="margin">
+                  <wp14:pctHeight>0</wp14:pctHeight>
+                </wp14:sizeRelV>
+              </wp:anchor>
+            </w:drawing>
+          </mc:Choice>
+          <mc:Fallback>
+            <w:pict>
+              <v:rect w14:anchorId="7B962429" id="Rectangle 145" o:spid="_x0000_s1126" style="position:absolute;margin-left:-28.8pt;margin-top:10.1pt;width:105.6pt;height:151.8pt;z-index:251862016;visibility:visible;mso-wrap-style:square;mso-height-percent:0;mso-wrap-distance-left:9pt;mso-wrap-distance-top:0;mso-wrap-distance-right:9pt;mso-wrap-distance-bottom:0;mso-position-horizontal:absolute;mso-position-horizontal-relative:text;mso-position-vertical:absolute;mso-position-vertical-relative:text;mso-height-percent:0;mso-height-relative:margin;v-text-anchor:middle" o:gfxdata="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" fillcolor="#4472c4 [3204]" strokecolor="#1f3763 [1604]" strokeweight="1pt">
+                <v:textbox>
+                  <w:txbxContent>
+                    <w:p>
+                      <w:pPr>
+                        <w:jc w:val="center"/>
+                      </w:pPr>
+                      <w:r>
+                        <w:t>Application</w:t>
+                      </w:r>
+                    </w:p>
+                  </w:txbxContent>
+                </v:textbox>
+              </v:rect>
+            </w:pict>
+          </mc:Fallback>
+        </mc:AlternateContent>
+      </w:r>
+      <w:r>
+        <w:rPr>
+          <w:noProof/>
+          <w:color w:val="2F5496" w:themeColor="accent1" w:themeShade="BF"/>
+          <w:sz w:val="28"/>
+          <w:szCs w:val="28"/>
+        </w:rPr>
+        <mc:AlternateContent>
+          <mc:Choice Requires="wps">
+            <w:drawing>
+              <wp:anchor distT="0" distB="0" distL="114300" distR="114300" simplePos="0" relativeHeight="251863040" behindDoc="0" locked="0" layoutInCell="1" allowOverlap="1" wp14:anchorId="12602DB9" wp14:editId="619E4D4D">
+                <wp:simplePos x="0" y="0"/>
+                <wp:positionH relativeFrom="column">
+                  <wp:posOffset>6766560</wp:posOffset>
+                </wp:positionH>
+                <wp:positionV relativeFrom="paragraph">
+                  <wp:posOffset>326390</wp:posOffset>
+                </wp:positionV>
+                <wp:extent cx="2545080" cy="2377440"/>
+                <wp:effectExtent l="0" t="0" r="26670" b="22860"/>
+                <wp:wrapNone/>
+                <wp:docPr id="146" name="Flowchart: Magnetic Disk 146"/>
+                <wp:cNvGraphicFramePr/>
+                <a:graphic xmlns:a="http://schemas.openxmlformats.org/drawingml/2006/main">
+                  <a:graphicData uri="http://schemas.microsoft.com/office/word/2010/wordprocessingShape">
+                    <wps:wsp>
+                      <wps:cNvSpPr/>
+                      <wps:spPr>
+                        <a:xfrm>
+                          <a:off x="0" y="0"/>
+                          <a:ext cx="2545080" cy="2377440"/>
+                        </a:xfrm>
+                        <a:prstGeom prst="flowChartMagneticDisk">
+                          <a:avLst/>
+                        </a:prstGeom>
+                      </wps:spPr>
+                      <wps:style>
+                        <a:lnRef idx="3">
+                          <a:schemeClr val="lt1"/>
+                        </a:lnRef>
+                        <a:fillRef idx="1">
+                          <a:schemeClr val="accent4"/>
+                        </a:fillRef>
+                        <a:effectRef idx="1">
+                          <a:schemeClr val="accent4"/>
+                        </a:effectRef>
+                        <a:fontRef idx="minor">
+                          <a:schemeClr val="lt1"/>
+                        </a:fontRef>
+                      </wps:style>
+                      <wps:txbx>
+                        <w:txbxContent>
+                          <w:p>
+                            <w:pPr>
+                              <w:jc w:val="center"/>
+                            </w:pPr>
+                            <w:r>
+                              <w:t>Sql Server</w:t>
+                            </w:r>
+                          </w:p>
+                          <w:p>
+                            <w:pPr>
+                              <w:jc w:val="center"/>
+                            </w:pPr>
+                            <w:r>
+                              <w:t>DB : TataPowerDB : Product</w:t>
+                            </w:r>
+                            <w:r>
+                              <w:t>s</w:t>
+                            </w:r>
+                          </w:p>
+                          <w:tbl>
+                            <w:tblPr>
+                              <w:tblStyle w:val="TableGrid"/>
+                              <w:tblW w:w="0" w:type="auto"/>
+                              <w:tblLook w:val="04A0" w:firstRow="1" w:lastRow="0" w:firstColumn="1" w:lastColumn="0" w:noHBand="0" w:noVBand="1"/>
+                            </w:tblPr>
+                            <w:tblGrid>
+                              <w:gridCol w:w="873"/>
+                              <w:gridCol w:w="909"/>
+                              <w:gridCol w:w="895"/>
+                              <w:gridCol w:w="1018"/>
+                            </w:tblGrid>
+                            <w:tr>
+                              <w:tc>
+                                <w:tcPr>
+                                  <w:tcW w:w="926" w:type="dxa"/>
+                                </w:tcPr>
+                                <w:p>
+                                  <w:pPr>
+                                    <w:jc w:val="center"/>
+                                  </w:pPr>
+                                  <w:r>
+                                    <w:t>Id</w:t>
+                                  </w:r>
+                                </w:p>
+                              </w:tc>
+                              <w:tc>
+                                <w:tcPr>
+                                  <w:tcW w:w="926" w:type="dxa"/>
+                                </w:tcPr>
+                                <w:p>
+                                  <w:pPr>
+                                    <w:jc w:val="center"/>
+                                  </w:pPr>
+                                  <w:r>
+                                    <w:t>Name</w:t>
+                                  </w:r>
+                                </w:p>
+                              </w:tc>
+                              <w:tc>
+                                <w:tcPr>
+                                  <w:tcW w:w="926" w:type="dxa"/>
+                                </w:tcPr>
+                                <w:p>
+                                  <w:pPr>
+                                    <w:jc w:val="center"/>
+                                  </w:pPr>
+                                  <w:r>
+                                    <w:t>Cost</w:t>
+                                  </w:r>
+                                </w:p>
+                              </w:tc>
+                              <w:tc>
+                                <w:tcPr>
+                                  <w:tcW w:w="927" w:type="dxa"/>
+                                </w:tcPr>
+                                <w:p>
+                                  <w:pPr>
+                                    <w:jc w:val="center"/>
+                                  </w:pPr>
+                                  <w:r>
+                                    <w:t>Category</w:t>
+                                  </w:r>
+                                </w:p>
+                              </w:tc>
+                            </w:tr>
+                            <w:tr>
+                              <w:tc>
+                                <w:tcPr>
+                                  <w:tcW w:w="926" w:type="dxa"/>
+                                </w:tcPr>
+                                <w:p>
+                                  <w:pPr>
+                                    <w:jc w:val="center"/>
+                                  </w:pPr>
+                                </w:p>
+                              </w:tc>
+                              <w:tc>
+                                <w:tcPr>
+                                  <w:tcW w:w="926" w:type="dxa"/>
+                                </w:tcPr>
+                                <w:p>
+                                  <w:pPr>
+                                    <w:jc w:val="center"/>
+                                  </w:pPr>
+                                </w:p>
+                              </w:tc>
+                              <w:tc>
+                                <w:tcPr>
+                                  <w:tcW w:w="926" w:type="dxa"/>
+                                </w:tcPr>
+                                <w:p>
+                                  <w:pPr>
+                                    <w:jc w:val="center"/>
+                                  </w:pPr>
+                                </w:p>
+                              </w:tc>
+                              <w:tc>
+                                <w:tcPr>
+                                  <w:tcW w:w="927" w:type="dxa"/>
+                                </w:tcPr>
+                                <w:p>
+                                  <w:pPr>
+                                    <w:jc w:val="center"/>
+                                  </w:pPr>
+                                </w:p>
+                              </w:tc>
+                            </w:tr>
+                            <w:tr>
+                              <w:tc>
+                                <w:tcPr>
+                                  <w:tcW w:w="926" w:type="dxa"/>
+                                </w:tcPr>
+                                <w:p>
+                                  <w:pPr>
+                                    <w:jc w:val="center"/>
+                                  </w:pPr>
+                                </w:p>
+                              </w:tc>
+                              <w:tc>
+                                <w:tcPr>
+                                  <w:tcW w:w="926" w:type="dxa"/>
+                                </w:tcPr>
+                                <w:p>
+                                  <w:pPr>
+                                    <w:jc w:val="center"/>
+                                  </w:pPr>
+                                </w:p>
+                              </w:tc>
+                              <w:tc>
+                                <w:tcPr>
+                                  <w:tcW w:w="926" w:type="dxa"/>
+                                </w:tcPr>
+                                <w:p>
+                                  <w:pPr>
+                                    <w:jc w:val="center"/>
+                                  </w:pPr>
+                                </w:p>
+                              </w:tc>
+                              <w:tc>
+                                <w:tcPr>
+                                  <w:tcW w:w="927" w:type="dxa"/>
+                                </w:tcPr>
+                                <w:p>
+                                  <w:pPr>
+                                    <w:jc w:val="center"/>
+                                  </w:pPr>
+                                </w:p>
+                              </w:tc>
+                            </w:tr>
+                          </w:tbl>
+                          <w:p>
+                            <w:pPr>
+                              <w:jc w:val="center"/>
+                            </w:pPr>
+                          </w:p>
+                          <w:p>
+                            <w:pPr>
+                              <w:jc w:val="center"/>
+                            </w:pPr>
+                          </w:p>
+                          <w:p>
+                            <w:pPr>
+                              <w:jc w:val="center"/>
+                            </w:pPr>
+                          </w:p>
+                          <w:p>
+                            <w:pPr>
+                              <w:jc w:val="center"/>
+                            </w:pPr>
+                          </w:p>
+                          <w:tbl>
+                            <w:tblPr>
+                              <w:tblStyle w:val="TableGrid"/>
+                              <w:tblW w:w="0" w:type="auto"/>
+                              <w:tblLook w:val="04A0" w:firstRow="1" w:lastRow="0" w:firstColumn="1" w:lastColumn="0" w:noHBand="0" w:noVBand="1"/>
+                            </w:tblPr>
+                            <w:tblGrid>
+                              <w:gridCol w:w="1231"/>
+                              <w:gridCol w:w="1232"/>
+                              <w:gridCol w:w="1232"/>
+                            </w:tblGrid>
+                            <w:tr>
+                              <w:tc>
+                                <w:tcPr>
+                                  <w:tcW w:w="1235" w:type="dxa"/>
+                                </w:tcPr>
+                                <w:p>
+                                  <w:pPr>
+                                    <w:jc w:val="center"/>
+                                  </w:pPr>
+                                </w:p>
+                              </w:tc>
+                              <w:tc>
+                                <w:tcPr>
+                                  <w:tcW w:w="1235" w:type="dxa"/>
+                                </w:tcPr>
+                                <w:p>
+                                  <w:pPr>
+                                    <w:jc w:val="center"/>
+                                  </w:pPr>
+                                </w:p>
+                              </w:tc>
+                              <w:tc>
+                                <w:tcPr>
+                                  <w:tcW w:w="1235" w:type="dxa"/>
+                                </w:tcPr>
+                                <w:p>
+                                  <w:pPr>
+                                    <w:jc w:val="center"/>
+                                  </w:pPr>
+                                </w:p>
+                              </w:tc>
+                            </w:tr>
+                            <w:tr>
+                              <w:tc>
+                                <w:tcPr>
+                                  <w:tcW w:w="1235" w:type="dxa"/>
+                                </w:tcPr>
+                                <w:p>
+                                  <w:pPr>
+                                    <w:jc w:val="center"/>
+                                  </w:pPr>
+                                </w:p>
+                              </w:tc>
+                              <w:tc>
+                                <w:tcPr>
+                                  <w:tcW w:w="1235" w:type="dxa"/>
+                                </w:tcPr>
+                                <w:p>
+                                  <w:pPr>
+                                    <w:jc w:val="center"/>
+                                  </w:pPr>
+                                </w:p>
+                              </w:tc>
+                              <w:tc>
+                                <w:tcPr>
+                                  <w:tcW w:w="1235" w:type="dxa"/>
+                                </w:tcPr>
+                                <w:p>
+                                  <w:pPr>
+                                    <w:jc w:val="center"/>
+                                  </w:pPr>
+                                </w:p>
+                              </w:tc>
+                            </w:tr>
+                            <w:tr>
+                              <w:tc>
+                                <w:tcPr>
+                                  <w:tcW w:w="1235" w:type="dxa"/>
+                                </w:tcPr>
+                                <w:p>
+                                  <w:pPr>
+                                    <w:jc w:val="center"/>
+                                  </w:pPr>
+                                </w:p>
+                              </w:tc>
+                              <w:tc>
+                                <w:tcPr>
+                                  <w:tcW w:w="1235" w:type="dxa"/>
+                                </w:tcPr>
+                                <w:p>
+                                  <w:pPr>
+                                    <w:jc w:val="center"/>
+                                  </w:pPr>
+                                </w:p>
+                              </w:tc>
+                              <w:tc>
+                                <w:tcPr>
+                                  <w:tcW w:w="1235" w:type="dxa"/>
+                                </w:tcPr>
+                                <w:p>
+                                  <w:pPr>
+                                    <w:jc w:val="center"/>
+                                  </w:pPr>
+                                </w:p>
+                              </w:tc>
+                            </w:tr>
+                          </w:tbl>
+                          <w:p>
+                            <w:pPr>
+                              <w:jc w:val="center"/>
+                            </w:pPr>
+                          </w:p>
+                          <w:p>
+                            <w:pPr>
+                              <w:jc w:val="center"/>
+                            </w:pPr>
+                          </w:p>
+                        </w:txbxContent>
+                      </wps:txbx>
+                      <wps:bodyPr rot="0" spcFirstLastPara="0" vertOverflow="overflow" horzOverflow="overflow" vert="horz" wrap="square" lIns="91440" tIns="45720" rIns="91440" bIns="45720" numCol="1" spcCol="0" rtlCol="0" fromWordArt="0" anchor="ctr" anchorCtr="0" forceAA="0" compatLnSpc="1">
+                        <a:prstTxWarp prst="textNoShape">
+                          <a:avLst/>
+                        </a:prstTxWarp>
+                        <a:noAutofit/>
+                      </wps:bodyPr>
+                    </wps:wsp>
+                  </a:graphicData>
+                </a:graphic>
+                <wp14:sizeRelH relativeFrom="margin">
+                  <wp14:pctWidth>0</wp14:pctWidth>
+                </wp14:sizeRelH>
+                <wp14:sizeRelV relativeFrom="margin">
+                  <wp14:pctHeight>0</wp14:pctHeight>
+                </wp14:sizeRelV>
+              </wp:anchor>
+            </w:drawing>
+          </mc:Choice>
+          <mc:Fallback>
+            <w:pict>
+              <v:shapetype w14:anchorId="12602DB9" id="_x0000_t132" coordsize="21600,21600" o:spt="132" path="m10800,qx,3391l,18209qy10800,21600,21600,18209l21600,3391qy10800,xem,3391nfqy10800,6782,21600,3391e">
+                <v:path o:extrusionok="f" gradientshapeok="t" o:connecttype="custom" o:connectlocs="10800,6782;10800,0;0,10800;10800,21600;21600,10800" o:connectangles="270,270,180,90,0" textboxrect="0,6782,21600,18209"/>
+              </v:shapetype>
+              <v:shape id="Flowchart: Magnetic Disk 146" o:spid="_x0000_s1127" type="#_x0000_t132" style="position:absolute;margin-left:532.8pt;margin-top:25.7pt;width:200.4pt;height:187.2pt;z-index:251863040;visibility:visible;mso-wrap-style:square;mso-width-percent:0;mso-height-percent:0;mso-wrap-distance-left:9pt;mso-wrap-distance-top:0;mso-wrap-distance-right:9pt;mso-wrap-distance-bottom:0;mso-position-horizontal:absolute;mso-position-horizontal-relative:text;mso-position-vertical:absolute;mso-position-vertical-relative:text;mso-width-percent:0;mso-height-percent:0;mso-width-relative:margin;mso-height-relative:margin;v-text-anchor:middle" o:gfxdata="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" fillcolor="#ffc000 [3207]" strokecolor="white [3201]" strokeweight="1.5pt">
+                <v:stroke joinstyle="miter"/>
+                <v:textbox>
+                  <w:txbxContent>
+                    <w:p>
+                      <w:pPr>
+                        <w:jc w:val="center"/>
+                      </w:pPr>
+                      <w:r>
+                        <w:t>Sql Server</w:t>
+                      </w:r>
+                    </w:p>
+                    <w:p>
+                      <w:pPr>
+                        <w:jc w:val="center"/>
+                      </w:pPr>
+                      <w:r>
+                        <w:t>DB : TataPowerDB : Product</w:t>
+                      </w:r>
+                      <w:r>
+                        <w:t>s</w:t>
+                      </w:r>
+                    </w:p>
+                    <w:tbl>
+                      <w:tblPr>
+                        <w:tblStyle w:val="TableGrid"/>
+                        <w:tblW w:w="0" w:type="auto"/>
+                        <w:tblLook w:val="04A0" w:firstRow="1" w:lastRow="0" w:firstColumn="1" w:lastColumn="0" w:noHBand="0" w:noVBand="1"/>
+                      </w:tblPr>
+                      <w:tblGrid>
+                        <w:gridCol w:w="873"/>
+                        <w:gridCol w:w="909"/>
+                        <w:gridCol w:w="895"/>
+                        <w:gridCol w:w="1018"/>
+                      </w:tblGrid>
+                      <w:tr>
+                        <w:tc>
+                          <w:tcPr>
+                            <w:tcW w:w="926" w:type="dxa"/>
+                          </w:tcPr>
+                          <w:p>
+                            <w:pPr>
+                              <w:jc w:val="center"/>
+                            </w:pPr>
+                            <w:r>
+                              <w:t>Id</w:t>
+                            </w:r>
+                          </w:p>
+                        </w:tc>
+                        <w:tc>
+                          <w:tcPr>
+                            <w:tcW w:w="926" w:type="dxa"/>
+                          </w:tcPr>
+                          <w:p>
+                            <w:pPr>
+                              <w:jc w:val="center"/>
+                            </w:pPr>
+                            <w:r>
+                              <w:t>Name</w:t>
+                            </w:r>
+                          </w:p>
+                        </w:tc>
+                        <w:tc>
+                          <w:tcPr>
+                            <w:tcW w:w="926" w:type="dxa"/>
+                          </w:tcPr>
+                          <w:p>
+                            <w:pPr>
+                              <w:jc w:val="center"/>
+                            </w:pPr>
+                            <w:r>
+                              <w:t>Cost</w:t>
+                            </w:r>
+                          </w:p>
+                        </w:tc>
+                        <w:tc>
+                          <w:tcPr>
+                            <w:tcW w:w="927" w:type="dxa"/>
+                          </w:tcPr>
+                          <w:p>
+                            <w:pPr>
+                              <w:jc w:val="center"/>
+                            </w:pPr>
+                            <w:r>
+                              <w:t>Category</w:t>
+                            </w:r>
+                          </w:p>
+                        </w:tc>
+                      </w:tr>
+                      <w:tr>
+                        <w:tc>
+                          <w:tcPr>
+                            <w:tcW w:w="926" w:type="dxa"/>
+                          </w:tcPr>
+                          <w:p>
+                            <w:pPr>
+                              <w:jc w:val="center"/>
+                            </w:pPr>
+                          </w:p>
+                        </w:tc>
+                        <w:tc>
+                          <w:tcPr>
+                            <w:tcW w:w="926" w:type="dxa"/>
+                          </w:tcPr>
+                          <w:p>
+                            <w:pPr>
+                              <w:jc w:val="center"/>
+                            </w:pPr>
+                          </w:p>
+                        </w:tc>
+                        <w:tc>
+                          <w:tcPr>
+                            <w:tcW w:w="926" w:type="dxa"/>
+                          </w:tcPr>
+                          <w:p>
+                            <w:pPr>
+                              <w:jc w:val="center"/>
+                            </w:pPr>
+                          </w:p>
+                        </w:tc>
+                        <w:tc>
+                          <w:tcPr>
+                            <w:tcW w:w="927" w:type="dxa"/>
+                          </w:tcPr>
+                          <w:p>
+                            <w:pPr>
+                              <w:jc w:val="center"/>
+                            </w:pPr>
+                          </w:p>
+                        </w:tc>
+                      </w:tr>
+                      <w:tr>
+                        <w:tc>
+                          <w:tcPr>
+                            <w:tcW w:w="926" w:type="dxa"/>
+                          </w:tcPr>
+                          <w:p>
+                            <w:pPr>
+                              <w:jc w:val="center"/>
+                            </w:pPr>
+                          </w:p>
+                        </w:tc>
+                        <w:tc>
+                          <w:tcPr>
+                            <w:tcW w:w="926" w:type="dxa"/>
+                          </w:tcPr>
+                          <w:p>
+                            <w:pPr>
+                              <w:jc w:val="center"/>
+                            </w:pPr>
+                          </w:p>
+                        </w:tc>
+                        <w:tc>
+                          <w:tcPr>
+                            <w:tcW w:w="926" w:type="dxa"/>
+                          </w:tcPr>
+                          <w:p>
+                            <w:pPr>
+                              <w:jc w:val="center"/>
+                            </w:pPr>
+                          </w:p>
+                        </w:tc>
+                        <w:tc>
+                          <w:tcPr>
+                            <w:tcW w:w="927" w:type="dxa"/>
+                          </w:tcPr>
+                          <w:p>
+                            <w:pPr>
+                              <w:jc w:val="center"/>
+                            </w:pPr>
+                          </w:p>
+                        </w:tc>
+                      </w:tr>
+                    </w:tbl>
+                    <w:p>
+                      <w:pPr>
+                        <w:jc w:val="center"/>
+                      </w:pPr>
+                    </w:p>
+                    <w:p>
+                      <w:pPr>
+                        <w:jc w:val="center"/>
+                      </w:pPr>
+                    </w:p>
+                    <w:p>
+                      <w:pPr>
+                        <w:jc w:val="center"/>
+                      </w:pPr>
+                    </w:p>
+                    <w:p>
+                      <w:pPr>
+                        <w:jc w:val="center"/>
+                      </w:pPr>
+                    </w:p>
+                    <w:tbl>
+                      <w:tblPr>
+                        <w:tblStyle w:val="TableGrid"/>
+                        <w:tblW w:w="0" w:type="auto"/>
+                        <w:tblLook w:val="04A0" w:firstRow="1" w:lastRow="0" w:firstColumn="1" w:lastColumn="0" w:noHBand="0" w:noVBand="1"/>
+                      </w:tblPr>
+                      <w:tblGrid>
+                        <w:gridCol w:w="1231"/>
+                        <w:gridCol w:w="1232"/>
+                        <w:gridCol w:w="1232"/>
+                      </w:tblGrid>
+                      <w:tr>
+                        <w:tc>
+                          <w:tcPr>
+                            <w:tcW w:w="1235" w:type="dxa"/>
+                          </w:tcPr>
+                          <w:p>
+                            <w:pPr>
+                              <w:jc w:val="center"/>
+                            </w:pPr>
+                          </w:p>
+                        </w:tc>
+                        <w:tc>
+                          <w:tcPr>
+                            <w:tcW w:w="1235" w:type="dxa"/>
+                          </w:tcPr>
+                          <w:p>
+                            <w:pPr>
+                              <w:jc w:val="center"/>
+                            </w:pPr>
+                          </w:p>
+                        </w:tc>
+                        <w:tc>
+                          <w:tcPr>
+                            <w:tcW w:w="1235" w:type="dxa"/>
+                          </w:tcPr>
+                          <w:p>
+                            <w:pPr>
+                              <w:jc w:val="center"/>
+                            </w:pPr>
+                          </w:p>
+                        </w:tc>
+                      </w:tr>
+                      <w:tr>
+                        <w:tc>
+                          <w:tcPr>
+                            <w:tcW w:w="1235" w:type="dxa"/>
+                          </w:tcPr>
+                          <w:p>
+                            <w:pPr>
+                              <w:jc w:val="center"/>
+                            </w:pPr>
+                          </w:p>
+                        </w:tc>
+                        <w:tc>
+                          <w:tcPr>
+                            <w:tcW w:w="1235" w:type="dxa"/>
+                          </w:tcPr>
+                          <w:p>
+                            <w:pPr>
+                              <w:jc w:val="center"/>
+                            </w:pPr>
+                          </w:p>
+                        </w:tc>
+                        <w:tc>
+                          <w:tcPr>
+                            <w:tcW w:w="1235" w:type="dxa"/>
+                          </w:tcPr>
+                          <w:p>
+                            <w:pPr>
+                              <w:jc w:val="center"/>
+                            </w:pPr>
+                          </w:p>
+                        </w:tc>
+                      </w:tr>
+                      <w:tr>
+                        <w:tc>
+                          <w:tcPr>
+                            <w:tcW w:w="1235" w:type="dxa"/>
+                          </w:tcPr>
+                          <w:p>
+                            <w:pPr>
+                              <w:jc w:val="center"/>
+                            </w:pPr>
+                          </w:p>
+                        </w:tc>
+                        <w:tc>
+                          <w:tcPr>
+                            <w:tcW w:w="1235" w:type="dxa"/>
+                          </w:tcPr>
+                          <w:p>
+                            <w:pPr>
+                              <w:jc w:val="center"/>
+                            </w:pPr>
+                          </w:p>
+                        </w:tc>
+                        <w:tc>
+                          <w:tcPr>
+                            <w:tcW w:w="1235" w:type="dxa"/>
+                          </w:tcPr>
+                          <w:p>
+                            <w:pPr>
+                              <w:jc w:val="center"/>
+                            </w:pPr>
+                          </w:p>
+                        </w:tc>
+                      </w:tr>
+                    </w:tbl>
+                    <w:p>
+                      <w:pPr>
+                        <w:jc w:val="center"/>
+                      </w:pPr>
+                    </w:p>
+                    <w:p>
+                      <w:pPr>
+                        <w:jc w:val="center"/>
+                      </w:pPr>
+                    </w:p>
+                  </w:txbxContent>
+                </v:textbox>
+              </v:shape>
+            </w:pict>
+          </mc:Fallback>
+        </mc:AlternateContent>
+      </w:r>
+    </w:p>
+    <w:p>
+      <w:pPr>
+        <w:rPr>
+          <w:color w:val="2F5496" w:themeColor="accent1" w:themeShade="BF"/>
+          <w:sz w:val="28"/>
+          <w:szCs w:val="28"/>
+        </w:rPr>
+      </w:pPr>
+      <w:r>
+        <w:rPr>
+          <w:noProof/>
+          <w:color w:val="2F5496" w:themeColor="accent1" w:themeShade="BF"/>
+          <w:sz w:val="28"/>
+          <w:szCs w:val="28"/>
+        </w:rPr>
+        <mc:AlternateContent>
+          <mc:Choice Requires="wps">
+            <w:drawing>
+              <wp:anchor distT="0" distB="0" distL="114300" distR="114300" simplePos="0" relativeHeight="251875328" behindDoc="0" locked="0" layoutInCell="1" allowOverlap="1" wp14:anchorId="33521406" wp14:editId="5D524C47">
+                <wp:simplePos x="0" y="0"/>
+                <wp:positionH relativeFrom="column">
+                  <wp:posOffset>2232660</wp:posOffset>
+                </wp:positionH>
+                <wp:positionV relativeFrom="paragraph">
+                  <wp:posOffset>5715</wp:posOffset>
+                </wp:positionV>
+                <wp:extent cx="1051560" cy="541020"/>
+                <wp:effectExtent l="0" t="0" r="15240" b="11430"/>
+                <wp:wrapNone/>
+                <wp:docPr id="170" name="Text Box 170"/>
+                <wp:cNvGraphicFramePr/>
+                <a:graphic xmlns:a="http://schemas.openxmlformats.org/drawingml/2006/main">
+                  <a:graphicData uri="http://schemas.microsoft.com/office/word/2010/wordprocessingShape">
+                    <wps:wsp>
+                      <wps:cNvSpPr txBox="1"/>
+                      <wps:spPr>
+                        <a:xfrm>
+                          <a:off x="0" y="0"/>
+                          <a:ext cx="1051560" cy="541020"/>
+                        </a:xfrm>
+                        <a:prstGeom prst="rect">
+                          <a:avLst/>
+                        </a:prstGeom>
+                        <a:solidFill>
+                          <a:schemeClr val="lt1"/>
+                        </a:solidFill>
+                        <a:ln w="6350">
+                          <a:solidFill>
+                            <a:prstClr val="black"/>
+                          </a:solidFill>
+                        </a:ln>
+                      </wps:spPr>
+                      <wps:txbx>
+                        <w:txbxContent>
+                          <w:p>
+                            <w:r>
+                              <w:t>Change Tracking</w:t>
+                            </w:r>
+                          </w:p>
+                        </w:txbxContent>
+                      </wps:txbx>
+                      <wps:bodyPr rot="0" spcFirstLastPara="0" vertOverflow="overflow" horzOverflow="overflow" vert="horz" wrap="square" lIns="91440" tIns="45720" rIns="91440" bIns="45720" numCol="1" spcCol="0" rtlCol="0" fromWordArt="0" anchor="t" anchorCtr="0" forceAA="0" compatLnSpc="1">
+                        <a:prstTxWarp prst="textNoShape">
+                          <a:avLst/>
+                        </a:prstTxWarp>
+                        <a:noAutofit/>
+                      </wps:bodyPr>
+                    </wps:wsp>
+                  </a:graphicData>
+                </a:graphic>
+              </wp:anchor>
+            </w:drawing>
+          </mc:Choice>
+          <mc:Fallback>
+            <w:pict>
+              <v:shape w14:anchorId="33521406" id="Text Box 170" o:spid="_x0000_s1128" type="#_x0000_t202" style="position:absolute;margin-left:175.8pt;margin-top:.45pt;width:82.8pt;height:42.6pt;z-index:251875328;visibility:visible;mso-wrap-style:square;mso-wrap-distance-left:9pt;mso-wrap-distance-top:0;mso-wrap-distance-right:9pt;mso-wrap-distance-bottom:0;mso-position-horizontal:absolute;mso-position-horizontal-relative:text;mso-position-vertical:absolute;mso-position-vertical-relative:text;v-text-anchor:top" o:gfxdata="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" fillcolor="white [3201]" strokeweight=".5pt">
+                <v:textbox>
+                  <w:txbxContent>
+                    <w:p>
+                      <w:r>
+                        <w:t>Change Tracking</w:t>
+                      </w:r>
+                    </w:p>
+                  </w:txbxContent>
+                </v:textbox>
+              </v:shape>
+            </w:pict>
+          </mc:Fallback>
+        </mc:AlternateContent>
+      </w:r>
+      <w:r>
+        <w:rPr>
+          <w:noProof/>
+          <w:color w:val="2F5496" w:themeColor="accent1" w:themeShade="BF"/>
+          <w:sz w:val="28"/>
+          <w:szCs w:val="28"/>
+        </w:rPr>
+        <mc:AlternateContent>
+          <mc:Choice Requires="wps">
+            <w:drawing>
+              <wp:anchor distT="0" distB="0" distL="114300" distR="114300" simplePos="0" relativeHeight="251874304" behindDoc="0" locked="0" layoutInCell="1" allowOverlap="1" wp14:anchorId="47D0D4EC" wp14:editId="690E29BA">
+                <wp:simplePos x="0" y="0"/>
+                <wp:positionH relativeFrom="column">
+                  <wp:posOffset>2895600</wp:posOffset>
+                </wp:positionH>
+                <wp:positionV relativeFrom="paragraph">
+                  <wp:posOffset>28575</wp:posOffset>
+                </wp:positionV>
+                <wp:extent cx="662940" cy="990600"/>
+                <wp:effectExtent l="38100" t="0" r="22860" b="57150"/>
+                <wp:wrapNone/>
+                <wp:docPr id="169" name="Straight Arrow Connector 169"/>
+                <wp:cNvGraphicFramePr/>
+                <a:graphic xmlns:a="http://schemas.openxmlformats.org/drawingml/2006/main">
+                  <a:graphicData uri="http://schemas.microsoft.com/office/word/2010/wordprocessingShape">
+                    <wps:wsp>
+                      <wps:cNvCnPr/>
+                      <wps:spPr>
+                        <a:xfrm flipH="1">
+                          <a:off x="0" y="0"/>
+                          <a:ext cx="662940" cy="990600"/>
+                        </a:xfrm>
+                        <a:prstGeom prst="straightConnector1">
+                          <a:avLst/>
+                        </a:prstGeom>
+                        <a:ln>
+                          <a:tailEnd type="triangle"/>
+                        </a:ln>
+                      </wps:spPr>
+                      <wps:style>
+                        <a:lnRef idx="3">
+                          <a:schemeClr val="accent6"/>
+                        </a:lnRef>
+                        <a:fillRef idx="0">
+                          <a:schemeClr val="accent6"/>
+                        </a:fillRef>
+                        <a:effectRef idx="2">
+                          <a:schemeClr val="accent6"/>
+                        </a:effectRef>
+                        <a:fontRef idx="minor">
+                          <a:schemeClr val="tx1"/>
+                        </a:fontRef>
+                      </wps:style>
+                      <wps:bodyPr/>
+                    </wps:wsp>
+                  </a:graphicData>
+                </a:graphic>
+              </wp:anchor>
+            </w:drawing>
+          </mc:Choice>
+          <mc:Fallback>
+            <w:pict>
+              <v:shape w14:anchorId="3F57927B" id="Straight Arrow Connector 169" o:spid="_x0000_s1026" type="#_x0000_t32" style="position:absolute;margin-left:228pt;margin-top:2.25pt;width:52.2pt;height:78pt;flip:x;z-index:251874304;visibility:visible;mso-wrap-style:square;mso-wrap-distance-left:9pt;mso-wrap-distance-top:0;mso-wrap-distance-right:9pt;mso-wrap-distance-bottom:0;mso-position-horizontal:absolute;mso-position-horizontal-relative:text;mso-position-vertical:absolute;mso-position-vertical-relative:text" o:gfxdata="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" strokecolor="#70ad47 [3209]" strokeweight="1.5pt">
+                <v:stroke endarrow="block" joinstyle="miter"/>
+              </v:shape>
+            </w:pict>
+          </mc:Fallback>
+        </mc:AlternateContent>
+      </w:r>
+      <w:r>
+        <w:rPr>
+          <w:noProof/>
+          <w:color w:val="2F5496" w:themeColor="accent1" w:themeShade="BF"/>
+          <w:sz w:val="28"/>
+          <w:szCs w:val="28"/>
+        </w:rPr>
+        <mc:AlternateContent>
+          <mc:Choice Requires="wps">
+            <w:drawing>
+              <wp:anchor distT="0" distB="0" distL="114300" distR="114300" simplePos="0" relativeHeight="251873280" behindDoc="0" locked="0" layoutInCell="1" allowOverlap="1" wp14:anchorId="6305B355" wp14:editId="3391BDEC">
+                <wp:simplePos x="0" y="0"/>
+                <wp:positionH relativeFrom="column">
+                  <wp:posOffset>5356860</wp:posOffset>
+                </wp:positionH>
+                <wp:positionV relativeFrom="paragraph">
+                  <wp:posOffset>43815</wp:posOffset>
+                </wp:positionV>
+                <wp:extent cx="1455420" cy="640080"/>
+                <wp:effectExtent l="0" t="0" r="49530" b="64770"/>
+                <wp:wrapNone/>
+                <wp:docPr id="168" name="Straight Arrow Connector 168"/>
+                <wp:cNvGraphicFramePr/>
+                <a:graphic xmlns:a="http://schemas.openxmlformats.org/drawingml/2006/main">
+                  <a:graphicData uri="http://schemas.microsoft.com/office/word/2010/wordprocessingShape">
+                    <wps:wsp>
+                      <wps:cNvCnPr/>
+                      <wps:spPr>
+                        <a:xfrm>
+                          <a:off x="0" y="0"/>
+                          <a:ext cx="1455420" cy="640080"/>
+                        </a:xfrm>
+                        <a:prstGeom prst="straightConnector1">
+                          <a:avLst/>
+                        </a:prstGeom>
+                        <a:ln>
+                          <a:tailEnd type="triangle"/>
+                        </a:ln>
+                      </wps:spPr>
+                      <wps:style>
+                        <a:lnRef idx="3">
+                          <a:schemeClr val="accent6"/>
+                        </a:lnRef>
+                        <a:fillRef idx="0">
+                          <a:schemeClr val="accent6"/>
+                        </a:fillRef>
+                        <a:effectRef idx="2">
+                          <a:schemeClr val="accent6"/>
+                        </a:effectRef>
+                        <a:fontRef idx="minor">
+                          <a:schemeClr val="tx1"/>
+                        </a:fontRef>
+                      </wps:style>
+                      <wps:bodyPr/>
+                    </wps:wsp>
+                  </a:graphicData>
+                </a:graphic>
+              </wp:anchor>
+            </w:drawing>
+          </mc:Choice>
+          <mc:Fallback>
+            <w:pict>
+              <v:shape w14:anchorId="60338908" id="Straight Arrow Connector 168" o:spid="_x0000_s1026" type="#_x0000_t32" style="position:absolute;margin-left:421.8pt;margin-top:3.45pt;width:114.6pt;height:50.4pt;z-index:251873280;visibility:visible;mso-wrap-style:square;mso-wrap-distance-left:9pt;mso-wrap-distance-top:0;mso-wrap-distance-right:9pt;mso-wrap-distance-bottom:0;mso-position-horizontal:absolute;mso-position-horizontal-relative:text;mso-position-vertical:absolute;mso-position-vertical-relative:text" o:gfxdata="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" strokecolor="#70ad47 [3209]" strokeweight="1.5pt">
+                <v:stroke endarrow="block" joinstyle="miter"/>
+              </v:shape>
+            </w:pict>
+          </mc:Fallback>
+        </mc:AlternateContent>
+      </w:r>
+    </w:p>
+    <w:p>
+      <w:pPr>
+        <w:rPr>
+          <w:color w:val="2F5496" w:themeColor="accent1" w:themeShade="BF"/>
+          <w:sz w:val="28"/>
+          <w:szCs w:val="28"/>
+        </w:rPr>
+      </w:pPr>
+      <w:r>
+        <w:rPr>
+          <w:noProof/>
+          <w:color w:val="2F5496" w:themeColor="accent1" w:themeShade="BF"/>
+          <w:sz w:val="28"/>
+          <w:szCs w:val="28"/>
+        </w:rPr>
+        <mc:AlternateContent>
+          <mc:Choice Requires="wps">
+            <w:drawing>
+              <wp:anchor distT="0" distB="0" distL="114300" distR="114300" simplePos="0" relativeHeight="251876352" behindDoc="0" locked="0" layoutInCell="1" allowOverlap="1" wp14:anchorId="147C9EF8" wp14:editId="4D044CAB">
+                <wp:simplePos x="0" y="0"/>
+                <wp:positionH relativeFrom="column">
+                  <wp:posOffset>990600</wp:posOffset>
+                </wp:positionH>
+                <wp:positionV relativeFrom="paragraph">
+                  <wp:posOffset>66675</wp:posOffset>
+                </wp:positionV>
+                <wp:extent cx="906780" cy="632460"/>
+                <wp:effectExtent l="0" t="0" r="64770" b="53340"/>
+                <wp:wrapNone/>
+                <wp:docPr id="171" name="Straight Arrow Connector 171"/>
+                <wp:cNvGraphicFramePr/>
+                <a:graphic xmlns:a="http://schemas.openxmlformats.org/drawingml/2006/main">
+                  <a:graphicData uri="http://schemas.microsoft.com/office/word/2010/wordprocessingShape">
+                    <wps:wsp>
+                      <wps:cNvCnPr/>
+                      <wps:spPr>
+                        <a:xfrm>
+                          <a:off x="0" y="0"/>
+                          <a:ext cx="906780" cy="632460"/>
+                        </a:xfrm>
+                        <a:prstGeom prst="straightConnector1">
+                          <a:avLst/>
+                        </a:prstGeom>
+                        <a:ln>
+                          <a:tailEnd type="triangle"/>
+                        </a:ln>
+                      </wps:spPr>
+                      <wps:style>
+                        <a:lnRef idx="3">
+                          <a:schemeClr val="accent6"/>
+                        </a:lnRef>
+                        <a:fillRef idx="0">
+                          <a:schemeClr val="accent6"/>
+                        </a:fillRef>
+                        <a:effectRef idx="2">
+                          <a:schemeClr val="accent6"/>
+                        </a:effectRef>
+                        <a:fontRef idx="minor">
+                          <a:schemeClr val="tx1"/>
+                        </a:fontRef>
+                      </wps:style>
+                      <wps:bodyPr/>
+                    </wps:wsp>
+                  </a:graphicData>
+                </a:graphic>
+              </wp:anchor>
+            </w:drawing>
+          </mc:Choice>
+          <mc:Fallback>
+            <w:pict>
+              <v:shape w14:anchorId="305A678C" id="Straight Arrow Connector 171" o:spid="_x0000_s1026" type="#_x0000_t32" style="position:absolute;margin-left:78pt;margin-top:5.25pt;width:71.4pt;height:49.8pt;z-index:251876352;visibility:visible;mso-wrap-style:square;mso-wrap-distance-left:9pt;mso-wrap-distance-top:0;mso-wrap-distance-right:9pt;mso-wrap-distance-bottom:0;mso-position-horizontal:absolute;mso-position-horizontal-relative:text;mso-position-vertical:absolute;mso-position-vertical-relative:text" o:gfxdata="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" strokecolor="#70ad47 [3209]" strokeweight="1.5pt">
+                <v:stroke endarrow="block" joinstyle="miter"/>
+              </v:shape>
+            </w:pict>
+          </mc:Fallback>
+        </mc:AlternateContent>
+      </w:r>
+    </w:p>
+    <w:p>
+      <w:pPr>
+        <w:rPr>
+          <w:color w:val="2F5496" w:themeColor="accent1" w:themeShade="BF"/>
+          <w:sz w:val="28"/>
+          <w:szCs w:val="28"/>
+        </w:rPr>
+      </w:pPr>
+      <w:r>
+        <w:rPr>
+          <w:noProof/>
+          <w:color w:val="2F5496" w:themeColor="accent1" w:themeShade="BF"/>
+          <w:sz w:val="28"/>
+          <w:szCs w:val="28"/>
+        </w:rPr>
+        <mc:AlternateContent>
+          <mc:Choice Requires="wps">
+            <w:drawing>
+              <wp:anchor distT="0" distB="0" distL="114300" distR="114300" simplePos="0" relativeHeight="251871232" behindDoc="0" locked="0" layoutInCell="1" allowOverlap="1" wp14:anchorId="5A690348" wp14:editId="489A1E17">
+                <wp:simplePos x="0" y="0"/>
+                <wp:positionH relativeFrom="column">
+                  <wp:posOffset>1912620</wp:posOffset>
+                </wp:positionH>
+                <wp:positionV relativeFrom="paragraph">
+                  <wp:posOffset>325120</wp:posOffset>
+                </wp:positionV>
+                <wp:extent cx="1539240" cy="1394460"/>
+                <wp:effectExtent l="0" t="0" r="22860" b="15240"/>
+                <wp:wrapNone/>
+                <wp:docPr id="154" name="Flowchart: Document 154"/>
+                <wp:cNvGraphicFramePr/>
+                <a:graphic xmlns:a="http://schemas.openxmlformats.org/drawingml/2006/main">
+                  <a:graphicData uri="http://schemas.microsoft.com/office/word/2010/wordprocessingShape">
+                    <wps:wsp>
+                      <wps:cNvSpPr/>
+                      <wps:spPr>
+                        <a:xfrm>
+                          <a:off x="0" y="0"/>
+                          <a:ext cx="1539240" cy="1394460"/>
+                        </a:xfrm>
+                        <a:prstGeom prst="flowChartDocument">
+                          <a:avLst/>
+                        </a:prstGeom>
+                      </wps:spPr>
+                      <wps:style>
+                        <a:lnRef idx="2">
+                          <a:schemeClr val="accent6"/>
+                        </a:lnRef>
+                        <a:fillRef idx="1">
+                          <a:schemeClr val="lt1"/>
+                        </a:fillRef>
+                        <a:effectRef idx="0">
+                          <a:schemeClr val="accent6"/>
+                        </a:effectRef>
+                        <a:fontRef idx="minor">
+                          <a:schemeClr val="dk1"/>
+                        </a:fontRef>
+                      </wps:style>
+                      <wps:txbx>
+                        <w:txbxContent>
+                          <w:p>
+                            <w:pPr>
+                              <w:pStyle w:val="ListParagraph"/>
+                              <w:numPr>
+                                <w:ilvl w:val="0"/>
+                                <w:numId w:val="37"/>
+                              </w:numPr>
+                              <w:jc w:val="center"/>
+                            </w:pPr>
+                            <w:r>
+                              <w:t>Product</w:t>
+                            </w:r>
+                          </w:p>
+                          <w:p>
+                            <w:pPr>
+                              <w:pStyle w:val="ListParagraph"/>
+                              <w:numPr>
+                                <w:ilvl w:val="0"/>
+                                <w:numId w:val="35"/>
+                              </w:numPr>
+                              <w:jc w:val="center"/>
+                            </w:pPr>
+                            <w:r>
+                              <w:t>Id</w:t>
+                            </w:r>
+                          </w:p>
+                          <w:p>
+                            <w:pPr>
+                              <w:pStyle w:val="ListParagraph"/>
+                              <w:numPr>
+                                <w:ilvl w:val="0"/>
+                                <w:numId w:val="35"/>
+                              </w:numPr>
+                              <w:jc w:val="center"/>
+                            </w:pPr>
+                            <w:r>
+                              <w:t>Name</w:t>
+                            </w:r>
+                          </w:p>
+                          <w:p>
+                            <w:pPr>
+                              <w:pStyle w:val="ListParagraph"/>
+                              <w:numPr>
+                                <w:ilvl w:val="0"/>
+                                <w:numId w:val="35"/>
+                              </w:numPr>
+                              <w:jc w:val="center"/>
+                            </w:pPr>
+                            <w:r>
+                              <w:t>Cost</w:t>
+                            </w:r>
+                          </w:p>
+                          <w:p>
+                            <w:pPr>
+                              <w:pStyle w:val="ListParagraph"/>
+                              <w:numPr>
+                                <w:ilvl w:val="0"/>
+                                <w:numId w:val="35"/>
+                              </w:numPr>
+                              <w:jc w:val="center"/>
+                            </w:pPr>
+                            <w:r>
+                              <w:t>Category</w:t>
+                            </w:r>
+                          </w:p>
+                          <w:p>
+                            <w:pPr>
+                              <w:jc w:val="center"/>
+                            </w:pPr>
+                          </w:p>
+                        </w:txbxContent>
+                      </wps:txbx>
+                      <wps:bodyPr rot="0" spcFirstLastPara="0" vertOverflow="overflow" horzOverflow="overflow" vert="horz" wrap="square" lIns="91440" tIns="45720" rIns="91440" bIns="45720" numCol="1" spcCol="0" rtlCol="0" fromWordArt="0" anchor="ctr" anchorCtr="0" forceAA="0" compatLnSpc="1">
+                        <a:prstTxWarp prst="textNoShape">
+                          <a:avLst/>
+                        </a:prstTxWarp>
+                        <a:noAutofit/>
+                      </wps:bodyPr>
+                    </wps:wsp>
+                  </a:graphicData>
+                </a:graphic>
+                <wp14:sizeRelH relativeFrom="margin">
+                  <wp14:pctWidth>0</wp14:pctWidth>
+                </wp14:sizeRelH>
+                <wp14:sizeRelV relativeFrom="margin">
+                  <wp14:pctHeight>0</wp14:pctHeight>
+                </wp14:sizeRelV>
+              </wp:anchor>
+            </w:drawing>
+          </mc:Choice>
+          <mc:Fallback>
+            <w:pict>
+              <v:shape w14:anchorId="5A690348" id="Flowchart: Document 154" o:spid="_x0000_s1129" type="#_x0000_t114" style="position:absolute;margin-left:150.6pt;margin-top:25.6pt;width:121.2pt;height:109.8pt;z-index:251871232;visibility:visible;mso-wrap-style:square;mso-width-percent:0;mso-height-percent:0;mso-wrap-distance-left:9pt;mso-wrap-distance-top:0;mso-wrap-distance-right:9pt;mso-wrap-distance-bottom:0;mso-position-horizontal:absolute;mso-position-horizontal-relative:text;mso-position-vertical:absolute;mso-position-vertical-relative:text;mso-width-percent:0;mso-height-percent:0;mso-width-relative:margin;mso-height-relative:margin;v-text-anchor:middle" o:gfxdata="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" fillcolor="white [3201]" strokecolor="#70ad47 [3209]" strokeweight="1pt">
+                <v:textbox>
+                  <w:txbxContent>
+                    <w:p>
+                      <w:pPr>
+                        <w:pStyle w:val="ListParagraph"/>
+                        <w:numPr>
+                          <w:ilvl w:val="0"/>
+                          <w:numId w:val="37"/>
+                        </w:numPr>
+                        <w:jc w:val="center"/>
+                      </w:pPr>
+                      <w:r>
+                        <w:t>Product</w:t>
+                      </w:r>
+                    </w:p>
+                    <w:p>
+                      <w:pPr>
+                        <w:pStyle w:val="ListParagraph"/>
+                        <w:numPr>
+                          <w:ilvl w:val="0"/>
+                          <w:numId w:val="35"/>
+                        </w:numPr>
+                        <w:jc w:val="center"/>
+                      </w:pPr>
+                      <w:r>
+                        <w:t>Id</w:t>
+                      </w:r>
+                    </w:p>
+                    <w:p>
+                      <w:pPr>
+                        <w:pStyle w:val="ListParagraph"/>
+                        <w:numPr>
+                          <w:ilvl w:val="0"/>
+                          <w:numId w:val="35"/>
+                        </w:numPr>
+                        <w:jc w:val="center"/>
+                      </w:pPr>
+                      <w:r>
+                        <w:t>Name</w:t>
+                      </w:r>
+                    </w:p>
+                    <w:p>
+                      <w:pPr>
+                        <w:pStyle w:val="ListParagraph"/>
+                        <w:numPr>
+                          <w:ilvl w:val="0"/>
+                          <w:numId w:val="35"/>
+                        </w:numPr>
+                        <w:jc w:val="center"/>
+                      </w:pPr>
+                      <w:r>
+                        <w:t>Cost</w:t>
+                      </w:r>
+                    </w:p>
+                    <w:p>
+                      <w:pPr>
+                        <w:pStyle w:val="ListParagraph"/>
+                        <w:numPr>
+                          <w:ilvl w:val="0"/>
+                          <w:numId w:val="35"/>
+                        </w:numPr>
+                        <w:jc w:val="center"/>
+                      </w:pPr>
+                      <w:r>
+                        <w:t>Category</w:t>
+                      </w:r>
+                    </w:p>
+                    <w:p>
+                      <w:pPr>
+                        <w:jc w:val="center"/>
+                      </w:pPr>
+                    </w:p>
+                  </w:txbxContent>
+                </v:textbox>
+              </v:shape>
+            </w:pict>
+          </mc:Fallback>
+        </mc:AlternateContent>
+      </w:r>
+    </w:p>
+    <w:p>
+      <w:pPr>
+        <w:rPr>
+          <w:color w:val="2F5496" w:themeColor="accent1" w:themeShade="BF"/>
+          <w:sz w:val="28"/>
+          <w:szCs w:val="28"/>
+        </w:rPr>
+      </w:pPr>
+    </w:p>
+    <w:p>
+      <w:pPr>
+        <w:rPr>
+          <w:color w:val="2F5496" w:themeColor="accent1" w:themeShade="BF"/>
+          <w:sz w:val="28"/>
+          <w:szCs w:val="28"/>
+        </w:rPr>
+      </w:pPr>
+    </w:p>
+    <w:p>
+      <w:pPr>
+        <w:rPr>
+          <w:color w:val="2F5496" w:themeColor="accent1" w:themeShade="BF"/>
+          <w:sz w:val="28"/>
+          <w:szCs w:val="28"/>
+        </w:rPr>
+      </w:pPr>
+    </w:p>
+    <w:p>
+      <w:pPr>
+        <w:rPr>
+          <w:color w:val="2F5496" w:themeColor="accent1" w:themeShade="BF"/>
+          <w:sz w:val="28"/>
+          <w:szCs w:val="28"/>
+        </w:rPr>
+      </w:pPr>
+    </w:p>
+    <w:p>
+      <w:pPr>
+        <w:rPr>
+          <w:color w:val="2F5496" w:themeColor="accent1" w:themeShade="BF"/>
+          <w:sz w:val="28"/>
+          <w:szCs w:val="28"/>
+        </w:rPr>
+      </w:pPr>
+    </w:p>
+    <w:p>
+      <w:pPr>
+        <w:rPr>
+          <w:color w:val="2F5496" w:themeColor="accent1" w:themeShade="BF"/>
+          <w:sz w:val="28"/>
+          <w:szCs w:val="28"/>
+        </w:rPr>
+      </w:pPr>
+    </w:p>
+    <w:p>
+      <w:pPr>
+        <w:rPr>
+          <w:color w:val="2F5496" w:themeColor="accent1" w:themeShade="BF"/>
+          <w:sz w:val="28"/>
+          <w:szCs w:val="28"/>
+        </w:rPr>
+      </w:pPr>
+    </w:p>
+    <w:p>
+      <w:pPr>
+        <w:rPr>
+          <w:color w:val="2F5496" w:themeColor="accent1" w:themeShade="BF"/>
+          <w:sz w:val="28"/>
+          <w:szCs w:val="28"/>
+        </w:rPr>
+      </w:pPr>
+      <w:r>
+        <w:rPr>
+          <w:color w:val="2F5496" w:themeColor="accent1" w:themeShade="BF"/>
+          <w:sz w:val="28"/>
+          <w:szCs w:val="28"/>
+        </w:rPr>
+        <w:t>Tables = Classes</w:t>
+      </w:r>
+    </w:p>
+    <w:p>
+      <w:pPr>
+        <w:rPr>
+          <w:color w:val="2F5496" w:themeColor="accent1" w:themeShade="BF"/>
+          <w:sz w:val="28"/>
+          <w:szCs w:val="28"/>
+        </w:rPr>
+      </w:pPr>
+      <w:r>
+        <w:rPr>
+          <w:color w:val="2F5496" w:themeColor="accent1" w:themeShade="BF"/>
+          <w:sz w:val="28"/>
+          <w:szCs w:val="28"/>
+        </w:rPr>
+        <w:t>Table Fields =  Classes Properties</w:t>
+      </w:r>
+    </w:p>
+    <w:p>
+      <w:pPr>
+        <w:rPr>
+          <w:color w:val="2F5496" w:themeColor="accent1" w:themeShade="BF"/>
+          <w:sz w:val="28"/>
+          <w:szCs w:val="28"/>
+        </w:rPr>
+      </w:pPr>
+      <w:r>
+        <w:rPr>
+          <w:color w:val="2F5496" w:themeColor="accent1" w:themeShade="BF"/>
+          <w:sz w:val="28"/>
+          <w:szCs w:val="28"/>
+        </w:rPr>
+        <w:t>DataContext =  Database</w:t>
+      </w:r>
+    </w:p>
+    <w:p>
+      <w:pPr>
+        <w:rPr>
+          <w:color w:val="2F5496" w:themeColor="accent1" w:themeShade="BF"/>
+          <w:sz w:val="28"/>
+          <w:szCs w:val="28"/>
+        </w:rPr>
+      </w:pPr>
+    </w:p>
+    <w:p>
+      <w:pPr>
+        <w:pStyle w:val="ListParagraph"/>
+        <w:numPr>
+          <w:ilvl w:val="0"/>
+          <w:numId w:val="38"/>
+        </w:numPr>
+        <w:rPr>
+          <w:color w:val="2F5496" w:themeColor="accent1" w:themeShade="BF"/>
+          <w:sz w:val="28"/>
+          <w:szCs w:val="28"/>
+        </w:rPr>
+      </w:pPr>
+      <w:r>
+        <w:rPr>
+          <w:color w:val="2F5496" w:themeColor="accent1" w:themeShade="BF"/>
+          <w:sz w:val="28"/>
+          <w:szCs w:val="28"/>
+        </w:rPr>
+        <w:lastRenderedPageBreak/>
+        <w:t>Install Required Libraries</w:t>
+      </w:r>
+    </w:p>
+    <w:p>
+      <w:pPr>
+        <w:pStyle w:val="ListParagraph"/>
+        <w:numPr>
+          <w:ilvl w:val="0"/>
+          <w:numId w:val="1"/>
+        </w:numPr>
+        <w:rPr>
+          <w:color w:val="2F5496" w:themeColor="accent1" w:themeShade="BF"/>
+          <w:sz w:val="28"/>
+          <w:szCs w:val="28"/>
+        </w:rPr>
+      </w:pPr>
+      <w:r>
+        <w:rPr>
+          <w:color w:val="2F5496" w:themeColor="accent1" w:themeShade="BF"/>
+          <w:sz w:val="28"/>
+          <w:szCs w:val="28"/>
+        </w:rPr>
+        <w:t xml:space="preserve">  Microsoft.EFCore</w:t>
+      </w:r>
+    </w:p>
+    <w:p>
+      <w:pPr>
+        <w:pStyle w:val="ListParagraph"/>
+        <w:numPr>
+          <w:ilvl w:val="0"/>
+          <w:numId w:val="1"/>
+        </w:numPr>
+        <w:rPr>
+          <w:color w:val="2F5496" w:themeColor="accent1" w:themeShade="BF"/>
+          <w:sz w:val="28"/>
+          <w:szCs w:val="28"/>
+        </w:rPr>
+      </w:pPr>
+      <w:r>
+        <w:rPr>
+          <w:color w:val="2F5496" w:themeColor="accent1" w:themeShade="BF"/>
+          <w:sz w:val="28"/>
+          <w:szCs w:val="28"/>
+        </w:rPr>
+        <w:t>Microsoft.</w:t>
+      </w:r>
+      <w:r>
+        <w:rPr>
+          <w:color w:val="2F5496" w:themeColor="accent1" w:themeShade="BF"/>
+          <w:sz w:val="28"/>
+          <w:szCs w:val="28"/>
+        </w:rPr>
+        <w:t>EfCore</w:t>
+      </w:r>
+      <w:r>
+        <w:rPr>
+          <w:color w:val="2F5496" w:themeColor="accent1" w:themeShade="BF"/>
+          <w:sz w:val="28"/>
+          <w:szCs w:val="28"/>
+        </w:rPr>
+        <w:t>SqlServer</w:t>
+      </w:r>
+    </w:p>
+    <w:p>
+      <w:pPr>
+        <w:rPr>
+          <w:color w:val="2F5496" w:themeColor="accent1" w:themeShade="BF"/>
+          <w:sz w:val="28"/>
+          <w:szCs w:val="28"/>
+        </w:rPr>
+      </w:pPr>
+    </w:p>
+    <w:p>
+      <w:pPr>
+        <w:pStyle w:val="ListParagraph"/>
+        <w:numPr>
+          <w:ilvl w:val="0"/>
+          <w:numId w:val="38"/>
+        </w:numPr>
+        <w:rPr>
+          <w:color w:val="2F5496" w:themeColor="accent1" w:themeShade="BF"/>
+          <w:sz w:val="28"/>
+          <w:szCs w:val="28"/>
+        </w:rPr>
+      </w:pPr>
+      <w:r>
+        <w:rPr>
+          <w:color w:val="2F5496" w:themeColor="accent1" w:themeShade="BF"/>
+          <w:sz w:val="28"/>
+          <w:szCs w:val="28"/>
+        </w:rPr>
+        <w:t xml:space="preserve"> Data Context</w:t>
+      </w:r>
+    </w:p>
+    <w:p>
+      <w:pPr>
+        <w:pStyle w:val="ListParagraph"/>
+        <w:numPr>
+          <w:ilvl w:val="0"/>
+          <w:numId w:val="1"/>
+        </w:numPr>
+        <w:rPr>
+          <w:color w:val="2F5496" w:themeColor="accent1" w:themeShade="BF"/>
+          <w:sz w:val="28"/>
+          <w:szCs w:val="28"/>
+        </w:rPr>
+      </w:pPr>
+      <w:r>
+        <w:rPr>
+          <w:color w:val="2F5496" w:themeColor="accent1" w:themeShade="BF"/>
+          <w:sz w:val="28"/>
+          <w:szCs w:val="28"/>
+        </w:rPr>
+        <w:t xml:space="preserve"> Tracks and makes the necessary changes in the database</w:t>
+      </w:r>
+    </w:p>
+    <w:p>
+      <w:pPr>
+        <w:pStyle w:val="ListParagraph"/>
+        <w:numPr>
+          <w:ilvl w:val="0"/>
+          <w:numId w:val="1"/>
+        </w:numPr>
+        <w:rPr>
+          <w:color w:val="2F5496" w:themeColor="accent1" w:themeShade="BF"/>
+          <w:sz w:val="28"/>
+          <w:szCs w:val="28"/>
+        </w:rPr>
+      </w:pPr>
+      <w:r>
+        <w:rPr>
+          <w:color w:val="2F5496" w:themeColor="accent1" w:themeShade="BF"/>
+          <w:sz w:val="28"/>
+          <w:szCs w:val="28"/>
+        </w:rPr>
+        <w:t>ConnectionString as Parameter.</w:t>
+      </w:r>
+    </w:p>
+    <w:p>
+      <w:pPr>
+        <w:pStyle w:val="ListParagraph"/>
+        <w:numPr>
+          <w:ilvl w:val="0"/>
+          <w:numId w:val="1"/>
+        </w:numPr>
+        <w:rPr>
+          <w:color w:val="2F5496" w:themeColor="accent1" w:themeShade="BF"/>
+          <w:sz w:val="28"/>
+          <w:szCs w:val="28"/>
+        </w:rPr>
+      </w:pPr>
+      <w:r>
+        <w:rPr>
+          <w:color w:val="2F5496" w:themeColor="accent1" w:themeShade="BF"/>
+          <w:sz w:val="28"/>
+          <w:szCs w:val="28"/>
+        </w:rPr>
+        <w:t>Methods required to perform changes in the database</w:t>
+      </w:r>
+    </w:p>
+    <w:p>
+      <w:pPr>
+        <w:pStyle w:val="ListParagraph"/>
+        <w:rPr>
+          <w:color w:val="2F5496" w:themeColor="accent1" w:themeShade="BF"/>
+          <w:sz w:val="28"/>
+          <w:szCs w:val="28"/>
+        </w:rPr>
+      </w:pPr>
+    </w:p>
+    <w:p>
+      <w:pPr>
+        <w:pStyle w:val="ListParagraph"/>
+        <w:numPr>
+          <w:ilvl w:val="0"/>
+          <w:numId w:val="38"/>
+        </w:numPr>
+        <w:rPr>
+          <w:color w:val="2F5496" w:themeColor="accent1" w:themeShade="BF"/>
+          <w:sz w:val="28"/>
+          <w:szCs w:val="28"/>
+        </w:rPr>
+      </w:pPr>
+      <w:r>
+        <w:rPr>
+          <w:color w:val="2F5496" w:themeColor="accent1" w:themeShade="BF"/>
+          <w:sz w:val="28"/>
+          <w:szCs w:val="28"/>
+        </w:rPr>
+        <w:t>Define ConnectionString in appSettings.json</w:t>
+      </w:r>
+    </w:p>
+    <w:p>
+      <w:pPr>
+        <w:pStyle w:val="ListParagraph"/>
+        <w:numPr>
+          <w:ilvl w:val="0"/>
+          <w:numId w:val="38"/>
+        </w:numPr>
+        <w:rPr>
+          <w:color w:val="2F5496" w:themeColor="accent1" w:themeShade="BF"/>
+          <w:sz w:val="28"/>
+          <w:szCs w:val="28"/>
+        </w:rPr>
+      </w:pPr>
+      <w:r>
+        <w:rPr>
+          <w:color w:val="2F5496" w:themeColor="accent1" w:themeShade="BF"/>
+          <w:sz w:val="28"/>
+          <w:szCs w:val="28"/>
+        </w:rPr>
+        <w:t>Pass this ConnectionString to DataContext :  Startup.cs</w:t>
+      </w:r>
+    </w:p>
+    <w:p>
+      <w:pPr>
+        <w:pStyle w:val="ListParagraph"/>
+        <w:numPr>
+          <w:ilvl w:val="0"/>
+          <w:numId w:val="38"/>
+        </w:numPr>
+        <w:rPr>
+          <w:color w:val="2F5496" w:themeColor="accent1" w:themeShade="BF"/>
+          <w:sz w:val="28"/>
+          <w:szCs w:val="28"/>
+        </w:rPr>
+      </w:pPr>
+      <w:r>
+        <w:rPr>
+          <w:color w:val="2F5496" w:themeColor="accent1" w:themeShade="BF"/>
+          <w:sz w:val="28"/>
+          <w:szCs w:val="28"/>
+        </w:rPr>
+        <w:t>Code First Approach :  Classes =&gt; DB and Table Generate</w:t>
+      </w:r>
+    </w:p>
+    <w:p>
+      <w:pPr>
+        <w:pStyle w:val="ListParagraph"/>
+        <w:numPr>
+          <w:ilvl w:val="0"/>
+          <w:numId w:val="1"/>
+        </w:numPr>
+        <w:rPr>
+          <w:color w:val="2F5496" w:themeColor="accent1" w:themeShade="BF"/>
+          <w:sz w:val="28"/>
+          <w:szCs w:val="28"/>
+        </w:rPr>
+      </w:pPr>
+      <w:r>
+        <w:rPr>
+          <w:color w:val="2F5496" w:themeColor="accent1" w:themeShade="BF"/>
+          <w:sz w:val="28"/>
+          <w:szCs w:val="28"/>
+        </w:rPr>
+        <w:t xml:space="preserve"> Need to use dotnet commands</w:t>
+      </w:r>
+    </w:p>
+    <w:p>
+      <w:pPr>
+        <w:pStyle w:val="ListParagraph"/>
+        <w:rPr>
+          <w:color w:val="2F5496" w:themeColor="accent1" w:themeShade="BF"/>
+          <w:sz w:val="28"/>
+          <w:szCs w:val="28"/>
+        </w:rPr>
+      </w:pPr>
+    </w:p>
+    <w:p>
+      <w:pPr>
+        <w:pStyle w:val="ListParagraph"/>
+        <w:rPr>
+          <w:color w:val="2F5496" w:themeColor="accent1" w:themeShade="BF"/>
+          <w:sz w:val="28"/>
+          <w:szCs w:val="28"/>
+        </w:rPr>
+      </w:pPr>
+    </w:p>
+    <w:p>
+      <w:pPr>
+        <w:pStyle w:val="ListParagraph"/>
+        <w:rPr>
+          <w:color w:val="2F5496" w:themeColor="accent1" w:themeShade="BF"/>
+          <w:sz w:val="28"/>
+          <w:szCs w:val="28"/>
+        </w:rPr>
+      </w:pPr>
+    </w:p>
+    <w:p>
+      <w:pPr>
+        <w:pStyle w:val="ListParagraph"/>
+        <w:rPr>
+          <w:color w:val="2F5496" w:themeColor="accent1" w:themeShade="BF"/>
+          <w:sz w:val="28"/>
+          <w:szCs w:val="28"/>
+        </w:rPr>
+      </w:pPr>
+    </w:p>
+    <w:p>
+      <w:pPr>
+        <w:pStyle w:val="ListParagraph"/>
+        <w:rPr>
+          <w:color w:val="2F5496" w:themeColor="accent1" w:themeShade="BF"/>
+          <w:sz w:val="28"/>
+          <w:szCs w:val="28"/>
+        </w:rPr>
+      </w:pPr>
+    </w:p>
+    <w:p>
+      <w:pPr>
+        <w:pStyle w:val="ListParagraph"/>
+        <w:rPr>
+          <w:color w:val="2F5496" w:themeColor="accent1" w:themeShade="BF"/>
+          <w:sz w:val="28"/>
+          <w:szCs w:val="28"/>
+        </w:rPr>
+      </w:pPr>
+    </w:p>
+    <w:p>
+      <w:pPr>
+        <w:pStyle w:val="ListParagraph"/>
+        <w:rPr>
+          <w:color w:val="2F5496" w:themeColor="accent1" w:themeShade="BF"/>
+          <w:sz w:val="28"/>
+          <w:szCs w:val="28"/>
+        </w:rPr>
+      </w:pPr>
+    </w:p>
+    <w:p>
+      <w:pPr>
+        <w:pStyle w:val="ListParagraph"/>
         <w:rPr>
           <w:color w:val="2F5496" w:themeColor="accent1" w:themeShade="BF"/>
           <w:sz w:val="28"/>
@@ -28957,16 +31526,16 @@
     </w:lvl>
   </w:abstractNum>
   <w:abstractNum w:abstractNumId="11" w15:restartNumberingAfterBreak="0">
-    <w:nsid w:val="290F67CD"/>
+    <w:nsid w:val="28DE75E9"/>
     <w:multiLevelType w:val="hybridMultilevel"/>
-    <w:tmpl w:val="18C6D672"/>
-    <w:lvl w:ilvl="0" w:tplc="44C6E89A">
+    <w:tmpl w:val="4E44E304"/>
+    <w:lvl w:ilvl="0" w:tplc="4009000F">
       <w:start w:val="1"/>
       <w:numFmt w:val="decimal"/>
       <w:lvlText w:val="%1."/>
       <w:lvlJc w:val="left"/>
       <w:pPr>
-        <w:ind w:left="1080" w:hanging="360"/>
+        <w:ind w:left="720" w:hanging="360"/>
       </w:pPr>
       <w:rPr>
         <w:rFonts w:hint="default"/>
@@ -28978,7 +31547,7 @@
       <w:lvlText w:val="%2."/>
       <w:lvlJc w:val="left"/>
       <w:pPr>
-        <w:ind w:left="1800" w:hanging="360"/>
+        <w:ind w:left="1440" w:hanging="360"/>
       </w:pPr>
     </w:lvl>
     <w:lvl w:ilvl="2" w:tplc="4009001B" w:tentative="1">
@@ -28987,7 +31556,7 @@
       <w:lvlText w:val="%3."/>
       <w:lvlJc w:val="right"/>
       <w:pPr>
-        <w:ind w:left="2520" w:hanging="180"/>
+        <w:ind w:left="2160" w:hanging="180"/>
       </w:pPr>
     </w:lvl>
     <w:lvl w:ilvl="3" w:tplc="4009000F" w:tentative="1">
@@ -28996,7 +31565,7 @@
       <w:lvlText w:val="%4."/>
       <w:lvlJc w:val="left"/>
       <w:pPr>
-        <w:ind w:left="3240" w:hanging="360"/>
+        <w:ind w:left="2880" w:hanging="360"/>
       </w:pPr>
     </w:lvl>
     <w:lvl w:ilvl="4" w:tplc="40090019" w:tentative="1">
@@ -29005,7 +31574,7 @@
       <w:lvlText w:val="%5."/>
       <w:lvlJc w:val="left"/>
       <w:pPr>
-        <w:ind w:left="3960" w:hanging="360"/>
+        <w:ind w:left="3600" w:hanging="360"/>
       </w:pPr>
     </w:lvl>
     <w:lvl w:ilvl="5" w:tplc="4009001B" w:tentative="1">
@@ -29014,7 +31583,7 @@
       <w:lvlText w:val="%6."/>
       <w:lvlJc w:val="right"/>
       <w:pPr>
-        <w:ind w:left="4680" w:hanging="180"/>
+        <w:ind w:left="4320" w:hanging="180"/>
       </w:pPr>
     </w:lvl>
     <w:lvl w:ilvl="6" w:tplc="4009000F" w:tentative="1">
@@ -29023,7 +31592,7 @@
       <w:lvlText w:val="%7."/>
       <w:lvlJc w:val="left"/>
       <w:pPr>
-        <w:ind w:left="5400" w:hanging="360"/>
+        <w:ind w:left="5040" w:hanging="360"/>
       </w:pPr>
     </w:lvl>
     <w:lvl w:ilvl="7" w:tplc="40090019" w:tentative="1">
@@ -29032,7 +31601,7 @@
       <w:lvlText w:val="%8."/>
       <w:lvlJc w:val="left"/>
       <w:pPr>
-        <w:ind w:left="6120" w:hanging="360"/>
+        <w:ind w:left="5760" w:hanging="360"/>
       </w:pPr>
     </w:lvl>
     <w:lvl w:ilvl="8" w:tplc="4009001B" w:tentative="1">
@@ -29041,21 +31610,21 @@
       <w:lvlText w:val="%9."/>
       <w:lvlJc w:val="right"/>
       <w:pPr>
-        <w:ind w:left="6840" w:hanging="180"/>
+        <w:ind w:left="6480" w:hanging="180"/>
       </w:pPr>
     </w:lvl>
   </w:abstractNum>
   <w:abstractNum w:abstractNumId="12" w15:restartNumberingAfterBreak="0">
-    <w:nsid w:val="2F8B1CBE"/>
+    <w:nsid w:val="290F67CD"/>
     <w:multiLevelType w:val="hybridMultilevel"/>
-    <w:tmpl w:val="91665FA2"/>
-    <w:lvl w:ilvl="0" w:tplc="4009000F">
+    <w:tmpl w:val="18C6D672"/>
+    <w:lvl w:ilvl="0" w:tplc="44C6E89A">
       <w:start w:val="1"/>
       <w:numFmt w:val="decimal"/>
       <w:lvlText w:val="%1."/>
       <w:lvlJc w:val="left"/>
       <w:pPr>
-        <w:ind w:left="720" w:hanging="360"/>
+        <w:ind w:left="1080" w:hanging="360"/>
       </w:pPr>
       <w:rPr>
         <w:rFonts w:hint="default"/>
@@ -29067,7 +31636,7 @@
       <w:lvlText w:val="%2."/>
       <w:lvlJc w:val="left"/>
       <w:pPr>
-        <w:ind w:left="1440" w:hanging="360"/>
+        <w:ind w:left="1800" w:hanging="360"/>
       </w:pPr>
     </w:lvl>
     <w:lvl w:ilvl="2" w:tplc="4009001B" w:tentative="1">
@@ -29076,7 +31645,7 @@
       <w:lvlText w:val="%3."/>
       <w:lvlJc w:val="right"/>
       <w:pPr>
-        <w:ind w:left="2160" w:hanging="180"/>
+        <w:ind w:left="2520" w:hanging="180"/>
       </w:pPr>
     </w:lvl>
     <w:lvl w:ilvl="3" w:tplc="4009000F" w:tentative="1">
@@ -29085,7 +31654,7 @@
       <w:lvlText w:val="%4."/>
       <w:lvlJc w:val="left"/>
       <w:pPr>
-        <w:ind w:left="2880" w:hanging="360"/>
+        <w:ind w:left="3240" w:hanging="360"/>
       </w:pPr>
     </w:lvl>
     <w:lvl w:ilvl="4" w:tplc="40090019" w:tentative="1">
@@ -29094,7 +31663,7 @@
       <w:lvlText w:val="%5."/>
       <w:lvlJc w:val="left"/>
       <w:pPr>
-        <w:ind w:left="3600" w:hanging="360"/>
+        <w:ind w:left="3960" w:hanging="360"/>
       </w:pPr>
     </w:lvl>
     <w:lvl w:ilvl="5" w:tplc="4009001B" w:tentative="1">
@@ -29103,7 +31672,7 @@
       <w:lvlText w:val="%6."/>
       <w:lvlJc w:val="right"/>
       <w:pPr>
-        <w:ind w:left="4320" w:hanging="180"/>
+        <w:ind w:left="4680" w:hanging="180"/>
       </w:pPr>
     </w:lvl>
     <w:lvl w:ilvl="6" w:tplc="4009000F" w:tentative="1">
@@ -29112,7 +31681,7 @@
       <w:lvlText w:val="%7."/>
       <w:lvlJc w:val="left"/>
       <w:pPr>
-        <w:ind w:left="5040" w:hanging="360"/>
+        <w:ind w:left="5400" w:hanging="360"/>
       </w:pPr>
     </w:lvl>
     <w:lvl w:ilvl="7" w:tplc="40090019" w:tentative="1">
@@ -29121,7 +31690,7 @@
       <w:lvlText w:val="%8."/>
       <w:lvlJc w:val="left"/>
       <w:pPr>
-        <w:ind w:left="5760" w:hanging="360"/>
+        <w:ind w:left="6120" w:hanging="360"/>
       </w:pPr>
     </w:lvl>
     <w:lvl w:ilvl="8" w:tplc="4009001B" w:tentative="1">
@@ -29130,21 +31699,21 @@
       <w:lvlText w:val="%9."/>
       <w:lvlJc w:val="right"/>
       <w:pPr>
-        <w:ind w:left="6480" w:hanging="180"/>
+        <w:ind w:left="6840" w:hanging="180"/>
       </w:pPr>
     </w:lvl>
   </w:abstractNum>
   <w:abstractNum w:abstractNumId="13" w15:restartNumberingAfterBreak="0">
-    <w:nsid w:val="38EF5C0D"/>
+    <w:nsid w:val="2F8B1CBE"/>
     <w:multiLevelType w:val="hybridMultilevel"/>
-    <w:tmpl w:val="1340D6F0"/>
-    <w:lvl w:ilvl="0" w:tplc="4112A540">
+    <w:tmpl w:val="91665FA2"/>
+    <w:lvl w:ilvl="0" w:tplc="4009000F">
       <w:start w:val="1"/>
-      <w:numFmt w:val="lowerRoman"/>
+      <w:numFmt w:val="decimal"/>
       <w:lvlText w:val="%1."/>
       <w:lvlJc w:val="left"/>
       <w:pPr>
-        <w:ind w:left="1080" w:hanging="720"/>
+        <w:ind w:left="720" w:hanging="360"/>
       </w:pPr>
       <w:rPr>
         <w:rFonts w:hint="default"/>
@@ -29224,16 +31793,16 @@
     </w:lvl>
   </w:abstractNum>
   <w:abstractNum w:abstractNumId="14" w15:restartNumberingAfterBreak="0">
-    <w:nsid w:val="39104971"/>
+    <w:nsid w:val="38EF5C0D"/>
     <w:multiLevelType w:val="hybridMultilevel"/>
-    <w:tmpl w:val="B39CDEA8"/>
-    <w:lvl w:ilvl="0" w:tplc="EF7CF5F8">
+    <w:tmpl w:val="1340D6F0"/>
+    <w:lvl w:ilvl="0" w:tplc="4112A540">
       <w:start w:val="1"/>
-      <w:numFmt w:val="decimal"/>
+      <w:numFmt w:val="lowerRoman"/>
       <w:lvlText w:val="%1."/>
       <w:lvlJc w:val="left"/>
       <w:pPr>
-        <w:ind w:left="1800" w:hanging="360"/>
+        <w:ind w:left="1080" w:hanging="720"/>
       </w:pPr>
       <w:rPr>
         <w:rFonts w:hint="default"/>
@@ -29245,7 +31814,7 @@
       <w:lvlText w:val="%2."/>
       <w:lvlJc w:val="left"/>
       <w:pPr>
-        <w:ind w:left="2520" w:hanging="360"/>
+        <w:ind w:left="1440" w:hanging="360"/>
       </w:pPr>
     </w:lvl>
     <w:lvl w:ilvl="2" w:tplc="4009001B" w:tentative="1">
@@ -29254,7 +31823,7 @@
       <w:lvlText w:val="%3."/>
       <w:lvlJc w:val="right"/>
       <w:pPr>
-        <w:ind w:left="3240" w:hanging="180"/>
+        <w:ind w:left="2160" w:hanging="180"/>
       </w:pPr>
     </w:lvl>
     <w:lvl w:ilvl="3" w:tplc="4009000F" w:tentative="1">
@@ -29263,7 +31832,7 @@
       <w:lvlText w:val="%4."/>
       <w:lvlJc w:val="left"/>
       <w:pPr>
-        <w:ind w:left="3960" w:hanging="360"/>
+        <w:ind w:left="2880" w:hanging="360"/>
       </w:pPr>
     </w:lvl>
     <w:lvl w:ilvl="4" w:tplc="40090019" w:tentative="1">
@@ -29272,7 +31841,7 @@
       <w:lvlText w:val="%5."/>
       <w:lvlJc w:val="left"/>
       <w:pPr>
-        <w:ind w:left="4680" w:hanging="360"/>
+        <w:ind w:left="3600" w:hanging="360"/>
       </w:pPr>
     </w:lvl>
     <w:lvl w:ilvl="5" w:tplc="4009001B" w:tentative="1">
@@ -29281,7 +31850,7 @@
       <w:lvlText w:val="%6."/>
       <w:lvlJc w:val="right"/>
       <w:pPr>
-        <w:ind w:left="5400" w:hanging="180"/>
+        <w:ind w:left="4320" w:hanging="180"/>
       </w:pPr>
     </w:lvl>
     <w:lvl w:ilvl="6" w:tplc="4009000F" w:tentative="1">
@@ -29290,7 +31859,7 @@
       <w:lvlText w:val="%7."/>
       <w:lvlJc w:val="left"/>
       <w:pPr>
-        <w:ind w:left="6120" w:hanging="360"/>
+        <w:ind w:left="5040" w:hanging="360"/>
       </w:pPr>
     </w:lvl>
     <w:lvl w:ilvl="7" w:tplc="40090019" w:tentative="1">
@@ -29299,7 +31868,7 @@
       <w:lvlText w:val="%8."/>
       <w:lvlJc w:val="left"/>
       <w:pPr>
-        <w:ind w:left="6840" w:hanging="360"/>
+        <w:ind w:left="5760" w:hanging="360"/>
       </w:pPr>
     </w:lvl>
     <w:lvl w:ilvl="8" w:tplc="4009001B" w:tentative="1">
@@ -29308,21 +31877,21 @@
       <w:lvlText w:val="%9."/>
       <w:lvlJc w:val="right"/>
       <w:pPr>
-        <w:ind w:left="7560" w:hanging="180"/>
+        <w:ind w:left="6480" w:hanging="180"/>
       </w:pPr>
     </w:lvl>
   </w:abstractNum>
   <w:abstractNum w:abstractNumId="15" w15:restartNumberingAfterBreak="0">
-    <w:nsid w:val="3C8C769A"/>
+    <w:nsid w:val="39104971"/>
     <w:multiLevelType w:val="hybridMultilevel"/>
-    <w:tmpl w:val="9B688CA0"/>
-    <w:lvl w:ilvl="0" w:tplc="4009000F">
+    <w:tmpl w:val="B39CDEA8"/>
+    <w:lvl w:ilvl="0" w:tplc="EF7CF5F8">
       <w:start w:val="1"/>
       <w:numFmt w:val="decimal"/>
       <w:lvlText w:val="%1."/>
       <w:lvlJc w:val="left"/>
       <w:pPr>
-        <w:ind w:left="720" w:hanging="360"/>
+        <w:ind w:left="1800" w:hanging="360"/>
       </w:pPr>
       <w:rPr>
         <w:rFonts w:hint="default"/>
@@ -29334,7 +31903,7 @@
       <w:lvlText w:val="%2."/>
       <w:lvlJc w:val="left"/>
       <w:pPr>
-        <w:ind w:left="1440" w:hanging="360"/>
+        <w:ind w:left="2520" w:hanging="360"/>
       </w:pPr>
     </w:lvl>
     <w:lvl w:ilvl="2" w:tplc="4009001B" w:tentative="1">
@@ -29343,7 +31912,7 @@
       <w:lvlText w:val="%3."/>
       <w:lvlJc w:val="right"/>
       <w:pPr>
-        <w:ind w:left="2160" w:hanging="180"/>
+        <w:ind w:left="3240" w:hanging="180"/>
       </w:pPr>
     </w:lvl>
     <w:lvl w:ilvl="3" w:tplc="4009000F" w:tentative="1">
@@ -29352,7 +31921,7 @@
       <w:lvlText w:val="%4."/>
       <w:lvlJc w:val="left"/>
       <w:pPr>
-        <w:ind w:left="2880" w:hanging="360"/>
+        <w:ind w:left="3960" w:hanging="360"/>
       </w:pPr>
     </w:lvl>
     <w:lvl w:ilvl="4" w:tplc="40090019" w:tentative="1">
@@ -29361,7 +31930,7 @@
       <w:lvlText w:val="%5."/>
       <w:lvlJc w:val="left"/>
       <w:pPr>
-        <w:ind w:left="3600" w:hanging="360"/>
+        <w:ind w:left="4680" w:hanging="360"/>
       </w:pPr>
     </w:lvl>
     <w:lvl w:ilvl="5" w:tplc="4009001B" w:tentative="1">
@@ -29370,7 +31939,7 @@
       <w:lvlText w:val="%6."/>
       <w:lvlJc w:val="right"/>
       <w:pPr>
-        <w:ind w:left="4320" w:hanging="180"/>
+        <w:ind w:left="5400" w:hanging="180"/>
       </w:pPr>
     </w:lvl>
     <w:lvl w:ilvl="6" w:tplc="4009000F" w:tentative="1">
@@ -29379,7 +31948,7 @@
       <w:lvlText w:val="%7."/>
       <w:lvlJc w:val="left"/>
       <w:pPr>
-        <w:ind w:left="5040" w:hanging="360"/>
+        <w:ind w:left="6120" w:hanging="360"/>
       </w:pPr>
     </w:lvl>
     <w:lvl w:ilvl="7" w:tplc="40090019" w:tentative="1">
@@ -29388,7 +31957,7 @@
       <w:lvlText w:val="%8."/>
       <w:lvlJc w:val="left"/>
       <w:pPr>
-        <w:ind w:left="5760" w:hanging="360"/>
+        <w:ind w:left="6840" w:hanging="360"/>
       </w:pPr>
     </w:lvl>
     <w:lvl w:ilvl="8" w:tplc="4009001B" w:tentative="1">
@@ -29397,21 +31966,21 @@
       <w:lvlText w:val="%9."/>
       <w:lvlJc w:val="right"/>
       <w:pPr>
-        <w:ind w:left="6480" w:hanging="180"/>
+        <w:ind w:left="7560" w:hanging="180"/>
       </w:pPr>
     </w:lvl>
   </w:abstractNum>
   <w:abstractNum w:abstractNumId="16" w15:restartNumberingAfterBreak="0">
-    <w:nsid w:val="407A5D00"/>
+    <w:nsid w:val="3C8C769A"/>
     <w:multiLevelType w:val="hybridMultilevel"/>
-    <w:tmpl w:val="B7B06F88"/>
-    <w:lvl w:ilvl="0" w:tplc="62E21882">
+    <w:tmpl w:val="9B688CA0"/>
+    <w:lvl w:ilvl="0" w:tplc="4009000F">
       <w:start w:val="1"/>
       <w:numFmt w:val="decimal"/>
       <w:lvlText w:val="%1."/>
       <w:lvlJc w:val="left"/>
       <w:pPr>
-        <w:ind w:left="1080" w:hanging="360"/>
+        <w:ind w:left="720" w:hanging="360"/>
       </w:pPr>
       <w:rPr>
         <w:rFonts w:hint="default"/>
@@ -29423,7 +31992,7 @@
       <w:lvlText w:val="%2."/>
       <w:lvlJc w:val="left"/>
       <w:pPr>
-        <w:ind w:left="1800" w:hanging="360"/>
+        <w:ind w:left="1440" w:hanging="360"/>
       </w:pPr>
     </w:lvl>
     <w:lvl w:ilvl="2" w:tplc="4009001B" w:tentative="1">
@@ -29432,7 +32001,7 @@
       <w:lvlText w:val="%3."/>
       <w:lvlJc w:val="right"/>
       <w:pPr>
-        <w:ind w:left="2520" w:hanging="180"/>
+        <w:ind w:left="2160" w:hanging="180"/>
       </w:pPr>
     </w:lvl>
     <w:lvl w:ilvl="3" w:tplc="4009000F" w:tentative="1">
@@ -29441,7 +32010,7 @@
       <w:lvlText w:val="%4."/>
       <w:lvlJc w:val="left"/>
       <w:pPr>
-        <w:ind w:left="3240" w:hanging="360"/>
+        <w:ind w:left="2880" w:hanging="360"/>
       </w:pPr>
     </w:lvl>
     <w:lvl w:ilvl="4" w:tplc="40090019" w:tentative="1">
@@ -29450,7 +32019,7 @@
       <w:lvlText w:val="%5."/>
       <w:lvlJc w:val="left"/>
       <w:pPr>
-        <w:ind w:left="3960" w:hanging="360"/>
+        <w:ind w:left="3600" w:hanging="360"/>
       </w:pPr>
     </w:lvl>
     <w:lvl w:ilvl="5" w:tplc="4009001B" w:tentative="1">
@@ -29459,7 +32028,7 @@
       <w:lvlText w:val="%6."/>
       <w:lvlJc w:val="right"/>
       <w:pPr>
-        <w:ind w:left="4680" w:hanging="180"/>
+        <w:ind w:left="4320" w:hanging="180"/>
       </w:pPr>
     </w:lvl>
     <w:lvl w:ilvl="6" w:tplc="4009000F" w:tentative="1">
@@ -29468,7 +32037,7 @@
       <w:lvlText w:val="%7."/>
       <w:lvlJc w:val="left"/>
       <w:pPr>
-        <w:ind w:left="5400" w:hanging="360"/>
+        <w:ind w:left="5040" w:hanging="360"/>
       </w:pPr>
     </w:lvl>
     <w:lvl w:ilvl="7" w:tplc="40090019" w:tentative="1">
@@ -29477,7 +32046,7 @@
       <w:lvlText w:val="%8."/>
       <w:lvlJc w:val="left"/>
       <w:pPr>
-        <w:ind w:left="6120" w:hanging="360"/>
+        <w:ind w:left="5760" w:hanging="360"/>
       </w:pPr>
     </w:lvl>
     <w:lvl w:ilvl="8" w:tplc="4009001B" w:tentative="1">
@@ -29486,21 +32055,21 @@
       <w:lvlText w:val="%9."/>
       <w:lvlJc w:val="right"/>
       <w:pPr>
-        <w:ind w:left="6840" w:hanging="180"/>
+        <w:ind w:left="6480" w:hanging="180"/>
       </w:pPr>
     </w:lvl>
   </w:abstractNum>
   <w:abstractNum w:abstractNumId="17" w15:restartNumberingAfterBreak="0">
-    <w:nsid w:val="44147FB1"/>
+    <w:nsid w:val="407A5D00"/>
     <w:multiLevelType w:val="hybridMultilevel"/>
-    <w:tmpl w:val="E9BEC942"/>
-    <w:lvl w:ilvl="0" w:tplc="4009000F">
+    <w:tmpl w:val="B7B06F88"/>
+    <w:lvl w:ilvl="0" w:tplc="62E21882">
       <w:start w:val="1"/>
       <w:numFmt w:val="decimal"/>
       <w:lvlText w:val="%1."/>
       <w:lvlJc w:val="left"/>
       <w:pPr>
-        <w:ind w:left="720" w:hanging="360"/>
+        <w:ind w:left="1080" w:hanging="360"/>
       </w:pPr>
       <w:rPr>
         <w:rFonts w:hint="default"/>
@@ -29512,7 +32081,7 @@
       <w:lvlText w:val="%2."/>
       <w:lvlJc w:val="left"/>
       <w:pPr>
-        <w:ind w:left="1440" w:hanging="360"/>
+        <w:ind w:left="1800" w:hanging="360"/>
       </w:pPr>
     </w:lvl>
     <w:lvl w:ilvl="2" w:tplc="4009001B" w:tentative="1">
@@ -29521,7 +32090,7 @@
       <w:lvlText w:val="%3."/>
       <w:lvlJc w:val="right"/>
       <w:pPr>
-        <w:ind w:left="2160" w:hanging="180"/>
+        <w:ind w:left="2520" w:hanging="180"/>
       </w:pPr>
     </w:lvl>
     <w:lvl w:ilvl="3" w:tplc="4009000F" w:tentative="1">
@@ -29530,7 +32099,7 @@
       <w:lvlText w:val="%4."/>
       <w:lvlJc w:val="left"/>
       <w:pPr>
-        <w:ind w:left="2880" w:hanging="360"/>
+        <w:ind w:left="3240" w:hanging="360"/>
       </w:pPr>
     </w:lvl>
     <w:lvl w:ilvl="4" w:tplc="40090019" w:tentative="1">
@@ -29539,7 +32108,7 @@
       <w:lvlText w:val="%5."/>
       <w:lvlJc w:val="left"/>
       <w:pPr>
-        <w:ind w:left="3600" w:hanging="360"/>
+        <w:ind w:left="3960" w:hanging="360"/>
       </w:pPr>
     </w:lvl>
     <w:lvl w:ilvl="5" w:tplc="4009001B" w:tentative="1">
@@ -29548,7 +32117,7 @@
       <w:lvlText w:val="%6."/>
       <w:lvlJc w:val="right"/>
       <w:pPr>
-        <w:ind w:left="4320" w:hanging="180"/>
+        <w:ind w:left="4680" w:hanging="180"/>
       </w:pPr>
     </w:lvl>
     <w:lvl w:ilvl="6" w:tplc="4009000F" w:tentative="1">
@@ -29557,7 +32126,7 @@
       <w:lvlText w:val="%7."/>
       <w:lvlJc w:val="left"/>
       <w:pPr>
-        <w:ind w:left="5040" w:hanging="360"/>
+        <w:ind w:left="5400" w:hanging="360"/>
       </w:pPr>
     </w:lvl>
     <w:lvl w:ilvl="7" w:tplc="40090019" w:tentative="1">
@@ -29566,7 +32135,7 @@
       <w:lvlText w:val="%8."/>
       <w:lvlJc w:val="left"/>
       <w:pPr>
-        <w:ind w:left="5760" w:hanging="360"/>
+        <w:ind w:left="6120" w:hanging="360"/>
       </w:pPr>
     </w:lvl>
     <w:lvl w:ilvl="8" w:tplc="4009001B" w:tentative="1">
@@ -29575,21 +32144,21 @@
       <w:lvlText w:val="%9."/>
       <w:lvlJc w:val="right"/>
       <w:pPr>
-        <w:ind w:left="6480" w:hanging="180"/>
+        <w:ind w:left="6840" w:hanging="180"/>
       </w:pPr>
     </w:lvl>
   </w:abstractNum>
   <w:abstractNum w:abstractNumId="18" w15:restartNumberingAfterBreak="0">
-    <w:nsid w:val="44233843"/>
+    <w:nsid w:val="44147FB1"/>
     <w:multiLevelType w:val="hybridMultilevel"/>
-    <w:tmpl w:val="C9DED716"/>
-    <w:lvl w:ilvl="0" w:tplc="C0C4C068">
+    <w:tmpl w:val="E9BEC942"/>
+    <w:lvl w:ilvl="0" w:tplc="4009000F">
       <w:start w:val="1"/>
       <w:numFmt w:val="decimal"/>
       <w:lvlText w:val="%1."/>
       <w:lvlJc w:val="left"/>
       <w:pPr>
-        <w:ind w:left="1080" w:hanging="360"/>
+        <w:ind w:left="720" w:hanging="360"/>
       </w:pPr>
       <w:rPr>
         <w:rFonts w:hint="default"/>
@@ -29601,7 +32170,7 @@
       <w:lvlText w:val="%2."/>
       <w:lvlJc w:val="left"/>
       <w:pPr>
-        <w:ind w:left="1800" w:hanging="360"/>
+        <w:ind w:left="1440" w:hanging="360"/>
       </w:pPr>
     </w:lvl>
     <w:lvl w:ilvl="2" w:tplc="4009001B" w:tentative="1">
@@ -29610,7 +32179,7 @@
       <w:lvlText w:val="%3."/>
       <w:lvlJc w:val="right"/>
       <w:pPr>
-        <w:ind w:left="2520" w:hanging="180"/>
+        <w:ind w:left="2160" w:hanging="180"/>
       </w:pPr>
     </w:lvl>
     <w:lvl w:ilvl="3" w:tplc="4009000F" w:tentative="1">
@@ -29619,7 +32188,7 @@
       <w:lvlText w:val="%4."/>
       <w:lvlJc w:val="left"/>
       <w:pPr>
-        <w:ind w:left="3240" w:hanging="360"/>
+        <w:ind w:left="2880" w:hanging="360"/>
       </w:pPr>
     </w:lvl>
     <w:lvl w:ilvl="4" w:tplc="40090019" w:tentative="1">
@@ -29628,7 +32197,7 @@
       <w:lvlText w:val="%5."/>
       <w:lvlJc w:val="left"/>
       <w:pPr>
-        <w:ind w:left="3960" w:hanging="360"/>
+        <w:ind w:left="3600" w:hanging="360"/>
       </w:pPr>
     </w:lvl>
     <w:lvl w:ilvl="5" w:tplc="4009001B" w:tentative="1">
@@ -29637,7 +32206,7 @@
       <w:lvlText w:val="%6."/>
       <w:lvlJc w:val="right"/>
       <w:pPr>
-        <w:ind w:left="4680" w:hanging="180"/>
+        <w:ind w:left="4320" w:hanging="180"/>
       </w:pPr>
     </w:lvl>
     <w:lvl w:ilvl="6" w:tplc="4009000F" w:tentative="1">
@@ -29646,7 +32215,7 @@
       <w:lvlText w:val="%7."/>
       <w:lvlJc w:val="left"/>
       <w:pPr>
-        <w:ind w:left="5400" w:hanging="360"/>
+        <w:ind w:left="5040" w:hanging="360"/>
       </w:pPr>
     </w:lvl>
     <w:lvl w:ilvl="7" w:tplc="40090019" w:tentative="1">
@@ -29655,7 +32224,7 @@
       <w:lvlText w:val="%8."/>
       <w:lvlJc w:val="left"/>
       <w:pPr>
-        <w:ind w:left="6120" w:hanging="360"/>
+        <w:ind w:left="5760" w:hanging="360"/>
       </w:pPr>
     </w:lvl>
     <w:lvl w:ilvl="8" w:tplc="4009001B" w:tentative="1">
@@ -29664,21 +32233,21 @@
       <w:lvlText w:val="%9."/>
       <w:lvlJc w:val="right"/>
       <w:pPr>
-        <w:ind w:left="6840" w:hanging="180"/>
+        <w:ind w:left="6480" w:hanging="180"/>
       </w:pPr>
     </w:lvl>
   </w:abstractNum>
   <w:abstractNum w:abstractNumId="19" w15:restartNumberingAfterBreak="0">
-    <w:nsid w:val="4B262E91"/>
+    <w:nsid w:val="44233843"/>
     <w:multiLevelType w:val="hybridMultilevel"/>
-    <w:tmpl w:val="635897C2"/>
-    <w:lvl w:ilvl="0" w:tplc="4009000F">
+    <w:tmpl w:val="C9DED716"/>
+    <w:lvl w:ilvl="0" w:tplc="C0C4C068">
       <w:start w:val="1"/>
       <w:numFmt w:val="decimal"/>
       <w:lvlText w:val="%1."/>
       <w:lvlJc w:val="left"/>
       <w:pPr>
-        <w:ind w:left="720" w:hanging="360"/>
+        <w:ind w:left="1080" w:hanging="360"/>
       </w:pPr>
       <w:rPr>
         <w:rFonts w:hint="default"/>
@@ -29690,7 +32259,7 @@
       <w:lvlText w:val="%2."/>
       <w:lvlJc w:val="left"/>
       <w:pPr>
-        <w:ind w:left="1440" w:hanging="360"/>
+        <w:ind w:left="1800" w:hanging="360"/>
       </w:pPr>
     </w:lvl>
     <w:lvl w:ilvl="2" w:tplc="4009001B" w:tentative="1">
@@ -29699,7 +32268,7 @@
       <w:lvlText w:val="%3."/>
       <w:lvlJc w:val="right"/>
       <w:pPr>
-        <w:ind w:left="2160" w:hanging="180"/>
+        <w:ind w:left="2520" w:hanging="180"/>
       </w:pPr>
     </w:lvl>
     <w:lvl w:ilvl="3" w:tplc="4009000F" w:tentative="1">
@@ -29708,7 +32277,7 @@
       <w:lvlText w:val="%4."/>
       <w:lvlJc w:val="left"/>
       <w:pPr>
-        <w:ind w:left="2880" w:hanging="360"/>
+        <w:ind w:left="3240" w:hanging="360"/>
       </w:pPr>
     </w:lvl>
     <w:lvl w:ilvl="4" w:tplc="40090019" w:tentative="1">
@@ -29717,7 +32286,7 @@
       <w:lvlText w:val="%5."/>
       <w:lvlJc w:val="left"/>
       <w:pPr>
-        <w:ind w:left="3600" w:hanging="360"/>
+        <w:ind w:left="3960" w:hanging="360"/>
       </w:pPr>
     </w:lvl>
     <w:lvl w:ilvl="5" w:tplc="4009001B" w:tentative="1">
@@ -29726,7 +32295,7 @@
       <w:lvlText w:val="%6."/>
       <w:lvlJc w:val="right"/>
       <w:pPr>
-        <w:ind w:left="4320" w:hanging="180"/>
+        <w:ind w:left="4680" w:hanging="180"/>
       </w:pPr>
     </w:lvl>
     <w:lvl w:ilvl="6" w:tplc="4009000F" w:tentative="1">
@@ -29735,7 +32304,7 @@
       <w:lvlText w:val="%7."/>
       <w:lvlJc w:val="left"/>
       <w:pPr>
-        <w:ind w:left="5040" w:hanging="360"/>
+        <w:ind w:left="5400" w:hanging="360"/>
       </w:pPr>
     </w:lvl>
     <w:lvl w:ilvl="7" w:tplc="40090019" w:tentative="1">
@@ -29744,7 +32313,7 @@
       <w:lvlText w:val="%8."/>
       <w:lvlJc w:val="left"/>
       <w:pPr>
-        <w:ind w:left="5760" w:hanging="360"/>
+        <w:ind w:left="6120" w:hanging="360"/>
       </w:pPr>
     </w:lvl>
     <w:lvl w:ilvl="8" w:tplc="4009001B" w:tentative="1">
@@ -29753,21 +32322,21 @@
       <w:lvlText w:val="%9."/>
       <w:lvlJc w:val="right"/>
       <w:pPr>
-        <w:ind w:left="6480" w:hanging="180"/>
+        <w:ind w:left="6840" w:hanging="180"/>
       </w:pPr>
     </w:lvl>
   </w:abstractNum>
   <w:abstractNum w:abstractNumId="20" w15:restartNumberingAfterBreak="0">
-    <w:nsid w:val="4D671ECD"/>
+    <w:nsid w:val="4B262E91"/>
     <w:multiLevelType w:val="hybridMultilevel"/>
-    <w:tmpl w:val="9228A312"/>
-    <w:lvl w:ilvl="0" w:tplc="A1083F10">
+    <w:tmpl w:val="635897C2"/>
+    <w:lvl w:ilvl="0" w:tplc="4009000F">
       <w:start w:val="1"/>
       <w:numFmt w:val="decimal"/>
       <w:lvlText w:val="%1."/>
       <w:lvlJc w:val="left"/>
       <w:pPr>
-        <w:ind w:left="1080" w:hanging="360"/>
+        <w:ind w:left="720" w:hanging="360"/>
       </w:pPr>
       <w:rPr>
         <w:rFonts w:hint="default"/>
@@ -29779,7 +32348,7 @@
       <w:lvlText w:val="%2."/>
       <w:lvlJc w:val="left"/>
       <w:pPr>
-        <w:ind w:left="1800" w:hanging="360"/>
+        <w:ind w:left="1440" w:hanging="360"/>
       </w:pPr>
     </w:lvl>
     <w:lvl w:ilvl="2" w:tplc="4009001B" w:tentative="1">
@@ -29788,7 +32357,7 @@
       <w:lvlText w:val="%3."/>
       <w:lvlJc w:val="right"/>
       <w:pPr>
-        <w:ind w:left="2520" w:hanging="180"/>
+        <w:ind w:left="2160" w:hanging="180"/>
       </w:pPr>
     </w:lvl>
     <w:lvl w:ilvl="3" w:tplc="4009000F" w:tentative="1">
@@ -29797,7 +32366,7 @@
       <w:lvlText w:val="%4."/>
       <w:lvlJc w:val="left"/>
       <w:pPr>
-        <w:ind w:left="3240" w:hanging="360"/>
+        <w:ind w:left="2880" w:hanging="360"/>
       </w:pPr>
     </w:lvl>
     <w:lvl w:ilvl="4" w:tplc="40090019" w:tentative="1">
@@ -29806,7 +32375,7 @@
       <w:lvlText w:val="%5."/>
       <w:lvlJc w:val="left"/>
       <w:pPr>
-        <w:ind w:left="3960" w:hanging="360"/>
+        <w:ind w:left="3600" w:hanging="360"/>
       </w:pPr>
     </w:lvl>
     <w:lvl w:ilvl="5" w:tplc="4009001B" w:tentative="1">
@@ -29815,7 +32384,7 @@
       <w:lvlText w:val="%6."/>
       <w:lvlJc w:val="right"/>
       <w:pPr>
-        <w:ind w:left="4680" w:hanging="180"/>
+        <w:ind w:left="4320" w:hanging="180"/>
       </w:pPr>
     </w:lvl>
     <w:lvl w:ilvl="6" w:tplc="4009000F" w:tentative="1">
@@ -29824,7 +32393,7 @@
       <w:lvlText w:val="%7."/>
       <w:lvlJc w:val="left"/>
       <w:pPr>
-        <w:ind w:left="5400" w:hanging="360"/>
+        <w:ind w:left="5040" w:hanging="360"/>
       </w:pPr>
     </w:lvl>
     <w:lvl w:ilvl="7" w:tplc="40090019" w:tentative="1">
@@ -29833,7 +32402,7 @@
       <w:lvlText w:val="%8."/>
       <w:lvlJc w:val="left"/>
       <w:pPr>
-        <w:ind w:left="6120" w:hanging="360"/>
+        <w:ind w:left="5760" w:hanging="360"/>
       </w:pPr>
     </w:lvl>
     <w:lvl w:ilvl="8" w:tplc="4009001B" w:tentative="1">
@@ -29842,21 +32411,21 @@
       <w:lvlText w:val="%9."/>
       <w:lvlJc w:val="right"/>
       <w:pPr>
-        <w:ind w:left="6840" w:hanging="180"/>
+        <w:ind w:left="6480" w:hanging="180"/>
       </w:pPr>
     </w:lvl>
   </w:abstractNum>
   <w:abstractNum w:abstractNumId="21" w15:restartNumberingAfterBreak="0">
-    <w:nsid w:val="4F2341C1"/>
+    <w:nsid w:val="4D671ECD"/>
     <w:multiLevelType w:val="hybridMultilevel"/>
-    <w:tmpl w:val="927AE58C"/>
-    <w:lvl w:ilvl="0" w:tplc="5A8C117E">
+    <w:tmpl w:val="9228A312"/>
+    <w:lvl w:ilvl="0" w:tplc="A1083F10">
       <w:start w:val="1"/>
-      <w:numFmt w:val="lowerRoman"/>
+      <w:numFmt w:val="decimal"/>
       <w:lvlText w:val="%1."/>
       <w:lvlJc w:val="left"/>
       <w:pPr>
-        <w:ind w:left="1440" w:hanging="720"/>
+        <w:ind w:left="1080" w:hanging="360"/>
       </w:pPr>
       <w:rPr>
         <w:rFonts w:hint="default"/>
@@ -29936,16 +32505,16 @@
     </w:lvl>
   </w:abstractNum>
   <w:abstractNum w:abstractNumId="22" w15:restartNumberingAfterBreak="0">
-    <w:nsid w:val="4FA77B6C"/>
+    <w:nsid w:val="4F2341C1"/>
     <w:multiLevelType w:val="hybridMultilevel"/>
-    <w:tmpl w:val="DBCE1786"/>
-    <w:lvl w:ilvl="0" w:tplc="0DF6DA3C">
+    <w:tmpl w:val="927AE58C"/>
+    <w:lvl w:ilvl="0" w:tplc="5A8C117E">
       <w:start w:val="1"/>
-      <w:numFmt w:val="decimal"/>
+      <w:numFmt w:val="lowerRoman"/>
       <w:lvlText w:val="%1."/>
       <w:lvlJc w:val="left"/>
       <w:pPr>
-        <w:ind w:left="1080" w:hanging="360"/>
+        <w:ind w:left="1440" w:hanging="720"/>
       </w:pPr>
       <w:rPr>
         <w:rFonts w:hint="default"/>
@@ -30025,10 +32594,10 @@
     </w:lvl>
   </w:abstractNum>
   <w:abstractNum w:abstractNumId="23" w15:restartNumberingAfterBreak="0">
-    <w:nsid w:val="52891D68"/>
+    <w:nsid w:val="4FA77B6C"/>
     <w:multiLevelType w:val="hybridMultilevel"/>
-    <w:tmpl w:val="33DE2030"/>
-    <w:lvl w:ilvl="0" w:tplc="FE8001F4">
+    <w:tmpl w:val="DBCE1786"/>
+    <w:lvl w:ilvl="0" w:tplc="0DF6DA3C">
       <w:start w:val="1"/>
       <w:numFmt w:val="decimal"/>
       <w:lvlText w:val="%1."/>
@@ -30114,16 +32683,16 @@
     </w:lvl>
   </w:abstractNum>
   <w:abstractNum w:abstractNumId="24" w15:restartNumberingAfterBreak="0">
-    <w:nsid w:val="54877AFF"/>
+    <w:nsid w:val="52891D68"/>
     <w:multiLevelType w:val="hybridMultilevel"/>
-    <w:tmpl w:val="59A8EE50"/>
-    <w:lvl w:ilvl="0" w:tplc="4009000F">
+    <w:tmpl w:val="33DE2030"/>
+    <w:lvl w:ilvl="0" w:tplc="FE8001F4">
       <w:start w:val="1"/>
       <w:numFmt w:val="decimal"/>
       <w:lvlText w:val="%1."/>
       <w:lvlJc w:val="left"/>
       <w:pPr>
-        <w:ind w:left="720" w:hanging="360"/>
+        <w:ind w:left="1080" w:hanging="360"/>
       </w:pPr>
       <w:rPr>
         <w:rFonts w:hint="default"/>
@@ -30135,7 +32704,7 @@
       <w:lvlText w:val="%2."/>
       <w:lvlJc w:val="left"/>
       <w:pPr>
-        <w:ind w:left="1440" w:hanging="360"/>
+        <w:ind w:left="1800" w:hanging="360"/>
       </w:pPr>
     </w:lvl>
     <w:lvl w:ilvl="2" w:tplc="4009001B" w:tentative="1">
@@ -30144,7 +32713,7 @@
       <w:lvlText w:val="%3."/>
       <w:lvlJc w:val="right"/>
       <w:pPr>
-        <w:ind w:left="2160" w:hanging="180"/>
+        <w:ind w:left="2520" w:hanging="180"/>
       </w:pPr>
     </w:lvl>
     <w:lvl w:ilvl="3" w:tplc="4009000F" w:tentative="1">
@@ -30153,7 +32722,7 @@
       <w:lvlText w:val="%4."/>
       <w:lvlJc w:val="left"/>
       <w:pPr>
-        <w:ind w:left="2880" w:hanging="360"/>
+        <w:ind w:left="3240" w:hanging="360"/>
       </w:pPr>
     </w:lvl>
     <w:lvl w:ilvl="4" w:tplc="40090019" w:tentative="1">
@@ -30162,7 +32731,7 @@
       <w:lvlText w:val="%5."/>
       <w:lvlJc w:val="left"/>
       <w:pPr>
-        <w:ind w:left="3600" w:hanging="360"/>
+        <w:ind w:left="3960" w:hanging="360"/>
       </w:pPr>
     </w:lvl>
     <w:lvl w:ilvl="5" w:tplc="4009001B" w:tentative="1">
@@ -30171,7 +32740,7 @@
       <w:lvlText w:val="%6."/>
       <w:lvlJc w:val="right"/>
       <w:pPr>
-        <w:ind w:left="4320" w:hanging="180"/>
+        <w:ind w:left="4680" w:hanging="180"/>
       </w:pPr>
     </w:lvl>
     <w:lvl w:ilvl="6" w:tplc="4009000F" w:tentative="1">
@@ -30180,7 +32749,7 @@
       <w:lvlText w:val="%7."/>
       <w:lvlJc w:val="left"/>
       <w:pPr>
-        <w:ind w:left="5040" w:hanging="360"/>
+        <w:ind w:left="5400" w:hanging="360"/>
       </w:pPr>
     </w:lvl>
     <w:lvl w:ilvl="7" w:tplc="40090019" w:tentative="1">
@@ -30189,7 +32758,7 @@
       <w:lvlText w:val="%8."/>
       <w:lvlJc w:val="left"/>
       <w:pPr>
-        <w:ind w:left="5760" w:hanging="360"/>
+        <w:ind w:left="6120" w:hanging="360"/>
       </w:pPr>
     </w:lvl>
     <w:lvl w:ilvl="8" w:tplc="4009001B" w:tentative="1">
@@ -30198,14 +32767,14 @@
       <w:lvlText w:val="%9."/>
       <w:lvlJc w:val="right"/>
       <w:pPr>
-        <w:ind w:left="6480" w:hanging="180"/>
+        <w:ind w:left="6840" w:hanging="180"/>
       </w:pPr>
     </w:lvl>
   </w:abstractNum>
   <w:abstractNum w:abstractNumId="25" w15:restartNumberingAfterBreak="0">
-    <w:nsid w:val="54DC4610"/>
+    <w:nsid w:val="54877AFF"/>
     <w:multiLevelType w:val="hybridMultilevel"/>
-    <w:tmpl w:val="50CC34C4"/>
+    <w:tmpl w:val="59A8EE50"/>
     <w:lvl w:ilvl="0" w:tplc="4009000F">
       <w:start w:val="1"/>
       <w:numFmt w:val="decimal"/>
@@ -30292,9 +32861,9 @@
     </w:lvl>
   </w:abstractNum>
   <w:abstractNum w:abstractNumId="26" w15:restartNumberingAfterBreak="0">
-    <w:nsid w:val="59486ACA"/>
+    <w:nsid w:val="54DC4610"/>
     <w:multiLevelType w:val="hybridMultilevel"/>
-    <w:tmpl w:val="6002BCB4"/>
+    <w:tmpl w:val="50CC34C4"/>
     <w:lvl w:ilvl="0" w:tplc="4009000F">
       <w:start w:val="1"/>
       <w:numFmt w:val="decimal"/>
@@ -30381,9 +32950,9 @@
     </w:lvl>
   </w:abstractNum>
   <w:abstractNum w:abstractNumId="27" w15:restartNumberingAfterBreak="0">
-    <w:nsid w:val="5B1E4873"/>
+    <w:nsid w:val="59486ACA"/>
     <w:multiLevelType w:val="hybridMultilevel"/>
-    <w:tmpl w:val="7282441A"/>
+    <w:tmpl w:val="6002BCB4"/>
     <w:lvl w:ilvl="0" w:tplc="4009000F">
       <w:start w:val="1"/>
       <w:numFmt w:val="decimal"/>
@@ -30470,16 +33039,16 @@
     </w:lvl>
   </w:abstractNum>
   <w:abstractNum w:abstractNumId="28" w15:restartNumberingAfterBreak="0">
-    <w:nsid w:val="66983319"/>
+    <w:nsid w:val="5ABF1F2B"/>
     <w:multiLevelType w:val="hybridMultilevel"/>
-    <w:tmpl w:val="F5F44614"/>
-    <w:lvl w:ilvl="0" w:tplc="D27C625C">
+    <w:tmpl w:val="CD6666F2"/>
+    <w:lvl w:ilvl="0" w:tplc="4009000F">
       <w:start w:val="1"/>
-      <w:numFmt w:val="lowerRoman"/>
+      <w:numFmt w:val="decimal"/>
       <w:lvlText w:val="%1."/>
       <w:lvlJc w:val="left"/>
       <w:pPr>
-        <w:ind w:left="1800" w:hanging="720"/>
+        <w:ind w:left="720" w:hanging="360"/>
       </w:pPr>
       <w:rPr>
         <w:rFonts w:hint="default"/>
@@ -30491,7 +33060,7 @@
       <w:lvlText w:val="%2."/>
       <w:lvlJc w:val="left"/>
       <w:pPr>
-        <w:ind w:left="2160" w:hanging="360"/>
+        <w:ind w:left="1440" w:hanging="360"/>
       </w:pPr>
     </w:lvl>
     <w:lvl w:ilvl="2" w:tplc="4009001B" w:tentative="1">
@@ -30500,7 +33069,7 @@
       <w:lvlText w:val="%3."/>
       <w:lvlJc w:val="right"/>
       <w:pPr>
-        <w:ind w:left="2880" w:hanging="180"/>
+        <w:ind w:left="2160" w:hanging="180"/>
       </w:pPr>
     </w:lvl>
     <w:lvl w:ilvl="3" w:tplc="4009000F" w:tentative="1">
@@ -30509,7 +33078,7 @@
       <w:lvlText w:val="%4."/>
       <w:lvlJc w:val="left"/>
       <w:pPr>
-        <w:ind w:left="3600" w:hanging="360"/>
+        <w:ind w:left="2880" w:hanging="360"/>
       </w:pPr>
     </w:lvl>
     <w:lvl w:ilvl="4" w:tplc="40090019" w:tentative="1">
@@ -30518,7 +33087,7 @@
       <w:lvlText w:val="%5."/>
       <w:lvlJc w:val="left"/>
       <w:pPr>
-        <w:ind w:left="4320" w:hanging="360"/>
+        <w:ind w:left="3600" w:hanging="360"/>
       </w:pPr>
     </w:lvl>
     <w:lvl w:ilvl="5" w:tplc="4009001B" w:tentative="1">
@@ -30527,7 +33096,7 @@
       <w:lvlText w:val="%6."/>
       <w:lvlJc w:val="right"/>
       <w:pPr>
-        <w:ind w:left="5040" w:hanging="180"/>
+        <w:ind w:left="4320" w:hanging="180"/>
       </w:pPr>
     </w:lvl>
     <w:lvl w:ilvl="6" w:tplc="4009000F" w:tentative="1">
@@ -30536,7 +33105,7 @@
       <w:lvlText w:val="%7."/>
       <w:lvlJc w:val="left"/>
       <w:pPr>
-        <w:ind w:left="5760" w:hanging="360"/>
+        <w:ind w:left="5040" w:hanging="360"/>
       </w:pPr>
     </w:lvl>
     <w:lvl w:ilvl="7" w:tplc="40090019" w:tentative="1">
@@ -30545,7 +33114,7 @@
       <w:lvlText w:val="%8."/>
       <w:lvlJc w:val="left"/>
       <w:pPr>
-        <w:ind w:left="6480" w:hanging="360"/>
+        <w:ind w:left="5760" w:hanging="360"/>
       </w:pPr>
     </w:lvl>
     <w:lvl w:ilvl="8" w:tplc="4009001B" w:tentative="1">
@@ -30554,14 +33123,14 @@
       <w:lvlText w:val="%9."/>
       <w:lvlJc w:val="right"/>
       <w:pPr>
-        <w:ind w:left="7200" w:hanging="180"/>
+        <w:ind w:left="6480" w:hanging="180"/>
       </w:pPr>
     </w:lvl>
   </w:abstractNum>
   <w:abstractNum w:abstractNumId="29" w15:restartNumberingAfterBreak="0">
-    <w:nsid w:val="71760A0A"/>
+    <w:nsid w:val="5B1E4873"/>
     <w:multiLevelType w:val="hybridMultilevel"/>
-    <w:tmpl w:val="E86894FE"/>
+    <w:tmpl w:val="7282441A"/>
     <w:lvl w:ilvl="0" w:tplc="4009000F">
       <w:start w:val="1"/>
       <w:numFmt w:val="decimal"/>
@@ -30648,16 +33217,16 @@
     </w:lvl>
   </w:abstractNum>
   <w:abstractNum w:abstractNumId="30" w15:restartNumberingAfterBreak="0">
-    <w:nsid w:val="720C05FB"/>
+    <w:nsid w:val="66983319"/>
     <w:multiLevelType w:val="hybridMultilevel"/>
-    <w:tmpl w:val="1C72A5A6"/>
-    <w:lvl w:ilvl="0" w:tplc="5374043E">
+    <w:tmpl w:val="F5F44614"/>
+    <w:lvl w:ilvl="0" w:tplc="D27C625C">
       <w:start w:val="1"/>
-      <w:numFmt w:val="decimal"/>
+      <w:numFmt w:val="lowerRoman"/>
       <w:lvlText w:val="%1."/>
       <w:lvlJc w:val="left"/>
       <w:pPr>
-        <w:ind w:left="1080" w:hanging="360"/>
+        <w:ind w:left="1800" w:hanging="720"/>
       </w:pPr>
       <w:rPr>
         <w:rFonts w:hint="default"/>
@@ -30669,7 +33238,7 @@
       <w:lvlText w:val="%2."/>
       <w:lvlJc w:val="left"/>
       <w:pPr>
-        <w:ind w:left="1800" w:hanging="360"/>
+        <w:ind w:left="2160" w:hanging="360"/>
       </w:pPr>
     </w:lvl>
     <w:lvl w:ilvl="2" w:tplc="4009001B" w:tentative="1">
@@ -30678,7 +33247,7 @@
       <w:lvlText w:val="%3."/>
       <w:lvlJc w:val="right"/>
       <w:pPr>
-        <w:ind w:left="2520" w:hanging="180"/>
+        <w:ind w:left="2880" w:hanging="180"/>
       </w:pPr>
     </w:lvl>
     <w:lvl w:ilvl="3" w:tplc="4009000F" w:tentative="1">
@@ -30687,7 +33256,7 @@
       <w:lvlText w:val="%4."/>
       <w:lvlJc w:val="left"/>
       <w:pPr>
-        <w:ind w:left="3240" w:hanging="360"/>
+        <w:ind w:left="3600" w:hanging="360"/>
       </w:pPr>
     </w:lvl>
     <w:lvl w:ilvl="4" w:tplc="40090019" w:tentative="1">
@@ -30696,7 +33265,7 @@
       <w:lvlText w:val="%5."/>
       <w:lvlJc w:val="left"/>
       <w:pPr>
-        <w:ind w:left="3960" w:hanging="360"/>
+        <w:ind w:left="4320" w:hanging="360"/>
       </w:pPr>
     </w:lvl>
     <w:lvl w:ilvl="5" w:tplc="4009001B" w:tentative="1">
@@ -30705,7 +33274,7 @@
       <w:lvlText w:val="%6."/>
       <w:lvlJc w:val="right"/>
       <w:pPr>
-        <w:ind w:left="4680" w:hanging="180"/>
+        <w:ind w:left="5040" w:hanging="180"/>
       </w:pPr>
     </w:lvl>
     <w:lvl w:ilvl="6" w:tplc="4009000F" w:tentative="1">
@@ -30714,7 +33283,7 @@
       <w:lvlText w:val="%7."/>
       <w:lvlJc w:val="left"/>
       <w:pPr>
-        <w:ind w:left="5400" w:hanging="360"/>
+        <w:ind w:left="5760" w:hanging="360"/>
       </w:pPr>
     </w:lvl>
     <w:lvl w:ilvl="7" w:tplc="40090019" w:tentative="1">
@@ -30723,7 +33292,7 @@
       <w:lvlText w:val="%8."/>
       <w:lvlJc w:val="left"/>
       <w:pPr>
-        <w:ind w:left="6120" w:hanging="360"/>
+        <w:ind w:left="6480" w:hanging="360"/>
       </w:pPr>
     </w:lvl>
     <w:lvl w:ilvl="8" w:tplc="4009001B" w:tentative="1">
@@ -30732,11 +33301,415 @@
       <w:lvlText w:val="%9."/>
       <w:lvlJc w:val="right"/>
       <w:pPr>
-        <w:ind w:left="6840" w:hanging="180"/>
+        <w:ind w:left="7200" w:hanging="180"/>
       </w:pPr>
     </w:lvl>
   </w:abstractNum>
   <w:abstractNum w:abstractNumId="31" w15:restartNumberingAfterBreak="0">
+    <w:nsid w:val="68AE1BFE"/>
+    <w:multiLevelType w:val="hybridMultilevel"/>
+    <w:tmpl w:val="4692D91C"/>
+    <w:lvl w:ilvl="0" w:tplc="38BE4A9A">
+      <w:start w:val="1"/>
+      <w:numFmt w:val="bullet"/>
+      <w:lvlText w:val="-"/>
+      <w:lvlJc w:val="left"/>
+      <w:pPr>
+        <w:ind w:left="720" w:hanging="360"/>
+      </w:pPr>
+      <w:rPr>
+        <w:rFonts w:ascii="Calibri" w:eastAsiaTheme="minorHAnsi" w:hAnsi="Calibri" w:cs="Calibri" w:hint="default"/>
+      </w:rPr>
+    </w:lvl>
+    <w:lvl w:ilvl="1" w:tplc="40090003" w:tentative="1">
+      <w:start w:val="1"/>
+      <w:numFmt w:val="bullet"/>
+      <w:lvlText w:val="o"/>
+      <w:lvlJc w:val="left"/>
+      <w:pPr>
+        <w:ind w:left="1440" w:hanging="360"/>
+      </w:pPr>
+      <w:rPr>
+        <w:rFonts w:ascii="Courier New" w:hAnsi="Courier New" w:cs="Courier New" w:hint="default"/>
+      </w:rPr>
+    </w:lvl>
+    <w:lvl w:ilvl="2" w:tplc="40090005" w:tentative="1">
+      <w:start w:val="1"/>
+      <w:numFmt w:val="bullet"/>
+      <w:lvlText w:val=""/>
+      <w:lvlJc w:val="left"/>
+      <w:pPr>
+        <w:ind w:left="2160" w:hanging="360"/>
+      </w:pPr>
+      <w:rPr>
+        <w:rFonts w:ascii="Wingdings" w:hAnsi="Wingdings" w:hint="default"/>
+      </w:rPr>
+    </w:lvl>
+    <w:lvl w:ilvl="3" w:tplc="40090001" w:tentative="1">
+      <w:start w:val="1"/>
+      <w:numFmt w:val="bullet"/>
+      <w:lvlText w:val=""/>
+      <w:lvlJc w:val="left"/>
+      <w:pPr>
+        <w:ind w:left="2880" w:hanging="360"/>
+      </w:pPr>
+      <w:rPr>
+        <w:rFonts w:ascii="Symbol" w:hAnsi="Symbol" w:hint="default"/>
+      </w:rPr>
+    </w:lvl>
+    <w:lvl w:ilvl="4" w:tplc="40090003" w:tentative="1">
+      <w:start w:val="1"/>
+      <w:numFmt w:val="bullet"/>
+      <w:lvlText w:val="o"/>
+      <w:lvlJc w:val="left"/>
+      <w:pPr>
+        <w:ind w:left="3600" w:hanging="360"/>
+      </w:pPr>
+      <w:rPr>
+        <w:rFonts w:ascii="Courier New" w:hAnsi="Courier New" w:cs="Courier New" w:hint="default"/>
+      </w:rPr>
+    </w:lvl>
+    <w:lvl w:ilvl="5" w:tplc="40090005" w:tentative="1">
+      <w:start w:val="1"/>
+      <w:numFmt w:val="bullet"/>
+      <w:lvlText w:val=""/>
+      <w:lvlJc w:val="left"/>
+      <w:pPr>
+        <w:ind w:left="4320" w:hanging="360"/>
+      </w:pPr>
+      <w:rPr>
+        <w:rFonts w:ascii="Wingdings" w:hAnsi="Wingdings" w:hint="default"/>
+      </w:rPr>
+    </w:lvl>
+    <w:lvl w:ilvl="6" w:tplc="40090001" w:tentative="1">
+      <w:start w:val="1"/>
+      <w:numFmt w:val="bullet"/>
+      <w:lvlText w:val=""/>
+      <w:lvlJc w:val="left"/>
+      <w:pPr>
+        <w:ind w:left="5040" w:hanging="360"/>
+      </w:pPr>
+      <w:rPr>
+        <w:rFonts w:ascii="Symbol" w:hAnsi="Symbol" w:hint="default"/>
+      </w:rPr>
+    </w:lvl>
+    <w:lvl w:ilvl="7" w:tplc="40090003" w:tentative="1">
+      <w:start w:val="1"/>
+      <w:numFmt w:val="bullet"/>
+      <w:lvlText w:val="o"/>
+      <w:lvlJc w:val="left"/>
+      <w:pPr>
+        <w:ind w:left="5760" w:hanging="360"/>
+      </w:pPr>
+      <w:rPr>
+        <w:rFonts w:ascii="Courier New" w:hAnsi="Courier New" w:cs="Courier New" w:hint="default"/>
+      </w:rPr>
+    </w:lvl>
+    <w:lvl w:ilvl="8" w:tplc="40090005" w:tentative="1">
+      <w:start w:val="1"/>
+      <w:numFmt w:val="bullet"/>
+      <w:lvlText w:val=""/>
+      <w:lvlJc w:val="left"/>
+      <w:pPr>
+        <w:ind w:left="6480" w:hanging="360"/>
+      </w:pPr>
+      <w:rPr>
+        <w:rFonts w:ascii="Wingdings" w:hAnsi="Wingdings" w:hint="default"/>
+      </w:rPr>
+    </w:lvl>
+  </w:abstractNum>
+  <w:abstractNum w:abstractNumId="32" w15:restartNumberingAfterBreak="0">
+    <w:nsid w:val="6A4F18F2"/>
+    <w:multiLevelType w:val="hybridMultilevel"/>
+    <w:tmpl w:val="523C56FA"/>
+    <w:lvl w:ilvl="0" w:tplc="F95E219A">
+      <w:start w:val="1"/>
+      <w:numFmt w:val="bullet"/>
+      <w:lvlText w:val="-"/>
+      <w:lvlJc w:val="left"/>
+      <w:pPr>
+        <w:ind w:left="720" w:hanging="360"/>
+      </w:pPr>
+      <w:rPr>
+        <w:rFonts w:ascii="Calibri" w:eastAsiaTheme="minorHAnsi" w:hAnsi="Calibri" w:cs="Calibri" w:hint="default"/>
+      </w:rPr>
+    </w:lvl>
+    <w:lvl w:ilvl="1" w:tplc="40090003" w:tentative="1">
+      <w:start w:val="1"/>
+      <w:numFmt w:val="bullet"/>
+      <w:lvlText w:val="o"/>
+      <w:lvlJc w:val="left"/>
+      <w:pPr>
+        <w:ind w:left="1440" w:hanging="360"/>
+      </w:pPr>
+      <w:rPr>
+        <w:rFonts w:ascii="Courier New" w:hAnsi="Courier New" w:cs="Courier New" w:hint="default"/>
+      </w:rPr>
+    </w:lvl>
+    <w:lvl w:ilvl="2" w:tplc="40090005" w:tentative="1">
+      <w:start w:val="1"/>
+      <w:numFmt w:val="bullet"/>
+      <w:lvlText w:val=""/>
+      <w:lvlJc w:val="left"/>
+      <w:pPr>
+        <w:ind w:left="2160" w:hanging="360"/>
+      </w:pPr>
+      <w:rPr>
+        <w:rFonts w:ascii="Wingdings" w:hAnsi="Wingdings" w:hint="default"/>
+      </w:rPr>
+    </w:lvl>
+    <w:lvl w:ilvl="3" w:tplc="40090001" w:tentative="1">
+      <w:start w:val="1"/>
+      <w:numFmt w:val="bullet"/>
+      <w:lvlText w:val=""/>
+      <w:lvlJc w:val="left"/>
+      <w:pPr>
+        <w:ind w:left="2880" w:hanging="360"/>
+      </w:pPr>
+      <w:rPr>
+        <w:rFonts w:ascii="Symbol" w:hAnsi="Symbol" w:hint="default"/>
+      </w:rPr>
+    </w:lvl>
+    <w:lvl w:ilvl="4" w:tplc="40090003" w:tentative="1">
+      <w:start w:val="1"/>
+      <w:numFmt w:val="bullet"/>
+      <w:lvlText w:val="o"/>
+      <w:lvlJc w:val="left"/>
+      <w:pPr>
+        <w:ind w:left="3600" w:hanging="360"/>
+      </w:pPr>
+      <w:rPr>
+        <w:rFonts w:ascii="Courier New" w:hAnsi="Courier New" w:cs="Courier New" w:hint="default"/>
+      </w:rPr>
+    </w:lvl>
+    <w:lvl w:ilvl="5" w:tplc="40090005" w:tentative="1">
+      <w:start w:val="1"/>
+      <w:numFmt w:val="bullet"/>
+      <w:lvlText w:val=""/>
+      <w:lvlJc w:val="left"/>
+      <w:pPr>
+        <w:ind w:left="4320" w:hanging="360"/>
+      </w:pPr>
+      <w:rPr>
+        <w:rFonts w:ascii="Wingdings" w:hAnsi="Wingdings" w:hint="default"/>
+      </w:rPr>
+    </w:lvl>
+    <w:lvl w:ilvl="6" w:tplc="40090001" w:tentative="1">
+      <w:start w:val="1"/>
+      <w:numFmt w:val="bullet"/>
+      <w:lvlText w:val=""/>
+      <w:lvlJc w:val="left"/>
+      <w:pPr>
+        <w:ind w:left="5040" w:hanging="360"/>
+      </w:pPr>
+      <w:rPr>
+        <w:rFonts w:ascii="Symbol" w:hAnsi="Symbol" w:hint="default"/>
+      </w:rPr>
+    </w:lvl>
+    <w:lvl w:ilvl="7" w:tplc="40090003" w:tentative="1">
+      <w:start w:val="1"/>
+      <w:numFmt w:val="bullet"/>
+      <w:lvlText w:val="o"/>
+      <w:lvlJc w:val="left"/>
+      <w:pPr>
+        <w:ind w:left="5760" w:hanging="360"/>
+      </w:pPr>
+      <w:rPr>
+        <w:rFonts w:ascii="Courier New" w:hAnsi="Courier New" w:cs="Courier New" w:hint="default"/>
+      </w:rPr>
+    </w:lvl>
+    <w:lvl w:ilvl="8" w:tplc="40090005" w:tentative="1">
+      <w:start w:val="1"/>
+      <w:numFmt w:val="bullet"/>
+      <w:lvlText w:val=""/>
+      <w:lvlJc w:val="left"/>
+      <w:pPr>
+        <w:ind w:left="6480" w:hanging="360"/>
+      </w:pPr>
+      <w:rPr>
+        <w:rFonts w:ascii="Wingdings" w:hAnsi="Wingdings" w:hint="default"/>
+      </w:rPr>
+    </w:lvl>
+  </w:abstractNum>
+  <w:abstractNum w:abstractNumId="33" w15:restartNumberingAfterBreak="0">
+    <w:nsid w:val="71760A0A"/>
+    <w:multiLevelType w:val="hybridMultilevel"/>
+    <w:tmpl w:val="E86894FE"/>
+    <w:lvl w:ilvl="0" w:tplc="4009000F">
+      <w:start w:val="1"/>
+      <w:numFmt w:val="decimal"/>
+      <w:lvlText w:val="%1."/>
+      <w:lvlJc w:val="left"/>
+      <w:pPr>
+        <w:ind w:left="720" w:hanging="360"/>
+      </w:pPr>
+      <w:rPr>
+        <w:rFonts w:hint="default"/>
+      </w:rPr>
+    </w:lvl>
+    <w:lvl w:ilvl="1" w:tplc="40090019" w:tentative="1">
+      <w:start w:val="1"/>
+      <w:numFmt w:val="lowerLetter"/>
+      <w:lvlText w:val="%2."/>
+      <w:lvlJc w:val="left"/>
+      <w:pPr>
+        <w:ind w:left="1440" w:hanging="360"/>
+      </w:pPr>
+    </w:lvl>
+    <w:lvl w:ilvl="2" w:tplc="4009001B" w:tentative="1">
+      <w:start w:val="1"/>
+      <w:numFmt w:val="lowerRoman"/>
+      <w:lvlText w:val="%3."/>
+      <w:lvlJc w:val="right"/>
+      <w:pPr>
+        <w:ind w:left="2160" w:hanging="180"/>
+      </w:pPr>
+    </w:lvl>
+    <w:lvl w:ilvl="3" w:tplc="4009000F" w:tentative="1">
+      <w:start w:val="1"/>
+      <w:numFmt w:val="decimal"/>
+      <w:lvlText w:val="%4."/>
+      <w:lvlJc w:val="left"/>
+      <w:pPr>
+        <w:ind w:left="2880" w:hanging="360"/>
+      </w:pPr>
+    </w:lvl>
+    <w:lvl w:ilvl="4" w:tplc="40090019" w:tentative="1">
+      <w:start w:val="1"/>
+      <w:numFmt w:val="lowerLetter"/>
+      <w:lvlText w:val="%5."/>
+      <w:lvlJc w:val="left"/>
+      <w:pPr>
+        <w:ind w:left="3600" w:hanging="360"/>
+      </w:pPr>
+    </w:lvl>
+    <w:lvl w:ilvl="5" w:tplc="4009001B" w:tentative="1">
+      <w:start w:val="1"/>
+      <w:numFmt w:val="lowerRoman"/>
+      <w:lvlText w:val="%6."/>
+      <w:lvlJc w:val="right"/>
+      <w:pPr>
+        <w:ind w:left="4320" w:hanging="180"/>
+      </w:pPr>
+    </w:lvl>
+    <w:lvl w:ilvl="6" w:tplc="4009000F" w:tentative="1">
+      <w:start w:val="1"/>
+      <w:numFmt w:val="decimal"/>
+      <w:lvlText w:val="%7."/>
+      <w:lvlJc w:val="left"/>
+      <w:pPr>
+        <w:ind w:left="5040" w:hanging="360"/>
+      </w:pPr>
+    </w:lvl>
+    <w:lvl w:ilvl="7" w:tplc="40090019" w:tentative="1">
+      <w:start w:val="1"/>
+      <w:numFmt w:val="lowerLetter"/>
+      <w:lvlText w:val="%8."/>
+      <w:lvlJc w:val="left"/>
+      <w:pPr>
+        <w:ind w:left="5760" w:hanging="360"/>
+      </w:pPr>
+    </w:lvl>
+    <w:lvl w:ilvl="8" w:tplc="4009001B" w:tentative="1">
+      <w:start w:val="1"/>
+      <w:numFmt w:val="lowerRoman"/>
+      <w:lvlText w:val="%9."/>
+      <w:lvlJc w:val="right"/>
+      <w:pPr>
+        <w:ind w:left="6480" w:hanging="180"/>
+      </w:pPr>
+    </w:lvl>
+  </w:abstractNum>
+  <w:abstractNum w:abstractNumId="34" w15:restartNumberingAfterBreak="0">
+    <w:nsid w:val="720C05FB"/>
+    <w:multiLevelType w:val="hybridMultilevel"/>
+    <w:tmpl w:val="1C72A5A6"/>
+    <w:lvl w:ilvl="0" w:tplc="5374043E">
+      <w:start w:val="1"/>
+      <w:numFmt w:val="decimal"/>
+      <w:lvlText w:val="%1."/>
+      <w:lvlJc w:val="left"/>
+      <w:pPr>
+        <w:ind w:left="1080" w:hanging="360"/>
+      </w:pPr>
+      <w:rPr>
+        <w:rFonts w:hint="default"/>
+      </w:rPr>
+    </w:lvl>
+    <w:lvl w:ilvl="1" w:tplc="40090019" w:tentative="1">
+      <w:start w:val="1"/>
+      <w:numFmt w:val="lowerLetter"/>
+      <w:lvlText w:val="%2."/>
+      <w:lvlJc w:val="left"/>
+      <w:pPr>
+        <w:ind w:left="1800" w:hanging="360"/>
+      </w:pPr>
+    </w:lvl>
+    <w:lvl w:ilvl="2" w:tplc="4009001B" w:tentative="1">
+      <w:start w:val="1"/>
+      <w:numFmt w:val="lowerRoman"/>
+      <w:lvlText w:val="%3."/>
+      <w:lvlJc w:val="right"/>
+      <w:pPr>
+        <w:ind w:left="2520" w:hanging="180"/>
+      </w:pPr>
+    </w:lvl>
+    <w:lvl w:ilvl="3" w:tplc="4009000F" w:tentative="1">
+      <w:start w:val="1"/>
+      <w:numFmt w:val="decimal"/>
+      <w:lvlText w:val="%4."/>
+      <w:lvlJc w:val="left"/>
+      <w:pPr>
+        <w:ind w:left="3240" w:hanging="360"/>
+      </w:pPr>
+    </w:lvl>
+    <w:lvl w:ilvl="4" w:tplc="40090019" w:tentative="1">
+      <w:start w:val="1"/>
+      <w:numFmt w:val="lowerLetter"/>
+      <w:lvlText w:val="%5."/>
+      <w:lvlJc w:val="left"/>
+      <w:pPr>
+        <w:ind w:left="3960" w:hanging="360"/>
+      </w:pPr>
+    </w:lvl>
+    <w:lvl w:ilvl="5" w:tplc="4009001B" w:tentative="1">
+      <w:start w:val="1"/>
+      <w:numFmt w:val="lowerRoman"/>
+      <w:lvlText w:val="%6."/>
+      <w:lvlJc w:val="right"/>
+      <w:pPr>
+        <w:ind w:left="4680" w:hanging="180"/>
+      </w:pPr>
+    </w:lvl>
+    <w:lvl w:ilvl="6" w:tplc="4009000F" w:tentative="1">
+      <w:start w:val="1"/>
+      <w:numFmt w:val="decimal"/>
+      <w:lvlText w:val="%7."/>
+      <w:lvlJc w:val="left"/>
+      <w:pPr>
+        <w:ind w:left="5400" w:hanging="360"/>
+      </w:pPr>
+    </w:lvl>
+    <w:lvl w:ilvl="7" w:tplc="40090019" w:tentative="1">
+      <w:start w:val="1"/>
+      <w:numFmt w:val="lowerLetter"/>
+      <w:lvlText w:val="%8."/>
+      <w:lvlJc w:val="left"/>
+      <w:pPr>
+        <w:ind w:left="6120" w:hanging="360"/>
+      </w:pPr>
+    </w:lvl>
+    <w:lvl w:ilvl="8" w:tplc="4009001B" w:tentative="1">
+      <w:start w:val="1"/>
+      <w:numFmt w:val="lowerRoman"/>
+      <w:lvlText w:val="%9."/>
+      <w:lvlJc w:val="right"/>
+      <w:pPr>
+        <w:ind w:left="6840" w:hanging="180"/>
+      </w:pPr>
+    </w:lvl>
+  </w:abstractNum>
+  <w:abstractNum w:abstractNumId="35" w15:restartNumberingAfterBreak="0">
     <w:nsid w:val="76626170"/>
     <w:multiLevelType w:val="multilevel"/>
     <w:tmpl w:val="B1A6C6D0"/>
@@ -30885,7 +33858,7 @@
       </w:rPr>
     </w:lvl>
   </w:abstractNum>
-  <w:abstractNum w:abstractNumId="32" w15:restartNumberingAfterBreak="0">
+  <w:abstractNum w:abstractNumId="36" w15:restartNumberingAfterBreak="0">
     <w:nsid w:val="776776DE"/>
     <w:multiLevelType w:val="hybridMultilevel"/>
     <w:tmpl w:val="69F2D5E0"/>
@@ -30998,7 +33971,7 @@
       </w:rPr>
     </w:lvl>
   </w:abstractNum>
-  <w:abstractNum w:abstractNumId="33" w15:restartNumberingAfterBreak="0">
+  <w:abstractNum w:abstractNumId="37" w15:restartNumberingAfterBreak="0">
     <w:nsid w:val="7B3A44AD"/>
     <w:multiLevelType w:val="hybridMultilevel"/>
     <w:tmpl w:val="B01E1476"/>
@@ -31094,25 +34067,25 @@
     <w:abstractNumId w:val="1"/>
   </w:num>
   <w:num w:numId="3">
-    <w:abstractNumId w:val="20"/>
+    <w:abstractNumId w:val="21"/>
   </w:num>
   <w:num w:numId="4">
-    <w:abstractNumId w:val="28"/>
+    <w:abstractNumId w:val="30"/>
   </w:num>
   <w:num w:numId="5">
-    <w:abstractNumId w:val="29"/>
+    <w:abstractNumId w:val="33"/>
   </w:num>
   <w:num w:numId="6">
     <w:abstractNumId w:val="7"/>
   </w:num>
   <w:num w:numId="7">
-    <w:abstractNumId w:val="31"/>
+    <w:abstractNumId w:val="35"/>
   </w:num>
   <w:num w:numId="8">
-    <w:abstractNumId w:val="21"/>
+    <w:abstractNumId w:val="22"/>
   </w:num>
   <w:num w:numId="9">
-    <w:abstractNumId w:val="14"/>
+    <w:abstractNumId w:val="15"/>
   </w:num>
   <w:num w:numId="10">
     <w:abstractNumId w:val="0"/>
@@ -31121,37 +34094,37 @@
     <w:abstractNumId w:val="2"/>
   </w:num>
   <w:num w:numId="12">
-    <w:abstractNumId w:val="32"/>
+    <w:abstractNumId w:val="36"/>
   </w:num>
   <w:num w:numId="13">
     <w:abstractNumId w:val="5"/>
   </w:num>
   <w:num w:numId="14">
+    <w:abstractNumId w:val="19"/>
+  </w:num>
+  <w:num w:numId="15">
     <w:abstractNumId w:val="18"/>
   </w:num>
-  <w:num w:numId="15">
+  <w:num w:numId="16">
+    <w:abstractNumId w:val="34"/>
+  </w:num>
+  <w:num w:numId="17">
+    <w:abstractNumId w:val="27"/>
+  </w:num>
+  <w:num w:numId="18">
     <w:abstractNumId w:val="17"/>
   </w:num>
-  <w:num w:numId="16">
-    <w:abstractNumId w:val="30"/>
+  <w:num w:numId="19">
+    <w:abstractNumId w:val="14"/>
   </w:num>
-  <w:num w:numId="17">
-    <w:abstractNumId w:val="26"/>
+  <w:num w:numId="20">
+    <w:abstractNumId w:val="37"/>
   </w:num>
-  <w:num w:numId="18">
-    <w:abstractNumId w:val="16"/>
-  </w:num>
-  <w:num w:numId="19">
+  <w:num w:numId="21">
     <w:abstractNumId w:val="13"/>
   </w:num>
-  <w:num w:numId="20">
-    <w:abstractNumId w:val="33"/>
-  </w:num>
-  <w:num w:numId="21">
-    <w:abstractNumId w:val="12"/>
-  </w:num>
   <w:num w:numId="22">
-    <w:abstractNumId w:val="27"/>
+    <w:abstractNumId w:val="29"/>
   </w:num>
   <w:num w:numId="23">
     <w:abstractNumId w:val="6"/>
@@ -31163,31 +34136,43 @@
     <w:abstractNumId w:val="10"/>
   </w:num>
   <w:num w:numId="26">
-    <w:abstractNumId w:val="11"/>
+    <w:abstractNumId w:val="12"/>
   </w:num>
   <w:num w:numId="27">
     <w:abstractNumId w:val="4"/>
   </w:num>
   <w:num w:numId="28">
+    <w:abstractNumId w:val="25"/>
+  </w:num>
+  <w:num w:numId="29">
+    <w:abstractNumId w:val="16"/>
+  </w:num>
+  <w:num w:numId="30">
+    <w:abstractNumId w:val="20"/>
+  </w:num>
+  <w:num w:numId="31">
+    <w:abstractNumId w:val="23"/>
+  </w:num>
+  <w:num w:numId="32">
     <w:abstractNumId w:val="24"/>
   </w:num>
-  <w:num w:numId="29">
-    <w:abstractNumId w:val="15"/>
-  </w:num>
-  <w:num w:numId="30">
-    <w:abstractNumId w:val="19"/>
-  </w:num>
-  <w:num w:numId="31">
-    <w:abstractNumId w:val="22"/>
-  </w:num>
-  <w:num w:numId="32">
-    <w:abstractNumId w:val="23"/>
-  </w:num>
   <w:num w:numId="33">
-    <w:abstractNumId w:val="25"/>
+    <w:abstractNumId w:val="26"/>
   </w:num>
   <w:num w:numId="34">
     <w:abstractNumId w:val="3"/>
+  </w:num>
+  <w:num w:numId="35">
+    <w:abstractNumId w:val="32"/>
+  </w:num>
+  <w:num w:numId="36">
+    <w:abstractNumId w:val="31"/>
+  </w:num>
+  <w:num w:numId="37">
+    <w:abstractNumId w:val="11"/>
+  </w:num>
+  <w:num w:numId="38">
+    <w:abstractNumId w:val="28"/>
   </w:num>
 </w:numbering>
 </file>

</xml_diff>